<commit_message>
Adicionado INTRODUÇÃO (maior) #23
</commit_message>
<xml_diff>
--- a/tcc/tcc-adam-flavia-ramon-v1.docx
+++ b/tcc/tcc-adam-flavia-ramon-v1.docx
@@ -4087,8 +4087,8 @@
         <w:tblLook w:val="04A0" w:firstRow="1" w:lastRow="0" w:firstColumn="1" w:lastColumn="0" w:noHBand="0" w:noVBand="1"/>
       </w:tblPr>
       <w:tblGrid>
-        <w:gridCol w:w="1510"/>
-        <w:gridCol w:w="7561"/>
+        <w:gridCol w:w="1515"/>
+        <w:gridCol w:w="7556"/>
       </w:tblGrid>
       <w:tr>
         <w:tc>
@@ -4222,8 +4222,6 @@
               </w:rPr>
               <w:t>Centro Paula Souza</w:t>
             </w:r>
-            <w:bookmarkStart w:id="0" w:name="_GoBack"/>
-            <w:bookmarkEnd w:id="0"/>
           </w:p>
         </w:tc>
       </w:tr>
@@ -4257,6 +4255,15 @@
                 <w:szCs w:val="24"/>
               </w:rPr>
             </w:pPr>
+            <w:r>
+              <w:rPr>
+                <w:rFonts w:ascii="Arial" w:hAnsi="Arial" w:cs="Arial"/>
+                <w:color w:val="FF0000"/>
+                <w:sz w:val="24"/>
+                <w:szCs w:val="24"/>
+              </w:rPr>
+              <w:t>FATEC</w:t>
+            </w:r>
           </w:p>
         </w:tc>
         <w:tc>
@@ -4277,8 +4284,18 @@
                 <w:rFonts w:ascii="Arial" w:hAnsi="Arial" w:cs="Arial"/>
                 <w:sz w:val="24"/>
                 <w:szCs w:val="24"/>
-              </w:rPr>
-            </w:pPr>
+                <w:u w:val="single"/>
+              </w:rPr>
+            </w:pPr>
+            <w:r>
+              <w:rPr>
+                <w:rFonts w:ascii="Arial" w:hAnsi="Arial" w:cs="Arial"/>
+                <w:color w:val="FF0000"/>
+                <w:sz w:val="24"/>
+                <w:szCs w:val="24"/>
+              </w:rPr>
+              <w:t xml:space="preserve">Faculdade de Tecnologia </w:t>
+            </w:r>
           </w:p>
         </w:tc>
       </w:tr>
@@ -9425,15 +9442,15 @@
         <w:rPr>
           <w:rFonts w:ascii="Arial" w:hAnsi="Arial" w:cs="Arial"/>
           <w:b/>
-          <w:sz w:val="24"/>
-          <w:szCs w:val="24"/>
-        </w:rPr>
-      </w:pPr>
-      <w:r>
-        <w:rPr>
-          <w:rFonts w:ascii="Arial" w:hAnsi="Arial" w:cs="Arial"/>
-          <w:b/>
-          <w:sz w:val="24"/>
+          <w:sz w:val="28"/>
+          <w:szCs w:val="24"/>
+        </w:rPr>
+      </w:pPr>
+      <w:r>
+        <w:rPr>
+          <w:rFonts w:ascii="Arial" w:hAnsi="Arial" w:cs="Arial"/>
+          <w:b/>
+          <w:sz w:val="28"/>
           <w:szCs w:val="24"/>
         </w:rPr>
         <w:lastRenderedPageBreak/>
@@ -9582,15 +9599,15 @@
         <w:rPr>
           <w:rFonts w:ascii="Arial" w:hAnsi="Arial" w:cs="Arial"/>
           <w:b/>
-          <w:sz w:val="24"/>
-          <w:szCs w:val="24"/>
-        </w:rPr>
-      </w:pPr>
-      <w:r>
-        <w:rPr>
-          <w:rFonts w:ascii="Arial" w:hAnsi="Arial" w:cs="Arial"/>
-          <w:b/>
-          <w:sz w:val="24"/>
+          <w:sz w:val="28"/>
+          <w:szCs w:val="24"/>
+        </w:rPr>
+      </w:pPr>
+      <w:r>
+        <w:rPr>
+          <w:rFonts w:ascii="Arial" w:hAnsi="Arial" w:cs="Arial"/>
+          <w:b/>
+          <w:sz w:val="28"/>
           <w:szCs w:val="20"/>
         </w:rPr>
         <w:lastRenderedPageBreak/>
@@ -9600,7 +9617,7 @@
         <w:rPr>
           <w:rFonts w:ascii="Arial" w:hAnsi="Arial" w:cs="Arial"/>
           <w:b/>
-          <w:sz w:val="24"/>
+          <w:sz w:val="28"/>
           <w:szCs w:val="24"/>
         </w:rPr>
         <w:t>INTRODUÇÃO</w:t>
@@ -9623,55 +9640,15 @@
           <w:sz w:val="24"/>
           <w:szCs w:val="24"/>
         </w:rPr>
-        <w:t>A internet hoje é um meio fundamental para aprendizagem. Através dela temos acesso a um imenso mundo</w:t>
-      </w:r>
-      <w:r>
-        <w:rPr>
-          <w:rFonts w:ascii="Arial" w:hAnsi="Arial" w:cs="Arial"/>
-          <w:sz w:val="24"/>
-          <w:szCs w:val="24"/>
-        </w:rPr>
-        <w:t xml:space="preserve"> de informações disponível</w:t>
-      </w:r>
-      <w:r>
-        <w:rPr>
-          <w:rFonts w:ascii="Arial" w:hAnsi="Arial" w:cs="Arial"/>
-          <w:sz w:val="24"/>
-          <w:szCs w:val="24"/>
-        </w:rPr>
-        <w:t xml:space="preserve"> de forma rápid</w:t>
-      </w:r>
-      <w:r>
-        <w:rPr>
-          <w:rFonts w:ascii="Arial" w:hAnsi="Arial" w:cs="Arial"/>
-          <w:sz w:val="24"/>
-          <w:szCs w:val="24"/>
-        </w:rPr>
-        <w:t>a e gratuita. É fundamental estar conectado</w:t>
-      </w:r>
-      <w:r>
-        <w:rPr>
-          <w:rFonts w:ascii="Arial" w:hAnsi="Arial" w:cs="Arial"/>
-          <w:sz w:val="24"/>
-          <w:szCs w:val="24"/>
-        </w:rPr>
-        <w:t>, estar</w:t>
-      </w:r>
-      <w:r>
-        <w:rPr>
-          <w:rFonts w:ascii="Arial" w:hAnsi="Arial" w:cs="Arial"/>
-          <w:sz w:val="24"/>
-          <w:szCs w:val="24"/>
-        </w:rPr>
-        <w:t xml:space="preserve"> por dentro de</w:t>
-      </w:r>
-      <w:r>
-        <w:rPr>
-          <w:rFonts w:ascii="Arial" w:hAnsi="Arial" w:cs="Arial"/>
-          <w:sz w:val="24"/>
-          <w:szCs w:val="24"/>
-        </w:rPr>
-        <w:t xml:space="preserve"> novas tecnologias e as mudanças que no mercado existem. </w:t>
+        <w:t>A internet hoje é um meio fundamental para aprendizagem. Através dela temos acesso a um imenso mundo de informações disponível de forma rápida e gratuita. É fundamental estar conectado, estar por dentro de novas tecnologias e as mudanças que no mercado exi</w:t>
+      </w:r>
+      <w:r>
+        <w:rPr>
+          <w:rFonts w:ascii="Arial" w:hAnsi="Arial" w:cs="Arial"/>
+          <w:sz w:val="24"/>
+          <w:szCs w:val="24"/>
+        </w:rPr>
+        <w:t xml:space="preserve">stem e surgem a cada dia. </w:t>
       </w:r>
     </w:p>
     <w:p>
@@ -9691,119 +9668,7 @@
           <w:sz w:val="24"/>
           <w:szCs w:val="24"/>
         </w:rPr>
-        <w:t>Por conta disso, a</w:t>
-      </w:r>
-      <w:r>
-        <w:rPr>
-          <w:rFonts w:ascii="Arial" w:hAnsi="Arial" w:cs="Arial"/>
-          <w:sz w:val="24"/>
-          <w:szCs w:val="24"/>
-        </w:rPr>
-        <w:t xml:space="preserve"> rede mundial de computadores é muito usada por escolas e faculdades para estarem sempre em contato com seus alunos e assim também passar mais informações sobre o que oferecem. Com o Centro Paula Souza</w:t>
-      </w:r>
-      <w:r>
-        <w:rPr>
-          <w:rFonts w:ascii="Arial" w:hAnsi="Arial" w:cs="Arial"/>
-          <w:sz w:val="24"/>
-          <w:szCs w:val="24"/>
-        </w:rPr>
-        <w:t xml:space="preserve"> (CPS) não é diferente. A</w:t>
-      </w:r>
-      <w:r>
-        <w:rPr>
-          <w:rFonts w:ascii="Arial" w:hAnsi="Arial" w:cs="Arial"/>
-          <w:sz w:val="24"/>
-          <w:szCs w:val="24"/>
-        </w:rPr>
-        <w:t xml:space="preserve"> autarquia do Governo do Estado de São Paulo que administra</w:t>
-      </w:r>
-      <w:r>
-        <w:rPr>
-          <w:rFonts w:ascii="Arial" w:hAnsi="Arial" w:cs="Arial"/>
-          <w:sz w:val="24"/>
-          <w:szCs w:val="24"/>
-        </w:rPr>
-        <w:t xml:space="preserve"> 206 cursos de níveis técnico e superior,</w:t>
-      </w:r>
-      <w:r>
-        <w:rPr>
-          <w:rFonts w:ascii="Arial" w:hAnsi="Arial" w:cs="Arial"/>
-          <w:sz w:val="24"/>
-          <w:szCs w:val="24"/>
-        </w:rPr>
-        <w:t xml:space="preserve"> em ETECs e FATECs, totalizando </w:t>
-      </w:r>
-      <w:r>
-        <w:rPr>
-          <w:rFonts w:ascii="Arial" w:hAnsi="Arial" w:cs="Arial"/>
-          <w:sz w:val="24"/>
-          <w:szCs w:val="24"/>
-        </w:rPr>
-        <w:t>282 unidades educacionais</w:t>
-      </w:r>
-      <w:r>
-        <w:rPr>
-          <w:rFonts w:ascii="Arial" w:hAnsi="Arial" w:cs="Arial"/>
-          <w:sz w:val="24"/>
-          <w:szCs w:val="24"/>
-        </w:rPr>
-        <w:t xml:space="preserve"> também está conectada</w:t>
-      </w:r>
-      <w:r>
-        <w:rPr>
-          <w:rFonts w:ascii="Arial" w:hAnsi="Arial" w:cs="Arial"/>
-          <w:sz w:val="24"/>
-          <w:szCs w:val="24"/>
-        </w:rPr>
-        <w:t>. Cada unidade conta com seu website</w:t>
-      </w:r>
-      <w:r>
-        <w:rPr>
-          <w:rFonts w:ascii="Arial" w:hAnsi="Arial" w:cs="Arial"/>
-          <w:sz w:val="24"/>
-          <w:szCs w:val="24"/>
-        </w:rPr>
-        <w:t xml:space="preserve"> institucional</w:t>
-      </w:r>
-      <w:r>
-        <w:rPr>
-          <w:rFonts w:ascii="Arial" w:hAnsi="Arial" w:cs="Arial"/>
-          <w:sz w:val="24"/>
-          <w:szCs w:val="24"/>
-        </w:rPr>
-        <w:t xml:space="preserve"> cont</w:t>
-      </w:r>
-      <w:r>
-        <w:rPr>
-          <w:rFonts w:ascii="Arial" w:hAnsi="Arial" w:cs="Arial"/>
-          <w:sz w:val="24"/>
-          <w:szCs w:val="24"/>
-        </w:rPr>
-        <w:t>endo informações de cada unidade</w:t>
-      </w:r>
-      <w:r>
-        <w:rPr>
-          <w:rFonts w:ascii="Arial" w:hAnsi="Arial" w:cs="Arial"/>
-          <w:sz w:val="24"/>
-          <w:szCs w:val="24"/>
-        </w:rPr>
-        <w:t xml:space="preserve"> como cursos,</w:t>
-      </w:r>
-      <w:r>
-        <w:rPr>
-          <w:rFonts w:ascii="Arial" w:hAnsi="Arial" w:cs="Arial"/>
-          <w:sz w:val="24"/>
-          <w:szCs w:val="24"/>
-        </w:rPr>
-        <w:t xml:space="preserve"> vestibular, sua história, eventos </w:t>
-      </w:r>
-      <w:r>
-        <w:rPr>
-          <w:rFonts w:ascii="Arial" w:hAnsi="Arial" w:cs="Arial"/>
-          <w:sz w:val="24"/>
-          <w:szCs w:val="24"/>
-        </w:rPr>
-        <w:t xml:space="preserve">etc. </w:t>
+        <w:t xml:space="preserve">Por conta disso, a rede mundial de computadores é muito usada por escolas e faculdades para se manterem sempre em contato com seus alunos e assim também passar mais informações sobre o que oferecem. Com o Centro Paula Souza (CPS) não é diferente. A autarquia do Governo do Estado de São Paulo que administra 206 cursos de níveis técnico e superior, em ETECs e FATECs, totalizando 282 unidades educacionais também está conectada. Cada unidade conta com seu website institucional contendo informações como cursos, vestibular, sua história, eventos etc. </w:t>
       </w:r>
     </w:p>
     <w:p>
@@ -9823,31 +9688,17 @@
           <w:sz w:val="24"/>
           <w:szCs w:val="24"/>
         </w:rPr>
-        <w:t>I</w:t>
-      </w:r>
-      <w:r>
-        <w:rPr>
-          <w:rFonts w:ascii="Arial" w:hAnsi="Arial" w:cs="Arial"/>
-          <w:sz w:val="24"/>
-          <w:szCs w:val="24"/>
-        </w:rPr>
-        <w:t>dentificamos a falta de padronização em websites institucionais do</w:t>
-      </w:r>
-      <w:r>
-        <w:rPr>
-          <w:rFonts w:ascii="Arial" w:hAnsi="Arial" w:cs="Arial"/>
-          <w:sz w:val="24"/>
-          <w:szCs w:val="24"/>
-        </w:rPr>
-        <w:t xml:space="preserve"> CPS</w:t>
-      </w:r>
-      <w:r>
-        <w:rPr>
-          <w:rFonts w:ascii="Arial" w:hAnsi="Arial" w:cs="Arial"/>
-          <w:sz w:val="24"/>
-          <w:szCs w:val="24"/>
-        </w:rPr>
-        <w:t>. Muitos deles têm design e organização diferentes, distinguindo em cores, disposição, fontes. Algumas dessas instituições, inclusive, desrespeita a identidade visual proposta pelo Centro Paula Souza.</w:t>
+        <w:t>Claro que esse contato também é, por vezes, possível graça as redes sociais, mas mesmo com sua grande abrangência, uma página no facebook</w:t>
+      </w:r>
+      <w:bookmarkStart w:id="0" w:name="_GoBack"/>
+      <w:bookmarkEnd w:id="0"/>
+      <w:r>
+        <w:rPr>
+          <w:rFonts w:ascii="Arial" w:hAnsi="Arial" w:cs="Arial"/>
+          <w:sz w:val="24"/>
+          <w:szCs w:val="24"/>
+        </w:rPr>
+        <w:t xml:space="preserve"> não consegue substituir o domínio oficial da instituição. E, sim, a aparência conta muito. Diariamente surgem novos sites na rede, as pessoas estão ficando muito mais experientes em navegar e com isso também cresce a exigência de mais qualidade, tanto em conteúdo quanto na navegação. Um site bem estruturado é fundamental. Estar dentro de padrões de cores, fontes e tamanhos também. Não é nada agradável entrar em um site e ao mudar página ter a sensação de estar em um lugar completamente desconhecido.</w:t>
       </w:r>
     </w:p>
     <w:p>
@@ -9867,47 +9718,23 @@
           <w:sz w:val="24"/>
           <w:szCs w:val="24"/>
         </w:rPr>
-        <w:t>Nosso</w:t>
-      </w:r>
-      <w:r>
-        <w:rPr>
-          <w:rFonts w:ascii="Arial" w:hAnsi="Arial" w:cs="Arial"/>
-          <w:sz w:val="24"/>
-          <w:szCs w:val="24"/>
-        </w:rPr>
-        <w:t xml:space="preserve"> objetivo</w:t>
-      </w:r>
-      <w:r>
-        <w:rPr>
-          <w:rFonts w:ascii="Arial" w:hAnsi="Arial" w:cs="Arial"/>
-          <w:sz w:val="24"/>
-          <w:szCs w:val="24"/>
-        </w:rPr>
-        <w:t xml:space="preserve"> é</w:t>
-      </w:r>
-      <w:r>
-        <w:rPr>
-          <w:rFonts w:ascii="Arial" w:hAnsi="Arial" w:cs="Arial"/>
-          <w:sz w:val="24"/>
-          <w:szCs w:val="24"/>
-        </w:rPr>
-        <w:t xml:space="preserve"> oferecer uma nova ferramenta para desenvolvimento institucional que, quando aplicada, ajudará a unificação de todo o </w:t>
-      </w:r>
-      <w:r>
-        <w:rPr>
-          <w:rFonts w:ascii="Arial" w:hAnsi="Arial" w:cs="Arial"/>
-          <w:sz w:val="24"/>
-          <w:szCs w:val="24"/>
-        </w:rPr>
-        <w:t>CPS</w:t>
-      </w:r>
-      <w:r>
-        <w:rPr>
-          <w:rFonts w:ascii="Arial" w:hAnsi="Arial" w:cs="Arial"/>
-          <w:sz w:val="24"/>
-          <w:szCs w:val="24"/>
-        </w:rPr>
-        <w:t xml:space="preserve">, possibilitando até mesmo deixar o site adaptável a todas as telas, facilitando acesso de todos. </w:t>
+        <w:t>Existem dezenas de padrões de desenvolvimento que precisam ser seguidos, e manter continuidade é um deles. É muito importante manter um padrão, não que todos os sites precisem ser todos iguais e terem a mesma cara, mas é preciso um</w:t>
+      </w:r>
+      <w:r>
+        <w:rPr>
+          <w:rFonts w:ascii="Arial" w:hAnsi="Arial" w:cs="Arial"/>
+          <w:sz w:val="24"/>
+          <w:szCs w:val="24"/>
+        </w:rPr>
+        <w:t>a</w:t>
+      </w:r>
+      <w:r>
+        <w:rPr>
+          <w:rFonts w:ascii="Arial" w:hAnsi="Arial" w:cs="Arial"/>
+          <w:sz w:val="24"/>
+          <w:szCs w:val="24"/>
+        </w:rPr>
+        <w:t xml:space="preserve"> padronização de cores, fontes, tamanhos. E isso também deve ser pensado na versão móvel.</w:t>
       </w:r>
     </w:p>
     <w:p>
@@ -9927,49 +9754,316 @@
           <w:sz w:val="24"/>
           <w:szCs w:val="24"/>
         </w:rPr>
-        <w:t>Através do </w:t>
-      </w:r>
-      <w:r>
-        <w:rPr>
-          <w:rFonts w:ascii="Arial" w:hAnsi="Arial" w:cs="Arial"/>
+        <w:t>O me</w:t>
+      </w:r>
+      <w:r>
+        <w:rPr>
+          <w:rFonts w:ascii="Arial" w:hAnsi="Arial" w:cs="Arial"/>
+          <w:sz w:val="24"/>
+          <w:szCs w:val="24"/>
+        </w:rPr>
+        <w:t>rcado atual está migrando para o</w:t>
+      </w:r>
+      <w:r>
+        <w:rPr>
+          <w:rFonts w:ascii="Arial" w:hAnsi="Arial" w:cs="Arial"/>
+          <w:sz w:val="24"/>
+          <w:szCs w:val="24"/>
+        </w:rPr>
+        <w:t xml:space="preserve">s dispositivos móveis. No mundo, o número de dispositivos móveis ultrapassou cerca de 50% da população mundial em 2014, crescendo cerca de 5% ao ano. No brasil, hoje, já há mais de 7 milhões de usuários que acessam exclusivamente através de celulares e tablets. Isso representa 11,5% dos usuários de internet no país, sendo que pouco mais de 40% acessam através de computadores. Essa é uma margem muito expressiva, e os websites </w:t>
+      </w:r>
+      <w:r>
+        <w:rPr>
+          <w:rFonts w:ascii="Arial" w:hAnsi="Arial" w:cs="Arial"/>
+          <w:sz w:val="24"/>
+          <w:szCs w:val="24"/>
+        </w:rPr>
+        <w:lastRenderedPageBreak/>
+        <w:t>precisam estar preparados para essa</w:t>
+      </w:r>
+      <w:r>
+        <w:rPr>
+          <w:rFonts w:ascii="Arial" w:hAnsi="Arial" w:cs="Arial"/>
+          <w:sz w:val="24"/>
+          <w:szCs w:val="24"/>
+        </w:rPr>
+        <w:t xml:space="preserve"> mudança e proporcionar um ambiente amigá</w:t>
+      </w:r>
+      <w:r>
+        <w:rPr>
+          <w:rFonts w:ascii="Arial" w:hAnsi="Arial" w:cs="Arial"/>
+          <w:sz w:val="24"/>
+          <w:szCs w:val="24"/>
+        </w:rPr>
+        <w:t>vel a todos.</w:t>
+      </w:r>
+    </w:p>
+    <w:p>
+      <w:pPr>
+        <w:pStyle w:val="Default"/>
+        <w:numPr>
+          <w:ilvl w:val="1"/>
+          <w:numId w:val="2"/>
+        </w:numPr>
+        <w:spacing w:line="360" w:lineRule="auto"/>
+        <w:rPr>
+          <w:b/>
+        </w:rPr>
+      </w:pPr>
+      <w:r>
+        <w:rPr>
+          <w:b/>
+        </w:rPr>
+        <w:t>JUSTIFICATIVA DO TEMA</w:t>
+      </w:r>
+    </w:p>
+    <w:p>
+      <w:pPr>
+        <w:pStyle w:val="Default"/>
+        <w:spacing w:line="360" w:lineRule="auto"/>
+        <w:ind w:left="375"/>
+        <w:rPr>
           <w:color w:val="FF0000"/>
-          <w:sz w:val="24"/>
-          <w:szCs w:val="24"/>
-        </w:rPr>
-        <w:t>$nomedoprojeto</w:t>
-      </w:r>
-      <w:r>
-        <w:rPr>
-          <w:rFonts w:ascii="Arial" w:hAnsi="Arial" w:cs="Arial"/>
-          <w:sz w:val="24"/>
-          <w:szCs w:val="24"/>
-        </w:rPr>
-        <w:t> será possível obter uma unificação, onde todos os websites terão o mesmo contexto. Além disso, o </w:t>
-      </w:r>
-      <w:r>
-        <w:rPr>
-          <w:rFonts w:ascii="Arial" w:hAnsi="Arial" w:cs="Arial"/>
+        </w:rPr>
+      </w:pPr>
+      <w:r>
+        <w:rPr>
           <w:color w:val="FF0000"/>
-          <w:sz w:val="24"/>
-          <w:szCs w:val="24"/>
-        </w:rPr>
-        <w:t>$nomedoprojeto</w:t>
-      </w:r>
-      <w:r>
-        <w:rPr>
-          <w:rFonts w:ascii="Arial" w:hAnsi="Arial" w:cs="Arial"/>
-          <w:sz w:val="24"/>
-          <w:szCs w:val="24"/>
-        </w:rPr>
-        <w:t> foi criado com técnicas responsivas, ou seja, adaptável a qualquer tipo de dispositivo, estando de acordo com o mercado atual de aparelhos móveis.</w:t>
-      </w:r>
-      <w:r>
-        <w:rPr>
-          <w:rFonts w:ascii="Arial" w:hAnsi="Arial" w:cs="Arial"/>
-          <w:sz w:val="24"/>
-          <w:szCs w:val="24"/>
-        </w:rPr>
-        <w:t xml:space="preserve"> Acreditamos que o nosso projeto proporcionará um ambiente mais receptivo para os alunos e ambientará as instituições no contexto de autarquia do Centro Paula Souza.</w:t>
+        </w:rPr>
+        <w:t>Texto texto texto</w:t>
+      </w:r>
+    </w:p>
+    <w:p>
+      <w:pPr>
+        <w:pStyle w:val="Default"/>
+        <w:numPr>
+          <w:ilvl w:val="1"/>
+          <w:numId w:val="2"/>
+        </w:numPr>
+        <w:spacing w:line="360" w:lineRule="auto"/>
+        <w:rPr>
+          <w:b/>
+        </w:rPr>
+      </w:pPr>
+      <w:r>
+        <w:rPr>
+          <w:b/>
+        </w:rPr>
+        <w:t>PROBLEMA DA PESQUISA</w:t>
+      </w:r>
+    </w:p>
+    <w:p>
+      <w:pPr>
+        <w:pStyle w:val="Default"/>
+        <w:numPr>
+          <w:ilvl w:val="2"/>
+          <w:numId w:val="2"/>
+        </w:numPr>
+        <w:spacing w:line="360" w:lineRule="auto"/>
+        <w:rPr>
+          <w:b/>
+        </w:rPr>
+      </w:pPr>
+      <w:r>
+        <w:rPr>
+          <w:b/>
+          <w:bCs/>
+        </w:rPr>
+        <w:t>Hipóteses ou suposições</w:t>
+      </w:r>
+    </w:p>
+    <w:p>
+      <w:pPr>
+        <w:pStyle w:val="Default"/>
+        <w:spacing w:line="360" w:lineRule="auto"/>
+        <w:ind w:firstLine="720"/>
+      </w:pPr>
+      <w:r>
+        <w:t>Identificamos a falta de padronização em websites institucionais do CPS. Muitos deles têm design e organização diferentes, distinguindo em cores, disposição, fontes. Algumas dessas instituições, inclusive, desrespeita a identidade visual proposta pelo Centro Paula Souza.</w:t>
+      </w:r>
+    </w:p>
+    <w:p>
+      <w:pPr>
+        <w:pStyle w:val="Default"/>
+        <w:spacing w:line="360" w:lineRule="auto"/>
+        <w:ind w:firstLine="720"/>
+      </w:pPr>
+    </w:p>
+    <w:p>
+      <w:pPr>
+        <w:pStyle w:val="PargrafodaLista"/>
+        <w:numPr>
+          <w:ilvl w:val="1"/>
+          <w:numId w:val="2"/>
+        </w:numPr>
+        <w:spacing w:line="360" w:lineRule="auto"/>
+        <w:jc w:val="both"/>
+        <w:rPr>
+          <w:rFonts w:ascii="Arial" w:hAnsi="Arial" w:cs="Arial"/>
+          <w:b/>
+          <w:sz w:val="24"/>
+          <w:szCs w:val="24"/>
+        </w:rPr>
+      </w:pPr>
+      <w:r>
+        <w:rPr>
+          <w:rFonts w:ascii="Arial" w:hAnsi="Arial" w:cs="Arial"/>
+          <w:b/>
+          <w:sz w:val="24"/>
+          <w:szCs w:val="24"/>
+        </w:rPr>
+        <w:t>OBJETIVOS</w:t>
+      </w:r>
+    </w:p>
+    <w:p>
+      <w:pPr>
+        <w:pStyle w:val="PargrafodaLista"/>
+        <w:numPr>
+          <w:ilvl w:val="2"/>
+          <w:numId w:val="2"/>
+        </w:numPr>
+        <w:spacing w:line="360" w:lineRule="auto"/>
+        <w:jc w:val="both"/>
+        <w:rPr>
+          <w:rFonts w:ascii="Arial" w:hAnsi="Arial" w:cs="Arial"/>
+          <w:b/>
+          <w:sz w:val="24"/>
+          <w:szCs w:val="24"/>
+        </w:rPr>
+      </w:pPr>
+      <w:r>
+        <w:rPr>
+          <w:rFonts w:ascii="Arial" w:hAnsi="Arial" w:cs="Arial"/>
+          <w:b/>
+          <w:sz w:val="24"/>
+          <w:szCs w:val="24"/>
+        </w:rPr>
+        <w:t>Objetivo geral</w:t>
+      </w:r>
+    </w:p>
+    <w:p>
+      <w:pPr>
+        <w:spacing w:line="360" w:lineRule="auto"/>
+        <w:ind w:firstLine="720"/>
+        <w:jc w:val="both"/>
+        <w:rPr>
+          <w:rFonts w:ascii="Arial" w:hAnsi="Arial" w:cs="Arial"/>
+          <w:sz w:val="24"/>
+          <w:szCs w:val="24"/>
+        </w:rPr>
+      </w:pPr>
+      <w:r>
+        <w:rPr>
+          <w:rFonts w:ascii="Arial" w:hAnsi="Arial" w:cs="Arial"/>
+          <w:sz w:val="24"/>
+          <w:szCs w:val="24"/>
+        </w:rPr>
+        <w:t xml:space="preserve">Nosso objetivo é oferecer uma nova ferramenta para desenvolvimento institucional que, quando aplicada, ajudará a unificação de todo o CPS, possibilitando até mesmo deixar o site adaptável a todas as telas, facilitando acesso de todos. </w:t>
+      </w:r>
+    </w:p>
+    <w:p>
+      <w:pPr>
+        <w:pStyle w:val="PargrafodaLista"/>
+        <w:numPr>
+          <w:ilvl w:val="2"/>
+          <w:numId w:val="2"/>
+        </w:numPr>
+        <w:spacing w:line="360" w:lineRule="auto"/>
+        <w:jc w:val="both"/>
+        <w:rPr>
+          <w:rFonts w:ascii="Arial" w:hAnsi="Arial" w:cs="Arial"/>
+          <w:sz w:val="24"/>
+          <w:szCs w:val="24"/>
+        </w:rPr>
+      </w:pPr>
+      <w:r>
+        <w:rPr>
+          <w:rFonts w:ascii="Arial" w:hAnsi="Arial" w:cs="Arial"/>
+          <w:b/>
+          <w:sz w:val="24"/>
+          <w:szCs w:val="24"/>
+        </w:rPr>
+        <w:t>Objetivos específicos</w:t>
+      </w:r>
+    </w:p>
+    <w:p>
+      <w:pPr>
+        <w:spacing w:line="360" w:lineRule="auto"/>
+        <w:ind w:firstLine="720"/>
+        <w:jc w:val="both"/>
+        <w:rPr>
+          <w:rFonts w:ascii="Arial" w:hAnsi="Arial" w:cs="Arial"/>
+          <w:sz w:val="24"/>
+          <w:szCs w:val="24"/>
+        </w:rPr>
+      </w:pPr>
+      <w:r>
+        <w:rPr>
+          <w:rFonts w:ascii="Arial" w:hAnsi="Arial" w:cs="Arial"/>
+          <w:sz w:val="24"/>
+          <w:szCs w:val="24"/>
+        </w:rPr>
+        <w:t xml:space="preserve">Através do </w:t>
+      </w:r>
+      <w:r>
+        <w:rPr>
+          <w:rFonts w:ascii="Arial" w:hAnsi="Arial" w:cs="Arial"/>
+          <w:color w:val="FF0000"/>
+          <w:sz w:val="24"/>
+          <w:szCs w:val="24"/>
+        </w:rPr>
+        <w:t xml:space="preserve">$nomedoprojeto </w:t>
+      </w:r>
+      <w:r>
+        <w:rPr>
+          <w:rFonts w:ascii="Arial" w:hAnsi="Arial" w:cs="Arial"/>
+          <w:sz w:val="24"/>
+          <w:szCs w:val="24"/>
+        </w:rPr>
+        <w:t xml:space="preserve">será possível obter uma unificação, onde todos os websites terão o mesmo contexto. Além disso, o </w:t>
+      </w:r>
+      <w:r>
+        <w:rPr>
+          <w:rFonts w:ascii="Arial" w:hAnsi="Arial" w:cs="Arial"/>
+          <w:color w:val="FF0000"/>
+          <w:sz w:val="24"/>
+          <w:szCs w:val="24"/>
+        </w:rPr>
+        <w:t xml:space="preserve">$nomedoprojeto </w:t>
+      </w:r>
+      <w:r>
+        <w:rPr>
+          <w:rFonts w:ascii="Arial" w:hAnsi="Arial" w:cs="Arial"/>
+          <w:sz w:val="24"/>
+          <w:szCs w:val="24"/>
+        </w:rPr>
+        <w:t>foi criado com técnicas responsivas, ou seja, adaptável a qualquer tipo de dispositivo, estando de acordo com o mercado atual de aparelhos móveis. Acreditamos que o nosso projeto proporcionará um ambiente mais receptivo para os alunos e ambientará as instituições no contexto de autarquia do Centro Paula Souza.</w:t>
+      </w:r>
+    </w:p>
+    <w:p>
+      <w:pPr>
+        <w:pStyle w:val="PargrafodaLista"/>
+        <w:numPr>
+          <w:ilvl w:val="1"/>
+          <w:numId w:val="2"/>
+        </w:numPr>
+        <w:spacing w:line="360" w:lineRule="auto"/>
+        <w:jc w:val="both"/>
+        <w:rPr>
+          <w:rFonts w:ascii="Arial" w:hAnsi="Arial" w:cs="Arial"/>
+          <w:b/>
+          <w:sz w:val="24"/>
+          <w:szCs w:val="24"/>
+        </w:rPr>
+      </w:pPr>
+      <w:r>
+        <w:rPr>
+          <w:rFonts w:ascii="Arial" w:hAnsi="Arial" w:cs="Arial"/>
+          <w:b/>
+          <w:sz w:val="24"/>
+          <w:szCs w:val="24"/>
+        </w:rPr>
+        <w:t>PROCEDIMENTOS METODOLÓGICOS</w:t>
       </w:r>
     </w:p>
     <w:p>
@@ -9989,45 +10083,38 @@
           <w:sz w:val="24"/>
           <w:szCs w:val="24"/>
         </w:rPr>
-        <w:t>Para os procedimentos metodológicos, utilizaremos pesquisas bibliográfica, documental e quantitativa, através de livros, sites</w:t>
-      </w:r>
-      <w:r>
-        <w:rPr>
-          <w:rFonts w:ascii="Arial" w:hAnsi="Arial" w:cs="Arial"/>
-          <w:sz w:val="24"/>
-          <w:szCs w:val="24"/>
-        </w:rPr>
-        <w:t>/blogs técnicos</w:t>
-      </w:r>
-      <w:r>
-        <w:rPr>
-          <w:rFonts w:ascii="Arial" w:hAnsi="Arial" w:cs="Arial"/>
-          <w:sz w:val="24"/>
-          <w:szCs w:val="24"/>
-        </w:rPr>
-        <w:t xml:space="preserve"> e dados de pesquisa de mercado</w:t>
-      </w:r>
-      <w:r>
-        <w:rPr>
-          <w:rFonts w:ascii="Arial" w:hAnsi="Arial" w:cs="Arial"/>
-          <w:sz w:val="24"/>
-          <w:szCs w:val="24"/>
-        </w:rPr>
-        <w:t xml:space="preserve"> através da análise do site desenvolvido para a FATEC Rubens Lara</w:t>
-      </w:r>
-      <w:r>
-        <w:rPr>
-          <w:rFonts w:ascii="Arial" w:hAnsi="Arial" w:cs="Arial"/>
-          <w:sz w:val="24"/>
-          <w:szCs w:val="24"/>
-        </w:rPr>
-        <w:t>, explorando opiniões de profissionais da área além de alunos e professores das instituições.</w:t>
-      </w:r>
-    </w:p>
-    <w:p>
-      <w:pPr>
-        <w:spacing w:line="360" w:lineRule="auto"/>
-        <w:ind w:firstLine="851"/>
+        <w:t>Para os procedimentos metodológicos, utilizaremos pesquisas bibliográfica, documental e quantitativa, através de livros, sites/blogs técnicos e dados de pesquisa de mercado através da análise do site desenvolvido para a FATEC Rubens Lara, explorando opiniões de profissionais da área além de alunos e professores das instituições.</w:t>
+      </w:r>
+    </w:p>
+    <w:p>
+      <w:pPr>
+        <w:pStyle w:val="PargrafodaLista"/>
+        <w:numPr>
+          <w:ilvl w:val="1"/>
+          <w:numId w:val="2"/>
+        </w:numPr>
+        <w:spacing w:line="360" w:lineRule="auto"/>
+        <w:jc w:val="both"/>
+        <w:rPr>
+          <w:rFonts w:ascii="Arial" w:hAnsi="Arial" w:cs="Arial"/>
+          <w:sz w:val="24"/>
+          <w:szCs w:val="24"/>
+        </w:rPr>
+      </w:pPr>
+      <w:r>
+        <w:rPr>
+          <w:rFonts w:ascii="Arial" w:hAnsi="Arial" w:cs="Arial"/>
+          <w:b/>
+          <w:sz w:val="24"/>
+          <w:szCs w:val="24"/>
+        </w:rPr>
+        <w:t>ORGANIZAÇÃO DA MONOGRAFIA</w:t>
+      </w:r>
+    </w:p>
+    <w:p>
+      <w:pPr>
+        <w:spacing w:line="360" w:lineRule="auto"/>
+        <w:ind w:firstLine="375"/>
         <w:jc w:val="both"/>
         <w:rPr>
           <w:rFonts w:ascii="Arial" w:hAnsi="Arial" w:cs="Arial"/>
@@ -10228,9 +10315,9 @@
     </w:lvl>
   </w:abstractNum>
   <w:abstractNum w:abstractNumId="1" w15:restartNumberingAfterBreak="0">
-    <w:nsid w:val="729F0506"/>
+    <w:nsid w:val="24E4077D"/>
     <w:multiLevelType w:val="multilevel"/>
-    <w:tmpl w:val="DAC093A4"/>
+    <w:tmpl w:val="2820AFCE"/>
     <w:lvl w:ilvl="0">
       <w:start w:val="1"/>
       <w:numFmt w:val="decimal"/>
@@ -10340,10 +10427,360 @@
       </w:rPr>
     </w:lvl>
   </w:abstractNum>
+  <w:abstractNum w:abstractNumId="2" w15:restartNumberingAfterBreak="0">
+    <w:nsid w:val="36023405"/>
+    <w:multiLevelType w:val="multilevel"/>
+    <w:tmpl w:val="2820AFCE"/>
+    <w:lvl w:ilvl="0">
+      <w:start w:val="1"/>
+      <w:numFmt w:val="decimal"/>
+      <w:lvlText w:val="%1"/>
+      <w:lvlJc w:val="left"/>
+      <w:pPr>
+        <w:ind w:left="375" w:hanging="375"/>
+      </w:pPr>
+      <w:rPr>
+        <w:rFonts w:hint="default"/>
+      </w:rPr>
+    </w:lvl>
+    <w:lvl w:ilvl="1">
+      <w:start w:val="1"/>
+      <w:numFmt w:val="decimal"/>
+      <w:lvlText w:val="%1.%2"/>
+      <w:lvlJc w:val="left"/>
+      <w:pPr>
+        <w:ind w:left="375" w:hanging="375"/>
+      </w:pPr>
+      <w:rPr>
+        <w:rFonts w:hint="default"/>
+      </w:rPr>
+    </w:lvl>
+    <w:lvl w:ilvl="2">
+      <w:start w:val="1"/>
+      <w:numFmt w:val="decimal"/>
+      <w:lvlText w:val="%1.%2.%3"/>
+      <w:lvlJc w:val="left"/>
+      <w:pPr>
+        <w:ind w:left="720" w:hanging="720"/>
+      </w:pPr>
+      <w:rPr>
+        <w:rFonts w:hint="default"/>
+      </w:rPr>
+    </w:lvl>
+    <w:lvl w:ilvl="3">
+      <w:start w:val="1"/>
+      <w:numFmt w:val="decimal"/>
+      <w:lvlText w:val="%1.%2.%3.%4"/>
+      <w:lvlJc w:val="left"/>
+      <w:pPr>
+        <w:ind w:left="720" w:hanging="720"/>
+      </w:pPr>
+      <w:rPr>
+        <w:rFonts w:hint="default"/>
+      </w:rPr>
+    </w:lvl>
+    <w:lvl w:ilvl="4">
+      <w:start w:val="1"/>
+      <w:numFmt w:val="decimal"/>
+      <w:lvlText w:val="%1.%2.%3.%4.%5"/>
+      <w:lvlJc w:val="left"/>
+      <w:pPr>
+        <w:ind w:left="1080" w:hanging="1080"/>
+      </w:pPr>
+      <w:rPr>
+        <w:rFonts w:hint="default"/>
+      </w:rPr>
+    </w:lvl>
+    <w:lvl w:ilvl="5">
+      <w:start w:val="1"/>
+      <w:numFmt w:val="decimal"/>
+      <w:lvlText w:val="%1.%2.%3.%4.%5.%6"/>
+      <w:lvlJc w:val="left"/>
+      <w:pPr>
+        <w:ind w:left="1440" w:hanging="1440"/>
+      </w:pPr>
+      <w:rPr>
+        <w:rFonts w:hint="default"/>
+      </w:rPr>
+    </w:lvl>
+    <w:lvl w:ilvl="6">
+      <w:start w:val="1"/>
+      <w:numFmt w:val="decimal"/>
+      <w:lvlText w:val="%1.%2.%3.%4.%5.%6.%7"/>
+      <w:lvlJc w:val="left"/>
+      <w:pPr>
+        <w:ind w:left="1440" w:hanging="1440"/>
+      </w:pPr>
+      <w:rPr>
+        <w:rFonts w:hint="default"/>
+      </w:rPr>
+    </w:lvl>
+    <w:lvl w:ilvl="7">
+      <w:start w:val="1"/>
+      <w:numFmt w:val="decimal"/>
+      <w:lvlText w:val="%1.%2.%3.%4.%5.%6.%7.%8"/>
+      <w:lvlJc w:val="left"/>
+      <w:pPr>
+        <w:ind w:left="1800" w:hanging="1800"/>
+      </w:pPr>
+      <w:rPr>
+        <w:rFonts w:hint="default"/>
+      </w:rPr>
+    </w:lvl>
+    <w:lvl w:ilvl="8">
+      <w:start w:val="1"/>
+      <w:numFmt w:val="decimal"/>
+      <w:lvlText w:val="%1.%2.%3.%4.%5.%6.%7.%8.%9"/>
+      <w:lvlJc w:val="left"/>
+      <w:pPr>
+        <w:ind w:left="1800" w:hanging="1800"/>
+      </w:pPr>
+      <w:rPr>
+        <w:rFonts w:hint="default"/>
+      </w:rPr>
+    </w:lvl>
+  </w:abstractNum>
+  <w:abstractNum w:abstractNumId="3" w15:restartNumberingAfterBreak="0">
+    <w:nsid w:val="460F669F"/>
+    <w:multiLevelType w:val="multilevel"/>
+    <w:tmpl w:val="2820AFCE"/>
+    <w:lvl w:ilvl="0">
+      <w:start w:val="1"/>
+      <w:numFmt w:val="decimal"/>
+      <w:lvlText w:val="%1"/>
+      <w:lvlJc w:val="left"/>
+      <w:pPr>
+        <w:ind w:left="375" w:hanging="375"/>
+      </w:pPr>
+      <w:rPr>
+        <w:rFonts w:hint="default"/>
+      </w:rPr>
+    </w:lvl>
+    <w:lvl w:ilvl="1">
+      <w:start w:val="1"/>
+      <w:numFmt w:val="decimal"/>
+      <w:lvlText w:val="%1.%2"/>
+      <w:lvlJc w:val="left"/>
+      <w:pPr>
+        <w:ind w:left="375" w:hanging="375"/>
+      </w:pPr>
+      <w:rPr>
+        <w:rFonts w:hint="default"/>
+      </w:rPr>
+    </w:lvl>
+    <w:lvl w:ilvl="2">
+      <w:start w:val="1"/>
+      <w:numFmt w:val="decimal"/>
+      <w:lvlText w:val="%1.%2.%3"/>
+      <w:lvlJc w:val="left"/>
+      <w:pPr>
+        <w:ind w:left="720" w:hanging="720"/>
+      </w:pPr>
+      <w:rPr>
+        <w:rFonts w:hint="default"/>
+      </w:rPr>
+    </w:lvl>
+    <w:lvl w:ilvl="3">
+      <w:start w:val="1"/>
+      <w:numFmt w:val="decimal"/>
+      <w:lvlText w:val="%1.%2.%3.%4"/>
+      <w:lvlJc w:val="left"/>
+      <w:pPr>
+        <w:ind w:left="720" w:hanging="720"/>
+      </w:pPr>
+      <w:rPr>
+        <w:rFonts w:hint="default"/>
+      </w:rPr>
+    </w:lvl>
+    <w:lvl w:ilvl="4">
+      <w:start w:val="1"/>
+      <w:numFmt w:val="decimal"/>
+      <w:lvlText w:val="%1.%2.%3.%4.%5"/>
+      <w:lvlJc w:val="left"/>
+      <w:pPr>
+        <w:ind w:left="1080" w:hanging="1080"/>
+      </w:pPr>
+      <w:rPr>
+        <w:rFonts w:hint="default"/>
+      </w:rPr>
+    </w:lvl>
+    <w:lvl w:ilvl="5">
+      <w:start w:val="1"/>
+      <w:numFmt w:val="decimal"/>
+      <w:lvlText w:val="%1.%2.%3.%4.%5.%6"/>
+      <w:lvlJc w:val="left"/>
+      <w:pPr>
+        <w:ind w:left="1440" w:hanging="1440"/>
+      </w:pPr>
+      <w:rPr>
+        <w:rFonts w:hint="default"/>
+      </w:rPr>
+    </w:lvl>
+    <w:lvl w:ilvl="6">
+      <w:start w:val="1"/>
+      <w:numFmt w:val="decimal"/>
+      <w:lvlText w:val="%1.%2.%3.%4.%5.%6.%7"/>
+      <w:lvlJc w:val="left"/>
+      <w:pPr>
+        <w:ind w:left="1440" w:hanging="1440"/>
+      </w:pPr>
+      <w:rPr>
+        <w:rFonts w:hint="default"/>
+      </w:rPr>
+    </w:lvl>
+    <w:lvl w:ilvl="7">
+      <w:start w:val="1"/>
+      <w:numFmt w:val="decimal"/>
+      <w:lvlText w:val="%1.%2.%3.%4.%5.%6.%7.%8"/>
+      <w:lvlJc w:val="left"/>
+      <w:pPr>
+        <w:ind w:left="1800" w:hanging="1800"/>
+      </w:pPr>
+      <w:rPr>
+        <w:rFonts w:hint="default"/>
+      </w:rPr>
+    </w:lvl>
+    <w:lvl w:ilvl="8">
+      <w:start w:val="1"/>
+      <w:numFmt w:val="decimal"/>
+      <w:lvlText w:val="%1.%2.%3.%4.%5.%6.%7.%8.%9"/>
+      <w:lvlJc w:val="left"/>
+      <w:pPr>
+        <w:ind w:left="1800" w:hanging="1800"/>
+      </w:pPr>
+      <w:rPr>
+        <w:rFonts w:hint="default"/>
+      </w:rPr>
+    </w:lvl>
+  </w:abstractNum>
+  <w:abstractNum w:abstractNumId="4" w15:restartNumberingAfterBreak="0">
+    <w:nsid w:val="729F0506"/>
+    <w:multiLevelType w:val="multilevel"/>
+    <w:tmpl w:val="74962644"/>
+    <w:lvl w:ilvl="0">
+      <w:start w:val="1"/>
+      <w:numFmt w:val="decimal"/>
+      <w:lvlText w:val="%1"/>
+      <w:lvlJc w:val="left"/>
+      <w:pPr>
+        <w:ind w:left="375" w:hanging="375"/>
+      </w:pPr>
+      <w:rPr>
+        <w:rFonts w:hint="default"/>
+      </w:rPr>
+    </w:lvl>
+    <w:lvl w:ilvl="1">
+      <w:start w:val="1"/>
+      <w:numFmt w:val="decimal"/>
+      <w:lvlText w:val="%1.%2"/>
+      <w:lvlJc w:val="left"/>
+      <w:pPr>
+        <w:ind w:left="375" w:hanging="375"/>
+      </w:pPr>
+      <w:rPr>
+        <w:rFonts w:hint="default"/>
+        <w:b/>
+      </w:rPr>
+    </w:lvl>
+    <w:lvl w:ilvl="2">
+      <w:start w:val="1"/>
+      <w:numFmt w:val="decimal"/>
+      <w:lvlText w:val="%1.%2.%3"/>
+      <w:lvlJc w:val="left"/>
+      <w:pPr>
+        <w:ind w:left="720" w:hanging="720"/>
+      </w:pPr>
+      <w:rPr>
+        <w:rFonts w:hint="default"/>
+        <w:b/>
+      </w:rPr>
+    </w:lvl>
+    <w:lvl w:ilvl="3">
+      <w:start w:val="1"/>
+      <w:numFmt w:val="decimal"/>
+      <w:lvlText w:val="%1.%2.%3.%4"/>
+      <w:lvlJc w:val="left"/>
+      <w:pPr>
+        <w:ind w:left="720" w:hanging="720"/>
+      </w:pPr>
+      <w:rPr>
+        <w:rFonts w:hint="default"/>
+      </w:rPr>
+    </w:lvl>
+    <w:lvl w:ilvl="4">
+      <w:start w:val="1"/>
+      <w:numFmt w:val="decimal"/>
+      <w:lvlText w:val="%1.%2.%3.%4.%5"/>
+      <w:lvlJc w:val="left"/>
+      <w:pPr>
+        <w:ind w:left="1080" w:hanging="1080"/>
+      </w:pPr>
+      <w:rPr>
+        <w:rFonts w:hint="default"/>
+      </w:rPr>
+    </w:lvl>
+    <w:lvl w:ilvl="5">
+      <w:start w:val="1"/>
+      <w:numFmt w:val="decimal"/>
+      <w:lvlText w:val="%1.%2.%3.%4.%5.%6"/>
+      <w:lvlJc w:val="left"/>
+      <w:pPr>
+        <w:ind w:left="1440" w:hanging="1440"/>
+      </w:pPr>
+      <w:rPr>
+        <w:rFonts w:hint="default"/>
+      </w:rPr>
+    </w:lvl>
+    <w:lvl w:ilvl="6">
+      <w:start w:val="1"/>
+      <w:numFmt w:val="decimal"/>
+      <w:lvlText w:val="%1.%2.%3.%4.%5.%6.%7"/>
+      <w:lvlJc w:val="left"/>
+      <w:pPr>
+        <w:ind w:left="1440" w:hanging="1440"/>
+      </w:pPr>
+      <w:rPr>
+        <w:rFonts w:hint="default"/>
+      </w:rPr>
+    </w:lvl>
+    <w:lvl w:ilvl="7">
+      <w:start w:val="1"/>
+      <w:numFmt w:val="decimal"/>
+      <w:lvlText w:val="%1.%2.%3.%4.%5.%6.%7.%8"/>
+      <w:lvlJc w:val="left"/>
+      <w:pPr>
+        <w:ind w:left="1800" w:hanging="1800"/>
+      </w:pPr>
+      <w:rPr>
+        <w:rFonts w:hint="default"/>
+      </w:rPr>
+    </w:lvl>
+    <w:lvl w:ilvl="8">
+      <w:start w:val="1"/>
+      <w:numFmt w:val="decimal"/>
+      <w:lvlText w:val="%1.%2.%3.%4.%5.%6.%7.%8.%9"/>
+      <w:lvlJc w:val="left"/>
+      <w:pPr>
+        <w:ind w:left="1800" w:hanging="1800"/>
+      </w:pPr>
+      <w:rPr>
+        <w:rFonts w:hint="default"/>
+      </w:rPr>
+    </w:lvl>
+  </w:abstractNum>
   <w:num w:numId="1">
     <w:abstractNumId w:val="0"/>
   </w:num>
   <w:num w:numId="2">
+    <w:abstractNumId w:val="4"/>
+  </w:num>
+  <w:num w:numId="3">
+    <w:abstractNumId w:val="3"/>
+  </w:num>
+  <w:num w:numId="4">
+    <w:abstractNumId w:val="2"/>
+  </w:num>
+  <w:num w:numId="5">
     <w:abstractNumId w:val="1"/>
   </w:num>
 </w:numbering>
@@ -10744,6 +11181,27 @@
     <w:qFormat/>
     <w:rsid w:val="006E3BB4"/>
   </w:style>
+  <w:style w:type="paragraph" w:styleId="Ttulo1">
+    <w:name w:val="heading 1"/>
+    <w:basedOn w:val="Normal"/>
+    <w:next w:val="Normal"/>
+    <w:link w:val="Ttulo1Char"/>
+    <w:uiPriority w:val="9"/>
+    <w:qFormat/>
+    <w:rsid w:val="00D5273E"/>
+    <w:pPr>
+      <w:keepNext/>
+      <w:keepLines/>
+      <w:spacing w:before="240" w:after="0"/>
+      <w:outlineLvl w:val="0"/>
+    </w:pPr>
+    <w:rPr>
+      <w:rFonts w:asciiTheme="majorHAnsi" w:eastAsiaTheme="majorEastAsia" w:hAnsiTheme="majorHAnsi" w:cstheme="majorBidi"/>
+      <w:color w:val="2E74B5" w:themeColor="accent1" w:themeShade="BF"/>
+      <w:sz w:val="32"/>
+      <w:szCs w:val="32"/>
+    </w:rPr>
+  </w:style>
   <w:style w:type="character" w:default="1" w:styleId="Fontepargpadro">
     <w:name w:val="Default Paragraph Font"/>
     <w:uiPriority w:val="1"/>
@@ -10888,6 +11346,34 @@
       <w:rFonts w:ascii="Courier New" w:eastAsia="Times New Roman" w:hAnsi="Courier New" w:cs="Courier New"/>
       <w:sz w:val="20"/>
       <w:szCs w:val="20"/>
+    </w:rPr>
+  </w:style>
+  <w:style w:type="character" w:customStyle="1" w:styleId="Ttulo1Char">
+    <w:name w:val="Título 1 Char"/>
+    <w:basedOn w:val="Fontepargpadro"/>
+    <w:link w:val="Ttulo1"/>
+    <w:uiPriority w:val="9"/>
+    <w:rsid w:val="00D5273E"/>
+    <w:rPr>
+      <w:rFonts w:asciiTheme="majorHAnsi" w:eastAsiaTheme="majorEastAsia" w:hAnsiTheme="majorHAnsi" w:cstheme="majorBidi"/>
+      <w:color w:val="2E74B5" w:themeColor="accent1" w:themeShade="BF"/>
+      <w:sz w:val="32"/>
+      <w:szCs w:val="32"/>
+    </w:rPr>
+  </w:style>
+  <w:style w:type="paragraph" w:styleId="CabealhodoSumrio">
+    <w:name w:val="TOC Heading"/>
+    <w:basedOn w:val="Ttulo1"/>
+    <w:next w:val="Normal"/>
+    <w:uiPriority w:val="39"/>
+    <w:unhideWhenUsed/>
+    <w:qFormat/>
+    <w:rsid w:val="00D5273E"/>
+    <w:pPr>
+      <w:outlineLvl w:val="9"/>
+    </w:pPr>
+    <w:rPr>
+      <w:lang w:eastAsia="pt-BR"/>
     </w:rPr>
   </w:style>
 </w:styles>
@@ -11159,7 +11645,7 @@
 </file>
 
 <file path=customXml/itemProps1.xml><?xml version="1.0" encoding="utf-8"?>
-<ds:datastoreItem xmlns:ds="http://schemas.openxmlformats.org/officeDocument/2006/customXml" ds:itemID="{418A68C7-2AD8-48CD-8B17-9EAEB7F46C6D}">
+<ds:datastoreItem xmlns:ds="http://schemas.openxmlformats.org/officeDocument/2006/customXml" ds:itemID="{71C86F5A-9940-4246-AE15-E79195C9E4BD}">
   <ds:schemaRefs>
     <ds:schemaRef ds:uri="http://schemas.openxmlformats.org/officeDocument/2006/bibliography"/>
   </ds:schemaRefs>

</xml_diff>

<commit_message>
Corrigido e Finalizado Introdução
</commit_message>
<xml_diff>
--- a/tcc/tcc-adam-flavia-ramon-v1.docx
+++ b/tcc/tcc-adam-flavia-ramon-v1.docx
@@ -213,11 +213,10 @@
         <w:rPr>
           <w:rFonts w:ascii="Arial" w:hAnsi="Arial" w:cs="Arial"/>
           <w:b/>
-          <w:color w:val="FF0000"/>
-          <w:sz w:val="24"/>
-          <w:szCs w:val="24"/>
-        </w:rPr>
-        <w:t>TITULO DO TRABALHO</w:t>
+          <w:sz w:val="24"/>
+          <w:szCs w:val="24"/>
+        </w:rPr>
+        <w:t>CENTRO PAULA SOUZA STYLEGUIDE</w:t>
       </w:r>
     </w:p>
     <w:p>
@@ -549,11 +548,10 @@
         <w:rPr>
           <w:rFonts w:ascii="Arial" w:hAnsi="Arial" w:cs="Arial"/>
           <w:b/>
-          <w:color w:val="FF0000"/>
-          <w:sz w:val="24"/>
-          <w:szCs w:val="24"/>
-        </w:rPr>
-        <w:t>TITULO DO TRABALHO</w:t>
+          <w:sz w:val="24"/>
+          <w:szCs w:val="24"/>
+        </w:rPr>
+        <w:t>CENTRO PAULA SOUZA STYLEGUIDE</w:t>
       </w:r>
     </w:p>
     <w:p>
@@ -630,7 +628,6 @@
     <w:p>
       <w:pPr>
         <w:spacing w:line="240" w:lineRule="auto"/>
-        <w:ind w:left="4253"/>
         <w:jc w:val="both"/>
         <w:rPr>
           <w:rFonts w:ascii="Arial" w:hAnsi="Arial" w:cs="Arial"/>
@@ -698,7 +695,6 @@
     <w:p>
       <w:pPr>
         <w:spacing w:line="240" w:lineRule="auto"/>
-        <w:ind w:left="4253"/>
         <w:jc w:val="both"/>
         <w:rPr>
           <w:rFonts w:ascii="Arial" w:hAnsi="Arial" w:cs="Arial"/>
@@ -747,7 +743,7 @@
     <w:p>
       <w:pPr>
         <w:spacing w:line="360" w:lineRule="auto"/>
-        <w:ind w:left="3540" w:right="1134"/>
+        <w:ind w:right="1134"/>
         <w:jc w:val="both"/>
         <w:rPr>
           <w:rFonts w:ascii="Arial" w:hAnsi="Arial" w:cs="Arial"/>
@@ -759,7 +755,7 @@
     <w:p>
       <w:pPr>
         <w:spacing w:line="360" w:lineRule="auto"/>
-        <w:ind w:left="3540" w:right="1134"/>
+        <w:ind w:right="1134"/>
         <w:jc w:val="both"/>
         <w:rPr>
           <w:rFonts w:ascii="Arial" w:hAnsi="Arial" w:cs="Arial"/>
@@ -1156,21 +1152,10 @@
                               <w:rPr>
                                 <w:rFonts w:ascii="Arial" w:hAnsi="Arial" w:cs="Arial"/>
                                 <w:b/>
-                                <w:color w:val="FF0000"/>
                                 <w:sz w:val="20"/>
                                 <w:szCs w:val="20"/>
                               </w:rPr>
-                              <w:t>Título</w:t>
-                            </w:r>
-                            <w:r>
-                              <w:rPr>
-                                <w:rFonts w:ascii="Arial" w:hAnsi="Arial" w:cs="Arial"/>
-                                <w:b/>
-                                <w:color w:val="FF0000"/>
-                                <w:sz w:val="20"/>
-                                <w:szCs w:val="20"/>
-                              </w:rPr>
-                              <w:t xml:space="preserve"> do TCC</w:t>
+                              <w:t>Centro Paula Souza Styleguide</w:t>
                             </w:r>
                             <w:r>
                               <w:rPr>
@@ -1504,21 +1489,10 @@
                         <w:rPr>
                           <w:rFonts w:ascii="Arial" w:hAnsi="Arial" w:cs="Arial"/>
                           <w:b/>
-                          <w:color w:val="FF0000"/>
                           <w:sz w:val="20"/>
                           <w:szCs w:val="20"/>
                         </w:rPr>
-                        <w:t>Título</w:t>
-                      </w:r>
-                      <w:r>
-                        <w:rPr>
-                          <w:rFonts w:ascii="Arial" w:hAnsi="Arial" w:cs="Arial"/>
-                          <w:b/>
-                          <w:color w:val="FF0000"/>
-                          <w:sz w:val="20"/>
-                          <w:szCs w:val="20"/>
-                        </w:rPr>
-                        <w:t xml:space="preserve"> do TCC</w:t>
+                        <w:t>Centro Paula Souza Styleguide</w:t>
                       </w:r>
                       <w:r>
                         <w:rPr>
@@ -1890,20 +1864,18 @@
         <w:rPr>
           <w:rFonts w:ascii="Arial" w:hAnsi="Arial" w:cs="Arial"/>
           <w:b/>
-          <w:color w:val="FF0000"/>
-          <w:sz w:val="24"/>
-          <w:szCs w:val="24"/>
-        </w:rPr>
-      </w:pPr>
-      <w:r>
-        <w:rPr>
-          <w:rFonts w:ascii="Arial" w:hAnsi="Arial" w:cs="Arial"/>
-          <w:b/>
-          <w:color w:val="FF0000"/>
-          <w:sz w:val="24"/>
-          <w:szCs w:val="24"/>
-        </w:rPr>
-        <w:t>TITULO DO TCC</w:t>
+          <w:sz w:val="24"/>
+          <w:szCs w:val="24"/>
+        </w:rPr>
+      </w:pPr>
+      <w:r>
+        <w:rPr>
+          <w:rFonts w:ascii="Arial" w:hAnsi="Arial" w:cs="Arial"/>
+          <w:b/>
+          <w:sz w:val="24"/>
+          <w:szCs w:val="24"/>
+        </w:rPr>
+        <w:t>CENTRO PAULA SOUZA STYLEGUIDE</w:t>
       </w:r>
     </w:p>
     <w:p>
@@ -1919,19 +1891,7 @@
     </w:p>
     <w:p>
       <w:pPr>
-        <w:jc w:val="center"/>
-        <w:rPr>
-          <w:rFonts w:ascii="Arial" w:hAnsi="Arial" w:cs="Arial"/>
-          <w:b/>
-          <w:sz w:val="24"/>
-          <w:szCs w:val="24"/>
-        </w:rPr>
-      </w:pPr>
-    </w:p>
-    <w:p>
-      <w:pPr>
         <w:spacing w:line="240" w:lineRule="auto"/>
-        <w:ind w:left="4253"/>
         <w:jc w:val="both"/>
         <w:rPr>
           <w:rFonts w:ascii="Arial" w:hAnsi="Arial" w:cs="Arial"/>
@@ -1975,7 +1935,6 @@
     <w:p>
       <w:pPr>
         <w:spacing w:line="240" w:lineRule="auto"/>
-        <w:ind w:left="4253"/>
         <w:jc w:val="both"/>
         <w:rPr>
           <w:rFonts w:ascii="Arial" w:hAnsi="Arial" w:cs="Arial"/>
@@ -1987,7 +1946,6 @@
     <w:p>
       <w:pPr>
         <w:spacing w:line="240" w:lineRule="auto"/>
-        <w:ind w:left="4253"/>
         <w:jc w:val="both"/>
         <w:rPr>
           <w:rFonts w:ascii="Arial" w:hAnsi="Arial" w:cs="Arial"/>
@@ -2626,7 +2584,6 @@
     </w:p>
     <w:p>
       <w:pPr>
-        <w:ind w:left="4111"/>
         <w:jc w:val="both"/>
         <w:rPr>
           <w:rFonts w:ascii="Arial" w:hAnsi="Arial" w:cs="Arial"/>
@@ -2722,6 +2679,7 @@
       <w:pPr>
         <w:pStyle w:val="Default"/>
         <w:spacing w:line="360" w:lineRule="auto"/>
+        <w:jc w:val="both"/>
         <w:rPr>
           <w:color w:val="FF0000"/>
         </w:rPr>
@@ -2737,6 +2695,7 @@
       <w:pPr>
         <w:pStyle w:val="Default"/>
         <w:spacing w:line="360" w:lineRule="auto"/>
+        <w:jc w:val="both"/>
         <w:rPr>
           <w:color w:val="FF0000"/>
         </w:rPr>
@@ -2751,6 +2710,7 @@
     <w:p>
       <w:pPr>
         <w:spacing w:line="360" w:lineRule="auto"/>
+        <w:jc w:val="both"/>
         <w:rPr>
           <w:rFonts w:ascii="Arial" w:hAnsi="Arial" w:cs="Arial"/>
           <w:color w:val="FF0000"/>
@@ -3055,7 +3015,6 @@
     <w:p>
       <w:pPr>
         <w:spacing w:line="240" w:lineRule="auto"/>
-        <w:ind w:left="4253"/>
         <w:jc w:val="both"/>
         <w:rPr>
           <w:rFonts w:ascii="Arial" w:hAnsi="Arial" w:cs="Arial"/>
@@ -3142,23 +3101,10 @@
         <w:rPr>
           <w:rFonts w:ascii="Arial" w:hAnsi="Arial" w:cs="Arial"/>
           <w:b/>
-          <w:bCs/>
-          <w:color w:val="FF0000"/>
-          <w:sz w:val="24"/>
-          <w:szCs w:val="24"/>
-        </w:rPr>
-        <w:t>Título</w:t>
-      </w:r>
-      <w:r>
-        <w:rPr>
-          <w:rFonts w:ascii="Arial" w:hAnsi="Arial" w:cs="Arial"/>
-          <w:b/>
-          <w:bCs/>
-          <w:color w:val="FF0000"/>
-          <w:sz w:val="24"/>
-          <w:szCs w:val="24"/>
-        </w:rPr>
-        <w:t xml:space="preserve"> em negito</w:t>
+          <w:sz w:val="24"/>
+          <w:szCs w:val="24"/>
+        </w:rPr>
+        <w:t>CENTRO PAULA SOUZA STYLEGUIDE</w:t>
       </w:r>
       <w:r>
         <w:rPr>
@@ -3595,6 +3541,7 @@
         <w:rPr>
           <w:rFonts w:ascii="Arial" w:hAnsi="Arial" w:cs="Arial"/>
           <w:b/>
+          <w:color w:val="FF0000"/>
           <w:sz w:val="24"/>
           <w:szCs w:val="24"/>
         </w:rPr>
@@ -3619,23 +3566,10 @@
         <w:rPr>
           <w:rFonts w:ascii="Arial" w:hAnsi="Arial" w:cs="Arial"/>
           <w:b/>
-          <w:bCs/>
-          <w:color w:val="FF0000"/>
-          <w:sz w:val="24"/>
-          <w:szCs w:val="24"/>
-        </w:rPr>
-        <w:t>Título</w:t>
-      </w:r>
-      <w:r>
-        <w:rPr>
-          <w:rFonts w:ascii="Arial" w:hAnsi="Arial" w:cs="Arial"/>
-          <w:b/>
-          <w:bCs/>
-          <w:color w:val="FF0000"/>
-          <w:sz w:val="24"/>
-          <w:szCs w:val="24"/>
-        </w:rPr>
-        <w:t xml:space="preserve"> em negrito</w:t>
+          <w:sz w:val="24"/>
+          <w:szCs w:val="24"/>
+        </w:rPr>
+        <w:t>CENTRO PAULA SOUZA STYLEGUIDE</w:t>
       </w:r>
       <w:r>
         <w:rPr>
@@ -9498,70 +9432,96 @@
           <w:sz w:val="24"/>
           <w:szCs w:val="24"/>
         </w:rPr>
-        <w:t>INTRODUÇÃO ........................................</w:t>
-      </w:r>
-      <w:r>
-        <w:rPr>
-          <w:rFonts w:ascii="Arial" w:hAnsi="Arial" w:cs="Arial"/>
-          <w:b/>
-          <w:sz w:val="24"/>
-          <w:szCs w:val="24"/>
-        </w:rPr>
-        <w:t>........</w:t>
-      </w:r>
-      <w:r>
-        <w:rPr>
-          <w:rFonts w:ascii="Arial" w:hAnsi="Arial" w:cs="Arial"/>
-          <w:b/>
-          <w:sz w:val="24"/>
-          <w:szCs w:val="24"/>
-        </w:rPr>
-        <w:t>.........................</w:t>
-      </w:r>
-      <w:r>
-        <w:rPr>
-          <w:rFonts w:ascii="Arial" w:hAnsi="Arial" w:cs="Arial"/>
-          <w:b/>
-          <w:sz w:val="24"/>
-          <w:szCs w:val="24"/>
-        </w:rPr>
-        <w:t>..</w:t>
-      </w:r>
-      <w:r>
-        <w:rPr>
-          <w:rFonts w:ascii="Arial" w:hAnsi="Arial" w:cs="Arial"/>
-          <w:b/>
-          <w:sz w:val="24"/>
-          <w:szCs w:val="24"/>
-        </w:rPr>
-        <w:t>.....................</w:t>
-      </w:r>
-      <w:r>
-        <w:rPr>
-          <w:rFonts w:ascii="Arial" w:hAnsi="Arial" w:cs="Arial"/>
-          <w:b/>
-          <w:sz w:val="24"/>
-          <w:szCs w:val="24"/>
-        </w:rPr>
-        <w:t>.</w:t>
-      </w:r>
-      <w:r>
-        <w:rPr>
-          <w:rFonts w:ascii="Arial" w:hAnsi="Arial" w:cs="Arial"/>
-          <w:b/>
-          <w:sz w:val="24"/>
-          <w:szCs w:val="24"/>
-        </w:rPr>
-        <w:t>..</w:t>
-      </w:r>
-      <w:r>
-        <w:rPr>
-          <w:rFonts w:ascii="Arial" w:hAnsi="Arial" w:cs="Arial"/>
-          <w:b/>
-          <w:sz w:val="24"/>
-          <w:szCs w:val="24"/>
-        </w:rPr>
-        <w:t>....1</w:t>
+        <w:t xml:space="preserve">INTRODUÇÃO </w:t>
+      </w:r>
+      <w:r>
+        <w:rPr>
+          <w:rFonts w:ascii="Arial" w:hAnsi="Arial" w:cs="Arial"/>
+          <w:b/>
+          <w:sz w:val="24"/>
+          <w:szCs w:val="24"/>
+          <w:u w:val="dotted"/>
+        </w:rPr>
+        <w:tab/>
+      </w:r>
+      <w:r>
+        <w:rPr>
+          <w:rFonts w:ascii="Arial" w:hAnsi="Arial" w:cs="Arial"/>
+          <w:b/>
+          <w:sz w:val="24"/>
+          <w:szCs w:val="24"/>
+          <w:u w:val="dotted"/>
+        </w:rPr>
+        <w:tab/>
+      </w:r>
+      <w:r>
+        <w:rPr>
+          <w:rFonts w:ascii="Arial" w:hAnsi="Arial" w:cs="Arial"/>
+          <w:b/>
+          <w:sz w:val="24"/>
+          <w:szCs w:val="24"/>
+          <w:u w:val="dotted"/>
+        </w:rPr>
+        <w:tab/>
+      </w:r>
+      <w:r>
+        <w:rPr>
+          <w:rFonts w:ascii="Arial" w:hAnsi="Arial" w:cs="Arial"/>
+          <w:b/>
+          <w:sz w:val="24"/>
+          <w:szCs w:val="24"/>
+          <w:u w:val="dotted"/>
+        </w:rPr>
+        <w:tab/>
+      </w:r>
+      <w:r>
+        <w:rPr>
+          <w:rFonts w:ascii="Arial" w:hAnsi="Arial" w:cs="Arial"/>
+          <w:b/>
+          <w:sz w:val="24"/>
+          <w:szCs w:val="24"/>
+          <w:u w:val="dotted"/>
+        </w:rPr>
+        <w:tab/>
+      </w:r>
+      <w:r>
+        <w:rPr>
+          <w:rFonts w:ascii="Arial" w:hAnsi="Arial" w:cs="Arial"/>
+          <w:b/>
+          <w:sz w:val="24"/>
+          <w:szCs w:val="24"/>
+          <w:u w:val="dotted"/>
+        </w:rPr>
+        <w:tab/>
+      </w:r>
+      <w:r>
+        <w:rPr>
+          <w:rFonts w:ascii="Arial" w:hAnsi="Arial" w:cs="Arial"/>
+          <w:b/>
+          <w:sz w:val="24"/>
+          <w:szCs w:val="24"/>
+          <w:u w:val="dotted"/>
+        </w:rPr>
+        <w:tab/>
+      </w:r>
+      <w:r>
+        <w:rPr>
+          <w:rFonts w:ascii="Arial" w:hAnsi="Arial" w:cs="Arial"/>
+          <w:b/>
+          <w:sz w:val="24"/>
+          <w:szCs w:val="24"/>
+          <w:u w:val="dotted"/>
+        </w:rPr>
+        <w:tab/>
+      </w:r>
+      <w:r>
+        <w:rPr>
+          <w:rFonts w:ascii="Arial" w:hAnsi="Arial" w:cs="Arial"/>
+          <w:b/>
+          <w:sz w:val="24"/>
+          <w:szCs w:val="24"/>
+        </w:rPr>
+        <w:t>1</w:t>
       </w:r>
       <w:r>
         <w:rPr>
@@ -9586,6 +9546,2585 @@
         <w:rPr>
           <w:rFonts w:ascii="Arial" w:hAnsi="Arial" w:cs="Arial"/>
           <w:b/>
+          <w:sz w:val="24"/>
+          <w:szCs w:val="24"/>
+        </w:rPr>
+        <w:t xml:space="preserve">   1.1</w:t>
+      </w:r>
+      <w:r>
+        <w:rPr>
+          <w:rFonts w:ascii="Arial" w:hAnsi="Arial" w:cs="Arial"/>
+          <w:b/>
+          <w:sz w:val="24"/>
+          <w:szCs w:val="24"/>
+        </w:rPr>
+        <w:t>Justificativa do tema</w:t>
+      </w:r>
+      <w:r>
+        <w:rPr>
+          <w:rFonts w:ascii="Arial" w:hAnsi="Arial" w:cs="Arial"/>
+          <w:b/>
+          <w:sz w:val="24"/>
+          <w:szCs w:val="24"/>
+        </w:rPr>
+        <w:t xml:space="preserve"> </w:t>
+      </w:r>
+      <w:r>
+        <w:rPr>
+          <w:rFonts w:ascii="Arial" w:hAnsi="Arial" w:cs="Arial"/>
+          <w:b/>
+          <w:sz w:val="24"/>
+          <w:szCs w:val="24"/>
+          <w:u w:val="dotted"/>
+        </w:rPr>
+        <w:tab/>
+      </w:r>
+      <w:r>
+        <w:rPr>
+          <w:rFonts w:ascii="Arial" w:hAnsi="Arial" w:cs="Arial"/>
+          <w:b/>
+          <w:sz w:val="24"/>
+          <w:szCs w:val="24"/>
+          <w:u w:val="dotted"/>
+        </w:rPr>
+        <w:tab/>
+      </w:r>
+      <w:r>
+        <w:rPr>
+          <w:rFonts w:ascii="Arial" w:hAnsi="Arial" w:cs="Arial"/>
+          <w:b/>
+          <w:sz w:val="24"/>
+          <w:szCs w:val="24"/>
+          <w:u w:val="dotted"/>
+        </w:rPr>
+        <w:tab/>
+      </w:r>
+      <w:r>
+        <w:rPr>
+          <w:rFonts w:ascii="Arial" w:hAnsi="Arial" w:cs="Arial"/>
+          <w:b/>
+          <w:sz w:val="24"/>
+          <w:szCs w:val="24"/>
+          <w:u w:val="dotted"/>
+        </w:rPr>
+        <w:tab/>
+      </w:r>
+      <w:r>
+        <w:rPr>
+          <w:rFonts w:ascii="Arial" w:hAnsi="Arial" w:cs="Arial"/>
+          <w:b/>
+          <w:sz w:val="24"/>
+          <w:szCs w:val="24"/>
+          <w:u w:val="dotted"/>
+        </w:rPr>
+        <w:tab/>
+      </w:r>
+      <w:r>
+        <w:rPr>
+          <w:rFonts w:ascii="Arial" w:hAnsi="Arial" w:cs="Arial"/>
+          <w:b/>
+          <w:sz w:val="24"/>
+          <w:szCs w:val="24"/>
+          <w:u w:val="dotted"/>
+        </w:rPr>
+        <w:tab/>
+      </w:r>
+      <w:r>
+        <w:rPr>
+          <w:rFonts w:ascii="Arial" w:hAnsi="Arial" w:cs="Arial"/>
+          <w:b/>
+          <w:sz w:val="24"/>
+          <w:szCs w:val="24"/>
+          <w:u w:val="dotted"/>
+        </w:rPr>
+        <w:tab/>
+      </w:r>
+      <w:r>
+        <w:rPr>
+          <w:rFonts w:ascii="Arial" w:hAnsi="Arial" w:cs="Arial"/>
+          <w:b/>
+          <w:sz w:val="24"/>
+          <w:szCs w:val="24"/>
+        </w:rPr>
+        <w:t>16</w:t>
+      </w:r>
+    </w:p>
+    <w:p>
+      <w:pPr>
+        <w:jc w:val="both"/>
+        <w:rPr>
+          <w:rFonts w:ascii="Arial" w:hAnsi="Arial" w:cs="Arial"/>
+          <w:sz w:val="24"/>
+          <w:szCs w:val="24"/>
+        </w:rPr>
+      </w:pPr>
+      <w:r>
+        <w:rPr>
+          <w:rFonts w:ascii="Arial" w:hAnsi="Arial" w:cs="Arial"/>
+          <w:sz w:val="24"/>
+          <w:szCs w:val="24"/>
+        </w:rPr>
+        <w:t xml:space="preserve">     </w:t>
+      </w:r>
+      <w:r>
+        <w:rPr>
+          <w:rFonts w:ascii="Arial" w:hAnsi="Arial" w:cs="Arial"/>
+          <w:sz w:val="24"/>
+          <w:szCs w:val="24"/>
+        </w:rPr>
+        <w:t>1.2 Problema da pesquisa</w:t>
+      </w:r>
+      <w:r>
+        <w:rPr>
+          <w:rFonts w:ascii="Arial" w:hAnsi="Arial" w:cs="Arial"/>
+          <w:sz w:val="24"/>
+          <w:szCs w:val="24"/>
+        </w:rPr>
+        <w:t xml:space="preserve"> </w:t>
+      </w:r>
+      <w:r>
+        <w:rPr>
+          <w:rFonts w:ascii="Arial" w:hAnsi="Arial" w:cs="Arial"/>
+          <w:b/>
+          <w:sz w:val="24"/>
+          <w:szCs w:val="24"/>
+          <w:u w:val="dotted"/>
+        </w:rPr>
+        <w:tab/>
+      </w:r>
+      <w:r>
+        <w:rPr>
+          <w:rFonts w:ascii="Arial" w:hAnsi="Arial" w:cs="Arial"/>
+          <w:b/>
+          <w:sz w:val="24"/>
+          <w:szCs w:val="24"/>
+          <w:u w:val="dotted"/>
+        </w:rPr>
+        <w:tab/>
+      </w:r>
+      <w:r>
+        <w:rPr>
+          <w:rFonts w:ascii="Arial" w:hAnsi="Arial" w:cs="Arial"/>
+          <w:b/>
+          <w:sz w:val="24"/>
+          <w:szCs w:val="24"/>
+          <w:u w:val="dotted"/>
+        </w:rPr>
+        <w:tab/>
+      </w:r>
+      <w:r>
+        <w:rPr>
+          <w:rFonts w:ascii="Arial" w:hAnsi="Arial" w:cs="Arial"/>
+          <w:b/>
+          <w:sz w:val="24"/>
+          <w:szCs w:val="24"/>
+          <w:u w:val="dotted"/>
+        </w:rPr>
+        <w:tab/>
+      </w:r>
+      <w:r>
+        <w:rPr>
+          <w:rFonts w:ascii="Arial" w:hAnsi="Arial" w:cs="Arial"/>
+          <w:b/>
+          <w:sz w:val="24"/>
+          <w:szCs w:val="24"/>
+          <w:u w:val="dotted"/>
+        </w:rPr>
+        <w:tab/>
+      </w:r>
+      <w:r>
+        <w:rPr>
+          <w:rFonts w:ascii="Arial" w:hAnsi="Arial" w:cs="Arial"/>
+          <w:b/>
+          <w:sz w:val="24"/>
+          <w:szCs w:val="24"/>
+          <w:u w:val="dotted"/>
+        </w:rPr>
+        <w:tab/>
+      </w:r>
+      <w:r>
+        <w:rPr>
+          <w:rFonts w:ascii="Arial" w:hAnsi="Arial" w:cs="Arial"/>
+          <w:b/>
+          <w:sz w:val="24"/>
+          <w:szCs w:val="24"/>
+          <w:u w:val="dotted"/>
+        </w:rPr>
+        <w:tab/>
+      </w:r>
+      <w:r>
+        <w:rPr>
+          <w:rFonts w:ascii="Arial" w:hAnsi="Arial" w:cs="Arial"/>
+          <w:sz w:val="24"/>
+          <w:szCs w:val="24"/>
+        </w:rPr>
+        <w:t>16</w:t>
+      </w:r>
+    </w:p>
+    <w:p>
+      <w:pPr>
+        <w:jc w:val="both"/>
+        <w:rPr>
+          <w:rFonts w:ascii="Arial" w:hAnsi="Arial" w:cs="Arial"/>
+          <w:sz w:val="24"/>
+          <w:szCs w:val="24"/>
+        </w:rPr>
+      </w:pPr>
+      <w:r>
+        <w:rPr>
+          <w:rFonts w:ascii="Arial" w:hAnsi="Arial" w:cs="Arial"/>
+          <w:sz w:val="24"/>
+          <w:szCs w:val="24"/>
+        </w:rPr>
+        <w:t xml:space="preserve">     </w:t>
+      </w:r>
+      <w:r>
+        <w:rPr>
+          <w:rFonts w:ascii="Arial" w:hAnsi="Arial" w:cs="Arial"/>
+          <w:sz w:val="24"/>
+          <w:szCs w:val="24"/>
+        </w:rPr>
+        <w:t>1.2.1 Hipóteses ou suposições</w:t>
+      </w:r>
+      <w:r>
+        <w:rPr>
+          <w:rFonts w:ascii="Arial" w:hAnsi="Arial" w:cs="Arial"/>
+          <w:sz w:val="24"/>
+          <w:szCs w:val="24"/>
+        </w:rPr>
+        <w:t xml:space="preserve"> </w:t>
+      </w:r>
+      <w:r>
+        <w:rPr>
+          <w:rFonts w:ascii="Arial" w:hAnsi="Arial" w:cs="Arial"/>
+          <w:b/>
+          <w:sz w:val="24"/>
+          <w:szCs w:val="24"/>
+          <w:u w:val="dotted"/>
+        </w:rPr>
+        <w:tab/>
+      </w:r>
+      <w:r>
+        <w:rPr>
+          <w:rFonts w:ascii="Arial" w:hAnsi="Arial" w:cs="Arial"/>
+          <w:b/>
+          <w:sz w:val="24"/>
+          <w:szCs w:val="24"/>
+          <w:u w:val="dotted"/>
+        </w:rPr>
+        <w:tab/>
+      </w:r>
+      <w:r>
+        <w:rPr>
+          <w:rFonts w:ascii="Arial" w:hAnsi="Arial" w:cs="Arial"/>
+          <w:b/>
+          <w:sz w:val="24"/>
+          <w:szCs w:val="24"/>
+          <w:u w:val="dotted"/>
+        </w:rPr>
+        <w:tab/>
+      </w:r>
+      <w:r>
+        <w:rPr>
+          <w:rFonts w:ascii="Arial" w:hAnsi="Arial" w:cs="Arial"/>
+          <w:b/>
+          <w:sz w:val="24"/>
+          <w:szCs w:val="24"/>
+          <w:u w:val="dotted"/>
+        </w:rPr>
+        <w:tab/>
+      </w:r>
+      <w:r>
+        <w:rPr>
+          <w:rFonts w:ascii="Arial" w:hAnsi="Arial" w:cs="Arial"/>
+          <w:b/>
+          <w:sz w:val="24"/>
+          <w:szCs w:val="24"/>
+          <w:u w:val="dotted"/>
+        </w:rPr>
+        <w:tab/>
+      </w:r>
+      <w:r>
+        <w:rPr>
+          <w:rFonts w:ascii="Arial" w:hAnsi="Arial" w:cs="Arial"/>
+          <w:b/>
+          <w:sz w:val="24"/>
+          <w:szCs w:val="24"/>
+          <w:u w:val="dotted"/>
+        </w:rPr>
+        <w:tab/>
+      </w:r>
+      <w:r>
+        <w:rPr>
+          <w:rFonts w:ascii="Arial" w:hAnsi="Arial" w:cs="Arial"/>
+          <w:sz w:val="24"/>
+          <w:szCs w:val="24"/>
+        </w:rPr>
+        <w:t>16</w:t>
+      </w:r>
+    </w:p>
+    <w:p>
+      <w:pPr>
+        <w:rPr>
+          <w:rFonts w:ascii="Arial" w:hAnsi="Arial" w:cs="Arial"/>
+          <w:b/>
+          <w:sz w:val="24"/>
+          <w:szCs w:val="24"/>
+        </w:rPr>
+      </w:pPr>
+      <w:r>
+        <w:rPr>
+          <w:rFonts w:ascii="Arial" w:hAnsi="Arial" w:cs="Arial"/>
+          <w:b/>
+          <w:sz w:val="24"/>
+          <w:szCs w:val="24"/>
+        </w:rPr>
+        <w:t xml:space="preserve">   </w:t>
+      </w:r>
+      <w:r>
+        <w:rPr>
+          <w:rFonts w:ascii="Arial" w:hAnsi="Arial" w:cs="Arial"/>
+          <w:b/>
+          <w:sz w:val="24"/>
+          <w:szCs w:val="24"/>
+        </w:rPr>
+        <w:t>1.3 Objetivos</w:t>
+      </w:r>
+      <w:r>
+        <w:rPr>
+          <w:rFonts w:ascii="Arial" w:hAnsi="Arial" w:cs="Arial"/>
+          <w:b/>
+          <w:sz w:val="24"/>
+          <w:szCs w:val="24"/>
+        </w:rPr>
+        <w:t xml:space="preserve"> </w:t>
+      </w:r>
+      <w:r>
+        <w:rPr>
+          <w:rFonts w:ascii="Arial" w:hAnsi="Arial" w:cs="Arial"/>
+          <w:b/>
+          <w:sz w:val="24"/>
+          <w:szCs w:val="24"/>
+          <w:u w:val="dotted"/>
+        </w:rPr>
+        <w:tab/>
+      </w:r>
+      <w:r>
+        <w:rPr>
+          <w:rFonts w:ascii="Arial" w:hAnsi="Arial" w:cs="Arial"/>
+          <w:b/>
+          <w:sz w:val="24"/>
+          <w:szCs w:val="24"/>
+          <w:u w:val="dotted"/>
+        </w:rPr>
+        <w:tab/>
+      </w:r>
+      <w:r>
+        <w:rPr>
+          <w:rFonts w:ascii="Arial" w:hAnsi="Arial" w:cs="Arial"/>
+          <w:b/>
+          <w:sz w:val="24"/>
+          <w:szCs w:val="24"/>
+          <w:u w:val="dotted"/>
+        </w:rPr>
+        <w:tab/>
+      </w:r>
+      <w:r>
+        <w:rPr>
+          <w:rFonts w:ascii="Arial" w:hAnsi="Arial" w:cs="Arial"/>
+          <w:b/>
+          <w:sz w:val="24"/>
+          <w:szCs w:val="24"/>
+          <w:u w:val="dotted"/>
+        </w:rPr>
+        <w:tab/>
+      </w:r>
+      <w:r>
+        <w:rPr>
+          <w:rFonts w:ascii="Arial" w:hAnsi="Arial" w:cs="Arial"/>
+          <w:b/>
+          <w:sz w:val="24"/>
+          <w:szCs w:val="24"/>
+          <w:u w:val="dotted"/>
+        </w:rPr>
+        <w:tab/>
+      </w:r>
+      <w:r>
+        <w:rPr>
+          <w:rFonts w:ascii="Arial" w:hAnsi="Arial" w:cs="Arial"/>
+          <w:b/>
+          <w:sz w:val="24"/>
+          <w:szCs w:val="24"/>
+          <w:u w:val="dotted"/>
+        </w:rPr>
+        <w:tab/>
+      </w:r>
+      <w:r>
+        <w:rPr>
+          <w:rFonts w:ascii="Arial" w:hAnsi="Arial" w:cs="Arial"/>
+          <w:b/>
+          <w:sz w:val="24"/>
+          <w:szCs w:val="24"/>
+          <w:u w:val="dotted"/>
+        </w:rPr>
+        <w:tab/>
+      </w:r>
+      <w:r>
+        <w:rPr>
+          <w:rFonts w:ascii="Arial" w:hAnsi="Arial" w:cs="Arial"/>
+          <w:b/>
+          <w:sz w:val="24"/>
+          <w:szCs w:val="24"/>
+          <w:u w:val="dotted"/>
+        </w:rPr>
+        <w:tab/>
+      </w:r>
+      <w:r>
+        <w:rPr>
+          <w:rFonts w:ascii="Arial" w:hAnsi="Arial" w:cs="Arial"/>
+          <w:b/>
+          <w:sz w:val="24"/>
+          <w:szCs w:val="24"/>
+        </w:rPr>
+        <w:t>16</w:t>
+      </w:r>
+    </w:p>
+    <w:p>
+      <w:pPr>
+        <w:rPr>
+          <w:rFonts w:ascii="Arial" w:hAnsi="Arial" w:cs="Arial"/>
+          <w:sz w:val="24"/>
+          <w:szCs w:val="24"/>
+        </w:rPr>
+      </w:pPr>
+      <w:r>
+        <w:rPr>
+          <w:rFonts w:ascii="Arial" w:hAnsi="Arial" w:cs="Arial"/>
+          <w:sz w:val="24"/>
+          <w:szCs w:val="24"/>
+        </w:rPr>
+        <w:t xml:space="preserve">     </w:t>
+      </w:r>
+      <w:r>
+        <w:rPr>
+          <w:rFonts w:ascii="Arial" w:hAnsi="Arial" w:cs="Arial"/>
+          <w:sz w:val="24"/>
+          <w:szCs w:val="24"/>
+        </w:rPr>
+        <w:t>1.3.1 Objetivo geral</w:t>
+      </w:r>
+      <w:r>
+        <w:rPr>
+          <w:rFonts w:ascii="Arial" w:hAnsi="Arial" w:cs="Arial"/>
+          <w:sz w:val="24"/>
+          <w:szCs w:val="24"/>
+        </w:rPr>
+        <w:t xml:space="preserve"> </w:t>
+      </w:r>
+      <w:r>
+        <w:rPr>
+          <w:rFonts w:ascii="Arial" w:hAnsi="Arial" w:cs="Arial"/>
+          <w:b/>
+          <w:sz w:val="24"/>
+          <w:szCs w:val="24"/>
+          <w:u w:val="dotted"/>
+        </w:rPr>
+        <w:tab/>
+      </w:r>
+      <w:r>
+        <w:rPr>
+          <w:rFonts w:ascii="Arial" w:hAnsi="Arial" w:cs="Arial"/>
+          <w:b/>
+          <w:sz w:val="24"/>
+          <w:szCs w:val="24"/>
+          <w:u w:val="dotted"/>
+        </w:rPr>
+        <w:tab/>
+      </w:r>
+      <w:r>
+        <w:rPr>
+          <w:rFonts w:ascii="Arial" w:hAnsi="Arial" w:cs="Arial"/>
+          <w:b/>
+          <w:sz w:val="24"/>
+          <w:szCs w:val="24"/>
+          <w:u w:val="dotted"/>
+        </w:rPr>
+        <w:tab/>
+      </w:r>
+      <w:r>
+        <w:rPr>
+          <w:rFonts w:ascii="Arial" w:hAnsi="Arial" w:cs="Arial"/>
+          <w:b/>
+          <w:sz w:val="24"/>
+          <w:szCs w:val="24"/>
+          <w:u w:val="dotted"/>
+        </w:rPr>
+        <w:tab/>
+      </w:r>
+      <w:r>
+        <w:rPr>
+          <w:rFonts w:ascii="Arial" w:hAnsi="Arial" w:cs="Arial"/>
+          <w:b/>
+          <w:sz w:val="24"/>
+          <w:szCs w:val="24"/>
+          <w:u w:val="dotted"/>
+        </w:rPr>
+        <w:tab/>
+      </w:r>
+      <w:r>
+        <w:rPr>
+          <w:rFonts w:ascii="Arial" w:hAnsi="Arial" w:cs="Arial"/>
+          <w:b/>
+          <w:sz w:val="24"/>
+          <w:szCs w:val="24"/>
+          <w:u w:val="dotted"/>
+        </w:rPr>
+        <w:tab/>
+      </w:r>
+      <w:r>
+        <w:rPr>
+          <w:rFonts w:ascii="Arial" w:hAnsi="Arial" w:cs="Arial"/>
+          <w:b/>
+          <w:sz w:val="24"/>
+          <w:szCs w:val="24"/>
+          <w:u w:val="dotted"/>
+        </w:rPr>
+        <w:tab/>
+      </w:r>
+      <w:r>
+        <w:rPr>
+          <w:rFonts w:ascii="Arial" w:hAnsi="Arial" w:cs="Arial"/>
+          <w:b/>
+          <w:sz w:val="24"/>
+          <w:szCs w:val="24"/>
+          <w:u w:val="dotted"/>
+        </w:rPr>
+        <w:tab/>
+      </w:r>
+      <w:r>
+        <w:rPr>
+          <w:rFonts w:ascii="Arial" w:hAnsi="Arial" w:cs="Arial"/>
+          <w:sz w:val="24"/>
+          <w:szCs w:val="24"/>
+        </w:rPr>
+        <w:t>16</w:t>
+      </w:r>
+    </w:p>
+    <w:p>
+      <w:pPr>
+        <w:rPr>
+          <w:rFonts w:ascii="Arial" w:hAnsi="Arial" w:cs="Arial"/>
+          <w:sz w:val="24"/>
+          <w:szCs w:val="24"/>
+        </w:rPr>
+      </w:pPr>
+      <w:r>
+        <w:rPr>
+          <w:rFonts w:ascii="Arial" w:hAnsi="Arial" w:cs="Arial"/>
+          <w:sz w:val="24"/>
+          <w:szCs w:val="24"/>
+        </w:rPr>
+        <w:t xml:space="preserve">     </w:t>
+      </w:r>
+      <w:r>
+        <w:rPr>
+          <w:rFonts w:ascii="Arial" w:hAnsi="Arial" w:cs="Arial"/>
+          <w:sz w:val="24"/>
+          <w:szCs w:val="24"/>
+        </w:rPr>
+        <w:t>1.3.2 Objetivos específicos</w:t>
+      </w:r>
+      <w:r>
+        <w:rPr>
+          <w:rFonts w:ascii="Arial" w:hAnsi="Arial" w:cs="Arial"/>
+          <w:sz w:val="24"/>
+          <w:szCs w:val="24"/>
+        </w:rPr>
+        <w:t xml:space="preserve"> </w:t>
+      </w:r>
+      <w:r>
+        <w:rPr>
+          <w:rFonts w:ascii="Arial" w:hAnsi="Arial" w:cs="Arial"/>
+          <w:b/>
+          <w:sz w:val="24"/>
+          <w:szCs w:val="24"/>
+          <w:u w:val="dotted"/>
+        </w:rPr>
+        <w:tab/>
+      </w:r>
+      <w:r>
+        <w:rPr>
+          <w:rFonts w:ascii="Arial" w:hAnsi="Arial" w:cs="Arial"/>
+          <w:b/>
+          <w:sz w:val="24"/>
+          <w:szCs w:val="24"/>
+          <w:u w:val="dotted"/>
+        </w:rPr>
+        <w:tab/>
+      </w:r>
+      <w:r>
+        <w:rPr>
+          <w:rFonts w:ascii="Arial" w:hAnsi="Arial" w:cs="Arial"/>
+          <w:b/>
+          <w:sz w:val="24"/>
+          <w:szCs w:val="24"/>
+          <w:u w:val="dotted"/>
+        </w:rPr>
+        <w:tab/>
+      </w:r>
+      <w:r>
+        <w:rPr>
+          <w:rFonts w:ascii="Arial" w:hAnsi="Arial" w:cs="Arial"/>
+          <w:b/>
+          <w:sz w:val="24"/>
+          <w:szCs w:val="24"/>
+          <w:u w:val="dotted"/>
+        </w:rPr>
+        <w:tab/>
+      </w:r>
+      <w:r>
+        <w:rPr>
+          <w:rFonts w:ascii="Arial" w:hAnsi="Arial" w:cs="Arial"/>
+          <w:b/>
+          <w:sz w:val="24"/>
+          <w:szCs w:val="24"/>
+          <w:u w:val="dotted"/>
+        </w:rPr>
+        <w:tab/>
+      </w:r>
+      <w:r>
+        <w:rPr>
+          <w:rFonts w:ascii="Arial" w:hAnsi="Arial" w:cs="Arial"/>
+          <w:b/>
+          <w:sz w:val="24"/>
+          <w:szCs w:val="24"/>
+          <w:u w:val="dotted"/>
+        </w:rPr>
+        <w:tab/>
+      </w:r>
+      <w:r>
+        <w:rPr>
+          <w:rFonts w:ascii="Arial" w:hAnsi="Arial" w:cs="Arial"/>
+          <w:b/>
+          <w:sz w:val="24"/>
+          <w:szCs w:val="24"/>
+          <w:u w:val="dotted"/>
+        </w:rPr>
+        <w:tab/>
+      </w:r>
+      <w:r>
+        <w:rPr>
+          <w:rFonts w:ascii="Arial" w:hAnsi="Arial" w:cs="Arial"/>
+          <w:sz w:val="24"/>
+          <w:szCs w:val="24"/>
+        </w:rPr>
+        <w:t>16</w:t>
+      </w:r>
+    </w:p>
+    <w:p>
+      <w:pPr>
+        <w:rPr>
+          <w:rFonts w:ascii="Arial" w:hAnsi="Arial" w:cs="Arial"/>
+          <w:b/>
+          <w:sz w:val="24"/>
+          <w:szCs w:val="24"/>
+        </w:rPr>
+      </w:pPr>
+      <w:r>
+        <w:rPr>
+          <w:rFonts w:ascii="Arial" w:hAnsi="Arial" w:cs="Arial"/>
+          <w:sz w:val="24"/>
+          <w:szCs w:val="24"/>
+        </w:rPr>
+        <w:t xml:space="preserve">   </w:t>
+      </w:r>
+      <w:r>
+        <w:rPr>
+          <w:rFonts w:ascii="Arial" w:hAnsi="Arial" w:cs="Arial"/>
+          <w:b/>
+          <w:sz w:val="24"/>
+          <w:szCs w:val="24"/>
+        </w:rPr>
+        <w:t>1.4</w:t>
+      </w:r>
+      <w:r>
+        <w:rPr>
+          <w:rFonts w:ascii="Arial" w:hAnsi="Arial" w:cs="Arial"/>
+          <w:sz w:val="24"/>
+          <w:szCs w:val="24"/>
+        </w:rPr>
+        <w:t xml:space="preserve"> </w:t>
+      </w:r>
+      <w:r>
+        <w:rPr>
+          <w:rFonts w:ascii="Arial" w:hAnsi="Arial" w:cs="Arial"/>
+          <w:b/>
+          <w:sz w:val="24"/>
+          <w:szCs w:val="24"/>
+        </w:rPr>
+        <w:t>Procedimentos metodológicos</w:t>
+      </w:r>
+      <w:r>
+        <w:rPr>
+          <w:rFonts w:ascii="Arial" w:hAnsi="Arial" w:cs="Arial"/>
+          <w:b/>
+          <w:sz w:val="24"/>
+          <w:szCs w:val="24"/>
+        </w:rPr>
+        <w:t xml:space="preserve"> </w:t>
+      </w:r>
+      <w:r>
+        <w:rPr>
+          <w:rFonts w:ascii="Arial" w:hAnsi="Arial" w:cs="Arial"/>
+          <w:b/>
+          <w:sz w:val="24"/>
+          <w:szCs w:val="24"/>
+          <w:u w:val="dotted"/>
+        </w:rPr>
+        <w:tab/>
+      </w:r>
+      <w:r>
+        <w:rPr>
+          <w:rFonts w:ascii="Arial" w:hAnsi="Arial" w:cs="Arial"/>
+          <w:b/>
+          <w:sz w:val="24"/>
+          <w:szCs w:val="24"/>
+          <w:u w:val="dotted"/>
+        </w:rPr>
+        <w:tab/>
+      </w:r>
+      <w:r>
+        <w:rPr>
+          <w:rFonts w:ascii="Arial" w:hAnsi="Arial" w:cs="Arial"/>
+          <w:b/>
+          <w:sz w:val="24"/>
+          <w:szCs w:val="24"/>
+          <w:u w:val="dotted"/>
+        </w:rPr>
+        <w:tab/>
+      </w:r>
+      <w:r>
+        <w:rPr>
+          <w:rFonts w:ascii="Arial" w:hAnsi="Arial" w:cs="Arial"/>
+          <w:b/>
+          <w:sz w:val="24"/>
+          <w:szCs w:val="24"/>
+          <w:u w:val="dotted"/>
+        </w:rPr>
+        <w:tab/>
+      </w:r>
+      <w:r>
+        <w:rPr>
+          <w:rFonts w:ascii="Arial" w:hAnsi="Arial" w:cs="Arial"/>
+          <w:b/>
+          <w:sz w:val="24"/>
+          <w:szCs w:val="24"/>
+          <w:u w:val="dotted"/>
+        </w:rPr>
+        <w:tab/>
+      </w:r>
+      <w:r>
+        <w:rPr>
+          <w:rFonts w:ascii="Arial" w:hAnsi="Arial" w:cs="Arial"/>
+          <w:b/>
+          <w:sz w:val="24"/>
+          <w:szCs w:val="24"/>
+          <w:u w:val="dotted"/>
+        </w:rPr>
+        <w:tab/>
+      </w:r>
+      <w:r>
+        <w:rPr>
+          <w:rFonts w:ascii="Arial" w:hAnsi="Arial" w:cs="Arial"/>
+          <w:b/>
+          <w:sz w:val="24"/>
+          <w:szCs w:val="24"/>
+        </w:rPr>
+        <w:t>17</w:t>
+      </w:r>
+    </w:p>
+    <w:p>
+      <w:pPr>
+        <w:rPr>
+          <w:rFonts w:ascii="Arial" w:hAnsi="Arial" w:cs="Arial"/>
+          <w:b/>
+          <w:sz w:val="24"/>
+          <w:szCs w:val="24"/>
+        </w:rPr>
+      </w:pPr>
+      <w:r>
+        <w:rPr>
+          <w:rFonts w:ascii="Arial" w:hAnsi="Arial" w:cs="Arial"/>
+          <w:sz w:val="24"/>
+          <w:szCs w:val="24"/>
+        </w:rPr>
+        <w:t xml:space="preserve">   </w:t>
+      </w:r>
+      <w:r>
+        <w:rPr>
+          <w:rFonts w:ascii="Arial" w:hAnsi="Arial" w:cs="Arial"/>
+          <w:b/>
+          <w:sz w:val="24"/>
+          <w:szCs w:val="24"/>
+        </w:rPr>
+        <w:t>1.5</w:t>
+      </w:r>
+      <w:r>
+        <w:rPr>
+          <w:rFonts w:ascii="Arial" w:hAnsi="Arial" w:cs="Arial"/>
+          <w:sz w:val="24"/>
+          <w:szCs w:val="24"/>
+        </w:rPr>
+        <w:t xml:space="preserve"> </w:t>
+      </w:r>
+      <w:r>
+        <w:rPr>
+          <w:rFonts w:ascii="Arial" w:hAnsi="Arial" w:cs="Arial"/>
+          <w:b/>
+          <w:sz w:val="24"/>
+          <w:szCs w:val="24"/>
+        </w:rPr>
+        <w:t>Organização da monografia</w:t>
+      </w:r>
+      <w:r>
+        <w:rPr>
+          <w:rFonts w:ascii="Arial" w:hAnsi="Arial" w:cs="Arial"/>
+          <w:b/>
+          <w:sz w:val="24"/>
+          <w:szCs w:val="24"/>
+        </w:rPr>
+        <w:t xml:space="preserve"> </w:t>
+      </w:r>
+      <w:r>
+        <w:rPr>
+          <w:rFonts w:ascii="Arial" w:hAnsi="Arial" w:cs="Arial"/>
+          <w:b/>
+          <w:sz w:val="24"/>
+          <w:szCs w:val="24"/>
+          <w:u w:val="dotted"/>
+        </w:rPr>
+        <w:tab/>
+      </w:r>
+      <w:r>
+        <w:rPr>
+          <w:rFonts w:ascii="Arial" w:hAnsi="Arial" w:cs="Arial"/>
+          <w:b/>
+          <w:sz w:val="24"/>
+          <w:szCs w:val="24"/>
+          <w:u w:val="dotted"/>
+        </w:rPr>
+        <w:tab/>
+      </w:r>
+      <w:r>
+        <w:rPr>
+          <w:rFonts w:ascii="Arial" w:hAnsi="Arial" w:cs="Arial"/>
+          <w:b/>
+          <w:sz w:val="24"/>
+          <w:szCs w:val="24"/>
+          <w:u w:val="dotted"/>
+        </w:rPr>
+        <w:tab/>
+      </w:r>
+      <w:r>
+        <w:rPr>
+          <w:rFonts w:ascii="Arial" w:hAnsi="Arial" w:cs="Arial"/>
+          <w:b/>
+          <w:sz w:val="24"/>
+          <w:szCs w:val="24"/>
+          <w:u w:val="dotted"/>
+        </w:rPr>
+        <w:tab/>
+      </w:r>
+      <w:r>
+        <w:rPr>
+          <w:rFonts w:ascii="Arial" w:hAnsi="Arial" w:cs="Arial"/>
+          <w:b/>
+          <w:sz w:val="24"/>
+          <w:szCs w:val="24"/>
+          <w:u w:val="dotted"/>
+        </w:rPr>
+        <w:tab/>
+      </w:r>
+      <w:r>
+        <w:rPr>
+          <w:rFonts w:ascii="Arial" w:hAnsi="Arial" w:cs="Arial"/>
+          <w:b/>
+          <w:sz w:val="24"/>
+          <w:szCs w:val="24"/>
+          <w:u w:val="dotted"/>
+        </w:rPr>
+        <w:tab/>
+      </w:r>
+      <w:r>
+        <w:rPr>
+          <w:rFonts w:ascii="Arial" w:hAnsi="Arial" w:cs="Arial"/>
+          <w:b/>
+          <w:sz w:val="24"/>
+          <w:szCs w:val="24"/>
+        </w:rPr>
+        <w:t>1</w:t>
+      </w:r>
+      <w:r>
+        <w:rPr>
+          <w:rFonts w:ascii="Arial" w:hAnsi="Arial" w:cs="Arial"/>
+          <w:b/>
+          <w:sz w:val="24"/>
+          <w:szCs w:val="24"/>
+        </w:rPr>
+        <w:t>7</w:t>
+      </w:r>
+    </w:p>
+    <w:p>
+      <w:pPr>
+        <w:rPr>
+          <w:rFonts w:ascii="Arial" w:hAnsi="Arial" w:cs="Arial"/>
+          <w:b/>
+          <w:color w:val="FF0000"/>
+          <w:sz w:val="24"/>
+          <w:szCs w:val="24"/>
+        </w:rPr>
+      </w:pPr>
+      <w:r>
+        <w:rPr>
+          <w:rFonts w:ascii="Arial" w:hAnsi="Arial" w:cs="Arial"/>
+          <w:b/>
+          <w:color w:val="FF0000"/>
+          <w:sz w:val="24"/>
+          <w:szCs w:val="24"/>
+        </w:rPr>
+        <w:t xml:space="preserve">2 O CENTRO PAULA SOUZA </w:t>
+      </w:r>
+      <w:r>
+        <w:rPr>
+          <w:rFonts w:ascii="Arial" w:hAnsi="Arial" w:cs="Arial"/>
+          <w:b/>
+          <w:color w:val="FF0000"/>
+          <w:sz w:val="24"/>
+          <w:szCs w:val="24"/>
+          <w:u w:val="dotted"/>
+        </w:rPr>
+        <w:tab/>
+      </w:r>
+      <w:r>
+        <w:rPr>
+          <w:rFonts w:ascii="Arial" w:hAnsi="Arial" w:cs="Arial"/>
+          <w:b/>
+          <w:color w:val="FF0000"/>
+          <w:sz w:val="24"/>
+          <w:szCs w:val="24"/>
+          <w:u w:val="dotted"/>
+        </w:rPr>
+        <w:tab/>
+      </w:r>
+      <w:r>
+        <w:rPr>
+          <w:rFonts w:ascii="Arial" w:hAnsi="Arial" w:cs="Arial"/>
+          <w:b/>
+          <w:color w:val="FF0000"/>
+          <w:sz w:val="24"/>
+          <w:szCs w:val="24"/>
+          <w:u w:val="dotted"/>
+        </w:rPr>
+        <w:tab/>
+      </w:r>
+      <w:r>
+        <w:rPr>
+          <w:rFonts w:ascii="Arial" w:hAnsi="Arial" w:cs="Arial"/>
+          <w:b/>
+          <w:color w:val="FF0000"/>
+          <w:sz w:val="24"/>
+          <w:szCs w:val="24"/>
+          <w:u w:val="dotted"/>
+        </w:rPr>
+        <w:tab/>
+      </w:r>
+      <w:r>
+        <w:rPr>
+          <w:rFonts w:ascii="Arial" w:hAnsi="Arial" w:cs="Arial"/>
+          <w:b/>
+          <w:color w:val="FF0000"/>
+          <w:sz w:val="24"/>
+          <w:szCs w:val="24"/>
+          <w:u w:val="dotted"/>
+        </w:rPr>
+        <w:tab/>
+      </w:r>
+      <w:r>
+        <w:rPr>
+          <w:rFonts w:ascii="Arial" w:hAnsi="Arial" w:cs="Arial"/>
+          <w:b/>
+          <w:color w:val="FF0000"/>
+          <w:sz w:val="24"/>
+          <w:szCs w:val="24"/>
+          <w:u w:val="dotted"/>
+        </w:rPr>
+        <w:tab/>
+      </w:r>
+      <w:r>
+        <w:rPr>
+          <w:rFonts w:ascii="Arial" w:hAnsi="Arial" w:cs="Arial"/>
+          <w:b/>
+          <w:color w:val="FF0000"/>
+          <w:sz w:val="24"/>
+          <w:szCs w:val="24"/>
+          <w:u w:val="dotted"/>
+        </w:rPr>
+        <w:tab/>
+      </w:r>
+      <w:r>
+        <w:rPr>
+          <w:rFonts w:ascii="Arial" w:hAnsi="Arial" w:cs="Arial"/>
+          <w:b/>
+          <w:color w:val="FF0000"/>
+          <w:sz w:val="24"/>
+          <w:szCs w:val="24"/>
+        </w:rPr>
+        <w:t>18</w:t>
+      </w:r>
+    </w:p>
+    <w:p>
+      <w:pPr>
+        <w:rPr>
+          <w:rFonts w:ascii="Arial" w:hAnsi="Arial" w:cs="Arial"/>
+          <w:b/>
+          <w:color w:val="FF0000"/>
+          <w:sz w:val="24"/>
+          <w:szCs w:val="24"/>
+        </w:rPr>
+      </w:pPr>
+      <w:r>
+        <w:rPr>
+          <w:rFonts w:ascii="Arial" w:hAnsi="Arial" w:cs="Arial"/>
+          <w:b/>
+          <w:color w:val="FF0000"/>
+          <w:sz w:val="24"/>
+          <w:szCs w:val="24"/>
+        </w:rPr>
+        <w:t xml:space="preserve">   2.1 Fatec’s </w:t>
+      </w:r>
+      <w:r>
+        <w:rPr>
+          <w:rFonts w:ascii="Arial" w:hAnsi="Arial" w:cs="Arial"/>
+          <w:b/>
+          <w:color w:val="FF0000"/>
+          <w:sz w:val="24"/>
+          <w:szCs w:val="24"/>
+          <w:u w:val="dotted"/>
+        </w:rPr>
+        <w:tab/>
+      </w:r>
+      <w:r>
+        <w:rPr>
+          <w:rFonts w:ascii="Arial" w:hAnsi="Arial" w:cs="Arial"/>
+          <w:b/>
+          <w:color w:val="FF0000"/>
+          <w:sz w:val="24"/>
+          <w:szCs w:val="24"/>
+          <w:u w:val="dotted"/>
+        </w:rPr>
+        <w:tab/>
+      </w:r>
+      <w:r>
+        <w:rPr>
+          <w:rFonts w:ascii="Arial" w:hAnsi="Arial" w:cs="Arial"/>
+          <w:b/>
+          <w:color w:val="FF0000"/>
+          <w:sz w:val="24"/>
+          <w:szCs w:val="24"/>
+          <w:u w:val="dotted"/>
+        </w:rPr>
+        <w:tab/>
+      </w:r>
+      <w:r>
+        <w:rPr>
+          <w:rFonts w:ascii="Arial" w:hAnsi="Arial" w:cs="Arial"/>
+          <w:b/>
+          <w:color w:val="FF0000"/>
+          <w:sz w:val="24"/>
+          <w:szCs w:val="24"/>
+          <w:u w:val="dotted"/>
+        </w:rPr>
+        <w:tab/>
+      </w:r>
+      <w:r>
+        <w:rPr>
+          <w:rFonts w:ascii="Arial" w:hAnsi="Arial" w:cs="Arial"/>
+          <w:b/>
+          <w:color w:val="FF0000"/>
+          <w:sz w:val="24"/>
+          <w:szCs w:val="24"/>
+          <w:u w:val="dotted"/>
+        </w:rPr>
+        <w:tab/>
+      </w:r>
+      <w:r>
+        <w:rPr>
+          <w:rFonts w:ascii="Arial" w:hAnsi="Arial" w:cs="Arial"/>
+          <w:b/>
+          <w:color w:val="FF0000"/>
+          <w:sz w:val="24"/>
+          <w:szCs w:val="24"/>
+          <w:u w:val="dotted"/>
+        </w:rPr>
+        <w:tab/>
+      </w:r>
+      <w:r>
+        <w:rPr>
+          <w:rFonts w:ascii="Arial" w:hAnsi="Arial" w:cs="Arial"/>
+          <w:b/>
+          <w:color w:val="FF0000"/>
+          <w:sz w:val="24"/>
+          <w:szCs w:val="24"/>
+          <w:u w:val="dotted"/>
+        </w:rPr>
+        <w:tab/>
+      </w:r>
+      <w:r>
+        <w:rPr>
+          <w:rFonts w:ascii="Arial" w:hAnsi="Arial" w:cs="Arial"/>
+          <w:b/>
+          <w:color w:val="FF0000"/>
+          <w:sz w:val="24"/>
+          <w:szCs w:val="24"/>
+          <w:u w:val="dotted"/>
+        </w:rPr>
+        <w:tab/>
+      </w:r>
+      <w:r>
+        <w:rPr>
+          <w:rFonts w:ascii="Arial" w:hAnsi="Arial" w:cs="Arial"/>
+          <w:b/>
+          <w:color w:val="FF0000"/>
+          <w:sz w:val="24"/>
+          <w:szCs w:val="24"/>
+          <w:u w:val="dotted"/>
+        </w:rPr>
+        <w:tab/>
+      </w:r>
+      <w:r>
+        <w:rPr>
+          <w:rFonts w:ascii="Arial" w:hAnsi="Arial" w:cs="Arial"/>
+          <w:b/>
+          <w:color w:val="FF0000"/>
+          <w:sz w:val="24"/>
+          <w:szCs w:val="24"/>
+        </w:rPr>
+        <w:t>$$</w:t>
+      </w:r>
+    </w:p>
+    <w:p>
+      <w:pPr>
+        <w:rPr>
+          <w:rFonts w:ascii="Arial" w:hAnsi="Arial" w:cs="Arial"/>
+          <w:b/>
+          <w:color w:val="FF0000"/>
+          <w:sz w:val="24"/>
+          <w:szCs w:val="24"/>
+        </w:rPr>
+      </w:pPr>
+      <w:r>
+        <w:rPr>
+          <w:rFonts w:ascii="Arial" w:hAnsi="Arial" w:cs="Arial"/>
+          <w:b/>
+          <w:color w:val="FF0000"/>
+          <w:sz w:val="24"/>
+          <w:szCs w:val="24"/>
+        </w:rPr>
+        <w:t xml:space="preserve">   2.2 Etec’s </w:t>
+      </w:r>
+      <w:r>
+        <w:rPr>
+          <w:rFonts w:ascii="Arial" w:hAnsi="Arial" w:cs="Arial"/>
+          <w:b/>
+          <w:color w:val="FF0000"/>
+          <w:sz w:val="24"/>
+          <w:szCs w:val="24"/>
+          <w:u w:val="dotted"/>
+        </w:rPr>
+        <w:tab/>
+      </w:r>
+      <w:r>
+        <w:rPr>
+          <w:rFonts w:ascii="Arial" w:hAnsi="Arial" w:cs="Arial"/>
+          <w:b/>
+          <w:color w:val="FF0000"/>
+          <w:sz w:val="24"/>
+          <w:szCs w:val="24"/>
+          <w:u w:val="dotted"/>
+        </w:rPr>
+        <w:tab/>
+      </w:r>
+      <w:r>
+        <w:rPr>
+          <w:rFonts w:ascii="Arial" w:hAnsi="Arial" w:cs="Arial"/>
+          <w:b/>
+          <w:color w:val="FF0000"/>
+          <w:sz w:val="24"/>
+          <w:szCs w:val="24"/>
+          <w:u w:val="dotted"/>
+        </w:rPr>
+        <w:tab/>
+      </w:r>
+      <w:r>
+        <w:rPr>
+          <w:rFonts w:ascii="Arial" w:hAnsi="Arial" w:cs="Arial"/>
+          <w:b/>
+          <w:color w:val="FF0000"/>
+          <w:sz w:val="24"/>
+          <w:szCs w:val="24"/>
+          <w:u w:val="dotted"/>
+        </w:rPr>
+        <w:tab/>
+      </w:r>
+      <w:r>
+        <w:rPr>
+          <w:rFonts w:ascii="Arial" w:hAnsi="Arial" w:cs="Arial"/>
+          <w:b/>
+          <w:color w:val="FF0000"/>
+          <w:sz w:val="24"/>
+          <w:szCs w:val="24"/>
+          <w:u w:val="dotted"/>
+        </w:rPr>
+        <w:tab/>
+      </w:r>
+      <w:r>
+        <w:rPr>
+          <w:rFonts w:ascii="Arial" w:hAnsi="Arial" w:cs="Arial"/>
+          <w:b/>
+          <w:color w:val="FF0000"/>
+          <w:sz w:val="24"/>
+          <w:szCs w:val="24"/>
+          <w:u w:val="dotted"/>
+        </w:rPr>
+        <w:tab/>
+      </w:r>
+      <w:r>
+        <w:rPr>
+          <w:rFonts w:ascii="Arial" w:hAnsi="Arial" w:cs="Arial"/>
+          <w:b/>
+          <w:color w:val="FF0000"/>
+          <w:sz w:val="24"/>
+          <w:szCs w:val="24"/>
+          <w:u w:val="dotted"/>
+        </w:rPr>
+        <w:tab/>
+      </w:r>
+      <w:r>
+        <w:rPr>
+          <w:rFonts w:ascii="Arial" w:hAnsi="Arial" w:cs="Arial"/>
+          <w:b/>
+          <w:color w:val="FF0000"/>
+          <w:sz w:val="24"/>
+          <w:szCs w:val="24"/>
+          <w:u w:val="dotted"/>
+        </w:rPr>
+        <w:tab/>
+      </w:r>
+      <w:r>
+        <w:rPr>
+          <w:rFonts w:ascii="Arial" w:hAnsi="Arial" w:cs="Arial"/>
+          <w:b/>
+          <w:color w:val="FF0000"/>
+          <w:sz w:val="24"/>
+          <w:szCs w:val="24"/>
+          <w:u w:val="dotted"/>
+        </w:rPr>
+        <w:tab/>
+      </w:r>
+      <w:r>
+        <w:rPr>
+          <w:rFonts w:ascii="Arial" w:hAnsi="Arial" w:cs="Arial"/>
+          <w:b/>
+          <w:color w:val="FF0000"/>
+          <w:sz w:val="24"/>
+          <w:szCs w:val="24"/>
+        </w:rPr>
+        <w:t>$$</w:t>
+      </w:r>
+    </w:p>
+    <w:p>
+      <w:pPr>
+        <w:rPr>
+          <w:rFonts w:ascii="Arial" w:hAnsi="Arial" w:cs="Arial"/>
+          <w:b/>
+          <w:color w:val="FF0000"/>
+          <w:sz w:val="24"/>
+          <w:szCs w:val="24"/>
+        </w:rPr>
+      </w:pPr>
+      <w:r>
+        <w:rPr>
+          <w:rFonts w:ascii="Arial" w:hAnsi="Arial" w:cs="Arial"/>
+          <w:b/>
+          <w:color w:val="FF0000"/>
+          <w:sz w:val="24"/>
+          <w:szCs w:val="24"/>
+        </w:rPr>
+        <w:t xml:space="preserve">3 REGRAS E PADRÕES DE DESENVOLVIMENTO </w:t>
+      </w:r>
+      <w:r>
+        <w:rPr>
+          <w:rFonts w:ascii="Arial" w:hAnsi="Arial" w:cs="Arial"/>
+          <w:b/>
+          <w:color w:val="FF0000"/>
+          <w:sz w:val="24"/>
+          <w:szCs w:val="24"/>
+          <w:u w:val="dotted"/>
+        </w:rPr>
+        <w:tab/>
+      </w:r>
+      <w:r>
+        <w:rPr>
+          <w:rFonts w:ascii="Arial" w:hAnsi="Arial" w:cs="Arial"/>
+          <w:b/>
+          <w:color w:val="FF0000"/>
+          <w:sz w:val="24"/>
+          <w:szCs w:val="24"/>
+          <w:u w:val="dotted"/>
+        </w:rPr>
+        <w:tab/>
+      </w:r>
+      <w:r>
+        <w:rPr>
+          <w:rFonts w:ascii="Arial" w:hAnsi="Arial" w:cs="Arial"/>
+          <w:b/>
+          <w:color w:val="FF0000"/>
+          <w:sz w:val="24"/>
+          <w:szCs w:val="24"/>
+          <w:u w:val="dotted"/>
+        </w:rPr>
+        <w:tab/>
+      </w:r>
+      <w:r>
+        <w:rPr>
+          <w:rFonts w:ascii="Arial" w:hAnsi="Arial" w:cs="Arial"/>
+          <w:b/>
+          <w:color w:val="FF0000"/>
+          <w:sz w:val="24"/>
+          <w:szCs w:val="24"/>
+          <w:u w:val="dotted"/>
+        </w:rPr>
+        <w:tab/>
+      </w:r>
+      <w:r>
+        <w:rPr>
+          <w:rFonts w:ascii="Arial" w:hAnsi="Arial" w:cs="Arial"/>
+          <w:b/>
+          <w:color w:val="FF0000"/>
+          <w:sz w:val="24"/>
+          <w:szCs w:val="24"/>
+        </w:rPr>
+        <w:t>$$</w:t>
+      </w:r>
+    </w:p>
+    <w:p>
+      <w:pPr>
+        <w:rPr>
+          <w:rFonts w:ascii="Arial" w:hAnsi="Arial" w:cs="Arial"/>
+          <w:b/>
+          <w:color w:val="FF0000"/>
+          <w:sz w:val="24"/>
+          <w:szCs w:val="24"/>
+        </w:rPr>
+      </w:pPr>
+      <w:r>
+        <w:rPr>
+          <w:rFonts w:ascii="Arial" w:hAnsi="Arial" w:cs="Arial"/>
+          <w:b/>
+          <w:color w:val="FF0000"/>
+          <w:sz w:val="24"/>
+          <w:szCs w:val="24"/>
+        </w:rPr>
+        <w:t xml:space="preserve">   </w:t>
+      </w:r>
+      <w:r>
+        <w:rPr>
+          <w:rFonts w:ascii="Arial" w:hAnsi="Arial" w:cs="Arial"/>
+          <w:b/>
+          <w:color w:val="FF0000"/>
+          <w:sz w:val="24"/>
+          <w:szCs w:val="24"/>
+        </w:rPr>
+        <w:t xml:space="preserve">3.1 </w:t>
+      </w:r>
+      <w:r>
+        <w:rPr>
+          <w:rFonts w:ascii="Arial" w:hAnsi="Arial" w:cs="Arial"/>
+          <w:b/>
+          <w:color w:val="FF0000"/>
+          <w:sz w:val="24"/>
+          <w:szCs w:val="24"/>
+        </w:rPr>
+        <w:t xml:space="preserve">Lalalala </w:t>
+      </w:r>
+      <w:r>
+        <w:rPr>
+          <w:rFonts w:ascii="Arial" w:hAnsi="Arial" w:cs="Arial"/>
+          <w:b/>
+          <w:color w:val="FF0000"/>
+          <w:sz w:val="24"/>
+          <w:szCs w:val="24"/>
+          <w:u w:val="dotted"/>
+        </w:rPr>
+        <w:tab/>
+      </w:r>
+      <w:r>
+        <w:rPr>
+          <w:rFonts w:ascii="Arial" w:hAnsi="Arial" w:cs="Arial"/>
+          <w:b/>
+          <w:color w:val="FF0000"/>
+          <w:sz w:val="24"/>
+          <w:szCs w:val="24"/>
+          <w:u w:val="dotted"/>
+        </w:rPr>
+        <w:tab/>
+      </w:r>
+      <w:r>
+        <w:rPr>
+          <w:rFonts w:ascii="Arial" w:hAnsi="Arial" w:cs="Arial"/>
+          <w:b/>
+          <w:color w:val="FF0000"/>
+          <w:sz w:val="24"/>
+          <w:szCs w:val="24"/>
+          <w:u w:val="dotted"/>
+        </w:rPr>
+        <w:tab/>
+      </w:r>
+      <w:r>
+        <w:rPr>
+          <w:rFonts w:ascii="Arial" w:hAnsi="Arial" w:cs="Arial"/>
+          <w:b/>
+          <w:color w:val="FF0000"/>
+          <w:sz w:val="24"/>
+          <w:szCs w:val="24"/>
+          <w:u w:val="dotted"/>
+        </w:rPr>
+        <w:tab/>
+      </w:r>
+      <w:r>
+        <w:rPr>
+          <w:rFonts w:ascii="Arial" w:hAnsi="Arial" w:cs="Arial"/>
+          <w:b/>
+          <w:color w:val="FF0000"/>
+          <w:sz w:val="24"/>
+          <w:szCs w:val="24"/>
+          <w:u w:val="dotted"/>
+        </w:rPr>
+        <w:tab/>
+      </w:r>
+      <w:r>
+        <w:rPr>
+          <w:rFonts w:ascii="Arial" w:hAnsi="Arial" w:cs="Arial"/>
+          <w:b/>
+          <w:color w:val="FF0000"/>
+          <w:sz w:val="24"/>
+          <w:szCs w:val="24"/>
+          <w:u w:val="dotted"/>
+        </w:rPr>
+        <w:tab/>
+      </w:r>
+      <w:r>
+        <w:rPr>
+          <w:rFonts w:ascii="Arial" w:hAnsi="Arial" w:cs="Arial"/>
+          <w:b/>
+          <w:color w:val="FF0000"/>
+          <w:sz w:val="24"/>
+          <w:szCs w:val="24"/>
+          <w:u w:val="dotted"/>
+        </w:rPr>
+        <w:tab/>
+      </w:r>
+      <w:r>
+        <w:rPr>
+          <w:rFonts w:ascii="Arial" w:hAnsi="Arial" w:cs="Arial"/>
+          <w:b/>
+          <w:color w:val="FF0000"/>
+          <w:sz w:val="24"/>
+          <w:szCs w:val="24"/>
+          <w:u w:val="dotted"/>
+        </w:rPr>
+        <w:tab/>
+      </w:r>
+      <w:r>
+        <w:rPr>
+          <w:rFonts w:ascii="Arial" w:hAnsi="Arial" w:cs="Arial"/>
+          <w:b/>
+          <w:color w:val="FF0000"/>
+          <w:sz w:val="24"/>
+          <w:szCs w:val="24"/>
+          <w:u w:val="dotted"/>
+        </w:rPr>
+        <w:tab/>
+      </w:r>
+      <w:r>
+        <w:rPr>
+          <w:rFonts w:ascii="Arial" w:hAnsi="Arial" w:cs="Arial"/>
+          <w:b/>
+          <w:color w:val="FF0000"/>
+          <w:sz w:val="24"/>
+          <w:szCs w:val="24"/>
+        </w:rPr>
+        <w:t>$$</w:t>
+      </w:r>
+    </w:p>
+    <w:p>
+      <w:pPr>
+        <w:rPr>
+          <w:rFonts w:ascii="Arial" w:hAnsi="Arial" w:cs="Arial"/>
+          <w:b/>
+          <w:color w:val="FF0000"/>
+          <w:sz w:val="24"/>
+          <w:szCs w:val="24"/>
+        </w:rPr>
+      </w:pPr>
+      <w:r>
+        <w:rPr>
+          <w:rFonts w:ascii="Arial" w:hAnsi="Arial" w:cs="Arial"/>
+          <w:b/>
+          <w:color w:val="FF0000"/>
+          <w:sz w:val="24"/>
+          <w:szCs w:val="24"/>
+        </w:rPr>
+        <w:t xml:space="preserve">       </w:t>
+      </w:r>
+      <w:r>
+        <w:rPr>
+          <w:rFonts w:ascii="Arial" w:hAnsi="Arial" w:cs="Arial"/>
+          <w:color w:val="FF0000"/>
+          <w:sz w:val="24"/>
+          <w:szCs w:val="24"/>
+        </w:rPr>
+        <w:t>3.1.1</w:t>
+      </w:r>
+      <w:r>
+        <w:rPr>
+          <w:rFonts w:ascii="Arial" w:hAnsi="Arial" w:cs="Arial"/>
+          <w:b/>
+          <w:color w:val="FF0000"/>
+          <w:sz w:val="24"/>
+          <w:szCs w:val="24"/>
+        </w:rPr>
+        <w:t xml:space="preserve"> </w:t>
+      </w:r>
+      <w:r>
+        <w:rPr>
+          <w:rFonts w:ascii="Arial" w:hAnsi="Arial" w:cs="Arial"/>
+          <w:color w:val="FF0000"/>
+          <w:sz w:val="24"/>
+          <w:szCs w:val="24"/>
+        </w:rPr>
+        <w:t xml:space="preserve">Lililililililil </w:t>
+      </w:r>
+      <w:r>
+        <w:rPr>
+          <w:rFonts w:ascii="Arial" w:hAnsi="Arial" w:cs="Arial"/>
+          <w:b/>
+          <w:color w:val="FF0000"/>
+          <w:sz w:val="24"/>
+          <w:szCs w:val="24"/>
+          <w:u w:val="dotted"/>
+        </w:rPr>
+        <w:tab/>
+      </w:r>
+      <w:r>
+        <w:rPr>
+          <w:rFonts w:ascii="Arial" w:hAnsi="Arial" w:cs="Arial"/>
+          <w:b/>
+          <w:color w:val="FF0000"/>
+          <w:sz w:val="24"/>
+          <w:szCs w:val="24"/>
+          <w:u w:val="dotted"/>
+        </w:rPr>
+        <w:tab/>
+      </w:r>
+      <w:r>
+        <w:rPr>
+          <w:rFonts w:ascii="Arial" w:hAnsi="Arial" w:cs="Arial"/>
+          <w:b/>
+          <w:color w:val="FF0000"/>
+          <w:sz w:val="24"/>
+          <w:szCs w:val="24"/>
+          <w:u w:val="dotted"/>
+        </w:rPr>
+        <w:tab/>
+      </w:r>
+      <w:r>
+        <w:rPr>
+          <w:rFonts w:ascii="Arial" w:hAnsi="Arial" w:cs="Arial"/>
+          <w:b/>
+          <w:color w:val="FF0000"/>
+          <w:sz w:val="24"/>
+          <w:szCs w:val="24"/>
+          <w:u w:val="dotted"/>
+        </w:rPr>
+        <w:tab/>
+      </w:r>
+      <w:r>
+        <w:rPr>
+          <w:rFonts w:ascii="Arial" w:hAnsi="Arial" w:cs="Arial"/>
+          <w:b/>
+          <w:color w:val="FF0000"/>
+          <w:sz w:val="24"/>
+          <w:szCs w:val="24"/>
+          <w:u w:val="dotted"/>
+        </w:rPr>
+        <w:tab/>
+      </w:r>
+      <w:r>
+        <w:rPr>
+          <w:rFonts w:ascii="Arial" w:hAnsi="Arial" w:cs="Arial"/>
+          <w:b/>
+          <w:color w:val="FF0000"/>
+          <w:sz w:val="24"/>
+          <w:szCs w:val="24"/>
+          <w:u w:val="dotted"/>
+        </w:rPr>
+        <w:tab/>
+      </w:r>
+      <w:r>
+        <w:rPr>
+          <w:rFonts w:ascii="Arial" w:hAnsi="Arial" w:cs="Arial"/>
+          <w:b/>
+          <w:color w:val="FF0000"/>
+          <w:sz w:val="24"/>
+          <w:szCs w:val="24"/>
+          <w:u w:val="dotted"/>
+        </w:rPr>
+        <w:tab/>
+      </w:r>
+      <w:r>
+        <w:rPr>
+          <w:rFonts w:ascii="Arial" w:hAnsi="Arial" w:cs="Arial"/>
+          <w:b/>
+          <w:color w:val="FF0000"/>
+          <w:sz w:val="24"/>
+          <w:szCs w:val="24"/>
+          <w:u w:val="dotted"/>
+        </w:rPr>
+        <w:tab/>
+      </w:r>
+      <w:r>
+        <w:rPr>
+          <w:rFonts w:ascii="Arial" w:hAnsi="Arial" w:cs="Arial"/>
+          <w:b/>
+          <w:color w:val="FF0000"/>
+          <w:sz w:val="24"/>
+          <w:szCs w:val="24"/>
+        </w:rPr>
+        <w:t>$$</w:t>
+      </w:r>
+    </w:p>
+    <w:p>
+      <w:pPr>
+        <w:rPr>
+          <w:rFonts w:ascii="Arial" w:hAnsi="Arial" w:cs="Arial"/>
+          <w:b/>
+          <w:color w:val="FF0000"/>
+          <w:sz w:val="24"/>
+          <w:szCs w:val="24"/>
+        </w:rPr>
+      </w:pPr>
+      <w:r>
+        <w:rPr>
+          <w:rFonts w:ascii="Arial" w:hAnsi="Arial" w:cs="Arial"/>
+          <w:b/>
+          <w:color w:val="FF0000"/>
+          <w:sz w:val="24"/>
+          <w:szCs w:val="24"/>
+        </w:rPr>
+        <w:t>4</w:t>
+      </w:r>
+      <w:r>
+        <w:rPr>
+          <w:rFonts w:ascii="Arial" w:hAnsi="Arial" w:cs="Arial"/>
+          <w:b/>
+          <w:color w:val="FF0000"/>
+          <w:sz w:val="24"/>
+          <w:szCs w:val="24"/>
+        </w:rPr>
+        <w:t xml:space="preserve"> MANUAL CPS STYLEGUIDE</w:t>
+      </w:r>
+      <w:r>
+        <w:rPr>
+          <w:rFonts w:ascii="Arial" w:hAnsi="Arial" w:cs="Arial"/>
+          <w:color w:val="FF0000"/>
+          <w:sz w:val="24"/>
+          <w:szCs w:val="24"/>
+        </w:rPr>
+        <w:t xml:space="preserve"> </w:t>
+      </w:r>
+      <w:r>
+        <w:rPr>
+          <w:rFonts w:ascii="Arial" w:hAnsi="Arial" w:cs="Arial"/>
+          <w:b/>
+          <w:color w:val="FF0000"/>
+          <w:sz w:val="24"/>
+          <w:szCs w:val="24"/>
+          <w:u w:val="dotted"/>
+        </w:rPr>
+        <w:tab/>
+      </w:r>
+      <w:r>
+        <w:rPr>
+          <w:rFonts w:ascii="Arial" w:hAnsi="Arial" w:cs="Arial"/>
+          <w:b/>
+          <w:color w:val="FF0000"/>
+          <w:sz w:val="24"/>
+          <w:szCs w:val="24"/>
+          <w:u w:val="dotted"/>
+        </w:rPr>
+        <w:tab/>
+      </w:r>
+      <w:r>
+        <w:rPr>
+          <w:rFonts w:ascii="Arial" w:hAnsi="Arial" w:cs="Arial"/>
+          <w:b/>
+          <w:color w:val="FF0000"/>
+          <w:sz w:val="24"/>
+          <w:szCs w:val="24"/>
+          <w:u w:val="dotted"/>
+        </w:rPr>
+        <w:tab/>
+      </w:r>
+      <w:r>
+        <w:rPr>
+          <w:rFonts w:ascii="Arial" w:hAnsi="Arial" w:cs="Arial"/>
+          <w:b/>
+          <w:color w:val="FF0000"/>
+          <w:sz w:val="24"/>
+          <w:szCs w:val="24"/>
+          <w:u w:val="dotted"/>
+        </w:rPr>
+        <w:tab/>
+      </w:r>
+      <w:r>
+        <w:rPr>
+          <w:rFonts w:ascii="Arial" w:hAnsi="Arial" w:cs="Arial"/>
+          <w:b/>
+          <w:color w:val="FF0000"/>
+          <w:sz w:val="24"/>
+          <w:szCs w:val="24"/>
+          <w:u w:val="dotted"/>
+        </w:rPr>
+        <w:tab/>
+      </w:r>
+      <w:r>
+        <w:rPr>
+          <w:rFonts w:ascii="Arial" w:hAnsi="Arial" w:cs="Arial"/>
+          <w:b/>
+          <w:color w:val="FF0000"/>
+          <w:sz w:val="24"/>
+          <w:szCs w:val="24"/>
+          <w:u w:val="dotted"/>
+        </w:rPr>
+        <w:tab/>
+      </w:r>
+      <w:r>
+        <w:rPr>
+          <w:rFonts w:ascii="Arial" w:hAnsi="Arial" w:cs="Arial"/>
+          <w:b/>
+          <w:color w:val="FF0000"/>
+          <w:sz w:val="24"/>
+          <w:szCs w:val="24"/>
+        </w:rPr>
+        <w:t>$$</w:t>
+      </w:r>
+    </w:p>
+    <w:p>
+      <w:pPr>
+        <w:rPr>
+          <w:rFonts w:ascii="Arial" w:hAnsi="Arial" w:cs="Arial"/>
+          <w:b/>
+          <w:color w:val="FF0000"/>
+          <w:sz w:val="24"/>
+          <w:szCs w:val="24"/>
+        </w:rPr>
+      </w:pPr>
+      <w:r>
+        <w:rPr>
+          <w:rFonts w:ascii="Arial" w:hAnsi="Arial" w:cs="Arial"/>
+          <w:b/>
+          <w:color w:val="FF0000"/>
+          <w:sz w:val="24"/>
+          <w:szCs w:val="24"/>
+        </w:rPr>
+        <w:t xml:space="preserve">   </w:t>
+      </w:r>
+      <w:r>
+        <w:rPr>
+          <w:rFonts w:ascii="Arial" w:hAnsi="Arial" w:cs="Arial"/>
+          <w:b/>
+          <w:color w:val="FF0000"/>
+          <w:sz w:val="24"/>
+          <w:szCs w:val="24"/>
+        </w:rPr>
+        <w:t>4</w:t>
+      </w:r>
+      <w:r>
+        <w:rPr>
+          <w:rFonts w:ascii="Arial" w:hAnsi="Arial" w:cs="Arial"/>
+          <w:b/>
+          <w:color w:val="FF0000"/>
+          <w:sz w:val="24"/>
+          <w:szCs w:val="24"/>
+        </w:rPr>
+        <w:t xml:space="preserve">.1 Lalalala </w:t>
+      </w:r>
+      <w:r>
+        <w:rPr>
+          <w:rFonts w:ascii="Arial" w:hAnsi="Arial" w:cs="Arial"/>
+          <w:b/>
+          <w:color w:val="FF0000"/>
+          <w:sz w:val="24"/>
+          <w:szCs w:val="24"/>
+          <w:u w:val="dotted"/>
+        </w:rPr>
+        <w:tab/>
+      </w:r>
+      <w:r>
+        <w:rPr>
+          <w:rFonts w:ascii="Arial" w:hAnsi="Arial" w:cs="Arial"/>
+          <w:b/>
+          <w:color w:val="FF0000"/>
+          <w:sz w:val="24"/>
+          <w:szCs w:val="24"/>
+          <w:u w:val="dotted"/>
+        </w:rPr>
+        <w:tab/>
+      </w:r>
+      <w:r>
+        <w:rPr>
+          <w:rFonts w:ascii="Arial" w:hAnsi="Arial" w:cs="Arial"/>
+          <w:b/>
+          <w:color w:val="FF0000"/>
+          <w:sz w:val="24"/>
+          <w:szCs w:val="24"/>
+          <w:u w:val="dotted"/>
+        </w:rPr>
+        <w:tab/>
+      </w:r>
+      <w:r>
+        <w:rPr>
+          <w:rFonts w:ascii="Arial" w:hAnsi="Arial" w:cs="Arial"/>
+          <w:b/>
+          <w:color w:val="FF0000"/>
+          <w:sz w:val="24"/>
+          <w:szCs w:val="24"/>
+          <w:u w:val="dotted"/>
+        </w:rPr>
+        <w:tab/>
+      </w:r>
+      <w:r>
+        <w:rPr>
+          <w:rFonts w:ascii="Arial" w:hAnsi="Arial" w:cs="Arial"/>
+          <w:b/>
+          <w:color w:val="FF0000"/>
+          <w:sz w:val="24"/>
+          <w:szCs w:val="24"/>
+          <w:u w:val="dotted"/>
+        </w:rPr>
+        <w:tab/>
+      </w:r>
+      <w:r>
+        <w:rPr>
+          <w:rFonts w:ascii="Arial" w:hAnsi="Arial" w:cs="Arial"/>
+          <w:b/>
+          <w:color w:val="FF0000"/>
+          <w:sz w:val="24"/>
+          <w:szCs w:val="24"/>
+          <w:u w:val="dotted"/>
+        </w:rPr>
+        <w:tab/>
+      </w:r>
+      <w:r>
+        <w:rPr>
+          <w:rFonts w:ascii="Arial" w:hAnsi="Arial" w:cs="Arial"/>
+          <w:b/>
+          <w:color w:val="FF0000"/>
+          <w:sz w:val="24"/>
+          <w:szCs w:val="24"/>
+          <w:u w:val="dotted"/>
+        </w:rPr>
+        <w:tab/>
+      </w:r>
+      <w:r>
+        <w:rPr>
+          <w:rFonts w:ascii="Arial" w:hAnsi="Arial" w:cs="Arial"/>
+          <w:b/>
+          <w:color w:val="FF0000"/>
+          <w:sz w:val="24"/>
+          <w:szCs w:val="24"/>
+          <w:u w:val="dotted"/>
+        </w:rPr>
+        <w:tab/>
+      </w:r>
+      <w:r>
+        <w:rPr>
+          <w:rFonts w:ascii="Arial" w:hAnsi="Arial" w:cs="Arial"/>
+          <w:b/>
+          <w:color w:val="FF0000"/>
+          <w:sz w:val="24"/>
+          <w:szCs w:val="24"/>
+          <w:u w:val="dotted"/>
+        </w:rPr>
+        <w:tab/>
+      </w:r>
+      <w:r>
+        <w:rPr>
+          <w:rFonts w:ascii="Arial" w:hAnsi="Arial" w:cs="Arial"/>
+          <w:b/>
+          <w:color w:val="FF0000"/>
+          <w:sz w:val="24"/>
+          <w:szCs w:val="24"/>
+        </w:rPr>
+        <w:t>$$</w:t>
+      </w:r>
+    </w:p>
+    <w:p>
+      <w:pPr>
+        <w:rPr>
+          <w:rFonts w:ascii="Arial" w:hAnsi="Arial" w:cs="Arial"/>
+          <w:b/>
+          <w:color w:val="FF0000"/>
+          <w:sz w:val="24"/>
+          <w:szCs w:val="24"/>
+        </w:rPr>
+      </w:pPr>
+      <w:r>
+        <w:rPr>
+          <w:rFonts w:ascii="Arial" w:hAnsi="Arial" w:cs="Arial"/>
+          <w:b/>
+          <w:color w:val="FF0000"/>
+          <w:sz w:val="24"/>
+          <w:szCs w:val="24"/>
+        </w:rPr>
+        <w:t xml:space="preserve">       </w:t>
+      </w:r>
+      <w:r>
+        <w:rPr>
+          <w:rFonts w:ascii="Arial" w:hAnsi="Arial" w:cs="Arial"/>
+          <w:b/>
+          <w:color w:val="FF0000"/>
+          <w:sz w:val="24"/>
+          <w:szCs w:val="24"/>
+        </w:rPr>
+        <w:t>4</w:t>
+      </w:r>
+      <w:r>
+        <w:rPr>
+          <w:rFonts w:ascii="Arial" w:hAnsi="Arial" w:cs="Arial"/>
+          <w:color w:val="FF0000"/>
+          <w:sz w:val="24"/>
+          <w:szCs w:val="24"/>
+        </w:rPr>
+        <w:t>.1.1</w:t>
+      </w:r>
+      <w:r>
+        <w:rPr>
+          <w:rFonts w:ascii="Arial" w:hAnsi="Arial" w:cs="Arial"/>
+          <w:b/>
+          <w:color w:val="FF0000"/>
+          <w:sz w:val="24"/>
+          <w:szCs w:val="24"/>
+        </w:rPr>
+        <w:t xml:space="preserve"> </w:t>
+      </w:r>
+      <w:r>
+        <w:rPr>
+          <w:rFonts w:ascii="Arial" w:hAnsi="Arial" w:cs="Arial"/>
+          <w:color w:val="FF0000"/>
+          <w:sz w:val="24"/>
+          <w:szCs w:val="24"/>
+        </w:rPr>
+        <w:t xml:space="preserve">Lililililililil </w:t>
+      </w:r>
+      <w:r>
+        <w:rPr>
+          <w:rFonts w:ascii="Arial" w:hAnsi="Arial" w:cs="Arial"/>
+          <w:b/>
+          <w:color w:val="FF0000"/>
+          <w:sz w:val="24"/>
+          <w:szCs w:val="24"/>
+          <w:u w:val="dotted"/>
+        </w:rPr>
+        <w:tab/>
+      </w:r>
+      <w:r>
+        <w:rPr>
+          <w:rFonts w:ascii="Arial" w:hAnsi="Arial" w:cs="Arial"/>
+          <w:b/>
+          <w:color w:val="FF0000"/>
+          <w:sz w:val="24"/>
+          <w:szCs w:val="24"/>
+          <w:u w:val="dotted"/>
+        </w:rPr>
+        <w:tab/>
+      </w:r>
+      <w:r>
+        <w:rPr>
+          <w:rFonts w:ascii="Arial" w:hAnsi="Arial" w:cs="Arial"/>
+          <w:b/>
+          <w:color w:val="FF0000"/>
+          <w:sz w:val="24"/>
+          <w:szCs w:val="24"/>
+          <w:u w:val="dotted"/>
+        </w:rPr>
+        <w:tab/>
+      </w:r>
+      <w:r>
+        <w:rPr>
+          <w:rFonts w:ascii="Arial" w:hAnsi="Arial" w:cs="Arial"/>
+          <w:b/>
+          <w:color w:val="FF0000"/>
+          <w:sz w:val="24"/>
+          <w:szCs w:val="24"/>
+          <w:u w:val="dotted"/>
+        </w:rPr>
+        <w:tab/>
+      </w:r>
+      <w:r>
+        <w:rPr>
+          <w:rFonts w:ascii="Arial" w:hAnsi="Arial" w:cs="Arial"/>
+          <w:b/>
+          <w:color w:val="FF0000"/>
+          <w:sz w:val="24"/>
+          <w:szCs w:val="24"/>
+          <w:u w:val="dotted"/>
+        </w:rPr>
+        <w:tab/>
+      </w:r>
+      <w:r>
+        <w:rPr>
+          <w:rFonts w:ascii="Arial" w:hAnsi="Arial" w:cs="Arial"/>
+          <w:b/>
+          <w:color w:val="FF0000"/>
+          <w:sz w:val="24"/>
+          <w:szCs w:val="24"/>
+          <w:u w:val="dotted"/>
+        </w:rPr>
+        <w:tab/>
+      </w:r>
+      <w:r>
+        <w:rPr>
+          <w:rFonts w:ascii="Arial" w:hAnsi="Arial" w:cs="Arial"/>
+          <w:b/>
+          <w:color w:val="FF0000"/>
+          <w:sz w:val="24"/>
+          <w:szCs w:val="24"/>
+          <w:u w:val="dotted"/>
+        </w:rPr>
+        <w:tab/>
+      </w:r>
+      <w:r>
+        <w:rPr>
+          <w:rFonts w:ascii="Arial" w:hAnsi="Arial" w:cs="Arial"/>
+          <w:b/>
+          <w:color w:val="FF0000"/>
+          <w:sz w:val="24"/>
+          <w:szCs w:val="24"/>
+          <w:u w:val="dotted"/>
+        </w:rPr>
+        <w:tab/>
+      </w:r>
+      <w:r>
+        <w:rPr>
+          <w:rFonts w:ascii="Arial" w:hAnsi="Arial" w:cs="Arial"/>
+          <w:b/>
+          <w:color w:val="FF0000"/>
+          <w:sz w:val="24"/>
+          <w:szCs w:val="24"/>
+        </w:rPr>
+        <w:t>$$</w:t>
+      </w:r>
+    </w:p>
+    <w:p>
+      <w:pPr>
+        <w:rPr>
+          <w:rFonts w:ascii="Arial" w:hAnsi="Arial" w:cs="Arial"/>
+          <w:b/>
+          <w:color w:val="FF0000"/>
+          <w:sz w:val="24"/>
+          <w:szCs w:val="24"/>
+        </w:rPr>
+      </w:pPr>
+      <w:r>
+        <w:rPr>
+          <w:rFonts w:ascii="Arial" w:hAnsi="Arial" w:cs="Arial"/>
+          <w:b/>
+          <w:color w:val="FF0000"/>
+          <w:sz w:val="24"/>
+          <w:szCs w:val="24"/>
+        </w:rPr>
+        <w:t xml:space="preserve">5 SITE FATEC RL </w:t>
+      </w:r>
+      <w:r>
+        <w:rPr>
+          <w:rFonts w:ascii="Arial" w:hAnsi="Arial" w:cs="Arial"/>
+          <w:b/>
+          <w:color w:val="FF0000"/>
+          <w:sz w:val="24"/>
+          <w:szCs w:val="24"/>
+          <w:u w:val="dotted"/>
+        </w:rPr>
+        <w:tab/>
+      </w:r>
+      <w:r>
+        <w:rPr>
+          <w:rFonts w:ascii="Arial" w:hAnsi="Arial" w:cs="Arial"/>
+          <w:b/>
+          <w:color w:val="FF0000"/>
+          <w:sz w:val="24"/>
+          <w:szCs w:val="24"/>
+          <w:u w:val="dotted"/>
+        </w:rPr>
+        <w:tab/>
+      </w:r>
+      <w:r>
+        <w:rPr>
+          <w:rFonts w:ascii="Arial" w:hAnsi="Arial" w:cs="Arial"/>
+          <w:b/>
+          <w:color w:val="FF0000"/>
+          <w:sz w:val="24"/>
+          <w:szCs w:val="24"/>
+          <w:u w:val="dotted"/>
+        </w:rPr>
+        <w:tab/>
+      </w:r>
+      <w:r>
+        <w:rPr>
+          <w:rFonts w:ascii="Arial" w:hAnsi="Arial" w:cs="Arial"/>
+          <w:b/>
+          <w:color w:val="FF0000"/>
+          <w:sz w:val="24"/>
+          <w:szCs w:val="24"/>
+          <w:u w:val="dotted"/>
+        </w:rPr>
+        <w:tab/>
+      </w:r>
+      <w:r>
+        <w:rPr>
+          <w:rFonts w:ascii="Arial" w:hAnsi="Arial" w:cs="Arial"/>
+          <w:b/>
+          <w:color w:val="FF0000"/>
+          <w:sz w:val="24"/>
+          <w:szCs w:val="24"/>
+          <w:u w:val="dotted"/>
+        </w:rPr>
+        <w:tab/>
+      </w:r>
+      <w:r>
+        <w:rPr>
+          <w:rFonts w:ascii="Arial" w:hAnsi="Arial" w:cs="Arial"/>
+          <w:b/>
+          <w:color w:val="FF0000"/>
+          <w:sz w:val="24"/>
+          <w:szCs w:val="24"/>
+          <w:u w:val="dotted"/>
+        </w:rPr>
+        <w:tab/>
+      </w:r>
+      <w:r>
+        <w:rPr>
+          <w:rFonts w:ascii="Arial" w:hAnsi="Arial" w:cs="Arial"/>
+          <w:b/>
+          <w:color w:val="FF0000"/>
+          <w:sz w:val="24"/>
+          <w:szCs w:val="24"/>
+          <w:u w:val="dotted"/>
+        </w:rPr>
+        <w:tab/>
+      </w:r>
+      <w:r>
+        <w:rPr>
+          <w:rFonts w:ascii="Arial" w:hAnsi="Arial" w:cs="Arial"/>
+          <w:b/>
+          <w:color w:val="FF0000"/>
+          <w:sz w:val="24"/>
+          <w:szCs w:val="24"/>
+          <w:u w:val="dotted"/>
+        </w:rPr>
+        <w:tab/>
+      </w:r>
+      <w:r>
+        <w:rPr>
+          <w:rFonts w:ascii="Arial" w:hAnsi="Arial" w:cs="Arial"/>
+          <w:b/>
+          <w:color w:val="FF0000"/>
+          <w:sz w:val="24"/>
+          <w:szCs w:val="24"/>
+        </w:rPr>
+        <w:t>$$</w:t>
+      </w:r>
+    </w:p>
+    <w:p>
+      <w:pPr>
+        <w:rPr>
+          <w:rFonts w:ascii="Arial" w:hAnsi="Arial" w:cs="Arial"/>
+          <w:b/>
+          <w:color w:val="FF0000"/>
+          <w:sz w:val="24"/>
+          <w:szCs w:val="24"/>
+          <w:u w:val="dotted"/>
+        </w:rPr>
+      </w:pPr>
+      <w:r>
+        <w:rPr>
+          <w:rFonts w:ascii="Arial" w:hAnsi="Arial" w:cs="Arial"/>
+          <w:b/>
+          <w:color w:val="FF0000"/>
+          <w:sz w:val="24"/>
+          <w:szCs w:val="24"/>
+        </w:rPr>
+        <w:t xml:space="preserve">   5.1 Site novo </w:t>
+      </w:r>
+      <w:r>
+        <w:rPr>
+          <w:rFonts w:ascii="Arial" w:hAnsi="Arial" w:cs="Arial"/>
+          <w:b/>
+          <w:color w:val="FF0000"/>
+          <w:sz w:val="24"/>
+          <w:szCs w:val="24"/>
+          <w:u w:val="dotted"/>
+        </w:rPr>
+        <w:tab/>
+      </w:r>
+      <w:r>
+        <w:rPr>
+          <w:rFonts w:ascii="Arial" w:hAnsi="Arial" w:cs="Arial"/>
+          <w:b/>
+          <w:color w:val="FF0000"/>
+          <w:sz w:val="24"/>
+          <w:szCs w:val="24"/>
+          <w:u w:val="dotted"/>
+        </w:rPr>
+        <w:tab/>
+      </w:r>
+      <w:r>
+        <w:rPr>
+          <w:rFonts w:ascii="Arial" w:hAnsi="Arial" w:cs="Arial"/>
+          <w:b/>
+          <w:color w:val="FF0000"/>
+          <w:sz w:val="24"/>
+          <w:szCs w:val="24"/>
+          <w:u w:val="dotted"/>
+        </w:rPr>
+        <w:tab/>
+      </w:r>
+      <w:r>
+        <w:rPr>
+          <w:rFonts w:ascii="Arial" w:hAnsi="Arial" w:cs="Arial"/>
+          <w:b/>
+          <w:color w:val="FF0000"/>
+          <w:sz w:val="24"/>
+          <w:szCs w:val="24"/>
+          <w:u w:val="dotted"/>
+        </w:rPr>
+        <w:tab/>
+      </w:r>
+      <w:r>
+        <w:rPr>
+          <w:rFonts w:ascii="Arial" w:hAnsi="Arial" w:cs="Arial"/>
+          <w:b/>
+          <w:color w:val="FF0000"/>
+          <w:sz w:val="24"/>
+          <w:szCs w:val="24"/>
+          <w:u w:val="dotted"/>
+        </w:rPr>
+        <w:tab/>
+      </w:r>
+      <w:r>
+        <w:rPr>
+          <w:rFonts w:ascii="Arial" w:hAnsi="Arial" w:cs="Arial"/>
+          <w:b/>
+          <w:color w:val="FF0000"/>
+          <w:sz w:val="24"/>
+          <w:szCs w:val="24"/>
+          <w:u w:val="dotted"/>
+        </w:rPr>
+        <w:tab/>
+      </w:r>
+      <w:r>
+        <w:rPr>
+          <w:rFonts w:ascii="Arial" w:hAnsi="Arial" w:cs="Arial"/>
+          <w:b/>
+          <w:color w:val="FF0000"/>
+          <w:sz w:val="24"/>
+          <w:szCs w:val="24"/>
+          <w:u w:val="dotted"/>
+        </w:rPr>
+        <w:tab/>
+      </w:r>
+      <w:r>
+        <w:rPr>
+          <w:rFonts w:ascii="Arial" w:hAnsi="Arial" w:cs="Arial"/>
+          <w:b/>
+          <w:color w:val="FF0000"/>
+          <w:sz w:val="24"/>
+          <w:szCs w:val="24"/>
+          <w:u w:val="dotted"/>
+        </w:rPr>
+        <w:tab/>
+      </w:r>
+      <w:r>
+        <w:rPr>
+          <w:rFonts w:ascii="Arial" w:hAnsi="Arial" w:cs="Arial"/>
+          <w:b/>
+          <w:color w:val="FF0000"/>
+          <w:sz w:val="24"/>
+          <w:szCs w:val="24"/>
+        </w:rPr>
+        <w:t>$$</w:t>
+      </w:r>
+    </w:p>
+    <w:p>
+      <w:pPr>
+        <w:rPr>
+          <w:rFonts w:ascii="Arial" w:hAnsi="Arial" w:cs="Arial"/>
+          <w:b/>
+          <w:color w:val="FF0000"/>
+          <w:sz w:val="24"/>
+          <w:szCs w:val="24"/>
+        </w:rPr>
+      </w:pPr>
+      <w:r>
+        <w:rPr>
+          <w:rFonts w:ascii="Arial" w:hAnsi="Arial" w:cs="Arial"/>
+          <w:b/>
+          <w:color w:val="FF0000"/>
+          <w:sz w:val="24"/>
+          <w:szCs w:val="24"/>
+        </w:rPr>
+        <w:t xml:space="preserve">   5.2 Dados comprobatórios </w:t>
+      </w:r>
+      <w:r>
+        <w:rPr>
+          <w:rFonts w:ascii="Arial" w:hAnsi="Arial" w:cs="Arial"/>
+          <w:b/>
+          <w:color w:val="FF0000"/>
+          <w:sz w:val="24"/>
+          <w:szCs w:val="24"/>
+          <w:u w:val="dotted"/>
+        </w:rPr>
+        <w:tab/>
+      </w:r>
+      <w:r>
+        <w:rPr>
+          <w:rFonts w:ascii="Arial" w:hAnsi="Arial" w:cs="Arial"/>
+          <w:b/>
+          <w:color w:val="FF0000"/>
+          <w:sz w:val="24"/>
+          <w:szCs w:val="24"/>
+          <w:u w:val="dotted"/>
+        </w:rPr>
+        <w:tab/>
+      </w:r>
+      <w:r>
+        <w:rPr>
+          <w:rFonts w:ascii="Arial" w:hAnsi="Arial" w:cs="Arial"/>
+          <w:b/>
+          <w:color w:val="FF0000"/>
+          <w:sz w:val="24"/>
+          <w:szCs w:val="24"/>
+          <w:u w:val="dotted"/>
+        </w:rPr>
+        <w:tab/>
+      </w:r>
+      <w:r>
+        <w:rPr>
+          <w:rFonts w:ascii="Arial" w:hAnsi="Arial" w:cs="Arial"/>
+          <w:b/>
+          <w:color w:val="FF0000"/>
+          <w:sz w:val="24"/>
+          <w:szCs w:val="24"/>
+          <w:u w:val="dotted"/>
+        </w:rPr>
+        <w:tab/>
+      </w:r>
+      <w:r>
+        <w:rPr>
+          <w:rFonts w:ascii="Arial" w:hAnsi="Arial" w:cs="Arial"/>
+          <w:b/>
+          <w:color w:val="FF0000"/>
+          <w:sz w:val="24"/>
+          <w:szCs w:val="24"/>
+          <w:u w:val="dotted"/>
+        </w:rPr>
+        <w:tab/>
+      </w:r>
+      <w:r>
+        <w:rPr>
+          <w:rFonts w:ascii="Arial" w:hAnsi="Arial" w:cs="Arial"/>
+          <w:b/>
+          <w:color w:val="FF0000"/>
+          <w:sz w:val="24"/>
+          <w:szCs w:val="24"/>
+          <w:u w:val="dotted"/>
+        </w:rPr>
+        <w:tab/>
+      </w:r>
+      <w:r>
+        <w:rPr>
+          <w:rFonts w:ascii="Arial" w:hAnsi="Arial" w:cs="Arial"/>
+          <w:b/>
+          <w:color w:val="FF0000"/>
+          <w:sz w:val="24"/>
+          <w:szCs w:val="24"/>
+          <w:u w:val="dotted"/>
+        </w:rPr>
+        <w:tab/>
+      </w:r>
+      <w:r>
+        <w:rPr>
+          <w:rFonts w:ascii="Arial" w:hAnsi="Arial" w:cs="Arial"/>
+          <w:b/>
+          <w:color w:val="FF0000"/>
+          <w:sz w:val="24"/>
+          <w:szCs w:val="24"/>
+        </w:rPr>
+        <w:t>$$</w:t>
+      </w:r>
+    </w:p>
+    <w:p>
+      <w:pPr>
+        <w:rPr>
+          <w:rFonts w:ascii="Arial" w:hAnsi="Arial" w:cs="Arial"/>
+          <w:b/>
+          <w:color w:val="FF0000"/>
+          <w:sz w:val="24"/>
+          <w:szCs w:val="24"/>
+          <w:u w:val="dotted"/>
+        </w:rPr>
+      </w:pPr>
+      <w:r>
+        <w:rPr>
+          <w:rFonts w:ascii="Arial" w:hAnsi="Arial" w:cs="Arial"/>
+          <w:b/>
+          <w:color w:val="FF0000"/>
+          <w:sz w:val="24"/>
+          <w:szCs w:val="24"/>
+        </w:rPr>
+        <w:t xml:space="preserve">6 CONCLUSÃO </w:t>
+      </w:r>
+      <w:r>
+        <w:rPr>
+          <w:rFonts w:ascii="Arial" w:hAnsi="Arial" w:cs="Arial"/>
+          <w:b/>
+          <w:color w:val="FF0000"/>
+          <w:sz w:val="24"/>
+          <w:szCs w:val="24"/>
+          <w:u w:val="dotted"/>
+        </w:rPr>
+        <w:tab/>
+      </w:r>
+      <w:r>
+        <w:rPr>
+          <w:rFonts w:ascii="Arial" w:hAnsi="Arial" w:cs="Arial"/>
+          <w:b/>
+          <w:color w:val="FF0000"/>
+          <w:sz w:val="24"/>
+          <w:szCs w:val="24"/>
+          <w:u w:val="dotted"/>
+        </w:rPr>
+        <w:tab/>
+      </w:r>
+      <w:r>
+        <w:rPr>
+          <w:rFonts w:ascii="Arial" w:hAnsi="Arial" w:cs="Arial"/>
+          <w:b/>
+          <w:color w:val="FF0000"/>
+          <w:sz w:val="24"/>
+          <w:szCs w:val="24"/>
+          <w:u w:val="dotted"/>
+        </w:rPr>
+        <w:tab/>
+      </w:r>
+      <w:r>
+        <w:rPr>
+          <w:rFonts w:ascii="Arial" w:hAnsi="Arial" w:cs="Arial"/>
+          <w:b/>
+          <w:color w:val="FF0000"/>
+          <w:sz w:val="24"/>
+          <w:szCs w:val="24"/>
+          <w:u w:val="dotted"/>
+        </w:rPr>
+        <w:tab/>
+      </w:r>
+      <w:r>
+        <w:rPr>
+          <w:rFonts w:ascii="Arial" w:hAnsi="Arial" w:cs="Arial"/>
+          <w:b/>
+          <w:color w:val="FF0000"/>
+          <w:sz w:val="24"/>
+          <w:szCs w:val="24"/>
+          <w:u w:val="dotted"/>
+        </w:rPr>
+        <w:tab/>
+      </w:r>
+      <w:r>
+        <w:rPr>
+          <w:rFonts w:ascii="Arial" w:hAnsi="Arial" w:cs="Arial"/>
+          <w:b/>
+          <w:color w:val="FF0000"/>
+          <w:sz w:val="24"/>
+          <w:szCs w:val="24"/>
+          <w:u w:val="dotted"/>
+        </w:rPr>
+        <w:tab/>
+      </w:r>
+      <w:r>
+        <w:rPr>
+          <w:rFonts w:ascii="Arial" w:hAnsi="Arial" w:cs="Arial"/>
+          <w:b/>
+          <w:color w:val="FF0000"/>
+          <w:sz w:val="24"/>
+          <w:szCs w:val="24"/>
+          <w:u w:val="dotted"/>
+        </w:rPr>
+        <w:tab/>
+      </w:r>
+      <w:r>
+        <w:rPr>
+          <w:rFonts w:ascii="Arial" w:hAnsi="Arial" w:cs="Arial"/>
+          <w:b/>
+          <w:color w:val="FF0000"/>
+          <w:sz w:val="24"/>
+          <w:szCs w:val="24"/>
+          <w:u w:val="dotted"/>
+        </w:rPr>
+        <w:tab/>
+      </w:r>
+      <w:r>
+        <w:rPr>
+          <w:rFonts w:ascii="Arial" w:hAnsi="Arial" w:cs="Arial"/>
+          <w:b/>
+          <w:color w:val="FF0000"/>
+          <w:sz w:val="24"/>
+          <w:szCs w:val="24"/>
+        </w:rPr>
+        <w:t>$$</w:t>
+      </w:r>
+    </w:p>
+    <w:p>
+      <w:pPr>
+        <w:rPr>
+          <w:rFonts w:ascii="Arial" w:hAnsi="Arial" w:cs="Arial"/>
+          <w:sz w:val="24"/>
+          <w:szCs w:val="24"/>
+          <w:u w:val="dotted"/>
+        </w:rPr>
+      </w:pPr>
+    </w:p>
+    <w:p>
+      <w:pPr>
+        <w:rPr>
+          <w:rFonts w:ascii="Arial" w:hAnsi="Arial" w:cs="Arial"/>
+          <w:sz w:val="24"/>
+          <w:szCs w:val="24"/>
+        </w:rPr>
+      </w:pPr>
+      <w:r>
+        <w:rPr>
+          <w:rFonts w:ascii="Arial" w:hAnsi="Arial" w:cs="Arial"/>
           <w:sz w:val="24"/>
           <w:szCs w:val="24"/>
         </w:rPr>
@@ -9599,15 +12138,15 @@
         <w:rPr>
           <w:rFonts w:ascii="Arial" w:hAnsi="Arial" w:cs="Arial"/>
           <w:b/>
-          <w:sz w:val="28"/>
-          <w:szCs w:val="24"/>
-        </w:rPr>
-      </w:pPr>
-      <w:r>
-        <w:rPr>
-          <w:rFonts w:ascii="Arial" w:hAnsi="Arial" w:cs="Arial"/>
-          <w:b/>
-          <w:sz w:val="28"/>
+          <w:sz w:val="24"/>
+          <w:szCs w:val="24"/>
+        </w:rPr>
+      </w:pPr>
+      <w:r>
+        <w:rPr>
+          <w:rFonts w:ascii="Arial" w:hAnsi="Arial" w:cs="Arial"/>
+          <w:b/>
+          <w:sz w:val="24"/>
           <w:szCs w:val="20"/>
         </w:rPr>
         <w:lastRenderedPageBreak/>
@@ -9617,7 +12156,7 @@
         <w:rPr>
           <w:rFonts w:ascii="Arial" w:hAnsi="Arial" w:cs="Arial"/>
           <w:b/>
-          <w:sz w:val="28"/>
+          <w:sz w:val="24"/>
           <w:szCs w:val="24"/>
         </w:rPr>
         <w:t>INTRODUÇÃO</w:t>
@@ -9640,15 +12179,7 @@
           <w:sz w:val="24"/>
           <w:szCs w:val="24"/>
         </w:rPr>
-        <w:t>A internet hoje é um meio fundamental para aprendizagem. Através dela temos acesso a um imenso mundo de informações disponível de forma rápida e gratuita. É fundamental estar conectado, estar por dentro de novas tecnologias e as mudanças que no mercado exi</w:t>
-      </w:r>
-      <w:r>
-        <w:rPr>
-          <w:rFonts w:ascii="Arial" w:hAnsi="Arial" w:cs="Arial"/>
-          <w:sz w:val="24"/>
-          <w:szCs w:val="24"/>
-        </w:rPr>
-        <w:t xml:space="preserve">stem e surgem a cada dia. </w:t>
+        <w:t xml:space="preserve">A internet hoje é um meio fundamental para aprendizagem. Através dela temos acesso a um imenso mundo de informações disponível de forma rápida e gratuita. É fundamental estar conectado, estar por dentro de novas tecnologias e as mudanças que no mercado existem e surgem a cada dia. </w:t>
       </w:r>
     </w:p>
     <w:p>
@@ -9668,7 +12199,23 @@
           <w:sz w:val="24"/>
           <w:szCs w:val="24"/>
         </w:rPr>
-        <w:t xml:space="preserve">Por conta disso, a rede mundial de computadores é muito usada por escolas e faculdades para se manterem sempre em contato com seus alunos e assim também passar mais informações sobre o que oferecem. Com o Centro Paula Souza (CPS) não é diferente. A autarquia do Governo do Estado de São Paulo que administra 206 cursos de níveis técnico e superior, em ETECs e FATECs, totalizando 282 unidades educacionais também está conectada. Cada unidade conta com seu website institucional contendo informações como cursos, vestibular, sua história, eventos etc. </w:t>
+        <w:t>Por conta disso, a rede mundial de computadores é muito usada por escolas e faculdades para se manterem sempre em contato com seus alunos e assim também passar mais informações sobre o que oferecem</w:t>
+      </w:r>
+      <w:r>
+        <w:rPr>
+          <w:rFonts w:ascii="Arial" w:hAnsi="Arial" w:cs="Arial"/>
+          <w:sz w:val="24"/>
+          <w:szCs w:val="24"/>
+        </w:rPr>
+        <w:t>, além de oferecerem aulas online</w:t>
+      </w:r>
+      <w:r>
+        <w:rPr>
+          <w:rFonts w:ascii="Arial" w:hAnsi="Arial" w:cs="Arial"/>
+          <w:sz w:val="24"/>
+          <w:szCs w:val="24"/>
+        </w:rPr>
+        <w:t xml:space="preserve">. Com o Centro Paula Souza (CPS) não é diferente. A autarquia do Governo do Estado de São Paulo que administra 206 cursos de níveis técnico e superior, em ETECs e FATECs, totalizando 282 unidades educacionais também está conectada. Cada unidade conta com seu website institucional contendo informações como cursos, vestibular, sua história, eventos etc. </w:t>
       </w:r>
     </w:p>
     <w:p>
@@ -9688,17 +12235,39 @@
           <w:sz w:val="24"/>
           <w:szCs w:val="24"/>
         </w:rPr>
-        <w:t>Claro que esse contato também é, por vezes, possível graça as redes sociais, mas mesmo com sua grande abrangência, uma página no facebook</w:t>
-      </w:r>
-      <w:bookmarkStart w:id="0" w:name="_GoBack"/>
-      <w:bookmarkEnd w:id="0"/>
-      <w:r>
-        <w:rPr>
-          <w:rFonts w:ascii="Arial" w:hAnsi="Arial" w:cs="Arial"/>
-          <w:sz w:val="24"/>
-          <w:szCs w:val="24"/>
-        </w:rPr>
-        <w:t xml:space="preserve"> não consegue substituir o domínio oficial da instituição. E, sim, a aparência conta muito. Diariamente surgem novos sites na rede, as pessoas estão ficando muito mais experientes em navegar e com isso também cresce a exigência de mais qualidade, tanto em conteúdo quanto na navegação. Um site bem estruturado é fundamental. Estar dentro de padrões de cores, fontes e tamanhos também. Não é nada agradável entrar em um site e ao mudar página ter a sensação de estar em um lugar completamente desconhecido.</w:t>
+        <w:t>Claro que esse contato também é, por vezes, possível graça as redes sociais, mas mesmo com sua grande abrangência, uma página no facebook não consegue substituir o domínio oficial da instituição. E</w:t>
+      </w:r>
+      <w:r>
+        <w:rPr>
+          <w:rFonts w:ascii="Arial" w:hAnsi="Arial" w:cs="Arial"/>
+          <w:sz w:val="24"/>
+          <w:szCs w:val="24"/>
+        </w:rPr>
+        <w:t xml:space="preserve"> nesta situação</w:t>
+      </w:r>
+      <w:r>
+        <w:rPr>
+          <w:rFonts w:ascii="Arial" w:hAnsi="Arial" w:cs="Arial"/>
+          <w:sz w:val="24"/>
+          <w:szCs w:val="24"/>
+        </w:rPr>
+        <w:t xml:space="preserve">, sim, a aparência conta muito. Diariamente surgem novos sites na rede, as pessoas estão ficando muito mais experientes em navegar e com isso também cresce a exigência de mais qualidade, tanto em conteúdo quanto na navegação. Um site bem estruturado é fundamental. Estar dentro de padrões de cores, fontes e tamanhos também. Não é nada agradável entrar em um site e ao mudar </w:t>
+      </w:r>
+      <w:r>
+        <w:rPr>
+          <w:rFonts w:ascii="Arial" w:hAnsi="Arial" w:cs="Arial"/>
+          <w:sz w:val="24"/>
+          <w:szCs w:val="24"/>
+        </w:rPr>
+        <w:t xml:space="preserve">de </w:t>
+      </w:r>
+      <w:r>
+        <w:rPr>
+          <w:rFonts w:ascii="Arial" w:hAnsi="Arial" w:cs="Arial"/>
+          <w:sz w:val="24"/>
+          <w:szCs w:val="24"/>
+        </w:rPr>
+        <w:t>página ter a sensação de estar em um lugar completamente desconhecido.</w:t>
       </w:r>
     </w:p>
     <w:p>
@@ -9718,23 +12287,71 @@
           <w:sz w:val="24"/>
           <w:szCs w:val="24"/>
         </w:rPr>
-        <w:t>Existem dezenas de padrões de desenvolvimento que precisam ser seguidos, e manter continuidade é um deles. É muito importante manter um padrão, não que todos os sites precisem ser todos iguais e terem a mesma cara, mas é preciso um</w:t>
-      </w:r>
-      <w:r>
-        <w:rPr>
-          <w:rFonts w:ascii="Arial" w:hAnsi="Arial" w:cs="Arial"/>
-          <w:sz w:val="24"/>
-          <w:szCs w:val="24"/>
-        </w:rPr>
-        <w:t>a</w:t>
-      </w:r>
-      <w:r>
-        <w:rPr>
-          <w:rFonts w:ascii="Arial" w:hAnsi="Arial" w:cs="Arial"/>
-          <w:sz w:val="24"/>
-          <w:szCs w:val="24"/>
-        </w:rPr>
-        <w:t xml:space="preserve"> padronização de cores, fontes, tamanhos. E isso também deve ser pensado na versão móvel.</w:t>
+        <w:t xml:space="preserve">Existem dezenas de </w:t>
+      </w:r>
+      <w:r>
+        <w:rPr>
+          <w:rFonts w:ascii="Arial" w:hAnsi="Arial" w:cs="Arial"/>
+          <w:sz w:val="24"/>
+          <w:szCs w:val="24"/>
+        </w:rPr>
+        <w:t>regras</w:t>
+      </w:r>
+      <w:r>
+        <w:rPr>
+          <w:rFonts w:ascii="Arial" w:hAnsi="Arial" w:cs="Arial"/>
+          <w:sz w:val="24"/>
+          <w:szCs w:val="24"/>
+        </w:rPr>
+        <w:t xml:space="preserve"> de desenvol</w:t>
+      </w:r>
+      <w:r>
+        <w:rPr>
+          <w:rFonts w:ascii="Arial" w:hAnsi="Arial" w:cs="Arial"/>
+          <w:sz w:val="24"/>
+          <w:szCs w:val="24"/>
+        </w:rPr>
+        <w:t>vimento que precisam ser seguida</w:t>
+      </w:r>
+      <w:r>
+        <w:rPr>
+          <w:rFonts w:ascii="Arial" w:hAnsi="Arial" w:cs="Arial"/>
+          <w:sz w:val="24"/>
+          <w:szCs w:val="24"/>
+        </w:rPr>
+        <w:t>s, e manter continuidade é um deles. É muito importante manter um</w:t>
+      </w:r>
+      <w:r>
+        <w:rPr>
+          <w:rFonts w:ascii="Arial" w:hAnsi="Arial" w:cs="Arial"/>
+          <w:sz w:val="24"/>
+          <w:szCs w:val="24"/>
+        </w:rPr>
+        <w:t xml:space="preserve"> layout único</w:t>
+      </w:r>
+      <w:r>
+        <w:rPr>
+          <w:rFonts w:ascii="Arial" w:hAnsi="Arial" w:cs="Arial"/>
+          <w:sz w:val="24"/>
+          <w:szCs w:val="24"/>
+        </w:rPr>
+        <w:t>, não que todos os sites precisem ser todos iguais e terem a mesma cara,</w:t>
+      </w:r>
+      <w:r>
+        <w:rPr>
+          <w:rFonts w:ascii="Arial" w:hAnsi="Arial" w:cs="Arial"/>
+          <w:sz w:val="24"/>
+          <w:szCs w:val="24"/>
+        </w:rPr>
+        <w:t xml:space="preserve"> mas</w:t>
+      </w:r>
+      <w:r>
+        <w:rPr>
+          <w:rFonts w:ascii="Arial" w:hAnsi="Arial" w:cs="Arial"/>
+          <w:sz w:val="24"/>
+          <w:szCs w:val="24"/>
+        </w:rPr>
+        <w:t xml:space="preserve"> é preciso uma padronização de cores, fontes, tamanhos. E isso também deve ser pensado na versão móvel.</w:t>
       </w:r>
     </w:p>
     <w:p>
@@ -9754,23 +12371,39 @@
           <w:sz w:val="24"/>
           <w:szCs w:val="24"/>
         </w:rPr>
-        <w:t>O me</w:t>
-      </w:r>
-      <w:r>
-        <w:rPr>
-          <w:rFonts w:ascii="Arial" w:hAnsi="Arial" w:cs="Arial"/>
-          <w:sz w:val="24"/>
-          <w:szCs w:val="24"/>
-        </w:rPr>
-        <w:t>rcado atual está migrando para o</w:t>
-      </w:r>
-      <w:r>
-        <w:rPr>
-          <w:rFonts w:ascii="Arial" w:hAnsi="Arial" w:cs="Arial"/>
-          <w:sz w:val="24"/>
-          <w:szCs w:val="24"/>
-        </w:rPr>
-        <w:t xml:space="preserve">s dispositivos móveis. No mundo, o número de dispositivos móveis ultrapassou cerca de 50% da população mundial em 2014, crescendo cerca de 5% ao ano. No brasil, hoje, já há mais de 7 milhões de usuários que acessam exclusivamente através de celulares e tablets. Isso representa 11,5% dos usuários de internet no país, sendo que pouco mais de 40% acessam através de computadores. Essa é uma margem muito expressiva, e os websites </w:t>
+        <w:t>O mercado atual está migra</w:t>
+      </w:r>
+      <w:r>
+        <w:rPr>
+          <w:rFonts w:ascii="Arial" w:hAnsi="Arial" w:cs="Arial"/>
+          <w:sz w:val="24"/>
+          <w:szCs w:val="24"/>
+        </w:rPr>
+        <w:t>n</w:t>
+      </w:r>
+      <w:r>
+        <w:rPr>
+          <w:rFonts w:ascii="Arial" w:hAnsi="Arial" w:cs="Arial"/>
+          <w:sz w:val="24"/>
+          <w:szCs w:val="24"/>
+        </w:rPr>
+        <w:t>do para os dispositivos móveis. No mundo, o número de dispositivos móveis ultrapassou cerca de 50% da população mundial em 2014, crescendo cerca de 5% ao ano. No brasil, hoje, já há mais de 7 milhões de usuários que acessam</w:t>
+      </w:r>
+      <w:r>
+        <w:rPr>
+          <w:rFonts w:ascii="Arial" w:hAnsi="Arial" w:cs="Arial"/>
+          <w:sz w:val="24"/>
+          <w:szCs w:val="24"/>
+        </w:rPr>
+        <w:t xml:space="preserve"> a internet</w:t>
+      </w:r>
+      <w:r>
+        <w:rPr>
+          <w:rFonts w:ascii="Arial" w:hAnsi="Arial" w:cs="Arial"/>
+          <w:sz w:val="24"/>
+          <w:szCs w:val="24"/>
+        </w:rPr>
+        <w:t xml:space="preserve"> exclusivamente através de celulares e tablets. Isso representa 11,5% dos usuários de internet no país, sendo que pouco mais de 40% </w:t>
       </w:r>
       <w:r>
         <w:rPr>
@@ -9779,23 +12412,7 @@
           <w:szCs w:val="24"/>
         </w:rPr>
         <w:lastRenderedPageBreak/>
-        <w:t>precisam estar preparados para essa</w:t>
-      </w:r>
-      <w:r>
-        <w:rPr>
-          <w:rFonts w:ascii="Arial" w:hAnsi="Arial" w:cs="Arial"/>
-          <w:sz w:val="24"/>
-          <w:szCs w:val="24"/>
-        </w:rPr>
-        <w:t xml:space="preserve"> mudança e proporcionar um ambiente amigá</w:t>
-      </w:r>
-      <w:r>
-        <w:rPr>
-          <w:rFonts w:ascii="Arial" w:hAnsi="Arial" w:cs="Arial"/>
-          <w:sz w:val="24"/>
-          <w:szCs w:val="24"/>
-        </w:rPr>
-        <w:t>vel a todos.</w:t>
+        <w:t>acessam através de computadores. Essa é uma margem muito expressiva, e os websites precisam estar preparados para essa mudança e proporcionar um ambiente amigável a todos.</w:t>
       </w:r>
     </w:p>
     <w:p>
@@ -9803,70 +12420,123 @@
         <w:pStyle w:val="Default"/>
         <w:numPr>
           <w:ilvl w:val="1"/>
-          <w:numId w:val="2"/>
+          <w:numId w:val="6"/>
         </w:numPr>
         <w:spacing w:line="360" w:lineRule="auto"/>
-        <w:rPr>
-          <w:b/>
-        </w:rPr>
-      </w:pPr>
-      <w:r>
-        <w:rPr>
-          <w:b/>
-        </w:rPr>
-        <w:t>JUSTIFICATIVA DO TEMA</w:t>
+        <w:jc w:val="both"/>
+        <w:rPr>
+          <w:b/>
+        </w:rPr>
+      </w:pPr>
+      <w:r>
+        <w:rPr>
+          <w:b/>
+        </w:rPr>
+        <w:t xml:space="preserve"> </w:t>
+      </w:r>
+      <w:r>
+        <w:rPr>
+          <w:b/>
+        </w:rPr>
+        <w:t>J</w:t>
+      </w:r>
+      <w:r>
+        <w:rPr>
+          <w:b/>
+        </w:rPr>
+        <w:t>ustificativa do tema</w:t>
       </w:r>
     </w:p>
     <w:p>
       <w:pPr>
         <w:pStyle w:val="Default"/>
         <w:spacing w:line="360" w:lineRule="auto"/>
-        <w:ind w:left="375"/>
-        <w:rPr>
-          <w:color w:val="FF0000"/>
-        </w:rPr>
-      </w:pPr>
-      <w:r>
-        <w:rPr>
-          <w:color w:val="FF0000"/>
-        </w:rPr>
-        <w:t>Texto texto texto</w:t>
-      </w:r>
+        <w:ind w:firstLine="375"/>
+        <w:jc w:val="both"/>
+        <w:rPr>
+          <w:b/>
+        </w:rPr>
+      </w:pPr>
+      <w:r>
+        <w:t>Identificamos a falta de padronização em websites institucionais do CPS. Muitos deles têm design e organização diferentes, distinguindo em cores, disposição, fontes. Algumas dessas instituições, inclusive, desrespeita a identidade visual proposta pelo Centro Paula Souza.</w:t>
+      </w:r>
+    </w:p>
+    <w:p>
+      <w:pPr>
+        <w:pStyle w:val="Default"/>
+        <w:spacing w:line="360" w:lineRule="auto"/>
+        <w:jc w:val="both"/>
+      </w:pPr>
     </w:p>
     <w:p>
       <w:pPr>
         <w:pStyle w:val="Default"/>
         <w:numPr>
           <w:ilvl w:val="1"/>
-          <w:numId w:val="2"/>
+          <w:numId w:val="6"/>
         </w:numPr>
         <w:spacing w:line="360" w:lineRule="auto"/>
-        <w:rPr>
-          <w:b/>
-        </w:rPr>
-      </w:pPr>
-      <w:r>
-        <w:rPr>
-          <w:b/>
-        </w:rPr>
-        <w:t>PROBLEMA DA PESQUISA</w:t>
-      </w:r>
+        <w:jc w:val="both"/>
+        <w:rPr>
+          <w:b/>
+        </w:rPr>
+      </w:pPr>
+      <w:r>
+        <w:rPr>
+          <w:b/>
+        </w:rPr>
+        <w:t xml:space="preserve"> </w:t>
+      </w:r>
+      <w:r>
+        <w:rPr>
+          <w:b/>
+        </w:rPr>
+        <w:t>Problema da pesquisa</w:t>
+      </w:r>
+    </w:p>
+    <w:p>
+      <w:pPr>
+        <w:pStyle w:val="Default"/>
+        <w:spacing w:line="360" w:lineRule="auto"/>
+        <w:ind w:firstLine="851"/>
+        <w:jc w:val="both"/>
+        <w:rPr>
+          <w:b/>
+        </w:rPr>
+      </w:pPr>
+      <w:r>
+        <w:t>Identificamos a falta de padronização em websites institucionais do CPS. Muitos deles têm design e organização diferentes, distinguindo em cores, disposição, fontes. Algumas dessas instituições, inclusive, desrespeita a identidade visual proposta pelo Centro Paula Souza.</w:t>
+      </w:r>
+    </w:p>
+    <w:p>
+      <w:pPr>
+        <w:pStyle w:val="Default"/>
+        <w:spacing w:line="360" w:lineRule="auto"/>
+        <w:jc w:val="both"/>
+        <w:rPr>
+          <w:b/>
+        </w:rPr>
+      </w:pPr>
     </w:p>
     <w:p>
       <w:pPr>
         <w:pStyle w:val="Default"/>
         <w:numPr>
           <w:ilvl w:val="2"/>
-          <w:numId w:val="2"/>
+          <w:numId w:val="6"/>
         </w:numPr>
         <w:spacing w:line="360" w:lineRule="auto"/>
-        <w:rPr>
-          <w:b/>
-        </w:rPr>
-      </w:pPr>
-      <w:r>
-        <w:rPr>
-          <w:b/>
+        <w:ind w:left="567" w:hanging="567"/>
+        <w:jc w:val="both"/>
+      </w:pPr>
+      <w:r>
+        <w:rPr>
+          <w:bCs/>
+        </w:rPr>
+        <w:t xml:space="preserve"> </w:t>
+      </w:r>
+      <w:r>
+        <w:rPr>
           <w:bCs/>
         </w:rPr>
         <w:t>Hipóteses ou suposições</w:t>
@@ -9877,9 +12547,25 @@
         <w:pStyle w:val="Default"/>
         <w:spacing w:line="360" w:lineRule="auto"/>
         <w:ind w:firstLine="720"/>
-      </w:pPr>
-      <w:r>
-        <w:t>Identificamos a falta de padronização em websites institucionais do CPS. Muitos deles têm design e organização diferentes, distinguindo em cores, disposição, fontes. Algumas dessas instituições, inclusive, desrespeita a identidade visual proposta pelo Centro Paula Souza.</w:t>
+        <w:jc w:val="both"/>
+      </w:pPr>
+      <w:r>
+        <w:t xml:space="preserve">Por meio de pesquisa, percebemos que o desenvolvimento de forma padronizada </w:t>
+      </w:r>
+      <w:r>
+        <w:t>traz</w:t>
+      </w:r>
+      <w:r>
+        <w:t xml:space="preserve"> mais credibilidade ao website, tornando-o </w:t>
+      </w:r>
+      <w:r>
+        <w:t xml:space="preserve">mais entrosado com a marca do Centro Paula Souza, passando mais segurança e </w:t>
+      </w:r>
+      <w:r>
+        <w:t xml:space="preserve">formalidade </w:t>
+      </w:r>
+      <w:r>
+        <w:t>para os usuários facilitando também o acesso através de dispositivos móveis.</w:t>
       </w:r>
     </w:p>
     <w:p>
@@ -9887,6 +12573,7 @@
         <w:pStyle w:val="Default"/>
         <w:spacing w:line="360" w:lineRule="auto"/>
         <w:ind w:firstLine="720"/>
+        <w:jc w:val="both"/>
       </w:pPr>
     </w:p>
     <w:p>
@@ -9894,7 +12581,7 @@
         <w:pStyle w:val="PargrafodaLista"/>
         <w:numPr>
           <w:ilvl w:val="1"/>
-          <w:numId w:val="2"/>
+          <w:numId w:val="6"/>
         </w:numPr>
         <w:spacing w:line="360" w:lineRule="auto"/>
         <w:jc w:val="both"/>
@@ -9912,15 +12599,184 @@
           <w:sz w:val="24"/>
           <w:szCs w:val="24"/>
         </w:rPr>
-        <w:t>OBJETIVOS</w:t>
+        <w:t xml:space="preserve"> </w:t>
+      </w:r>
+      <w:r>
+        <w:rPr>
+          <w:rFonts w:ascii="Arial" w:hAnsi="Arial" w:cs="Arial"/>
+          <w:b/>
+          <w:sz w:val="24"/>
+          <w:szCs w:val="24"/>
+        </w:rPr>
+        <w:t>Objetivos</w:t>
+      </w:r>
+    </w:p>
+    <w:p>
+      <w:pPr>
+        <w:spacing w:line="360" w:lineRule="auto"/>
+        <w:jc w:val="both"/>
+        <w:rPr>
+          <w:rFonts w:ascii="Arial" w:hAnsi="Arial" w:cs="Arial"/>
+          <w:sz w:val="24"/>
+          <w:szCs w:val="24"/>
+        </w:rPr>
+      </w:pPr>
+      <w:r>
+        <w:rPr>
+          <w:rFonts w:ascii="Arial" w:hAnsi="Arial" w:cs="Arial"/>
+          <w:sz w:val="24"/>
+          <w:szCs w:val="24"/>
+        </w:rPr>
+        <w:t>1.3.1</w:t>
+      </w:r>
+      <w:r>
+        <w:rPr>
+          <w:rFonts w:ascii="Arial" w:hAnsi="Arial" w:cs="Arial"/>
+          <w:sz w:val="24"/>
+          <w:szCs w:val="24"/>
+        </w:rPr>
+        <w:t xml:space="preserve"> </w:t>
+      </w:r>
+      <w:r>
+        <w:rPr>
+          <w:rFonts w:ascii="Arial" w:hAnsi="Arial" w:cs="Arial"/>
+          <w:sz w:val="24"/>
+          <w:szCs w:val="24"/>
+        </w:rPr>
+        <w:t>Objetivo geral</w:t>
+      </w:r>
+    </w:p>
+    <w:p>
+      <w:pPr>
+        <w:spacing w:line="360" w:lineRule="auto"/>
+        <w:ind w:firstLine="851"/>
+        <w:jc w:val="both"/>
+        <w:rPr>
+          <w:rFonts w:ascii="Arial" w:hAnsi="Arial" w:cs="Arial"/>
+          <w:sz w:val="24"/>
+          <w:szCs w:val="24"/>
+        </w:rPr>
+      </w:pPr>
+      <w:r>
+        <w:rPr>
+          <w:rFonts w:ascii="Arial" w:hAnsi="Arial" w:cs="Arial"/>
+          <w:sz w:val="24"/>
+          <w:szCs w:val="24"/>
+        </w:rPr>
+        <w:t xml:space="preserve">Nosso objetivo é oferecer uma nova ferramenta para desenvolvimento institucional que, quando aplicada, ajudará a unificação de todo o CPS, possibilitando até mesmo deixar o site adaptável a todas as telas, facilitando acesso de todos. </w:t>
+      </w:r>
+    </w:p>
+    <w:p>
+      <w:pPr>
+        <w:spacing w:line="360" w:lineRule="auto"/>
+        <w:jc w:val="both"/>
+        <w:rPr>
+          <w:rFonts w:ascii="Arial" w:hAnsi="Arial" w:cs="Arial"/>
+          <w:sz w:val="24"/>
+          <w:szCs w:val="24"/>
+        </w:rPr>
+      </w:pPr>
+      <w:r>
+        <w:rPr>
+          <w:rFonts w:ascii="Arial" w:hAnsi="Arial" w:cs="Arial"/>
+          <w:sz w:val="24"/>
+          <w:szCs w:val="24"/>
+        </w:rPr>
+        <w:t xml:space="preserve">1.3.2 </w:t>
+      </w:r>
+      <w:r>
+        <w:rPr>
+          <w:rFonts w:ascii="Arial" w:hAnsi="Arial" w:cs="Arial"/>
+          <w:sz w:val="24"/>
+          <w:szCs w:val="24"/>
+        </w:rPr>
+        <w:t>Objetivos específicos</w:t>
+      </w:r>
+    </w:p>
+    <w:p>
+      <w:pPr>
+        <w:spacing w:line="360" w:lineRule="auto"/>
+        <w:ind w:firstLine="851"/>
+        <w:jc w:val="both"/>
+        <w:rPr>
+          <w:rFonts w:ascii="Arial" w:hAnsi="Arial" w:cs="Arial"/>
+          <w:sz w:val="24"/>
+          <w:szCs w:val="24"/>
+        </w:rPr>
+      </w:pPr>
+      <w:r>
+        <w:rPr>
+          <w:rFonts w:ascii="Arial" w:hAnsi="Arial" w:cs="Arial"/>
+          <w:sz w:val="24"/>
+          <w:szCs w:val="24"/>
+        </w:rPr>
+        <w:t xml:space="preserve">Através do </w:t>
+      </w:r>
+      <w:r>
+        <w:rPr>
+          <w:rFonts w:ascii="Arial" w:hAnsi="Arial" w:cs="Arial"/>
+          <w:sz w:val="24"/>
+          <w:szCs w:val="24"/>
+        </w:rPr>
+        <w:t>Centro Paula Souza Styleguide</w:t>
+      </w:r>
+      <w:r>
+        <w:rPr>
+          <w:rFonts w:ascii="Arial" w:hAnsi="Arial" w:cs="Arial"/>
+          <w:color w:val="FF0000"/>
+          <w:sz w:val="24"/>
+          <w:szCs w:val="24"/>
+        </w:rPr>
+        <w:t xml:space="preserve"> </w:t>
+      </w:r>
+      <w:r>
+        <w:rPr>
+          <w:rFonts w:ascii="Arial" w:hAnsi="Arial" w:cs="Arial"/>
+          <w:sz w:val="24"/>
+          <w:szCs w:val="24"/>
+        </w:rPr>
+        <w:t xml:space="preserve">será possível obter uma unificação, onde todos os websites terão o mesmo contexto. Além disso, o </w:t>
+      </w:r>
+      <w:r>
+        <w:rPr>
+          <w:rFonts w:ascii="Arial" w:hAnsi="Arial" w:cs="Arial"/>
+          <w:sz w:val="24"/>
+          <w:szCs w:val="24"/>
+        </w:rPr>
+        <w:t>Centro Paula Souza Styleguide</w:t>
+      </w:r>
+      <w:r>
+        <w:rPr>
+          <w:rFonts w:ascii="Arial" w:hAnsi="Arial" w:cs="Arial"/>
+          <w:sz w:val="24"/>
+          <w:szCs w:val="24"/>
+        </w:rPr>
+        <w:t xml:space="preserve"> </w:t>
+      </w:r>
+      <w:r>
+        <w:rPr>
+          <w:rFonts w:ascii="Arial" w:hAnsi="Arial" w:cs="Arial"/>
+          <w:sz w:val="24"/>
+          <w:szCs w:val="24"/>
+        </w:rPr>
+        <w:t xml:space="preserve">foi criado com técnicas responsivas, ou seja, adaptável a qualquer tipo de dispositivo, estando de acordo com o mercado atual de aparelhos móveis. Acreditamos que o nosso projeto proporcionará um ambiente mais receptivo </w:t>
+      </w:r>
+      <w:r>
+        <w:rPr>
+          <w:rFonts w:ascii="Arial" w:hAnsi="Arial" w:cs="Arial"/>
+          <w:sz w:val="24"/>
+          <w:szCs w:val="24"/>
+        </w:rPr>
+        <w:lastRenderedPageBreak/>
+        <w:t>para os alunos e ambientará as instituições no contexto de autarquia do Centro Paula Souza.</w:t>
       </w:r>
     </w:p>
     <w:p>
       <w:pPr>
         <w:pStyle w:val="PargrafodaLista"/>
         <w:numPr>
-          <w:ilvl w:val="2"/>
-          <w:numId w:val="2"/>
+          <w:ilvl w:val="1"/>
+          <w:numId w:val="6"/>
         </w:numPr>
         <w:spacing w:line="360" w:lineRule="auto"/>
         <w:jc w:val="both"/>
@@ -9938,13 +12794,22 @@
           <w:sz w:val="24"/>
           <w:szCs w:val="24"/>
         </w:rPr>
-        <w:t>Objetivo geral</w:t>
+        <w:t xml:space="preserve"> </w:t>
+      </w:r>
+      <w:r>
+        <w:rPr>
+          <w:rFonts w:ascii="Arial" w:hAnsi="Arial" w:cs="Arial"/>
+          <w:b/>
+          <w:sz w:val="24"/>
+          <w:szCs w:val="24"/>
+        </w:rPr>
+        <w:t>Procedimentos metodológicos</w:t>
       </w:r>
     </w:p>
     <w:p>
       <w:pPr>
         <w:spacing w:line="360" w:lineRule="auto"/>
-        <w:ind w:firstLine="720"/>
+        <w:ind w:firstLine="851"/>
         <w:jc w:val="both"/>
         <w:rPr>
           <w:rFonts w:ascii="Arial" w:hAnsi="Arial" w:cs="Arial"/>
@@ -9958,15 +12823,15 @@
           <w:sz w:val="24"/>
           <w:szCs w:val="24"/>
         </w:rPr>
-        <w:t xml:space="preserve">Nosso objetivo é oferecer uma nova ferramenta para desenvolvimento institucional que, quando aplicada, ajudará a unificação de todo o CPS, possibilitando até mesmo deixar o site adaptável a todas as telas, facilitando acesso de todos. </w:t>
+        <w:t>Para os procedimentos metodológicos, utilizaremos pesquisas bibliográfica, documental e quantitativa, através de livros, sites/blogs técnicos e dados de pesquisa de mercado através da análise do site desenvolvido para a FATEC Rubens Lara, explorando opiniões de profissionais da área além de alunos e professores das instituições.</w:t>
       </w:r>
     </w:p>
     <w:p>
       <w:pPr>
         <w:pStyle w:val="PargrafodaLista"/>
         <w:numPr>
-          <w:ilvl w:val="2"/>
-          <w:numId w:val="2"/>
+          <w:ilvl w:val="1"/>
+          <w:numId w:val="6"/>
         </w:numPr>
         <w:spacing w:line="360" w:lineRule="auto"/>
         <w:jc w:val="both"/>
@@ -9983,13 +12848,25 @@
           <w:sz w:val="24"/>
           <w:szCs w:val="24"/>
         </w:rPr>
-        <w:t>Objetivos específicos</w:t>
-      </w:r>
-    </w:p>
-    <w:p>
-      <w:pPr>
+        <w:t xml:space="preserve"> </w:t>
+      </w:r>
+      <w:r>
+        <w:rPr>
+          <w:rFonts w:ascii="Arial" w:hAnsi="Arial" w:cs="Arial"/>
+          <w:b/>
+          <w:sz w:val="24"/>
+          <w:szCs w:val="24"/>
+        </w:rPr>
+        <w:t>Organização da monografia</w:t>
+      </w:r>
+    </w:p>
+    <w:p>
+      <w:pPr>
+        <w:tabs>
+          <w:tab w:val="left" w:pos="0"/>
+        </w:tabs>
         <w:spacing w:line="360" w:lineRule="auto"/>
-        <w:ind w:firstLine="720"/>
+        <w:ind w:firstLine="851"/>
         <w:jc w:val="both"/>
         <w:rPr>
           <w:rFonts w:ascii="Arial" w:hAnsi="Arial" w:cs="Arial"/>
@@ -10003,41 +12880,84 @@
           <w:sz w:val="24"/>
           <w:szCs w:val="24"/>
         </w:rPr>
-        <w:t xml:space="preserve">Através do </w:t>
-      </w:r>
-      <w:r>
-        <w:rPr>
-          <w:rFonts w:ascii="Arial" w:hAnsi="Arial" w:cs="Arial"/>
-          <w:color w:val="FF0000"/>
-          <w:sz w:val="24"/>
-          <w:szCs w:val="24"/>
-        </w:rPr>
-        <w:t xml:space="preserve">$nomedoprojeto </w:t>
-      </w:r>
-      <w:r>
-        <w:rPr>
-          <w:rFonts w:ascii="Arial" w:hAnsi="Arial" w:cs="Arial"/>
-          <w:sz w:val="24"/>
-          <w:szCs w:val="24"/>
-        </w:rPr>
-        <w:t xml:space="preserve">será possível obter uma unificação, onde todos os websites terão o mesmo contexto. Além disso, o </w:t>
-      </w:r>
-      <w:r>
-        <w:rPr>
-          <w:rFonts w:ascii="Arial" w:hAnsi="Arial" w:cs="Arial"/>
-          <w:color w:val="FF0000"/>
-          <w:sz w:val="24"/>
-          <w:szCs w:val="24"/>
-        </w:rPr>
-        <w:t xml:space="preserve">$nomedoprojeto </w:t>
-      </w:r>
-      <w:r>
-        <w:rPr>
-          <w:rFonts w:ascii="Arial" w:hAnsi="Arial" w:cs="Arial"/>
-          <w:sz w:val="24"/>
-          <w:szCs w:val="24"/>
-        </w:rPr>
-        <w:t>foi criado com técnicas responsivas, ou seja, adaptável a qualquer tipo de dispositivo, estando de acordo com o mercado atual de aparelhos móveis. Acreditamos que o nosso projeto proporcionará um ambiente mais receptivo para os alunos e ambientará as instituições no contexto de autarquia do Centro Paula Souza.</w:t>
+        <w:t>Neste trabalho, estará exposto todo o desenvolvimento de nosso projeto, justificando a sua necessidade no mercado e expondo a sua utilização em nosso site, além da forma de explorá-lo corretamente, como um manual de instruções.</w:t>
+      </w:r>
+    </w:p>
+    <w:p>
+      <w:pPr>
+        <w:tabs>
+          <w:tab w:val="left" w:pos="0"/>
+        </w:tabs>
+        <w:spacing w:line="360" w:lineRule="auto"/>
+        <w:ind w:firstLine="851"/>
+        <w:jc w:val="both"/>
+        <w:rPr>
+          <w:rFonts w:ascii="Arial" w:hAnsi="Arial" w:cs="Arial"/>
+          <w:sz w:val="24"/>
+          <w:szCs w:val="24"/>
+        </w:rPr>
+      </w:pPr>
+    </w:p>
+    <w:p>
+      <w:pPr>
+        <w:tabs>
+          <w:tab w:val="left" w:pos="0"/>
+        </w:tabs>
+        <w:spacing w:line="360" w:lineRule="auto"/>
+        <w:ind w:firstLine="851"/>
+        <w:jc w:val="both"/>
+        <w:rPr>
+          <w:rFonts w:ascii="Arial" w:hAnsi="Arial" w:cs="Arial"/>
+          <w:sz w:val="24"/>
+          <w:szCs w:val="24"/>
+        </w:rPr>
+      </w:pPr>
+    </w:p>
+    <w:p>
+      <w:pPr>
+        <w:rPr>
+          <w:rFonts w:ascii="Arial" w:hAnsi="Arial" w:cs="Arial"/>
+          <w:sz w:val="24"/>
+          <w:szCs w:val="24"/>
+        </w:rPr>
+      </w:pPr>
+      <w:r>
+        <w:rPr>
+          <w:rFonts w:ascii="Arial" w:hAnsi="Arial" w:cs="Arial"/>
+          <w:sz w:val="24"/>
+          <w:szCs w:val="24"/>
+        </w:rPr>
+        <w:br w:type="page"/>
+      </w:r>
+    </w:p>
+    <w:p>
+      <w:pPr>
+        <w:pStyle w:val="PargrafodaLista"/>
+        <w:numPr>
+          <w:ilvl w:val="0"/>
+          <w:numId w:val="6"/>
+        </w:numPr>
+        <w:tabs>
+          <w:tab w:val="left" w:pos="0"/>
+        </w:tabs>
+        <w:spacing w:line="360" w:lineRule="auto"/>
+        <w:jc w:val="both"/>
+        <w:rPr>
+          <w:rFonts w:ascii="Arial" w:hAnsi="Arial" w:cs="Arial"/>
+          <w:b/>
+          <w:sz w:val="24"/>
+          <w:szCs w:val="24"/>
+        </w:rPr>
+      </w:pPr>
+      <w:r>
+        <w:rPr>
+          <w:rFonts w:ascii="Arial" w:hAnsi="Arial" w:cs="Arial"/>
+          <w:b/>
+          <w:sz w:val="24"/>
+          <w:szCs w:val="24"/>
+        </w:rPr>
+        <w:lastRenderedPageBreak/>
+        <w:t>O CENTRO PAULA SOUZA</w:t>
       </w:r>
     </w:p>
     <w:p>
@@ -10045,8 +12965,11 @@
         <w:pStyle w:val="PargrafodaLista"/>
         <w:numPr>
           <w:ilvl w:val="1"/>
-          <w:numId w:val="2"/>
+          <w:numId w:val="6"/>
         </w:numPr>
+        <w:tabs>
+          <w:tab w:val="left" w:pos="0"/>
+        </w:tabs>
         <w:spacing w:line="360" w:lineRule="auto"/>
         <w:jc w:val="both"/>
         <w:rPr>
@@ -10063,27 +12986,18 @@
           <w:sz w:val="24"/>
           <w:szCs w:val="24"/>
         </w:rPr>
-        <w:t>PROCEDIMENTOS METODOLÓGICOS</w:t>
-      </w:r>
-    </w:p>
-    <w:p>
-      <w:pPr>
-        <w:spacing w:line="360" w:lineRule="auto"/>
-        <w:ind w:firstLine="851"/>
-        <w:jc w:val="both"/>
-        <w:rPr>
-          <w:rFonts w:ascii="Arial" w:hAnsi="Arial" w:cs="Arial"/>
-          <w:sz w:val="24"/>
-          <w:szCs w:val="24"/>
-        </w:rPr>
-      </w:pPr>
-      <w:r>
-        <w:rPr>
-          <w:rFonts w:ascii="Arial" w:hAnsi="Arial" w:cs="Arial"/>
-          <w:sz w:val="24"/>
-          <w:szCs w:val="24"/>
-        </w:rPr>
-        <w:t>Para os procedimentos metodológicos, utilizaremos pesquisas bibliográfica, documental e quantitativa, através de livros, sites/blogs técnicos e dados de pesquisa de mercado através da análise do site desenvolvido para a FATEC Rubens Lara, explorando opiniões de profissionais da área além de alunos e professores das instituições.</w:t>
+        <w:t xml:space="preserve"> </w:t>
+      </w:r>
+      <w:bookmarkStart w:id="0" w:name="_GoBack"/>
+      <w:bookmarkEnd w:id="0"/>
+      <w:r>
+        <w:rPr>
+          <w:rFonts w:ascii="Arial" w:hAnsi="Arial" w:cs="Arial"/>
+          <w:b/>
+          <w:sz w:val="24"/>
+          <w:szCs w:val="24"/>
+        </w:rPr>
+        <w:t>Fatec’s</w:t>
       </w:r>
     </w:p>
     <w:p>
@@ -10091,45 +13005,28 @@
         <w:pStyle w:val="PargrafodaLista"/>
         <w:numPr>
           <w:ilvl w:val="1"/>
-          <w:numId w:val="2"/>
+          <w:numId w:val="6"/>
         </w:numPr>
+        <w:tabs>
+          <w:tab w:val="left" w:pos="0"/>
+        </w:tabs>
         <w:spacing w:line="360" w:lineRule="auto"/>
         <w:jc w:val="both"/>
         <w:rPr>
           <w:rFonts w:ascii="Arial" w:hAnsi="Arial" w:cs="Arial"/>
-          <w:sz w:val="24"/>
-          <w:szCs w:val="24"/>
-        </w:rPr>
-      </w:pPr>
-      <w:r>
-        <w:rPr>
-          <w:rFonts w:ascii="Arial" w:hAnsi="Arial" w:cs="Arial"/>
-          <w:b/>
-          <w:sz w:val="24"/>
-          <w:szCs w:val="24"/>
-        </w:rPr>
-        <w:t>ORGANIZAÇÃO DA MONOGRAFIA</w:t>
-      </w:r>
-    </w:p>
-    <w:p>
-      <w:pPr>
-        <w:spacing w:line="360" w:lineRule="auto"/>
-        <w:ind w:firstLine="375"/>
-        <w:jc w:val="both"/>
-        <w:rPr>
-          <w:rFonts w:ascii="Arial" w:hAnsi="Arial" w:cs="Arial"/>
-          <w:sz w:val="24"/>
-          <w:szCs w:val="24"/>
-        </w:rPr>
-      </w:pPr>
-      <w:r>
-        <w:rPr>
-          <w:rFonts w:ascii="Arial" w:hAnsi="Arial" w:cs="Arial"/>
-          <w:sz w:val="24"/>
-          <w:szCs w:val="24"/>
-        </w:rPr>
-        <w:lastRenderedPageBreak/>
-        <w:t>Neste trabalho, estará exposto todo o desenvolvimento de nosso projeto, justificando a sua necessidade no mercado e expondo a sua utilização em nosso site, além da forma de explorá-lo corretamente, como um manual de instruções.</w:t>
+          <w:b/>
+          <w:sz w:val="24"/>
+          <w:szCs w:val="24"/>
+        </w:rPr>
+      </w:pPr>
+      <w:r>
+        <w:rPr>
+          <w:rFonts w:ascii="Arial" w:hAnsi="Arial" w:cs="Arial"/>
+          <w:b/>
+          <w:sz w:val="24"/>
+          <w:szCs w:val="24"/>
+        </w:rPr>
+        <w:t xml:space="preserve"> Etec’s</w:t>
       </w:r>
     </w:p>
     <w:sectPr>
@@ -10541,16 +13438,16 @@
     </w:lvl>
   </w:abstractNum>
   <w:abstractNum w:abstractNumId="3" w15:restartNumberingAfterBreak="0">
-    <w:nsid w:val="460F669F"/>
+    <w:nsid w:val="36AD37A3"/>
     <w:multiLevelType w:val="multilevel"/>
-    <w:tmpl w:val="2820AFCE"/>
+    <w:tmpl w:val="D60C1E64"/>
     <w:lvl w:ilvl="0">
       <w:start w:val="1"/>
       <w:numFmt w:val="decimal"/>
       <w:lvlText w:val="%1"/>
       <w:lvlJc w:val="left"/>
       <w:pPr>
-        <w:ind w:left="375" w:hanging="375"/>
+        <w:ind w:left="360" w:hanging="360"/>
       </w:pPr>
       <w:rPr>
         <w:rFonts w:hint="default"/>
@@ -10562,120 +13459,7 @@
       <w:lvlText w:val="%1.%2"/>
       <w:lvlJc w:val="left"/>
       <w:pPr>
-        <w:ind w:left="375" w:hanging="375"/>
-      </w:pPr>
-      <w:rPr>
-        <w:rFonts w:hint="default"/>
-      </w:rPr>
-    </w:lvl>
-    <w:lvl w:ilvl="2">
-      <w:start w:val="1"/>
-      <w:numFmt w:val="decimal"/>
-      <w:lvlText w:val="%1.%2.%3"/>
-      <w:lvlJc w:val="left"/>
-      <w:pPr>
-        <w:ind w:left="720" w:hanging="720"/>
-      </w:pPr>
-      <w:rPr>
-        <w:rFonts w:hint="default"/>
-      </w:rPr>
-    </w:lvl>
-    <w:lvl w:ilvl="3">
-      <w:start w:val="1"/>
-      <w:numFmt w:val="decimal"/>
-      <w:lvlText w:val="%1.%2.%3.%4"/>
-      <w:lvlJc w:val="left"/>
-      <w:pPr>
-        <w:ind w:left="720" w:hanging="720"/>
-      </w:pPr>
-      <w:rPr>
-        <w:rFonts w:hint="default"/>
-      </w:rPr>
-    </w:lvl>
-    <w:lvl w:ilvl="4">
-      <w:start w:val="1"/>
-      <w:numFmt w:val="decimal"/>
-      <w:lvlText w:val="%1.%2.%3.%4.%5"/>
-      <w:lvlJc w:val="left"/>
-      <w:pPr>
-        <w:ind w:left="1080" w:hanging="1080"/>
-      </w:pPr>
-      <w:rPr>
-        <w:rFonts w:hint="default"/>
-      </w:rPr>
-    </w:lvl>
-    <w:lvl w:ilvl="5">
-      <w:start w:val="1"/>
-      <w:numFmt w:val="decimal"/>
-      <w:lvlText w:val="%1.%2.%3.%4.%5.%6"/>
-      <w:lvlJc w:val="left"/>
-      <w:pPr>
-        <w:ind w:left="1440" w:hanging="1440"/>
-      </w:pPr>
-      <w:rPr>
-        <w:rFonts w:hint="default"/>
-      </w:rPr>
-    </w:lvl>
-    <w:lvl w:ilvl="6">
-      <w:start w:val="1"/>
-      <w:numFmt w:val="decimal"/>
-      <w:lvlText w:val="%1.%2.%3.%4.%5.%6.%7"/>
-      <w:lvlJc w:val="left"/>
-      <w:pPr>
-        <w:ind w:left="1440" w:hanging="1440"/>
-      </w:pPr>
-      <w:rPr>
-        <w:rFonts w:hint="default"/>
-      </w:rPr>
-    </w:lvl>
-    <w:lvl w:ilvl="7">
-      <w:start w:val="1"/>
-      <w:numFmt w:val="decimal"/>
-      <w:lvlText w:val="%1.%2.%3.%4.%5.%6.%7.%8"/>
-      <w:lvlJc w:val="left"/>
-      <w:pPr>
-        <w:ind w:left="1800" w:hanging="1800"/>
-      </w:pPr>
-      <w:rPr>
-        <w:rFonts w:hint="default"/>
-      </w:rPr>
-    </w:lvl>
-    <w:lvl w:ilvl="8">
-      <w:start w:val="1"/>
-      <w:numFmt w:val="decimal"/>
-      <w:lvlText w:val="%1.%2.%3.%4.%5.%6.%7.%8.%9"/>
-      <w:lvlJc w:val="left"/>
-      <w:pPr>
-        <w:ind w:left="1800" w:hanging="1800"/>
-      </w:pPr>
-      <w:rPr>
-        <w:rFonts w:hint="default"/>
-      </w:rPr>
-    </w:lvl>
-  </w:abstractNum>
-  <w:abstractNum w:abstractNumId="4" w15:restartNumberingAfterBreak="0">
-    <w:nsid w:val="729F0506"/>
-    <w:multiLevelType w:val="multilevel"/>
-    <w:tmpl w:val="74962644"/>
-    <w:lvl w:ilvl="0">
-      <w:start w:val="1"/>
-      <w:numFmt w:val="decimal"/>
-      <w:lvlText w:val="%1"/>
-      <w:lvlJc w:val="left"/>
-      <w:pPr>
-        <w:ind w:left="375" w:hanging="375"/>
-      </w:pPr>
-      <w:rPr>
-        <w:rFonts w:hint="default"/>
-      </w:rPr>
-    </w:lvl>
-    <w:lvl w:ilvl="1">
-      <w:start w:val="1"/>
-      <w:numFmt w:val="decimal"/>
-      <w:lvlText w:val="%1.%2"/>
-      <w:lvlJc w:val="left"/>
-      <w:pPr>
-        <w:ind w:left="375" w:hanging="375"/>
+        <w:ind w:left="360" w:hanging="360"/>
       </w:pPr>
       <w:rPr>
         <w:rFonts w:hint="default"/>
@@ -10692,7 +13476,6 @@
       </w:pPr>
       <w:rPr>
         <w:rFonts w:hint="default"/>
-        <w:b/>
       </w:rPr>
     </w:lvl>
     <w:lvl w:ilvl="3">
@@ -10701,7 +13484,7 @@
       <w:lvlText w:val="%1.%2.%3.%4"/>
       <w:lvlJc w:val="left"/>
       <w:pPr>
-        <w:ind w:left="720" w:hanging="720"/>
+        <w:ind w:left="1080" w:hanging="1080"/>
       </w:pPr>
       <w:rPr>
         <w:rFonts w:hint="default"/>
@@ -10768,20 +13551,251 @@
       </w:rPr>
     </w:lvl>
   </w:abstractNum>
+  <w:abstractNum w:abstractNumId="4" w15:restartNumberingAfterBreak="0">
+    <w:nsid w:val="460F669F"/>
+    <w:multiLevelType w:val="multilevel"/>
+    <w:tmpl w:val="2820AFCE"/>
+    <w:lvl w:ilvl="0">
+      <w:start w:val="1"/>
+      <w:numFmt w:val="decimal"/>
+      <w:lvlText w:val="%1"/>
+      <w:lvlJc w:val="left"/>
+      <w:pPr>
+        <w:ind w:left="375" w:hanging="375"/>
+      </w:pPr>
+      <w:rPr>
+        <w:rFonts w:hint="default"/>
+      </w:rPr>
+    </w:lvl>
+    <w:lvl w:ilvl="1">
+      <w:start w:val="1"/>
+      <w:numFmt w:val="decimal"/>
+      <w:lvlText w:val="%1.%2"/>
+      <w:lvlJc w:val="left"/>
+      <w:pPr>
+        <w:ind w:left="375" w:hanging="375"/>
+      </w:pPr>
+      <w:rPr>
+        <w:rFonts w:hint="default"/>
+      </w:rPr>
+    </w:lvl>
+    <w:lvl w:ilvl="2">
+      <w:start w:val="1"/>
+      <w:numFmt w:val="decimal"/>
+      <w:lvlText w:val="%1.%2.%3"/>
+      <w:lvlJc w:val="left"/>
+      <w:pPr>
+        <w:ind w:left="720" w:hanging="720"/>
+      </w:pPr>
+      <w:rPr>
+        <w:rFonts w:hint="default"/>
+      </w:rPr>
+    </w:lvl>
+    <w:lvl w:ilvl="3">
+      <w:start w:val="1"/>
+      <w:numFmt w:val="decimal"/>
+      <w:lvlText w:val="%1.%2.%3.%4"/>
+      <w:lvlJc w:val="left"/>
+      <w:pPr>
+        <w:ind w:left="720" w:hanging="720"/>
+      </w:pPr>
+      <w:rPr>
+        <w:rFonts w:hint="default"/>
+      </w:rPr>
+    </w:lvl>
+    <w:lvl w:ilvl="4">
+      <w:start w:val="1"/>
+      <w:numFmt w:val="decimal"/>
+      <w:lvlText w:val="%1.%2.%3.%4.%5"/>
+      <w:lvlJc w:val="left"/>
+      <w:pPr>
+        <w:ind w:left="1080" w:hanging="1080"/>
+      </w:pPr>
+      <w:rPr>
+        <w:rFonts w:hint="default"/>
+      </w:rPr>
+    </w:lvl>
+    <w:lvl w:ilvl="5">
+      <w:start w:val="1"/>
+      <w:numFmt w:val="decimal"/>
+      <w:lvlText w:val="%1.%2.%3.%4.%5.%6"/>
+      <w:lvlJc w:val="left"/>
+      <w:pPr>
+        <w:ind w:left="1440" w:hanging="1440"/>
+      </w:pPr>
+      <w:rPr>
+        <w:rFonts w:hint="default"/>
+      </w:rPr>
+    </w:lvl>
+    <w:lvl w:ilvl="6">
+      <w:start w:val="1"/>
+      <w:numFmt w:val="decimal"/>
+      <w:lvlText w:val="%1.%2.%3.%4.%5.%6.%7"/>
+      <w:lvlJc w:val="left"/>
+      <w:pPr>
+        <w:ind w:left="1440" w:hanging="1440"/>
+      </w:pPr>
+      <w:rPr>
+        <w:rFonts w:hint="default"/>
+      </w:rPr>
+    </w:lvl>
+    <w:lvl w:ilvl="7">
+      <w:start w:val="1"/>
+      <w:numFmt w:val="decimal"/>
+      <w:lvlText w:val="%1.%2.%3.%4.%5.%6.%7.%8"/>
+      <w:lvlJc w:val="left"/>
+      <w:pPr>
+        <w:ind w:left="1800" w:hanging="1800"/>
+      </w:pPr>
+      <w:rPr>
+        <w:rFonts w:hint="default"/>
+      </w:rPr>
+    </w:lvl>
+    <w:lvl w:ilvl="8">
+      <w:start w:val="1"/>
+      <w:numFmt w:val="decimal"/>
+      <w:lvlText w:val="%1.%2.%3.%4.%5.%6.%7.%8.%9"/>
+      <w:lvlJc w:val="left"/>
+      <w:pPr>
+        <w:ind w:left="1800" w:hanging="1800"/>
+      </w:pPr>
+      <w:rPr>
+        <w:rFonts w:hint="default"/>
+      </w:rPr>
+    </w:lvl>
+  </w:abstractNum>
+  <w:abstractNum w:abstractNumId="5" w15:restartNumberingAfterBreak="0">
+    <w:nsid w:val="729F0506"/>
+    <w:multiLevelType w:val="multilevel"/>
+    <w:tmpl w:val="74962644"/>
+    <w:lvl w:ilvl="0">
+      <w:start w:val="1"/>
+      <w:numFmt w:val="decimal"/>
+      <w:lvlText w:val="%1"/>
+      <w:lvlJc w:val="left"/>
+      <w:pPr>
+        <w:ind w:left="375" w:hanging="375"/>
+      </w:pPr>
+      <w:rPr>
+        <w:rFonts w:hint="default"/>
+      </w:rPr>
+    </w:lvl>
+    <w:lvl w:ilvl="1">
+      <w:start w:val="1"/>
+      <w:numFmt w:val="decimal"/>
+      <w:lvlText w:val="%1.%2"/>
+      <w:lvlJc w:val="left"/>
+      <w:pPr>
+        <w:ind w:left="375" w:hanging="375"/>
+      </w:pPr>
+      <w:rPr>
+        <w:rFonts w:hint="default"/>
+        <w:b/>
+      </w:rPr>
+    </w:lvl>
+    <w:lvl w:ilvl="2">
+      <w:start w:val="1"/>
+      <w:numFmt w:val="decimal"/>
+      <w:lvlText w:val="%1.%2.%3"/>
+      <w:lvlJc w:val="left"/>
+      <w:pPr>
+        <w:ind w:left="720" w:hanging="720"/>
+      </w:pPr>
+      <w:rPr>
+        <w:rFonts w:hint="default"/>
+        <w:b/>
+      </w:rPr>
+    </w:lvl>
+    <w:lvl w:ilvl="3">
+      <w:start w:val="1"/>
+      <w:numFmt w:val="decimal"/>
+      <w:lvlText w:val="%1.%2.%3.%4"/>
+      <w:lvlJc w:val="left"/>
+      <w:pPr>
+        <w:ind w:left="720" w:hanging="720"/>
+      </w:pPr>
+      <w:rPr>
+        <w:rFonts w:hint="default"/>
+      </w:rPr>
+    </w:lvl>
+    <w:lvl w:ilvl="4">
+      <w:start w:val="1"/>
+      <w:numFmt w:val="decimal"/>
+      <w:lvlText w:val="%1.%2.%3.%4.%5"/>
+      <w:lvlJc w:val="left"/>
+      <w:pPr>
+        <w:ind w:left="1080" w:hanging="1080"/>
+      </w:pPr>
+      <w:rPr>
+        <w:rFonts w:hint="default"/>
+      </w:rPr>
+    </w:lvl>
+    <w:lvl w:ilvl="5">
+      <w:start w:val="1"/>
+      <w:numFmt w:val="decimal"/>
+      <w:lvlText w:val="%1.%2.%3.%4.%5.%6"/>
+      <w:lvlJc w:val="left"/>
+      <w:pPr>
+        <w:ind w:left="1440" w:hanging="1440"/>
+      </w:pPr>
+      <w:rPr>
+        <w:rFonts w:hint="default"/>
+      </w:rPr>
+    </w:lvl>
+    <w:lvl w:ilvl="6">
+      <w:start w:val="1"/>
+      <w:numFmt w:val="decimal"/>
+      <w:lvlText w:val="%1.%2.%3.%4.%5.%6.%7"/>
+      <w:lvlJc w:val="left"/>
+      <w:pPr>
+        <w:ind w:left="1440" w:hanging="1440"/>
+      </w:pPr>
+      <w:rPr>
+        <w:rFonts w:hint="default"/>
+      </w:rPr>
+    </w:lvl>
+    <w:lvl w:ilvl="7">
+      <w:start w:val="1"/>
+      <w:numFmt w:val="decimal"/>
+      <w:lvlText w:val="%1.%2.%3.%4.%5.%6.%7.%8"/>
+      <w:lvlJc w:val="left"/>
+      <w:pPr>
+        <w:ind w:left="1800" w:hanging="1800"/>
+      </w:pPr>
+      <w:rPr>
+        <w:rFonts w:hint="default"/>
+      </w:rPr>
+    </w:lvl>
+    <w:lvl w:ilvl="8">
+      <w:start w:val="1"/>
+      <w:numFmt w:val="decimal"/>
+      <w:lvlText w:val="%1.%2.%3.%4.%5.%6.%7.%8.%9"/>
+      <w:lvlJc w:val="left"/>
+      <w:pPr>
+        <w:ind w:left="1800" w:hanging="1800"/>
+      </w:pPr>
+      <w:rPr>
+        <w:rFonts w:hint="default"/>
+      </w:rPr>
+    </w:lvl>
+  </w:abstractNum>
   <w:num w:numId="1">
     <w:abstractNumId w:val="0"/>
   </w:num>
   <w:num w:numId="2">
-    <w:abstractNumId w:val="4"/>
+    <w:abstractNumId w:val="5"/>
   </w:num>
   <w:num w:numId="3">
-    <w:abstractNumId w:val="3"/>
+    <w:abstractNumId w:val="4"/>
   </w:num>
   <w:num w:numId="4">
     <w:abstractNumId w:val="2"/>
   </w:num>
   <w:num w:numId="5">
     <w:abstractNumId w:val="1"/>
+  </w:num>
+  <w:num w:numId="6">
+    <w:abstractNumId w:val="3"/>
   </w:num>
 </w:numbering>
 </file>
@@ -11645,7 +14659,7 @@
 </file>
 
 <file path=customXml/itemProps1.xml><?xml version="1.0" encoding="utf-8"?>
-<ds:datastoreItem xmlns:ds="http://schemas.openxmlformats.org/officeDocument/2006/customXml" ds:itemID="{71C86F5A-9940-4246-AE15-E79195C9E4BD}">
+<ds:datastoreItem xmlns:ds="http://schemas.openxmlformats.org/officeDocument/2006/customXml" ds:itemID="{06FBE715-A628-45A8-B8A3-06A762AFF1CA}">
   <ds:schemaRefs>
     <ds:schemaRef ds:uri="http://schemas.openxmlformats.org/officeDocument/2006/bibliography"/>
   </ds:schemaRefs>

</xml_diff>

<commit_message>
Inicio do 2º Parágrafo #26
</commit_message>
<xml_diff>
--- a/tcc/tcc-adam-flavia-ramon-v1.docx
+++ b/tcc/tcc-adam-flavia-ramon-v1.docx
@@ -650,6 +650,14 @@
           <w:szCs w:val="24"/>
         </w:rPr>
         <w:t xml:space="preserve"> </w:t>
+      </w:r>
+      <w:r>
+        <w:rPr>
+          <w:rFonts w:ascii="Arial" w:hAnsi="Arial" w:cs="Arial"/>
+          <w:sz w:val="24"/>
+          <w:szCs w:val="24"/>
+        </w:rPr>
+        <w:t>da</w:t>
       </w:r>
       <w:r>
         <w:rPr>
@@ -1180,23 +1188,7 @@
                                 <w:sz w:val="20"/>
                                 <w:szCs w:val="20"/>
                               </w:rPr>
-                              <w:t>;</w:t>
-                            </w:r>
-                            <w:r>
-                              <w:rPr>
-                                <w:rFonts w:ascii="Arial" w:hAnsi="Arial" w:cs="Arial"/>
-                                <w:sz w:val="20"/>
-                                <w:szCs w:val="20"/>
-                              </w:rPr>
-                              <w:t xml:space="preserve"> o</w:t>
-                            </w:r>
-                            <w:r>
-                              <w:rPr>
-                                <w:rFonts w:ascii="Arial" w:hAnsi="Arial" w:cs="Arial"/>
-                                <w:sz w:val="20"/>
-                                <w:szCs w:val="20"/>
-                              </w:rPr>
-                              <w:t>rientador:</w:t>
+                              <w:t>; orientador:</w:t>
                             </w:r>
                             <w:r>
                               <w:rPr>
@@ -1257,63 +1249,7 @@
                                 <w:sz w:val="20"/>
                                 <w:szCs w:val="20"/>
                               </w:rPr>
-                              <w:t xml:space="preserve">Trabalho de Conclusão de Curso – </w:t>
-                            </w:r>
-                            <w:r>
-                              <w:rPr>
-                                <w:rFonts w:ascii="Arial" w:hAnsi="Arial" w:cs="Arial"/>
-                                <w:sz w:val="20"/>
-                                <w:szCs w:val="20"/>
-                              </w:rPr>
-                              <w:t xml:space="preserve">Centro de Educação Tecnológica Paula Souza, </w:t>
-                            </w:r>
-                            <w:r>
-                              <w:rPr>
-                                <w:rFonts w:ascii="Arial" w:hAnsi="Arial" w:cs="Arial"/>
-                                <w:sz w:val="20"/>
-                                <w:szCs w:val="20"/>
-                              </w:rPr>
-                              <w:t xml:space="preserve">Faculdade de Tecnologia </w:t>
-                            </w:r>
-                            <w:r>
-                              <w:rPr>
-                                <w:rFonts w:ascii="Arial" w:hAnsi="Arial" w:cs="Arial"/>
-                                <w:sz w:val="20"/>
-                                <w:szCs w:val="20"/>
-                              </w:rPr>
-                              <w:t>da Baixada Santista “</w:t>
-                            </w:r>
-                            <w:r>
-                              <w:rPr>
-                                <w:rFonts w:ascii="Arial" w:hAnsi="Arial" w:cs="Arial"/>
-                                <w:sz w:val="20"/>
-                                <w:szCs w:val="20"/>
-                              </w:rPr>
-                              <w:t>Rubens Lara</w:t>
-                            </w:r>
-                            <w:r>
-                              <w:rPr>
-                                <w:rFonts w:ascii="Arial" w:hAnsi="Arial" w:cs="Arial"/>
-                                <w:sz w:val="20"/>
-                                <w:szCs w:val="20"/>
-                              </w:rPr>
-                              <w:t>”</w:t>
-                            </w:r>
-                            <w:r>
-                              <w:rPr>
-                                <w:rFonts w:ascii="Arial" w:hAnsi="Arial" w:cs="Arial"/>
-                                <w:sz w:val="20"/>
-                                <w:szCs w:val="20"/>
-                              </w:rPr>
-                              <w:t xml:space="preserve">, Curso </w:t>
-                            </w:r>
-                            <w:r>
-                              <w:rPr>
-                                <w:rFonts w:ascii="Arial" w:hAnsi="Arial" w:cs="Arial"/>
-                                <w:sz w:val="20"/>
-                                <w:szCs w:val="20"/>
-                              </w:rPr>
-                              <w:t>de Sistemas para Internet.</w:t>
+                              <w:t>Trabalho de Conclusão de Curso – Centro de Educação Tecnológica Paula Souza, Faculdade de Tecnologia da Baixada Santista “Rubens Lara”, Curso de Sistemas para Internet.</w:t>
                             </w:r>
                           </w:p>
                           <w:p>
@@ -1332,52 +1268,7 @@
                                 <w:sz w:val="20"/>
                                 <w:szCs w:val="20"/>
                               </w:rPr>
-                              <w:t>1.</w:t>
-                            </w:r>
-                            <w:r>
-                              <w:rPr>
-                                <w:rFonts w:ascii="Arial" w:hAnsi="Arial" w:cs="Arial"/>
-                                <w:color w:val="FF0000"/>
-                                <w:sz w:val="20"/>
-                                <w:szCs w:val="20"/>
-                              </w:rPr>
-                              <w:t>________</w:t>
-                            </w:r>
-                            <w:r>
-                              <w:rPr>
-                                <w:rFonts w:ascii="Arial" w:hAnsi="Arial" w:cs="Arial"/>
-                                <w:color w:val="FF0000"/>
-                                <w:sz w:val="20"/>
-                                <w:szCs w:val="20"/>
-                              </w:rPr>
-                              <w:t>,</w:t>
-                            </w:r>
-                            <w:r>
-                              <w:rPr>
-                                <w:rFonts w:ascii="Arial" w:hAnsi="Arial" w:cs="Arial"/>
-                                <w:color w:val="FF0000"/>
-                                <w:sz w:val="20"/>
-                                <w:szCs w:val="20"/>
-                              </w:rPr>
-                              <w:t xml:space="preserve"> 2. ___________</w:t>
-                            </w:r>
-                            <w:r>
-                              <w:rPr>
-                                <w:rFonts w:ascii="Arial" w:hAnsi="Arial" w:cs="Arial"/>
-                                <w:color w:val="FF0000"/>
-                                <w:sz w:val="20"/>
-                                <w:szCs w:val="20"/>
-                              </w:rPr>
-                              <w:t>, 3. ________________</w:t>
-                            </w:r>
-                            <w:r>
-                              <w:rPr>
-                                <w:rFonts w:ascii="Arial" w:hAnsi="Arial" w:cs="Arial"/>
-                                <w:color w:val="FF0000"/>
-                                <w:sz w:val="20"/>
-                                <w:szCs w:val="20"/>
-                              </w:rPr>
-                              <w:t xml:space="preserve"> (áreas de concentração)</w:t>
+                              <w:t>1.________, 2. ___________, 3. ________________ (áreas de concentração)</w:t>
                             </w:r>
                           </w:p>
                           <w:p>
@@ -1517,23 +1408,7 @@
                           <w:sz w:val="20"/>
                           <w:szCs w:val="20"/>
                         </w:rPr>
-                        <w:t>;</w:t>
-                      </w:r>
-                      <w:r>
-                        <w:rPr>
-                          <w:rFonts w:ascii="Arial" w:hAnsi="Arial" w:cs="Arial"/>
-                          <w:sz w:val="20"/>
-                          <w:szCs w:val="20"/>
-                        </w:rPr>
-                        <w:t xml:space="preserve"> o</w:t>
-                      </w:r>
-                      <w:r>
-                        <w:rPr>
-                          <w:rFonts w:ascii="Arial" w:hAnsi="Arial" w:cs="Arial"/>
-                          <w:sz w:val="20"/>
-                          <w:szCs w:val="20"/>
-                        </w:rPr>
-                        <w:t>rientador:</w:t>
+                        <w:t>; orientador:</w:t>
                       </w:r>
                       <w:r>
                         <w:rPr>
@@ -1594,63 +1469,7 @@
                           <w:sz w:val="20"/>
                           <w:szCs w:val="20"/>
                         </w:rPr>
-                        <w:t xml:space="preserve">Trabalho de Conclusão de Curso – </w:t>
-                      </w:r>
-                      <w:r>
-                        <w:rPr>
-                          <w:rFonts w:ascii="Arial" w:hAnsi="Arial" w:cs="Arial"/>
-                          <w:sz w:val="20"/>
-                          <w:szCs w:val="20"/>
-                        </w:rPr>
-                        <w:t xml:space="preserve">Centro de Educação Tecnológica Paula Souza, </w:t>
-                      </w:r>
-                      <w:r>
-                        <w:rPr>
-                          <w:rFonts w:ascii="Arial" w:hAnsi="Arial" w:cs="Arial"/>
-                          <w:sz w:val="20"/>
-                          <w:szCs w:val="20"/>
-                        </w:rPr>
-                        <w:t xml:space="preserve">Faculdade de Tecnologia </w:t>
-                      </w:r>
-                      <w:r>
-                        <w:rPr>
-                          <w:rFonts w:ascii="Arial" w:hAnsi="Arial" w:cs="Arial"/>
-                          <w:sz w:val="20"/>
-                          <w:szCs w:val="20"/>
-                        </w:rPr>
-                        <w:t>da Baixada Santista “</w:t>
-                      </w:r>
-                      <w:r>
-                        <w:rPr>
-                          <w:rFonts w:ascii="Arial" w:hAnsi="Arial" w:cs="Arial"/>
-                          <w:sz w:val="20"/>
-                          <w:szCs w:val="20"/>
-                        </w:rPr>
-                        <w:t>Rubens Lara</w:t>
-                      </w:r>
-                      <w:r>
-                        <w:rPr>
-                          <w:rFonts w:ascii="Arial" w:hAnsi="Arial" w:cs="Arial"/>
-                          <w:sz w:val="20"/>
-                          <w:szCs w:val="20"/>
-                        </w:rPr>
-                        <w:t>”</w:t>
-                      </w:r>
-                      <w:r>
-                        <w:rPr>
-                          <w:rFonts w:ascii="Arial" w:hAnsi="Arial" w:cs="Arial"/>
-                          <w:sz w:val="20"/>
-                          <w:szCs w:val="20"/>
-                        </w:rPr>
-                        <w:t xml:space="preserve">, Curso </w:t>
-                      </w:r>
-                      <w:r>
-                        <w:rPr>
-                          <w:rFonts w:ascii="Arial" w:hAnsi="Arial" w:cs="Arial"/>
-                          <w:sz w:val="20"/>
-                          <w:szCs w:val="20"/>
-                        </w:rPr>
-                        <w:t>de Sistemas para Internet.</w:t>
+                        <w:t>Trabalho de Conclusão de Curso – Centro de Educação Tecnológica Paula Souza, Faculdade de Tecnologia da Baixada Santista “Rubens Lara”, Curso de Sistemas para Internet.</w:t>
                       </w:r>
                     </w:p>
                     <w:p>
@@ -1669,52 +1488,7 @@
                           <w:sz w:val="20"/>
                           <w:szCs w:val="20"/>
                         </w:rPr>
-                        <w:t>1.</w:t>
-                      </w:r>
-                      <w:r>
-                        <w:rPr>
-                          <w:rFonts w:ascii="Arial" w:hAnsi="Arial" w:cs="Arial"/>
-                          <w:color w:val="FF0000"/>
-                          <w:sz w:val="20"/>
-                          <w:szCs w:val="20"/>
-                        </w:rPr>
-                        <w:t>________</w:t>
-                      </w:r>
-                      <w:r>
-                        <w:rPr>
-                          <w:rFonts w:ascii="Arial" w:hAnsi="Arial" w:cs="Arial"/>
-                          <w:color w:val="FF0000"/>
-                          <w:sz w:val="20"/>
-                          <w:szCs w:val="20"/>
-                        </w:rPr>
-                        <w:t>,</w:t>
-                      </w:r>
-                      <w:r>
-                        <w:rPr>
-                          <w:rFonts w:ascii="Arial" w:hAnsi="Arial" w:cs="Arial"/>
-                          <w:color w:val="FF0000"/>
-                          <w:sz w:val="20"/>
-                          <w:szCs w:val="20"/>
-                        </w:rPr>
-                        <w:t xml:space="preserve"> 2. ___________</w:t>
-                      </w:r>
-                      <w:r>
-                        <w:rPr>
-                          <w:rFonts w:ascii="Arial" w:hAnsi="Arial" w:cs="Arial"/>
-                          <w:color w:val="FF0000"/>
-                          <w:sz w:val="20"/>
-                          <w:szCs w:val="20"/>
-                        </w:rPr>
-                        <w:t>, 3. ________________</w:t>
-                      </w:r>
-                      <w:r>
-                        <w:rPr>
-                          <w:rFonts w:ascii="Arial" w:hAnsi="Arial" w:cs="Arial"/>
-                          <w:color w:val="FF0000"/>
-                          <w:sz w:val="20"/>
-                          <w:szCs w:val="20"/>
-                        </w:rPr>
-                        <w:t xml:space="preserve"> (áreas de concentração)</w:t>
+                        <w:t>1.________, 2. ___________, 3. ________________ (áreas de concentração)</w:t>
                       </w:r>
                     </w:p>
                     <w:p>
@@ -2725,7 +2499,27 @@
           <w:sz w:val="24"/>
           <w:szCs w:val="24"/>
         </w:rPr>
-        <w:t xml:space="preserve">Ao meu orientador, pelo excelente contribuição para este trabalho. </w:t>
+        <w:t xml:space="preserve">Ao meu orientador, </w:t>
+      </w:r>
+      <w:proofErr w:type="gramStart"/>
+      <w:r>
+        <w:rPr>
+          <w:rFonts w:ascii="Arial" w:hAnsi="Arial" w:cs="Arial"/>
+          <w:color w:val="FF0000"/>
+          <w:sz w:val="24"/>
+          <w:szCs w:val="24"/>
+        </w:rPr>
+        <w:t>pelo excelente contribuição</w:t>
+      </w:r>
+      <w:proofErr w:type="gramEnd"/>
+      <w:r>
+        <w:rPr>
+          <w:rFonts w:ascii="Arial" w:hAnsi="Arial" w:cs="Arial"/>
+          <w:color w:val="FF0000"/>
+          <w:sz w:val="24"/>
+          <w:szCs w:val="24"/>
+        </w:rPr>
+        <w:t xml:space="preserve"> para este trabalho. </w:t>
       </w:r>
       <w:r>
         <w:rPr>
@@ -3238,7 +3032,17 @@
           <w:sz w:val="24"/>
           <w:szCs w:val="24"/>
         </w:rPr>
-        <w:t>negativas, símbolos, equações, fórmulas e verbo na voz ativa e na terceira pessoa do singular.</w:t>
+        <w:t xml:space="preserve">negativas, símbolos, equações, fórmulas e verbo na voz ativa e na terceira pessoa do </w:t>
+      </w:r>
+      <w:proofErr w:type="gramStart"/>
+      <w:r>
+        <w:rPr>
+          <w:rFonts w:ascii="Arial" w:hAnsi="Arial" w:cs="Arial"/>
+          <w:color w:val="FF0000"/>
+          <w:sz w:val="24"/>
+          <w:szCs w:val="24"/>
+        </w:rPr>
+        <w:t>singular.</w:t>
       </w:r>
       <w:r>
         <w:rPr>
@@ -3249,6 +3053,7 @@
         </w:rPr>
         <w:t xml:space="preserve">  </w:t>
       </w:r>
+      <w:proofErr w:type="gramEnd"/>
       <w:r>
         <w:rPr>
           <w:rFonts w:ascii="Arial" w:hAnsi="Arial" w:cs="Arial"/>
@@ -3350,7 +3155,27 @@
           <w:sz w:val="24"/>
           <w:szCs w:val="24"/>
         </w:rPr>
-        <w:t xml:space="preserve"> (de 3 a 5 palavras)</w:t>
+        <w:t xml:space="preserve"> (</w:t>
+      </w:r>
+      <w:proofErr w:type="gramStart"/>
+      <w:r>
+        <w:rPr>
+          <w:rFonts w:ascii="Arial" w:hAnsi="Arial" w:cs="Arial"/>
+          <w:color w:val="FF0000"/>
+          <w:sz w:val="24"/>
+          <w:szCs w:val="24"/>
+        </w:rPr>
+        <w:t>de</w:t>
+      </w:r>
+      <w:proofErr w:type="gramEnd"/>
+      <w:r>
+        <w:rPr>
+          <w:rFonts w:ascii="Arial" w:hAnsi="Arial" w:cs="Arial"/>
+          <w:color w:val="FF0000"/>
+          <w:sz w:val="24"/>
+          <w:szCs w:val="24"/>
+        </w:rPr>
+        <w:t xml:space="preserve"> 3 a 5 palavras)</w:t>
       </w:r>
     </w:p>
     <w:p>
@@ -3771,7 +3596,27 @@
           <w:sz w:val="24"/>
           <w:szCs w:val="24"/>
         </w:rPr>
-        <w:t>separadas por ponto. (de 3 a 5 palavras)</w:t>
+        <w:t>separadas por ponto. (</w:t>
+      </w:r>
+      <w:proofErr w:type="gramStart"/>
+      <w:r>
+        <w:rPr>
+          <w:rFonts w:ascii="Arial" w:hAnsi="Arial" w:cs="Arial"/>
+          <w:color w:val="FF0000"/>
+          <w:sz w:val="24"/>
+          <w:szCs w:val="24"/>
+        </w:rPr>
+        <w:t>de</w:t>
+      </w:r>
+      <w:proofErr w:type="gramEnd"/>
+      <w:r>
+        <w:rPr>
+          <w:rFonts w:ascii="Arial" w:hAnsi="Arial" w:cs="Arial"/>
+          <w:color w:val="FF0000"/>
+          <w:sz w:val="24"/>
+          <w:szCs w:val="24"/>
+        </w:rPr>
+        <w:t xml:space="preserve"> 3 a 5 palavras)</w:t>
       </w:r>
     </w:p>
     <w:p>
@@ -3898,45 +3743,13 @@
     <w:p>
       <w:pPr>
         <w:spacing w:line="360" w:lineRule="auto"/>
-        <w:ind w:right="1134"/>
-        <w:jc w:val="both"/>
-        <w:rPr>
-          <w:rFonts w:ascii="Arial" w:hAnsi="Arial" w:cs="Arial"/>
-          <w:sz w:val="24"/>
-          <w:szCs w:val="24"/>
-        </w:rPr>
-      </w:pPr>
-    </w:p>
-    <w:p>
-      <w:pPr>
-        <w:spacing w:line="360" w:lineRule="auto"/>
-        <w:ind w:right="1134"/>
-        <w:jc w:val="both"/>
-        <w:rPr>
-          <w:rFonts w:ascii="Arial" w:hAnsi="Arial" w:cs="Arial"/>
-          <w:sz w:val="24"/>
-          <w:szCs w:val="24"/>
-        </w:rPr>
-      </w:pPr>
-    </w:p>
-    <w:p>
-      <w:pPr>
-        <w:rPr>
-          <w:rFonts w:ascii="Arial" w:hAnsi="Arial" w:cs="Arial"/>
-          <w:b/>
-          <w:sz w:val="24"/>
-          <w:szCs w:val="24"/>
-        </w:rPr>
-      </w:pPr>
-      <w:r>
-        <w:rPr>
-          <w:rFonts w:ascii="Arial" w:hAnsi="Arial" w:cs="Arial"/>
-          <w:b/>
-          <w:sz w:val="24"/>
-          <w:szCs w:val="24"/>
-        </w:rPr>
-        <w:br w:type="page"/>
-      </w:r>
+        <w:ind w:right="-1"/>
+        <w:rPr>
+          <w:rFonts w:ascii="Arial" w:hAnsi="Arial" w:cs="Arial"/>
+          <w:sz w:val="24"/>
+          <w:szCs w:val="24"/>
+        </w:rPr>
+      </w:pPr>
     </w:p>
     <w:p>
       <w:pPr>
@@ -3946,1834 +3759,235 @@
         <w:rPr>
           <w:rFonts w:ascii="Arial" w:hAnsi="Arial" w:cs="Arial"/>
           <w:b/>
-          <w:color w:val="FF0000"/>
-          <w:sz w:val="24"/>
-          <w:szCs w:val="24"/>
-        </w:rPr>
-      </w:pPr>
-      <w:r>
-        <w:rPr>
-          <w:rFonts w:ascii="Arial" w:hAnsi="Arial" w:cs="Arial"/>
-          <w:b/>
-          <w:color w:val="FF0000"/>
+          <w:sz w:val="24"/>
+          <w:szCs w:val="24"/>
+        </w:rPr>
+      </w:pPr>
+      <w:r>
+        <w:rPr>
+          <w:rFonts w:ascii="Arial" w:hAnsi="Arial" w:cs="Arial"/>
+          <w:b/>
           <w:sz w:val="24"/>
           <w:szCs w:val="24"/>
         </w:rPr>
         <w:lastRenderedPageBreak/>
         <w:t>LISTA DE ABREVIATURAS E SIGLAS</w:t>
       </w:r>
-      <w:r>
-        <w:rPr>
-          <w:rFonts w:ascii="Arial" w:hAnsi="Arial" w:cs="Arial"/>
-          <w:b/>
-          <w:color w:val="FF0000"/>
-          <w:sz w:val="24"/>
-          <w:szCs w:val="24"/>
-        </w:rPr>
-        <w:t xml:space="preserve"> (opcional </w:t>
-      </w:r>
-      <w:r>
-        <w:rPr>
-          <w:rFonts w:ascii="Arial" w:hAnsi="Arial" w:cs="Arial"/>
-          <w:b/>
-          <w:color w:val="FF0000"/>
-          <w:sz w:val="24"/>
-          <w:szCs w:val="24"/>
-        </w:rPr>
-        <w:sym w:font="Wingdings" w:char="F04A"/>
-      </w:r>
-      <w:r>
-        <w:rPr>
-          <w:rFonts w:ascii="Arial" w:hAnsi="Arial" w:cs="Arial"/>
-          <w:b/>
-          <w:color w:val="FF0000"/>
-          <w:sz w:val="24"/>
-          <w:szCs w:val="24"/>
-        </w:rPr>
-        <w:t xml:space="preserve"> )</w:t>
-      </w:r>
-    </w:p>
-    <w:p>
-      <w:pPr>
-        <w:spacing w:line="360" w:lineRule="auto"/>
+    </w:p>
+    <w:p>
+      <w:pPr>
+        <w:spacing w:after="0" w:line="360" w:lineRule="auto"/>
         <w:ind w:right="-1"/>
-        <w:jc w:val="center"/>
-        <w:rPr>
-          <w:rFonts w:ascii="Arial" w:hAnsi="Arial" w:cs="Arial"/>
-          <w:b/>
-          <w:color w:val="FF0000"/>
-          <w:sz w:val="24"/>
-          <w:szCs w:val="24"/>
-        </w:rPr>
-      </w:pPr>
-    </w:p>
-    <w:tbl>
-      <w:tblPr>
-        <w:tblStyle w:val="Tabelacomgrade"/>
-        <w:tblW w:w="0" w:type="auto"/>
-        <w:tblBorders>
-          <w:top w:val="none" w:sz="0" w:space="0" w:color="auto"/>
-          <w:left w:val="none" w:sz="0" w:space="0" w:color="auto"/>
-          <w:bottom w:val="none" w:sz="0" w:space="0" w:color="auto"/>
-          <w:right w:val="none" w:sz="0" w:space="0" w:color="auto"/>
-          <w:insideV w:val="none" w:sz="0" w:space="0" w:color="auto"/>
-        </w:tblBorders>
-        <w:tblLook w:val="04A0" w:firstRow="1" w:lastRow="0" w:firstColumn="1" w:lastColumn="0" w:noHBand="0" w:noVBand="1"/>
-      </w:tblPr>
-      <w:tblGrid>
-        <w:gridCol w:w="1515"/>
-        <w:gridCol w:w="7556"/>
-      </w:tblGrid>
-      <w:tr>
-        <w:tc>
-          <w:tcPr>
-            <w:tcW w:w="1526" w:type="dxa"/>
-            <w:tcBorders>
-              <w:bottom w:val="nil"/>
-            </w:tcBorders>
-          </w:tcPr>
-          <w:p>
-            <w:pPr>
-              <w:spacing w:line="360" w:lineRule="auto"/>
-              <w:ind w:right="-1"/>
-              <w:rPr>
-                <w:rFonts w:ascii="Arial" w:hAnsi="Arial" w:cs="Arial"/>
-                <w:color w:val="FF0000"/>
-                <w:sz w:val="24"/>
-                <w:szCs w:val="24"/>
-              </w:rPr>
-            </w:pPr>
-            <w:r>
-              <w:rPr>
-                <w:rFonts w:ascii="Arial" w:hAnsi="Arial" w:cs="Arial"/>
-                <w:color w:val="FF0000"/>
-                <w:sz w:val="24"/>
-                <w:szCs w:val="24"/>
-              </w:rPr>
-              <w:t xml:space="preserve">SI </w:t>
-            </w:r>
-          </w:p>
-        </w:tc>
-        <w:tc>
-          <w:tcPr>
-            <w:tcW w:w="7685" w:type="dxa"/>
-            <w:tcBorders>
-              <w:bottom w:val="nil"/>
-            </w:tcBorders>
-          </w:tcPr>
-          <w:p>
-            <w:pPr>
-              <w:spacing w:line="360" w:lineRule="auto"/>
-              <w:ind w:right="-1"/>
-              <w:rPr>
-                <w:rFonts w:ascii="Arial" w:hAnsi="Arial" w:cs="Arial"/>
-                <w:color w:val="FF0000"/>
-                <w:sz w:val="24"/>
-                <w:szCs w:val="24"/>
-              </w:rPr>
-            </w:pPr>
-            <w:r>
-              <w:rPr>
-                <w:rFonts w:ascii="Arial" w:hAnsi="Arial" w:cs="Arial"/>
-                <w:color w:val="FF0000"/>
-                <w:sz w:val="24"/>
-                <w:szCs w:val="24"/>
-              </w:rPr>
-              <w:t>Sistemas para Internet</w:t>
-            </w:r>
-          </w:p>
-        </w:tc>
-      </w:tr>
-      <w:tr>
-        <w:tblPrEx>
-          <w:tblBorders>
-            <w:top w:val="single" w:sz="4" w:space="0" w:color="auto"/>
-            <w:left w:val="single" w:sz="4" w:space="0" w:color="auto"/>
-            <w:bottom w:val="single" w:sz="4" w:space="0" w:color="auto"/>
-            <w:right w:val="single" w:sz="4" w:space="0" w:color="auto"/>
-            <w:insideV w:val="single" w:sz="4" w:space="0" w:color="auto"/>
-          </w:tblBorders>
-        </w:tblPrEx>
-        <w:tc>
-          <w:tcPr>
-            <w:tcW w:w="1526" w:type="dxa"/>
-            <w:tcBorders>
-              <w:top w:val="nil"/>
-              <w:left w:val="nil"/>
-              <w:bottom w:val="nil"/>
-              <w:right w:val="nil"/>
-            </w:tcBorders>
-          </w:tcPr>
-          <w:p>
-            <w:pPr>
-              <w:spacing w:line="360" w:lineRule="auto"/>
-              <w:ind w:right="-1"/>
-              <w:rPr>
-                <w:rFonts w:ascii="Arial" w:hAnsi="Arial" w:cs="Arial"/>
-                <w:color w:val="FF0000"/>
-                <w:sz w:val="24"/>
-                <w:szCs w:val="24"/>
-              </w:rPr>
-            </w:pPr>
-            <w:r>
-              <w:rPr>
-                <w:rFonts w:ascii="Arial" w:hAnsi="Arial" w:cs="Arial"/>
-                <w:color w:val="FF0000"/>
-                <w:sz w:val="24"/>
-                <w:szCs w:val="24"/>
-              </w:rPr>
-              <w:t>CPS</w:t>
-            </w:r>
-          </w:p>
-        </w:tc>
-        <w:tc>
-          <w:tcPr>
-            <w:tcW w:w="7685" w:type="dxa"/>
-            <w:tcBorders>
-              <w:top w:val="nil"/>
-              <w:left w:val="nil"/>
-              <w:bottom w:val="nil"/>
-              <w:right w:val="nil"/>
-            </w:tcBorders>
-          </w:tcPr>
-          <w:p>
-            <w:pPr>
-              <w:spacing w:line="360" w:lineRule="auto"/>
-              <w:ind w:right="-1"/>
-              <w:rPr>
-                <w:rFonts w:ascii="Arial" w:hAnsi="Arial" w:cs="Arial"/>
-                <w:color w:val="FF0000"/>
-                <w:sz w:val="24"/>
-                <w:szCs w:val="24"/>
-              </w:rPr>
-            </w:pPr>
-            <w:r>
-              <w:rPr>
-                <w:rFonts w:ascii="Arial" w:hAnsi="Arial" w:cs="Arial"/>
-                <w:color w:val="FF0000"/>
-                <w:sz w:val="24"/>
-                <w:szCs w:val="24"/>
-              </w:rPr>
-              <w:t>Centro Paula Souza</w:t>
-            </w:r>
-          </w:p>
-        </w:tc>
-      </w:tr>
-      <w:tr>
-        <w:tblPrEx>
-          <w:tblBorders>
-            <w:top w:val="single" w:sz="4" w:space="0" w:color="auto"/>
-            <w:left w:val="single" w:sz="4" w:space="0" w:color="auto"/>
-            <w:bottom w:val="single" w:sz="4" w:space="0" w:color="auto"/>
-            <w:right w:val="single" w:sz="4" w:space="0" w:color="auto"/>
-            <w:insideV w:val="single" w:sz="4" w:space="0" w:color="auto"/>
-          </w:tblBorders>
-        </w:tblPrEx>
-        <w:tc>
-          <w:tcPr>
-            <w:tcW w:w="1526" w:type="dxa"/>
-            <w:tcBorders>
-              <w:top w:val="nil"/>
-              <w:left w:val="nil"/>
-              <w:bottom w:val="nil"/>
-              <w:right w:val="nil"/>
-            </w:tcBorders>
-          </w:tcPr>
-          <w:p>
-            <w:pPr>
-              <w:spacing w:line="360" w:lineRule="auto"/>
-              <w:ind w:right="-1"/>
-              <w:rPr>
-                <w:rFonts w:ascii="Arial" w:hAnsi="Arial" w:cs="Arial"/>
-                <w:sz w:val="24"/>
-                <w:szCs w:val="24"/>
-              </w:rPr>
-            </w:pPr>
-            <w:r>
-              <w:rPr>
-                <w:rFonts w:ascii="Arial" w:hAnsi="Arial" w:cs="Arial"/>
-                <w:color w:val="FF0000"/>
-                <w:sz w:val="24"/>
-                <w:szCs w:val="24"/>
-              </w:rPr>
-              <w:t>FATEC</w:t>
-            </w:r>
-          </w:p>
-        </w:tc>
-        <w:tc>
-          <w:tcPr>
-            <w:tcW w:w="7685" w:type="dxa"/>
-            <w:tcBorders>
-              <w:top w:val="nil"/>
-              <w:left w:val="nil"/>
-              <w:bottom w:val="nil"/>
-              <w:right w:val="nil"/>
-            </w:tcBorders>
-          </w:tcPr>
-          <w:p>
-            <w:pPr>
-              <w:spacing w:line="360" w:lineRule="auto"/>
-              <w:ind w:right="-1"/>
-              <w:rPr>
-                <w:rFonts w:ascii="Arial" w:hAnsi="Arial" w:cs="Arial"/>
-                <w:sz w:val="24"/>
-                <w:szCs w:val="24"/>
-                <w:u w:val="single"/>
-              </w:rPr>
-            </w:pPr>
-            <w:r>
-              <w:rPr>
-                <w:rFonts w:ascii="Arial" w:hAnsi="Arial" w:cs="Arial"/>
-                <w:color w:val="FF0000"/>
-                <w:sz w:val="24"/>
-                <w:szCs w:val="24"/>
-              </w:rPr>
-              <w:t xml:space="preserve">Faculdade de Tecnologia </w:t>
-            </w:r>
-          </w:p>
-        </w:tc>
-      </w:tr>
-      <w:tr>
-        <w:tblPrEx>
-          <w:tblBorders>
-            <w:top w:val="single" w:sz="4" w:space="0" w:color="auto"/>
-            <w:left w:val="single" w:sz="4" w:space="0" w:color="auto"/>
-            <w:bottom w:val="single" w:sz="4" w:space="0" w:color="auto"/>
-            <w:right w:val="single" w:sz="4" w:space="0" w:color="auto"/>
-            <w:insideV w:val="single" w:sz="4" w:space="0" w:color="auto"/>
-          </w:tblBorders>
-        </w:tblPrEx>
-        <w:tc>
-          <w:tcPr>
-            <w:tcW w:w="1526" w:type="dxa"/>
-            <w:tcBorders>
-              <w:top w:val="nil"/>
-              <w:left w:val="nil"/>
-              <w:bottom w:val="nil"/>
-              <w:right w:val="nil"/>
-            </w:tcBorders>
-          </w:tcPr>
-          <w:p>
-            <w:pPr>
-              <w:spacing w:line="360" w:lineRule="auto"/>
-              <w:ind w:right="-1"/>
-              <w:rPr>
-                <w:rFonts w:ascii="Arial" w:hAnsi="Arial" w:cs="Arial"/>
-                <w:sz w:val="24"/>
-                <w:szCs w:val="24"/>
-              </w:rPr>
-            </w:pPr>
-          </w:p>
-        </w:tc>
-        <w:tc>
-          <w:tcPr>
-            <w:tcW w:w="7685" w:type="dxa"/>
-            <w:tcBorders>
-              <w:top w:val="nil"/>
-              <w:left w:val="nil"/>
-              <w:bottom w:val="nil"/>
-              <w:right w:val="nil"/>
-            </w:tcBorders>
-          </w:tcPr>
-          <w:p>
-            <w:pPr>
-              <w:spacing w:line="360" w:lineRule="auto"/>
-              <w:ind w:right="-1"/>
-              <w:rPr>
-                <w:rFonts w:ascii="Arial" w:hAnsi="Arial" w:cs="Arial"/>
-                <w:sz w:val="24"/>
-                <w:szCs w:val="24"/>
-              </w:rPr>
-            </w:pPr>
-          </w:p>
-        </w:tc>
-      </w:tr>
-      <w:tr>
-        <w:tblPrEx>
-          <w:tblBorders>
-            <w:top w:val="single" w:sz="4" w:space="0" w:color="auto"/>
-            <w:left w:val="single" w:sz="4" w:space="0" w:color="auto"/>
-            <w:bottom w:val="single" w:sz="4" w:space="0" w:color="auto"/>
-            <w:right w:val="single" w:sz="4" w:space="0" w:color="auto"/>
-            <w:insideV w:val="single" w:sz="4" w:space="0" w:color="auto"/>
-          </w:tblBorders>
-        </w:tblPrEx>
-        <w:tc>
-          <w:tcPr>
-            <w:tcW w:w="1526" w:type="dxa"/>
-            <w:tcBorders>
-              <w:top w:val="nil"/>
-              <w:left w:val="nil"/>
-              <w:bottom w:val="nil"/>
-              <w:right w:val="nil"/>
-            </w:tcBorders>
-          </w:tcPr>
-          <w:p>
-            <w:pPr>
-              <w:spacing w:line="360" w:lineRule="auto"/>
-              <w:ind w:right="-1"/>
-              <w:rPr>
-                <w:rFonts w:ascii="Arial" w:hAnsi="Arial" w:cs="Arial"/>
-                <w:sz w:val="24"/>
-                <w:szCs w:val="24"/>
-              </w:rPr>
-            </w:pPr>
-          </w:p>
-        </w:tc>
-        <w:tc>
-          <w:tcPr>
-            <w:tcW w:w="7685" w:type="dxa"/>
-            <w:tcBorders>
-              <w:top w:val="nil"/>
-              <w:left w:val="nil"/>
-              <w:bottom w:val="nil"/>
-              <w:right w:val="nil"/>
-            </w:tcBorders>
-          </w:tcPr>
-          <w:p>
-            <w:pPr>
-              <w:spacing w:line="360" w:lineRule="auto"/>
-              <w:ind w:right="-1"/>
-              <w:rPr>
-                <w:rFonts w:ascii="Arial" w:hAnsi="Arial" w:cs="Arial"/>
-                <w:sz w:val="24"/>
-                <w:szCs w:val="24"/>
-              </w:rPr>
-            </w:pPr>
-          </w:p>
-        </w:tc>
-      </w:tr>
-      <w:tr>
-        <w:tblPrEx>
-          <w:tblBorders>
-            <w:top w:val="single" w:sz="4" w:space="0" w:color="auto"/>
-            <w:left w:val="single" w:sz="4" w:space="0" w:color="auto"/>
-            <w:bottom w:val="single" w:sz="4" w:space="0" w:color="auto"/>
-            <w:right w:val="single" w:sz="4" w:space="0" w:color="auto"/>
-            <w:insideV w:val="single" w:sz="4" w:space="0" w:color="auto"/>
-          </w:tblBorders>
-        </w:tblPrEx>
-        <w:tc>
-          <w:tcPr>
-            <w:tcW w:w="1526" w:type="dxa"/>
-            <w:tcBorders>
-              <w:top w:val="nil"/>
-              <w:left w:val="nil"/>
-              <w:bottom w:val="nil"/>
-              <w:right w:val="nil"/>
-            </w:tcBorders>
-          </w:tcPr>
-          <w:p>
-            <w:pPr>
-              <w:spacing w:line="360" w:lineRule="auto"/>
-              <w:ind w:right="-1"/>
-              <w:rPr>
-                <w:rFonts w:ascii="Arial" w:hAnsi="Arial" w:cs="Arial"/>
-                <w:sz w:val="24"/>
-                <w:szCs w:val="24"/>
-              </w:rPr>
-            </w:pPr>
-          </w:p>
-        </w:tc>
-        <w:tc>
-          <w:tcPr>
-            <w:tcW w:w="7685" w:type="dxa"/>
-            <w:tcBorders>
-              <w:top w:val="nil"/>
-              <w:left w:val="nil"/>
-              <w:bottom w:val="nil"/>
-              <w:right w:val="nil"/>
-            </w:tcBorders>
-          </w:tcPr>
-          <w:p>
-            <w:pPr>
-              <w:spacing w:line="360" w:lineRule="auto"/>
-              <w:ind w:right="-1"/>
-              <w:rPr>
-                <w:rFonts w:ascii="Arial" w:hAnsi="Arial" w:cs="Arial"/>
-                <w:sz w:val="24"/>
-                <w:szCs w:val="24"/>
-              </w:rPr>
-            </w:pPr>
-          </w:p>
-        </w:tc>
-      </w:tr>
-      <w:tr>
-        <w:tblPrEx>
-          <w:tblBorders>
-            <w:top w:val="single" w:sz="4" w:space="0" w:color="auto"/>
-            <w:left w:val="single" w:sz="4" w:space="0" w:color="auto"/>
-            <w:bottom w:val="single" w:sz="4" w:space="0" w:color="auto"/>
-            <w:right w:val="single" w:sz="4" w:space="0" w:color="auto"/>
-            <w:insideV w:val="single" w:sz="4" w:space="0" w:color="auto"/>
-          </w:tblBorders>
-        </w:tblPrEx>
-        <w:tc>
-          <w:tcPr>
-            <w:tcW w:w="1526" w:type="dxa"/>
-            <w:tcBorders>
-              <w:top w:val="nil"/>
-              <w:left w:val="nil"/>
-              <w:bottom w:val="nil"/>
-              <w:right w:val="nil"/>
-            </w:tcBorders>
-          </w:tcPr>
-          <w:p>
-            <w:pPr>
-              <w:spacing w:line="360" w:lineRule="auto"/>
-              <w:ind w:right="-1"/>
-              <w:rPr>
-                <w:rFonts w:ascii="Arial" w:hAnsi="Arial" w:cs="Arial"/>
-                <w:sz w:val="24"/>
-                <w:szCs w:val="24"/>
-              </w:rPr>
-            </w:pPr>
-          </w:p>
-        </w:tc>
-        <w:tc>
-          <w:tcPr>
-            <w:tcW w:w="7685" w:type="dxa"/>
-            <w:tcBorders>
-              <w:top w:val="nil"/>
-              <w:left w:val="nil"/>
-              <w:bottom w:val="nil"/>
-              <w:right w:val="nil"/>
-            </w:tcBorders>
-          </w:tcPr>
-          <w:p>
-            <w:pPr>
-              <w:spacing w:line="360" w:lineRule="auto"/>
-              <w:ind w:right="-1"/>
-              <w:rPr>
-                <w:rFonts w:ascii="Arial" w:hAnsi="Arial" w:cs="Arial"/>
-                <w:sz w:val="24"/>
-                <w:szCs w:val="24"/>
-              </w:rPr>
-            </w:pPr>
-          </w:p>
-        </w:tc>
-      </w:tr>
-      <w:tr>
-        <w:tblPrEx>
-          <w:tblBorders>
-            <w:top w:val="single" w:sz="4" w:space="0" w:color="auto"/>
-            <w:left w:val="single" w:sz="4" w:space="0" w:color="auto"/>
-            <w:bottom w:val="single" w:sz="4" w:space="0" w:color="auto"/>
-            <w:right w:val="single" w:sz="4" w:space="0" w:color="auto"/>
-            <w:insideV w:val="single" w:sz="4" w:space="0" w:color="auto"/>
-          </w:tblBorders>
-        </w:tblPrEx>
-        <w:tc>
-          <w:tcPr>
-            <w:tcW w:w="1526" w:type="dxa"/>
-            <w:tcBorders>
-              <w:top w:val="nil"/>
-              <w:left w:val="nil"/>
-              <w:bottom w:val="nil"/>
-              <w:right w:val="nil"/>
-            </w:tcBorders>
-          </w:tcPr>
-          <w:p>
-            <w:pPr>
-              <w:spacing w:line="360" w:lineRule="auto"/>
-              <w:ind w:right="-1"/>
-              <w:rPr>
-                <w:rFonts w:ascii="Arial" w:hAnsi="Arial" w:cs="Arial"/>
-                <w:sz w:val="24"/>
-                <w:szCs w:val="24"/>
-              </w:rPr>
-            </w:pPr>
-          </w:p>
-        </w:tc>
-        <w:tc>
-          <w:tcPr>
-            <w:tcW w:w="7685" w:type="dxa"/>
-            <w:tcBorders>
-              <w:top w:val="nil"/>
-              <w:left w:val="nil"/>
-              <w:bottom w:val="nil"/>
-              <w:right w:val="nil"/>
-            </w:tcBorders>
-          </w:tcPr>
-          <w:p>
-            <w:pPr>
-              <w:spacing w:line="360" w:lineRule="auto"/>
-              <w:ind w:right="-1"/>
-              <w:rPr>
-                <w:rFonts w:ascii="Arial" w:hAnsi="Arial" w:cs="Arial"/>
-                <w:sz w:val="24"/>
-                <w:szCs w:val="24"/>
-              </w:rPr>
-            </w:pPr>
-          </w:p>
-        </w:tc>
-      </w:tr>
-      <w:tr>
-        <w:tblPrEx>
-          <w:tblBorders>
-            <w:top w:val="single" w:sz="4" w:space="0" w:color="auto"/>
-            <w:left w:val="single" w:sz="4" w:space="0" w:color="auto"/>
-            <w:bottom w:val="single" w:sz="4" w:space="0" w:color="auto"/>
-            <w:right w:val="single" w:sz="4" w:space="0" w:color="auto"/>
-            <w:insideV w:val="single" w:sz="4" w:space="0" w:color="auto"/>
-          </w:tblBorders>
-        </w:tblPrEx>
-        <w:tc>
-          <w:tcPr>
-            <w:tcW w:w="1526" w:type="dxa"/>
-            <w:tcBorders>
-              <w:top w:val="nil"/>
-              <w:left w:val="nil"/>
-              <w:bottom w:val="nil"/>
-              <w:right w:val="nil"/>
-            </w:tcBorders>
-          </w:tcPr>
-          <w:p>
-            <w:pPr>
-              <w:spacing w:line="360" w:lineRule="auto"/>
-              <w:ind w:right="-1"/>
-              <w:rPr>
-                <w:rFonts w:ascii="Arial" w:hAnsi="Arial" w:cs="Arial"/>
-                <w:sz w:val="24"/>
-                <w:szCs w:val="24"/>
-              </w:rPr>
-            </w:pPr>
-          </w:p>
-        </w:tc>
-        <w:tc>
-          <w:tcPr>
-            <w:tcW w:w="7685" w:type="dxa"/>
-            <w:tcBorders>
-              <w:top w:val="nil"/>
-              <w:left w:val="nil"/>
-              <w:bottom w:val="nil"/>
-              <w:right w:val="nil"/>
-            </w:tcBorders>
-          </w:tcPr>
-          <w:p>
-            <w:pPr>
-              <w:spacing w:line="360" w:lineRule="auto"/>
-              <w:ind w:right="-1"/>
-              <w:rPr>
-                <w:rFonts w:ascii="Arial" w:hAnsi="Arial" w:cs="Arial"/>
-                <w:sz w:val="24"/>
-                <w:szCs w:val="24"/>
-              </w:rPr>
-            </w:pPr>
-          </w:p>
-        </w:tc>
-      </w:tr>
-      <w:tr>
-        <w:tblPrEx>
-          <w:tblBorders>
-            <w:top w:val="single" w:sz="4" w:space="0" w:color="auto"/>
-            <w:left w:val="single" w:sz="4" w:space="0" w:color="auto"/>
-            <w:bottom w:val="single" w:sz="4" w:space="0" w:color="auto"/>
-            <w:right w:val="single" w:sz="4" w:space="0" w:color="auto"/>
-            <w:insideV w:val="single" w:sz="4" w:space="0" w:color="auto"/>
-          </w:tblBorders>
-        </w:tblPrEx>
-        <w:tc>
-          <w:tcPr>
-            <w:tcW w:w="1526" w:type="dxa"/>
-            <w:tcBorders>
-              <w:top w:val="nil"/>
-              <w:left w:val="nil"/>
-              <w:bottom w:val="nil"/>
-              <w:right w:val="nil"/>
-            </w:tcBorders>
-          </w:tcPr>
-          <w:p>
-            <w:pPr>
-              <w:spacing w:line="360" w:lineRule="auto"/>
-              <w:ind w:right="-1"/>
-              <w:rPr>
-                <w:rFonts w:ascii="Arial" w:hAnsi="Arial" w:cs="Arial"/>
-                <w:sz w:val="24"/>
-                <w:szCs w:val="24"/>
-              </w:rPr>
-            </w:pPr>
-          </w:p>
-        </w:tc>
-        <w:tc>
-          <w:tcPr>
-            <w:tcW w:w="7685" w:type="dxa"/>
-            <w:tcBorders>
-              <w:top w:val="nil"/>
-              <w:left w:val="nil"/>
-              <w:bottom w:val="nil"/>
-              <w:right w:val="nil"/>
-            </w:tcBorders>
-          </w:tcPr>
-          <w:p>
-            <w:pPr>
-              <w:spacing w:line="360" w:lineRule="auto"/>
-              <w:ind w:right="-1"/>
-              <w:rPr>
-                <w:rFonts w:ascii="Arial" w:hAnsi="Arial" w:cs="Arial"/>
-                <w:sz w:val="24"/>
-                <w:szCs w:val="24"/>
-              </w:rPr>
-            </w:pPr>
-          </w:p>
-        </w:tc>
-      </w:tr>
-      <w:tr>
-        <w:tblPrEx>
-          <w:tblBorders>
-            <w:top w:val="single" w:sz="4" w:space="0" w:color="auto"/>
-            <w:left w:val="single" w:sz="4" w:space="0" w:color="auto"/>
-            <w:bottom w:val="single" w:sz="4" w:space="0" w:color="auto"/>
-            <w:right w:val="single" w:sz="4" w:space="0" w:color="auto"/>
-            <w:insideV w:val="single" w:sz="4" w:space="0" w:color="auto"/>
-          </w:tblBorders>
-        </w:tblPrEx>
-        <w:tc>
-          <w:tcPr>
-            <w:tcW w:w="1526" w:type="dxa"/>
-            <w:tcBorders>
-              <w:top w:val="nil"/>
-              <w:left w:val="nil"/>
-              <w:bottom w:val="nil"/>
-              <w:right w:val="nil"/>
-            </w:tcBorders>
-          </w:tcPr>
-          <w:p>
-            <w:pPr>
-              <w:spacing w:line="360" w:lineRule="auto"/>
-              <w:ind w:right="-1"/>
-              <w:rPr>
-                <w:rFonts w:ascii="Arial" w:hAnsi="Arial" w:cs="Arial"/>
-                <w:sz w:val="24"/>
-                <w:szCs w:val="24"/>
-              </w:rPr>
-            </w:pPr>
-          </w:p>
-        </w:tc>
-        <w:tc>
-          <w:tcPr>
-            <w:tcW w:w="7685" w:type="dxa"/>
-            <w:tcBorders>
-              <w:top w:val="nil"/>
-              <w:left w:val="nil"/>
-              <w:bottom w:val="nil"/>
-              <w:right w:val="nil"/>
-            </w:tcBorders>
-          </w:tcPr>
-          <w:p>
-            <w:pPr>
-              <w:spacing w:line="360" w:lineRule="auto"/>
-              <w:ind w:right="-1"/>
-              <w:rPr>
-                <w:rFonts w:ascii="Arial" w:hAnsi="Arial" w:cs="Arial"/>
-                <w:sz w:val="24"/>
-                <w:szCs w:val="24"/>
-              </w:rPr>
-            </w:pPr>
-          </w:p>
-        </w:tc>
-      </w:tr>
-      <w:tr>
-        <w:tblPrEx>
-          <w:tblBorders>
-            <w:top w:val="single" w:sz="4" w:space="0" w:color="auto"/>
-            <w:left w:val="single" w:sz="4" w:space="0" w:color="auto"/>
-            <w:bottom w:val="single" w:sz="4" w:space="0" w:color="auto"/>
-            <w:right w:val="single" w:sz="4" w:space="0" w:color="auto"/>
-            <w:insideV w:val="single" w:sz="4" w:space="0" w:color="auto"/>
-          </w:tblBorders>
-        </w:tblPrEx>
-        <w:tc>
-          <w:tcPr>
-            <w:tcW w:w="1526" w:type="dxa"/>
-            <w:tcBorders>
-              <w:top w:val="nil"/>
-              <w:left w:val="nil"/>
-              <w:bottom w:val="nil"/>
-              <w:right w:val="nil"/>
-            </w:tcBorders>
-          </w:tcPr>
-          <w:p>
-            <w:pPr>
-              <w:spacing w:line="360" w:lineRule="auto"/>
-              <w:ind w:right="-1"/>
-              <w:rPr>
-                <w:rFonts w:ascii="Arial" w:hAnsi="Arial" w:cs="Arial"/>
-                <w:sz w:val="24"/>
-                <w:szCs w:val="24"/>
-              </w:rPr>
-            </w:pPr>
-          </w:p>
-        </w:tc>
-        <w:tc>
-          <w:tcPr>
-            <w:tcW w:w="7685" w:type="dxa"/>
-            <w:tcBorders>
-              <w:top w:val="nil"/>
-              <w:left w:val="nil"/>
-              <w:bottom w:val="nil"/>
-              <w:right w:val="nil"/>
-            </w:tcBorders>
-          </w:tcPr>
-          <w:p>
-            <w:pPr>
-              <w:spacing w:line="360" w:lineRule="auto"/>
-              <w:ind w:right="-1"/>
-              <w:rPr>
-                <w:rFonts w:ascii="Arial" w:hAnsi="Arial" w:cs="Arial"/>
-                <w:sz w:val="24"/>
-                <w:szCs w:val="24"/>
-              </w:rPr>
-            </w:pPr>
-          </w:p>
-        </w:tc>
-      </w:tr>
-      <w:tr>
-        <w:tblPrEx>
-          <w:tblBorders>
-            <w:top w:val="single" w:sz="4" w:space="0" w:color="auto"/>
-            <w:left w:val="single" w:sz="4" w:space="0" w:color="auto"/>
-            <w:bottom w:val="single" w:sz="4" w:space="0" w:color="auto"/>
-            <w:right w:val="single" w:sz="4" w:space="0" w:color="auto"/>
-            <w:insideV w:val="single" w:sz="4" w:space="0" w:color="auto"/>
-          </w:tblBorders>
-        </w:tblPrEx>
-        <w:tc>
-          <w:tcPr>
-            <w:tcW w:w="1526" w:type="dxa"/>
-            <w:tcBorders>
-              <w:top w:val="nil"/>
-              <w:left w:val="nil"/>
-              <w:bottom w:val="nil"/>
-              <w:right w:val="nil"/>
-            </w:tcBorders>
-          </w:tcPr>
-          <w:p>
-            <w:pPr>
-              <w:spacing w:line="360" w:lineRule="auto"/>
-              <w:ind w:right="-1"/>
-              <w:rPr>
-                <w:rFonts w:ascii="Arial" w:hAnsi="Arial" w:cs="Arial"/>
-                <w:sz w:val="24"/>
-                <w:szCs w:val="24"/>
-              </w:rPr>
-            </w:pPr>
-          </w:p>
-        </w:tc>
-        <w:tc>
-          <w:tcPr>
-            <w:tcW w:w="7685" w:type="dxa"/>
-            <w:tcBorders>
-              <w:top w:val="nil"/>
-              <w:left w:val="nil"/>
-              <w:bottom w:val="nil"/>
-              <w:right w:val="nil"/>
-            </w:tcBorders>
-          </w:tcPr>
-          <w:p>
-            <w:pPr>
-              <w:spacing w:line="360" w:lineRule="auto"/>
-              <w:ind w:right="-1"/>
-              <w:rPr>
-                <w:rFonts w:ascii="Arial" w:hAnsi="Arial" w:cs="Arial"/>
-                <w:sz w:val="24"/>
-                <w:szCs w:val="24"/>
-              </w:rPr>
-            </w:pPr>
-          </w:p>
-        </w:tc>
-      </w:tr>
-      <w:tr>
-        <w:tblPrEx>
-          <w:tblBorders>
-            <w:top w:val="single" w:sz="4" w:space="0" w:color="auto"/>
-            <w:left w:val="single" w:sz="4" w:space="0" w:color="auto"/>
-            <w:bottom w:val="single" w:sz="4" w:space="0" w:color="auto"/>
-            <w:right w:val="single" w:sz="4" w:space="0" w:color="auto"/>
-            <w:insideV w:val="single" w:sz="4" w:space="0" w:color="auto"/>
-          </w:tblBorders>
-        </w:tblPrEx>
-        <w:tc>
-          <w:tcPr>
-            <w:tcW w:w="1526" w:type="dxa"/>
-            <w:tcBorders>
-              <w:top w:val="nil"/>
-              <w:left w:val="nil"/>
-              <w:bottom w:val="nil"/>
-              <w:right w:val="nil"/>
-            </w:tcBorders>
-          </w:tcPr>
-          <w:p>
-            <w:pPr>
-              <w:spacing w:line="360" w:lineRule="auto"/>
-              <w:ind w:right="-1"/>
-              <w:rPr>
-                <w:rFonts w:ascii="Arial" w:hAnsi="Arial" w:cs="Arial"/>
-                <w:sz w:val="24"/>
-                <w:szCs w:val="24"/>
-              </w:rPr>
-            </w:pPr>
-          </w:p>
-        </w:tc>
-        <w:tc>
-          <w:tcPr>
-            <w:tcW w:w="7685" w:type="dxa"/>
-            <w:tcBorders>
-              <w:top w:val="nil"/>
-              <w:left w:val="nil"/>
-              <w:bottom w:val="nil"/>
-              <w:right w:val="nil"/>
-            </w:tcBorders>
-          </w:tcPr>
-          <w:p>
-            <w:pPr>
-              <w:spacing w:line="360" w:lineRule="auto"/>
-              <w:ind w:right="-1"/>
-              <w:rPr>
-                <w:rFonts w:ascii="Arial" w:hAnsi="Arial" w:cs="Arial"/>
-                <w:sz w:val="24"/>
-                <w:szCs w:val="24"/>
-              </w:rPr>
-            </w:pPr>
-          </w:p>
-        </w:tc>
-      </w:tr>
-      <w:tr>
-        <w:tblPrEx>
-          <w:tblBorders>
-            <w:top w:val="single" w:sz="4" w:space="0" w:color="auto"/>
-            <w:left w:val="single" w:sz="4" w:space="0" w:color="auto"/>
-            <w:bottom w:val="single" w:sz="4" w:space="0" w:color="auto"/>
-            <w:right w:val="single" w:sz="4" w:space="0" w:color="auto"/>
-            <w:insideV w:val="single" w:sz="4" w:space="0" w:color="auto"/>
-          </w:tblBorders>
-        </w:tblPrEx>
-        <w:tc>
-          <w:tcPr>
-            <w:tcW w:w="1526" w:type="dxa"/>
-            <w:tcBorders>
-              <w:top w:val="nil"/>
-              <w:left w:val="nil"/>
-              <w:bottom w:val="nil"/>
-              <w:right w:val="nil"/>
-            </w:tcBorders>
-          </w:tcPr>
-          <w:p>
-            <w:pPr>
-              <w:spacing w:line="360" w:lineRule="auto"/>
-              <w:ind w:right="-1"/>
-              <w:rPr>
-                <w:rFonts w:ascii="Arial" w:hAnsi="Arial" w:cs="Arial"/>
-                <w:sz w:val="24"/>
-                <w:szCs w:val="24"/>
-              </w:rPr>
-            </w:pPr>
-          </w:p>
-        </w:tc>
-        <w:tc>
-          <w:tcPr>
-            <w:tcW w:w="7685" w:type="dxa"/>
-            <w:tcBorders>
-              <w:top w:val="nil"/>
-              <w:left w:val="nil"/>
-              <w:bottom w:val="nil"/>
-              <w:right w:val="nil"/>
-            </w:tcBorders>
-          </w:tcPr>
-          <w:p>
-            <w:pPr>
-              <w:spacing w:line="360" w:lineRule="auto"/>
-              <w:ind w:right="-1"/>
-              <w:rPr>
-                <w:rFonts w:ascii="Arial" w:hAnsi="Arial" w:cs="Arial"/>
-                <w:sz w:val="24"/>
-                <w:szCs w:val="24"/>
-              </w:rPr>
-            </w:pPr>
-          </w:p>
-        </w:tc>
-      </w:tr>
-      <w:tr>
-        <w:tblPrEx>
-          <w:tblBorders>
-            <w:top w:val="single" w:sz="4" w:space="0" w:color="auto"/>
-            <w:left w:val="single" w:sz="4" w:space="0" w:color="auto"/>
-            <w:bottom w:val="single" w:sz="4" w:space="0" w:color="auto"/>
-            <w:right w:val="single" w:sz="4" w:space="0" w:color="auto"/>
-            <w:insideV w:val="single" w:sz="4" w:space="0" w:color="auto"/>
-          </w:tblBorders>
-        </w:tblPrEx>
-        <w:tc>
-          <w:tcPr>
-            <w:tcW w:w="1526" w:type="dxa"/>
-            <w:tcBorders>
-              <w:top w:val="nil"/>
-              <w:left w:val="nil"/>
-              <w:bottom w:val="nil"/>
-              <w:right w:val="nil"/>
-            </w:tcBorders>
-          </w:tcPr>
-          <w:p>
-            <w:pPr>
-              <w:spacing w:line="360" w:lineRule="auto"/>
-              <w:ind w:right="-1"/>
-              <w:rPr>
-                <w:rFonts w:ascii="Arial" w:hAnsi="Arial" w:cs="Arial"/>
-                <w:sz w:val="24"/>
-                <w:szCs w:val="24"/>
-              </w:rPr>
-            </w:pPr>
-          </w:p>
-        </w:tc>
-        <w:tc>
-          <w:tcPr>
-            <w:tcW w:w="7685" w:type="dxa"/>
-            <w:tcBorders>
-              <w:top w:val="nil"/>
-              <w:left w:val="nil"/>
-              <w:bottom w:val="nil"/>
-              <w:right w:val="nil"/>
-            </w:tcBorders>
-          </w:tcPr>
-          <w:p>
-            <w:pPr>
-              <w:spacing w:line="360" w:lineRule="auto"/>
-              <w:ind w:right="-1"/>
-              <w:rPr>
-                <w:rFonts w:ascii="Arial" w:hAnsi="Arial" w:cs="Arial"/>
-                <w:sz w:val="24"/>
-                <w:szCs w:val="24"/>
-              </w:rPr>
-            </w:pPr>
-          </w:p>
-        </w:tc>
-      </w:tr>
-      <w:tr>
-        <w:tblPrEx>
-          <w:tblBorders>
-            <w:top w:val="single" w:sz="4" w:space="0" w:color="auto"/>
-            <w:left w:val="single" w:sz="4" w:space="0" w:color="auto"/>
-            <w:bottom w:val="single" w:sz="4" w:space="0" w:color="auto"/>
-            <w:right w:val="single" w:sz="4" w:space="0" w:color="auto"/>
-            <w:insideV w:val="single" w:sz="4" w:space="0" w:color="auto"/>
-          </w:tblBorders>
-        </w:tblPrEx>
-        <w:tc>
-          <w:tcPr>
-            <w:tcW w:w="1526" w:type="dxa"/>
-            <w:tcBorders>
-              <w:top w:val="nil"/>
-              <w:left w:val="nil"/>
-              <w:bottom w:val="nil"/>
-              <w:right w:val="nil"/>
-            </w:tcBorders>
-          </w:tcPr>
-          <w:p>
-            <w:pPr>
-              <w:spacing w:line="360" w:lineRule="auto"/>
-              <w:ind w:right="-1"/>
-              <w:rPr>
-                <w:rFonts w:ascii="Arial" w:hAnsi="Arial" w:cs="Arial"/>
-                <w:sz w:val="24"/>
-                <w:szCs w:val="24"/>
-              </w:rPr>
-            </w:pPr>
-          </w:p>
-        </w:tc>
-        <w:tc>
-          <w:tcPr>
-            <w:tcW w:w="7685" w:type="dxa"/>
-            <w:tcBorders>
-              <w:top w:val="nil"/>
-              <w:left w:val="nil"/>
-              <w:bottom w:val="nil"/>
-              <w:right w:val="nil"/>
-            </w:tcBorders>
-          </w:tcPr>
-          <w:p>
-            <w:pPr>
-              <w:spacing w:line="360" w:lineRule="auto"/>
-              <w:ind w:right="-1"/>
-              <w:rPr>
-                <w:rFonts w:ascii="Arial" w:hAnsi="Arial" w:cs="Arial"/>
-                <w:sz w:val="24"/>
-                <w:szCs w:val="24"/>
-              </w:rPr>
-            </w:pPr>
-          </w:p>
-        </w:tc>
-      </w:tr>
-      <w:tr>
-        <w:tblPrEx>
-          <w:tblBorders>
-            <w:top w:val="single" w:sz="4" w:space="0" w:color="auto"/>
-            <w:left w:val="single" w:sz="4" w:space="0" w:color="auto"/>
-            <w:bottom w:val="single" w:sz="4" w:space="0" w:color="auto"/>
-            <w:right w:val="single" w:sz="4" w:space="0" w:color="auto"/>
-            <w:insideV w:val="single" w:sz="4" w:space="0" w:color="auto"/>
-          </w:tblBorders>
-        </w:tblPrEx>
-        <w:tc>
-          <w:tcPr>
-            <w:tcW w:w="1526" w:type="dxa"/>
-            <w:tcBorders>
-              <w:top w:val="nil"/>
-              <w:left w:val="nil"/>
-              <w:bottom w:val="nil"/>
-              <w:right w:val="nil"/>
-            </w:tcBorders>
-          </w:tcPr>
-          <w:p>
-            <w:pPr>
-              <w:spacing w:line="360" w:lineRule="auto"/>
-              <w:ind w:right="-1"/>
-              <w:rPr>
-                <w:rFonts w:ascii="Arial" w:hAnsi="Arial" w:cs="Arial"/>
-                <w:sz w:val="24"/>
-                <w:szCs w:val="24"/>
-              </w:rPr>
-            </w:pPr>
-          </w:p>
-        </w:tc>
-        <w:tc>
-          <w:tcPr>
-            <w:tcW w:w="7685" w:type="dxa"/>
-            <w:tcBorders>
-              <w:top w:val="nil"/>
-              <w:left w:val="nil"/>
-              <w:bottom w:val="nil"/>
-              <w:right w:val="nil"/>
-            </w:tcBorders>
-          </w:tcPr>
-          <w:p>
-            <w:pPr>
-              <w:spacing w:line="360" w:lineRule="auto"/>
-              <w:ind w:right="-1"/>
-              <w:rPr>
-                <w:rFonts w:ascii="Arial" w:hAnsi="Arial" w:cs="Arial"/>
-                <w:sz w:val="24"/>
-                <w:szCs w:val="24"/>
-              </w:rPr>
-            </w:pPr>
-          </w:p>
-        </w:tc>
-      </w:tr>
-      <w:tr>
-        <w:tblPrEx>
-          <w:tblBorders>
-            <w:top w:val="single" w:sz="4" w:space="0" w:color="auto"/>
-            <w:left w:val="single" w:sz="4" w:space="0" w:color="auto"/>
-            <w:bottom w:val="single" w:sz="4" w:space="0" w:color="auto"/>
-            <w:right w:val="single" w:sz="4" w:space="0" w:color="auto"/>
-            <w:insideV w:val="single" w:sz="4" w:space="0" w:color="auto"/>
-          </w:tblBorders>
-        </w:tblPrEx>
-        <w:tc>
-          <w:tcPr>
-            <w:tcW w:w="1526" w:type="dxa"/>
-            <w:tcBorders>
-              <w:top w:val="nil"/>
-              <w:left w:val="nil"/>
-              <w:bottom w:val="nil"/>
-              <w:right w:val="nil"/>
-            </w:tcBorders>
-          </w:tcPr>
-          <w:p>
-            <w:pPr>
-              <w:spacing w:line="360" w:lineRule="auto"/>
-              <w:ind w:right="-1"/>
-              <w:rPr>
-                <w:rFonts w:ascii="Arial" w:hAnsi="Arial" w:cs="Arial"/>
-                <w:sz w:val="24"/>
-                <w:szCs w:val="24"/>
-              </w:rPr>
-            </w:pPr>
-          </w:p>
-        </w:tc>
-        <w:tc>
-          <w:tcPr>
-            <w:tcW w:w="7685" w:type="dxa"/>
-            <w:tcBorders>
-              <w:top w:val="nil"/>
-              <w:left w:val="nil"/>
-              <w:bottom w:val="nil"/>
-              <w:right w:val="nil"/>
-            </w:tcBorders>
-          </w:tcPr>
-          <w:p>
-            <w:pPr>
-              <w:spacing w:line="360" w:lineRule="auto"/>
-              <w:ind w:right="-1"/>
-              <w:rPr>
-                <w:rFonts w:ascii="Arial" w:hAnsi="Arial" w:cs="Arial"/>
-                <w:sz w:val="24"/>
-                <w:szCs w:val="24"/>
-              </w:rPr>
-            </w:pPr>
-          </w:p>
-        </w:tc>
-      </w:tr>
-      <w:tr>
-        <w:tblPrEx>
-          <w:tblBorders>
-            <w:top w:val="single" w:sz="4" w:space="0" w:color="auto"/>
-            <w:left w:val="single" w:sz="4" w:space="0" w:color="auto"/>
-            <w:bottom w:val="single" w:sz="4" w:space="0" w:color="auto"/>
-            <w:right w:val="single" w:sz="4" w:space="0" w:color="auto"/>
-            <w:insideV w:val="single" w:sz="4" w:space="0" w:color="auto"/>
-          </w:tblBorders>
-        </w:tblPrEx>
-        <w:tc>
-          <w:tcPr>
-            <w:tcW w:w="1526" w:type="dxa"/>
-            <w:tcBorders>
-              <w:top w:val="nil"/>
-              <w:left w:val="nil"/>
-              <w:bottom w:val="nil"/>
-              <w:right w:val="nil"/>
-            </w:tcBorders>
-          </w:tcPr>
-          <w:p>
-            <w:pPr>
-              <w:spacing w:line="360" w:lineRule="auto"/>
-              <w:ind w:right="-1"/>
-              <w:rPr>
-                <w:rFonts w:ascii="Arial" w:hAnsi="Arial" w:cs="Arial"/>
-                <w:sz w:val="24"/>
-                <w:szCs w:val="24"/>
-              </w:rPr>
-            </w:pPr>
-          </w:p>
-        </w:tc>
-        <w:tc>
-          <w:tcPr>
-            <w:tcW w:w="7685" w:type="dxa"/>
-            <w:tcBorders>
-              <w:top w:val="nil"/>
-              <w:left w:val="nil"/>
-              <w:bottom w:val="nil"/>
-              <w:right w:val="nil"/>
-            </w:tcBorders>
-          </w:tcPr>
-          <w:p>
-            <w:pPr>
-              <w:spacing w:line="360" w:lineRule="auto"/>
-              <w:ind w:right="-1"/>
-              <w:rPr>
-                <w:rFonts w:ascii="Arial" w:hAnsi="Arial" w:cs="Arial"/>
-                <w:sz w:val="24"/>
-                <w:szCs w:val="24"/>
-              </w:rPr>
-            </w:pPr>
-          </w:p>
-        </w:tc>
-      </w:tr>
-      <w:tr>
-        <w:tblPrEx>
-          <w:tblBorders>
-            <w:top w:val="single" w:sz="4" w:space="0" w:color="auto"/>
-            <w:left w:val="single" w:sz="4" w:space="0" w:color="auto"/>
-            <w:bottom w:val="single" w:sz="4" w:space="0" w:color="auto"/>
-            <w:right w:val="single" w:sz="4" w:space="0" w:color="auto"/>
-            <w:insideV w:val="single" w:sz="4" w:space="0" w:color="auto"/>
-          </w:tblBorders>
-        </w:tblPrEx>
-        <w:tc>
-          <w:tcPr>
-            <w:tcW w:w="1526" w:type="dxa"/>
-            <w:tcBorders>
-              <w:top w:val="nil"/>
-              <w:left w:val="nil"/>
-              <w:bottom w:val="nil"/>
-              <w:right w:val="nil"/>
-            </w:tcBorders>
-          </w:tcPr>
-          <w:p>
-            <w:pPr>
-              <w:spacing w:line="360" w:lineRule="auto"/>
-              <w:ind w:right="-1"/>
-              <w:rPr>
-                <w:rFonts w:ascii="Arial" w:hAnsi="Arial" w:cs="Arial"/>
-                <w:sz w:val="24"/>
-                <w:szCs w:val="24"/>
-              </w:rPr>
-            </w:pPr>
-          </w:p>
-        </w:tc>
-        <w:tc>
-          <w:tcPr>
-            <w:tcW w:w="7685" w:type="dxa"/>
-            <w:tcBorders>
-              <w:top w:val="nil"/>
-              <w:left w:val="nil"/>
-              <w:bottom w:val="nil"/>
-              <w:right w:val="nil"/>
-            </w:tcBorders>
-          </w:tcPr>
-          <w:p>
-            <w:pPr>
-              <w:spacing w:line="360" w:lineRule="auto"/>
-              <w:ind w:right="-1"/>
-              <w:rPr>
-                <w:rFonts w:ascii="Arial" w:hAnsi="Arial" w:cs="Arial"/>
-                <w:sz w:val="24"/>
-                <w:szCs w:val="24"/>
-              </w:rPr>
-            </w:pPr>
-          </w:p>
-        </w:tc>
-      </w:tr>
-      <w:tr>
-        <w:tblPrEx>
-          <w:tblBorders>
-            <w:top w:val="single" w:sz="4" w:space="0" w:color="auto"/>
-            <w:left w:val="single" w:sz="4" w:space="0" w:color="auto"/>
-            <w:bottom w:val="single" w:sz="4" w:space="0" w:color="auto"/>
-            <w:right w:val="single" w:sz="4" w:space="0" w:color="auto"/>
-            <w:insideV w:val="single" w:sz="4" w:space="0" w:color="auto"/>
-          </w:tblBorders>
-        </w:tblPrEx>
-        <w:tc>
-          <w:tcPr>
-            <w:tcW w:w="1526" w:type="dxa"/>
-            <w:tcBorders>
-              <w:top w:val="nil"/>
-              <w:left w:val="nil"/>
-              <w:bottom w:val="nil"/>
-              <w:right w:val="nil"/>
-            </w:tcBorders>
-          </w:tcPr>
-          <w:p>
-            <w:pPr>
-              <w:spacing w:line="360" w:lineRule="auto"/>
-              <w:ind w:right="-1"/>
-              <w:rPr>
-                <w:rFonts w:ascii="Arial" w:hAnsi="Arial" w:cs="Arial"/>
-                <w:sz w:val="24"/>
-                <w:szCs w:val="24"/>
-              </w:rPr>
-            </w:pPr>
-          </w:p>
-        </w:tc>
-        <w:tc>
-          <w:tcPr>
-            <w:tcW w:w="7685" w:type="dxa"/>
-            <w:tcBorders>
-              <w:top w:val="nil"/>
-              <w:left w:val="nil"/>
-              <w:bottom w:val="nil"/>
-              <w:right w:val="nil"/>
-            </w:tcBorders>
-          </w:tcPr>
-          <w:p>
-            <w:pPr>
-              <w:spacing w:line="360" w:lineRule="auto"/>
-              <w:ind w:right="-1"/>
-              <w:rPr>
-                <w:rFonts w:ascii="Arial" w:hAnsi="Arial" w:cs="Arial"/>
-                <w:sz w:val="24"/>
-                <w:szCs w:val="24"/>
-              </w:rPr>
-            </w:pPr>
-          </w:p>
-        </w:tc>
-      </w:tr>
-      <w:tr>
-        <w:tblPrEx>
-          <w:tblBorders>
-            <w:top w:val="single" w:sz="4" w:space="0" w:color="auto"/>
-            <w:left w:val="single" w:sz="4" w:space="0" w:color="auto"/>
-            <w:bottom w:val="single" w:sz="4" w:space="0" w:color="auto"/>
-            <w:right w:val="single" w:sz="4" w:space="0" w:color="auto"/>
-            <w:insideV w:val="single" w:sz="4" w:space="0" w:color="auto"/>
-          </w:tblBorders>
-        </w:tblPrEx>
-        <w:tc>
-          <w:tcPr>
-            <w:tcW w:w="1526" w:type="dxa"/>
-            <w:tcBorders>
-              <w:top w:val="nil"/>
-              <w:left w:val="nil"/>
-              <w:bottom w:val="nil"/>
-              <w:right w:val="nil"/>
-            </w:tcBorders>
-          </w:tcPr>
-          <w:p>
-            <w:pPr>
-              <w:spacing w:line="360" w:lineRule="auto"/>
-              <w:ind w:right="-1"/>
-              <w:rPr>
-                <w:rFonts w:ascii="Arial" w:hAnsi="Arial" w:cs="Arial"/>
-                <w:sz w:val="24"/>
-                <w:szCs w:val="24"/>
-              </w:rPr>
-            </w:pPr>
-          </w:p>
-        </w:tc>
-        <w:tc>
-          <w:tcPr>
-            <w:tcW w:w="7685" w:type="dxa"/>
-            <w:tcBorders>
-              <w:top w:val="nil"/>
-              <w:left w:val="nil"/>
-              <w:bottom w:val="nil"/>
-              <w:right w:val="nil"/>
-            </w:tcBorders>
-          </w:tcPr>
-          <w:p>
-            <w:pPr>
-              <w:spacing w:line="360" w:lineRule="auto"/>
-              <w:ind w:right="-1"/>
-              <w:rPr>
-                <w:rFonts w:ascii="Arial" w:hAnsi="Arial" w:cs="Arial"/>
-                <w:sz w:val="24"/>
-                <w:szCs w:val="24"/>
-              </w:rPr>
-            </w:pPr>
-          </w:p>
-        </w:tc>
-      </w:tr>
-      <w:tr>
-        <w:tblPrEx>
-          <w:tblBorders>
-            <w:top w:val="single" w:sz="4" w:space="0" w:color="auto"/>
-            <w:left w:val="single" w:sz="4" w:space="0" w:color="auto"/>
-            <w:bottom w:val="single" w:sz="4" w:space="0" w:color="auto"/>
-            <w:right w:val="single" w:sz="4" w:space="0" w:color="auto"/>
-            <w:insideV w:val="single" w:sz="4" w:space="0" w:color="auto"/>
-          </w:tblBorders>
-        </w:tblPrEx>
-        <w:tc>
-          <w:tcPr>
-            <w:tcW w:w="1526" w:type="dxa"/>
-            <w:tcBorders>
-              <w:top w:val="nil"/>
-              <w:left w:val="nil"/>
-              <w:bottom w:val="nil"/>
-              <w:right w:val="nil"/>
-            </w:tcBorders>
-          </w:tcPr>
-          <w:p>
-            <w:pPr>
-              <w:spacing w:line="360" w:lineRule="auto"/>
-              <w:ind w:right="-1"/>
-              <w:rPr>
-                <w:rFonts w:ascii="Arial" w:hAnsi="Arial" w:cs="Arial"/>
-                <w:sz w:val="24"/>
-                <w:szCs w:val="24"/>
-              </w:rPr>
-            </w:pPr>
-          </w:p>
-        </w:tc>
-        <w:tc>
-          <w:tcPr>
-            <w:tcW w:w="7685" w:type="dxa"/>
-            <w:tcBorders>
-              <w:top w:val="nil"/>
-              <w:left w:val="nil"/>
-              <w:bottom w:val="nil"/>
-              <w:right w:val="nil"/>
-            </w:tcBorders>
-          </w:tcPr>
-          <w:p>
-            <w:pPr>
-              <w:spacing w:line="360" w:lineRule="auto"/>
-              <w:ind w:right="-1"/>
-              <w:rPr>
-                <w:rFonts w:ascii="Arial" w:hAnsi="Arial" w:cs="Arial"/>
-                <w:sz w:val="24"/>
-                <w:szCs w:val="24"/>
-              </w:rPr>
-            </w:pPr>
-          </w:p>
-        </w:tc>
-      </w:tr>
-      <w:tr>
-        <w:tblPrEx>
-          <w:tblBorders>
-            <w:top w:val="single" w:sz="4" w:space="0" w:color="auto"/>
-            <w:left w:val="single" w:sz="4" w:space="0" w:color="auto"/>
-            <w:bottom w:val="single" w:sz="4" w:space="0" w:color="auto"/>
-            <w:right w:val="single" w:sz="4" w:space="0" w:color="auto"/>
-            <w:insideV w:val="single" w:sz="4" w:space="0" w:color="auto"/>
-          </w:tblBorders>
-        </w:tblPrEx>
-        <w:tc>
-          <w:tcPr>
-            <w:tcW w:w="1526" w:type="dxa"/>
-            <w:tcBorders>
-              <w:top w:val="nil"/>
-              <w:left w:val="nil"/>
-              <w:bottom w:val="nil"/>
-              <w:right w:val="nil"/>
-            </w:tcBorders>
-          </w:tcPr>
-          <w:p>
-            <w:pPr>
-              <w:spacing w:line="360" w:lineRule="auto"/>
-              <w:ind w:right="-1"/>
-              <w:rPr>
-                <w:rFonts w:ascii="Arial" w:hAnsi="Arial" w:cs="Arial"/>
-                <w:sz w:val="24"/>
-                <w:szCs w:val="24"/>
-              </w:rPr>
-            </w:pPr>
-          </w:p>
-        </w:tc>
-        <w:tc>
-          <w:tcPr>
-            <w:tcW w:w="7685" w:type="dxa"/>
-            <w:tcBorders>
-              <w:top w:val="nil"/>
-              <w:left w:val="nil"/>
-              <w:bottom w:val="nil"/>
-              <w:right w:val="nil"/>
-            </w:tcBorders>
-          </w:tcPr>
-          <w:p>
-            <w:pPr>
-              <w:spacing w:line="360" w:lineRule="auto"/>
-              <w:ind w:right="-1"/>
-              <w:rPr>
-                <w:rFonts w:ascii="Arial" w:hAnsi="Arial" w:cs="Arial"/>
-                <w:sz w:val="24"/>
-                <w:szCs w:val="24"/>
-              </w:rPr>
-            </w:pPr>
-          </w:p>
-        </w:tc>
-      </w:tr>
-      <w:tr>
-        <w:tblPrEx>
-          <w:tblBorders>
-            <w:top w:val="single" w:sz="4" w:space="0" w:color="auto"/>
-            <w:left w:val="single" w:sz="4" w:space="0" w:color="auto"/>
-            <w:bottom w:val="single" w:sz="4" w:space="0" w:color="auto"/>
-            <w:right w:val="single" w:sz="4" w:space="0" w:color="auto"/>
-            <w:insideV w:val="single" w:sz="4" w:space="0" w:color="auto"/>
-          </w:tblBorders>
-        </w:tblPrEx>
-        <w:tc>
-          <w:tcPr>
-            <w:tcW w:w="1526" w:type="dxa"/>
-            <w:tcBorders>
-              <w:top w:val="nil"/>
-              <w:left w:val="nil"/>
-              <w:bottom w:val="nil"/>
-              <w:right w:val="nil"/>
-            </w:tcBorders>
-          </w:tcPr>
-          <w:p>
-            <w:pPr>
-              <w:spacing w:line="360" w:lineRule="auto"/>
-              <w:ind w:right="-1"/>
-              <w:rPr>
-                <w:rFonts w:ascii="Arial" w:hAnsi="Arial" w:cs="Arial"/>
-                <w:sz w:val="24"/>
-                <w:szCs w:val="24"/>
-              </w:rPr>
-            </w:pPr>
-          </w:p>
-        </w:tc>
-        <w:tc>
-          <w:tcPr>
-            <w:tcW w:w="7685" w:type="dxa"/>
-            <w:tcBorders>
-              <w:top w:val="nil"/>
-              <w:left w:val="nil"/>
-              <w:bottom w:val="nil"/>
-              <w:right w:val="nil"/>
-            </w:tcBorders>
-          </w:tcPr>
-          <w:p>
-            <w:pPr>
-              <w:spacing w:line="360" w:lineRule="auto"/>
-              <w:ind w:right="-1"/>
-              <w:rPr>
-                <w:rFonts w:ascii="Arial" w:hAnsi="Arial" w:cs="Arial"/>
-                <w:sz w:val="24"/>
-                <w:szCs w:val="24"/>
-              </w:rPr>
-            </w:pPr>
-          </w:p>
-        </w:tc>
-      </w:tr>
-      <w:tr>
-        <w:tblPrEx>
-          <w:tblBorders>
-            <w:top w:val="single" w:sz="4" w:space="0" w:color="auto"/>
-            <w:left w:val="single" w:sz="4" w:space="0" w:color="auto"/>
-            <w:bottom w:val="single" w:sz="4" w:space="0" w:color="auto"/>
-            <w:right w:val="single" w:sz="4" w:space="0" w:color="auto"/>
-            <w:insideV w:val="single" w:sz="4" w:space="0" w:color="auto"/>
-          </w:tblBorders>
-        </w:tblPrEx>
-        <w:tc>
-          <w:tcPr>
-            <w:tcW w:w="1526" w:type="dxa"/>
-            <w:tcBorders>
-              <w:top w:val="nil"/>
-              <w:left w:val="nil"/>
-              <w:bottom w:val="nil"/>
-              <w:right w:val="nil"/>
-            </w:tcBorders>
-          </w:tcPr>
-          <w:p>
-            <w:pPr>
-              <w:spacing w:line="360" w:lineRule="auto"/>
-              <w:ind w:right="-1"/>
-              <w:rPr>
-                <w:rFonts w:ascii="Arial" w:hAnsi="Arial" w:cs="Arial"/>
-                <w:sz w:val="24"/>
-                <w:szCs w:val="24"/>
-              </w:rPr>
-            </w:pPr>
-          </w:p>
-        </w:tc>
-        <w:tc>
-          <w:tcPr>
-            <w:tcW w:w="7685" w:type="dxa"/>
-            <w:tcBorders>
-              <w:top w:val="nil"/>
-              <w:left w:val="nil"/>
-              <w:bottom w:val="nil"/>
-              <w:right w:val="nil"/>
-            </w:tcBorders>
-          </w:tcPr>
-          <w:p>
-            <w:pPr>
-              <w:spacing w:line="360" w:lineRule="auto"/>
-              <w:ind w:right="-1"/>
-              <w:rPr>
-                <w:rFonts w:ascii="Arial" w:hAnsi="Arial" w:cs="Arial"/>
-                <w:sz w:val="24"/>
-                <w:szCs w:val="24"/>
-              </w:rPr>
-            </w:pPr>
-          </w:p>
-        </w:tc>
-      </w:tr>
-      <w:tr>
-        <w:tblPrEx>
-          <w:tblBorders>
-            <w:top w:val="single" w:sz="4" w:space="0" w:color="auto"/>
-            <w:left w:val="single" w:sz="4" w:space="0" w:color="auto"/>
-            <w:bottom w:val="single" w:sz="4" w:space="0" w:color="auto"/>
-            <w:right w:val="single" w:sz="4" w:space="0" w:color="auto"/>
-            <w:insideV w:val="single" w:sz="4" w:space="0" w:color="auto"/>
-          </w:tblBorders>
-        </w:tblPrEx>
-        <w:tc>
-          <w:tcPr>
-            <w:tcW w:w="1526" w:type="dxa"/>
-            <w:tcBorders>
-              <w:top w:val="nil"/>
-              <w:left w:val="nil"/>
-              <w:bottom w:val="nil"/>
-              <w:right w:val="nil"/>
-            </w:tcBorders>
-          </w:tcPr>
-          <w:p>
-            <w:pPr>
-              <w:spacing w:line="360" w:lineRule="auto"/>
-              <w:ind w:right="-1"/>
-              <w:rPr>
-                <w:rFonts w:ascii="Arial" w:hAnsi="Arial" w:cs="Arial"/>
-                <w:sz w:val="24"/>
-                <w:szCs w:val="24"/>
-              </w:rPr>
-            </w:pPr>
-          </w:p>
-        </w:tc>
-        <w:tc>
-          <w:tcPr>
-            <w:tcW w:w="7685" w:type="dxa"/>
-            <w:tcBorders>
-              <w:top w:val="nil"/>
-              <w:left w:val="nil"/>
-              <w:bottom w:val="nil"/>
-              <w:right w:val="nil"/>
-            </w:tcBorders>
-          </w:tcPr>
-          <w:p>
-            <w:pPr>
-              <w:spacing w:line="360" w:lineRule="auto"/>
-              <w:ind w:right="-1"/>
-              <w:rPr>
-                <w:rFonts w:ascii="Arial" w:hAnsi="Arial" w:cs="Arial"/>
-                <w:sz w:val="24"/>
-                <w:szCs w:val="24"/>
-              </w:rPr>
-            </w:pPr>
-          </w:p>
-        </w:tc>
-      </w:tr>
-      <w:tr>
-        <w:tblPrEx>
-          <w:tblBorders>
-            <w:top w:val="single" w:sz="4" w:space="0" w:color="auto"/>
-            <w:left w:val="single" w:sz="4" w:space="0" w:color="auto"/>
-            <w:bottom w:val="single" w:sz="4" w:space="0" w:color="auto"/>
-            <w:right w:val="single" w:sz="4" w:space="0" w:color="auto"/>
-            <w:insideV w:val="single" w:sz="4" w:space="0" w:color="auto"/>
-          </w:tblBorders>
-        </w:tblPrEx>
-        <w:tc>
-          <w:tcPr>
-            <w:tcW w:w="1526" w:type="dxa"/>
-            <w:tcBorders>
-              <w:top w:val="nil"/>
-              <w:left w:val="nil"/>
-              <w:bottom w:val="nil"/>
-              <w:right w:val="nil"/>
-            </w:tcBorders>
-          </w:tcPr>
-          <w:p>
-            <w:pPr>
-              <w:spacing w:line="360" w:lineRule="auto"/>
-              <w:ind w:right="-1"/>
-              <w:rPr>
-                <w:rFonts w:ascii="Arial" w:hAnsi="Arial" w:cs="Arial"/>
-                <w:sz w:val="24"/>
-                <w:szCs w:val="24"/>
-              </w:rPr>
-            </w:pPr>
-          </w:p>
-        </w:tc>
-        <w:tc>
-          <w:tcPr>
-            <w:tcW w:w="7685" w:type="dxa"/>
-            <w:tcBorders>
-              <w:top w:val="nil"/>
-              <w:left w:val="nil"/>
-              <w:bottom w:val="nil"/>
-              <w:right w:val="nil"/>
-            </w:tcBorders>
-          </w:tcPr>
-          <w:p>
-            <w:pPr>
-              <w:spacing w:line="360" w:lineRule="auto"/>
-              <w:ind w:right="-1"/>
-              <w:rPr>
-                <w:rFonts w:ascii="Arial" w:hAnsi="Arial" w:cs="Arial"/>
-                <w:sz w:val="24"/>
-                <w:szCs w:val="24"/>
-              </w:rPr>
-            </w:pPr>
-          </w:p>
-        </w:tc>
-      </w:tr>
-      <w:tr>
-        <w:tblPrEx>
-          <w:tblBorders>
-            <w:top w:val="single" w:sz="4" w:space="0" w:color="auto"/>
-            <w:left w:val="single" w:sz="4" w:space="0" w:color="auto"/>
-            <w:bottom w:val="single" w:sz="4" w:space="0" w:color="auto"/>
-            <w:right w:val="single" w:sz="4" w:space="0" w:color="auto"/>
-            <w:insideV w:val="single" w:sz="4" w:space="0" w:color="auto"/>
-          </w:tblBorders>
-        </w:tblPrEx>
-        <w:tc>
-          <w:tcPr>
-            <w:tcW w:w="1526" w:type="dxa"/>
-            <w:tcBorders>
-              <w:top w:val="nil"/>
-              <w:left w:val="nil"/>
-              <w:bottom w:val="nil"/>
-              <w:right w:val="nil"/>
-            </w:tcBorders>
-          </w:tcPr>
-          <w:p>
-            <w:pPr>
-              <w:spacing w:line="360" w:lineRule="auto"/>
-              <w:ind w:right="-1"/>
-              <w:rPr>
-                <w:rFonts w:ascii="Arial" w:hAnsi="Arial" w:cs="Arial"/>
-                <w:sz w:val="24"/>
-                <w:szCs w:val="24"/>
-              </w:rPr>
-            </w:pPr>
-          </w:p>
-        </w:tc>
-        <w:tc>
-          <w:tcPr>
-            <w:tcW w:w="7685" w:type="dxa"/>
-            <w:tcBorders>
-              <w:top w:val="nil"/>
-              <w:left w:val="nil"/>
-              <w:bottom w:val="nil"/>
-              <w:right w:val="nil"/>
-            </w:tcBorders>
-          </w:tcPr>
-          <w:p>
-            <w:pPr>
-              <w:spacing w:line="360" w:lineRule="auto"/>
-              <w:ind w:right="-1"/>
-              <w:rPr>
-                <w:rFonts w:ascii="Arial" w:hAnsi="Arial" w:cs="Arial"/>
-                <w:sz w:val="24"/>
-                <w:szCs w:val="24"/>
-              </w:rPr>
-            </w:pPr>
-          </w:p>
-        </w:tc>
-      </w:tr>
-      <w:tr>
-        <w:tblPrEx>
-          <w:tblBorders>
-            <w:top w:val="single" w:sz="4" w:space="0" w:color="auto"/>
-            <w:left w:val="single" w:sz="4" w:space="0" w:color="auto"/>
-            <w:bottom w:val="single" w:sz="4" w:space="0" w:color="auto"/>
-            <w:right w:val="single" w:sz="4" w:space="0" w:color="auto"/>
-            <w:insideV w:val="single" w:sz="4" w:space="0" w:color="auto"/>
-          </w:tblBorders>
-        </w:tblPrEx>
-        <w:tc>
-          <w:tcPr>
-            <w:tcW w:w="1526" w:type="dxa"/>
-            <w:tcBorders>
-              <w:top w:val="nil"/>
-              <w:left w:val="nil"/>
-              <w:bottom w:val="nil"/>
-              <w:right w:val="nil"/>
-            </w:tcBorders>
-          </w:tcPr>
-          <w:p>
-            <w:pPr>
-              <w:spacing w:line="360" w:lineRule="auto"/>
-              <w:ind w:right="-1"/>
-              <w:rPr>
-                <w:rFonts w:ascii="Arial" w:hAnsi="Arial" w:cs="Arial"/>
-                <w:sz w:val="24"/>
-                <w:szCs w:val="24"/>
-              </w:rPr>
-            </w:pPr>
-          </w:p>
-        </w:tc>
-        <w:tc>
-          <w:tcPr>
-            <w:tcW w:w="7685" w:type="dxa"/>
-            <w:tcBorders>
-              <w:top w:val="nil"/>
-              <w:left w:val="nil"/>
-              <w:bottom w:val="nil"/>
-              <w:right w:val="nil"/>
-            </w:tcBorders>
-          </w:tcPr>
-          <w:p>
-            <w:pPr>
-              <w:spacing w:line="360" w:lineRule="auto"/>
-              <w:ind w:right="-1"/>
-              <w:rPr>
-                <w:rFonts w:ascii="Arial" w:hAnsi="Arial" w:cs="Arial"/>
-                <w:sz w:val="24"/>
-                <w:szCs w:val="24"/>
-              </w:rPr>
-            </w:pPr>
-          </w:p>
-        </w:tc>
-      </w:tr>
-    </w:tbl>
+        <w:jc w:val="both"/>
+        <w:rPr>
+          <w:rFonts w:ascii="Arial" w:hAnsi="Arial" w:cs="Arial"/>
+          <w:sz w:val="24"/>
+          <w:szCs w:val="24"/>
+        </w:rPr>
+      </w:pPr>
+      <w:r>
+        <w:rPr>
+          <w:rFonts w:ascii="Arial" w:hAnsi="Arial" w:cs="Arial"/>
+          <w:sz w:val="24"/>
+          <w:szCs w:val="24"/>
+        </w:rPr>
+        <w:t>SI</w:t>
+      </w:r>
+      <w:r>
+        <w:rPr>
+          <w:rFonts w:ascii="Arial" w:hAnsi="Arial" w:cs="Arial"/>
+          <w:sz w:val="24"/>
+          <w:szCs w:val="24"/>
+        </w:rPr>
+        <w:tab/>
+      </w:r>
+      <w:r>
+        <w:rPr>
+          <w:rFonts w:ascii="Arial" w:hAnsi="Arial" w:cs="Arial"/>
+          <w:sz w:val="24"/>
+          <w:szCs w:val="24"/>
+        </w:rPr>
+        <w:tab/>
+        <w:t>Sistemas para Internet</w:t>
+      </w:r>
+    </w:p>
+    <w:p>
+      <w:pPr>
+        <w:spacing w:after="0" w:line="360" w:lineRule="auto"/>
+        <w:ind w:right="-1"/>
+        <w:jc w:val="both"/>
+        <w:rPr>
+          <w:rFonts w:ascii="Arial" w:hAnsi="Arial" w:cs="Arial"/>
+          <w:sz w:val="24"/>
+          <w:szCs w:val="24"/>
+        </w:rPr>
+      </w:pPr>
+      <w:r>
+        <w:rPr>
+          <w:rFonts w:ascii="Arial" w:hAnsi="Arial" w:cs="Arial"/>
+          <w:sz w:val="24"/>
+          <w:szCs w:val="24"/>
+        </w:rPr>
+        <w:t>CPS</w:t>
+      </w:r>
+      <w:r>
+        <w:rPr>
+          <w:rFonts w:ascii="Arial" w:hAnsi="Arial" w:cs="Arial"/>
+          <w:sz w:val="24"/>
+          <w:szCs w:val="24"/>
+        </w:rPr>
+        <w:tab/>
+      </w:r>
+      <w:r>
+        <w:rPr>
+          <w:rFonts w:ascii="Arial" w:hAnsi="Arial" w:cs="Arial"/>
+          <w:sz w:val="24"/>
+          <w:szCs w:val="24"/>
+        </w:rPr>
+        <w:tab/>
+        <w:t>Centro Paula Souza</w:t>
+      </w:r>
+    </w:p>
+    <w:p>
+      <w:pPr>
+        <w:spacing w:after="0" w:line="360" w:lineRule="auto"/>
+        <w:ind w:right="-1"/>
+        <w:jc w:val="both"/>
+        <w:rPr>
+          <w:rFonts w:ascii="Arial" w:hAnsi="Arial" w:cs="Arial"/>
+          <w:sz w:val="24"/>
+          <w:szCs w:val="24"/>
+        </w:rPr>
+      </w:pPr>
+      <w:r>
+        <w:rPr>
+          <w:rFonts w:ascii="Arial" w:hAnsi="Arial" w:cs="Arial"/>
+          <w:sz w:val="24"/>
+          <w:szCs w:val="24"/>
+        </w:rPr>
+        <w:t>FATEC</w:t>
+      </w:r>
+      <w:r>
+        <w:rPr>
+          <w:rFonts w:ascii="Arial" w:hAnsi="Arial" w:cs="Arial"/>
+          <w:sz w:val="24"/>
+          <w:szCs w:val="24"/>
+        </w:rPr>
+        <w:tab/>
+      </w:r>
+      <w:r>
+        <w:rPr>
+          <w:rFonts w:ascii="Arial" w:hAnsi="Arial" w:cs="Arial"/>
+          <w:sz w:val="24"/>
+          <w:szCs w:val="24"/>
+        </w:rPr>
+        <w:tab/>
+        <w:t>Faculdade de Tecnologia</w:t>
+      </w:r>
+    </w:p>
+    <w:p>
+      <w:pPr>
+        <w:spacing w:after="0" w:line="360" w:lineRule="auto"/>
+        <w:ind w:right="-1"/>
+        <w:jc w:val="both"/>
+        <w:rPr>
+          <w:rFonts w:ascii="Arial" w:hAnsi="Arial" w:cs="Arial"/>
+          <w:sz w:val="24"/>
+          <w:szCs w:val="24"/>
+        </w:rPr>
+      </w:pPr>
+      <w:r>
+        <w:rPr>
+          <w:rFonts w:ascii="Arial" w:hAnsi="Arial" w:cs="Arial"/>
+          <w:sz w:val="24"/>
+          <w:szCs w:val="24"/>
+        </w:rPr>
+        <w:t>ETEC</w:t>
+      </w:r>
+      <w:r>
+        <w:rPr>
+          <w:rFonts w:ascii="Arial" w:hAnsi="Arial" w:cs="Arial"/>
+          <w:sz w:val="24"/>
+          <w:szCs w:val="24"/>
+        </w:rPr>
+        <w:tab/>
+      </w:r>
+      <w:r>
+        <w:rPr>
+          <w:rFonts w:ascii="Arial" w:hAnsi="Arial" w:cs="Arial"/>
+          <w:sz w:val="24"/>
+          <w:szCs w:val="24"/>
+        </w:rPr>
+        <w:tab/>
+        <w:t>Escola Técnica Estadual</w:t>
+      </w:r>
+    </w:p>
+    <w:p>
+      <w:pPr>
+        <w:spacing w:after="0" w:line="360" w:lineRule="auto"/>
+        <w:ind w:right="-1"/>
+        <w:jc w:val="both"/>
+        <w:rPr>
+          <w:rFonts w:ascii="Arial" w:hAnsi="Arial" w:cs="Arial"/>
+          <w:sz w:val="24"/>
+          <w:szCs w:val="24"/>
+        </w:rPr>
+      </w:pPr>
+      <w:r>
+        <w:rPr>
+          <w:rFonts w:ascii="Arial" w:hAnsi="Arial" w:cs="Arial"/>
+          <w:sz w:val="24"/>
+          <w:szCs w:val="24"/>
+        </w:rPr>
+        <w:t>CEET</w:t>
+      </w:r>
+      <w:r>
+        <w:rPr>
+          <w:rFonts w:ascii="Arial" w:hAnsi="Arial" w:cs="Arial"/>
+          <w:sz w:val="24"/>
+          <w:szCs w:val="24"/>
+        </w:rPr>
+        <w:tab/>
+      </w:r>
+      <w:r>
+        <w:rPr>
+          <w:rFonts w:ascii="Arial" w:hAnsi="Arial" w:cs="Arial"/>
+          <w:sz w:val="24"/>
+          <w:szCs w:val="24"/>
+        </w:rPr>
+        <w:tab/>
+        <w:t>Centro de Educação Tecnológica de São Paulo</w:t>
+      </w:r>
+      <w:r>
+        <w:rPr>
+          <w:rFonts w:ascii="Arial" w:hAnsi="Arial" w:cs="Arial"/>
+          <w:sz w:val="24"/>
+          <w:szCs w:val="24"/>
+        </w:rPr>
+        <w:tab/>
+      </w:r>
+    </w:p>
+    <w:p>
+      <w:pPr>
+        <w:rPr>
+          <w:rFonts w:ascii="Arial" w:hAnsi="Arial" w:cs="Arial"/>
+          <w:b/>
+          <w:color w:val="FF0000"/>
+          <w:sz w:val="24"/>
+          <w:szCs w:val="24"/>
+        </w:rPr>
+      </w:pPr>
+      <w:r>
+        <w:rPr>
+          <w:rFonts w:ascii="Arial" w:hAnsi="Arial" w:cs="Arial"/>
+          <w:b/>
+          <w:color w:val="FF0000"/>
+          <w:sz w:val="24"/>
+          <w:szCs w:val="24"/>
+        </w:rPr>
+        <w:br w:type="page"/>
+      </w:r>
+    </w:p>
     <w:p>
       <w:pPr>
         <w:spacing w:line="360" w:lineRule="auto"/>
@@ -10600,7 +8814,7 @@
           <w:sz w:val="24"/>
           <w:szCs w:val="24"/>
         </w:rPr>
-        <w:t xml:space="preserve">   2.1 Fatec’s </w:t>
+        <w:t xml:space="preserve">   2.1 Fatec </w:t>
       </w:r>
       <w:r>
         <w:rPr>
@@ -10730,7 +8944,17 @@
           <w:sz w:val="24"/>
           <w:szCs w:val="24"/>
         </w:rPr>
-        <w:t xml:space="preserve">   2.2 Etec’s </w:t>
+        <w:t xml:space="preserve">   2.2 Etec</w:t>
+      </w:r>
+      <w:r>
+        <w:rPr>
+          <w:rFonts w:ascii="Arial" w:hAnsi="Arial" w:cs="Arial"/>
+          <w:b/>
+          <w:color w:val="FF0000"/>
+          <w:sz w:val="24"/>
+          <w:szCs w:val="24"/>
+        </w:rPr>
+        <w:t xml:space="preserve"> </w:t>
       </w:r>
       <w:r>
         <w:rPr>
@@ -11232,17 +9456,7 @@
           <w:sz w:val="24"/>
           <w:szCs w:val="24"/>
         </w:rPr>
-        <w:t>4</w:t>
-      </w:r>
-      <w:r>
-        <w:rPr>
-          <w:rFonts w:ascii="Arial" w:hAnsi="Arial" w:cs="Arial"/>
-          <w:b/>
-          <w:color w:val="FF0000"/>
-          <w:sz w:val="24"/>
-          <w:szCs w:val="24"/>
-        </w:rPr>
-        <w:t xml:space="preserve"> MANUAL CPS STYLEGUIDE</w:t>
+        <w:t>4 MANUAL CPS STYLEGUIDE</w:t>
       </w:r>
       <w:r>
         <w:rPr>
@@ -11348,27 +9562,7 @@
           <w:sz w:val="24"/>
           <w:szCs w:val="24"/>
         </w:rPr>
-        <w:t xml:space="preserve">   </w:t>
-      </w:r>
-      <w:r>
-        <w:rPr>
-          <w:rFonts w:ascii="Arial" w:hAnsi="Arial" w:cs="Arial"/>
-          <w:b/>
-          <w:color w:val="FF0000"/>
-          <w:sz w:val="24"/>
-          <w:szCs w:val="24"/>
-        </w:rPr>
-        <w:t>4</w:t>
-      </w:r>
-      <w:r>
-        <w:rPr>
-          <w:rFonts w:ascii="Arial" w:hAnsi="Arial" w:cs="Arial"/>
-          <w:b/>
-          <w:color w:val="FF0000"/>
-          <w:sz w:val="24"/>
-          <w:szCs w:val="24"/>
-        </w:rPr>
-        <w:t xml:space="preserve">.1 Lalalala </w:t>
+        <w:t xml:space="preserve">   4.1 Lalalala </w:t>
       </w:r>
       <w:r>
         <w:rPr>
@@ -11498,17 +9692,7 @@
           <w:sz w:val="24"/>
           <w:szCs w:val="24"/>
         </w:rPr>
-        <w:t xml:space="preserve">       </w:t>
-      </w:r>
-      <w:r>
-        <w:rPr>
-          <w:rFonts w:ascii="Arial" w:hAnsi="Arial" w:cs="Arial"/>
-          <w:b/>
-          <w:color w:val="FF0000"/>
-          <w:sz w:val="24"/>
-          <w:szCs w:val="24"/>
-        </w:rPr>
-        <w:t>4</w:t>
+        <w:t xml:space="preserve">       4</w:t>
       </w:r>
       <w:r>
         <w:rPr>
@@ -12215,7 +10399,23 @@
           <w:sz w:val="24"/>
           <w:szCs w:val="24"/>
         </w:rPr>
-        <w:t xml:space="preserve">. Com o Centro Paula Souza (CPS) não é diferente. A autarquia do Governo do Estado de São Paulo que administra 206 cursos de níveis técnico e superior, em ETECs e FATECs, totalizando 282 unidades educacionais também está conectada. Cada unidade conta com seu website institucional contendo informações como cursos, vestibular, sua história, eventos etc. </w:t>
+        <w:t>. Com o Centro Paula Souza (CPS) não é diferente. A autarquia do Governo do Estado de São Paulo que administra 206 cursos de nív</w:t>
+      </w:r>
+      <w:r>
+        <w:rPr>
+          <w:rFonts w:ascii="Arial" w:hAnsi="Arial" w:cs="Arial"/>
+          <w:sz w:val="24"/>
+          <w:szCs w:val="24"/>
+        </w:rPr>
+        <w:t>eis técnico e superior, em ETEC e FATEC</w:t>
+      </w:r>
+      <w:r>
+        <w:rPr>
+          <w:rFonts w:ascii="Arial" w:hAnsi="Arial" w:cs="Arial"/>
+          <w:sz w:val="24"/>
+          <w:szCs w:val="24"/>
+        </w:rPr>
+        <w:t xml:space="preserve">, totalizando 282 unidades educacionais também está conectada. Cada unidade conta com seu website institucional contendo informações como cursos, vestibular, sua história, eventos etc. </w:t>
       </w:r>
     </w:p>
     <w:p>
@@ -12559,13 +10759,7 @@
         <w:t xml:space="preserve"> mais credibilidade ao website, tornando-o </w:t>
       </w:r>
       <w:r>
-        <w:t xml:space="preserve">mais entrosado com a marca do Centro Paula Souza, passando mais segurança e </w:t>
-      </w:r>
-      <w:r>
-        <w:t xml:space="preserve">formalidade </w:t>
-      </w:r>
-      <w:r>
-        <w:t>para os usuários facilitando também o acesso através de dispositivos móveis.</w:t>
+        <w:t>mais entrosado com a marca do Centro Paula Souza, passando mais segurança e formalidade para os usuários facilitando também o acesso através de dispositivos móveis.</w:t>
       </w:r>
     </w:p>
     <w:p>
@@ -12962,6 +11156,296 @@
     </w:p>
     <w:p>
       <w:pPr>
+        <w:tabs>
+          <w:tab w:val="left" w:pos="0"/>
+        </w:tabs>
+        <w:spacing w:line="360" w:lineRule="auto"/>
+        <w:jc w:val="both"/>
+        <w:rPr>
+          <w:rFonts w:ascii="Arial" w:hAnsi="Arial" w:cs="Arial"/>
+          <w:sz w:val="24"/>
+          <w:szCs w:val="24"/>
+        </w:rPr>
+      </w:pPr>
+      <w:r>
+        <w:rPr>
+          <w:rFonts w:ascii="Arial" w:hAnsi="Arial" w:cs="Arial"/>
+          <w:sz w:val="24"/>
+          <w:szCs w:val="24"/>
+        </w:rPr>
+        <w:tab/>
+        <w:t xml:space="preserve">O Centro Paula Souza </w:t>
+      </w:r>
+      <w:r>
+        <w:rPr>
+          <w:rFonts w:ascii="Arial" w:hAnsi="Arial" w:cs="Arial"/>
+          <w:sz w:val="24"/>
+          <w:szCs w:val="24"/>
+        </w:rPr>
+        <w:t>Ele é uma autarquia do Governo do Estado de São Paulo,</w:t>
+      </w:r>
+      <w:r>
+        <w:rPr>
+          <w:rFonts w:ascii="Arial" w:hAnsi="Arial" w:cs="Arial"/>
+          <w:sz w:val="24"/>
+          <w:szCs w:val="24"/>
+        </w:rPr>
+        <w:t xml:space="preserve"> é a instit</w:t>
+      </w:r>
+      <w:r>
+        <w:rPr>
+          <w:rFonts w:ascii="Arial" w:hAnsi="Arial" w:cs="Arial"/>
+          <w:sz w:val="24"/>
+          <w:szCs w:val="24"/>
+        </w:rPr>
+        <w:t xml:space="preserve">uição responsável pela administração das unidades educacionais Etec e Fatec. Ao todo, existem </w:t>
+      </w:r>
+      <w:r>
+        <w:rPr>
+          <w:rFonts w:ascii="Arial" w:hAnsi="Arial" w:cs="Arial"/>
+          <w:sz w:val="24"/>
+          <w:szCs w:val="24"/>
+        </w:rPr>
+        <w:t>282 unidades</w:t>
+      </w:r>
+      <w:r>
+        <w:rPr>
+          <w:rFonts w:ascii="Arial" w:hAnsi="Arial" w:cs="Arial"/>
+          <w:sz w:val="24"/>
+          <w:szCs w:val="24"/>
+        </w:rPr>
+        <w:t xml:space="preserve"> escol</w:t>
+      </w:r>
+      <w:r>
+        <w:rPr>
+          <w:rFonts w:ascii="Arial" w:hAnsi="Arial" w:cs="Arial"/>
+          <w:sz w:val="24"/>
+          <w:szCs w:val="24"/>
+        </w:rPr>
+        <w:t>ares, sendo 218 Etec e 65 Fatec</w:t>
+      </w:r>
+      <w:r>
+        <w:rPr>
+          <w:rFonts w:ascii="Arial" w:hAnsi="Arial" w:cs="Arial"/>
+          <w:sz w:val="24"/>
+          <w:szCs w:val="24"/>
+        </w:rPr>
+        <w:t xml:space="preserve">. </w:t>
+      </w:r>
+    </w:p>
+    <w:p>
+      <w:pPr>
+        <w:tabs>
+          <w:tab w:val="left" w:pos="0"/>
+        </w:tabs>
+        <w:spacing w:line="360" w:lineRule="auto"/>
+        <w:jc w:val="both"/>
+        <w:rPr>
+          <w:rFonts w:ascii="Arial" w:hAnsi="Arial" w:cs="Arial"/>
+          <w:sz w:val="24"/>
+          <w:szCs w:val="24"/>
+        </w:rPr>
+      </w:pPr>
+      <w:r>
+        <w:rPr>
+          <w:rFonts w:ascii="Arial" w:hAnsi="Arial" w:cs="Arial"/>
+          <w:sz w:val="24"/>
+          <w:szCs w:val="24"/>
+        </w:rPr>
+        <w:tab/>
+        <w:t xml:space="preserve">A instituição </w:t>
+      </w:r>
+      <w:r>
+        <w:rPr>
+          <w:rFonts w:ascii="Arial" w:hAnsi="Arial" w:cs="Arial"/>
+          <w:sz w:val="24"/>
+          <w:szCs w:val="24"/>
+        </w:rPr>
+        <w:t xml:space="preserve">foi criada em 1969, durante a gestão </w:t>
+      </w:r>
+      <w:r>
+        <w:rPr>
+          <w:rFonts w:ascii="Arial" w:hAnsi="Arial" w:cs="Arial"/>
+          <w:sz w:val="24"/>
+          <w:szCs w:val="24"/>
+        </w:rPr>
+        <w:t xml:space="preserve">do </w:t>
+      </w:r>
+      <w:r>
+        <w:rPr>
+          <w:rFonts w:ascii="Arial" w:hAnsi="Arial" w:cs="Arial"/>
+          <w:sz w:val="24"/>
+          <w:szCs w:val="24"/>
+        </w:rPr>
+        <w:t>g</w:t>
+      </w:r>
+      <w:r>
+        <w:rPr>
+          <w:rFonts w:ascii="Arial" w:hAnsi="Arial" w:cs="Arial"/>
+          <w:sz w:val="24"/>
+          <w:szCs w:val="24"/>
+        </w:rPr>
+        <w:t xml:space="preserve">overnador </w:t>
+      </w:r>
+      <w:r>
+        <w:rPr>
+          <w:rFonts w:ascii="Arial" w:hAnsi="Arial" w:cs="Arial"/>
+          <w:sz w:val="24"/>
+          <w:szCs w:val="24"/>
+        </w:rPr>
+        <w:t>Roberto Costa de Abreu Sodré, por meio de um decreto de lei e começou a operar no ano seguinte com o nome de Centro Estadual de Educação Tecnológica de São Paulo (CEET).</w:t>
+      </w:r>
+      <w:r>
+        <w:rPr>
+          <w:rFonts w:ascii="Arial" w:hAnsi="Arial" w:cs="Arial"/>
+          <w:sz w:val="24"/>
+          <w:szCs w:val="24"/>
+        </w:rPr>
+        <w:t xml:space="preserve"> </w:t>
+      </w:r>
+    </w:p>
+    <w:p>
+      <w:pPr>
+        <w:tabs>
+          <w:tab w:val="left" w:pos="0"/>
+        </w:tabs>
+        <w:spacing w:line="360" w:lineRule="auto"/>
+        <w:jc w:val="both"/>
+        <w:rPr>
+          <w:rFonts w:ascii="Arial" w:hAnsi="Arial" w:cs="Arial"/>
+          <w:sz w:val="24"/>
+          <w:szCs w:val="24"/>
+        </w:rPr>
+      </w:pPr>
+      <w:r>
+        <w:rPr>
+          <w:rFonts w:ascii="Arial" w:hAnsi="Arial" w:cs="Arial"/>
+          <w:sz w:val="24"/>
+          <w:szCs w:val="24"/>
+        </w:rPr>
+        <w:tab/>
+      </w:r>
+      <w:r>
+        <w:rPr>
+          <w:rFonts w:ascii="Arial" w:hAnsi="Arial" w:cs="Arial"/>
+          <w:sz w:val="24"/>
+          <w:szCs w:val="24"/>
+        </w:rPr>
+        <w:t>No mesmo ano de 1969, o CEET foi rebatizado para Centro Paula Souza em homenagem à Antonio Francisco de Paula Souza</w:t>
+      </w:r>
+      <w:r>
+        <w:rPr>
+          <w:rFonts w:ascii="Arial" w:hAnsi="Arial" w:cs="Arial"/>
+          <w:sz w:val="24"/>
+          <w:szCs w:val="24"/>
+        </w:rPr>
+        <w:t xml:space="preserve">, engenheiro e professor que idealizou a </w:t>
+      </w:r>
+      <w:r>
+        <w:rPr>
+          <w:rFonts w:ascii="Arial" w:hAnsi="Arial" w:cs="Arial"/>
+          <w:sz w:val="24"/>
+          <w:szCs w:val="24"/>
+        </w:rPr>
+        <w:t>política</w:t>
+      </w:r>
+      <w:r>
+        <w:rPr>
+          <w:rFonts w:ascii="Arial" w:hAnsi="Arial" w:cs="Arial"/>
+          <w:sz w:val="24"/>
+          <w:szCs w:val="24"/>
+        </w:rPr>
+        <w:t xml:space="preserve"> de incentivo de educação no estado, entendendo a educação como meio de formação de profissionais.</w:t>
+      </w:r>
+    </w:p>
+    <w:p>
+      <w:pPr>
+        <w:tabs>
+          <w:tab w:val="left" w:pos="0"/>
+        </w:tabs>
+        <w:spacing w:line="360" w:lineRule="auto"/>
+        <w:jc w:val="both"/>
+        <w:rPr>
+          <w:rFonts w:ascii="Arial" w:hAnsi="Arial" w:cs="Arial"/>
+          <w:sz w:val="24"/>
+          <w:szCs w:val="24"/>
+        </w:rPr>
+      </w:pPr>
+      <w:r>
+        <w:rPr>
+          <w:rFonts w:ascii="Arial" w:hAnsi="Arial" w:cs="Arial"/>
+          <w:sz w:val="24"/>
+          <w:szCs w:val="24"/>
+        </w:rPr>
+        <w:tab/>
+      </w:r>
+      <w:r>
+        <w:rPr>
+          <w:rFonts w:ascii="Arial" w:hAnsi="Arial" w:cs="Arial"/>
+          <w:sz w:val="24"/>
+          <w:szCs w:val="24"/>
+        </w:rPr>
+        <w:t xml:space="preserve">De início, a intenção era disponibilizar cursos de graduação tecnológica de 2 a 3 anos. Com o passar dos anos passou a oferecer também cursos de nível médio técnico. </w:t>
+      </w:r>
+      <w:r>
+        <w:rPr>
+          <w:rFonts w:ascii="Arial" w:hAnsi="Arial" w:cs="Arial"/>
+          <w:sz w:val="24"/>
+          <w:szCs w:val="24"/>
+        </w:rPr>
+        <w:t>Hoje</w:t>
+      </w:r>
+      <w:r>
+        <w:rPr>
+          <w:rFonts w:ascii="Arial" w:hAnsi="Arial" w:cs="Arial"/>
+          <w:sz w:val="24"/>
+          <w:szCs w:val="24"/>
+        </w:rPr>
+        <w:t>,</w:t>
+      </w:r>
+      <w:r>
+        <w:rPr>
+          <w:rFonts w:ascii="Arial" w:hAnsi="Arial" w:cs="Arial"/>
+          <w:sz w:val="24"/>
+          <w:szCs w:val="24"/>
+        </w:rPr>
+        <w:t xml:space="preserve"> há dezenas de cursos </w:t>
+      </w:r>
+      <w:r>
+        <w:rPr>
+          <w:rFonts w:ascii="Arial" w:hAnsi="Arial" w:cs="Arial"/>
+          <w:sz w:val="24"/>
+          <w:szCs w:val="24"/>
+        </w:rPr>
+        <w:t xml:space="preserve">em todas as áreas de conhecimento do nível médio à </w:t>
+      </w:r>
+      <w:r>
+        <w:rPr>
+          <w:rFonts w:ascii="Arial" w:hAnsi="Arial" w:cs="Arial"/>
+          <w:sz w:val="24"/>
+          <w:szCs w:val="24"/>
+        </w:rPr>
+        <w:t>pós-graduação</w:t>
+      </w:r>
+      <w:r>
+        <w:rPr>
+          <w:rFonts w:ascii="Arial" w:hAnsi="Arial" w:cs="Arial"/>
+          <w:sz w:val="24"/>
+          <w:szCs w:val="24"/>
+        </w:rPr>
+        <w:t>, além de atualização tecnológica à extensão</w:t>
+      </w:r>
+      <w:r>
+        <w:rPr>
+          <w:rFonts w:ascii="Arial" w:hAnsi="Arial" w:cs="Arial"/>
+          <w:sz w:val="24"/>
+          <w:szCs w:val="24"/>
+        </w:rPr>
+        <w:t>.</w:t>
+      </w:r>
+    </w:p>
+    <w:p>
+      <w:pPr>
         <w:pStyle w:val="PargrafodaLista"/>
         <w:numPr>
           <w:ilvl w:val="1"/>
@@ -12988,16 +11472,45 @@
         </w:rPr>
         <w:t xml:space="preserve"> </w:t>
       </w:r>
-      <w:bookmarkStart w:id="0" w:name="_GoBack"/>
-      <w:bookmarkEnd w:id="0"/>
-      <w:r>
-        <w:rPr>
-          <w:rFonts w:ascii="Arial" w:hAnsi="Arial" w:cs="Arial"/>
-          <w:b/>
-          <w:sz w:val="24"/>
-          <w:szCs w:val="24"/>
-        </w:rPr>
-        <w:t>Fatec’s</w:t>
+      <w:r>
+        <w:rPr>
+          <w:rFonts w:ascii="Arial" w:hAnsi="Arial" w:cs="Arial"/>
+          <w:b/>
+          <w:sz w:val="24"/>
+          <w:szCs w:val="24"/>
+        </w:rPr>
+        <w:t>Fatec</w:t>
+      </w:r>
+    </w:p>
+    <w:p>
+      <w:pPr>
+        <w:tabs>
+          <w:tab w:val="left" w:pos="0"/>
+        </w:tabs>
+        <w:spacing w:line="360" w:lineRule="auto"/>
+        <w:jc w:val="both"/>
+        <w:rPr>
+          <w:rFonts w:ascii="Arial" w:hAnsi="Arial" w:cs="Arial"/>
+          <w:sz w:val="24"/>
+          <w:szCs w:val="24"/>
+        </w:rPr>
+      </w:pPr>
+      <w:r>
+        <w:rPr>
+          <w:rFonts w:ascii="Arial" w:hAnsi="Arial" w:cs="Arial"/>
+          <w:sz w:val="24"/>
+          <w:szCs w:val="24"/>
+        </w:rPr>
+        <w:tab/>
+        <w:t>A Faculdade de Tec</w:t>
+      </w:r>
+      <w:r>
+        <w:rPr>
+          <w:rFonts w:ascii="Arial" w:hAnsi="Arial" w:cs="Arial"/>
+          <w:sz w:val="24"/>
+          <w:szCs w:val="24"/>
+        </w:rPr>
+        <w:t>nologia possui mais de 73 mil alunos em 72 cursos de graduação tecnológica com duração de 3 anos. As 65 unidades estão distribuídas em 59 municípios do estado de São Paulo e contemplam diversas áreas desde tecnologia da informação, construção civil, turismo à produção. Além disso, atualmente existe o sistema de educação à distância contemplando o curso de gestão empresarial.</w:t>
       </w:r>
     </w:p>
     <w:p>
@@ -13026,8 +11539,81 @@
           <w:sz w:val="24"/>
           <w:szCs w:val="24"/>
         </w:rPr>
-        <w:t xml:space="preserve"> Etec’s</w:t>
-      </w:r>
+        <w:t xml:space="preserve"> Etec</w:t>
+      </w:r>
+    </w:p>
+    <w:p>
+      <w:pPr>
+        <w:tabs>
+          <w:tab w:val="left" w:pos="0"/>
+        </w:tabs>
+        <w:spacing w:line="360" w:lineRule="auto"/>
+        <w:jc w:val="both"/>
+        <w:rPr>
+          <w:rFonts w:ascii="Arial" w:hAnsi="Arial" w:cs="Arial"/>
+          <w:sz w:val="24"/>
+          <w:szCs w:val="24"/>
+        </w:rPr>
+      </w:pPr>
+      <w:r>
+        <w:rPr>
+          <w:rFonts w:ascii="Arial" w:hAnsi="Arial" w:cs="Arial"/>
+          <w:sz w:val="24"/>
+          <w:szCs w:val="24"/>
+        </w:rPr>
+        <w:tab/>
+        <w:t xml:space="preserve">A Escola </w:t>
+      </w:r>
+      <w:r>
+        <w:rPr>
+          <w:rFonts w:ascii="Arial" w:hAnsi="Arial" w:cs="Arial"/>
+          <w:sz w:val="24"/>
+          <w:szCs w:val="24"/>
+        </w:rPr>
+        <w:t>T</w:t>
+      </w:r>
+      <w:r>
+        <w:rPr>
+          <w:rFonts w:ascii="Arial" w:hAnsi="Arial" w:cs="Arial"/>
+          <w:sz w:val="24"/>
+          <w:szCs w:val="24"/>
+        </w:rPr>
+        <w:t>écnica Estad</w:t>
+      </w:r>
+      <w:r>
+        <w:rPr>
+          <w:rFonts w:ascii="Arial" w:hAnsi="Arial" w:cs="Arial"/>
+          <w:sz w:val="24"/>
+          <w:szCs w:val="24"/>
+        </w:rPr>
+        <w:t>ual possui hoje ma</w:t>
+      </w:r>
+      <w:r>
+        <w:rPr>
+          <w:rFonts w:ascii="Arial" w:hAnsi="Arial" w:cs="Arial"/>
+          <w:sz w:val="24"/>
+          <w:szCs w:val="24"/>
+        </w:rPr>
+        <w:t xml:space="preserve">is de 212 mil estudantes distribuídos em 135 cursos de ensino médio, médio integrado ao técnico e técnico </w:t>
+      </w:r>
+      <w:r>
+        <w:rPr>
+          <w:rFonts w:ascii="Arial" w:hAnsi="Arial" w:cs="Arial"/>
+          <w:sz w:val="24"/>
+          <w:szCs w:val="24"/>
+        </w:rPr>
+        <w:t>em 161 cidades no estado de São Paulo.</w:t>
+      </w:r>
+      <w:r>
+        <w:rPr>
+          <w:rFonts w:ascii="Arial" w:hAnsi="Arial" w:cs="Arial"/>
+          <w:sz w:val="24"/>
+          <w:szCs w:val="24"/>
+        </w:rPr>
+        <w:t xml:space="preserve"> Os cursos contemplam os setores industrial, agropecuário e de serviços, sendo na modalidade presencial, semipresencial e educação à distância, além de cursos integrados com o ensino médio e educação de jovens e adultos.</w:t>
+      </w:r>
+      <w:bookmarkStart w:id="0" w:name="_GoBack"/>
+      <w:bookmarkEnd w:id="0"/>
     </w:p>
     <w:sectPr>
       <w:headerReference w:type="default" r:id="rId8"/>
@@ -14659,7 +13245,7 @@
 </file>
 
 <file path=customXml/itemProps1.xml><?xml version="1.0" encoding="utf-8"?>
-<ds:datastoreItem xmlns:ds="http://schemas.openxmlformats.org/officeDocument/2006/customXml" ds:itemID="{06FBE715-A628-45A8-B8A3-06A762AFF1CA}">
+<ds:datastoreItem xmlns:ds="http://schemas.openxmlformats.org/officeDocument/2006/customXml" ds:itemID="{C08C04AB-9DBA-4681-A2CC-07FF682BE0E8}">
   <ds:schemaRefs>
     <ds:schemaRef ds:uri="http://schemas.openxmlformats.org/officeDocument/2006/bibliography"/>
   </ds:schemaRefs>

</xml_diff>

<commit_message>
Cont. #26 - inicio 2.3 sobre as regras da marca
</commit_message>
<xml_diff>
--- a/tcc/tcc-adam-flavia-ramon-v1.docx
+++ b/tcc/tcc-adam-flavia-ramon-v1.docx
@@ -413,7 +413,6 @@
           <w:sz w:val="24"/>
           <w:szCs w:val="24"/>
         </w:rPr>
-        <w:lastRenderedPageBreak/>
         <w:t>ADAM REQUENA MACIAS</w:t>
       </w:r>
     </w:p>
@@ -2499,27 +2498,7 @@
           <w:sz w:val="24"/>
           <w:szCs w:val="24"/>
         </w:rPr>
-        <w:t xml:space="preserve">Ao meu orientador, </w:t>
-      </w:r>
-      <w:proofErr w:type="gramStart"/>
-      <w:r>
-        <w:rPr>
-          <w:rFonts w:ascii="Arial" w:hAnsi="Arial" w:cs="Arial"/>
-          <w:color w:val="FF0000"/>
-          <w:sz w:val="24"/>
-          <w:szCs w:val="24"/>
-        </w:rPr>
-        <w:t>pelo excelente contribuição</w:t>
-      </w:r>
-      <w:proofErr w:type="gramEnd"/>
-      <w:r>
-        <w:rPr>
-          <w:rFonts w:ascii="Arial" w:hAnsi="Arial" w:cs="Arial"/>
-          <w:color w:val="FF0000"/>
-          <w:sz w:val="24"/>
-          <w:szCs w:val="24"/>
-        </w:rPr>
-        <w:t xml:space="preserve"> para este trabalho. </w:t>
+        <w:t xml:space="preserve">Ao meu orientador, pelo excelente contribuição para este trabalho. </w:t>
       </w:r>
       <w:r>
         <w:rPr>
@@ -3032,17 +3011,7 @@
           <w:sz w:val="24"/>
           <w:szCs w:val="24"/>
         </w:rPr>
-        <w:t xml:space="preserve">negativas, símbolos, equações, fórmulas e verbo na voz ativa e na terceira pessoa do </w:t>
-      </w:r>
-      <w:proofErr w:type="gramStart"/>
-      <w:r>
-        <w:rPr>
-          <w:rFonts w:ascii="Arial" w:hAnsi="Arial" w:cs="Arial"/>
-          <w:color w:val="FF0000"/>
-          <w:sz w:val="24"/>
-          <w:szCs w:val="24"/>
-        </w:rPr>
-        <w:t>singular.</w:t>
+        <w:t>negativas, símbolos, equações, fórmulas e verbo na voz ativa e na terceira pessoa do singular.</w:t>
       </w:r>
       <w:r>
         <w:rPr>
@@ -3053,7 +3022,6 @@
         </w:rPr>
         <w:t xml:space="preserve">  </w:t>
       </w:r>
-      <w:proofErr w:type="gramEnd"/>
       <w:r>
         <w:rPr>
           <w:rFonts w:ascii="Arial" w:hAnsi="Arial" w:cs="Arial"/>
@@ -3155,27 +3123,7 @@
           <w:sz w:val="24"/>
           <w:szCs w:val="24"/>
         </w:rPr>
-        <w:t xml:space="preserve"> (</w:t>
-      </w:r>
-      <w:proofErr w:type="gramStart"/>
-      <w:r>
-        <w:rPr>
-          <w:rFonts w:ascii="Arial" w:hAnsi="Arial" w:cs="Arial"/>
-          <w:color w:val="FF0000"/>
-          <w:sz w:val="24"/>
-          <w:szCs w:val="24"/>
-        </w:rPr>
-        <w:t>de</w:t>
-      </w:r>
-      <w:proofErr w:type="gramEnd"/>
-      <w:r>
-        <w:rPr>
-          <w:rFonts w:ascii="Arial" w:hAnsi="Arial" w:cs="Arial"/>
-          <w:color w:val="FF0000"/>
-          <w:sz w:val="24"/>
-          <w:szCs w:val="24"/>
-        </w:rPr>
-        <w:t xml:space="preserve"> 3 a 5 palavras)</w:t>
+        <w:t xml:space="preserve"> (de 3 a 5 palavras)</w:t>
       </w:r>
     </w:p>
     <w:p>
@@ -3596,27 +3544,7 @@
           <w:sz w:val="24"/>
           <w:szCs w:val="24"/>
         </w:rPr>
-        <w:t>separadas por ponto. (</w:t>
-      </w:r>
-      <w:proofErr w:type="gramStart"/>
-      <w:r>
-        <w:rPr>
-          <w:rFonts w:ascii="Arial" w:hAnsi="Arial" w:cs="Arial"/>
-          <w:color w:val="FF0000"/>
-          <w:sz w:val="24"/>
-          <w:szCs w:val="24"/>
-        </w:rPr>
-        <w:t>de</w:t>
-      </w:r>
-      <w:proofErr w:type="gramEnd"/>
-      <w:r>
-        <w:rPr>
-          <w:rFonts w:ascii="Arial" w:hAnsi="Arial" w:cs="Arial"/>
-          <w:color w:val="FF0000"/>
-          <w:sz w:val="24"/>
-          <w:szCs w:val="24"/>
-        </w:rPr>
-        <w:t xml:space="preserve"> 3 a 5 palavras)</w:t>
+        <w:t>separadas por ponto. (de 3 a 5 palavras)</w:t>
       </w:r>
     </w:p>
     <w:p>
@@ -3770,7 +3698,6 @@
           <w:sz w:val="24"/>
           <w:szCs w:val="24"/>
         </w:rPr>
-        <w:lastRenderedPageBreak/>
         <w:t>LISTA DE ABREVIATURAS E SIGLAS</w:t>
       </w:r>
     </w:p>
@@ -3965,6 +3892,43 @@
           <w:szCs w:val="24"/>
         </w:rPr>
         <w:tab/>
+      </w:r>
+    </w:p>
+    <w:p>
+      <w:pPr>
+        <w:spacing w:after="0" w:line="360" w:lineRule="auto"/>
+        <w:ind w:right="-1"/>
+        <w:jc w:val="both"/>
+        <w:rPr>
+          <w:rFonts w:ascii="Arial" w:hAnsi="Arial" w:cs="Arial"/>
+          <w:sz w:val="24"/>
+          <w:szCs w:val="24"/>
+        </w:rPr>
+      </w:pPr>
+      <w:r>
+        <w:rPr>
+          <w:rFonts w:ascii="Arial" w:hAnsi="Arial" w:cs="Arial"/>
+          <w:sz w:val="24"/>
+          <w:szCs w:val="24"/>
+        </w:rPr>
+        <w:t>EAD</w:t>
+      </w:r>
+      <w:r>
+        <w:rPr>
+          <w:rFonts w:ascii="Arial" w:hAnsi="Arial" w:cs="Arial"/>
+          <w:sz w:val="24"/>
+          <w:szCs w:val="24"/>
+        </w:rPr>
+        <w:tab/>
+      </w:r>
+      <w:r>
+        <w:rPr>
+          <w:rFonts w:ascii="Arial" w:hAnsi="Arial" w:cs="Arial"/>
+          <w:sz w:val="24"/>
+          <w:szCs w:val="24"/>
+        </w:rPr>
+        <w:tab/>
+        <w:t>Educação à distância</w:t>
       </w:r>
     </w:p>
     <w:p>
@@ -5806,7 +5770,6 @@
           <w:sz w:val="24"/>
           <w:szCs w:val="24"/>
         </w:rPr>
-        <w:lastRenderedPageBreak/>
         <w:t>LISTA DE TABELAS</w:t>
       </w:r>
       <w:r>
@@ -7601,7 +7564,6 @@
           <w:sz w:val="28"/>
           <w:szCs w:val="24"/>
         </w:rPr>
-        <w:lastRenderedPageBreak/>
         <w:t>SUMÁRIO</w:t>
       </w:r>
     </w:p>
@@ -8693,16 +8655,16 @@
         <w:rPr>
           <w:rFonts w:ascii="Arial" w:hAnsi="Arial" w:cs="Arial"/>
           <w:b/>
-          <w:color w:val="FF0000"/>
-          <w:sz w:val="24"/>
-          <w:szCs w:val="24"/>
-        </w:rPr>
-      </w:pPr>
-      <w:r>
-        <w:rPr>
-          <w:rFonts w:ascii="Arial" w:hAnsi="Arial" w:cs="Arial"/>
-          <w:b/>
-          <w:color w:val="FF0000"/>
+          <w:color w:val="808080" w:themeColor="background1" w:themeShade="80"/>
+          <w:sz w:val="24"/>
+          <w:szCs w:val="24"/>
+        </w:rPr>
+      </w:pPr>
+      <w:r>
+        <w:rPr>
+          <w:rFonts w:ascii="Arial" w:hAnsi="Arial" w:cs="Arial"/>
+          <w:b/>
+          <w:color w:val="808080" w:themeColor="background1" w:themeShade="80"/>
           <w:sz w:val="24"/>
           <w:szCs w:val="24"/>
         </w:rPr>
@@ -8712,245 +8674,389 @@
         <w:rPr>
           <w:rFonts w:ascii="Arial" w:hAnsi="Arial" w:cs="Arial"/>
           <w:b/>
-          <w:color w:val="FF0000"/>
-          <w:sz w:val="24"/>
-          <w:szCs w:val="24"/>
-          <w:u w:val="dotted"/>
-        </w:rPr>
-        <w:tab/>
-      </w:r>
-      <w:r>
-        <w:rPr>
-          <w:rFonts w:ascii="Arial" w:hAnsi="Arial" w:cs="Arial"/>
-          <w:b/>
-          <w:color w:val="FF0000"/>
-          <w:sz w:val="24"/>
-          <w:szCs w:val="24"/>
-          <w:u w:val="dotted"/>
-        </w:rPr>
-        <w:tab/>
-      </w:r>
-      <w:r>
-        <w:rPr>
-          <w:rFonts w:ascii="Arial" w:hAnsi="Arial" w:cs="Arial"/>
-          <w:b/>
-          <w:color w:val="FF0000"/>
-          <w:sz w:val="24"/>
-          <w:szCs w:val="24"/>
-          <w:u w:val="dotted"/>
-        </w:rPr>
-        <w:tab/>
-      </w:r>
-      <w:r>
-        <w:rPr>
-          <w:rFonts w:ascii="Arial" w:hAnsi="Arial" w:cs="Arial"/>
-          <w:b/>
-          <w:color w:val="FF0000"/>
-          <w:sz w:val="24"/>
-          <w:szCs w:val="24"/>
-          <w:u w:val="dotted"/>
-        </w:rPr>
-        <w:tab/>
-      </w:r>
-      <w:r>
-        <w:rPr>
-          <w:rFonts w:ascii="Arial" w:hAnsi="Arial" w:cs="Arial"/>
-          <w:b/>
-          <w:color w:val="FF0000"/>
-          <w:sz w:val="24"/>
-          <w:szCs w:val="24"/>
-          <w:u w:val="dotted"/>
-        </w:rPr>
-        <w:tab/>
-      </w:r>
-      <w:r>
-        <w:rPr>
-          <w:rFonts w:ascii="Arial" w:hAnsi="Arial" w:cs="Arial"/>
-          <w:b/>
-          <w:color w:val="FF0000"/>
-          <w:sz w:val="24"/>
-          <w:szCs w:val="24"/>
-          <w:u w:val="dotted"/>
-        </w:rPr>
-        <w:tab/>
-      </w:r>
-      <w:r>
-        <w:rPr>
-          <w:rFonts w:ascii="Arial" w:hAnsi="Arial" w:cs="Arial"/>
-          <w:b/>
-          <w:color w:val="FF0000"/>
-          <w:sz w:val="24"/>
-          <w:szCs w:val="24"/>
-          <w:u w:val="dotted"/>
-        </w:rPr>
-        <w:tab/>
-      </w:r>
-      <w:r>
-        <w:rPr>
-          <w:rFonts w:ascii="Arial" w:hAnsi="Arial" w:cs="Arial"/>
-          <w:b/>
-          <w:color w:val="FF0000"/>
-          <w:sz w:val="24"/>
-          <w:szCs w:val="24"/>
-        </w:rPr>
-        <w:t>18</w:t>
-      </w:r>
-    </w:p>
-    <w:p>
-      <w:pPr>
-        <w:rPr>
-          <w:rFonts w:ascii="Arial" w:hAnsi="Arial" w:cs="Arial"/>
-          <w:b/>
-          <w:color w:val="FF0000"/>
-          <w:sz w:val="24"/>
-          <w:szCs w:val="24"/>
-        </w:rPr>
-      </w:pPr>
-      <w:r>
-        <w:rPr>
-          <w:rFonts w:ascii="Arial" w:hAnsi="Arial" w:cs="Arial"/>
-          <w:b/>
-          <w:color w:val="FF0000"/>
-          <w:sz w:val="24"/>
-          <w:szCs w:val="24"/>
-        </w:rPr>
-        <w:t xml:space="preserve">   2.1 Fatec </w:t>
-      </w:r>
-      <w:r>
-        <w:rPr>
-          <w:rFonts w:ascii="Arial" w:hAnsi="Arial" w:cs="Arial"/>
-          <w:b/>
-          <w:color w:val="FF0000"/>
-          <w:sz w:val="24"/>
-          <w:szCs w:val="24"/>
-          <w:u w:val="dotted"/>
-        </w:rPr>
-        <w:tab/>
-      </w:r>
-      <w:r>
-        <w:rPr>
-          <w:rFonts w:ascii="Arial" w:hAnsi="Arial" w:cs="Arial"/>
-          <w:b/>
-          <w:color w:val="FF0000"/>
-          <w:sz w:val="24"/>
-          <w:szCs w:val="24"/>
-          <w:u w:val="dotted"/>
-        </w:rPr>
-        <w:tab/>
-      </w:r>
-      <w:r>
-        <w:rPr>
-          <w:rFonts w:ascii="Arial" w:hAnsi="Arial" w:cs="Arial"/>
-          <w:b/>
-          <w:color w:val="FF0000"/>
-          <w:sz w:val="24"/>
-          <w:szCs w:val="24"/>
-          <w:u w:val="dotted"/>
-        </w:rPr>
-        <w:tab/>
-      </w:r>
-      <w:r>
-        <w:rPr>
-          <w:rFonts w:ascii="Arial" w:hAnsi="Arial" w:cs="Arial"/>
-          <w:b/>
-          <w:color w:val="FF0000"/>
-          <w:sz w:val="24"/>
-          <w:szCs w:val="24"/>
-          <w:u w:val="dotted"/>
-        </w:rPr>
-        <w:tab/>
-      </w:r>
-      <w:r>
-        <w:rPr>
-          <w:rFonts w:ascii="Arial" w:hAnsi="Arial" w:cs="Arial"/>
-          <w:b/>
-          <w:color w:val="FF0000"/>
-          <w:sz w:val="24"/>
-          <w:szCs w:val="24"/>
-          <w:u w:val="dotted"/>
-        </w:rPr>
-        <w:tab/>
-      </w:r>
-      <w:r>
-        <w:rPr>
-          <w:rFonts w:ascii="Arial" w:hAnsi="Arial" w:cs="Arial"/>
-          <w:b/>
-          <w:color w:val="FF0000"/>
-          <w:sz w:val="24"/>
-          <w:szCs w:val="24"/>
-          <w:u w:val="dotted"/>
-        </w:rPr>
-        <w:tab/>
-      </w:r>
-      <w:r>
-        <w:rPr>
-          <w:rFonts w:ascii="Arial" w:hAnsi="Arial" w:cs="Arial"/>
-          <w:b/>
-          <w:color w:val="FF0000"/>
-          <w:sz w:val="24"/>
-          <w:szCs w:val="24"/>
-          <w:u w:val="dotted"/>
-        </w:rPr>
-        <w:tab/>
-      </w:r>
-      <w:r>
-        <w:rPr>
-          <w:rFonts w:ascii="Arial" w:hAnsi="Arial" w:cs="Arial"/>
-          <w:b/>
-          <w:color w:val="FF0000"/>
-          <w:sz w:val="24"/>
-          <w:szCs w:val="24"/>
-          <w:u w:val="dotted"/>
-        </w:rPr>
-        <w:tab/>
-      </w:r>
-      <w:r>
-        <w:rPr>
-          <w:rFonts w:ascii="Arial" w:hAnsi="Arial" w:cs="Arial"/>
-          <w:b/>
-          <w:color w:val="FF0000"/>
-          <w:sz w:val="24"/>
-          <w:szCs w:val="24"/>
-          <w:u w:val="dotted"/>
-        </w:rPr>
-        <w:tab/>
-      </w:r>
-      <w:r>
-        <w:rPr>
-          <w:rFonts w:ascii="Arial" w:hAnsi="Arial" w:cs="Arial"/>
-          <w:b/>
-          <w:color w:val="FF0000"/>
-          <w:sz w:val="24"/>
-          <w:szCs w:val="24"/>
-        </w:rPr>
-        <w:t>$$</w:t>
-      </w:r>
-    </w:p>
-    <w:p>
-      <w:pPr>
-        <w:rPr>
-          <w:rFonts w:ascii="Arial" w:hAnsi="Arial" w:cs="Arial"/>
-          <w:b/>
-          <w:color w:val="FF0000"/>
-          <w:sz w:val="24"/>
-          <w:szCs w:val="24"/>
-        </w:rPr>
-      </w:pPr>
-      <w:r>
-        <w:rPr>
-          <w:rFonts w:ascii="Arial" w:hAnsi="Arial" w:cs="Arial"/>
-          <w:b/>
-          <w:color w:val="FF0000"/>
-          <w:sz w:val="24"/>
-          <w:szCs w:val="24"/>
-        </w:rPr>
-        <w:t xml:space="preserve">   2.2 Etec</w:t>
-      </w:r>
-      <w:r>
-        <w:rPr>
-          <w:rFonts w:ascii="Arial" w:hAnsi="Arial" w:cs="Arial"/>
-          <w:b/>
-          <w:color w:val="FF0000"/>
+          <w:color w:val="808080" w:themeColor="background1" w:themeShade="80"/>
+          <w:sz w:val="24"/>
+          <w:szCs w:val="24"/>
+          <w:u w:val="dotted"/>
+        </w:rPr>
+        <w:tab/>
+      </w:r>
+      <w:r>
+        <w:rPr>
+          <w:rFonts w:ascii="Arial" w:hAnsi="Arial" w:cs="Arial"/>
+          <w:b/>
+          <w:color w:val="808080" w:themeColor="background1" w:themeShade="80"/>
+          <w:sz w:val="24"/>
+          <w:szCs w:val="24"/>
+          <w:u w:val="dotted"/>
+        </w:rPr>
+        <w:tab/>
+      </w:r>
+      <w:r>
+        <w:rPr>
+          <w:rFonts w:ascii="Arial" w:hAnsi="Arial" w:cs="Arial"/>
+          <w:b/>
+          <w:color w:val="808080" w:themeColor="background1" w:themeShade="80"/>
+          <w:sz w:val="24"/>
+          <w:szCs w:val="24"/>
+          <w:u w:val="dotted"/>
+        </w:rPr>
+        <w:tab/>
+      </w:r>
+      <w:r>
+        <w:rPr>
+          <w:rFonts w:ascii="Arial" w:hAnsi="Arial" w:cs="Arial"/>
+          <w:b/>
+          <w:color w:val="808080" w:themeColor="background1" w:themeShade="80"/>
+          <w:sz w:val="24"/>
+          <w:szCs w:val="24"/>
+          <w:u w:val="dotted"/>
+        </w:rPr>
+        <w:tab/>
+      </w:r>
+      <w:r>
+        <w:rPr>
+          <w:rFonts w:ascii="Arial" w:hAnsi="Arial" w:cs="Arial"/>
+          <w:b/>
+          <w:color w:val="808080" w:themeColor="background1" w:themeShade="80"/>
+          <w:sz w:val="24"/>
+          <w:szCs w:val="24"/>
+          <w:u w:val="dotted"/>
+        </w:rPr>
+        <w:tab/>
+      </w:r>
+      <w:r>
+        <w:rPr>
+          <w:rFonts w:ascii="Arial" w:hAnsi="Arial" w:cs="Arial"/>
+          <w:b/>
+          <w:color w:val="808080" w:themeColor="background1" w:themeShade="80"/>
+          <w:sz w:val="24"/>
+          <w:szCs w:val="24"/>
+          <w:u w:val="dotted"/>
+        </w:rPr>
+        <w:tab/>
+      </w:r>
+      <w:r>
+        <w:rPr>
+          <w:rFonts w:ascii="Arial" w:hAnsi="Arial" w:cs="Arial"/>
+          <w:b/>
+          <w:color w:val="808080" w:themeColor="background1" w:themeShade="80"/>
+          <w:sz w:val="24"/>
+          <w:szCs w:val="24"/>
+          <w:u w:val="dotted"/>
+        </w:rPr>
+        <w:tab/>
+      </w:r>
+      <w:r>
+        <w:rPr>
+          <w:rFonts w:ascii="Arial" w:hAnsi="Arial" w:cs="Arial"/>
+          <w:b/>
+          <w:color w:val="808080" w:themeColor="background1" w:themeShade="80"/>
+          <w:sz w:val="24"/>
+          <w:szCs w:val="24"/>
+        </w:rPr>
+        <w:t>17</w:t>
+      </w:r>
+    </w:p>
+    <w:p>
+      <w:pPr>
+        <w:rPr>
+          <w:rFonts w:ascii="Arial" w:hAnsi="Arial" w:cs="Arial"/>
+          <w:b/>
+          <w:color w:val="808080" w:themeColor="background1" w:themeShade="80"/>
+          <w:sz w:val="24"/>
+          <w:szCs w:val="24"/>
+        </w:rPr>
+      </w:pPr>
+      <w:r>
+        <w:rPr>
+          <w:rFonts w:ascii="Arial" w:hAnsi="Arial" w:cs="Arial"/>
+          <w:b/>
+          <w:color w:val="808080" w:themeColor="background1" w:themeShade="80"/>
+          <w:sz w:val="24"/>
+          <w:szCs w:val="24"/>
+        </w:rPr>
+        <w:t xml:space="preserve">   2.1 Etec </w:t>
+      </w:r>
+      <w:r>
+        <w:rPr>
+          <w:rFonts w:ascii="Arial" w:hAnsi="Arial" w:cs="Arial"/>
+          <w:b/>
+          <w:color w:val="808080" w:themeColor="background1" w:themeShade="80"/>
+          <w:sz w:val="24"/>
+          <w:szCs w:val="24"/>
+          <w:u w:val="dotted"/>
+        </w:rPr>
+        <w:tab/>
+      </w:r>
+      <w:r>
+        <w:rPr>
+          <w:rFonts w:ascii="Arial" w:hAnsi="Arial" w:cs="Arial"/>
+          <w:b/>
+          <w:color w:val="808080" w:themeColor="background1" w:themeShade="80"/>
+          <w:sz w:val="24"/>
+          <w:szCs w:val="24"/>
+          <w:u w:val="dotted"/>
+        </w:rPr>
+        <w:tab/>
+      </w:r>
+      <w:r>
+        <w:rPr>
+          <w:rFonts w:ascii="Arial" w:hAnsi="Arial" w:cs="Arial"/>
+          <w:b/>
+          <w:color w:val="808080" w:themeColor="background1" w:themeShade="80"/>
+          <w:sz w:val="24"/>
+          <w:szCs w:val="24"/>
+          <w:u w:val="dotted"/>
+        </w:rPr>
+        <w:tab/>
+      </w:r>
+      <w:r>
+        <w:rPr>
+          <w:rFonts w:ascii="Arial" w:hAnsi="Arial" w:cs="Arial"/>
+          <w:b/>
+          <w:color w:val="808080" w:themeColor="background1" w:themeShade="80"/>
+          <w:sz w:val="24"/>
+          <w:szCs w:val="24"/>
+          <w:u w:val="dotted"/>
+        </w:rPr>
+        <w:tab/>
+      </w:r>
+      <w:r>
+        <w:rPr>
+          <w:rFonts w:ascii="Arial" w:hAnsi="Arial" w:cs="Arial"/>
+          <w:b/>
+          <w:color w:val="808080" w:themeColor="background1" w:themeShade="80"/>
+          <w:sz w:val="24"/>
+          <w:szCs w:val="24"/>
+          <w:u w:val="dotted"/>
+        </w:rPr>
+        <w:tab/>
+      </w:r>
+      <w:r>
+        <w:rPr>
+          <w:rFonts w:ascii="Arial" w:hAnsi="Arial" w:cs="Arial"/>
+          <w:b/>
+          <w:color w:val="808080" w:themeColor="background1" w:themeShade="80"/>
+          <w:sz w:val="24"/>
+          <w:szCs w:val="24"/>
+          <w:u w:val="dotted"/>
+        </w:rPr>
+        <w:tab/>
+      </w:r>
+      <w:r>
+        <w:rPr>
+          <w:rFonts w:ascii="Arial" w:hAnsi="Arial" w:cs="Arial"/>
+          <w:b/>
+          <w:color w:val="808080" w:themeColor="background1" w:themeShade="80"/>
+          <w:sz w:val="24"/>
+          <w:szCs w:val="24"/>
+          <w:u w:val="dotted"/>
+        </w:rPr>
+        <w:tab/>
+      </w:r>
+      <w:r>
+        <w:rPr>
+          <w:rFonts w:ascii="Arial" w:hAnsi="Arial" w:cs="Arial"/>
+          <w:b/>
+          <w:color w:val="808080" w:themeColor="background1" w:themeShade="80"/>
+          <w:sz w:val="24"/>
+          <w:szCs w:val="24"/>
+          <w:u w:val="dotted"/>
+        </w:rPr>
+        <w:tab/>
+      </w:r>
+      <w:r>
+        <w:rPr>
+          <w:rFonts w:ascii="Arial" w:hAnsi="Arial" w:cs="Arial"/>
+          <w:b/>
+          <w:color w:val="808080" w:themeColor="background1" w:themeShade="80"/>
+          <w:sz w:val="24"/>
+          <w:szCs w:val="24"/>
+          <w:u w:val="dotted"/>
+        </w:rPr>
+        <w:tab/>
+      </w:r>
+      <w:r>
+        <w:rPr>
+          <w:rFonts w:ascii="Arial" w:hAnsi="Arial" w:cs="Arial"/>
+          <w:b/>
+          <w:color w:val="808080" w:themeColor="background1" w:themeShade="80"/>
+          <w:sz w:val="24"/>
+          <w:szCs w:val="24"/>
+        </w:rPr>
+        <w:t>17</w:t>
+      </w:r>
+    </w:p>
+    <w:p>
+      <w:pPr>
+        <w:rPr>
+          <w:rFonts w:ascii="Arial" w:hAnsi="Arial" w:cs="Arial"/>
+          <w:b/>
+          <w:color w:val="808080" w:themeColor="background1" w:themeShade="80"/>
+          <w:sz w:val="24"/>
+          <w:szCs w:val="24"/>
+        </w:rPr>
+      </w:pPr>
+      <w:r>
+        <w:rPr>
+          <w:rFonts w:ascii="Arial" w:hAnsi="Arial" w:cs="Arial"/>
+          <w:b/>
+          <w:color w:val="808080" w:themeColor="background1" w:themeShade="80"/>
+          <w:sz w:val="24"/>
+          <w:szCs w:val="24"/>
+        </w:rPr>
+        <w:t xml:space="preserve">   2.2</w:t>
+      </w:r>
+      <w:r>
+        <w:rPr>
+          <w:rFonts w:ascii="Arial" w:hAnsi="Arial" w:cs="Arial"/>
+          <w:b/>
+          <w:color w:val="808080" w:themeColor="background1" w:themeShade="80"/>
+          <w:sz w:val="24"/>
+          <w:szCs w:val="24"/>
+        </w:rPr>
+        <w:t xml:space="preserve"> Fatec </w:t>
+      </w:r>
+      <w:r>
+        <w:rPr>
+          <w:rFonts w:ascii="Arial" w:hAnsi="Arial" w:cs="Arial"/>
+          <w:b/>
+          <w:color w:val="808080" w:themeColor="background1" w:themeShade="80"/>
+          <w:sz w:val="24"/>
+          <w:szCs w:val="24"/>
+          <w:u w:val="dotted"/>
+        </w:rPr>
+        <w:tab/>
+      </w:r>
+      <w:r>
+        <w:rPr>
+          <w:rFonts w:ascii="Arial" w:hAnsi="Arial" w:cs="Arial"/>
+          <w:b/>
+          <w:color w:val="808080" w:themeColor="background1" w:themeShade="80"/>
+          <w:sz w:val="24"/>
+          <w:szCs w:val="24"/>
+          <w:u w:val="dotted"/>
+        </w:rPr>
+        <w:tab/>
+      </w:r>
+      <w:r>
+        <w:rPr>
+          <w:rFonts w:ascii="Arial" w:hAnsi="Arial" w:cs="Arial"/>
+          <w:b/>
+          <w:color w:val="808080" w:themeColor="background1" w:themeShade="80"/>
+          <w:sz w:val="24"/>
+          <w:szCs w:val="24"/>
+          <w:u w:val="dotted"/>
+        </w:rPr>
+        <w:tab/>
+      </w:r>
+      <w:r>
+        <w:rPr>
+          <w:rFonts w:ascii="Arial" w:hAnsi="Arial" w:cs="Arial"/>
+          <w:b/>
+          <w:color w:val="808080" w:themeColor="background1" w:themeShade="80"/>
+          <w:sz w:val="24"/>
+          <w:szCs w:val="24"/>
+          <w:u w:val="dotted"/>
+        </w:rPr>
+        <w:tab/>
+      </w:r>
+      <w:r>
+        <w:rPr>
+          <w:rFonts w:ascii="Arial" w:hAnsi="Arial" w:cs="Arial"/>
+          <w:b/>
+          <w:color w:val="808080" w:themeColor="background1" w:themeShade="80"/>
+          <w:sz w:val="24"/>
+          <w:szCs w:val="24"/>
+          <w:u w:val="dotted"/>
+        </w:rPr>
+        <w:tab/>
+      </w:r>
+      <w:r>
+        <w:rPr>
+          <w:rFonts w:ascii="Arial" w:hAnsi="Arial" w:cs="Arial"/>
+          <w:b/>
+          <w:color w:val="808080" w:themeColor="background1" w:themeShade="80"/>
+          <w:sz w:val="24"/>
+          <w:szCs w:val="24"/>
+          <w:u w:val="dotted"/>
+        </w:rPr>
+        <w:tab/>
+      </w:r>
+      <w:r>
+        <w:rPr>
+          <w:rFonts w:ascii="Arial" w:hAnsi="Arial" w:cs="Arial"/>
+          <w:b/>
+          <w:color w:val="808080" w:themeColor="background1" w:themeShade="80"/>
+          <w:sz w:val="24"/>
+          <w:szCs w:val="24"/>
+          <w:u w:val="dotted"/>
+        </w:rPr>
+        <w:tab/>
+      </w:r>
+      <w:r>
+        <w:rPr>
+          <w:rFonts w:ascii="Arial" w:hAnsi="Arial" w:cs="Arial"/>
+          <w:b/>
+          <w:color w:val="808080" w:themeColor="background1" w:themeShade="80"/>
+          <w:sz w:val="24"/>
+          <w:szCs w:val="24"/>
+          <w:u w:val="dotted"/>
+        </w:rPr>
+        <w:tab/>
+      </w:r>
+      <w:r>
+        <w:rPr>
+          <w:rFonts w:ascii="Arial" w:hAnsi="Arial" w:cs="Arial"/>
+          <w:b/>
+          <w:color w:val="808080" w:themeColor="background1" w:themeShade="80"/>
+          <w:sz w:val="24"/>
+          <w:szCs w:val="24"/>
+          <w:u w:val="dotted"/>
+        </w:rPr>
+        <w:tab/>
+      </w:r>
+      <w:r>
+        <w:rPr>
+          <w:rFonts w:ascii="Arial" w:hAnsi="Arial" w:cs="Arial"/>
+          <w:b/>
+          <w:color w:val="808080" w:themeColor="background1" w:themeShade="80"/>
+          <w:sz w:val="24"/>
+          <w:szCs w:val="24"/>
+        </w:rPr>
+        <w:t>17</w:t>
+      </w:r>
+    </w:p>
+    <w:p>
+      <w:pPr>
+        <w:tabs>
+          <w:tab w:val="left" w:pos="0"/>
+        </w:tabs>
+        <w:spacing w:line="360" w:lineRule="auto"/>
+        <w:jc w:val="both"/>
+        <w:rPr>
+          <w:rFonts w:ascii="Arial" w:hAnsi="Arial" w:cs="Arial"/>
+          <w:b/>
+          <w:color w:val="808080" w:themeColor="background1" w:themeShade="80"/>
+          <w:sz w:val="24"/>
+          <w:szCs w:val="24"/>
+        </w:rPr>
+      </w:pPr>
+      <w:r>
+        <w:rPr>
+          <w:rFonts w:ascii="Arial" w:hAnsi="Arial" w:cs="Arial"/>
+          <w:color w:val="808080" w:themeColor="background1" w:themeShade="80"/>
+          <w:sz w:val="24"/>
+          <w:szCs w:val="24"/>
+        </w:rPr>
+        <w:t xml:space="preserve">      2.2.1</w:t>
+      </w:r>
+      <w:r>
+        <w:rPr>
+          <w:rFonts w:ascii="Arial" w:hAnsi="Arial" w:cs="Arial"/>
+          <w:b/>
+          <w:color w:val="808080" w:themeColor="background1" w:themeShade="80"/>
           <w:sz w:val="24"/>
           <w:szCs w:val="24"/>
         </w:rPr>
@@ -8959,111 +9065,76 @@
       <w:r>
         <w:rPr>
           <w:rFonts w:ascii="Arial" w:hAnsi="Arial" w:cs="Arial"/>
-          <w:b/>
-          <w:color w:val="FF0000"/>
-          <w:sz w:val="24"/>
-          <w:szCs w:val="24"/>
-          <w:u w:val="dotted"/>
-        </w:rPr>
-        <w:tab/>
-      </w:r>
-      <w:r>
-        <w:rPr>
-          <w:rFonts w:ascii="Arial" w:hAnsi="Arial" w:cs="Arial"/>
-          <w:b/>
-          <w:color w:val="FF0000"/>
-          <w:sz w:val="24"/>
-          <w:szCs w:val="24"/>
-          <w:u w:val="dotted"/>
-        </w:rPr>
-        <w:tab/>
-      </w:r>
-      <w:r>
-        <w:rPr>
-          <w:rFonts w:ascii="Arial" w:hAnsi="Arial" w:cs="Arial"/>
-          <w:b/>
-          <w:color w:val="FF0000"/>
-          <w:sz w:val="24"/>
-          <w:szCs w:val="24"/>
-          <w:u w:val="dotted"/>
-        </w:rPr>
-        <w:tab/>
-      </w:r>
-      <w:r>
-        <w:rPr>
-          <w:rFonts w:ascii="Arial" w:hAnsi="Arial" w:cs="Arial"/>
-          <w:b/>
-          <w:color w:val="FF0000"/>
-          <w:sz w:val="24"/>
-          <w:szCs w:val="24"/>
-          <w:u w:val="dotted"/>
-        </w:rPr>
-        <w:tab/>
-      </w:r>
-      <w:r>
-        <w:rPr>
-          <w:rFonts w:ascii="Arial" w:hAnsi="Arial" w:cs="Arial"/>
-          <w:b/>
-          <w:color w:val="FF0000"/>
-          <w:sz w:val="24"/>
-          <w:szCs w:val="24"/>
-          <w:u w:val="dotted"/>
-        </w:rPr>
-        <w:tab/>
-      </w:r>
-      <w:r>
-        <w:rPr>
-          <w:rFonts w:ascii="Arial" w:hAnsi="Arial" w:cs="Arial"/>
-          <w:b/>
-          <w:color w:val="FF0000"/>
-          <w:sz w:val="24"/>
-          <w:szCs w:val="24"/>
-          <w:u w:val="dotted"/>
-        </w:rPr>
-        <w:tab/>
-      </w:r>
-      <w:r>
-        <w:rPr>
-          <w:rFonts w:ascii="Arial" w:hAnsi="Arial" w:cs="Arial"/>
-          <w:b/>
-          <w:color w:val="FF0000"/>
-          <w:sz w:val="24"/>
-          <w:szCs w:val="24"/>
-          <w:u w:val="dotted"/>
-        </w:rPr>
-        <w:tab/>
-      </w:r>
-      <w:r>
-        <w:rPr>
-          <w:rFonts w:ascii="Arial" w:hAnsi="Arial" w:cs="Arial"/>
-          <w:b/>
-          <w:color w:val="FF0000"/>
-          <w:sz w:val="24"/>
-          <w:szCs w:val="24"/>
-          <w:u w:val="dotted"/>
-        </w:rPr>
-        <w:tab/>
-      </w:r>
-      <w:r>
-        <w:rPr>
-          <w:rFonts w:ascii="Arial" w:hAnsi="Arial" w:cs="Arial"/>
-          <w:b/>
-          <w:color w:val="FF0000"/>
-          <w:sz w:val="24"/>
-          <w:szCs w:val="24"/>
-          <w:u w:val="dotted"/>
-        </w:rPr>
-        <w:tab/>
-      </w:r>
-      <w:r>
-        <w:rPr>
-          <w:rFonts w:ascii="Arial" w:hAnsi="Arial" w:cs="Arial"/>
-          <w:b/>
-          <w:color w:val="FF0000"/>
-          <w:sz w:val="24"/>
-          <w:szCs w:val="24"/>
-        </w:rPr>
-        <w:t>$$</w:t>
+          <w:color w:val="808080" w:themeColor="background1" w:themeShade="80"/>
+          <w:sz w:val="24"/>
+          <w:szCs w:val="24"/>
+        </w:rPr>
+        <w:t xml:space="preserve">Fatec Baixada Santista - Rubens Lara </w:t>
+      </w:r>
+      <w:r>
+        <w:rPr>
+          <w:rFonts w:ascii="Arial" w:hAnsi="Arial" w:cs="Arial"/>
+          <w:b/>
+          <w:color w:val="808080" w:themeColor="background1" w:themeShade="80"/>
+          <w:sz w:val="24"/>
+          <w:szCs w:val="24"/>
+          <w:u w:val="dotted"/>
+        </w:rPr>
+        <w:t xml:space="preserve"> </w:t>
+      </w:r>
+      <w:r>
+        <w:rPr>
+          <w:rFonts w:ascii="Arial" w:hAnsi="Arial" w:cs="Arial"/>
+          <w:b/>
+          <w:color w:val="808080" w:themeColor="background1" w:themeShade="80"/>
+          <w:sz w:val="24"/>
+          <w:szCs w:val="24"/>
+          <w:u w:val="dotted"/>
+        </w:rPr>
+        <w:tab/>
+      </w:r>
+      <w:r>
+        <w:rPr>
+          <w:rFonts w:ascii="Arial" w:hAnsi="Arial" w:cs="Arial"/>
+          <w:b/>
+          <w:color w:val="808080" w:themeColor="background1" w:themeShade="80"/>
+          <w:sz w:val="24"/>
+          <w:szCs w:val="24"/>
+          <w:u w:val="dotted"/>
+        </w:rPr>
+        <w:tab/>
+      </w:r>
+      <w:r>
+        <w:rPr>
+          <w:rFonts w:ascii="Arial" w:hAnsi="Arial" w:cs="Arial"/>
+          <w:b/>
+          <w:color w:val="808080" w:themeColor="background1" w:themeShade="80"/>
+          <w:sz w:val="24"/>
+          <w:szCs w:val="24"/>
+          <w:u w:val="dotted"/>
+        </w:rPr>
+        <w:tab/>
+      </w:r>
+      <w:r>
+        <w:rPr>
+          <w:rFonts w:ascii="Arial" w:hAnsi="Arial" w:cs="Arial"/>
+          <w:b/>
+          <w:color w:val="808080" w:themeColor="background1" w:themeShade="80"/>
+          <w:sz w:val="24"/>
+          <w:szCs w:val="24"/>
+          <w:u w:val="dotted"/>
+        </w:rPr>
+        <w:tab/>
+      </w:r>
+      <w:r>
+        <w:rPr>
+          <w:rFonts w:ascii="Arial" w:hAnsi="Arial" w:cs="Arial"/>
+          <w:b/>
+          <w:color w:val="808080" w:themeColor="background1" w:themeShade="80"/>
+          <w:sz w:val="24"/>
+          <w:szCs w:val="24"/>
+        </w:rPr>
+        <w:t>17</w:t>
       </w:r>
     </w:p>
     <w:p>
@@ -10603,7 +10674,7 @@
           <w:sz w:val="24"/>
           <w:szCs w:val="24"/>
         </w:rPr>
-        <w:t xml:space="preserve"> exclusivamente através de celulares e tablets. Isso representa 11,5% dos usuários de internet no país, sendo que pouco mais de 40% </w:t>
+        <w:t xml:space="preserve"> exclusivamente através de celulares e tablets. Isso </w:t>
       </w:r>
       <w:r>
         <w:rPr>
@@ -10612,7 +10683,7 @@
           <w:szCs w:val="24"/>
         </w:rPr>
         <w:lastRenderedPageBreak/>
-        <w:t>acessam através de computadores. Essa é uma margem muito expressiva, e os websites precisam estar preparados para essa mudança e proporcionar um ambiente amigável a todos.</w:t>
+        <w:t>representa 11,5% dos usuários de internet no país, sendo que pouco mais de 40% acessam através de computadores. Essa é uma margem muito expressiva, e os websites precisam estar preparados para essa mudança e proporcionar um ambiente amigável a todos.</w:t>
       </w:r>
     </w:p>
     <w:p>
@@ -10705,7 +10776,7 @@
         </w:rPr>
       </w:pPr>
       <w:r>
-        <w:t>Identificamos a falta de padronização em websites institucionais do CPS. Muitos deles têm design e organização diferentes, distinguindo em cores, disposição, fontes. Algumas dessas instituições, inclusive, desrespeita a identidade visual proposta pelo Centro Paula Souza.</w:t>
+        <w:t>Fornecer uma ferramenta de desenvolvimento para websites institucionais do Centro Paula Souza que esteja de acordo com suas regras de identidade e resolva o problema de falta de padronização de seus portais.</w:t>
       </w:r>
     </w:p>
     <w:p>
@@ -10953,7 +11024,7 @@
           <w:sz w:val="24"/>
           <w:szCs w:val="24"/>
         </w:rPr>
-        <w:t xml:space="preserve">foi criado com técnicas responsivas, ou seja, adaptável a qualquer tipo de dispositivo, estando de acordo com o mercado atual de aparelhos móveis. Acreditamos que o nosso projeto proporcionará um ambiente mais receptivo </w:t>
+        <w:t xml:space="preserve">foi criado com técnicas responsivas, ou seja, adaptável a qualquer tipo de dispositivo, estando de acordo com o mercado atual de aparelhos </w:t>
       </w:r>
       <w:r>
         <w:rPr>
@@ -10962,7 +11033,7 @@
           <w:szCs w:val="24"/>
         </w:rPr>
         <w:lastRenderedPageBreak/>
-        <w:t>para os alunos e ambientará as instituições no contexto de autarquia do Centro Paula Souza.</w:t>
+        <w:t>móveis. Acreditamos que o nosso projeto proporcionará um ambiente mais receptivo para os alunos e ambientará as instituições no contexto de autarquia do Centro Paula Souza.</w:t>
       </w:r>
     </w:p>
     <w:p>
@@ -11139,14 +11210,16 @@
         <w:rPr>
           <w:rFonts w:ascii="Arial" w:hAnsi="Arial" w:cs="Arial"/>
           <w:b/>
-          <w:sz w:val="24"/>
-          <w:szCs w:val="24"/>
-        </w:rPr>
-      </w:pPr>
-      <w:r>
-        <w:rPr>
-          <w:rFonts w:ascii="Arial" w:hAnsi="Arial" w:cs="Arial"/>
-          <w:b/>
+          <w:color w:val="808080" w:themeColor="background1" w:themeShade="80"/>
+          <w:sz w:val="24"/>
+          <w:szCs w:val="24"/>
+        </w:rPr>
+      </w:pPr>
+      <w:r>
+        <w:rPr>
+          <w:rFonts w:ascii="Arial" w:hAnsi="Arial" w:cs="Arial"/>
+          <w:b/>
+          <w:color w:val="808080" w:themeColor="background1" w:themeShade="80"/>
           <w:sz w:val="24"/>
           <w:szCs w:val="24"/>
         </w:rPr>
@@ -11163,62 +11236,25 @@
         <w:jc w:val="both"/>
         <w:rPr>
           <w:rFonts w:ascii="Arial" w:hAnsi="Arial" w:cs="Arial"/>
-          <w:sz w:val="24"/>
-          <w:szCs w:val="24"/>
-        </w:rPr>
-      </w:pPr>
-      <w:r>
-        <w:rPr>
-          <w:rFonts w:ascii="Arial" w:hAnsi="Arial" w:cs="Arial"/>
-          <w:sz w:val="24"/>
-          <w:szCs w:val="24"/>
-        </w:rPr>
-        <w:tab/>
-        <w:t xml:space="preserve">O Centro Paula Souza </w:t>
-      </w:r>
-      <w:r>
-        <w:rPr>
-          <w:rFonts w:ascii="Arial" w:hAnsi="Arial" w:cs="Arial"/>
-          <w:sz w:val="24"/>
-          <w:szCs w:val="24"/>
-        </w:rPr>
-        <w:t>Ele é uma autarquia do Governo do Estado de São Paulo,</w:t>
-      </w:r>
-      <w:r>
-        <w:rPr>
-          <w:rFonts w:ascii="Arial" w:hAnsi="Arial" w:cs="Arial"/>
-          <w:sz w:val="24"/>
-          <w:szCs w:val="24"/>
-        </w:rPr>
-        <w:t xml:space="preserve"> é a instit</w:t>
-      </w:r>
-      <w:r>
-        <w:rPr>
-          <w:rFonts w:ascii="Arial" w:hAnsi="Arial" w:cs="Arial"/>
-          <w:sz w:val="24"/>
-          <w:szCs w:val="24"/>
-        </w:rPr>
-        <w:t xml:space="preserve">uição responsável pela administração das unidades educacionais Etec e Fatec. Ao todo, existem </w:t>
-      </w:r>
-      <w:r>
-        <w:rPr>
-          <w:rFonts w:ascii="Arial" w:hAnsi="Arial" w:cs="Arial"/>
-          <w:sz w:val="24"/>
-          <w:szCs w:val="24"/>
-        </w:rPr>
-        <w:t>282 unidades</w:t>
-      </w:r>
-      <w:r>
-        <w:rPr>
-          <w:rFonts w:ascii="Arial" w:hAnsi="Arial" w:cs="Arial"/>
-          <w:sz w:val="24"/>
-          <w:szCs w:val="24"/>
-        </w:rPr>
-        <w:t xml:space="preserve"> escol</w:t>
-      </w:r>
-      <w:r>
-        <w:rPr>
-          <w:rFonts w:ascii="Arial" w:hAnsi="Arial" w:cs="Arial"/>
+          <w:color w:val="808080" w:themeColor="background1" w:themeShade="80"/>
+          <w:sz w:val="24"/>
+          <w:szCs w:val="24"/>
+        </w:rPr>
+      </w:pPr>
+      <w:r>
+        <w:rPr>
+          <w:rFonts w:ascii="Arial" w:hAnsi="Arial" w:cs="Arial"/>
+          <w:color w:val="808080" w:themeColor="background1" w:themeShade="80"/>
+          <w:sz w:val="24"/>
+          <w:szCs w:val="24"/>
+        </w:rPr>
+        <w:tab/>
+        <w:t>O Centro Paula Souza Ele é uma autarquia do Governo do Estado de São Paulo, é a instituição responsável pela administração das unidades educacionais Etec e Fatec. Ao todo, existem 282 unidades escol</w:t>
+      </w:r>
+      <w:r>
+        <w:rPr>
+          <w:rFonts w:ascii="Arial" w:hAnsi="Arial" w:cs="Arial"/>
+          <w:color w:val="808080" w:themeColor="background1" w:themeShade="80"/>
           <w:sz w:val="24"/>
           <w:szCs w:val="24"/>
         </w:rPr>
@@ -11227,6 +11263,7 @@
       <w:r>
         <w:rPr>
           <w:rFonts w:ascii="Arial" w:hAnsi="Arial" w:cs="Arial"/>
+          <w:color w:val="808080" w:themeColor="background1" w:themeShade="80"/>
           <w:sz w:val="24"/>
           <w:szCs w:val="24"/>
         </w:rPr>
@@ -11242,13 +11279,15 @@
         <w:jc w:val="both"/>
         <w:rPr>
           <w:rFonts w:ascii="Arial" w:hAnsi="Arial" w:cs="Arial"/>
-          <w:sz w:val="24"/>
-          <w:szCs w:val="24"/>
-        </w:rPr>
-      </w:pPr>
-      <w:r>
-        <w:rPr>
-          <w:rFonts w:ascii="Arial" w:hAnsi="Arial" w:cs="Arial"/>
+          <w:color w:val="808080" w:themeColor="background1" w:themeShade="80"/>
+          <w:sz w:val="24"/>
+          <w:szCs w:val="24"/>
+        </w:rPr>
+      </w:pPr>
+      <w:r>
+        <w:rPr>
+          <w:rFonts w:ascii="Arial" w:hAnsi="Arial" w:cs="Arial"/>
+          <w:color w:val="808080" w:themeColor="background1" w:themeShade="80"/>
           <w:sz w:val="24"/>
           <w:szCs w:val="24"/>
         </w:rPr>
@@ -11258,6 +11297,7 @@
       <w:r>
         <w:rPr>
           <w:rFonts w:ascii="Arial" w:hAnsi="Arial" w:cs="Arial"/>
+          <w:color w:val="808080" w:themeColor="background1" w:themeShade="80"/>
           <w:sz w:val="24"/>
           <w:szCs w:val="24"/>
         </w:rPr>
@@ -11266,6 +11306,7 @@
       <w:r>
         <w:rPr>
           <w:rFonts w:ascii="Arial" w:hAnsi="Arial" w:cs="Arial"/>
+          <w:color w:val="808080" w:themeColor="background1" w:themeShade="80"/>
           <w:sz w:val="24"/>
           <w:szCs w:val="24"/>
         </w:rPr>
@@ -11274,6 +11315,7 @@
       <w:r>
         <w:rPr>
           <w:rFonts w:ascii="Arial" w:hAnsi="Arial" w:cs="Arial"/>
+          <w:color w:val="808080" w:themeColor="background1" w:themeShade="80"/>
           <w:sz w:val="24"/>
           <w:szCs w:val="24"/>
         </w:rPr>
@@ -11282,6 +11324,7 @@
       <w:r>
         <w:rPr>
           <w:rFonts w:ascii="Arial" w:hAnsi="Arial" w:cs="Arial"/>
+          <w:color w:val="808080" w:themeColor="background1" w:themeShade="80"/>
           <w:sz w:val="24"/>
           <w:szCs w:val="24"/>
         </w:rPr>
@@ -11290,6 +11333,7 @@
       <w:r>
         <w:rPr>
           <w:rFonts w:ascii="Arial" w:hAnsi="Arial" w:cs="Arial"/>
+          <w:color w:val="808080" w:themeColor="background1" w:themeShade="80"/>
           <w:sz w:val="24"/>
           <w:szCs w:val="24"/>
         </w:rPr>
@@ -11298,6 +11342,7 @@
       <w:r>
         <w:rPr>
           <w:rFonts w:ascii="Arial" w:hAnsi="Arial" w:cs="Arial"/>
+          <w:color w:val="808080" w:themeColor="background1" w:themeShade="80"/>
           <w:sz w:val="24"/>
           <w:szCs w:val="24"/>
         </w:rPr>
@@ -11313,21 +11358,24 @@
         <w:jc w:val="both"/>
         <w:rPr>
           <w:rFonts w:ascii="Arial" w:hAnsi="Arial" w:cs="Arial"/>
-          <w:sz w:val="24"/>
-          <w:szCs w:val="24"/>
-        </w:rPr>
-      </w:pPr>
-      <w:r>
-        <w:rPr>
-          <w:rFonts w:ascii="Arial" w:hAnsi="Arial" w:cs="Arial"/>
-          <w:sz w:val="24"/>
-          <w:szCs w:val="24"/>
-        </w:rPr>
-        <w:tab/>
-      </w:r>
-      <w:r>
-        <w:rPr>
-          <w:rFonts w:ascii="Arial" w:hAnsi="Arial" w:cs="Arial"/>
+          <w:color w:val="808080" w:themeColor="background1" w:themeShade="80"/>
+          <w:sz w:val="24"/>
+          <w:szCs w:val="24"/>
+        </w:rPr>
+      </w:pPr>
+      <w:r>
+        <w:rPr>
+          <w:rFonts w:ascii="Arial" w:hAnsi="Arial" w:cs="Arial"/>
+          <w:color w:val="808080" w:themeColor="background1" w:themeShade="80"/>
+          <w:sz w:val="24"/>
+          <w:szCs w:val="24"/>
+        </w:rPr>
+        <w:tab/>
+      </w:r>
+      <w:r>
+        <w:rPr>
+          <w:rFonts w:ascii="Arial" w:hAnsi="Arial" w:cs="Arial"/>
+          <w:color w:val="808080" w:themeColor="background1" w:themeShade="80"/>
           <w:sz w:val="24"/>
           <w:szCs w:val="24"/>
         </w:rPr>
@@ -11336,6 +11384,7 @@
       <w:r>
         <w:rPr>
           <w:rFonts w:ascii="Arial" w:hAnsi="Arial" w:cs="Arial"/>
+          <w:color w:val="808080" w:themeColor="background1" w:themeShade="80"/>
           <w:sz w:val="24"/>
           <w:szCs w:val="24"/>
         </w:rPr>
@@ -11344,6 +11393,7 @@
       <w:r>
         <w:rPr>
           <w:rFonts w:ascii="Arial" w:hAnsi="Arial" w:cs="Arial"/>
+          <w:color w:val="808080" w:themeColor="background1" w:themeShade="80"/>
           <w:sz w:val="24"/>
           <w:szCs w:val="24"/>
         </w:rPr>
@@ -11352,6 +11402,7 @@
       <w:r>
         <w:rPr>
           <w:rFonts w:ascii="Arial" w:hAnsi="Arial" w:cs="Arial"/>
+          <w:color w:val="808080" w:themeColor="background1" w:themeShade="80"/>
           <w:sz w:val="24"/>
           <w:szCs w:val="24"/>
         </w:rPr>
@@ -11367,21 +11418,24 @@
         <w:jc w:val="both"/>
         <w:rPr>
           <w:rFonts w:ascii="Arial" w:hAnsi="Arial" w:cs="Arial"/>
-          <w:sz w:val="24"/>
-          <w:szCs w:val="24"/>
-        </w:rPr>
-      </w:pPr>
-      <w:r>
-        <w:rPr>
-          <w:rFonts w:ascii="Arial" w:hAnsi="Arial" w:cs="Arial"/>
-          <w:sz w:val="24"/>
-          <w:szCs w:val="24"/>
-        </w:rPr>
-        <w:tab/>
-      </w:r>
-      <w:r>
-        <w:rPr>
-          <w:rFonts w:ascii="Arial" w:hAnsi="Arial" w:cs="Arial"/>
+          <w:color w:val="808080" w:themeColor="background1" w:themeShade="80"/>
+          <w:sz w:val="24"/>
+          <w:szCs w:val="24"/>
+        </w:rPr>
+      </w:pPr>
+      <w:r>
+        <w:rPr>
+          <w:rFonts w:ascii="Arial" w:hAnsi="Arial" w:cs="Arial"/>
+          <w:color w:val="808080" w:themeColor="background1" w:themeShade="80"/>
+          <w:sz w:val="24"/>
+          <w:szCs w:val="24"/>
+        </w:rPr>
+        <w:tab/>
+      </w:r>
+      <w:r>
+        <w:rPr>
+          <w:rFonts w:ascii="Arial" w:hAnsi="Arial" w:cs="Arial"/>
+          <w:color w:val="808080" w:themeColor="background1" w:themeShade="80"/>
           <w:sz w:val="24"/>
           <w:szCs w:val="24"/>
         </w:rPr>
@@ -11390,6 +11444,7 @@
       <w:r>
         <w:rPr>
           <w:rFonts w:ascii="Arial" w:hAnsi="Arial" w:cs="Arial"/>
+          <w:color w:val="808080" w:themeColor="background1" w:themeShade="80"/>
           <w:sz w:val="24"/>
           <w:szCs w:val="24"/>
         </w:rPr>
@@ -11398,6 +11453,7 @@
       <w:r>
         <w:rPr>
           <w:rFonts w:ascii="Arial" w:hAnsi="Arial" w:cs="Arial"/>
+          <w:color w:val="808080" w:themeColor="background1" w:themeShade="80"/>
           <w:sz w:val="24"/>
           <w:szCs w:val="24"/>
         </w:rPr>
@@ -11406,6 +11462,7 @@
       <w:r>
         <w:rPr>
           <w:rFonts w:ascii="Arial" w:hAnsi="Arial" w:cs="Arial"/>
+          <w:color w:val="808080" w:themeColor="background1" w:themeShade="80"/>
           <w:sz w:val="24"/>
           <w:szCs w:val="24"/>
         </w:rPr>
@@ -11414,6 +11471,7 @@
       <w:r>
         <w:rPr>
           <w:rFonts w:ascii="Arial" w:hAnsi="Arial" w:cs="Arial"/>
+          <w:color w:val="808080" w:themeColor="background1" w:themeShade="80"/>
           <w:sz w:val="24"/>
           <w:szCs w:val="24"/>
         </w:rPr>
@@ -11422,6 +11480,7 @@
       <w:r>
         <w:rPr>
           <w:rFonts w:ascii="Arial" w:hAnsi="Arial" w:cs="Arial"/>
+          <w:color w:val="808080" w:themeColor="background1" w:themeShade="80"/>
           <w:sz w:val="24"/>
           <w:szCs w:val="24"/>
         </w:rPr>
@@ -11430,6 +11489,7 @@
       <w:r>
         <w:rPr>
           <w:rFonts w:ascii="Arial" w:hAnsi="Arial" w:cs="Arial"/>
+          <w:color w:val="808080" w:themeColor="background1" w:themeShade="80"/>
           <w:sz w:val="24"/>
           <w:szCs w:val="24"/>
         </w:rPr>
@@ -11438,6 +11498,7 @@
       <w:r>
         <w:rPr>
           <w:rFonts w:ascii="Arial" w:hAnsi="Arial" w:cs="Arial"/>
+          <w:color w:val="808080" w:themeColor="background1" w:themeShade="80"/>
           <w:sz w:val="24"/>
           <w:szCs w:val="24"/>
         </w:rPr>
@@ -11459,27 +11520,20 @@
         <w:rPr>
           <w:rFonts w:ascii="Arial" w:hAnsi="Arial" w:cs="Arial"/>
           <w:b/>
-          <w:sz w:val="24"/>
-          <w:szCs w:val="24"/>
-        </w:rPr>
-      </w:pPr>
-      <w:r>
-        <w:rPr>
-          <w:rFonts w:ascii="Arial" w:hAnsi="Arial" w:cs="Arial"/>
-          <w:b/>
-          <w:sz w:val="24"/>
-          <w:szCs w:val="24"/>
-        </w:rPr>
-        <w:t xml:space="preserve"> </w:t>
-      </w:r>
-      <w:r>
-        <w:rPr>
-          <w:rFonts w:ascii="Arial" w:hAnsi="Arial" w:cs="Arial"/>
-          <w:b/>
-          <w:sz w:val="24"/>
-          <w:szCs w:val="24"/>
-        </w:rPr>
-        <w:t>Fatec</w:t>
+          <w:color w:val="808080" w:themeColor="background1" w:themeShade="80"/>
+          <w:sz w:val="24"/>
+          <w:szCs w:val="24"/>
+        </w:rPr>
+      </w:pPr>
+      <w:r>
+        <w:rPr>
+          <w:rFonts w:ascii="Arial" w:hAnsi="Arial" w:cs="Arial"/>
+          <w:b/>
+          <w:color w:val="808080" w:themeColor="background1" w:themeShade="80"/>
+          <w:sz w:val="24"/>
+          <w:szCs w:val="24"/>
+        </w:rPr>
+        <w:t>Etec</w:t>
       </w:r>
     </w:p>
     <w:p>
@@ -11491,26 +11545,20 @@
         <w:jc w:val="both"/>
         <w:rPr>
           <w:rFonts w:ascii="Arial" w:hAnsi="Arial" w:cs="Arial"/>
-          <w:sz w:val="24"/>
-          <w:szCs w:val="24"/>
-        </w:rPr>
-      </w:pPr>
-      <w:r>
-        <w:rPr>
-          <w:rFonts w:ascii="Arial" w:hAnsi="Arial" w:cs="Arial"/>
-          <w:sz w:val="24"/>
-          <w:szCs w:val="24"/>
-        </w:rPr>
-        <w:tab/>
-        <w:t>A Faculdade de Tec</w:t>
-      </w:r>
-      <w:r>
-        <w:rPr>
-          <w:rFonts w:ascii="Arial" w:hAnsi="Arial" w:cs="Arial"/>
-          <w:sz w:val="24"/>
-          <w:szCs w:val="24"/>
-        </w:rPr>
-        <w:t>nologia possui mais de 73 mil alunos em 72 cursos de graduação tecnológica com duração de 3 anos. As 65 unidades estão distribuídas em 59 municípios do estado de São Paulo e contemplam diversas áreas desde tecnologia da informação, construção civil, turismo à produção. Além disso, atualmente existe o sistema de educação à distância contemplando o curso de gestão empresarial.</w:t>
+          <w:color w:val="808080" w:themeColor="background1" w:themeShade="80"/>
+          <w:sz w:val="24"/>
+          <w:szCs w:val="24"/>
+        </w:rPr>
+      </w:pPr>
+      <w:r>
+        <w:rPr>
+          <w:rFonts w:ascii="Arial" w:hAnsi="Arial" w:cs="Arial"/>
+          <w:color w:val="808080" w:themeColor="background1" w:themeShade="80"/>
+          <w:sz w:val="24"/>
+          <w:szCs w:val="24"/>
+        </w:rPr>
+        <w:tab/>
+        <w:t>A Escola Técnica Estadual possui hoje mais de 212 mil estudantes distribuídos em 135 cursos de ensino médio, médio integrado ao técnico e técnico em 161 cidades no estado de São Paulo. Os cursos contemplam os setores industrial, agropecuário e de serviços, sendo na modalidade presencial, semipresencial e educação à distância, além de cursos integrados com o ensino médio e educação de jovens e adultos.</w:t>
       </w:r>
     </w:p>
     <w:p>
@@ -11528,18 +11576,20 @@
         <w:rPr>
           <w:rFonts w:ascii="Arial" w:hAnsi="Arial" w:cs="Arial"/>
           <w:b/>
-          <w:sz w:val="24"/>
-          <w:szCs w:val="24"/>
-        </w:rPr>
-      </w:pPr>
-      <w:r>
-        <w:rPr>
-          <w:rFonts w:ascii="Arial" w:hAnsi="Arial" w:cs="Arial"/>
-          <w:b/>
-          <w:sz w:val="24"/>
-          <w:szCs w:val="24"/>
-        </w:rPr>
-        <w:t xml:space="preserve"> Etec</w:t>
+          <w:color w:val="808080" w:themeColor="background1" w:themeShade="80"/>
+          <w:sz w:val="24"/>
+          <w:szCs w:val="24"/>
+        </w:rPr>
+      </w:pPr>
+      <w:r>
+        <w:rPr>
+          <w:rFonts w:ascii="Arial" w:hAnsi="Arial" w:cs="Arial"/>
+          <w:b/>
+          <w:color w:val="808080" w:themeColor="background1" w:themeShade="80"/>
+          <w:sz w:val="24"/>
+          <w:szCs w:val="24"/>
+        </w:rPr>
+        <w:t xml:space="preserve"> Fatec</w:t>
       </w:r>
     </w:p>
     <w:p>
@@ -11548,76 +11598,374 @@
           <w:tab w:val="left" w:pos="0"/>
         </w:tabs>
         <w:spacing w:line="360" w:lineRule="auto"/>
+        <w:ind w:firstLine="851"/>
         <w:jc w:val="both"/>
         <w:rPr>
           <w:rFonts w:ascii="Arial" w:hAnsi="Arial" w:cs="Arial"/>
-          <w:sz w:val="24"/>
-          <w:szCs w:val="24"/>
-        </w:rPr>
-      </w:pPr>
-      <w:r>
-        <w:rPr>
-          <w:rFonts w:ascii="Arial" w:hAnsi="Arial" w:cs="Arial"/>
-          <w:sz w:val="24"/>
-          <w:szCs w:val="24"/>
-        </w:rPr>
-        <w:tab/>
-        <w:t xml:space="preserve">A Escola </w:t>
-      </w:r>
-      <w:r>
-        <w:rPr>
-          <w:rFonts w:ascii="Arial" w:hAnsi="Arial" w:cs="Arial"/>
-          <w:sz w:val="24"/>
-          <w:szCs w:val="24"/>
-        </w:rPr>
-        <w:t>T</w:t>
-      </w:r>
-      <w:r>
-        <w:rPr>
-          <w:rFonts w:ascii="Arial" w:hAnsi="Arial" w:cs="Arial"/>
-          <w:sz w:val="24"/>
-          <w:szCs w:val="24"/>
-        </w:rPr>
-        <w:t>écnica Estad</w:t>
-      </w:r>
-      <w:r>
-        <w:rPr>
-          <w:rFonts w:ascii="Arial" w:hAnsi="Arial" w:cs="Arial"/>
-          <w:sz w:val="24"/>
-          <w:szCs w:val="24"/>
-        </w:rPr>
-        <w:t>ual possui hoje ma</w:t>
-      </w:r>
-      <w:r>
-        <w:rPr>
-          <w:rFonts w:ascii="Arial" w:hAnsi="Arial" w:cs="Arial"/>
-          <w:sz w:val="24"/>
-          <w:szCs w:val="24"/>
-        </w:rPr>
-        <w:t xml:space="preserve">is de 212 mil estudantes distribuídos em 135 cursos de ensino médio, médio integrado ao técnico e técnico </w:t>
-      </w:r>
-      <w:r>
-        <w:rPr>
-          <w:rFonts w:ascii="Arial" w:hAnsi="Arial" w:cs="Arial"/>
-          <w:sz w:val="24"/>
-          <w:szCs w:val="24"/>
-        </w:rPr>
-        <w:t>em 161 cidades no estado de São Paulo.</w:t>
-      </w:r>
-      <w:r>
-        <w:rPr>
-          <w:rFonts w:ascii="Arial" w:hAnsi="Arial" w:cs="Arial"/>
-          <w:sz w:val="24"/>
-          <w:szCs w:val="24"/>
-        </w:rPr>
-        <w:t xml:space="preserve"> Os cursos contemplam os setores industrial, agropecuário e de serviços, sendo na modalidade presencial, semipresencial e educação à distância, além de cursos integrados com o ensino médio e educação de jovens e adultos.</w:t>
-      </w:r>
+          <w:color w:val="808080" w:themeColor="background1" w:themeShade="80"/>
+          <w:sz w:val="24"/>
+          <w:szCs w:val="24"/>
+        </w:rPr>
+      </w:pPr>
+      <w:r>
+        <w:rPr>
+          <w:rFonts w:ascii="Arial" w:hAnsi="Arial" w:cs="Arial"/>
+          <w:color w:val="808080" w:themeColor="background1" w:themeShade="80"/>
+          <w:sz w:val="24"/>
+          <w:szCs w:val="24"/>
+        </w:rPr>
+        <w:t>A Faculdade de Tec</w:t>
+      </w:r>
+      <w:r>
+        <w:rPr>
+          <w:rFonts w:ascii="Arial" w:hAnsi="Arial" w:cs="Arial"/>
+          <w:color w:val="808080" w:themeColor="background1" w:themeShade="80"/>
+          <w:sz w:val="24"/>
+          <w:szCs w:val="24"/>
+        </w:rPr>
+        <w:t>nologia possui mais de 73 mil alunos em 72 cursos de graduação tecnológica com duração de 3 anos. As 65 unidades estão distribuídas em 59 municípios do estado de São Paulo e contemplam diversas áreas desde tecnologia da informação, construção civil, turismo à produção. Além disso, atualmente existe o sistema de educação à distância contemplando o curso de gestão empresarial.</w:t>
+      </w:r>
+    </w:p>
+    <w:p>
+      <w:pPr>
+        <w:pStyle w:val="PargrafodaLista"/>
+        <w:numPr>
+          <w:ilvl w:val="2"/>
+          <w:numId w:val="6"/>
+        </w:numPr>
+        <w:tabs>
+          <w:tab w:val="left" w:pos="0"/>
+        </w:tabs>
+        <w:spacing w:line="360" w:lineRule="auto"/>
+        <w:jc w:val="both"/>
+        <w:rPr>
+          <w:rFonts w:ascii="Arial" w:hAnsi="Arial" w:cs="Arial"/>
+          <w:color w:val="808080" w:themeColor="background1" w:themeShade="80"/>
+          <w:sz w:val="24"/>
+          <w:szCs w:val="24"/>
+        </w:rPr>
+      </w:pPr>
+      <w:r>
+        <w:rPr>
+          <w:rFonts w:ascii="Arial" w:hAnsi="Arial" w:cs="Arial"/>
+          <w:color w:val="808080" w:themeColor="background1" w:themeShade="80"/>
+          <w:sz w:val="24"/>
+          <w:szCs w:val="24"/>
+        </w:rPr>
+        <w:lastRenderedPageBreak/>
+        <w:t>Fatec</w:t>
+      </w:r>
+      <w:r>
+        <w:rPr>
+          <w:rFonts w:ascii="Arial" w:hAnsi="Arial" w:cs="Arial"/>
+          <w:color w:val="808080" w:themeColor="background1" w:themeShade="80"/>
+          <w:sz w:val="24"/>
+          <w:szCs w:val="24"/>
+        </w:rPr>
+        <w:t xml:space="preserve"> Baixada Santista -</w:t>
+      </w:r>
+      <w:r>
+        <w:rPr>
+          <w:rFonts w:ascii="Arial" w:hAnsi="Arial" w:cs="Arial"/>
+          <w:color w:val="808080" w:themeColor="background1" w:themeShade="80"/>
+          <w:sz w:val="24"/>
+          <w:szCs w:val="24"/>
+        </w:rPr>
+        <w:t xml:space="preserve"> Rubens Lara</w:t>
+      </w:r>
+    </w:p>
+    <w:p>
+      <w:pPr>
+        <w:spacing w:line="360" w:lineRule="auto"/>
+        <w:ind w:firstLine="851"/>
+        <w:jc w:val="both"/>
+        <w:rPr>
+          <w:rFonts w:ascii="Arial" w:hAnsi="Arial" w:cs="Arial"/>
+          <w:color w:val="808080" w:themeColor="background1" w:themeShade="80"/>
+          <w:sz w:val="24"/>
+          <w:szCs w:val="24"/>
+        </w:rPr>
+      </w:pPr>
+      <w:r>
+        <w:rPr>
+          <w:rFonts w:ascii="Arial" w:hAnsi="Arial" w:cs="Arial"/>
+          <w:color w:val="808080" w:themeColor="background1" w:themeShade="80"/>
+          <w:sz w:val="24"/>
+          <w:szCs w:val="24"/>
+        </w:rPr>
+        <w:t>F</w:t>
+      </w:r>
+      <w:r>
+        <w:rPr>
+          <w:rFonts w:ascii="Arial" w:hAnsi="Arial" w:cs="Arial"/>
+          <w:color w:val="808080" w:themeColor="background1" w:themeShade="80"/>
+          <w:sz w:val="24"/>
+          <w:szCs w:val="24"/>
+        </w:rPr>
+        <w:t xml:space="preserve">atec </w:t>
+      </w:r>
+      <w:r>
+        <w:rPr>
+          <w:rFonts w:ascii="Arial" w:hAnsi="Arial" w:cs="Arial"/>
+          <w:color w:val="808080" w:themeColor="background1" w:themeShade="80"/>
+          <w:sz w:val="24"/>
+          <w:szCs w:val="24"/>
+        </w:rPr>
+        <w:t xml:space="preserve">Baixada Santista - </w:t>
+      </w:r>
+      <w:r>
+        <w:rPr>
+          <w:rFonts w:ascii="Arial" w:hAnsi="Arial" w:cs="Arial"/>
+          <w:color w:val="808080" w:themeColor="background1" w:themeShade="80"/>
+          <w:sz w:val="24"/>
+          <w:szCs w:val="24"/>
+        </w:rPr>
+        <w:t xml:space="preserve">Rubens Lara foi inaugurada no ano de </w:t>
+      </w:r>
+      <w:r>
+        <w:rPr>
+          <w:rFonts w:ascii="Arial" w:hAnsi="Arial" w:cs="Arial"/>
+          <w:color w:val="808080" w:themeColor="background1" w:themeShade="80"/>
+          <w:sz w:val="24"/>
+          <w:szCs w:val="24"/>
+        </w:rPr>
+        <w:t>1986 e foi a primeira faculdade pública na cidade de Santos. O nome dado a instituição foi em homenagem a ao deputado Rubens Lara que intermediou sua vinda para a baixada santista. A instituição inicialmente contava com apenas o curso de processamento de dados. Hoje conta com seis cursos, sendo:</w:t>
+      </w:r>
+      <w:r>
+        <w:rPr>
+          <w:rFonts w:ascii="Arial" w:hAnsi="Arial" w:cs="Arial"/>
+          <w:color w:val="808080" w:themeColor="background1" w:themeShade="80"/>
+          <w:sz w:val="24"/>
+          <w:szCs w:val="24"/>
+        </w:rPr>
+        <w:t xml:space="preserve"> Análise e Desenvolvimento de Sistemas, Logística, Sistemas para Internet, Gestão Portuária e Gestão Empresarial (</w:t>
+      </w:r>
+      <w:r>
+        <w:rPr>
+          <w:rFonts w:ascii="Arial" w:hAnsi="Arial" w:cs="Arial"/>
+          <w:color w:val="808080" w:themeColor="background1" w:themeShade="80"/>
+          <w:sz w:val="24"/>
+          <w:szCs w:val="24"/>
+        </w:rPr>
+        <w:t>presencial e EAD</w:t>
+      </w:r>
+      <w:r>
+        <w:rPr>
+          <w:rFonts w:ascii="Arial" w:hAnsi="Arial" w:cs="Arial"/>
+          <w:color w:val="808080" w:themeColor="background1" w:themeShade="80"/>
+          <w:sz w:val="24"/>
+          <w:szCs w:val="24"/>
+        </w:rPr>
+        <w:t>).</w:t>
+      </w:r>
+    </w:p>
+    <w:p>
+      <w:pPr>
+        <w:pStyle w:val="PargrafodaLista"/>
+        <w:numPr>
+          <w:ilvl w:val="1"/>
+          <w:numId w:val="6"/>
+        </w:numPr>
+        <w:spacing w:line="360" w:lineRule="auto"/>
+        <w:jc w:val="both"/>
+        <w:rPr>
+          <w:rFonts w:ascii="Arial" w:hAnsi="Arial" w:cs="Arial"/>
+          <w:b/>
+          <w:color w:val="808080" w:themeColor="background1" w:themeShade="80"/>
+          <w:sz w:val="24"/>
+          <w:szCs w:val="24"/>
+        </w:rPr>
+      </w:pPr>
+      <w:r>
+        <w:rPr>
+          <w:rFonts w:ascii="Arial" w:hAnsi="Arial" w:cs="Arial"/>
+          <w:b/>
+          <w:color w:val="808080" w:themeColor="background1" w:themeShade="80"/>
+          <w:sz w:val="24"/>
+          <w:szCs w:val="24"/>
+        </w:rPr>
+        <w:t>Regras e identidade visual</w:t>
+      </w:r>
+    </w:p>
+    <w:p>
+      <w:pPr>
+        <w:pStyle w:val="PargrafodaLista"/>
+        <w:spacing w:line="360" w:lineRule="auto"/>
+        <w:ind w:left="0" w:firstLine="851"/>
+        <w:jc w:val="both"/>
+        <w:rPr>
+          <w:rFonts w:ascii="Arial" w:hAnsi="Arial" w:cs="Arial"/>
+          <w:color w:val="808080" w:themeColor="background1" w:themeShade="80"/>
+          <w:sz w:val="24"/>
+          <w:szCs w:val="24"/>
+        </w:rPr>
+      </w:pPr>
+      <w:r>
+        <w:rPr>
+          <w:rFonts w:ascii="Arial" w:hAnsi="Arial" w:cs="Arial"/>
+          <w:color w:val="808080" w:themeColor="background1" w:themeShade="80"/>
+          <w:sz w:val="24"/>
+          <w:szCs w:val="24"/>
+        </w:rPr>
+        <w:t>Também conhecido como Manual de Identidade Corporativa, ou apenas Manual da Marca, este consiste em, basicamente, criar espécies de regras e especificações para o uso do logotipo da empresa, dispondo seus detalhes, cores</w:t>
+      </w:r>
+      <w:r>
+        <w:rPr>
+          <w:rFonts w:ascii="Arial" w:hAnsi="Arial" w:cs="Arial"/>
+          <w:color w:val="808080" w:themeColor="background1" w:themeShade="80"/>
+          <w:sz w:val="24"/>
+          <w:szCs w:val="24"/>
+        </w:rPr>
+        <w:t xml:space="preserve"> e medias, assegurando, assim, </w:t>
+      </w:r>
+      <w:r>
+        <w:rPr>
+          <w:rFonts w:ascii="Arial" w:hAnsi="Arial" w:cs="Arial"/>
+          <w:color w:val="808080" w:themeColor="background1" w:themeShade="80"/>
+          <w:sz w:val="24"/>
+          <w:szCs w:val="24"/>
+        </w:rPr>
+        <w:t>a patente da imagem</w:t>
+      </w:r>
+      <w:r>
+        <w:rPr>
+          <w:rFonts w:ascii="Arial" w:hAnsi="Arial" w:cs="Arial"/>
+          <w:color w:val="808080" w:themeColor="background1" w:themeShade="80"/>
+          <w:sz w:val="24"/>
+          <w:szCs w:val="24"/>
+        </w:rPr>
+        <w:t>, retornando-lhe mais segurança.</w:t>
+      </w:r>
+      <w:r>
+        <w:rPr>
+          <w:rFonts w:ascii="Arial" w:hAnsi="Arial" w:cs="Arial"/>
+          <w:color w:val="808080" w:themeColor="background1" w:themeShade="80"/>
+          <w:sz w:val="24"/>
+          <w:szCs w:val="24"/>
+        </w:rPr>
+        <w:t xml:space="preserve"> (</w:t>
+      </w:r>
+      <w:hyperlink r:id="rId8" w:history="1">
+        <w:r>
+          <w:rPr>
+            <w:rStyle w:val="Hyperlink"/>
+            <w:rFonts w:ascii="Arial" w:hAnsi="Arial" w:cs="Arial"/>
+            <w:color w:val="023160" w:themeColor="hyperlink" w:themeShade="80"/>
+            <w:sz w:val="24"/>
+            <w:szCs w:val="24"/>
+          </w:rPr>
+          <w:t>WWW.OFICINADANET.COM.BR</w:t>
+        </w:r>
+      </w:hyperlink>
+      <w:r>
+        <w:rPr>
+          <w:rFonts w:ascii="Arial" w:hAnsi="Arial" w:cs="Arial"/>
+          <w:color w:val="808080" w:themeColor="background1" w:themeShade="80"/>
+          <w:sz w:val="24"/>
+          <w:szCs w:val="24"/>
+        </w:rPr>
+        <w:t>, 2013).</w:t>
+      </w:r>
+    </w:p>
+    <w:p>
+      <w:pPr>
+        <w:spacing w:line="360" w:lineRule="auto"/>
+        <w:ind w:firstLine="851"/>
+        <w:jc w:val="both"/>
+        <w:rPr>
+          <w:rFonts w:ascii="Arial" w:hAnsi="Arial" w:cs="Arial"/>
+          <w:color w:val="808080" w:themeColor="background1" w:themeShade="80"/>
+          <w:sz w:val="24"/>
+          <w:szCs w:val="24"/>
+        </w:rPr>
+      </w:pPr>
+    </w:p>
+    <w:p>
+      <w:pPr>
+        <w:spacing w:line="360" w:lineRule="auto"/>
+        <w:ind w:firstLine="851"/>
+        <w:jc w:val="both"/>
+        <w:rPr>
+          <w:rFonts w:ascii="Arial" w:hAnsi="Arial" w:cs="Arial"/>
+          <w:color w:val="808080" w:themeColor="background1" w:themeShade="80"/>
+          <w:sz w:val="24"/>
+          <w:szCs w:val="24"/>
+        </w:rPr>
+      </w:pPr>
+    </w:p>
+    <w:p>
+      <w:pPr>
+        <w:spacing w:line="360" w:lineRule="auto"/>
+        <w:ind w:firstLine="851"/>
+        <w:jc w:val="both"/>
+        <w:rPr>
+          <w:rFonts w:ascii="Arial" w:hAnsi="Arial" w:cs="Arial"/>
+          <w:color w:val="808080" w:themeColor="background1" w:themeShade="80"/>
+          <w:sz w:val="24"/>
+          <w:szCs w:val="24"/>
+        </w:rPr>
+      </w:pPr>
       <w:bookmarkStart w:id="0" w:name="_GoBack"/>
       <w:bookmarkEnd w:id="0"/>
+      <w:r>
+        <w:rPr>
+          <w:rFonts w:ascii="Arial" w:hAnsi="Arial" w:cs="Arial"/>
+          <w:color w:val="808080" w:themeColor="background1" w:themeShade="80"/>
+          <w:sz w:val="24"/>
+          <w:szCs w:val="24"/>
+        </w:rPr>
+        <w:t>O</w:t>
+      </w:r>
+      <w:r>
+        <w:rPr>
+          <w:rFonts w:ascii="Arial" w:hAnsi="Arial" w:cs="Arial"/>
+          <w:color w:val="808080" w:themeColor="background1" w:themeShade="80"/>
+          <w:sz w:val="24"/>
+          <w:szCs w:val="24"/>
+        </w:rPr>
+        <w:t xml:space="preserve"> arquivo disponibilizado no site do Centro Paula Souza</w:t>
+      </w:r>
+      <w:r>
+        <w:rPr>
+          <w:rFonts w:ascii="Arial" w:hAnsi="Arial" w:cs="Arial"/>
+          <w:color w:val="808080" w:themeColor="background1" w:themeShade="80"/>
+          <w:sz w:val="24"/>
+          <w:szCs w:val="24"/>
+        </w:rPr>
+        <w:t xml:space="preserve"> (endereço: </w:t>
+      </w:r>
+      <w:r>
+        <w:rPr>
+          <w:rFonts w:ascii="Arial" w:hAnsi="Arial" w:cs="Arial"/>
+          <w:color w:val="808080" w:themeColor="background1" w:themeShade="80"/>
+          <w:sz w:val="24"/>
+          <w:szCs w:val="24"/>
+        </w:rPr>
+        <w:t>www.centropaulasouza.sp.gov.br/quem-somos/manual-de-identidade</w:t>
+      </w:r>
+      <w:r>
+        <w:rPr>
+          <w:rFonts w:ascii="Arial" w:hAnsi="Arial" w:cs="Arial"/>
+          <w:color w:val="808080" w:themeColor="background1" w:themeShade="80"/>
+          <w:sz w:val="24"/>
+          <w:szCs w:val="24"/>
+          <w:u w:val="single"/>
+        </w:rPr>
+        <w:t>/</w:t>
+      </w:r>
+      <w:r>
+        <w:rPr>
+          <w:rFonts w:ascii="Arial" w:hAnsi="Arial" w:cs="Arial"/>
+          <w:color w:val="808080" w:themeColor="background1" w:themeShade="80"/>
+          <w:sz w:val="24"/>
+          <w:szCs w:val="24"/>
+        </w:rPr>
+        <w:t>) sempre que se for desenvolver algo utilizando a marca da instituição, devesse seguir suas regras de identidade.</w:t>
+      </w:r>
     </w:p>
     <w:sectPr>
-      <w:headerReference w:type="default" r:id="rId8"/>
-      <w:footerReference w:type="default" r:id="rId9"/>
+      <w:headerReference w:type="default" r:id="rId9"/>
+      <w:footerReference w:type="default" r:id="rId10"/>
       <w:pgSz w:w="11906" w:h="16838"/>
       <w:pgMar w:top="1701" w:right="1134" w:bottom="1134" w:left="1701" w:header="709" w:footer="709" w:gutter="0"/>
       <w:pgNumType w:start="14"/>
@@ -11659,7 +12007,46 @@
     <w:pPr>
       <w:pStyle w:val="Rodap"/>
       <w:jc w:val="center"/>
+      <w:rPr>
+        <w:b/>
+      </w:rPr>
     </w:pPr>
+    <w:r>
+      <w:rPr>
+        <w:b/>
+      </w:rPr>
+      <w:t>** em preto estão textos que são obrigatórios ou já estão definidos</w:t>
+    </w:r>
+  </w:p>
+  <w:p>
+    <w:pPr>
+      <w:pStyle w:val="Rodap"/>
+      <w:jc w:val="center"/>
+      <w:rPr>
+        <w:color w:val="FF0000"/>
+      </w:rPr>
+    </w:pPr>
+    <w:r>
+      <w:rPr>
+        <w:color w:val="FF0000"/>
+      </w:rPr>
+      <w:t>** em vermelho textos com a que podem ter, não obrigatoriamente.</w:t>
+    </w:r>
+  </w:p>
+  <w:p>
+    <w:pPr>
+      <w:pStyle w:val="Rodap"/>
+      <w:jc w:val="center"/>
+      <w:rPr>
+        <w:color w:val="808080" w:themeColor="background1" w:themeShade="80"/>
+      </w:rPr>
+    </w:pPr>
+    <w:r>
+      <w:rPr>
+        <w:color w:val="808080" w:themeColor="background1" w:themeShade="80"/>
+      </w:rPr>
+      <w:t>** Em cinza, texto definidos que precisam ser aprovados</w:t>
+    </w:r>
   </w:p>
 </w:ftr>
 </file>
@@ -12976,6 +13363,29 @@
       <w:lang w:eastAsia="pt-BR"/>
     </w:rPr>
   </w:style>
+  <w:style w:type="character" w:styleId="Hyperlink">
+    <w:name w:val="Hyperlink"/>
+    <w:basedOn w:val="Fontepargpadro"/>
+    <w:uiPriority w:val="99"/>
+    <w:unhideWhenUsed/>
+    <w:rsid w:val="00CC264C"/>
+    <w:rPr>
+      <w:color w:val="0563C1" w:themeColor="hyperlink"/>
+      <w:u w:val="single"/>
+    </w:rPr>
+  </w:style>
+  <w:style w:type="character" w:styleId="HiperlinkVisitado">
+    <w:name w:val="FollowedHyperlink"/>
+    <w:basedOn w:val="Fontepargpadro"/>
+    <w:uiPriority w:val="99"/>
+    <w:semiHidden/>
+    <w:unhideWhenUsed/>
+    <w:rsid w:val="00CC264C"/>
+    <w:rPr>
+      <w:color w:val="954F72" w:themeColor="followedHyperlink"/>
+      <w:u w:val="single"/>
+    </w:rPr>
+  </w:style>
 </w:styles>
 </file>
 
@@ -13245,7 +13655,7 @@
 </file>
 
 <file path=customXml/itemProps1.xml><?xml version="1.0" encoding="utf-8"?>
-<ds:datastoreItem xmlns:ds="http://schemas.openxmlformats.org/officeDocument/2006/customXml" ds:itemID="{C08C04AB-9DBA-4681-A2CC-07FF682BE0E8}">
+<ds:datastoreItem xmlns:ds="http://schemas.openxmlformats.org/officeDocument/2006/customXml" ds:itemID="{8A7E1433-5883-4B47-B6A7-03642B5FF12B}">
   <ds:schemaRefs>
     <ds:schemaRef ds:uri="http://schemas.openxmlformats.org/officeDocument/2006/bibliography"/>
   </ds:schemaRefs>

</xml_diff>

<commit_message>
Modificaçãoes feitas na reunião de tcc no dia 04/09 - #23
</commit_message>
<xml_diff>
--- a/tcc/tcc-adam-flavia-ramon-v1.docx
+++ b/tcc/tcc-adam-flavia-ramon-v1.docx
@@ -704,16 +704,16 @@
         <w:rPr>
           <w:rFonts w:ascii="Arial" w:hAnsi="Arial" w:cs="Arial"/>
           <w:b/>
-          <w:color w:val="00B0F0"/>
-          <w:sz w:val="24"/>
-          <w:szCs w:val="24"/>
-        </w:rPr>
-      </w:pPr>
-      <w:r>
-        <w:rPr>
-          <w:rFonts w:ascii="Arial" w:hAnsi="Arial" w:cs="Arial"/>
-          <w:b/>
-          <w:color w:val="00B0F0"/>
+          <w:color w:val="000000" w:themeColor="text1"/>
+          <w:sz w:val="24"/>
+          <w:szCs w:val="24"/>
+        </w:rPr>
+      </w:pPr>
+      <w:r>
+        <w:rPr>
+          <w:rFonts w:ascii="Arial" w:hAnsi="Arial" w:cs="Arial"/>
+          <w:b/>
+          <w:color w:val="000000" w:themeColor="text1"/>
           <w:sz w:val="24"/>
           <w:szCs w:val="24"/>
         </w:rPr>
@@ -723,7 +723,7 @@
         <w:rPr>
           <w:rFonts w:ascii="Arial" w:hAnsi="Arial" w:cs="Arial"/>
           <w:b/>
-          <w:color w:val="00B0F0"/>
+          <w:color w:val="000000" w:themeColor="text1"/>
           <w:sz w:val="24"/>
           <w:szCs w:val="24"/>
         </w:rPr>
@@ -733,7 +733,7 @@
         <w:rPr>
           <w:rFonts w:ascii="Arial" w:hAnsi="Arial" w:cs="Arial"/>
           <w:b/>
-          <w:color w:val="00B0F0"/>
+          <w:color w:val="000000" w:themeColor="text1"/>
           <w:sz w:val="24"/>
           <w:szCs w:val="24"/>
         </w:rPr>
@@ -743,7 +743,7 @@
         <w:rPr>
           <w:rFonts w:ascii="Arial" w:hAnsi="Arial" w:cs="Arial"/>
           <w:b/>
-          <w:color w:val="00B0F0"/>
+          <w:color w:val="000000" w:themeColor="text1"/>
           <w:sz w:val="24"/>
           <w:szCs w:val="24"/>
         </w:rPr>
@@ -753,7 +753,7 @@
         <w:rPr>
           <w:rFonts w:ascii="Arial" w:hAnsi="Arial" w:cs="Arial"/>
           <w:b/>
-          <w:color w:val="00B0F0"/>
+          <w:color w:val="000000" w:themeColor="text1"/>
           <w:sz w:val="24"/>
           <w:szCs w:val="24"/>
         </w:rPr>
@@ -763,7 +763,7 @@
         <w:rPr>
           <w:rFonts w:ascii="Arial" w:hAnsi="Arial" w:cs="Arial"/>
           <w:b/>
-          <w:color w:val="00B0F0"/>
+          <w:color w:val="000000" w:themeColor="text1"/>
           <w:sz w:val="24"/>
           <w:szCs w:val="24"/>
         </w:rPr>
@@ -774,7 +774,7 @@
         <w:rPr>
           <w:rFonts w:ascii="Arial" w:hAnsi="Arial" w:cs="Arial"/>
           <w:b/>
-          <w:color w:val="00B0F0"/>
+          <w:color w:val="000000" w:themeColor="text1"/>
           <w:sz w:val="24"/>
           <w:szCs w:val="24"/>
         </w:rPr>
@@ -785,7 +785,7 @@
         <w:rPr>
           <w:rFonts w:ascii="Arial" w:hAnsi="Arial" w:cs="Arial"/>
           <w:b/>
-          <w:color w:val="00B0F0"/>
+          <w:color w:val="000000" w:themeColor="text1"/>
           <w:sz w:val="24"/>
           <w:szCs w:val="24"/>
         </w:rPr>
@@ -1576,15 +1576,15 @@
         <w:jc w:val="both"/>
         <w:rPr>
           <w:rFonts w:ascii="Arial" w:hAnsi="Arial" w:cs="Arial"/>
-          <w:color w:val="00B0F0"/>
-          <w:sz w:val="24"/>
-          <w:szCs w:val="24"/>
-        </w:rPr>
-      </w:pPr>
-      <w:r>
-        <w:rPr>
-          <w:rFonts w:ascii="Arial" w:hAnsi="Arial" w:cs="Arial"/>
-          <w:color w:val="00B0F0"/>
+          <w:color w:val="000000" w:themeColor="text1"/>
+          <w:sz w:val="24"/>
+          <w:szCs w:val="24"/>
+        </w:rPr>
+      </w:pPr>
+      <w:r>
+        <w:rPr>
+          <w:rFonts w:ascii="Arial" w:hAnsi="Arial" w:cs="Arial"/>
+          <w:color w:val="000000" w:themeColor="text1"/>
           <w:sz w:val="24"/>
           <w:szCs w:val="24"/>
         </w:rPr>
@@ -1593,7 +1593,7 @@
       <w:r>
         <w:rPr>
           <w:rFonts w:ascii="Arial" w:hAnsi="Arial" w:cs="Arial"/>
-          <w:color w:val="00B0F0"/>
+          <w:color w:val="000000" w:themeColor="text1"/>
           <w:sz w:val="24"/>
           <w:szCs w:val="24"/>
         </w:rPr>
@@ -1602,7 +1602,7 @@
       <w:r>
         <w:rPr>
           <w:rFonts w:ascii="Arial" w:hAnsi="Arial" w:cs="Arial"/>
-          <w:color w:val="00B0F0"/>
+          <w:color w:val="000000" w:themeColor="text1"/>
           <w:sz w:val="24"/>
           <w:szCs w:val="24"/>
         </w:rPr>
@@ -1611,7 +1611,7 @@
       <w:r>
         <w:rPr>
           <w:rFonts w:ascii="Arial" w:hAnsi="Arial" w:cs="Arial"/>
-          <w:color w:val="00B0F0"/>
+          <w:color w:val="000000" w:themeColor="text1"/>
           <w:sz w:val="24"/>
           <w:szCs w:val="24"/>
         </w:rPr>
@@ -1738,16 +1738,16 @@
         <w:rPr>
           <w:rFonts w:ascii="Arial" w:hAnsi="Arial" w:cs="Arial"/>
           <w:b/>
-          <w:color w:val="00B0F0"/>
-          <w:sz w:val="24"/>
-          <w:szCs w:val="24"/>
-        </w:rPr>
-      </w:pPr>
-      <w:r>
-        <w:rPr>
-          <w:rFonts w:ascii="Arial" w:hAnsi="Arial" w:cs="Arial"/>
-          <w:b/>
-          <w:color w:val="00B0F0"/>
+          <w:color w:val="000000" w:themeColor="text1"/>
+          <w:sz w:val="24"/>
+          <w:szCs w:val="24"/>
+        </w:rPr>
+      </w:pPr>
+      <w:r>
+        <w:rPr>
+          <w:rFonts w:ascii="Arial" w:hAnsi="Arial" w:cs="Arial"/>
+          <w:b/>
+          <w:color w:val="000000" w:themeColor="text1"/>
           <w:sz w:val="24"/>
           <w:szCs w:val="24"/>
         </w:rPr>
@@ -1757,7 +1757,7 @@
         <w:rPr>
           <w:rFonts w:ascii="Arial" w:hAnsi="Arial" w:cs="Arial"/>
           <w:b/>
-          <w:color w:val="00B0F0"/>
+          <w:color w:val="000000" w:themeColor="text1"/>
           <w:sz w:val="24"/>
           <w:szCs w:val="24"/>
         </w:rPr>
@@ -1767,7 +1767,7 @@
         <w:rPr>
           <w:rFonts w:ascii="Arial" w:hAnsi="Arial" w:cs="Arial"/>
           <w:b/>
-          <w:color w:val="00B0F0"/>
+          <w:color w:val="000000" w:themeColor="text1"/>
           <w:sz w:val="24"/>
           <w:szCs w:val="24"/>
         </w:rPr>
@@ -1777,7 +1777,7 @@
         <w:rPr>
           <w:rFonts w:ascii="Arial" w:hAnsi="Arial" w:cs="Arial"/>
           <w:b/>
-          <w:color w:val="00B0F0"/>
+          <w:color w:val="000000" w:themeColor="text1"/>
           <w:sz w:val="24"/>
           <w:szCs w:val="24"/>
         </w:rPr>
@@ -1788,7 +1788,7 @@
         <w:rPr>
           <w:rFonts w:ascii="Arial" w:hAnsi="Arial" w:cs="Arial"/>
           <w:b/>
-          <w:color w:val="00B0F0"/>
+          <w:color w:val="000000" w:themeColor="text1"/>
           <w:sz w:val="24"/>
           <w:szCs w:val="24"/>
         </w:rPr>
@@ -1799,7 +1799,7 @@
         <w:rPr>
           <w:rFonts w:ascii="Arial" w:hAnsi="Arial" w:cs="Arial"/>
           <w:b/>
-          <w:color w:val="00B0F0"/>
+          <w:color w:val="000000" w:themeColor="text1"/>
           <w:sz w:val="24"/>
           <w:szCs w:val="24"/>
         </w:rPr>
@@ -1809,7 +1809,7 @@
         <w:rPr>
           <w:rFonts w:ascii="Arial" w:hAnsi="Arial" w:cs="Arial"/>
           <w:b/>
-          <w:color w:val="00B0F0"/>
+          <w:color w:val="000000" w:themeColor="text1"/>
           <w:sz w:val="24"/>
           <w:szCs w:val="24"/>
         </w:rPr>
@@ -1819,7 +1819,7 @@
         <w:rPr>
           <w:rFonts w:ascii="Arial" w:hAnsi="Arial" w:cs="Arial"/>
           <w:b/>
-          <w:color w:val="00B0F0"/>
+          <w:color w:val="000000" w:themeColor="text1"/>
           <w:sz w:val="24"/>
           <w:szCs w:val="24"/>
         </w:rPr>
@@ -2953,19 +2953,11 @@
         <w:jc w:val="both"/>
         <w:rPr>
           <w:rFonts w:ascii="Arial" w:hAnsi="Arial" w:cs="Arial"/>
-          <w:color w:val="FF0000"/>
-          <w:sz w:val="32"/>
-          <w:szCs w:val="24"/>
-        </w:rPr>
-      </w:pPr>
-      <w:r>
-        <w:rPr>
-          <w:rFonts w:ascii="Arial" w:hAnsi="Arial" w:cs="Arial"/>
+          <w:color w:val="00B0F0"/>
           <w:sz w:val="24"/>
           <w:szCs w:val="20"/>
         </w:rPr>
-        <w:t>O seguinte trabalho tem como objetivo oferecer uma nova ferramenta para desenvolvimento institucional que, quando aplicada, ajudará a unificação de todo o centro como um todo, possibilitando até mesmo deixar o site adaptável a todas as telas, facilitando acesso de todos.</w:t>
-      </w:r>
+      </w:pPr>
     </w:p>
     <w:p>
       <w:pPr>
@@ -2975,18 +2967,207 @@
         <w:rPr>
           <w:rFonts w:ascii="Arial" w:hAnsi="Arial" w:cs="Arial"/>
           <w:color w:val="FF0000"/>
-          <w:sz w:val="24"/>
-          <w:szCs w:val="24"/>
-        </w:rPr>
-      </w:pPr>
-      <w:r>
-        <w:rPr>
-          <w:rFonts w:ascii="Arial" w:hAnsi="Arial" w:cs="Arial"/>
-          <w:color w:val="FF0000"/>
-          <w:sz w:val="24"/>
-          <w:szCs w:val="24"/>
-        </w:rPr>
-        <w:t xml:space="preserve">Parágrafo único, sem recuo na primeira linha, verbo na terceira pessoa do singular, resumo de 150 a 500 palavras – redação concisa, não deve conter citações bibliográficas, evitar frases </w:t>
+          <w:sz w:val="32"/>
+          <w:szCs w:val="24"/>
+        </w:rPr>
+      </w:pPr>
+      <w:r>
+        <w:rPr>
+          <w:rFonts w:ascii="Arial" w:hAnsi="Arial" w:cs="Arial"/>
+          <w:color w:val="4472C4" w:themeColor="accent5"/>
+          <w:sz w:val="24"/>
+          <w:szCs w:val="20"/>
+        </w:rPr>
+        <w:t xml:space="preserve">O seguinte trabalho </w:t>
+      </w:r>
+      <w:r>
+        <w:rPr>
+          <w:rFonts w:ascii="Arial" w:hAnsi="Arial" w:cs="Arial"/>
+          <w:color w:val="4472C4" w:themeColor="accent5"/>
+          <w:sz w:val="24"/>
+          <w:szCs w:val="20"/>
+        </w:rPr>
+        <w:t xml:space="preserve">faz uma análise dos sites das instituições de ensino mantidas </w:t>
+      </w:r>
+      <w:r>
+        <w:rPr>
+          <w:rFonts w:ascii="Arial" w:hAnsi="Arial" w:cs="Arial"/>
+          <w:color w:val="4472C4" w:themeColor="accent5"/>
+          <w:sz w:val="24"/>
+          <w:szCs w:val="20"/>
+        </w:rPr>
+        <w:t>pelo C</w:t>
+      </w:r>
+      <w:r>
+        <w:rPr>
+          <w:rFonts w:ascii="Arial" w:hAnsi="Arial" w:cs="Arial"/>
+          <w:color w:val="4472C4" w:themeColor="accent5"/>
+          <w:sz w:val="24"/>
+          <w:szCs w:val="20"/>
+        </w:rPr>
+        <w:t>entro Paula Souza</w:t>
+      </w:r>
+      <w:r>
+        <w:rPr>
+          <w:rFonts w:ascii="Arial" w:hAnsi="Arial" w:cs="Arial"/>
+          <w:color w:val="4472C4" w:themeColor="accent5"/>
+          <w:sz w:val="24"/>
+          <w:szCs w:val="20"/>
+        </w:rPr>
+        <w:t xml:space="preserve">, </w:t>
+      </w:r>
+      <w:r>
+        <w:rPr>
+          <w:rFonts w:ascii="Arial" w:hAnsi="Arial" w:cs="Arial"/>
+          <w:color w:val="4472C4" w:themeColor="accent5"/>
+          <w:sz w:val="24"/>
+          <w:szCs w:val="20"/>
+        </w:rPr>
+        <w:t xml:space="preserve">apresentando uma nova proposta para desenvolvimento de maneira que ofereça padronização e normalização dos </w:t>
+      </w:r>
+      <w:proofErr w:type="spellStart"/>
+      <w:r>
+        <w:rPr>
+          <w:rFonts w:ascii="Arial" w:hAnsi="Arial" w:cs="Arial"/>
+          <w:color w:val="4472C4" w:themeColor="accent5"/>
+          <w:sz w:val="24"/>
+          <w:szCs w:val="20"/>
+        </w:rPr>
+        <w:t>websites</w:t>
+      </w:r>
+      <w:proofErr w:type="spellEnd"/>
+      <w:r>
+        <w:rPr>
+          <w:rFonts w:ascii="Arial" w:hAnsi="Arial" w:cs="Arial"/>
+          <w:color w:val="4472C4" w:themeColor="accent5"/>
+          <w:sz w:val="24"/>
+          <w:szCs w:val="20"/>
+        </w:rPr>
+        <w:t xml:space="preserve">. </w:t>
+      </w:r>
+      <w:r>
+        <w:rPr>
+          <w:rFonts w:ascii="Arial" w:hAnsi="Arial" w:cs="Arial"/>
+          <w:sz w:val="24"/>
+          <w:szCs w:val="20"/>
+        </w:rPr>
+        <w:t>Te</w:t>
+      </w:r>
+      <w:r>
+        <w:rPr>
+          <w:rFonts w:ascii="Arial" w:hAnsi="Arial" w:cs="Arial"/>
+          <w:sz w:val="24"/>
+          <w:szCs w:val="20"/>
+        </w:rPr>
+        <w:t>m como objetivo oferecer uma nova ferramenta para desenvolvimento institucional que, quando aplic</w:t>
+      </w:r>
+      <w:r>
+        <w:rPr>
+          <w:rFonts w:ascii="Arial" w:hAnsi="Arial" w:cs="Arial"/>
+          <w:sz w:val="24"/>
+          <w:szCs w:val="20"/>
+        </w:rPr>
+        <w:t>ada, ajudará a unificação do Centro, possibilitando</w:t>
+      </w:r>
+      <w:r>
+        <w:rPr>
+          <w:rFonts w:ascii="Arial" w:hAnsi="Arial" w:cs="Arial"/>
+          <w:sz w:val="24"/>
+          <w:szCs w:val="20"/>
+        </w:rPr>
+        <w:t xml:space="preserve"> </w:t>
+      </w:r>
+      <w:r>
+        <w:rPr>
+          <w:rFonts w:ascii="Arial" w:hAnsi="Arial" w:cs="Arial"/>
+          <w:sz w:val="24"/>
+          <w:szCs w:val="20"/>
+        </w:rPr>
+        <w:t xml:space="preserve">que </w:t>
+      </w:r>
+      <w:r>
+        <w:rPr>
+          <w:rFonts w:ascii="Arial" w:hAnsi="Arial" w:cs="Arial"/>
+          <w:sz w:val="24"/>
+          <w:szCs w:val="20"/>
+        </w:rPr>
+        <w:t>o site</w:t>
+      </w:r>
+      <w:r>
+        <w:rPr>
+          <w:rFonts w:ascii="Arial" w:hAnsi="Arial" w:cs="Arial"/>
+          <w:sz w:val="24"/>
+          <w:szCs w:val="20"/>
+        </w:rPr>
+        <w:t xml:space="preserve"> seja</w:t>
+      </w:r>
+      <w:r>
+        <w:rPr>
+          <w:rFonts w:ascii="Arial" w:hAnsi="Arial" w:cs="Arial"/>
+          <w:sz w:val="24"/>
+          <w:szCs w:val="20"/>
+        </w:rPr>
+        <w:t xml:space="preserve"> adaptável a todas as telas, facilitando acesso de todos.</w:t>
+      </w:r>
+    </w:p>
+    <w:p>
+      <w:pPr>
+        <w:spacing w:line="360" w:lineRule="auto"/>
+        <w:ind w:right="-1"/>
+        <w:jc w:val="both"/>
+        <w:rPr>
+          <w:rFonts w:ascii="Arial" w:hAnsi="Arial" w:cs="Arial"/>
+          <w:color w:val="FF0000"/>
+          <w:sz w:val="24"/>
+          <w:szCs w:val="24"/>
+        </w:rPr>
+      </w:pPr>
+      <w:r>
+        <w:rPr>
+          <w:rFonts w:ascii="Arial" w:hAnsi="Arial" w:cs="Arial"/>
+          <w:color w:val="FF0000"/>
+          <w:sz w:val="24"/>
+          <w:szCs w:val="24"/>
+        </w:rPr>
+        <w:t xml:space="preserve">Parágrafo único, sem recuo na primeira linha, verbo na terceira pessoa do singular, resumo de 150 a 500 palavras – redação </w:t>
+      </w:r>
+      <w:proofErr w:type="gramStart"/>
+      <w:r>
+        <w:rPr>
+          <w:rFonts w:ascii="Arial" w:hAnsi="Arial" w:cs="Arial"/>
+          <w:color w:val="FF0000"/>
+          <w:sz w:val="24"/>
+          <w:szCs w:val="24"/>
+        </w:rPr>
+        <w:t>concisa</w:t>
+      </w:r>
+      <w:r>
+        <w:rPr>
+          <w:rFonts w:ascii="Arial" w:hAnsi="Arial" w:cs="Arial"/>
+          <w:color w:val="FF0000"/>
+          <w:sz w:val="24"/>
+          <w:szCs w:val="24"/>
+        </w:rPr>
+        <w:t xml:space="preserve"> </w:t>
+      </w:r>
+      <w:r>
+        <w:rPr>
+          <w:rFonts w:ascii="Arial" w:hAnsi="Arial" w:cs="Arial"/>
+          <w:color w:val="FF0000"/>
+          <w:sz w:val="24"/>
+          <w:szCs w:val="24"/>
+        </w:rPr>
+        <w:t>,</w:t>
+      </w:r>
+      <w:proofErr w:type="gramEnd"/>
+      <w:r>
+        <w:rPr>
+          <w:rFonts w:ascii="Arial" w:hAnsi="Arial" w:cs="Arial"/>
+          <w:color w:val="FF0000"/>
+          <w:sz w:val="24"/>
+          <w:szCs w:val="24"/>
+        </w:rPr>
+        <w:t xml:space="preserve"> não deve conter citações bibliográficas, evitar frases </w:t>
       </w:r>
       <w:r>
         <w:rPr>
@@ -3107,27 +3288,7 @@
           <w:sz w:val="24"/>
           <w:szCs w:val="24"/>
         </w:rPr>
-        <w:t xml:space="preserve"> (de 3 a </w:t>
-      </w:r>
-      <w:proofErr w:type="gramStart"/>
-      <w:r>
-        <w:rPr>
-          <w:rFonts w:ascii="Arial" w:hAnsi="Arial" w:cs="Arial"/>
-          <w:color w:val="FF0000"/>
-          <w:sz w:val="24"/>
-          <w:szCs w:val="24"/>
-        </w:rPr>
-        <w:t>5</w:t>
-      </w:r>
-      <w:proofErr w:type="gramEnd"/>
-      <w:r>
-        <w:rPr>
-          <w:rFonts w:ascii="Arial" w:hAnsi="Arial" w:cs="Arial"/>
-          <w:color w:val="FF0000"/>
-          <w:sz w:val="24"/>
-          <w:szCs w:val="24"/>
-        </w:rPr>
-        <w:t xml:space="preserve"> palavras)</w:t>
+        <w:t xml:space="preserve"> (de 3 a 5 palavras)</w:t>
       </w:r>
     </w:p>
     <w:p>
@@ -3509,27 +3670,7 @@
           <w:sz w:val="24"/>
           <w:szCs w:val="24"/>
         </w:rPr>
-        <w:t xml:space="preserve">separadas por ponto. (de 3 a </w:t>
-      </w:r>
-      <w:proofErr w:type="gramStart"/>
-      <w:r>
-        <w:rPr>
-          <w:rFonts w:ascii="Arial" w:hAnsi="Arial" w:cs="Arial"/>
-          <w:color w:val="FF0000"/>
-          <w:sz w:val="24"/>
-          <w:szCs w:val="24"/>
-        </w:rPr>
-        <w:t>5</w:t>
-      </w:r>
-      <w:proofErr w:type="gramEnd"/>
-      <w:r>
-        <w:rPr>
-          <w:rFonts w:ascii="Arial" w:hAnsi="Arial" w:cs="Arial"/>
-          <w:color w:val="FF0000"/>
-          <w:sz w:val="24"/>
-          <w:szCs w:val="24"/>
-        </w:rPr>
-        <w:t xml:space="preserve"> palavras)</w:t>
+        <w:t>separadas por ponto. (de 3 a 5 palavras)</w:t>
       </w:r>
     </w:p>
     <w:p>
@@ -3667,6 +3808,7 @@
           <w:sz w:val="24"/>
           <w:szCs w:val="24"/>
         </w:rPr>
+        <w:lastRenderedPageBreak/>
         <w:br w:type="page"/>
       </w:r>
     </w:p>
@@ -9574,15 +9716,23 @@
           <w:sz w:val="24"/>
           <w:szCs w:val="24"/>
         </w:rPr>
-        <w:t>Por conta disso, a rede mundial de computadores é muito usada por escolas e faculdades para se manterem sempre em contato com seus alunos e assim também passar mais informações sobre o que oferecem</w:t>
-      </w:r>
-      <w:r>
-        <w:rPr>
-          <w:rFonts w:ascii="Arial" w:hAnsi="Arial" w:cs="Arial"/>
-          <w:sz w:val="24"/>
-          <w:szCs w:val="24"/>
-        </w:rPr>
-        <w:t xml:space="preserve">, além de oferecerem aulas </w:t>
+        <w:t xml:space="preserve">Por conta disso, a rede mundial de computadores é muito </w:t>
+      </w:r>
+      <w:r>
+        <w:rPr>
+          <w:rFonts w:ascii="Arial" w:hAnsi="Arial" w:cs="Arial"/>
+          <w:sz w:val="24"/>
+          <w:szCs w:val="24"/>
+        </w:rPr>
+        <w:t>utilizada</w:t>
+      </w:r>
+      <w:r>
+        <w:rPr>
+          <w:rFonts w:ascii="Arial" w:hAnsi="Arial" w:cs="Arial"/>
+          <w:sz w:val="24"/>
+          <w:szCs w:val="24"/>
+        </w:rPr>
+        <w:t xml:space="preserve"> por escolas e faculdades para se </w:t>
       </w:r>
       <w:proofErr w:type="gramStart"/>
       <w:r>
@@ -9591,7 +9741,24 @@
           <w:sz w:val="24"/>
           <w:szCs w:val="24"/>
         </w:rPr>
-        <w:t>online</w:t>
+        <w:t>manterem</w:t>
+      </w:r>
+      <w:proofErr w:type="gramEnd"/>
+      <w:r>
+        <w:rPr>
+          <w:rFonts w:ascii="Arial" w:hAnsi="Arial" w:cs="Arial"/>
+          <w:sz w:val="24"/>
+          <w:szCs w:val="24"/>
+        </w:rPr>
+        <w:t xml:space="preserve"> em contato com seus alunos e assim também passar mais informações sobre o que oferecem</w:t>
+      </w:r>
+      <w:r>
+        <w:rPr>
+          <w:rFonts w:ascii="Arial" w:hAnsi="Arial" w:cs="Arial"/>
+          <w:sz w:val="24"/>
+          <w:szCs w:val="24"/>
+        </w:rPr>
+        <w:t>, além de oferecerem aulas online</w:t>
       </w:r>
       <w:r>
         <w:rPr>
@@ -9600,7 +9767,193 @@
           <w:sz w:val="24"/>
           <w:szCs w:val="24"/>
         </w:rPr>
-        <w:t>[</w:t>
+        <w:t>[no que se baseou para fazer essa afirmação?]</w:t>
+      </w:r>
+      <w:r>
+        <w:rPr>
+          <w:rFonts w:ascii="Arial" w:hAnsi="Arial" w:cs="Arial"/>
+          <w:sz w:val="24"/>
+          <w:szCs w:val="24"/>
+        </w:rPr>
+        <w:t xml:space="preserve">. </w:t>
+      </w:r>
+      <w:r>
+        <w:rPr>
+          <w:rFonts w:ascii="Arial" w:hAnsi="Arial" w:cs="Arial"/>
+          <w:color w:val="00B0F0"/>
+          <w:sz w:val="24"/>
+          <w:szCs w:val="24"/>
+        </w:rPr>
+        <w:t>O Centro Paula Souza (CPS)</w:t>
+      </w:r>
+      <w:r>
+        <w:rPr>
+          <w:rFonts w:ascii="Arial" w:hAnsi="Arial" w:cs="Arial"/>
+          <w:color w:val="00B0F0"/>
+          <w:sz w:val="24"/>
+          <w:szCs w:val="24"/>
+        </w:rPr>
+        <w:t>, que</w:t>
+      </w:r>
+      <w:r>
+        <w:rPr>
+          <w:rFonts w:ascii="Arial" w:hAnsi="Arial" w:cs="Arial"/>
+          <w:color w:val="00B0F0"/>
+          <w:sz w:val="24"/>
+          <w:szCs w:val="24"/>
+        </w:rPr>
+        <w:t xml:space="preserve"> é uma</w:t>
+      </w:r>
+      <w:r>
+        <w:rPr>
+          <w:rFonts w:ascii="Arial" w:hAnsi="Arial" w:cs="Arial"/>
+          <w:sz w:val="24"/>
+          <w:szCs w:val="24"/>
+        </w:rPr>
+        <w:t xml:space="preserve"> autarquia do Governo do Estado de São Paulo que administra 206 cursos de nív</w:t>
+      </w:r>
+      <w:r>
+        <w:rPr>
+          <w:rFonts w:ascii="Arial" w:hAnsi="Arial" w:cs="Arial"/>
+          <w:sz w:val="24"/>
+          <w:szCs w:val="24"/>
+        </w:rPr>
+        <w:t xml:space="preserve">eis técnico e superior, em </w:t>
+      </w:r>
+      <w:proofErr w:type="spellStart"/>
+      <w:r>
+        <w:rPr>
+          <w:rFonts w:ascii="Arial" w:hAnsi="Arial" w:cs="Arial"/>
+          <w:sz w:val="24"/>
+          <w:szCs w:val="24"/>
+        </w:rPr>
+        <w:t>ETEC</w:t>
+      </w:r>
+      <w:r>
+        <w:rPr>
+          <w:rFonts w:ascii="Arial" w:hAnsi="Arial" w:cs="Arial"/>
+          <w:sz w:val="24"/>
+          <w:szCs w:val="24"/>
+        </w:rPr>
+        <w:t>s</w:t>
+      </w:r>
+      <w:proofErr w:type="spellEnd"/>
+      <w:r>
+        <w:rPr>
+          <w:rFonts w:ascii="Arial" w:hAnsi="Arial" w:cs="Arial"/>
+          <w:sz w:val="24"/>
+          <w:szCs w:val="24"/>
+        </w:rPr>
+        <w:t xml:space="preserve"> e </w:t>
+      </w:r>
+      <w:proofErr w:type="spellStart"/>
+      <w:r>
+        <w:rPr>
+          <w:rFonts w:ascii="Arial" w:hAnsi="Arial" w:cs="Arial"/>
+          <w:sz w:val="24"/>
+          <w:szCs w:val="24"/>
+        </w:rPr>
+        <w:t>FATEC</w:t>
+      </w:r>
+      <w:r>
+        <w:rPr>
+          <w:rFonts w:ascii="Arial" w:hAnsi="Arial" w:cs="Arial"/>
+          <w:sz w:val="24"/>
+          <w:szCs w:val="24"/>
+        </w:rPr>
+        <w:t>s</w:t>
+      </w:r>
+      <w:proofErr w:type="spellEnd"/>
+      <w:r>
+        <w:rPr>
+          <w:rFonts w:ascii="Arial" w:hAnsi="Arial" w:cs="Arial"/>
+          <w:sz w:val="24"/>
+          <w:szCs w:val="24"/>
+        </w:rPr>
+        <w:t>, totalizando 282 unidades educacionais</w:t>
+      </w:r>
+      <w:r>
+        <w:rPr>
+          <w:rFonts w:ascii="Arial" w:hAnsi="Arial" w:cs="Arial"/>
+          <w:sz w:val="24"/>
+          <w:szCs w:val="24"/>
+        </w:rPr>
+        <w:t>,</w:t>
+      </w:r>
+      <w:r>
+        <w:rPr>
+          <w:rFonts w:ascii="Arial" w:hAnsi="Arial" w:cs="Arial"/>
+          <w:sz w:val="24"/>
+          <w:szCs w:val="24"/>
+        </w:rPr>
+        <w:t xml:space="preserve"> </w:t>
+      </w:r>
+      <w:r>
+        <w:rPr>
+          <w:rFonts w:ascii="Arial" w:hAnsi="Arial" w:cs="Arial"/>
+          <w:sz w:val="24"/>
+          <w:szCs w:val="24"/>
+        </w:rPr>
+        <w:t>também está conectado</w:t>
+      </w:r>
+      <w:r>
+        <w:rPr>
+          <w:rFonts w:ascii="Arial" w:hAnsi="Arial" w:cs="Arial"/>
+          <w:sz w:val="24"/>
+          <w:szCs w:val="24"/>
+        </w:rPr>
+        <w:t xml:space="preserve">. </w:t>
+      </w:r>
+      <w:proofErr w:type="gramStart"/>
+      <w:r>
+        <w:rPr>
+          <w:rFonts w:ascii="Arial" w:hAnsi="Arial" w:cs="Arial"/>
+          <w:color w:val="00B0F0"/>
+          <w:sz w:val="24"/>
+          <w:szCs w:val="24"/>
+          <w:u w:val="single"/>
+        </w:rPr>
+        <w:t>A maioria das</w:t>
+      </w:r>
+      <w:r>
+        <w:rPr>
+          <w:rFonts w:ascii="Arial" w:hAnsi="Arial" w:cs="Arial"/>
+          <w:color w:val="00B0F0"/>
+          <w:sz w:val="24"/>
+          <w:szCs w:val="24"/>
+          <w:u w:val="single"/>
+        </w:rPr>
+        <w:t xml:space="preserve"> unidade</w:t>
+      </w:r>
+      <w:r>
+        <w:rPr>
+          <w:rFonts w:ascii="Arial" w:hAnsi="Arial" w:cs="Arial"/>
+          <w:color w:val="00B0F0"/>
+          <w:sz w:val="24"/>
+          <w:szCs w:val="24"/>
+          <w:u w:val="single"/>
+        </w:rPr>
+        <w:t>s</w:t>
+      </w:r>
+      <w:r>
+        <w:rPr>
+          <w:rFonts w:ascii="Arial" w:hAnsi="Arial" w:cs="Arial"/>
+          <w:color w:val="00B0F0"/>
+          <w:sz w:val="24"/>
+          <w:szCs w:val="24"/>
+          <w:u w:val="single"/>
+        </w:rPr>
+        <w:t xml:space="preserve"> conta</w:t>
+      </w:r>
+      <w:r>
+        <w:rPr>
+          <w:rFonts w:ascii="Arial" w:hAnsi="Arial" w:cs="Arial"/>
+          <w:color w:val="00B0F0"/>
+          <w:sz w:val="24"/>
+          <w:szCs w:val="24"/>
+          <w:u w:val="single"/>
+        </w:rPr>
+        <w:t>m</w:t>
       </w:r>
       <w:proofErr w:type="gramEnd"/>
       <w:r>
@@ -9609,25 +9962,9 @@
           <w:color w:val="00B0F0"/>
           <w:sz w:val="24"/>
           <w:szCs w:val="24"/>
-        </w:rPr>
-        <w:t>no que se baseou para fazer essa afirmação?]</w:t>
-      </w:r>
-      <w:r>
-        <w:rPr>
-          <w:rFonts w:ascii="Arial" w:hAnsi="Arial" w:cs="Arial"/>
-          <w:sz w:val="24"/>
-          <w:szCs w:val="24"/>
-        </w:rPr>
-        <w:t xml:space="preserve">. Com o Centro Paula Souza (CPS) não é </w:t>
-      </w:r>
-      <w:proofErr w:type="gramStart"/>
-      <w:r>
-        <w:rPr>
-          <w:rFonts w:ascii="Arial" w:hAnsi="Arial" w:cs="Arial"/>
-          <w:sz w:val="24"/>
-          <w:szCs w:val="24"/>
-        </w:rPr>
-        <w:t>diferente</w:t>
+          <w:u w:val="single"/>
+        </w:rPr>
+        <w:t xml:space="preserve"> com seu</w:t>
       </w:r>
       <w:r>
         <w:rPr>
@@ -9635,59 +9972,30 @@
           <w:color w:val="00B0F0"/>
           <w:sz w:val="24"/>
           <w:szCs w:val="24"/>
-        </w:rPr>
-        <w:t>[</w:t>
-      </w:r>
-      <w:proofErr w:type="gramEnd"/>
+          <w:u w:val="single"/>
+        </w:rPr>
+        <w:t>s</w:t>
+      </w:r>
       <w:r>
         <w:rPr>
           <w:rFonts w:ascii="Arial" w:hAnsi="Arial" w:cs="Arial"/>
           <w:color w:val="00B0F0"/>
           <w:sz w:val="24"/>
           <w:szCs w:val="24"/>
-        </w:rPr>
-        <w:t>desnecessário essa sentença]</w:t>
-      </w:r>
-      <w:r>
-        <w:rPr>
-          <w:rFonts w:ascii="Arial" w:hAnsi="Arial" w:cs="Arial"/>
-          <w:sz w:val="24"/>
-          <w:szCs w:val="24"/>
-        </w:rPr>
-        <w:t xml:space="preserve">. </w:t>
-      </w:r>
+          <w:u w:val="single"/>
+        </w:rPr>
+        <w:t xml:space="preserve"> </w:t>
+      </w:r>
+      <w:proofErr w:type="spellStart"/>
       <w:r>
         <w:rPr>
           <w:rFonts w:ascii="Arial" w:hAnsi="Arial" w:cs="Arial"/>
           <w:color w:val="00B0F0"/>
           <w:sz w:val="24"/>
           <w:szCs w:val="24"/>
-        </w:rPr>
-        <w:t>O Centro Paula Souza (CPS) é uma</w:t>
-      </w:r>
-      <w:r>
-        <w:rPr>
-          <w:rFonts w:ascii="Arial" w:hAnsi="Arial" w:cs="Arial"/>
-          <w:sz w:val="24"/>
-          <w:szCs w:val="24"/>
-        </w:rPr>
-        <w:t xml:space="preserve"> autarquia do Governo do Estado de São Paulo que administra 206 cursos de nív</w:t>
-      </w:r>
-      <w:r>
-        <w:rPr>
-          <w:rFonts w:ascii="Arial" w:hAnsi="Arial" w:cs="Arial"/>
-          <w:sz w:val="24"/>
-          <w:szCs w:val="24"/>
-        </w:rPr>
-        <w:t>eis técnico e superior, em ETEC e FATEC</w:t>
-      </w:r>
-      <w:r>
-        <w:rPr>
-          <w:rFonts w:ascii="Arial" w:hAnsi="Arial" w:cs="Arial"/>
-          <w:sz w:val="24"/>
-          <w:szCs w:val="24"/>
-        </w:rPr>
-        <w:t xml:space="preserve">, totalizando 282 unidades educacionais </w:t>
+          <w:u w:val="single"/>
+        </w:rPr>
+        <w:t>website</w:t>
       </w:r>
       <w:r>
         <w:rPr>
@@ -9697,16 +10005,9 @@
           <w:szCs w:val="24"/>
           <w:u w:val="single"/>
         </w:rPr>
-        <w:t>também está conectada</w:t>
-      </w:r>
-      <w:r>
-        <w:rPr>
-          <w:rFonts w:ascii="Arial" w:hAnsi="Arial" w:cs="Arial"/>
-          <w:sz w:val="24"/>
-          <w:szCs w:val="24"/>
-        </w:rPr>
-        <w:t xml:space="preserve">. </w:t>
-      </w:r>
+        <w:t>s</w:t>
+      </w:r>
+      <w:proofErr w:type="spellEnd"/>
       <w:r>
         <w:rPr>
           <w:rFonts w:ascii="Arial" w:hAnsi="Arial" w:cs="Arial"/>
@@ -9715,7 +10016,17 @@
           <w:szCs w:val="24"/>
           <w:u w:val="single"/>
         </w:rPr>
-        <w:t>Cada unidade conta com seu website institucional</w:t>
+        <w:t xml:space="preserve"> instituciona</w:t>
+      </w:r>
+      <w:r>
+        <w:rPr>
+          <w:rFonts w:ascii="Arial" w:hAnsi="Arial" w:cs="Arial"/>
+          <w:color w:val="00B0F0"/>
+          <w:sz w:val="24"/>
+          <w:szCs w:val="24"/>
+          <w:u w:val="single"/>
+        </w:rPr>
+        <w:t>is</w:t>
       </w:r>
       <w:r>
         <w:rPr>
@@ -9732,61 +10043,6 @@
           <w:szCs w:val="24"/>
         </w:rPr>
         <w:t>.</w:t>
-      </w:r>
-      <w:r>
-        <w:rPr>
-          <w:rFonts w:ascii="Arial" w:hAnsi="Arial" w:cs="Arial"/>
-          <w:color w:val="00B0F0"/>
-          <w:sz w:val="24"/>
-          <w:szCs w:val="24"/>
-        </w:rPr>
-        <w:t>[todos sem exceção</w:t>
-      </w:r>
-      <w:proofErr w:type="gramStart"/>
-      <w:r>
-        <w:rPr>
-          <w:rFonts w:ascii="Arial" w:hAnsi="Arial" w:cs="Arial"/>
-          <w:color w:val="00B0F0"/>
-          <w:sz w:val="24"/>
-          <w:szCs w:val="24"/>
-        </w:rPr>
-        <w:t>???</w:t>
-      </w:r>
-      <w:proofErr w:type="gramEnd"/>
-      <w:r>
-        <w:rPr>
-          <w:rFonts w:ascii="Arial" w:hAnsi="Arial" w:cs="Arial"/>
-          <w:color w:val="00B0F0"/>
-          <w:sz w:val="24"/>
-          <w:szCs w:val="24"/>
-        </w:rPr>
-        <w:t>, cuidado com as afirmações que podem levar a questionamentos futuros, por exemplo, qual é o site da ETEC</w:t>
-      </w:r>
-      <w:r>
-        <w:rPr>
-          <w:rFonts w:ascii="Arial" w:hAnsi="Arial" w:cs="Arial"/>
-          <w:color w:val="00B0F0"/>
-          <w:sz w:val="24"/>
-          <w:szCs w:val="24"/>
-        </w:rPr>
-        <w:t xml:space="preserve"> Sylvio de Mattos Carvalho</w:t>
-      </w:r>
-      <w:r>
-        <w:rPr>
-          <w:rFonts w:ascii="Arial" w:hAnsi="Arial" w:cs="Arial"/>
-          <w:color w:val="00B0F0"/>
-          <w:sz w:val="24"/>
-          <w:szCs w:val="24"/>
-        </w:rPr>
-        <w:t>]</w:t>
-      </w:r>
-      <w:r>
-        <w:rPr>
-          <w:rFonts w:ascii="Arial" w:hAnsi="Arial" w:cs="Arial"/>
-          <w:sz w:val="24"/>
-          <w:szCs w:val="24"/>
-        </w:rPr>
-        <w:t xml:space="preserve">. </w:t>
       </w:r>
     </w:p>
     <w:p>
@@ -9806,7 +10062,65 @@
           <w:sz w:val="24"/>
           <w:szCs w:val="24"/>
         </w:rPr>
-        <w:t>Claro que esse contato também é, por vezes, possível graça as redes sociais, mas mesmo com sua gra</w:t>
+        <w:t xml:space="preserve">Claro que esse contato também </w:t>
+      </w:r>
+      <w:proofErr w:type="gramStart"/>
+      <w:r>
+        <w:rPr>
+          <w:rFonts w:ascii="Arial" w:hAnsi="Arial" w:cs="Arial"/>
+          <w:sz w:val="24"/>
+          <w:szCs w:val="24"/>
+        </w:rPr>
+        <w:t>é,</w:t>
+      </w:r>
+      <w:proofErr w:type="gramEnd"/>
+      <w:r>
+        <w:rPr>
+          <w:rFonts w:ascii="Arial" w:hAnsi="Arial" w:cs="Arial"/>
+          <w:sz w:val="24"/>
+          <w:szCs w:val="24"/>
+        </w:rPr>
+        <w:t xml:space="preserve"> por vezes, possível </w:t>
+      </w:r>
+      <w:r>
+        <w:rPr>
+          <w:rFonts w:ascii="Arial" w:hAnsi="Arial" w:cs="Arial"/>
+          <w:sz w:val="24"/>
+          <w:szCs w:val="24"/>
+        </w:rPr>
+        <w:t>por meio</w:t>
+      </w:r>
+      <w:r>
+        <w:rPr>
+          <w:rFonts w:ascii="Arial" w:hAnsi="Arial" w:cs="Arial"/>
+          <w:sz w:val="24"/>
+          <w:szCs w:val="24"/>
+        </w:rPr>
+        <w:t xml:space="preserve"> </w:t>
+      </w:r>
+      <w:r>
+        <w:rPr>
+          <w:rFonts w:ascii="Arial" w:hAnsi="Arial" w:cs="Arial"/>
+          <w:sz w:val="24"/>
+          <w:szCs w:val="24"/>
+        </w:rPr>
+        <w:t>da</w:t>
+      </w:r>
+      <w:r>
+        <w:rPr>
+          <w:rFonts w:ascii="Arial" w:hAnsi="Arial" w:cs="Arial"/>
+          <w:sz w:val="24"/>
+          <w:szCs w:val="24"/>
+        </w:rPr>
+        <w:t>s</w:t>
+      </w:r>
+      <w:r>
+        <w:rPr>
+          <w:rFonts w:ascii="Arial" w:hAnsi="Arial" w:cs="Arial"/>
+          <w:sz w:val="24"/>
+          <w:szCs w:val="24"/>
+        </w:rPr>
+        <w:t xml:space="preserve"> redes sociais, mas mesmo com sua gra</w:t>
       </w:r>
       <w:r>
         <w:rPr>
@@ -9952,7 +10266,35 @@
           <w:sz w:val="24"/>
           <w:szCs w:val="24"/>
         </w:rPr>
-        <w:t>quem disse isso?]</w:t>
+        <w:t>quem disse isso?</w:t>
+      </w:r>
+      <w:r>
+        <w:rPr>
+          <w:rFonts w:ascii="Arial" w:hAnsi="Arial" w:cs="Arial"/>
+          <w:color w:val="00B0F0"/>
+          <w:sz w:val="24"/>
+          <w:szCs w:val="24"/>
+        </w:rPr>
+        <w:t xml:space="preserve"> </w:t>
+      </w:r>
+      <w:r>
+        <w:rPr>
+          <w:rFonts w:ascii="Arial" w:hAnsi="Arial" w:cs="Arial"/>
+          <w:b/>
+          <w:color w:val="00B0F0"/>
+          <w:sz w:val="24"/>
+          <w:szCs w:val="24"/>
+        </w:rPr>
+        <w:t>NÃO ME FAÇA PENSAR</w:t>
+      </w:r>
+      <w:r>
+        <w:rPr>
+          <w:rFonts w:ascii="Arial" w:hAnsi="Arial" w:cs="Arial"/>
+          <w:color w:val="00B0F0"/>
+          <w:sz w:val="24"/>
+          <w:szCs w:val="24"/>
+        </w:rPr>
+        <w:t>]</w:t>
       </w:r>
       <w:r>
         <w:rPr>
@@ -9976,16 +10318,7 @@
           <w:sz w:val="24"/>
           <w:szCs w:val="24"/>
         </w:rPr>
-        <w:t xml:space="preserve">, não que todos os sites precisem ser todos iguais e terem a mesma </w:t>
-      </w:r>
-      <w:r>
-        <w:rPr>
-          <w:rFonts w:ascii="Arial" w:hAnsi="Arial" w:cs="Arial"/>
-          <w:sz w:val="24"/>
-          <w:szCs w:val="24"/>
-        </w:rPr>
-        <w:lastRenderedPageBreak/>
-        <w:t>cara,</w:t>
+        <w:t>, não que todos os sites precisem ser todos iguais e terem a mesma cara,</w:t>
       </w:r>
       <w:r>
         <w:rPr>
@@ -10073,7 +10406,16 @@
           <w:sz w:val="24"/>
           <w:szCs w:val="24"/>
         </w:rPr>
-        <w:t xml:space="preserve">. No mundo, o número de dispositivos móveis ultrapassou cerca de 50% da população mundial em 2014, crescendo cerca de 5% ao ano. No </w:t>
+        <w:t xml:space="preserve">. No mundo, o número de dispositivos móveis ultrapassou cerca de 50% da </w:t>
+      </w:r>
+      <w:r>
+        <w:rPr>
+          <w:rFonts w:ascii="Arial" w:hAnsi="Arial" w:cs="Arial"/>
+          <w:sz w:val="24"/>
+          <w:szCs w:val="24"/>
+        </w:rPr>
+        <w:lastRenderedPageBreak/>
+        <w:t xml:space="preserve">população mundial em 2014, crescendo cerca de 5% ao ano. No </w:t>
       </w:r>
       <w:r>
         <w:rPr>
@@ -10224,14 +10566,22 @@
         </w:rPr>
       </w:pPr>
       <w:r>
-        <w:t xml:space="preserve">Identificamos a falta de padronização em websites institucionais do CPS. Muitos deles têm design e organização diferentes, distinguindo em cores, disposição, fontes. </w:t>
+        <w:t xml:space="preserve">Identificamos a falta de padronização em </w:t>
+      </w:r>
+      <w:proofErr w:type="spellStart"/>
+      <w:r>
+        <w:t>websites</w:t>
+      </w:r>
+      <w:proofErr w:type="spellEnd"/>
+      <w:r>
+        <w:t xml:space="preserve"> institucionais do CPS. Muitos deles têm design e organização diferentes, distinguindo em cores, disposição, fontes. </w:t>
       </w:r>
       <w:r>
         <w:t xml:space="preserve">Algumas dessas instituições, inclusive, </w:t>
       </w:r>
       <w:r>
         <w:rPr>
-          <w:color w:val="FF0000"/>
+          <w:color w:val="auto"/>
         </w:rPr>
         <w:t>desrespeitam</w:t>
       </w:r>
@@ -10239,37 +10589,37 @@
         <w:rPr>
           <w:color w:val="FF0000"/>
         </w:rPr>
-        <w:t xml:space="preserve"> a</w:t>
-      </w:r>
-      <w:r>
-        <w:rPr>
-          <w:color w:val="FF0000"/>
-        </w:rPr>
-        <w:t xml:space="preserve">s </w:t>
-      </w:r>
-      <w:r>
-        <w:rPr>
-          <w:color w:val="FF0000"/>
-        </w:rPr>
-        <w:t>identidade</w:t>
-      </w:r>
-      <w:r>
-        <w:rPr>
-          <w:color w:val="FF0000"/>
-        </w:rPr>
-        <w:t>s</w:t>
-      </w:r>
-      <w:r>
-        <w:rPr>
-          <w:color w:val="FF0000"/>
-        </w:rPr>
         <w:t xml:space="preserve"> </w:t>
       </w:r>
       <w:r>
         <w:rPr>
-          <w:color w:val="FF0000"/>
-        </w:rPr>
-        <w:t>visuais</w:t>
+          <w:color w:val="auto"/>
+        </w:rPr>
+        <w:t>a</w:t>
+      </w:r>
+      <w:r>
+        <w:rPr>
+          <w:color w:val="auto"/>
+        </w:rPr>
+        <w:t xml:space="preserve"> </w:t>
+      </w:r>
+      <w:r>
+        <w:rPr>
+          <w:color w:val="auto"/>
+        </w:rPr>
+        <w:t xml:space="preserve">identidade </w:t>
+      </w:r>
+      <w:r>
+        <w:rPr>
+          <w:color w:val="auto"/>
+        </w:rPr>
+        <w:t>visua</w:t>
+      </w:r>
+      <w:r>
+        <w:rPr>
+          <w:color w:val="auto"/>
+        </w:rPr>
+        <w:t>l</w:t>
       </w:r>
       <w:r>
         <w:t xml:space="preserve"> proposta pelo Centro Paula </w:t>
@@ -10281,16 +10631,19 @@
         <w:rPr>
           <w:color w:val="00B0F0"/>
         </w:rPr>
-        <w:t xml:space="preserve"> [</w:t>
+        <w:t xml:space="preserve"> </w:t>
+      </w:r>
+      <w:r>
+        <w:rPr>
+          <w:color w:val="auto"/>
+        </w:rPr>
+        <w:t>que está disponibilizada em seu site.</w:t>
       </w:r>
       <w:r>
         <w:rPr>
           <w:color w:val="00B0F0"/>
         </w:rPr>
-        <w:t>referencia da identidade visual do CPS para ser sua referência]</w:t>
-      </w:r>
-      <w:r>
-        <w:t>.</w:t>
+        <w:t xml:space="preserve"> </w:t>
       </w:r>
     </w:p>
     <w:p>
@@ -10363,70 +10716,511 @@
         </w:rPr>
       </w:pPr>
       <w:r>
-        <w:t>Por meio de pesquisa</w:t>
+        <w:rPr>
+          <w:color w:val="FF0000"/>
+        </w:rPr>
+        <w:t>Existe uma</w:t>
+      </w:r>
+      <w:r>
+        <w:rPr>
+          <w:color w:val="FF0000"/>
+        </w:rPr>
+        <w:t xml:space="preserve"> falta de padronização </w:t>
+      </w:r>
+      <w:r>
+        <w:rPr>
+          <w:color w:val="FF0000"/>
+        </w:rPr>
+        <w:t xml:space="preserve">nos </w:t>
+      </w:r>
+      <w:proofErr w:type="spellStart"/>
+      <w:r>
+        <w:rPr>
+          <w:color w:val="FF0000"/>
+        </w:rPr>
+        <w:t>websites</w:t>
+      </w:r>
+      <w:proofErr w:type="spellEnd"/>
+      <w:r>
+        <w:rPr>
+          <w:color w:val="FF0000"/>
+        </w:rPr>
+        <w:t xml:space="preserve"> institucionais do Centro Paula Souza, cada </w:t>
+      </w:r>
+      <w:proofErr w:type="spellStart"/>
+      <w:r>
+        <w:rPr>
+          <w:color w:val="FF0000"/>
+        </w:rPr>
+        <w:t>website</w:t>
+      </w:r>
+      <w:proofErr w:type="spellEnd"/>
+      <w:r>
+        <w:rPr>
+          <w:color w:val="FF0000"/>
+        </w:rPr>
+        <w:t xml:space="preserve"> dispõe seu próprio layout e muitos deles não fazem uso do manual de identidade proposto pelo centro. O</w:t>
+      </w:r>
+      <w:r>
+        <w:t xml:space="preserve"> desenvolvimento de forma</w:t>
+      </w:r>
+      <w:r>
+        <w:t xml:space="preserve"> uniformizada</w:t>
       </w:r>
       <w:r>
         <w:t xml:space="preserve"> </w:t>
       </w:r>
       <w:r>
+        <w:t>traz</w:t>
+      </w:r>
+      <w:r>
+        <w:t xml:space="preserve"> mais credibilidade ao </w:t>
+      </w:r>
+      <w:proofErr w:type="spellStart"/>
+      <w:r>
+        <w:t>website</w:t>
+      </w:r>
+      <w:proofErr w:type="spellEnd"/>
+      <w:r>
+        <w:t xml:space="preserve">, tornando-o </w:t>
+      </w:r>
+      <w:r>
+        <w:t xml:space="preserve">mais </w:t>
+      </w:r>
+      <w:r>
+        <w:t>identificável</w:t>
+      </w:r>
+      <w:r>
+        <w:t xml:space="preserve"> com a marca do Centro Paula Souza, passando mais segurança e formalidade para os usuários</w:t>
+      </w:r>
+      <w:r>
+        <w:t>. A proposta é de que a ferramenta além de promover a ideia acima ainda</w:t>
+      </w:r>
+      <w:r>
+        <w:t xml:space="preserve"> </w:t>
+      </w:r>
+      <w:r>
+        <w:t xml:space="preserve">melhore a usabilidade e </w:t>
+      </w:r>
+      <w:r>
+        <w:t>facilit</w:t>
+      </w:r>
+      <w:r>
+        <w:t xml:space="preserve">e </w:t>
+      </w:r>
+      <w:r>
+        <w:t>o acesso</w:t>
+      </w:r>
+      <w:r>
+        <w:t xml:space="preserve"> através de dispositivos móveis</w:t>
+      </w:r>
+      <w:r>
+        <w:t>.</w:t>
+      </w:r>
+      <w:r>
         <w:rPr>
           <w:color w:val="00B0F0"/>
         </w:rPr>
-        <w:t>[que pesquisa é essa</w:t>
+        <w:t xml:space="preserve"> </w:t>
+      </w:r>
+    </w:p>
+    <w:p>
+      <w:pPr>
+        <w:pStyle w:val="Default"/>
+        <w:spacing w:line="360" w:lineRule="auto"/>
+        <w:jc w:val="both"/>
+        <w:rPr>
+          <w:b/>
+        </w:rPr>
+      </w:pPr>
+    </w:p>
+    <w:p>
+      <w:pPr>
+        <w:pStyle w:val="Default"/>
+        <w:spacing w:line="360" w:lineRule="auto"/>
+        <w:jc w:val="both"/>
+        <w:rPr>
+          <w:b/>
+        </w:rPr>
+      </w:pPr>
+      <w:r>
+        <w:rPr>
+          <w:b/>
+        </w:rPr>
+        <w:t>Objetivos</w:t>
+      </w:r>
+    </w:p>
+    <w:p>
+      <w:pPr>
+        <w:spacing w:line="360" w:lineRule="auto"/>
+        <w:ind w:firstLine="851"/>
+        <w:jc w:val="both"/>
+        <w:rPr>
+          <w:rFonts w:ascii="Arial" w:hAnsi="Arial" w:cs="Arial"/>
+          <w:sz w:val="24"/>
+          <w:szCs w:val="24"/>
+        </w:rPr>
+      </w:pPr>
+      <w:r>
+        <w:rPr>
+          <w:rFonts w:ascii="Arial" w:hAnsi="Arial" w:cs="Arial"/>
+          <w:sz w:val="24"/>
+          <w:szCs w:val="24"/>
+        </w:rPr>
+        <w:t>Abaixo, seguem os objetivos geral</w:t>
+      </w:r>
+      <w:r>
+        <w:rPr>
+          <w:rFonts w:ascii="Arial" w:hAnsi="Arial" w:cs="Arial"/>
+          <w:sz w:val="24"/>
+          <w:szCs w:val="24"/>
+        </w:rPr>
+        <w:t xml:space="preserve"> e específico que buscamos alcançar com nosso trabalho.</w:t>
+      </w:r>
+    </w:p>
+    <w:p>
+      <w:pPr>
+        <w:spacing w:before="240" w:line="360" w:lineRule="auto"/>
+        <w:jc w:val="both"/>
+        <w:rPr>
+          <w:rFonts w:ascii="Arial" w:hAnsi="Arial" w:cs="Arial"/>
+          <w:sz w:val="24"/>
+          <w:szCs w:val="24"/>
+        </w:rPr>
+      </w:pPr>
+      <w:r>
+        <w:rPr>
+          <w:rFonts w:ascii="Arial" w:hAnsi="Arial" w:cs="Arial"/>
+          <w:sz w:val="24"/>
+          <w:szCs w:val="24"/>
+        </w:rPr>
+        <w:t>1.3.1</w:t>
+      </w:r>
+      <w:r>
+        <w:rPr>
+          <w:rFonts w:ascii="Arial" w:hAnsi="Arial" w:cs="Arial"/>
+          <w:sz w:val="24"/>
+          <w:szCs w:val="24"/>
+        </w:rPr>
+        <w:t xml:space="preserve"> </w:t>
+      </w:r>
+      <w:r>
+        <w:rPr>
+          <w:rFonts w:ascii="Arial" w:hAnsi="Arial" w:cs="Arial"/>
+          <w:sz w:val="24"/>
+          <w:szCs w:val="24"/>
+        </w:rPr>
+        <w:t>Objetivo geral</w:t>
+      </w:r>
+    </w:p>
+    <w:p>
+      <w:pPr>
+        <w:spacing w:line="360" w:lineRule="auto"/>
+        <w:ind w:firstLine="851"/>
+        <w:jc w:val="both"/>
+        <w:rPr>
+          <w:rFonts w:ascii="Arial" w:hAnsi="Arial" w:cs="Arial"/>
+          <w:sz w:val="24"/>
+          <w:szCs w:val="24"/>
+        </w:rPr>
+      </w:pPr>
+      <w:r>
+        <w:rPr>
+          <w:rFonts w:ascii="Arial" w:hAnsi="Arial" w:cs="Arial"/>
+          <w:sz w:val="24"/>
+          <w:szCs w:val="24"/>
+        </w:rPr>
+        <w:lastRenderedPageBreak/>
+        <w:t xml:space="preserve">O </w:t>
+      </w:r>
+      <w:r>
+        <w:rPr>
+          <w:rFonts w:ascii="Arial" w:hAnsi="Arial" w:cs="Arial"/>
+          <w:sz w:val="24"/>
+          <w:szCs w:val="24"/>
+        </w:rPr>
+        <w:t xml:space="preserve">objetivo </w:t>
+      </w:r>
+      <w:r>
+        <w:rPr>
+          <w:rFonts w:ascii="Arial" w:hAnsi="Arial" w:cs="Arial"/>
+          <w:sz w:val="24"/>
+          <w:szCs w:val="24"/>
+        </w:rPr>
+        <w:t xml:space="preserve">do presente trabalho </w:t>
+      </w:r>
+      <w:r>
+        <w:rPr>
+          <w:rFonts w:ascii="Arial" w:hAnsi="Arial" w:cs="Arial"/>
+          <w:sz w:val="24"/>
+          <w:szCs w:val="24"/>
+        </w:rPr>
+        <w:t>é oferecer uma nova ferramenta para desenvolvimento institucional que, quando ap</w:t>
+      </w:r>
+      <w:r>
+        <w:rPr>
+          <w:rFonts w:ascii="Arial" w:hAnsi="Arial" w:cs="Arial"/>
+          <w:sz w:val="24"/>
+          <w:szCs w:val="24"/>
+        </w:rPr>
+        <w:t>licada, ajudará na unificação d</w:t>
+      </w:r>
+      <w:r>
+        <w:rPr>
+          <w:rFonts w:ascii="Arial" w:hAnsi="Arial" w:cs="Arial"/>
+          <w:sz w:val="24"/>
+          <w:szCs w:val="24"/>
+        </w:rPr>
+        <w:t xml:space="preserve">o CPS, possibilitando até mesmo deixar o site adaptável a todas as telas, facilitando </w:t>
+      </w:r>
+      <w:r>
+        <w:rPr>
+          <w:rFonts w:ascii="Arial" w:hAnsi="Arial" w:cs="Arial"/>
+          <w:sz w:val="24"/>
+          <w:szCs w:val="24"/>
+        </w:rPr>
+        <w:t>sua acessibilidade</w:t>
+      </w:r>
+      <w:r>
+        <w:rPr>
+          <w:rFonts w:ascii="Arial" w:hAnsi="Arial" w:cs="Arial"/>
+          <w:sz w:val="24"/>
+          <w:szCs w:val="24"/>
+        </w:rPr>
+        <w:t xml:space="preserve">. </w:t>
+      </w:r>
+    </w:p>
+    <w:p>
+      <w:pPr>
+        <w:spacing w:before="240" w:line="360" w:lineRule="auto"/>
+        <w:jc w:val="both"/>
+        <w:rPr>
+          <w:rFonts w:ascii="Arial" w:hAnsi="Arial" w:cs="Arial"/>
+          <w:sz w:val="24"/>
+          <w:szCs w:val="24"/>
+        </w:rPr>
+      </w:pPr>
+      <w:r>
+        <w:rPr>
+          <w:rFonts w:ascii="Arial" w:hAnsi="Arial" w:cs="Arial"/>
+          <w:sz w:val="24"/>
+          <w:szCs w:val="24"/>
+        </w:rPr>
+        <w:t xml:space="preserve">1.3.2 </w:t>
+      </w:r>
+      <w:r>
+        <w:rPr>
+          <w:rFonts w:ascii="Arial" w:hAnsi="Arial" w:cs="Arial"/>
+          <w:sz w:val="24"/>
+          <w:szCs w:val="24"/>
+        </w:rPr>
+        <w:t>Objetivos específicos</w:t>
+      </w:r>
+    </w:p>
+    <w:p>
+      <w:pPr>
+        <w:spacing w:before="240" w:line="360" w:lineRule="auto"/>
+        <w:jc w:val="both"/>
+        <w:rPr>
+          <w:rFonts w:ascii="Arial" w:hAnsi="Arial" w:cs="Arial"/>
+          <w:color w:val="00B0F0"/>
+          <w:sz w:val="24"/>
+          <w:szCs w:val="24"/>
+        </w:rPr>
+      </w:pPr>
+      <w:r>
+        <w:rPr>
+          <w:rFonts w:ascii="Arial" w:hAnsi="Arial" w:cs="Arial"/>
+          <w:color w:val="00B0F0"/>
+          <w:sz w:val="24"/>
+          <w:szCs w:val="24"/>
+        </w:rPr>
+        <w:tab/>
+        <w:t>Atingirá os seguintes tópicos</w:t>
       </w:r>
       <w:proofErr w:type="gramStart"/>
       <w:r>
         <w:rPr>
+          <w:rFonts w:ascii="Arial" w:hAnsi="Arial" w:cs="Arial"/>
           <w:color w:val="00B0F0"/>
-        </w:rPr>
-        <w:t>????</w:t>
+          <w:sz w:val="24"/>
+          <w:szCs w:val="24"/>
+        </w:rPr>
+        <w:t xml:space="preserve"> a saber</w:t>
       </w:r>
       <w:proofErr w:type="gramEnd"/>
       <w:r>
         <w:rPr>
+          <w:rFonts w:ascii="Arial" w:hAnsi="Arial" w:cs="Arial"/>
           <w:color w:val="00B0F0"/>
-        </w:rPr>
-        <w:t xml:space="preserve"> Surge do nada e fundamenta o discurso]</w:t>
-      </w:r>
-      <w:r>
-        <w:t xml:space="preserve">, </w:t>
-      </w:r>
-      <w:r>
-        <w:rPr>
-          <w:color w:val="FF0000"/>
-        </w:rPr>
-        <w:t>percebemos</w:t>
-      </w:r>
-      <w:r>
+          <w:sz w:val="24"/>
+          <w:szCs w:val="24"/>
+        </w:rPr>
+        <w:t>:</w:t>
+      </w:r>
+    </w:p>
+    <w:p>
+      <w:pPr>
+        <w:pStyle w:val="PargrafodaLista"/>
+        <w:numPr>
+          <w:ilvl w:val="0"/>
+          <w:numId w:val="7"/>
+        </w:numPr>
+        <w:spacing w:line="360" w:lineRule="auto"/>
+        <w:jc w:val="both"/>
+        <w:rPr>
+          <w:rFonts w:ascii="Arial" w:hAnsi="Arial" w:cs="Arial"/>
+          <w:color w:val="00B0F0"/>
+          <w:sz w:val="24"/>
+          <w:szCs w:val="24"/>
+        </w:rPr>
+      </w:pPr>
+      <w:r>
+        <w:rPr>
+          <w:rFonts w:ascii="Arial" w:hAnsi="Arial" w:cs="Arial"/>
+          <w:color w:val="00B0F0"/>
+          <w:sz w:val="24"/>
+          <w:szCs w:val="24"/>
+        </w:rPr>
+        <w:t>O</w:t>
+      </w:r>
+      <w:r>
+        <w:rPr>
+          <w:rFonts w:ascii="Arial" w:hAnsi="Arial" w:cs="Arial"/>
+          <w:color w:val="00B0F0"/>
+          <w:sz w:val="24"/>
+          <w:szCs w:val="24"/>
+        </w:rPr>
+        <w:t xml:space="preserve">bter uma unificação, </w:t>
+      </w:r>
+    </w:p>
+    <w:p>
+      <w:pPr>
+        <w:pStyle w:val="PargrafodaLista"/>
+        <w:numPr>
+          <w:ilvl w:val="0"/>
+          <w:numId w:val="7"/>
+        </w:numPr>
+        <w:spacing w:line="360" w:lineRule="auto"/>
+        <w:jc w:val="both"/>
+        <w:rPr>
+          <w:rFonts w:ascii="Arial" w:hAnsi="Arial" w:cs="Arial"/>
+          <w:color w:val="00B0F0"/>
+          <w:sz w:val="24"/>
+          <w:szCs w:val="24"/>
+        </w:rPr>
+      </w:pPr>
+      <w:r>
+        <w:rPr>
+          <w:rFonts w:ascii="Arial" w:hAnsi="Arial" w:cs="Arial"/>
+          <w:color w:val="00B0F0"/>
+          <w:sz w:val="24"/>
+          <w:szCs w:val="24"/>
+        </w:rPr>
+        <w:t xml:space="preserve">Utilização de </w:t>
+      </w:r>
+      <w:r>
+        <w:rPr>
+          <w:rFonts w:ascii="Arial" w:hAnsi="Arial" w:cs="Arial"/>
+          <w:color w:val="00B0F0"/>
+          <w:sz w:val="24"/>
+          <w:szCs w:val="24"/>
+        </w:rPr>
+        <w:t xml:space="preserve">técnicas responsivas, </w:t>
+      </w:r>
+    </w:p>
+    <w:p>
+      <w:pPr>
+        <w:pStyle w:val="PargrafodaLista"/>
+        <w:numPr>
+          <w:ilvl w:val="0"/>
+          <w:numId w:val="7"/>
+        </w:numPr>
+        <w:spacing w:line="360" w:lineRule="auto"/>
+        <w:jc w:val="both"/>
+        <w:rPr>
+          <w:rFonts w:ascii="Arial" w:hAnsi="Arial" w:cs="Arial"/>
+          <w:color w:val="00B0F0"/>
+          <w:sz w:val="24"/>
+          <w:szCs w:val="24"/>
+        </w:rPr>
+      </w:pPr>
+      <w:r>
+        <w:rPr>
+          <w:rFonts w:ascii="Arial" w:hAnsi="Arial" w:cs="Arial"/>
+          <w:color w:val="00B0F0"/>
+          <w:sz w:val="24"/>
+          <w:szCs w:val="24"/>
+        </w:rPr>
+        <w:t>Adequação ao ambiente móvel;</w:t>
+      </w:r>
+    </w:p>
+    <w:p>
+      <w:pPr>
+        <w:pStyle w:val="PargrafodaLista"/>
+        <w:numPr>
+          <w:ilvl w:val="0"/>
+          <w:numId w:val="7"/>
+        </w:numPr>
+        <w:spacing w:line="360" w:lineRule="auto"/>
+        <w:jc w:val="both"/>
+        <w:rPr>
+          <w:rFonts w:ascii="Arial" w:hAnsi="Arial" w:cs="Arial"/>
+          <w:color w:val="00B0F0"/>
+          <w:sz w:val="24"/>
+          <w:szCs w:val="24"/>
+        </w:rPr>
+      </w:pPr>
+      <w:r>
+        <w:rPr>
+          <w:rFonts w:ascii="Arial" w:hAnsi="Arial" w:cs="Arial"/>
+          <w:color w:val="00B0F0"/>
+          <w:sz w:val="24"/>
+          <w:szCs w:val="24"/>
+        </w:rPr>
+        <w:t>Padronização</w:t>
+      </w:r>
+      <w:r>
+        <w:rPr>
+          <w:rFonts w:ascii="Arial" w:hAnsi="Arial" w:cs="Arial"/>
+          <w:color w:val="00B0F0"/>
+          <w:sz w:val="24"/>
+          <w:szCs w:val="24"/>
+        </w:rPr>
         <w:t xml:space="preserve"> </w:t>
       </w:r>
       <w:r>
         <w:rPr>
+          <w:rFonts w:ascii="Arial" w:hAnsi="Arial" w:cs="Arial"/>
           <w:color w:val="00B0F0"/>
-        </w:rPr>
-        <w:t>[NUNCA ESCREVA UTILIZANDO SEGUNDA PESSOA DO PLURAL, DEVE SER SEMPRE IMPESSOAL]</w:t>
-      </w:r>
-      <w:r>
-        <w:t xml:space="preserve"> que o desenvolvimento de forma padronizada </w:t>
-      </w:r>
-      <w:r>
-        <w:t>traz</w:t>
-      </w:r>
-      <w:r>
-        <w:t xml:space="preserve"> mais credibilidade ao website, tornando-o </w:t>
-      </w:r>
-      <w:r>
-        <w:t>mais entrosado com a marca do Centro Paula Souza, passando mais segurança e formalidade para os usuários facilitando também o acesso</w:t>
-      </w:r>
-      <w:r>
-        <w:t xml:space="preserve"> através de dispositivos móveis</w:t>
-      </w:r>
-      <w:r>
-        <w:rPr>
+          <w:sz w:val="24"/>
+          <w:szCs w:val="24"/>
+        </w:rPr>
+        <w:t>d</w:t>
+      </w:r>
+      <w:r>
+        <w:rPr>
+          <w:rFonts w:ascii="Arial" w:hAnsi="Arial" w:cs="Arial"/>
           <w:color w:val="00B0F0"/>
-        </w:rPr>
-        <w:t xml:space="preserve"> [isto é uma hipótese??? Ou é uma tese??? Como pode provar isso?]</w:t>
-      </w:r>
+          <w:sz w:val="24"/>
+          <w:szCs w:val="24"/>
+        </w:rPr>
+        <w:t>as instituições no contexto de autarquia do Centro Paula Souza.</w:t>
+      </w:r>
+    </w:p>
+    <w:p>
+      <w:pPr>
+        <w:pStyle w:val="PargrafodaLista"/>
+        <w:spacing w:line="360" w:lineRule="auto"/>
+        <w:ind w:left="1571"/>
+        <w:jc w:val="both"/>
+        <w:rPr>
+          <w:rFonts w:ascii="Arial" w:hAnsi="Arial" w:cs="Arial"/>
+          <w:color w:val="00B0F0"/>
+          <w:sz w:val="24"/>
+          <w:szCs w:val="24"/>
+        </w:rPr>
+      </w:pPr>
     </w:p>
     <w:p>
       <w:pPr>
@@ -10451,8 +11245,7 @@
           <w:sz w:val="24"/>
           <w:szCs w:val="24"/>
         </w:rPr>
-        <w:lastRenderedPageBreak/>
-        <w:t xml:space="preserve"> Objetivos</w:t>
+        <w:t xml:space="preserve"> Procedimentos metodológicos</w:t>
       </w:r>
     </w:p>
     <w:p>
@@ -10472,337 +11265,25 @@
           <w:sz w:val="24"/>
           <w:szCs w:val="24"/>
         </w:rPr>
-        <w:t>Abaixo, seguem os objetivos geral</w:t>
-      </w:r>
-      <w:r>
-        <w:rPr>
-          <w:rFonts w:ascii="Arial" w:hAnsi="Arial" w:cs="Arial"/>
-          <w:sz w:val="24"/>
-          <w:szCs w:val="24"/>
-        </w:rPr>
-        <w:t xml:space="preserve"> e específico que buscamos alcançar com nosso trabalho.</w:t>
-      </w:r>
-    </w:p>
-    <w:p>
-      <w:pPr>
-        <w:spacing w:before="240" w:line="360" w:lineRule="auto"/>
-        <w:jc w:val="both"/>
-        <w:rPr>
-          <w:rFonts w:ascii="Arial" w:hAnsi="Arial" w:cs="Arial"/>
-          <w:sz w:val="24"/>
-          <w:szCs w:val="24"/>
-        </w:rPr>
-      </w:pPr>
-      <w:r>
-        <w:rPr>
-          <w:rFonts w:ascii="Arial" w:hAnsi="Arial" w:cs="Arial"/>
-          <w:sz w:val="24"/>
-          <w:szCs w:val="24"/>
-        </w:rPr>
-        <w:t>1.3.1</w:t>
-      </w:r>
-      <w:r>
-        <w:rPr>
-          <w:rFonts w:ascii="Arial" w:hAnsi="Arial" w:cs="Arial"/>
-          <w:sz w:val="24"/>
-          <w:szCs w:val="24"/>
-        </w:rPr>
-        <w:t xml:space="preserve"> </w:t>
-      </w:r>
-      <w:r>
-        <w:rPr>
-          <w:rFonts w:ascii="Arial" w:hAnsi="Arial" w:cs="Arial"/>
-          <w:sz w:val="24"/>
-          <w:szCs w:val="24"/>
-        </w:rPr>
-        <w:t>Objetivo geral</w:t>
-      </w:r>
-    </w:p>
-    <w:p>
-      <w:pPr>
-        <w:spacing w:line="360" w:lineRule="auto"/>
-        <w:ind w:firstLine="851"/>
-        <w:jc w:val="both"/>
-        <w:rPr>
-          <w:rFonts w:ascii="Arial" w:hAnsi="Arial" w:cs="Arial"/>
-          <w:sz w:val="24"/>
-          <w:szCs w:val="24"/>
-        </w:rPr>
-      </w:pPr>
-      <w:r>
-        <w:rPr>
-          <w:rFonts w:ascii="Arial" w:hAnsi="Arial" w:cs="Arial"/>
-          <w:color w:val="FF0000"/>
-          <w:sz w:val="24"/>
-          <w:szCs w:val="24"/>
-        </w:rPr>
-        <w:t>Nosso</w:t>
-      </w:r>
-      <w:r>
-        <w:rPr>
-          <w:rFonts w:ascii="Arial" w:hAnsi="Arial" w:cs="Arial"/>
-          <w:color w:val="00B0F0"/>
-          <w:sz w:val="24"/>
-          <w:szCs w:val="24"/>
-        </w:rPr>
-        <w:t xml:space="preserve"> [nunca segunda pessoa do plural]</w:t>
-      </w:r>
-      <w:r>
-        <w:rPr>
-          <w:rFonts w:ascii="Arial" w:hAnsi="Arial" w:cs="Arial"/>
-          <w:sz w:val="24"/>
-          <w:szCs w:val="24"/>
-        </w:rPr>
-        <w:t xml:space="preserve"> </w:t>
-      </w:r>
-      <w:r>
-        <w:rPr>
-          <w:rFonts w:ascii="Arial" w:hAnsi="Arial" w:cs="Arial"/>
-          <w:sz w:val="24"/>
-          <w:szCs w:val="24"/>
-        </w:rPr>
-        <w:t xml:space="preserve">O </w:t>
-      </w:r>
-      <w:r>
-        <w:rPr>
-          <w:rFonts w:ascii="Arial" w:hAnsi="Arial" w:cs="Arial"/>
-          <w:sz w:val="24"/>
-          <w:szCs w:val="24"/>
-        </w:rPr>
-        <w:t xml:space="preserve">objetivo é oferecer uma nova ferramenta para desenvolvimento institucional que, quando aplicada, ajudará a unificação de todo o CPS, possibilitando até mesmo deixar o site adaptável a todas as telas, facilitando acesso de todos. </w:t>
-      </w:r>
-    </w:p>
-    <w:p>
-      <w:pPr>
-        <w:spacing w:before="240" w:line="360" w:lineRule="auto"/>
-        <w:jc w:val="both"/>
-        <w:rPr>
-          <w:rFonts w:ascii="Arial" w:hAnsi="Arial" w:cs="Arial"/>
-          <w:sz w:val="24"/>
-          <w:szCs w:val="24"/>
-        </w:rPr>
-      </w:pPr>
-      <w:r>
-        <w:rPr>
-          <w:rFonts w:ascii="Arial" w:hAnsi="Arial" w:cs="Arial"/>
-          <w:sz w:val="24"/>
-          <w:szCs w:val="24"/>
-        </w:rPr>
-        <w:t xml:space="preserve">1.3.2 </w:t>
-      </w:r>
-      <w:r>
-        <w:rPr>
-          <w:rFonts w:ascii="Arial" w:hAnsi="Arial" w:cs="Arial"/>
-          <w:sz w:val="24"/>
-          <w:szCs w:val="24"/>
-        </w:rPr>
-        <w:t>Objetivos específicos</w:t>
-      </w:r>
-    </w:p>
-    <w:p>
-      <w:pPr>
-        <w:spacing w:before="240" w:line="360" w:lineRule="auto"/>
-        <w:jc w:val="both"/>
-        <w:rPr>
-          <w:rFonts w:ascii="Arial" w:hAnsi="Arial" w:cs="Arial"/>
-          <w:color w:val="00B0F0"/>
-          <w:sz w:val="24"/>
-          <w:szCs w:val="24"/>
-        </w:rPr>
-      </w:pPr>
-      <w:r>
-        <w:rPr>
-          <w:rFonts w:ascii="Arial" w:hAnsi="Arial" w:cs="Arial"/>
-          <w:color w:val="00B0F0"/>
-          <w:sz w:val="24"/>
-          <w:szCs w:val="24"/>
-        </w:rPr>
-        <w:tab/>
-        <w:t>Atingirá os seguintes tópicos</w:t>
-      </w:r>
-      <w:proofErr w:type="gramStart"/>
-      <w:r>
-        <w:rPr>
-          <w:rFonts w:ascii="Arial" w:hAnsi="Arial" w:cs="Arial"/>
-          <w:color w:val="00B0F0"/>
-          <w:sz w:val="24"/>
-          <w:szCs w:val="24"/>
-        </w:rPr>
-        <w:t xml:space="preserve"> a saber</w:t>
-      </w:r>
-      <w:proofErr w:type="gramEnd"/>
-      <w:r>
-        <w:rPr>
-          <w:rFonts w:ascii="Arial" w:hAnsi="Arial" w:cs="Arial"/>
-          <w:color w:val="00B0F0"/>
-          <w:sz w:val="24"/>
-          <w:szCs w:val="24"/>
-        </w:rPr>
-        <w:t>:</w:t>
-      </w:r>
-    </w:p>
-    <w:p>
-      <w:pPr>
-        <w:pStyle w:val="PargrafodaLista"/>
-        <w:numPr>
-          <w:ilvl w:val="0"/>
-          <w:numId w:val="7"/>
-        </w:numPr>
-        <w:spacing w:line="360" w:lineRule="auto"/>
-        <w:jc w:val="both"/>
-        <w:rPr>
-          <w:rFonts w:ascii="Arial" w:hAnsi="Arial" w:cs="Arial"/>
-          <w:color w:val="00B0F0"/>
-          <w:sz w:val="24"/>
-          <w:szCs w:val="24"/>
-        </w:rPr>
-      </w:pPr>
-      <w:r>
-        <w:rPr>
-          <w:rFonts w:ascii="Arial" w:hAnsi="Arial" w:cs="Arial"/>
-          <w:color w:val="00B0F0"/>
-          <w:sz w:val="24"/>
-          <w:szCs w:val="24"/>
-        </w:rPr>
-        <w:t>O</w:t>
-      </w:r>
-      <w:r>
-        <w:rPr>
-          <w:rFonts w:ascii="Arial" w:hAnsi="Arial" w:cs="Arial"/>
-          <w:color w:val="00B0F0"/>
-          <w:sz w:val="24"/>
-          <w:szCs w:val="24"/>
-        </w:rPr>
-        <w:t xml:space="preserve">bter uma unificação, </w:t>
-      </w:r>
-    </w:p>
-    <w:p>
-      <w:pPr>
-        <w:pStyle w:val="PargrafodaLista"/>
-        <w:numPr>
-          <w:ilvl w:val="0"/>
-          <w:numId w:val="7"/>
-        </w:numPr>
-        <w:spacing w:line="360" w:lineRule="auto"/>
-        <w:jc w:val="both"/>
-        <w:rPr>
-          <w:rFonts w:ascii="Arial" w:hAnsi="Arial" w:cs="Arial"/>
-          <w:color w:val="00B0F0"/>
-          <w:sz w:val="24"/>
-          <w:szCs w:val="24"/>
-        </w:rPr>
-      </w:pPr>
-      <w:r>
-        <w:rPr>
-          <w:rFonts w:ascii="Arial" w:hAnsi="Arial" w:cs="Arial"/>
-          <w:color w:val="00B0F0"/>
-          <w:sz w:val="24"/>
-          <w:szCs w:val="24"/>
-        </w:rPr>
-        <w:t xml:space="preserve">Utilização de </w:t>
-      </w:r>
-      <w:r>
-        <w:rPr>
-          <w:rFonts w:ascii="Arial" w:hAnsi="Arial" w:cs="Arial"/>
-          <w:color w:val="00B0F0"/>
-          <w:sz w:val="24"/>
-          <w:szCs w:val="24"/>
-        </w:rPr>
-        <w:t xml:space="preserve">técnicas responsivas, </w:t>
-      </w:r>
-    </w:p>
-    <w:p>
-      <w:pPr>
-        <w:pStyle w:val="PargrafodaLista"/>
-        <w:numPr>
-          <w:ilvl w:val="0"/>
-          <w:numId w:val="7"/>
-        </w:numPr>
-        <w:spacing w:line="360" w:lineRule="auto"/>
-        <w:jc w:val="both"/>
-        <w:rPr>
-          <w:rFonts w:ascii="Arial" w:hAnsi="Arial" w:cs="Arial"/>
-          <w:color w:val="00B0F0"/>
-          <w:sz w:val="24"/>
-          <w:szCs w:val="24"/>
-        </w:rPr>
-      </w:pPr>
-      <w:r>
-        <w:rPr>
-          <w:rFonts w:ascii="Arial" w:hAnsi="Arial" w:cs="Arial"/>
-          <w:color w:val="00B0F0"/>
-          <w:sz w:val="24"/>
-          <w:szCs w:val="24"/>
-        </w:rPr>
-        <w:t>Adequação ao ambiente móvel;</w:t>
-      </w:r>
-    </w:p>
-    <w:p>
-      <w:pPr>
-        <w:pStyle w:val="PargrafodaLista"/>
-        <w:numPr>
-          <w:ilvl w:val="0"/>
-          <w:numId w:val="7"/>
-        </w:numPr>
-        <w:spacing w:line="360" w:lineRule="auto"/>
-        <w:jc w:val="both"/>
-        <w:rPr>
-          <w:rFonts w:ascii="Arial" w:hAnsi="Arial" w:cs="Arial"/>
-          <w:color w:val="00B0F0"/>
-          <w:sz w:val="24"/>
-          <w:szCs w:val="24"/>
-        </w:rPr>
-      </w:pPr>
-      <w:r>
-        <w:rPr>
-          <w:rFonts w:ascii="Arial" w:hAnsi="Arial" w:cs="Arial"/>
-          <w:color w:val="00B0F0"/>
-          <w:sz w:val="24"/>
-          <w:szCs w:val="24"/>
-        </w:rPr>
-        <w:t>Padronização</w:t>
-      </w:r>
-      <w:r>
-        <w:rPr>
-          <w:rFonts w:ascii="Arial" w:hAnsi="Arial" w:cs="Arial"/>
-          <w:color w:val="00B0F0"/>
-          <w:sz w:val="24"/>
-          <w:szCs w:val="24"/>
-        </w:rPr>
-        <w:t xml:space="preserve"> </w:t>
-      </w:r>
-      <w:r>
-        <w:rPr>
-          <w:rFonts w:ascii="Arial" w:hAnsi="Arial" w:cs="Arial"/>
-          <w:color w:val="00B0F0"/>
-          <w:sz w:val="24"/>
-          <w:szCs w:val="24"/>
-        </w:rPr>
-        <w:t>d</w:t>
-      </w:r>
-      <w:r>
-        <w:rPr>
-          <w:rFonts w:ascii="Arial" w:hAnsi="Arial" w:cs="Arial"/>
-          <w:color w:val="00B0F0"/>
-          <w:sz w:val="24"/>
-          <w:szCs w:val="24"/>
-        </w:rPr>
-        <w:t>as instituições no contexto de autarquia do Centro Paula Souza.</w:t>
-      </w:r>
-    </w:p>
-    <w:p>
-      <w:pPr>
-        <w:pStyle w:val="PargrafodaLista"/>
-        <w:spacing w:line="360" w:lineRule="auto"/>
-        <w:ind w:left="1571"/>
-        <w:jc w:val="both"/>
-        <w:rPr>
-          <w:rFonts w:ascii="Arial" w:hAnsi="Arial" w:cs="Arial"/>
-          <w:color w:val="00B0F0"/>
-          <w:sz w:val="24"/>
-          <w:szCs w:val="24"/>
-        </w:rPr>
-      </w:pPr>
+        <w:t xml:space="preserve">Para os procedimentos metodológicos, </w:t>
+      </w:r>
+      <w:r>
+        <w:rPr>
+          <w:rFonts w:ascii="Arial" w:hAnsi="Arial" w:cs="Arial"/>
+          <w:color w:val="FF0000"/>
+          <w:sz w:val="24"/>
+          <w:szCs w:val="24"/>
+        </w:rPr>
+        <w:t>utilizaremos</w:t>
+      </w:r>
+      <w:r>
+        <w:rPr>
+          <w:rFonts w:ascii="Arial" w:hAnsi="Arial" w:cs="Arial"/>
+          <w:sz w:val="24"/>
+          <w:szCs w:val="24"/>
+        </w:rPr>
+        <w:t xml:space="preserve"> pesquisas bibliográfica, documental e quantitativa, através de livros, sites/blogs técnicos e dados de pesquisa de mercado através da análise do site desenvolvido para a FATEC Rubens Lara, explorando opiniões de profissionais da área além de alunos e professores das instituições.</w:t>
+      </w:r>
     </w:p>
     <w:p>
       <w:pPr>
@@ -10815,69 +11296,6 @@
         <w:jc w:val="both"/>
         <w:rPr>
           <w:rFonts w:ascii="Arial" w:hAnsi="Arial" w:cs="Arial"/>
-          <w:b/>
-          <w:sz w:val="24"/>
-          <w:szCs w:val="24"/>
-        </w:rPr>
-      </w:pPr>
-      <w:r>
-        <w:rPr>
-          <w:rFonts w:ascii="Arial" w:hAnsi="Arial" w:cs="Arial"/>
-          <w:b/>
-          <w:sz w:val="24"/>
-          <w:szCs w:val="24"/>
-        </w:rPr>
-        <w:t xml:space="preserve"> Procedimentos metodológicos</w:t>
-      </w:r>
-    </w:p>
-    <w:p>
-      <w:pPr>
-        <w:spacing w:line="360" w:lineRule="auto"/>
-        <w:ind w:firstLine="851"/>
-        <w:jc w:val="both"/>
-        <w:rPr>
-          <w:rFonts w:ascii="Arial" w:hAnsi="Arial" w:cs="Arial"/>
-          <w:sz w:val="24"/>
-          <w:szCs w:val="24"/>
-        </w:rPr>
-      </w:pPr>
-      <w:r>
-        <w:rPr>
-          <w:rFonts w:ascii="Arial" w:hAnsi="Arial" w:cs="Arial"/>
-          <w:sz w:val="24"/>
-          <w:szCs w:val="24"/>
-        </w:rPr>
-        <w:t xml:space="preserve">Para os procedimentos metodológicos, </w:t>
-      </w:r>
-      <w:r>
-        <w:rPr>
-          <w:rFonts w:ascii="Arial" w:hAnsi="Arial" w:cs="Arial"/>
-          <w:color w:val="FF0000"/>
-          <w:sz w:val="24"/>
-          <w:szCs w:val="24"/>
-        </w:rPr>
-        <w:t>utilizaremos</w:t>
-      </w:r>
-      <w:r>
-        <w:rPr>
-          <w:rFonts w:ascii="Arial" w:hAnsi="Arial" w:cs="Arial"/>
-          <w:sz w:val="24"/>
-          <w:szCs w:val="24"/>
-        </w:rPr>
-        <w:t xml:space="preserve"> pesquisas bibliográfica, documental e quantitativa, através de livros, sites/blogs técnicos e dados de pesquisa de mercado através da análise do site desenvolvido para a FATEC Rubens Lara, explorando opiniões de profissionais da área além de alunos e professores das instituições.</w:t>
-      </w:r>
-    </w:p>
-    <w:p>
-      <w:pPr>
-        <w:pStyle w:val="PargrafodaLista"/>
-        <w:numPr>
-          <w:ilvl w:val="1"/>
-          <w:numId w:val="6"/>
-        </w:numPr>
-        <w:spacing w:before="240" w:line="360" w:lineRule="auto"/>
-        <w:jc w:val="both"/>
-        <w:rPr>
-          <w:rFonts w:ascii="Arial" w:hAnsi="Arial" w:cs="Arial"/>
           <w:sz w:val="24"/>
           <w:szCs w:val="24"/>
         </w:rPr>
@@ -11005,7 +11423,6 @@
           <w:sz w:val="24"/>
           <w:szCs w:val="24"/>
         </w:rPr>
-        <w:lastRenderedPageBreak/>
         <w:br w:type="page"/>
       </w:r>
     </w:p>
@@ -11038,7 +11455,17 @@
           <w:szCs w:val="24"/>
         </w:rPr>
         <w:lastRenderedPageBreak/>
-        <w:t>O CENTRO PAULA SOUZA</w:t>
+        <w:t xml:space="preserve">O </w:t>
+      </w:r>
+      <w:r>
+        <w:rPr>
+          <w:rFonts w:ascii="Arial" w:hAnsi="Arial" w:cs="Arial"/>
+          <w:b/>
+          <w:color w:val="808080" w:themeColor="background1" w:themeShade="80"/>
+          <w:sz w:val="24"/>
+          <w:szCs w:val="24"/>
+        </w:rPr>
+        <w:t>ESTADO DA ARTE</w:t>
       </w:r>
     </w:p>
     <w:p>
@@ -11879,7 +12306,7 @@
 
 <file path=word/endnotes.xml><?xml version="1.0" encoding="utf-8"?>
 <w:endnotes xmlns:ve="http://schemas.openxmlformats.org/markup-compatibility/2006" xmlns:o="urn:schemas-microsoft-com:office:office" xmlns:r="http://schemas.openxmlformats.org/officeDocument/2006/relationships" xmlns:m="http://schemas.openxmlformats.org/officeDocument/2006/math" xmlns:v="urn:schemas-microsoft-com:vml" xmlns:wp="http://schemas.openxmlformats.org/drawingml/2006/wordprocessingDrawing" xmlns:w10="urn:schemas-microsoft-com:office:word" xmlns:w="http://schemas.openxmlformats.org/wordprocessingml/2006/main" xmlns:wne="http://schemas.microsoft.com/office/word/2006/wordml">
-  <w:endnote w:type="separator" w:id="0">
+  <w:endnote w:type="separator" w:id="-1">
     <w:p>
       <w:pPr>
         <w:spacing w:after="0" w:line="240" w:lineRule="auto"/>
@@ -11889,7 +12316,7 @@
       </w:r>
     </w:p>
   </w:endnote>
-  <w:endnote w:type="continuationSeparator" w:id="1">
+  <w:endnote w:type="continuationSeparator" w:id="0">
     <w:p>
       <w:pPr>
         <w:spacing w:after="0" w:line="240" w:lineRule="auto"/>
@@ -11954,7 +12381,7 @@
 
 <file path=word/footnotes.xml><?xml version="1.0" encoding="utf-8"?>
 <w:footnotes xmlns:ve="http://schemas.openxmlformats.org/markup-compatibility/2006" xmlns:o="urn:schemas-microsoft-com:office:office" xmlns:r="http://schemas.openxmlformats.org/officeDocument/2006/relationships" xmlns:m="http://schemas.openxmlformats.org/officeDocument/2006/math" xmlns:v="urn:schemas-microsoft-com:vml" xmlns:wp="http://schemas.openxmlformats.org/drawingml/2006/wordprocessingDrawing" xmlns:w10="urn:schemas-microsoft-com:office:word" xmlns:w="http://schemas.openxmlformats.org/wordprocessingml/2006/main" xmlns:wne="http://schemas.microsoft.com/office/word/2006/wordml">
-  <w:footnote w:type="separator" w:id="0">
+  <w:footnote w:type="separator" w:id="-1">
     <w:p>
       <w:pPr>
         <w:spacing w:after="0" w:line="240" w:lineRule="auto"/>
@@ -11964,7 +12391,7 @@
       </w:r>
     </w:p>
   </w:footnote>
-  <w:footnote w:type="continuationSeparator" w:id="1">
+  <w:footnote w:type="continuationSeparator" w:id="0">
     <w:p>
       <w:pPr>
         <w:spacing w:after="0" w:line="240" w:lineRule="auto"/>
@@ -13446,7 +13873,7 @@
 </file>
 
 <file path=customXml/itemProps1.xml><?xml version="1.0" encoding="utf-8"?>
-<ds:datastoreItem xmlns:ds="http://schemas.openxmlformats.org/officeDocument/2006/customXml" ds:itemID="{DCB15C19-32B8-4BA6-BD77-4D98B5A05E72}">
+<ds:datastoreItem xmlns:ds="http://schemas.openxmlformats.org/officeDocument/2006/customXml" ds:itemID="{CC1952BF-97EF-499D-BDA3-9CF96844ACB4}">
   <ds:schemaRefs>
     <ds:schemaRef ds:uri="http://schemas.openxmlformats.org/officeDocument/2006/bibliography"/>
   </ds:schemaRefs>

</xml_diff>

<commit_message>
Modificações de acordo com a 1a correção da Dora - #23
</commit_message>
<xml_diff>
--- a/tcc/tcc-adam-flavia-ramon-v1.docx
+++ b/tcc/tcc-adam-flavia-ramon-v1.docx
@@ -1,6 +1,6 @@
 
 <file path=word/document.xml><?xml version="1.0" encoding="utf-8"?>
-<w:document xmlns:ve="http://schemas.openxmlformats.org/markup-compatibility/2006" xmlns:o="urn:schemas-microsoft-com:office:office" xmlns:r="http://schemas.openxmlformats.org/officeDocument/2006/relationships" xmlns:m="http://schemas.openxmlformats.org/officeDocument/2006/math" xmlns:v="urn:schemas-microsoft-com:vml" xmlns:wp="http://schemas.openxmlformats.org/drawingml/2006/wordprocessingDrawing" xmlns:w10="urn:schemas-microsoft-com:office:word" xmlns:w="http://schemas.openxmlformats.org/wordprocessingml/2006/main" xmlns:wne="http://schemas.microsoft.com/office/word/2006/wordml">
+<w:document xmlns:wpc="http://schemas.microsoft.com/office/word/2010/wordprocessingCanvas" xmlns:mc="http://schemas.openxmlformats.org/markup-compatibility/2006" xmlns:o="urn:schemas-microsoft-com:office:office" xmlns:r="http://schemas.openxmlformats.org/officeDocument/2006/relationships" xmlns:m="http://schemas.openxmlformats.org/officeDocument/2006/math" xmlns:v="urn:schemas-microsoft-com:vml" xmlns:wp14="http://schemas.microsoft.com/office/word/2010/wordprocessingDrawing" xmlns:wp="http://schemas.openxmlformats.org/drawingml/2006/wordprocessingDrawing" xmlns:w10="urn:schemas-microsoft-com:office:word" xmlns:w="http://schemas.openxmlformats.org/wordprocessingml/2006/main" xmlns:w14="http://schemas.microsoft.com/office/word/2010/wordml" xmlns:w15="http://schemas.microsoft.com/office/word/2012/wordml" xmlns:wpg="http://schemas.microsoft.com/office/word/2010/wordprocessingGroup" xmlns:wpi="http://schemas.microsoft.com/office/word/2010/wordprocessingInk" xmlns:wne="http://schemas.microsoft.com/office/word/2006/wordml" xmlns:wps="http://schemas.microsoft.com/office/word/2010/wordprocessingShape" mc:Ignorable="w14 w15 wp14">
   <w:body>
     <w:p>
       <w:pPr>
@@ -767,29 +767,7 @@
           <w:sz w:val="24"/>
           <w:szCs w:val="24"/>
         </w:rPr>
-        <w:t xml:space="preserve"> </w:t>
-      </w:r>
-      <w:proofErr w:type="spellStart"/>
-      <w:r>
-        <w:rPr>
-          <w:rFonts w:ascii="Arial" w:hAnsi="Arial" w:cs="Arial"/>
-          <w:b/>
-          <w:color w:val="000000" w:themeColor="text1"/>
-          <w:sz w:val="24"/>
-          <w:szCs w:val="24"/>
-        </w:rPr>
-        <w:t>Dorotéa</w:t>
-      </w:r>
-      <w:proofErr w:type="spellEnd"/>
-      <w:r>
-        <w:rPr>
-          <w:rFonts w:ascii="Arial" w:hAnsi="Arial" w:cs="Arial"/>
-          <w:b/>
-          <w:color w:val="000000" w:themeColor="text1"/>
-          <w:sz w:val="24"/>
-          <w:szCs w:val="24"/>
-        </w:rPr>
-        <w:t xml:space="preserve"> Vilanova Garcia.</w:t>
+        <w:t xml:space="preserve"> Dorotéa Vilanova Garcia.</w:t>
       </w:r>
     </w:p>
     <w:p>
@@ -1139,25 +1117,7 @@
                       <w:sz w:val="20"/>
                       <w:szCs w:val="20"/>
                     </w:rPr>
-                    <w:t xml:space="preserve"> Adam </w:t>
-                  </w:r>
-                  <w:proofErr w:type="spellStart"/>
-                  <w:r>
-                    <w:rPr>
-                      <w:rFonts w:ascii="Arial" w:hAnsi="Arial" w:cs="Arial"/>
-                      <w:sz w:val="20"/>
-                      <w:szCs w:val="20"/>
-                    </w:rPr>
-                    <w:t>Requena</w:t>
-                  </w:r>
-                  <w:proofErr w:type="spellEnd"/>
-                  <w:r>
-                    <w:rPr>
-                      <w:rFonts w:ascii="Arial" w:hAnsi="Arial" w:cs="Arial"/>
-                      <w:sz w:val="20"/>
-                      <w:szCs w:val="20"/>
-                    </w:rPr>
-                    <w:t>; Souza, Flavia Carolina; Perez, Ramon Duran.</w:t>
+                    <w:t xml:space="preserve"> Adam Requena; Souza, Flavia Carolina; Perez, Ramon Duran.</w:t>
                   </w:r>
                 </w:p>
                 <w:p>
@@ -1176,19 +1136,8 @@
                       <w:sz w:val="20"/>
                       <w:szCs w:val="20"/>
                     </w:rPr>
-                    <w:t xml:space="preserve">Centro Paula Souza </w:t>
+                    <w:t>Centro Paula Souza Styleguide</w:t>
                   </w:r>
-                  <w:proofErr w:type="spellStart"/>
-                  <w:r>
-                    <w:rPr>
-                      <w:rFonts w:ascii="Arial" w:hAnsi="Arial" w:cs="Arial"/>
-                      <w:b/>
-                      <w:sz w:val="20"/>
-                      <w:szCs w:val="20"/>
-                    </w:rPr>
-                    <w:t>Styleguide</w:t>
-                  </w:r>
-                  <w:proofErr w:type="spellEnd"/>
                   <w:r>
                     <w:rPr>
                       <w:rFonts w:ascii="Arial" w:hAnsi="Arial" w:cs="Arial"/>
@@ -1204,25 +1153,7 @@
                       <w:sz w:val="20"/>
                       <w:szCs w:val="20"/>
                     </w:rPr>
-                    <w:t xml:space="preserve">Adam </w:t>
-                  </w:r>
-                  <w:proofErr w:type="spellStart"/>
-                  <w:r>
-                    <w:rPr>
-                      <w:rFonts w:ascii="Arial" w:hAnsi="Arial" w:cs="Arial"/>
-                      <w:sz w:val="20"/>
-                      <w:szCs w:val="20"/>
-                    </w:rPr>
-                    <w:t>Requena</w:t>
-                  </w:r>
-                  <w:proofErr w:type="spellEnd"/>
-                  <w:r>
-                    <w:rPr>
-                      <w:rFonts w:ascii="Arial" w:hAnsi="Arial" w:cs="Arial"/>
-                      <w:sz w:val="20"/>
-                      <w:szCs w:val="20"/>
-                    </w:rPr>
-                    <w:t xml:space="preserve"> Macias, Flávia Carolina de Souza, Ramon Duran Perez</w:t>
+                    <w:t>Adam Requena Macias, Flávia Carolina de Souza, Ramon Duran Perez</w:t>
                   </w:r>
                   <w:r>
                     <w:rPr>
@@ -1248,23 +1179,13 @@
                     </w:rPr>
                     <w:t xml:space="preserve">Ma. </w:t>
                   </w:r>
-                  <w:proofErr w:type="spellStart"/>
                   <w:r>
                     <w:rPr>
                       <w:rFonts w:ascii="Arial" w:hAnsi="Arial" w:cs="Arial"/>
                       <w:sz w:val="20"/>
                       <w:szCs w:val="20"/>
                     </w:rPr>
-                    <w:t>Dorotéa</w:t>
-                  </w:r>
-                  <w:proofErr w:type="spellEnd"/>
-                  <w:r>
-                    <w:rPr>
-                      <w:rFonts w:ascii="Arial" w:hAnsi="Arial" w:cs="Arial"/>
-                      <w:sz w:val="20"/>
-                      <w:szCs w:val="20"/>
-                    </w:rPr>
-                    <w:t xml:space="preserve"> Vilanova Garcia</w:t>
+                    <w:t>Dorotéa Vilanova Garcia</w:t>
                   </w:r>
                   <w:r>
                     <w:rPr>
@@ -1293,8 +1214,6 @@
                       <w:szCs w:val="20"/>
                     </w:rPr>
                   </w:pPr>
-                  <w:proofErr w:type="spellStart"/>
-                  <w:proofErr w:type="gramStart"/>
                   <w:r>
                     <w:rPr>
                       <w:rFonts w:ascii="Arial" w:hAnsi="Arial" w:cs="Arial"/>
@@ -1312,8 +1231,6 @@
                     </w:rPr>
                     <w:t>f</w:t>
                   </w:r>
-                  <w:proofErr w:type="spellEnd"/>
-                  <w:proofErr w:type="gramEnd"/>
                   <w:r>
                     <w:rPr>
                       <w:rFonts w:ascii="Arial" w:hAnsi="Arial" w:cs="Arial"/>
@@ -1429,25 +1346,7 @@
                       <w:sz w:val="20"/>
                       <w:szCs w:val="20"/>
                     </w:rPr>
-                    <w:t xml:space="preserve"> Adam </w:t>
-                  </w:r>
-                  <w:proofErr w:type="spellStart"/>
-                  <w:r>
-                    <w:rPr>
-                      <w:rFonts w:ascii="Arial" w:hAnsi="Arial" w:cs="Arial"/>
-                      <w:sz w:val="20"/>
-                      <w:szCs w:val="20"/>
-                    </w:rPr>
-                    <w:t>Requena</w:t>
-                  </w:r>
-                  <w:proofErr w:type="spellEnd"/>
-                  <w:r>
-                    <w:rPr>
-                      <w:rFonts w:ascii="Arial" w:hAnsi="Arial" w:cs="Arial"/>
-                      <w:sz w:val="20"/>
-                      <w:szCs w:val="20"/>
-                    </w:rPr>
-                    <w:t>; Souza, Flavia Carolina; Perez, Ramon Duran.</w:t>
+                    <w:t xml:space="preserve"> Adam Requena; Souza, Flavia Carolina; Perez, Ramon Duran.</w:t>
                   </w:r>
                 </w:p>
               </w:txbxContent>
@@ -1781,29 +1680,7 @@
           <w:sz w:val="24"/>
           <w:szCs w:val="24"/>
         </w:rPr>
-        <w:t xml:space="preserve"> </w:t>
-      </w:r>
-      <w:proofErr w:type="spellStart"/>
-      <w:r>
-        <w:rPr>
-          <w:rFonts w:ascii="Arial" w:hAnsi="Arial" w:cs="Arial"/>
-          <w:b/>
-          <w:color w:val="000000" w:themeColor="text1"/>
-          <w:sz w:val="24"/>
-          <w:szCs w:val="24"/>
-        </w:rPr>
-        <w:t>Dorotéa</w:t>
-      </w:r>
-      <w:proofErr w:type="spellEnd"/>
-      <w:r>
-        <w:rPr>
-          <w:rFonts w:ascii="Arial" w:hAnsi="Arial" w:cs="Arial"/>
-          <w:b/>
-          <w:color w:val="000000" w:themeColor="text1"/>
-          <w:sz w:val="24"/>
-          <w:szCs w:val="24"/>
-        </w:rPr>
-        <w:t xml:space="preserve"> Vilanova Garcia</w:t>
+        <w:t xml:space="preserve"> Dorotéa Vilanova Garcia</w:t>
       </w:r>
       <w:r>
         <w:rPr>
@@ -3023,27 +2900,7 @@
           <w:sz w:val="24"/>
           <w:szCs w:val="20"/>
         </w:rPr>
-        <w:t xml:space="preserve">apresentando uma nova proposta para desenvolvimento de maneira que ofereça padronização e normalização dos </w:t>
-      </w:r>
-      <w:proofErr w:type="spellStart"/>
-      <w:r>
-        <w:rPr>
-          <w:rFonts w:ascii="Arial" w:hAnsi="Arial" w:cs="Arial"/>
-          <w:color w:val="4472C4" w:themeColor="accent5"/>
-          <w:sz w:val="24"/>
-          <w:szCs w:val="20"/>
-        </w:rPr>
-        <w:t>websites</w:t>
-      </w:r>
-      <w:proofErr w:type="spellEnd"/>
-      <w:r>
-        <w:rPr>
-          <w:rFonts w:ascii="Arial" w:hAnsi="Arial" w:cs="Arial"/>
-          <w:color w:val="4472C4" w:themeColor="accent5"/>
-          <w:sz w:val="24"/>
-          <w:szCs w:val="20"/>
-        </w:rPr>
-        <w:t xml:space="preserve">. </w:t>
+        <w:t xml:space="preserve">apresentando uma nova proposta para desenvolvimento de maneira que ofereça padronização e normalização dos websites. </w:t>
       </w:r>
       <w:r>
         <w:rPr>
@@ -3129,17 +2986,7 @@
           <w:sz w:val="24"/>
           <w:szCs w:val="24"/>
         </w:rPr>
-        <w:t xml:space="preserve">Parágrafo único, sem recuo na primeira linha, verbo na terceira pessoa do singular, resumo de 150 a 500 palavras – redação </w:t>
-      </w:r>
-      <w:proofErr w:type="gramStart"/>
-      <w:r>
-        <w:rPr>
-          <w:rFonts w:ascii="Arial" w:hAnsi="Arial" w:cs="Arial"/>
-          <w:color w:val="FF0000"/>
-          <w:sz w:val="24"/>
-          <w:szCs w:val="24"/>
-        </w:rPr>
-        <w:t>concisa</w:t>
+        <w:t>Parágrafo único, sem recuo na primeira linha, verbo na terceira pessoa do singular, resumo de 150 a 500 palavras – redação concisa</w:t>
       </w:r>
       <w:r>
         <w:rPr>
@@ -3157,17 +3004,7 @@
           <w:sz w:val="24"/>
           <w:szCs w:val="24"/>
         </w:rPr>
-        <w:t>,</w:t>
-      </w:r>
-      <w:proofErr w:type="gramEnd"/>
-      <w:r>
-        <w:rPr>
-          <w:rFonts w:ascii="Arial" w:hAnsi="Arial" w:cs="Arial"/>
-          <w:color w:val="FF0000"/>
-          <w:sz w:val="24"/>
-          <w:szCs w:val="24"/>
-        </w:rPr>
-        <w:t xml:space="preserve"> não deve conter citações bibliográficas, evitar frases </w:t>
+        <w:t xml:space="preserve">, não deve conter citações bibliográficas, evitar frases </w:t>
       </w:r>
       <w:r>
         <w:rPr>
@@ -3615,25 +3452,14 @@
           <w:szCs w:val="24"/>
         </w:rPr>
       </w:pPr>
-      <w:proofErr w:type="spellStart"/>
-      <w:r>
-        <w:rPr>
-          <w:rFonts w:ascii="Arial" w:hAnsi="Arial" w:cs="Arial"/>
-          <w:b/>
-          <w:sz w:val="24"/>
-          <w:szCs w:val="24"/>
-        </w:rPr>
-        <w:t>Keywords</w:t>
-      </w:r>
-      <w:proofErr w:type="spellEnd"/>
-      <w:r>
-        <w:rPr>
-          <w:rFonts w:ascii="Arial" w:hAnsi="Arial" w:cs="Arial"/>
-          <w:b/>
-          <w:sz w:val="24"/>
-          <w:szCs w:val="24"/>
-        </w:rPr>
-        <w:t>:</w:t>
+      <w:r>
+        <w:rPr>
+          <w:rFonts w:ascii="Arial" w:hAnsi="Arial" w:cs="Arial"/>
+          <w:b/>
+          <w:sz w:val="24"/>
+          <w:szCs w:val="24"/>
+        </w:rPr>
+        <w:t>Keywords:</w:t>
       </w:r>
       <w:r>
         <w:rPr>
@@ -3802,15 +3628,6 @@
           <w:szCs w:val="24"/>
         </w:rPr>
       </w:pPr>
-      <w:r>
-        <w:rPr>
-          <w:rFonts w:ascii="Arial" w:hAnsi="Arial" w:cs="Arial"/>
-          <w:sz w:val="24"/>
-          <w:szCs w:val="24"/>
-        </w:rPr>
-        <w:lastRenderedPageBreak/>
-        <w:br w:type="page"/>
-      </w:r>
     </w:p>
     <w:p>
       <w:pPr>
@@ -3831,7 +3648,6 @@
           <w:sz w:val="24"/>
           <w:szCs w:val="24"/>
         </w:rPr>
-        <w:lastRenderedPageBreak/>
         <w:t>LISTA DE ABREVIATURAS E SIGLAS</w:t>
       </w:r>
     </w:p>
@@ -4062,6 +3878,117 @@
         <w:tab/>
         <w:t>Educação à distância</w:t>
       </w:r>
+    </w:p>
+    <w:p>
+      <w:pPr>
+        <w:spacing w:after="0" w:line="360" w:lineRule="auto"/>
+        <w:ind w:right="-1"/>
+        <w:jc w:val="both"/>
+        <w:rPr>
+          <w:rFonts w:ascii="Arial" w:hAnsi="Arial" w:cs="Arial"/>
+          <w:color w:val="333333"/>
+          <w:spacing w:val="-5"/>
+          <w:sz w:val="24"/>
+          <w:szCs w:val="24"/>
+          <w:shd w:val="clear" w:color="auto" w:fill="FFFFFF"/>
+        </w:rPr>
+      </w:pPr>
+      <w:r>
+        <w:rPr>
+          <w:rFonts w:ascii="Arial" w:hAnsi="Arial" w:cs="Arial"/>
+          <w:sz w:val="24"/>
+          <w:szCs w:val="24"/>
+        </w:rPr>
+        <w:t>IBGE</w:t>
+      </w:r>
+      <w:r>
+        <w:rPr>
+          <w:rFonts w:ascii="Arial" w:hAnsi="Arial" w:cs="Arial"/>
+          <w:sz w:val="24"/>
+          <w:szCs w:val="24"/>
+        </w:rPr>
+        <w:tab/>
+      </w:r>
+      <w:r>
+        <w:rPr>
+          <w:rFonts w:ascii="Arial" w:hAnsi="Arial" w:cs="Arial"/>
+          <w:sz w:val="24"/>
+          <w:szCs w:val="24"/>
+        </w:rPr>
+        <w:tab/>
+      </w:r>
+      <w:r>
+        <w:rPr>
+          <w:rFonts w:ascii="Arial" w:hAnsi="Arial" w:cs="Arial"/>
+          <w:color w:val="333333"/>
+          <w:spacing w:val="-5"/>
+          <w:sz w:val="24"/>
+          <w:szCs w:val="24"/>
+          <w:shd w:val="clear" w:color="auto" w:fill="FFFFFF"/>
+        </w:rPr>
+        <w:t>Instituto Brasileira de Geografia e Estatística</w:t>
+      </w:r>
+    </w:p>
+    <w:p>
+      <w:pPr>
+        <w:spacing w:after="0" w:line="360" w:lineRule="auto"/>
+        <w:ind w:right="-1"/>
+        <w:jc w:val="both"/>
+        <w:rPr>
+          <w:rFonts w:ascii="Arial" w:hAnsi="Arial" w:cs="Arial"/>
+          <w:color w:val="333333"/>
+          <w:spacing w:val="-5"/>
+          <w:sz w:val="24"/>
+          <w:szCs w:val="24"/>
+          <w:shd w:val="clear" w:color="auto" w:fill="FFFFFF"/>
+        </w:rPr>
+      </w:pPr>
+      <w:r>
+        <w:rPr>
+          <w:rFonts w:ascii="Arial" w:hAnsi="Arial" w:cs="Arial"/>
+          <w:color w:val="333333"/>
+          <w:spacing w:val="-5"/>
+          <w:sz w:val="24"/>
+          <w:szCs w:val="24"/>
+          <w:shd w:val="clear" w:color="auto" w:fill="FFFFFF"/>
+        </w:rPr>
+        <w:t>PNAD</w:t>
+      </w:r>
+      <w:r>
+        <w:rPr>
+          <w:rFonts w:ascii="Arial" w:hAnsi="Arial" w:cs="Arial"/>
+          <w:color w:val="333333"/>
+          <w:spacing w:val="-5"/>
+          <w:sz w:val="24"/>
+          <w:szCs w:val="24"/>
+          <w:shd w:val="clear" w:color="auto" w:fill="FFFFFF"/>
+        </w:rPr>
+        <w:tab/>
+      </w:r>
+      <w:r>
+        <w:rPr>
+          <w:rFonts w:ascii="Arial" w:hAnsi="Arial" w:cs="Arial"/>
+          <w:color w:val="333333"/>
+          <w:spacing w:val="-5"/>
+          <w:sz w:val="24"/>
+          <w:szCs w:val="24"/>
+          <w:shd w:val="clear" w:color="auto" w:fill="FFFFFF"/>
+        </w:rPr>
+        <w:tab/>
+        <w:t>Pesquisa Nacional por Amostra de Docmicílios</w:t>
+      </w:r>
+    </w:p>
+    <w:p>
+      <w:pPr>
+        <w:spacing w:after="0" w:line="360" w:lineRule="auto"/>
+        <w:ind w:right="-1"/>
+        <w:jc w:val="both"/>
+        <w:rPr>
+          <w:rFonts w:ascii="Arial" w:hAnsi="Arial" w:cs="Arial"/>
+          <w:sz w:val="24"/>
+          <w:szCs w:val="24"/>
+        </w:rPr>
+      </w:pPr>
     </w:p>
     <w:p>
       <w:pPr>
@@ -4164,7 +4091,7 @@
           <w:right w:val="none" w:sz="0" w:space="0" w:color="auto"/>
           <w:insideV w:val="none" w:sz="0" w:space="0" w:color="auto"/>
         </w:tblBorders>
-        <w:tblLook w:val="04A0"/>
+        <w:tblLook w:val="04A0" w:firstRow="1" w:lastRow="0" w:firstColumn="1" w:lastColumn="0" w:noHBand="0" w:noVBand="1"/>
       </w:tblPr>
       <w:tblGrid>
         <w:gridCol w:w="1526"/>
@@ -9611,7 +9538,16 @@
           <w:szCs w:val="24"/>
         </w:rPr>
         <w:lastRenderedPageBreak/>
-        <w:t>1 INTRODUÇÃO</w:t>
+        <w:t>1 INTRODUÇÃ</w:t>
+      </w:r>
+      <w:r>
+        <w:rPr>
+          <w:rFonts w:ascii="Arial" w:hAnsi="Arial" w:cs="Arial"/>
+          <w:b/>
+          <w:sz w:val="28"/>
+          <w:szCs w:val="24"/>
+        </w:rPr>
+        <w:t>O</w:t>
       </w:r>
     </w:p>
     <w:p>
@@ -9621,83 +9557,225 @@
         <w:jc w:val="both"/>
         <w:rPr>
           <w:rFonts w:ascii="Arial" w:hAnsi="Arial" w:cs="Arial"/>
-          <w:sz w:val="24"/>
-          <w:szCs w:val="24"/>
-        </w:rPr>
-      </w:pPr>
-      <w:r>
-        <w:rPr>
-          <w:rFonts w:ascii="Arial" w:hAnsi="Arial" w:cs="Arial"/>
-          <w:sz w:val="24"/>
-          <w:szCs w:val="24"/>
-        </w:rPr>
-        <w:t xml:space="preserve">A internet hoje é um meio fundamental para </w:t>
-      </w:r>
-      <w:proofErr w:type="gramStart"/>
-      <w:r>
-        <w:rPr>
-          <w:rFonts w:ascii="Arial" w:hAnsi="Arial" w:cs="Arial"/>
-          <w:sz w:val="24"/>
-          <w:szCs w:val="24"/>
-        </w:rPr>
-        <w:t>aprendizagem</w:t>
-      </w:r>
-      <w:r>
-        <w:rPr>
-          <w:rFonts w:ascii="Arial" w:hAnsi="Arial" w:cs="Arial"/>
           <w:color w:val="00B0F0"/>
           <w:sz w:val="24"/>
           <w:szCs w:val="24"/>
         </w:rPr>
-        <w:t>[</w:t>
-      </w:r>
-      <w:proofErr w:type="gramEnd"/>
-      <w:r>
-        <w:rPr>
-          <w:rFonts w:ascii="Arial" w:hAnsi="Arial" w:cs="Arial"/>
-          <w:color w:val="00B0F0"/>
-          <w:sz w:val="24"/>
-          <w:szCs w:val="24"/>
-        </w:rPr>
-        <w:t>quem disse isso?]</w:t>
-      </w:r>
-      <w:r>
-        <w:rPr>
-          <w:rFonts w:ascii="Arial" w:hAnsi="Arial" w:cs="Arial"/>
-          <w:sz w:val="24"/>
-          <w:szCs w:val="24"/>
-        </w:rPr>
-        <w:t>. Através dela temos acesso a um imenso mundo de informações disponível de forma rápida e gratuita. É fundamental estar conectado, estar por dentro de novas tecnologias e as mudanças que no merca</w:t>
-      </w:r>
-      <w:r>
-        <w:rPr>
-          <w:rFonts w:ascii="Arial" w:hAnsi="Arial" w:cs="Arial"/>
-          <w:sz w:val="24"/>
-          <w:szCs w:val="24"/>
-        </w:rPr>
-        <w:t xml:space="preserve">do existem e surgem a cada </w:t>
-      </w:r>
-      <w:proofErr w:type="gramStart"/>
-      <w:r>
-        <w:rPr>
-          <w:rFonts w:ascii="Arial" w:hAnsi="Arial" w:cs="Arial"/>
-          <w:sz w:val="24"/>
-          <w:szCs w:val="24"/>
-        </w:rPr>
-        <w:t>dia.</w:t>
-      </w:r>
-      <w:proofErr w:type="gramEnd"/>
-      <w:r>
-        <w:rPr>
-          <w:rFonts w:ascii="Arial" w:hAnsi="Arial" w:cs="Arial"/>
-          <w:color w:val="00B0F0"/>
-          <w:sz w:val="24"/>
-          <w:szCs w:val="24"/>
-        </w:rPr>
-        <w:t>[referência(s)]</w:t>
-      </w:r>
-      <w:bookmarkStart w:id="0" w:name="_GoBack"/>
-      <w:bookmarkEnd w:id="0"/>
+      </w:pPr>
+      <w:r>
+        <w:rPr>
+          <w:rFonts w:ascii="Arial" w:hAnsi="Arial" w:cs="Arial"/>
+          <w:sz w:val="24"/>
+          <w:szCs w:val="24"/>
+        </w:rPr>
+        <w:t>A internet hoje é um meio fundamental para aprendizagem.</w:t>
+      </w:r>
+      <w:r>
+        <w:rPr>
+          <w:rFonts w:ascii="Arial" w:hAnsi="Arial" w:cs="Arial"/>
+          <w:sz w:val="24"/>
+          <w:szCs w:val="24"/>
+        </w:rPr>
+        <w:t xml:space="preserve"> Segundo Moura </w:t>
+      </w:r>
+      <w:r>
+        <w:rPr>
+          <w:rFonts w:ascii="Arial" w:hAnsi="Arial" w:cs="Arial"/>
+          <w:sz w:val="24"/>
+        </w:rPr>
+        <w:t>(</w:t>
+      </w:r>
+      <w:r>
+        <w:rPr>
+          <w:rFonts w:ascii="Arial" w:hAnsi="Arial" w:cs="Arial"/>
+          <w:sz w:val="24"/>
+        </w:rPr>
+        <w:t>1998, p. 10</w:t>
+      </w:r>
+      <w:r>
+        <w:rPr>
+          <w:rFonts w:ascii="Arial" w:hAnsi="Arial" w:cs="Arial"/>
+          <w:sz w:val="24"/>
+        </w:rPr>
+        <w:t>)</w:t>
+      </w:r>
+      <w:r>
+        <w:rPr>
+          <w:rFonts w:ascii="Arial" w:hAnsi="Arial" w:cs="Arial"/>
+          <w:sz w:val="24"/>
+          <w:szCs w:val="24"/>
+        </w:rPr>
+        <w:t xml:space="preserve">, ela </w:t>
+      </w:r>
+      <w:r>
+        <w:rPr>
+          <w:rFonts w:ascii="Arial" w:hAnsi="Arial" w:cs="Arial"/>
+          <w:sz w:val="24"/>
+        </w:rPr>
+        <w:t>"faz hoje parte do nosso mundo, incluindo o espaço escolar, e a educação não pode passar ao lado desta realidade</w:t>
+      </w:r>
+      <w:r>
+        <w:rPr>
+          <w:rFonts w:ascii="Arial" w:hAnsi="Arial" w:cs="Arial"/>
+          <w:sz w:val="24"/>
+        </w:rPr>
+        <w:t>”</w:t>
+      </w:r>
+      <w:r>
+        <w:rPr>
+          <w:rFonts w:ascii="Arial" w:hAnsi="Arial" w:cs="Arial"/>
+          <w:sz w:val="24"/>
+        </w:rPr>
+        <w:t>.</w:t>
+      </w:r>
+      <w:r>
+        <w:rPr>
+          <w:rFonts w:ascii="Arial" w:hAnsi="Arial" w:cs="Arial"/>
+          <w:sz w:val="24"/>
+          <w:szCs w:val="24"/>
+        </w:rPr>
+        <w:t xml:space="preserve"> Através </w:t>
+      </w:r>
+      <w:r>
+        <w:rPr>
+          <w:rFonts w:ascii="Arial" w:hAnsi="Arial" w:cs="Arial"/>
+          <w:sz w:val="24"/>
+          <w:szCs w:val="24"/>
+        </w:rPr>
+        <w:t>da rede</w:t>
+      </w:r>
+      <w:r>
+        <w:rPr>
+          <w:rFonts w:ascii="Arial" w:hAnsi="Arial" w:cs="Arial"/>
+          <w:sz w:val="24"/>
+          <w:szCs w:val="24"/>
+        </w:rPr>
+        <w:t xml:space="preserve"> temos acesso a um imenso mundo de informações dispon</w:t>
+      </w:r>
+      <w:r>
+        <w:rPr>
+          <w:rFonts w:ascii="Arial" w:hAnsi="Arial" w:cs="Arial"/>
+          <w:sz w:val="24"/>
+          <w:szCs w:val="24"/>
+        </w:rPr>
+        <w:t>ível de forma rápida e gratuita, e ainda de acordo com Moura, “e</w:t>
+      </w:r>
+      <w:r>
+        <w:rPr>
+          <w:rFonts w:ascii="Arial" w:hAnsi="Arial" w:cs="Arial"/>
+          <w:sz w:val="24"/>
+        </w:rPr>
+        <w:t>ste novo recurso põe à disposição um novo mar de possibilidades para novas aprendizagens, permite a interação com outras pessoas das mais variadas culturas, possibilita o intercâmbio de diferentes visões e realidades, e auxilia a procura</w:t>
+      </w:r>
+      <w:r>
+        <w:rPr>
+          <w:rFonts w:ascii="Arial" w:hAnsi="Arial" w:cs="Arial"/>
+          <w:sz w:val="24"/>
+        </w:rPr>
+        <w:t xml:space="preserve"> de </w:t>
+      </w:r>
+      <w:r>
+        <w:rPr>
+          <w:rFonts w:ascii="Arial" w:hAnsi="Arial" w:cs="Arial"/>
+          <w:sz w:val="24"/>
+        </w:rPr>
+        <w:t>respostas</w:t>
+      </w:r>
+      <w:r>
+        <w:rPr>
+          <w:rFonts w:ascii="Arial" w:hAnsi="Arial" w:cs="Arial"/>
+          <w:sz w:val="24"/>
+        </w:rPr>
+        <w:t xml:space="preserve"> para os problemas</w:t>
+      </w:r>
+      <w:r>
+        <w:rPr>
+          <w:rFonts w:ascii="Arial" w:hAnsi="Arial" w:cs="Arial"/>
+          <w:sz w:val="24"/>
+          <w:szCs w:val="24"/>
+        </w:rPr>
+        <w:t>”. Por isso, é</w:t>
+      </w:r>
+      <w:r>
+        <w:rPr>
+          <w:rFonts w:ascii="Arial" w:hAnsi="Arial" w:cs="Arial"/>
+          <w:sz w:val="24"/>
+          <w:szCs w:val="24"/>
+        </w:rPr>
+        <w:t xml:space="preserve"> fundamental estar </w:t>
+      </w:r>
+      <w:r>
+        <w:rPr>
+          <w:rFonts w:ascii="Arial" w:hAnsi="Arial" w:cs="Arial"/>
+          <w:sz w:val="24"/>
+          <w:szCs w:val="24"/>
+        </w:rPr>
+        <w:t>conectado, através dela podemos ficar</w:t>
+      </w:r>
+      <w:r>
+        <w:rPr>
+          <w:rFonts w:ascii="Arial" w:hAnsi="Arial" w:cs="Arial"/>
+          <w:sz w:val="24"/>
+          <w:szCs w:val="24"/>
+        </w:rPr>
+        <w:t xml:space="preserve"> por dentro de </w:t>
+      </w:r>
+      <w:r>
+        <w:rPr>
+          <w:rFonts w:ascii="Arial" w:hAnsi="Arial" w:cs="Arial"/>
+          <w:sz w:val="24"/>
+          <w:szCs w:val="24"/>
+        </w:rPr>
+        <w:t>inovações tecnoló</w:t>
+      </w:r>
+      <w:r>
+        <w:rPr>
+          <w:rFonts w:ascii="Arial" w:hAnsi="Arial" w:cs="Arial"/>
+          <w:sz w:val="24"/>
+          <w:szCs w:val="24"/>
+        </w:rPr>
+        <w:t>gi</w:t>
+      </w:r>
+      <w:r>
+        <w:rPr>
+          <w:rFonts w:ascii="Arial" w:hAnsi="Arial" w:cs="Arial"/>
+          <w:sz w:val="24"/>
+          <w:szCs w:val="24"/>
+        </w:rPr>
+        <w:t>c</w:t>
+      </w:r>
+      <w:r>
+        <w:rPr>
+          <w:rFonts w:ascii="Arial" w:hAnsi="Arial" w:cs="Arial"/>
+          <w:sz w:val="24"/>
+          <w:szCs w:val="24"/>
+        </w:rPr>
+        <w:t xml:space="preserve">as e </w:t>
+      </w:r>
+      <w:r>
+        <w:rPr>
+          <w:rFonts w:ascii="Arial" w:hAnsi="Arial" w:cs="Arial"/>
+          <w:sz w:val="24"/>
+          <w:szCs w:val="24"/>
+        </w:rPr>
+        <w:t xml:space="preserve">acompanhar </w:t>
+      </w:r>
+      <w:r>
+        <w:rPr>
+          <w:rFonts w:ascii="Arial" w:hAnsi="Arial" w:cs="Arial"/>
+          <w:sz w:val="24"/>
+          <w:szCs w:val="24"/>
+        </w:rPr>
+        <w:t>as mudanças que no merca</w:t>
+      </w:r>
+      <w:r>
+        <w:rPr>
+          <w:rFonts w:ascii="Arial" w:hAnsi="Arial" w:cs="Arial"/>
+          <w:sz w:val="24"/>
+          <w:szCs w:val="24"/>
+        </w:rPr>
+        <w:t>do existem e surgem a cada dia.</w:t>
+      </w:r>
     </w:p>
     <w:p>
       <w:pPr>
@@ -9716,7 +9794,15 @@
           <w:sz w:val="24"/>
           <w:szCs w:val="24"/>
         </w:rPr>
-        <w:t xml:space="preserve">Por conta disso, a rede mundial de computadores é muito </w:t>
+        <w:t xml:space="preserve">Desta maneira, a internet </w:t>
+      </w:r>
+      <w:r>
+        <w:rPr>
+          <w:rFonts w:ascii="Arial" w:hAnsi="Arial" w:cs="Arial"/>
+          <w:sz w:val="24"/>
+          <w:szCs w:val="24"/>
+        </w:rPr>
+        <w:t xml:space="preserve">é muito </w:t>
       </w:r>
       <w:r>
         <w:rPr>
@@ -9734,7 +9820,6 @@
         </w:rPr>
         <w:t xml:space="preserve"> por escolas e faculdades para se </w:t>
       </w:r>
-      <w:proofErr w:type="gramStart"/>
       <w:r>
         <w:rPr>
           <w:rFonts w:ascii="Arial" w:hAnsi="Arial" w:cs="Arial"/>
@@ -9743,7 +9828,6 @@
         </w:rPr>
         <w:t>manterem</w:t>
       </w:r>
-      <w:proofErr w:type="gramEnd"/>
       <w:r>
         <w:rPr>
           <w:rFonts w:ascii="Arial" w:hAnsi="Arial" w:cs="Arial"/>
@@ -9763,15 +9847,6 @@
       <w:r>
         <w:rPr>
           <w:rFonts w:ascii="Arial" w:hAnsi="Arial" w:cs="Arial"/>
-          <w:color w:val="00B0F0"/>
-          <w:sz w:val="24"/>
-          <w:szCs w:val="24"/>
-        </w:rPr>
-        <w:t>[no que se baseou para fazer essa afirmação?]</w:t>
-      </w:r>
-      <w:r>
-        <w:rPr>
-          <w:rFonts w:ascii="Arial" w:hAnsi="Arial" w:cs="Arial"/>
           <w:sz w:val="24"/>
           <w:szCs w:val="24"/>
         </w:rPr>
@@ -9780,7 +9855,6 @@
       <w:r>
         <w:rPr>
           <w:rFonts w:ascii="Arial" w:hAnsi="Arial" w:cs="Arial"/>
-          <w:color w:val="00B0F0"/>
           <w:sz w:val="24"/>
           <w:szCs w:val="24"/>
         </w:rPr>
@@ -9789,7 +9863,6 @@
       <w:r>
         <w:rPr>
           <w:rFonts w:ascii="Arial" w:hAnsi="Arial" w:cs="Arial"/>
-          <w:color w:val="00B0F0"/>
           <w:sz w:val="24"/>
           <w:szCs w:val="24"/>
         </w:rPr>
@@ -9798,7 +9871,6 @@
       <w:r>
         <w:rPr>
           <w:rFonts w:ascii="Arial" w:hAnsi="Arial" w:cs="Arial"/>
-          <w:color w:val="00B0F0"/>
           <w:sz w:val="24"/>
           <w:szCs w:val="24"/>
         </w:rPr>
@@ -9810,24 +9882,31 @@
           <w:sz w:val="24"/>
           <w:szCs w:val="24"/>
         </w:rPr>
-        <w:t xml:space="preserve"> autarquia do Governo do Estado de São Paulo que administra 206 cursos de nív</w:t>
-      </w:r>
-      <w:r>
-        <w:rPr>
-          <w:rFonts w:ascii="Arial" w:hAnsi="Arial" w:cs="Arial"/>
-          <w:sz w:val="24"/>
-          <w:szCs w:val="24"/>
-        </w:rPr>
-        <w:t xml:space="preserve">eis técnico e superior, em </w:t>
-      </w:r>
-      <w:proofErr w:type="spellStart"/>
-      <w:r>
-        <w:rPr>
-          <w:rFonts w:ascii="Arial" w:hAnsi="Arial" w:cs="Arial"/>
-          <w:sz w:val="24"/>
-          <w:szCs w:val="24"/>
-        </w:rPr>
-        <w:t>ETEC</w:t>
+        <w:t xml:space="preserve"> autarquia do Governo do Estado</w:t>
+      </w:r>
+      <w:r>
+        <w:rPr>
+          <w:rFonts w:ascii="Arial" w:hAnsi="Arial" w:cs="Arial"/>
+          <w:sz w:val="24"/>
+          <w:szCs w:val="24"/>
+        </w:rPr>
+        <w:t xml:space="preserve"> de São Paulo que administra 207</w:t>
+      </w:r>
+      <w:r>
+        <w:rPr>
+          <w:rFonts w:ascii="Arial" w:hAnsi="Arial" w:cs="Arial"/>
+          <w:sz w:val="24"/>
+          <w:szCs w:val="24"/>
+        </w:rPr>
+        <w:t xml:space="preserve"> cursos de nív</w:t>
+      </w:r>
+      <w:r>
+        <w:rPr>
+          <w:rFonts w:ascii="Arial" w:hAnsi="Arial" w:cs="Arial"/>
+          <w:sz w:val="24"/>
+          <w:szCs w:val="24"/>
+        </w:rPr>
+        <w:t>eis técnico e superior, em ETEC</w:t>
       </w:r>
       <w:r>
         <w:rPr>
@@ -9837,23 +9916,13 @@
         </w:rPr>
         <w:t>s</w:t>
       </w:r>
-      <w:proofErr w:type="spellEnd"/>
-      <w:r>
-        <w:rPr>
-          <w:rFonts w:ascii="Arial" w:hAnsi="Arial" w:cs="Arial"/>
-          <w:sz w:val="24"/>
-          <w:szCs w:val="24"/>
-        </w:rPr>
-        <w:t xml:space="preserve"> e </w:t>
-      </w:r>
-      <w:proofErr w:type="spellStart"/>
-      <w:r>
-        <w:rPr>
-          <w:rFonts w:ascii="Arial" w:hAnsi="Arial" w:cs="Arial"/>
-          <w:sz w:val="24"/>
-          <w:szCs w:val="24"/>
-        </w:rPr>
-        <w:t>FATEC</w:t>
+      <w:r>
+        <w:rPr>
+          <w:rFonts w:ascii="Arial" w:hAnsi="Arial" w:cs="Arial"/>
+          <w:sz w:val="24"/>
+          <w:szCs w:val="24"/>
+        </w:rPr>
+        <w:t xml:space="preserve"> e FATEC</w:t>
       </w:r>
       <w:r>
         <w:rPr>
@@ -9863,14 +9932,21 @@
         </w:rPr>
         <w:t>s</w:t>
       </w:r>
-      <w:proofErr w:type="spellEnd"/>
-      <w:r>
-        <w:rPr>
-          <w:rFonts w:ascii="Arial" w:hAnsi="Arial" w:cs="Arial"/>
-          <w:sz w:val="24"/>
-          <w:szCs w:val="24"/>
-        </w:rPr>
-        <w:t>, totalizando 282 unidades educacionais</w:t>
+      <w:r>
+        <w:rPr>
+          <w:rFonts w:ascii="Arial" w:hAnsi="Arial" w:cs="Arial"/>
+          <w:sz w:val="24"/>
+          <w:szCs w:val="24"/>
+        </w:rPr>
+        <w:t>, totalizando 283</w:t>
+      </w:r>
+      <w:r>
+        <w:rPr>
+          <w:rFonts w:ascii="Arial" w:hAnsi="Arial" w:cs="Arial"/>
+          <w:sz w:val="24"/>
+          <w:szCs w:val="24"/>
+        </w:rPr>
+        <w:t xml:space="preserve"> unidades educacionais</w:t>
       </w:r>
       <w:r>
         <w:rPr>
@@ -9902,139 +9978,79 @@
           <w:sz w:val="24"/>
           <w:szCs w:val="24"/>
         </w:rPr>
-        <w:t xml:space="preserve">. </w:t>
-      </w:r>
-      <w:proofErr w:type="gramStart"/>
-      <w:r>
-        <w:rPr>
-          <w:rFonts w:ascii="Arial" w:hAnsi="Arial" w:cs="Arial"/>
-          <w:color w:val="00B0F0"/>
-          <w:sz w:val="24"/>
-          <w:szCs w:val="24"/>
-          <w:u w:val="single"/>
-        </w:rPr>
-        <w:t>A maioria das</w:t>
-      </w:r>
-      <w:r>
-        <w:rPr>
-          <w:rFonts w:ascii="Arial" w:hAnsi="Arial" w:cs="Arial"/>
-          <w:color w:val="00B0F0"/>
-          <w:sz w:val="24"/>
-          <w:szCs w:val="24"/>
-          <w:u w:val="single"/>
-        </w:rPr>
-        <w:t xml:space="preserve"> unidade</w:t>
-      </w:r>
-      <w:r>
-        <w:rPr>
-          <w:rFonts w:ascii="Arial" w:hAnsi="Arial" w:cs="Arial"/>
-          <w:color w:val="00B0F0"/>
-          <w:sz w:val="24"/>
-          <w:szCs w:val="24"/>
-          <w:u w:val="single"/>
+        <w:t>, tendo já a maioria de</w:t>
+      </w:r>
+      <w:r>
+        <w:rPr>
+          <w:rFonts w:ascii="Arial" w:hAnsi="Arial" w:cs="Arial"/>
+          <w:sz w:val="24"/>
+          <w:szCs w:val="24"/>
+        </w:rPr>
+        <w:t xml:space="preserve"> suas unidades contendo </w:t>
+      </w:r>
+      <w:r>
+        <w:rPr>
+          <w:rFonts w:ascii="Arial" w:hAnsi="Arial" w:cs="Arial"/>
+          <w:sz w:val="24"/>
+          <w:szCs w:val="24"/>
+        </w:rPr>
+        <w:t>website</w:t>
+      </w:r>
+      <w:r>
+        <w:rPr>
+          <w:rFonts w:ascii="Arial" w:hAnsi="Arial" w:cs="Arial"/>
+          <w:sz w:val="24"/>
+          <w:szCs w:val="24"/>
         </w:rPr>
         <w:t>s</w:t>
       </w:r>
       <w:r>
         <w:rPr>
           <w:rFonts w:ascii="Arial" w:hAnsi="Arial" w:cs="Arial"/>
-          <w:color w:val="00B0F0"/>
-          <w:sz w:val="24"/>
-          <w:szCs w:val="24"/>
-          <w:u w:val="single"/>
-        </w:rPr>
-        <w:t xml:space="preserve"> conta</w:t>
-      </w:r>
-      <w:r>
-        <w:rPr>
-          <w:rFonts w:ascii="Arial" w:hAnsi="Arial" w:cs="Arial"/>
-          <w:color w:val="00B0F0"/>
-          <w:sz w:val="24"/>
-          <w:szCs w:val="24"/>
-          <w:u w:val="single"/>
-        </w:rPr>
-        <w:t>m</w:t>
-      </w:r>
-      <w:proofErr w:type="gramEnd"/>
-      <w:r>
-        <w:rPr>
-          <w:rFonts w:ascii="Arial" w:hAnsi="Arial" w:cs="Arial"/>
-          <w:color w:val="00B0F0"/>
-          <w:sz w:val="24"/>
-          <w:szCs w:val="24"/>
-          <w:u w:val="single"/>
-        </w:rPr>
-        <w:t xml:space="preserve"> com seu</w:t>
-      </w:r>
-      <w:r>
-        <w:rPr>
-          <w:rFonts w:ascii="Arial" w:hAnsi="Arial" w:cs="Arial"/>
-          <w:color w:val="00B0F0"/>
-          <w:sz w:val="24"/>
-          <w:szCs w:val="24"/>
-          <w:u w:val="single"/>
-        </w:rPr>
-        <w:t>s</w:t>
-      </w:r>
-      <w:r>
-        <w:rPr>
-          <w:rFonts w:ascii="Arial" w:hAnsi="Arial" w:cs="Arial"/>
-          <w:color w:val="00B0F0"/>
-          <w:sz w:val="24"/>
-          <w:szCs w:val="24"/>
-          <w:u w:val="single"/>
+          <w:sz w:val="24"/>
+          <w:szCs w:val="24"/>
+        </w:rPr>
+        <w:t xml:space="preserve"> instituciona</w:t>
+      </w:r>
+      <w:r>
+        <w:rPr>
+          <w:rFonts w:ascii="Arial" w:hAnsi="Arial" w:cs="Arial"/>
+          <w:sz w:val="24"/>
+          <w:szCs w:val="24"/>
+        </w:rPr>
+        <w:t>is</w:t>
+      </w:r>
+      <w:r>
+        <w:rPr>
+          <w:rFonts w:ascii="Arial" w:hAnsi="Arial" w:cs="Arial"/>
+          <w:sz w:val="24"/>
+          <w:szCs w:val="24"/>
         </w:rPr>
         <w:t xml:space="preserve"> </w:t>
       </w:r>
-      <w:proofErr w:type="spellStart"/>
-      <w:r>
-        <w:rPr>
-          <w:rFonts w:ascii="Arial" w:hAnsi="Arial" w:cs="Arial"/>
-          <w:color w:val="00B0F0"/>
-          <w:sz w:val="24"/>
-          <w:szCs w:val="24"/>
-          <w:u w:val="single"/>
-        </w:rPr>
-        <w:t>website</w:t>
-      </w:r>
-      <w:r>
-        <w:rPr>
-          <w:rFonts w:ascii="Arial" w:hAnsi="Arial" w:cs="Arial"/>
-          <w:color w:val="00B0F0"/>
-          <w:sz w:val="24"/>
-          <w:szCs w:val="24"/>
-          <w:u w:val="single"/>
-        </w:rPr>
-        <w:t>s</w:t>
-      </w:r>
-      <w:proofErr w:type="spellEnd"/>
-      <w:r>
-        <w:rPr>
-          <w:rFonts w:ascii="Arial" w:hAnsi="Arial" w:cs="Arial"/>
-          <w:color w:val="00B0F0"/>
-          <w:sz w:val="24"/>
-          <w:szCs w:val="24"/>
-          <w:u w:val="single"/>
-        </w:rPr>
-        <w:t xml:space="preserve"> instituciona</w:t>
-      </w:r>
-      <w:r>
-        <w:rPr>
-          <w:rFonts w:ascii="Arial" w:hAnsi="Arial" w:cs="Arial"/>
-          <w:color w:val="00B0F0"/>
-          <w:sz w:val="24"/>
-          <w:szCs w:val="24"/>
-          <w:u w:val="single"/>
-        </w:rPr>
-        <w:t>is</w:t>
-      </w:r>
-      <w:r>
-        <w:rPr>
-          <w:rFonts w:ascii="Arial" w:hAnsi="Arial" w:cs="Arial"/>
-          <w:sz w:val="24"/>
-          <w:szCs w:val="24"/>
-        </w:rPr>
-        <w:t xml:space="preserve"> contendo informações como cursos, vestibular, sua história, eventos etc</w:t>
+      <w:r>
+        <w:rPr>
+          <w:rFonts w:ascii="Arial" w:hAnsi="Arial" w:cs="Arial"/>
+          <w:sz w:val="24"/>
+          <w:szCs w:val="24"/>
+        </w:rPr>
+        <w:t xml:space="preserve">que disponibilizam </w:t>
+      </w:r>
+      <w:r>
+        <w:rPr>
+          <w:rFonts w:ascii="Arial" w:hAnsi="Arial" w:cs="Arial"/>
+          <w:sz w:val="24"/>
+          <w:szCs w:val="24"/>
+        </w:rPr>
+        <w:t>informações como cursos, vestibular, sua história, eventos etc</w:t>
+      </w:r>
+      <w:r>
+        <w:rPr>
+          <w:rFonts w:ascii="Arial" w:hAnsi="Arial" w:cs="Arial"/>
+          <w:sz w:val="24"/>
+          <w:szCs w:val="24"/>
+        </w:rPr>
+        <w:t>, além de seu sistema de ensino à distância</w:t>
       </w:r>
       <w:r>
         <w:rPr>
@@ -10062,25 +10078,7 @@
           <w:sz w:val="24"/>
           <w:szCs w:val="24"/>
         </w:rPr>
-        <w:t xml:space="preserve">Claro que esse contato também </w:t>
-      </w:r>
-      <w:proofErr w:type="gramStart"/>
-      <w:r>
-        <w:rPr>
-          <w:rFonts w:ascii="Arial" w:hAnsi="Arial" w:cs="Arial"/>
-          <w:sz w:val="24"/>
-          <w:szCs w:val="24"/>
-        </w:rPr>
-        <w:t>é,</w:t>
-      </w:r>
-      <w:proofErr w:type="gramEnd"/>
-      <w:r>
-        <w:rPr>
-          <w:rFonts w:ascii="Arial" w:hAnsi="Arial" w:cs="Arial"/>
-          <w:sz w:val="24"/>
-          <w:szCs w:val="24"/>
-        </w:rPr>
-        <w:t xml:space="preserve"> por vezes, possível </w:t>
+        <w:t xml:space="preserve">Claro que esse contato também é, por vezes, possível </w:t>
       </w:r>
       <w:r>
         <w:rPr>
@@ -10128,33 +10126,15 @@
           <w:sz w:val="24"/>
           <w:szCs w:val="24"/>
         </w:rPr>
-        <w:t xml:space="preserve">nde abrangência, uma página no </w:t>
-      </w:r>
-      <w:proofErr w:type="spellStart"/>
-      <w:r>
-        <w:rPr>
-          <w:rFonts w:ascii="Arial" w:hAnsi="Arial" w:cs="Arial"/>
-          <w:sz w:val="24"/>
-          <w:szCs w:val="24"/>
-        </w:rPr>
-        <w:t>F</w:t>
-      </w:r>
-      <w:r>
-        <w:rPr>
-          <w:rFonts w:ascii="Arial" w:hAnsi="Arial" w:cs="Arial"/>
-          <w:sz w:val="24"/>
-          <w:szCs w:val="24"/>
-        </w:rPr>
-        <w:t>acebook</w:t>
-      </w:r>
-      <w:proofErr w:type="spellEnd"/>
-      <w:r>
-        <w:rPr>
-          <w:rFonts w:ascii="Arial" w:hAnsi="Arial" w:cs="Arial"/>
-          <w:sz w:val="24"/>
-          <w:szCs w:val="24"/>
-        </w:rPr>
-        <w:t xml:space="preserve"> não consegue substituir o domínio oficial da instituição. E</w:t>
+        <w:t>nde abrangência, uma página no F</w:t>
+      </w:r>
+      <w:r>
+        <w:rPr>
+          <w:rFonts w:ascii="Arial" w:hAnsi="Arial" w:cs="Arial"/>
+          <w:sz w:val="24"/>
+          <w:szCs w:val="24"/>
+        </w:rPr>
+        <w:t>acebook não consegue substituir o domínio oficial da instituição. E</w:t>
       </w:r>
       <w:r>
         <w:rPr>
@@ -10206,6 +10186,7 @@
           <w:sz w:val="24"/>
           <w:szCs w:val="24"/>
         </w:rPr>
+        <w:lastRenderedPageBreak/>
         <w:t xml:space="preserve">Existem dezenas de </w:t>
       </w:r>
       <w:r>
@@ -10238,40 +10219,28 @@
           <w:sz w:val="24"/>
           <w:szCs w:val="24"/>
         </w:rPr>
-        <w:t xml:space="preserve">s, e manter continuidade é um </w:t>
-      </w:r>
-      <w:proofErr w:type="gramStart"/>
-      <w:r>
-        <w:rPr>
-          <w:rFonts w:ascii="Arial" w:hAnsi="Arial" w:cs="Arial"/>
-          <w:sz w:val="24"/>
-          <w:szCs w:val="24"/>
-        </w:rPr>
-        <w:t>deles</w:t>
-      </w:r>
-      <w:r>
-        <w:rPr>
-          <w:rFonts w:ascii="Arial" w:hAnsi="Arial" w:cs="Arial"/>
-          <w:color w:val="00B0F0"/>
-          <w:sz w:val="24"/>
-          <w:szCs w:val="24"/>
-        </w:rPr>
-        <w:t>[</w:t>
-      </w:r>
-      <w:proofErr w:type="gramEnd"/>
-      <w:r>
-        <w:rPr>
-          <w:rFonts w:ascii="Arial" w:hAnsi="Arial" w:cs="Arial"/>
-          <w:color w:val="00B0F0"/>
-          <w:sz w:val="24"/>
-          <w:szCs w:val="24"/>
-        </w:rPr>
-        <w:t>quem disse isso?</w:t>
-      </w:r>
-      <w:r>
-        <w:rPr>
-          <w:rFonts w:ascii="Arial" w:hAnsi="Arial" w:cs="Arial"/>
-          <w:color w:val="00B0F0"/>
+        <w:t xml:space="preserve">s, e manter continuidade é um deles. </w:t>
+      </w:r>
+      <w:r>
+        <w:rPr>
+          <w:rFonts w:ascii="Arial" w:hAnsi="Arial" w:cs="Arial"/>
+          <w:sz w:val="24"/>
+          <w:szCs w:val="24"/>
+        </w:rPr>
+        <w:t xml:space="preserve">Segundo </w:t>
+      </w:r>
+      <w:r>
+        <w:rPr>
+          <w:rFonts w:ascii="Arial" w:hAnsi="Arial" w:cs="Arial"/>
+          <w:sz w:val="24"/>
+          <w:szCs w:val="24"/>
+        </w:rPr>
+        <w:t>Krug</w:t>
+      </w:r>
+      <w:r>
+        <w:rPr>
+          <w:rFonts w:ascii="Arial" w:hAnsi="Arial" w:cs="Arial"/>
+          <w:color w:val="5B9BD5" w:themeColor="accent1"/>
           <w:sz w:val="24"/>
           <w:szCs w:val="24"/>
         </w:rPr>
@@ -10280,29 +10249,74 @@
       <w:r>
         <w:rPr>
           <w:rFonts w:ascii="Arial" w:hAnsi="Arial" w:cs="Arial"/>
-          <w:b/>
-          <w:color w:val="00B0F0"/>
-          <w:sz w:val="24"/>
-          <w:szCs w:val="24"/>
-        </w:rPr>
-        <w:t>NÃO ME FAÇA PENSAR</w:t>
-      </w:r>
-      <w:r>
-        <w:rPr>
-          <w:rFonts w:ascii="Arial" w:hAnsi="Arial" w:cs="Arial"/>
-          <w:color w:val="00B0F0"/>
-          <w:sz w:val="24"/>
-          <w:szCs w:val="24"/>
-        </w:rPr>
-        <w:t>]</w:t>
-      </w:r>
-      <w:r>
-        <w:rPr>
-          <w:rFonts w:ascii="Arial" w:hAnsi="Arial" w:cs="Arial"/>
-          <w:sz w:val="24"/>
-          <w:szCs w:val="24"/>
-        </w:rPr>
-        <w:t>. É muito importante manter um</w:t>
+          <w:sz w:val="24"/>
+          <w:szCs w:val="24"/>
+        </w:rPr>
+        <w:t>(2008</w:t>
+      </w:r>
+      <w:r>
+        <w:rPr>
+          <w:rFonts w:ascii="Arial" w:hAnsi="Arial" w:cs="Arial"/>
+          <w:sz w:val="24"/>
+          <w:szCs w:val="24"/>
+        </w:rPr>
+        <w:t>)</w:t>
+      </w:r>
+      <w:r>
+        <w:rPr>
+          <w:rFonts w:ascii="Arial" w:hAnsi="Arial" w:cs="Arial"/>
+          <w:sz w:val="24"/>
+          <w:szCs w:val="24"/>
+        </w:rPr>
+        <w:t xml:space="preserve">, </w:t>
+      </w:r>
+      <w:r>
+        <w:rPr>
+          <w:rFonts w:ascii="Arial" w:hAnsi="Arial" w:cs="Arial"/>
+          <w:sz w:val="24"/>
+          <w:szCs w:val="24"/>
+        </w:rPr>
+        <w:t>“a</w:t>
+      </w:r>
+      <w:r>
+        <w:rPr>
+          <w:rFonts w:ascii="Arial" w:hAnsi="Arial" w:cs="Arial"/>
+          <w:sz w:val="24"/>
+          <w:szCs w:val="24"/>
+        </w:rPr>
+        <w:t xml:space="preserve"> aparência das coisas, seus nomes bem escolhidos, a organização da página, </w:t>
+      </w:r>
+      <w:r>
+        <w:rPr>
+          <w:rFonts w:ascii="Arial" w:hAnsi="Arial" w:cs="Arial"/>
+          <w:sz w:val="24"/>
+          <w:szCs w:val="24"/>
+        </w:rPr>
+        <w:t xml:space="preserve">e a pequena quantidade de texto cuidadosamente colocado devem trabalhar juntos para </w:t>
+      </w:r>
+      <w:r>
+        <w:rPr>
+          <w:rFonts w:ascii="Arial" w:hAnsi="Arial" w:cs="Arial"/>
+          <w:sz w:val="24"/>
+          <w:szCs w:val="24"/>
+        </w:rPr>
+        <w:t>criar</w:t>
+      </w:r>
+      <w:r>
+        <w:rPr>
+          <w:rFonts w:ascii="Arial" w:hAnsi="Arial" w:cs="Arial"/>
+          <w:sz w:val="24"/>
+          <w:szCs w:val="24"/>
+        </w:rPr>
+        <w:t xml:space="preserve"> um reconhecimento quase instantâneo”. </w:t>
+      </w:r>
+      <w:r>
+        <w:rPr>
+          <w:rFonts w:ascii="Arial" w:hAnsi="Arial" w:cs="Arial"/>
+          <w:sz w:val="24"/>
+          <w:szCs w:val="24"/>
+        </w:rPr>
+        <w:t>É muito importante manter um</w:t>
       </w:r>
       <w:r>
         <w:rPr>
@@ -10318,7 +10332,23 @@
           <w:sz w:val="24"/>
           <w:szCs w:val="24"/>
         </w:rPr>
-        <w:t>, não que todos os sites precisem ser todos iguais e terem a mesma cara,</w:t>
+        <w:t xml:space="preserve">, não que os sites </w:t>
+      </w:r>
+      <w:r>
+        <w:rPr>
+          <w:rFonts w:ascii="Arial" w:hAnsi="Arial" w:cs="Arial"/>
+          <w:sz w:val="24"/>
+          <w:szCs w:val="24"/>
+        </w:rPr>
+        <w:t xml:space="preserve">do grupo do CPS </w:t>
+      </w:r>
+      <w:r>
+        <w:rPr>
+          <w:rFonts w:ascii="Arial" w:hAnsi="Arial" w:cs="Arial"/>
+          <w:sz w:val="24"/>
+          <w:szCs w:val="24"/>
+        </w:rPr>
+        <w:t>precisem ser todos iguais e terem a mesma cara,</w:t>
       </w:r>
       <w:r>
         <w:rPr>
@@ -10334,27 +10364,62 @@
           <w:sz w:val="24"/>
           <w:szCs w:val="24"/>
         </w:rPr>
-        <w:t xml:space="preserve"> é preciso uma padronização de cores, fontes, tamanhos. E isso também deve ser pensado na versão móvel.</w:t>
-      </w:r>
-    </w:p>
-    <w:p>
-      <w:pPr>
-        <w:spacing w:after="0" w:line="360" w:lineRule="auto"/>
+        <w:t xml:space="preserve"> é preciso uma padronização de cores, fontes, tamanhos. </w:t>
+      </w:r>
+      <w:r>
+        <w:rPr>
+          <w:rFonts w:ascii="Arial" w:hAnsi="Arial" w:cs="Arial"/>
+          <w:sz w:val="24"/>
+          <w:szCs w:val="24"/>
+        </w:rPr>
+        <w:t xml:space="preserve">Essas regras servem para evitar que o usuário se sinta habituado dentro de todo o site, não sentindo grandes choques durante a navegação, mas entendendo que todo o conteúdo diz respeito à um mesmo lugar. </w:t>
+      </w:r>
+    </w:p>
+    <w:p>
+      <w:pPr>
+        <w:spacing w:line="360" w:lineRule="auto"/>
         <w:ind w:firstLine="851"/>
         <w:jc w:val="both"/>
         <w:rPr>
           <w:rFonts w:ascii="Arial" w:hAnsi="Arial" w:cs="Arial"/>
-          <w:sz w:val="24"/>
-          <w:szCs w:val="24"/>
-        </w:rPr>
-      </w:pPr>
-      <w:r>
-        <w:rPr>
-          <w:rFonts w:ascii="Arial" w:hAnsi="Arial" w:cs="Arial"/>
-          <w:sz w:val="24"/>
-          <w:szCs w:val="24"/>
-        </w:rPr>
-        <w:t>O mercado atual está migra</w:t>
+          <w:color w:val="333333"/>
+          <w:spacing w:val="-5"/>
+          <w:sz w:val="23"/>
+          <w:szCs w:val="23"/>
+          <w:shd w:val="clear" w:color="auto" w:fill="FFFFFF"/>
+        </w:rPr>
+      </w:pPr>
+      <w:r>
+        <w:rPr>
+          <w:rFonts w:ascii="Arial" w:hAnsi="Arial" w:cs="Arial"/>
+          <w:sz w:val="24"/>
+          <w:szCs w:val="24"/>
+        </w:rPr>
+        <w:t>Além disso,</w:t>
+      </w:r>
+      <w:r>
+        <w:rPr>
+          <w:rFonts w:ascii="Arial" w:hAnsi="Arial" w:cs="Arial"/>
+          <w:sz w:val="24"/>
+          <w:szCs w:val="24"/>
+        </w:rPr>
+        <w:t xml:space="preserve"> </w:t>
+      </w:r>
+      <w:r>
+        <w:rPr>
+          <w:rFonts w:ascii="Arial" w:hAnsi="Arial" w:cs="Arial"/>
+          <w:sz w:val="24"/>
+          <w:szCs w:val="24"/>
+        </w:rPr>
+        <w:t>o</w:t>
+      </w:r>
+      <w:r>
+        <w:rPr>
+          <w:rFonts w:ascii="Arial" w:hAnsi="Arial" w:cs="Arial"/>
+          <w:sz w:val="24"/>
+          <w:szCs w:val="24"/>
+        </w:rPr>
+        <w:t xml:space="preserve"> mercado atual está migra</w:t>
       </w:r>
       <w:r>
         <w:rPr>
@@ -10370,130 +10435,114 @@
           <w:sz w:val="24"/>
           <w:szCs w:val="24"/>
         </w:rPr>
-        <w:t xml:space="preserve">do para os dispositivos </w:t>
-      </w:r>
-      <w:proofErr w:type="gramStart"/>
-      <w:r>
-        <w:rPr>
-          <w:rFonts w:ascii="Arial" w:hAnsi="Arial" w:cs="Arial"/>
-          <w:sz w:val="24"/>
-          <w:szCs w:val="24"/>
-        </w:rPr>
-        <w:t>móveis</w:t>
-      </w:r>
-      <w:r>
-        <w:rPr>
-          <w:rFonts w:ascii="Arial" w:hAnsi="Arial" w:cs="Arial"/>
-          <w:color w:val="00B0F0"/>
-          <w:sz w:val="24"/>
-          <w:szCs w:val="24"/>
-        </w:rPr>
-        <w:t>[</w:t>
-      </w:r>
-      <w:proofErr w:type="gramEnd"/>
-      <w:r>
-        <w:rPr>
-          <w:rFonts w:ascii="Arial" w:hAnsi="Arial" w:cs="Arial"/>
-          <w:color w:val="00B0F0"/>
-          <w:sz w:val="24"/>
-          <w:szCs w:val="24"/>
-        </w:rPr>
-        <w:t>quem disse isso?]</w:t>
-      </w:r>
-      <w:r>
-        <w:rPr>
-          <w:rFonts w:ascii="Arial" w:hAnsi="Arial" w:cs="Arial"/>
-          <w:sz w:val="24"/>
-          <w:szCs w:val="24"/>
-        </w:rPr>
-        <w:t xml:space="preserve">. No mundo, o número de dispositivos móveis ultrapassou cerca de 50% da </w:t>
-      </w:r>
-      <w:r>
-        <w:rPr>
-          <w:rFonts w:ascii="Arial" w:hAnsi="Arial" w:cs="Arial"/>
-          <w:sz w:val="24"/>
-          <w:szCs w:val="24"/>
-        </w:rPr>
-        <w:lastRenderedPageBreak/>
-        <w:t xml:space="preserve">população mundial em 2014, crescendo cerca de 5% ao ano. No </w:t>
-      </w:r>
-      <w:r>
-        <w:rPr>
-          <w:rFonts w:ascii="Arial" w:hAnsi="Arial" w:cs="Arial"/>
-          <w:color w:val="FF0000"/>
-          <w:sz w:val="24"/>
-          <w:szCs w:val="24"/>
-        </w:rPr>
-        <w:t>B</w:t>
-      </w:r>
-      <w:r>
-        <w:rPr>
-          <w:rFonts w:ascii="Arial" w:hAnsi="Arial" w:cs="Arial"/>
-          <w:color w:val="FF0000"/>
-          <w:sz w:val="24"/>
-          <w:szCs w:val="24"/>
-        </w:rPr>
-        <w:t>rasil,</w:t>
-      </w:r>
-      <w:r>
-        <w:rPr>
-          <w:rFonts w:ascii="Arial" w:hAnsi="Arial" w:cs="Arial"/>
-          <w:sz w:val="24"/>
-          <w:szCs w:val="24"/>
-        </w:rPr>
-        <w:t xml:space="preserve"> hoje, já há mais de </w:t>
-      </w:r>
-      <w:proofErr w:type="gramStart"/>
-      <w:r>
-        <w:rPr>
-          <w:rFonts w:ascii="Arial" w:hAnsi="Arial" w:cs="Arial"/>
-          <w:sz w:val="24"/>
-          <w:szCs w:val="24"/>
-        </w:rPr>
-        <w:t>7</w:t>
-      </w:r>
-      <w:proofErr w:type="gramEnd"/>
-      <w:r>
-        <w:rPr>
-          <w:rFonts w:ascii="Arial" w:hAnsi="Arial" w:cs="Arial"/>
-          <w:sz w:val="24"/>
-          <w:szCs w:val="24"/>
-        </w:rPr>
-        <w:t xml:space="preserve"> milhões de usuários que acessam</w:t>
-      </w:r>
-      <w:r>
-        <w:rPr>
-          <w:rFonts w:ascii="Arial" w:hAnsi="Arial" w:cs="Arial"/>
-          <w:sz w:val="24"/>
-          <w:szCs w:val="24"/>
-        </w:rPr>
-        <w:t xml:space="preserve"> a internet</w:t>
-      </w:r>
-      <w:r>
-        <w:rPr>
-          <w:rFonts w:ascii="Arial" w:hAnsi="Arial" w:cs="Arial"/>
-          <w:sz w:val="24"/>
-          <w:szCs w:val="24"/>
-        </w:rPr>
-        <w:t xml:space="preserve"> exclusivamente através de celulares e </w:t>
-      </w:r>
-      <w:proofErr w:type="spellStart"/>
-      <w:r>
-        <w:rPr>
-          <w:rFonts w:ascii="Arial" w:hAnsi="Arial" w:cs="Arial"/>
-          <w:sz w:val="24"/>
-          <w:szCs w:val="24"/>
-        </w:rPr>
-        <w:t>tablets</w:t>
-      </w:r>
-      <w:proofErr w:type="spellEnd"/>
-      <w:r>
-        <w:rPr>
-          <w:rFonts w:ascii="Arial" w:hAnsi="Arial" w:cs="Arial"/>
-          <w:sz w:val="24"/>
-          <w:szCs w:val="24"/>
-        </w:rPr>
-        <w:t>. Isso representa 11,5% dos usuários de internet no país, sendo que pouco mais de 40% acessam através de computadores</w:t>
+        <w:t>do para os dispos</w:t>
+      </w:r>
+      <w:r>
+        <w:rPr>
+          <w:rFonts w:ascii="Arial" w:hAnsi="Arial" w:cs="Arial"/>
+          <w:sz w:val="24"/>
+          <w:szCs w:val="24"/>
+        </w:rPr>
+        <w:t>itivos móveis. No mundo,</w:t>
+      </w:r>
+      <w:r>
+        <w:rPr>
+          <w:rFonts w:ascii="Arial" w:hAnsi="Arial" w:cs="Arial"/>
+          <w:sz w:val="24"/>
+          <w:szCs w:val="24"/>
+        </w:rPr>
+        <w:t xml:space="preserve"> de acordo com uma pesquisa realizada pelo um grupo estrangeiro </w:t>
+      </w:r>
+      <w:r>
+        <w:rPr>
+          <w:rFonts w:ascii="Arial" w:hAnsi="Arial" w:cs="Arial"/>
+          <w:i/>
+          <w:sz w:val="24"/>
+          <w:szCs w:val="24"/>
+        </w:rPr>
+        <w:t xml:space="preserve">We are social </w:t>
+      </w:r>
+      <w:r>
+        <w:rPr>
+          <w:rFonts w:ascii="Arial" w:hAnsi="Arial" w:cs="Arial"/>
+          <w:sz w:val="24"/>
+          <w:szCs w:val="24"/>
+        </w:rPr>
+        <w:t>(2015),</w:t>
+      </w:r>
+      <w:r>
+        <w:rPr>
+          <w:rFonts w:ascii="Arial" w:hAnsi="Arial" w:cs="Arial"/>
+          <w:sz w:val="24"/>
+          <w:szCs w:val="24"/>
+        </w:rPr>
+        <w:t xml:space="preserve"> o número de dispositivos móveis ultrapassou cerca de 50% da população mundial em 2014, crescendo cerca de 5% ao ano. </w:t>
+      </w:r>
+      <w:r>
+        <w:rPr>
+          <w:rFonts w:ascii="Arial" w:hAnsi="Arial" w:cs="Arial"/>
+          <w:sz w:val="24"/>
+          <w:szCs w:val="24"/>
+        </w:rPr>
+        <w:t>No Brasil, s</w:t>
+      </w:r>
+      <w:r>
+        <w:rPr>
+          <w:rFonts w:ascii="Arial" w:hAnsi="Arial" w:cs="Arial"/>
+          <w:sz w:val="24"/>
+          <w:szCs w:val="24"/>
+        </w:rPr>
+        <w:t>egundo a mais recente pesquisa realizada pelo Pnad</w:t>
+      </w:r>
+      <w:r>
+        <w:rPr>
+          <w:rFonts w:ascii="Arial" w:hAnsi="Arial" w:cs="Arial"/>
+          <w:sz w:val="24"/>
+          <w:szCs w:val="24"/>
+        </w:rPr>
+        <w:t>-IBGE</w:t>
+      </w:r>
+      <w:r>
+        <w:rPr>
+          <w:rFonts w:ascii="Arial" w:hAnsi="Arial" w:cs="Arial"/>
+          <w:sz w:val="24"/>
+          <w:szCs w:val="24"/>
+        </w:rPr>
+        <w:t xml:space="preserve"> e Ministério das </w:t>
+      </w:r>
+      <w:r>
+        <w:rPr>
+          <w:rFonts w:ascii="Arial" w:hAnsi="Arial" w:cs="Arial"/>
+          <w:sz w:val="24"/>
+          <w:szCs w:val="24"/>
+        </w:rPr>
+        <w:t>C</w:t>
+      </w:r>
+      <w:bookmarkStart w:id="0" w:name="_GoBack"/>
+      <w:bookmarkEnd w:id="0"/>
+      <w:r>
+        <w:rPr>
+          <w:rFonts w:ascii="Arial" w:hAnsi="Arial" w:cs="Arial"/>
+          <w:sz w:val="24"/>
+          <w:szCs w:val="24"/>
+        </w:rPr>
+        <w:t>omunicações, sobre o acesso à internet no brasil (2013), cerca de 88% dos usuários brasileiros utilizavam computador, 53,6% utilizavam celulares e 17,2% acessavam através de tablets. Sendo que destes, 40% tem acesso apenas através de computadores e 11,5% através de celulares e tablets</w:t>
+      </w:r>
+      <w:r>
+        <w:rPr>
+          <w:rFonts w:ascii="Arial" w:hAnsi="Arial" w:cs="Arial"/>
+          <w:sz w:val="24"/>
+          <w:szCs w:val="24"/>
+        </w:rPr>
+        <w:t>. Essa é uma margem muito expressi</w:t>
+      </w:r>
+      <w:r>
+        <w:rPr>
+          <w:rFonts w:ascii="Arial" w:hAnsi="Arial" w:cs="Arial"/>
+          <w:sz w:val="24"/>
+          <w:szCs w:val="24"/>
+        </w:rPr>
+        <w:t>va, e os websites precisam estar preparados para essa mudança e proporcionar um ambiente amigável a todos.</w:t>
       </w:r>
       <w:r>
         <w:rPr>
@@ -10502,23 +10551,6 @@
           <w:szCs w:val="24"/>
         </w:rPr>
         <w:t xml:space="preserve"> </w:t>
-      </w:r>
-      <w:r>
-        <w:rPr>
-          <w:rFonts w:ascii="Arial" w:hAnsi="Arial" w:cs="Arial"/>
-          <w:color w:val="00B0F0"/>
-          <w:sz w:val="24"/>
-          <w:szCs w:val="24"/>
-        </w:rPr>
-        <w:t>[de onde vieram esses dados?]</w:t>
-      </w:r>
-      <w:r>
-        <w:rPr>
-          <w:rFonts w:ascii="Arial" w:hAnsi="Arial" w:cs="Arial"/>
-          <w:sz w:val="24"/>
-          <w:szCs w:val="24"/>
-        </w:rPr>
-        <w:t>. Essa é uma margem muito expressiva, e os websites precisam estar preparados para essa mudança e proporcionar um ambiente amigável a todos.</w:t>
       </w:r>
     </w:p>
     <w:p>
@@ -10566,15 +10598,7 @@
         </w:rPr>
       </w:pPr>
       <w:r>
-        <w:t xml:space="preserve">Identificamos a falta de padronização em </w:t>
-      </w:r>
-      <w:proofErr w:type="spellStart"/>
-      <w:r>
-        <w:t>websites</w:t>
-      </w:r>
-      <w:proofErr w:type="spellEnd"/>
-      <w:r>
-        <w:t xml:space="preserve"> institucionais do CPS. Muitos deles têm design e organização diferentes, distinguindo em cores, disposição, fontes. </w:t>
+        <w:t xml:space="preserve">Identificamos a falta de padronização em websites institucionais do CPS. Muitos deles têm design e organização diferentes, distinguindo em cores, disposição, fontes. </w:t>
       </w:r>
       <w:r>
         <w:t xml:space="preserve">Algumas dessas instituições, inclusive, </w:t>
@@ -10651,7 +10675,7 @@
         <w:pStyle w:val="Default"/>
         <w:numPr>
           <w:ilvl w:val="1"/>
-          <w:numId w:val="6"/>
+          <w:numId w:val="8"/>
         </w:numPr>
         <w:spacing w:before="240" w:after="240" w:line="360" w:lineRule="auto"/>
         <w:jc w:val="both"/>
@@ -10663,7 +10687,13 @@
         <w:rPr>
           <w:b/>
         </w:rPr>
-        <w:t xml:space="preserve"> Problema da pesquisa</w:t>
+        <w:t xml:space="preserve"> </w:t>
+      </w:r>
+      <w:r>
+        <w:rPr>
+          <w:b/>
+        </w:rPr>
+        <w:t>Problema da pesquisa</w:t>
       </w:r>
     </w:p>
     <w:p>
@@ -10677,6 +10707,7 @@
         </w:rPr>
       </w:pPr>
       <w:r>
+        <w:lastRenderedPageBreak/>
         <w:t>Fornecer uma ferramenta de desenvolvimento para websites institucionais do Centro Paula Souza que esteja de acordo com suas regras de identidade e resolva o problema de falta de padronização de seus portais.</w:t>
       </w:r>
     </w:p>
@@ -10716,53 +10747,10 @@
         </w:rPr>
       </w:pPr>
       <w:r>
-        <w:rPr>
-          <w:color w:val="FF0000"/>
-        </w:rPr>
-        <w:t>Existe uma</w:t>
-      </w:r>
-      <w:r>
-        <w:rPr>
-          <w:color w:val="FF0000"/>
-        </w:rPr>
-        <w:t xml:space="preserve"> falta de padronização </w:t>
-      </w:r>
-      <w:r>
-        <w:rPr>
-          <w:color w:val="FF0000"/>
-        </w:rPr>
-        <w:t xml:space="preserve">nos </w:t>
-      </w:r>
-      <w:proofErr w:type="spellStart"/>
-      <w:r>
-        <w:rPr>
-          <w:color w:val="FF0000"/>
-        </w:rPr>
-        <w:t>websites</w:t>
-      </w:r>
-      <w:proofErr w:type="spellEnd"/>
-      <w:r>
-        <w:rPr>
-          <w:color w:val="FF0000"/>
-        </w:rPr>
-        <w:t xml:space="preserve"> institucionais do Centro Paula Souza, cada </w:t>
-      </w:r>
-      <w:proofErr w:type="spellStart"/>
-      <w:r>
-        <w:rPr>
-          <w:color w:val="FF0000"/>
-        </w:rPr>
-        <w:t>website</w:t>
-      </w:r>
-      <w:proofErr w:type="spellEnd"/>
-      <w:r>
-        <w:rPr>
-          <w:color w:val="FF0000"/>
-        </w:rPr>
-        <w:t xml:space="preserve"> dispõe seu próprio layout e muitos deles não fazem uso do manual de identidade proposto pelo centro. O</w:t>
-      </w:r>
-      <w:r>
-        <w:t xml:space="preserve"> desenvolvimento de forma</w:t>
+        <w:t xml:space="preserve">O </w:t>
+      </w:r>
+      <w:r>
+        <w:t>desenvolvimento de forma</w:t>
       </w:r>
       <w:r>
         <w:t xml:space="preserve"> uniformizada</w:t>
@@ -10774,15 +10762,7 @@
         <w:t>traz</w:t>
       </w:r>
       <w:r>
-        <w:t xml:space="preserve"> mais credibilidade ao </w:t>
-      </w:r>
-      <w:proofErr w:type="spellStart"/>
-      <w:r>
-        <w:t>website</w:t>
-      </w:r>
-      <w:proofErr w:type="spellEnd"/>
-      <w:r>
-        <w:t xml:space="preserve">, tornando-o </w:t>
+        <w:t xml:space="preserve"> mais credibilidade ao website, tornando-o </w:t>
       </w:r>
       <w:r>
         <w:t xml:space="preserve">mais </w:t>
@@ -10847,6 +10827,12 @@
         <w:rPr>
           <w:b/>
         </w:rPr>
+        <w:t xml:space="preserve">1.3 </w:t>
+      </w:r>
+      <w:r>
+        <w:rPr>
+          <w:b/>
+        </w:rPr>
         <w:t>Objetivos</w:t>
       </w:r>
     </w:p>
@@ -10875,7 +10861,47 @@
           <w:sz w:val="24"/>
           <w:szCs w:val="24"/>
         </w:rPr>
-        <w:t xml:space="preserve"> e específico que buscamos alcançar com nosso trabalho.</w:t>
+        <w:t xml:space="preserve"> e específico que busca</w:t>
+      </w:r>
+      <w:r>
+        <w:rPr>
+          <w:rFonts w:ascii="Arial" w:hAnsi="Arial" w:cs="Arial"/>
+          <w:sz w:val="24"/>
+          <w:szCs w:val="24"/>
+        </w:rPr>
+        <w:t>m</w:t>
+      </w:r>
+      <w:r>
+        <w:rPr>
+          <w:rFonts w:ascii="Arial" w:hAnsi="Arial" w:cs="Arial"/>
+          <w:sz w:val="24"/>
+          <w:szCs w:val="24"/>
+        </w:rPr>
+        <w:t xml:space="preserve"> </w:t>
+      </w:r>
+      <w:r>
+        <w:rPr>
+          <w:rFonts w:ascii="Arial" w:hAnsi="Arial" w:cs="Arial"/>
+          <w:sz w:val="24"/>
+          <w:szCs w:val="24"/>
+        </w:rPr>
+        <w:t>alcançar com no</w:t>
+      </w:r>
+      <w:r>
+        <w:rPr>
+          <w:rFonts w:ascii="Arial" w:hAnsi="Arial" w:cs="Arial"/>
+          <w:sz w:val="24"/>
+          <w:szCs w:val="24"/>
+        </w:rPr>
+        <w:t xml:space="preserve"> presente</w:t>
+      </w:r>
+      <w:r>
+        <w:rPr>
+          <w:rFonts w:ascii="Arial" w:hAnsi="Arial" w:cs="Arial"/>
+          <w:sz w:val="24"/>
+          <w:szCs w:val="24"/>
+        </w:rPr>
+        <w:t xml:space="preserve"> trabalho.</w:t>
       </w:r>
     </w:p>
     <w:p>
@@ -10930,7 +10956,6 @@
           <w:sz w:val="24"/>
           <w:szCs w:val="24"/>
         </w:rPr>
-        <w:lastRenderedPageBreak/>
         <w:t xml:space="preserve">O </w:t>
       </w:r>
       <w:r>
@@ -10947,7 +10972,15 @@
           <w:sz w:val="24"/>
           <w:szCs w:val="24"/>
         </w:rPr>
-        <w:t xml:space="preserve">do presente trabalho </w:t>
+        <w:t xml:space="preserve">do </w:t>
+      </w:r>
+      <w:r>
+        <w:rPr>
+          <w:rFonts w:ascii="Arial" w:hAnsi="Arial" w:cs="Arial"/>
+          <w:sz w:val="24"/>
+          <w:szCs w:val="24"/>
+        </w:rPr>
+        <w:t xml:space="preserve">trabalho </w:t>
       </w:r>
       <w:r>
         <w:rPr>
@@ -11023,40 +11056,26 @@
         <w:jc w:val="both"/>
         <w:rPr>
           <w:rFonts w:ascii="Arial" w:hAnsi="Arial" w:cs="Arial"/>
+          <w:sz w:val="24"/>
+          <w:szCs w:val="24"/>
+        </w:rPr>
+      </w:pPr>
+      <w:r>
+        <w:rPr>
+          <w:rFonts w:ascii="Arial" w:hAnsi="Arial" w:cs="Arial"/>
           <w:color w:val="00B0F0"/>
           <w:sz w:val="24"/>
           <w:szCs w:val="24"/>
         </w:rPr>
-      </w:pPr>
-      <w:r>
-        <w:rPr>
-          <w:rFonts w:ascii="Arial" w:hAnsi="Arial" w:cs="Arial"/>
-          <w:color w:val="00B0F0"/>
-          <w:sz w:val="24"/>
-          <w:szCs w:val="24"/>
-        </w:rPr>
-        <w:tab/>
-        <w:t>Atingirá os seguintes tópicos</w:t>
-      </w:r>
-      <w:proofErr w:type="gramStart"/>
-      <w:r>
-        <w:rPr>
-          <w:rFonts w:ascii="Arial" w:hAnsi="Arial" w:cs="Arial"/>
-          <w:color w:val="00B0F0"/>
-          <w:sz w:val="24"/>
-          <w:szCs w:val="24"/>
-        </w:rPr>
-        <w:t xml:space="preserve"> a saber</w:t>
-      </w:r>
-      <w:proofErr w:type="gramEnd"/>
-      <w:r>
-        <w:rPr>
-          <w:rFonts w:ascii="Arial" w:hAnsi="Arial" w:cs="Arial"/>
-          <w:color w:val="00B0F0"/>
-          <w:sz w:val="24"/>
-          <w:szCs w:val="24"/>
-        </w:rPr>
-        <w:t>:</w:t>
+        <w:tab/>
+      </w:r>
+      <w:r>
+        <w:rPr>
+          <w:rFonts w:ascii="Arial" w:hAnsi="Arial" w:cs="Arial"/>
+          <w:sz w:val="24"/>
+          <w:szCs w:val="24"/>
+        </w:rPr>
+        <w:t>Atingirá os seguintes tópicos a saber:</w:t>
       </w:r>
     </w:p>
     <w:p>
@@ -11070,28 +11089,17 @@
         <w:jc w:val="both"/>
         <w:rPr>
           <w:rFonts w:ascii="Arial" w:hAnsi="Arial" w:cs="Arial"/>
-          <w:color w:val="00B0F0"/>
-          <w:sz w:val="24"/>
-          <w:szCs w:val="24"/>
-        </w:rPr>
-      </w:pPr>
-      <w:r>
-        <w:rPr>
-          <w:rFonts w:ascii="Arial" w:hAnsi="Arial" w:cs="Arial"/>
-          <w:color w:val="00B0F0"/>
-          <w:sz w:val="24"/>
-          <w:szCs w:val="24"/>
-        </w:rPr>
-        <w:t>O</w:t>
-      </w:r>
-      <w:r>
-        <w:rPr>
-          <w:rFonts w:ascii="Arial" w:hAnsi="Arial" w:cs="Arial"/>
-          <w:color w:val="00B0F0"/>
-          <w:sz w:val="24"/>
-          <w:szCs w:val="24"/>
-        </w:rPr>
-        <w:t xml:space="preserve">bter uma unificação, </w:t>
+          <w:sz w:val="24"/>
+          <w:szCs w:val="24"/>
+        </w:rPr>
+      </w:pPr>
+      <w:r>
+        <w:rPr>
+          <w:rFonts w:ascii="Arial" w:hAnsi="Arial" w:cs="Arial"/>
+          <w:sz w:val="24"/>
+          <w:szCs w:val="24"/>
+        </w:rPr>
+        <w:t>Padronização do design das instituições no contexto de autarquia do Centro Paula Souza;</w:t>
       </w:r>
     </w:p>
     <w:p>
@@ -11105,28 +11113,33 @@
         <w:jc w:val="both"/>
         <w:rPr>
           <w:rFonts w:ascii="Arial" w:hAnsi="Arial" w:cs="Arial"/>
-          <w:color w:val="00B0F0"/>
-          <w:sz w:val="24"/>
-          <w:szCs w:val="24"/>
-        </w:rPr>
-      </w:pPr>
-      <w:r>
-        <w:rPr>
-          <w:rFonts w:ascii="Arial" w:hAnsi="Arial" w:cs="Arial"/>
-          <w:color w:val="00B0F0"/>
-          <w:sz w:val="24"/>
-          <w:szCs w:val="24"/>
-        </w:rPr>
-        <w:t xml:space="preserve">Utilização de </w:t>
-      </w:r>
-      <w:r>
-        <w:rPr>
-          <w:rFonts w:ascii="Arial" w:hAnsi="Arial" w:cs="Arial"/>
-          <w:color w:val="00B0F0"/>
-          <w:sz w:val="24"/>
-          <w:szCs w:val="24"/>
-        </w:rPr>
-        <w:t xml:space="preserve">técnicas responsivas, </w:t>
+          <w:sz w:val="24"/>
+          <w:szCs w:val="24"/>
+        </w:rPr>
+      </w:pPr>
+      <w:r>
+        <w:rPr>
+          <w:rFonts w:ascii="Arial" w:hAnsi="Arial" w:cs="Arial"/>
+          <w:sz w:val="24"/>
+          <w:szCs w:val="24"/>
+        </w:rPr>
+        <w:t>O</w:t>
+      </w:r>
+      <w:r>
+        <w:rPr>
+          <w:rFonts w:ascii="Arial" w:hAnsi="Arial" w:cs="Arial"/>
+          <w:sz w:val="24"/>
+          <w:szCs w:val="24"/>
+        </w:rPr>
+        <w:t>bter uma unificação</w:t>
+      </w:r>
+      <w:r>
+        <w:rPr>
+          <w:rFonts w:ascii="Arial" w:hAnsi="Arial" w:cs="Arial"/>
+          <w:sz w:val="24"/>
+          <w:szCs w:val="24"/>
+        </w:rPr>
+        <w:t xml:space="preserve"> de desenvolvimento utilizando boas práticas;</w:t>
       </w:r>
     </w:p>
     <w:p>
@@ -11140,95 +11153,37 @@
         <w:jc w:val="both"/>
         <w:rPr>
           <w:rFonts w:ascii="Arial" w:hAnsi="Arial" w:cs="Arial"/>
-          <w:color w:val="00B0F0"/>
-          <w:sz w:val="24"/>
-          <w:szCs w:val="24"/>
-        </w:rPr>
-      </w:pPr>
-      <w:r>
-        <w:rPr>
-          <w:rFonts w:ascii="Arial" w:hAnsi="Arial" w:cs="Arial"/>
-          <w:color w:val="00B0F0"/>
-          <w:sz w:val="24"/>
-          <w:szCs w:val="24"/>
-        </w:rPr>
-        <w:t>Adequação ao ambiente móvel;</w:t>
-      </w:r>
-    </w:p>
-    <w:p>
-      <w:pPr>
-        <w:pStyle w:val="PargrafodaLista"/>
-        <w:numPr>
-          <w:ilvl w:val="0"/>
-          <w:numId w:val="7"/>
-        </w:numPr>
-        <w:spacing w:line="360" w:lineRule="auto"/>
-        <w:jc w:val="both"/>
-        <w:rPr>
-          <w:rFonts w:ascii="Arial" w:hAnsi="Arial" w:cs="Arial"/>
-          <w:color w:val="00B0F0"/>
-          <w:sz w:val="24"/>
-          <w:szCs w:val="24"/>
-        </w:rPr>
-      </w:pPr>
-      <w:r>
-        <w:rPr>
-          <w:rFonts w:ascii="Arial" w:hAnsi="Arial" w:cs="Arial"/>
-          <w:color w:val="00B0F0"/>
-          <w:sz w:val="24"/>
-          <w:szCs w:val="24"/>
-        </w:rPr>
-        <w:t>Padronização</w:t>
-      </w:r>
-      <w:r>
-        <w:rPr>
-          <w:rFonts w:ascii="Arial" w:hAnsi="Arial" w:cs="Arial"/>
-          <w:color w:val="00B0F0"/>
-          <w:sz w:val="24"/>
-          <w:szCs w:val="24"/>
-        </w:rPr>
-        <w:t xml:space="preserve"> </w:t>
-      </w:r>
-      <w:r>
-        <w:rPr>
-          <w:rFonts w:ascii="Arial" w:hAnsi="Arial" w:cs="Arial"/>
-          <w:color w:val="00B0F0"/>
-          <w:sz w:val="24"/>
-          <w:szCs w:val="24"/>
-        </w:rPr>
-        <w:t>d</w:t>
-      </w:r>
-      <w:r>
-        <w:rPr>
-          <w:rFonts w:ascii="Arial" w:hAnsi="Arial" w:cs="Arial"/>
-          <w:color w:val="00B0F0"/>
-          <w:sz w:val="24"/>
-          <w:szCs w:val="24"/>
-        </w:rPr>
-        <w:t>as instituições no contexto de autarquia do Centro Paula Souza.</w:t>
-      </w:r>
-    </w:p>
-    <w:p>
-      <w:pPr>
-        <w:pStyle w:val="PargrafodaLista"/>
-        <w:spacing w:line="360" w:lineRule="auto"/>
-        <w:ind w:left="1571"/>
-        <w:jc w:val="both"/>
-        <w:rPr>
-          <w:rFonts w:ascii="Arial" w:hAnsi="Arial" w:cs="Arial"/>
-          <w:color w:val="00B0F0"/>
-          <w:sz w:val="24"/>
-          <w:szCs w:val="24"/>
-        </w:rPr>
-      </w:pPr>
-    </w:p>
-    <w:p>
-      <w:pPr>
-        <w:pStyle w:val="PargrafodaLista"/>
-        <w:numPr>
-          <w:ilvl w:val="1"/>
-          <w:numId w:val="6"/>
-        </w:numPr>
+          <w:sz w:val="24"/>
+          <w:szCs w:val="24"/>
+        </w:rPr>
+      </w:pPr>
+      <w:r>
+        <w:rPr>
+          <w:rFonts w:ascii="Arial" w:hAnsi="Arial" w:cs="Arial"/>
+          <w:sz w:val="24"/>
+          <w:szCs w:val="24"/>
+        </w:rPr>
+        <w:t xml:space="preserve">Adequação </w:t>
+      </w:r>
+      <w:r>
+        <w:rPr>
+          <w:rFonts w:ascii="Arial" w:hAnsi="Arial" w:cs="Arial"/>
+          <w:sz w:val="24"/>
+          <w:szCs w:val="24"/>
+        </w:rPr>
+        <w:t xml:space="preserve">dos projetos </w:t>
+      </w:r>
+      <w:r>
+        <w:rPr>
+          <w:rFonts w:ascii="Arial" w:hAnsi="Arial" w:cs="Arial"/>
+          <w:sz w:val="24"/>
+          <w:szCs w:val="24"/>
+        </w:rPr>
+        <w:t>ao ambiente móvel;</w:t>
+      </w:r>
+    </w:p>
+    <w:p>
+      <w:pPr>
         <w:spacing w:before="240" w:line="360" w:lineRule="auto"/>
         <w:jc w:val="both"/>
         <w:rPr>
@@ -11238,6 +11193,15 @@
           <w:szCs w:val="24"/>
         </w:rPr>
       </w:pPr>
+      <w:r>
+        <w:rPr>
+          <w:rFonts w:ascii="Arial" w:hAnsi="Arial" w:cs="Arial"/>
+          <w:b/>
+          <w:sz w:val="24"/>
+          <w:szCs w:val="24"/>
+        </w:rPr>
+        <w:t>1.4</w:t>
+      </w:r>
       <w:r>
         <w:rPr>
           <w:rFonts w:ascii="Arial" w:hAnsi="Arial" w:cs="Arial"/>
@@ -11270,28 +11234,31 @@
       <w:r>
         <w:rPr>
           <w:rFonts w:ascii="Arial" w:hAnsi="Arial" w:cs="Arial"/>
-          <w:color w:val="FF0000"/>
-          <w:sz w:val="24"/>
-          <w:szCs w:val="24"/>
-        </w:rPr>
-        <w:t>utilizaremos</w:t>
-      </w:r>
-      <w:r>
-        <w:rPr>
-          <w:rFonts w:ascii="Arial" w:hAnsi="Arial" w:cs="Arial"/>
-          <w:sz w:val="24"/>
-          <w:szCs w:val="24"/>
-        </w:rPr>
-        <w:t xml:space="preserve"> pesquisas bibliográfica, documental e quantitativa, através de livros, sites/blogs técnicos e dados de pesquisa de mercado através da análise do site desenvolvido para a FATEC Rubens Lara, explorando opiniões de profissionais da área além de alunos e professores das instituições.</w:t>
-      </w:r>
-    </w:p>
-    <w:p>
-      <w:pPr>
-        <w:pStyle w:val="PargrafodaLista"/>
-        <w:numPr>
-          <w:ilvl w:val="1"/>
-          <w:numId w:val="6"/>
-        </w:numPr>
+          <w:sz w:val="24"/>
+          <w:szCs w:val="24"/>
+        </w:rPr>
+        <w:t xml:space="preserve">serão utilizadas </w:t>
+      </w:r>
+      <w:r>
+        <w:rPr>
+          <w:rFonts w:ascii="Arial" w:hAnsi="Arial" w:cs="Arial"/>
+          <w:sz w:val="24"/>
+          <w:szCs w:val="24"/>
+        </w:rPr>
+        <w:t xml:space="preserve">pesquisas bibliográfica, documental e quantitativa, através de livros, sites/blogs técnicos e dados de pesquisa de mercado através da análise do site desenvolvido para a </w:t>
+      </w:r>
+      <w:r>
+        <w:rPr>
+          <w:rFonts w:ascii="Arial" w:hAnsi="Arial" w:cs="Arial"/>
+          <w:sz w:val="24"/>
+          <w:szCs w:val="24"/>
+        </w:rPr>
+        <w:lastRenderedPageBreak/>
+        <w:t>FATEC Rubens Lara, explorando opiniões de profissionais da área além de alunos e professores das instituições.</w:t>
+      </w:r>
+    </w:p>
+    <w:p>
+      <w:pPr>
         <w:spacing w:before="240" w:line="360" w:lineRule="auto"/>
         <w:jc w:val="both"/>
         <w:rPr>
@@ -11300,6 +11267,15 @@
           <w:szCs w:val="24"/>
         </w:rPr>
       </w:pPr>
+      <w:r>
+        <w:rPr>
+          <w:rFonts w:ascii="Arial" w:hAnsi="Arial" w:cs="Arial"/>
+          <w:b/>
+          <w:sz w:val="24"/>
+          <w:szCs w:val="24"/>
+        </w:rPr>
+        <w:t>1.5</w:t>
+      </w:r>
       <w:r>
         <w:rPr>
           <w:rFonts w:ascii="Arial" w:hAnsi="Arial" w:cs="Arial"/>
@@ -11339,41 +11315,64 @@
           <w:sz w:val="24"/>
           <w:szCs w:val="24"/>
         </w:rPr>
-        <w:t xml:space="preserve">Neste trabalho, estará exposto todo o desenvolvimento de </w:t>
-      </w:r>
-      <w:r>
-        <w:rPr>
-          <w:rFonts w:ascii="Arial" w:hAnsi="Arial" w:cs="Arial"/>
-          <w:color w:val="FF0000"/>
-          <w:sz w:val="24"/>
-          <w:szCs w:val="24"/>
-        </w:rPr>
-        <w:t xml:space="preserve">nosso </w:t>
-      </w:r>
-      <w:r>
-        <w:rPr>
-          <w:rFonts w:ascii="Arial" w:hAnsi="Arial" w:cs="Arial"/>
-          <w:sz w:val="24"/>
-          <w:szCs w:val="24"/>
-        </w:rPr>
-        <w:t xml:space="preserve">projeto, justificando a sua necessidade no mercado e expondo a sua utilização em </w:t>
-      </w:r>
-      <w:r>
-        <w:rPr>
-          <w:rFonts w:ascii="Arial" w:hAnsi="Arial" w:cs="Arial"/>
-          <w:color w:val="FF0000"/>
-          <w:sz w:val="24"/>
-          <w:szCs w:val="24"/>
-        </w:rPr>
-        <w:t xml:space="preserve">nosso </w:t>
-      </w:r>
-      <w:r>
-        <w:rPr>
-          <w:rFonts w:ascii="Arial" w:hAnsi="Arial" w:cs="Arial"/>
-          <w:sz w:val="24"/>
-          <w:szCs w:val="24"/>
-        </w:rPr>
-        <w:t>site, além da forma de explorá-lo corretamente, como um manual de instruções.</w:t>
+        <w:t>Neste trabalho, estará exposto todo o desenvolvimento de</w:t>
+      </w:r>
+      <w:r>
+        <w:rPr>
+          <w:rFonts w:ascii="Arial" w:hAnsi="Arial" w:cs="Arial"/>
+          <w:sz w:val="24"/>
+          <w:szCs w:val="24"/>
+        </w:rPr>
+        <w:t>ste</w:t>
+      </w:r>
+      <w:r>
+        <w:rPr>
+          <w:rFonts w:ascii="Arial" w:hAnsi="Arial" w:cs="Arial"/>
+          <w:sz w:val="24"/>
+          <w:szCs w:val="24"/>
+        </w:rPr>
+        <w:t xml:space="preserve"> projeto, justificando a sua necessidade no mercado e expondo a sua utilização em </w:t>
+      </w:r>
+      <w:r>
+        <w:rPr>
+          <w:rFonts w:ascii="Arial" w:hAnsi="Arial" w:cs="Arial"/>
+          <w:sz w:val="24"/>
+          <w:szCs w:val="24"/>
+        </w:rPr>
+        <w:t>nos</w:t>
+      </w:r>
+      <w:r>
+        <w:rPr>
+          <w:rFonts w:ascii="Arial" w:hAnsi="Arial" w:cs="Arial"/>
+          <w:color w:val="FF0000"/>
+          <w:sz w:val="24"/>
+          <w:szCs w:val="24"/>
+        </w:rPr>
+        <w:t xml:space="preserve"> </w:t>
+      </w:r>
+      <w:r>
+        <w:rPr>
+          <w:rFonts w:ascii="Arial" w:hAnsi="Arial" w:cs="Arial"/>
+          <w:sz w:val="24"/>
+          <w:szCs w:val="24"/>
+        </w:rPr>
+        <w:t>site</w:t>
+      </w:r>
+      <w:r>
+        <w:rPr>
+          <w:rFonts w:ascii="Arial" w:hAnsi="Arial" w:cs="Arial"/>
+          <w:sz w:val="24"/>
+          <w:szCs w:val="24"/>
+        </w:rPr>
+        <w:t>s do CPS</w:t>
+      </w:r>
+      <w:r>
+        <w:rPr>
+          <w:rFonts w:ascii="Arial" w:hAnsi="Arial" w:cs="Arial"/>
+          <w:sz w:val="24"/>
+          <w:szCs w:val="24"/>
+        </w:rPr>
+        <w:t>, além da forma de explorá-lo corretamente, como um manual de instruções.</w:t>
       </w:r>
     </w:p>
     <w:p>
@@ -11490,9 +11489,8 @@
           <w:sz w:val="24"/>
           <w:szCs w:val="24"/>
         </w:rPr>
-        <w:t xml:space="preserve">O Centro Paula Souza Ele é uma autarquia do Governo do Estado de São Paulo, é a instituição responsável pela administração das unidades educacionais </w:t>
-      </w:r>
-      <w:proofErr w:type="spellStart"/>
+        <w:t>O Centro Paula Souza Ele é uma autarquia do Governo do Estado de São Paulo, é a instituição responsável pela administração das unidades educacionais Etec e Fatec. Ao todo, existem 282 unidades escol</w:t>
+      </w:r>
       <w:r>
         <w:rPr>
           <w:rFonts w:ascii="Arial" w:hAnsi="Arial" w:cs="Arial"/>
@@ -11500,46 +11498,7 @@
           <w:sz w:val="24"/>
           <w:szCs w:val="24"/>
         </w:rPr>
-        <w:t>Etec</w:t>
-      </w:r>
-      <w:proofErr w:type="spellEnd"/>
-      <w:r>
-        <w:rPr>
-          <w:rFonts w:ascii="Arial" w:hAnsi="Arial" w:cs="Arial"/>
-          <w:color w:val="808080" w:themeColor="background1" w:themeShade="80"/>
-          <w:sz w:val="24"/>
-          <w:szCs w:val="24"/>
-        </w:rPr>
-        <w:t xml:space="preserve"> e Fatec. Ao todo, existem 282 unidades escol</w:t>
-      </w:r>
-      <w:r>
-        <w:rPr>
-          <w:rFonts w:ascii="Arial" w:hAnsi="Arial" w:cs="Arial"/>
-          <w:color w:val="808080" w:themeColor="background1" w:themeShade="80"/>
-          <w:sz w:val="24"/>
-          <w:szCs w:val="24"/>
-        </w:rPr>
-        <w:t xml:space="preserve">ares, sendo 218 </w:t>
-      </w:r>
-      <w:proofErr w:type="spellStart"/>
-      <w:r>
-        <w:rPr>
-          <w:rFonts w:ascii="Arial" w:hAnsi="Arial" w:cs="Arial"/>
-          <w:color w:val="808080" w:themeColor="background1" w:themeShade="80"/>
-          <w:sz w:val="24"/>
-          <w:szCs w:val="24"/>
-        </w:rPr>
-        <w:t>Etec</w:t>
-      </w:r>
-      <w:proofErr w:type="spellEnd"/>
-      <w:r>
-        <w:rPr>
-          <w:rFonts w:ascii="Arial" w:hAnsi="Arial" w:cs="Arial"/>
-          <w:color w:val="808080" w:themeColor="background1" w:themeShade="80"/>
-          <w:sz w:val="24"/>
-          <w:szCs w:val="24"/>
-        </w:rPr>
-        <w:t xml:space="preserve"> e 65 Fatec</w:t>
+        <w:t>ares, sendo 218 Etec e 65 Fatec</w:t>
       </w:r>
       <w:r>
         <w:rPr>
@@ -11818,7 +11777,6 @@
         </w:rPr>
         <w:t xml:space="preserve"> </w:t>
       </w:r>
-      <w:proofErr w:type="spellStart"/>
       <w:r>
         <w:rPr>
           <w:rFonts w:ascii="Arial" w:hAnsi="Arial" w:cs="Arial"/>
@@ -11829,7 +11787,6 @@
         </w:rPr>
         <w:t>Etec</w:t>
       </w:r>
-      <w:proofErr w:type="spellEnd"/>
     </w:p>
     <w:p>
       <w:pPr>
@@ -12305,7 +12262,7 @@
 </file>
 
 <file path=word/endnotes.xml><?xml version="1.0" encoding="utf-8"?>
-<w:endnotes xmlns:ve="http://schemas.openxmlformats.org/markup-compatibility/2006" xmlns:o="urn:schemas-microsoft-com:office:office" xmlns:r="http://schemas.openxmlformats.org/officeDocument/2006/relationships" xmlns:m="http://schemas.openxmlformats.org/officeDocument/2006/math" xmlns:v="urn:schemas-microsoft-com:vml" xmlns:wp="http://schemas.openxmlformats.org/drawingml/2006/wordprocessingDrawing" xmlns:w10="urn:schemas-microsoft-com:office:word" xmlns:w="http://schemas.openxmlformats.org/wordprocessingml/2006/main" xmlns:wne="http://schemas.microsoft.com/office/word/2006/wordml">
+<w:endnotes xmlns:wpc="http://schemas.microsoft.com/office/word/2010/wordprocessingCanvas" xmlns:mc="http://schemas.openxmlformats.org/markup-compatibility/2006" xmlns:o="urn:schemas-microsoft-com:office:office" xmlns:r="http://schemas.openxmlformats.org/officeDocument/2006/relationships" xmlns:m="http://schemas.openxmlformats.org/officeDocument/2006/math" xmlns:v="urn:schemas-microsoft-com:vml" xmlns:wp14="http://schemas.microsoft.com/office/word/2010/wordprocessingDrawing" xmlns:wp="http://schemas.openxmlformats.org/drawingml/2006/wordprocessingDrawing" xmlns:w10="urn:schemas-microsoft-com:office:word" xmlns:w="http://schemas.openxmlformats.org/wordprocessingml/2006/main" xmlns:w14="http://schemas.microsoft.com/office/word/2010/wordml" xmlns:w15="http://schemas.microsoft.com/office/word/2012/wordml" xmlns:wpg="http://schemas.microsoft.com/office/word/2010/wordprocessingGroup" xmlns:wpi="http://schemas.microsoft.com/office/word/2010/wordprocessingInk" xmlns:wne="http://schemas.microsoft.com/office/word/2006/wordml" xmlns:wps="http://schemas.microsoft.com/office/word/2010/wordprocessingShape" mc:Ignorable="w14 w15 wp14">
   <w:endnote w:type="separator" w:id="-1">
     <w:p>
       <w:pPr>
@@ -12330,7 +12287,7 @@
 </file>
 
 <file path=word/footer1.xml><?xml version="1.0" encoding="utf-8"?>
-<w:ftr xmlns:ve="http://schemas.openxmlformats.org/markup-compatibility/2006" xmlns:o="urn:schemas-microsoft-com:office:office" xmlns:r="http://schemas.openxmlformats.org/officeDocument/2006/relationships" xmlns:m="http://schemas.openxmlformats.org/officeDocument/2006/math" xmlns:v="urn:schemas-microsoft-com:vml" xmlns:wp="http://schemas.openxmlformats.org/drawingml/2006/wordprocessingDrawing" xmlns:w10="urn:schemas-microsoft-com:office:word" xmlns:w="http://schemas.openxmlformats.org/wordprocessingml/2006/main" xmlns:wne="http://schemas.microsoft.com/office/word/2006/wordml">
+<w:ftr xmlns:wpc="http://schemas.microsoft.com/office/word/2010/wordprocessingCanvas" xmlns:mc="http://schemas.openxmlformats.org/markup-compatibility/2006" xmlns:o="urn:schemas-microsoft-com:office:office" xmlns:r="http://schemas.openxmlformats.org/officeDocument/2006/relationships" xmlns:m="http://schemas.openxmlformats.org/officeDocument/2006/math" xmlns:v="urn:schemas-microsoft-com:vml" xmlns:wp14="http://schemas.microsoft.com/office/word/2010/wordprocessingDrawing" xmlns:wp="http://schemas.openxmlformats.org/drawingml/2006/wordprocessingDrawing" xmlns:w10="urn:schemas-microsoft-com:office:word" xmlns:w="http://schemas.openxmlformats.org/wordprocessingml/2006/main" xmlns:w14="http://schemas.microsoft.com/office/word/2010/wordml" xmlns:w15="http://schemas.microsoft.com/office/word/2012/wordml" xmlns:wpg="http://schemas.microsoft.com/office/word/2010/wordprocessingGroup" xmlns:wpi="http://schemas.microsoft.com/office/word/2010/wordprocessingInk" xmlns:wne="http://schemas.microsoft.com/office/word/2006/wordml" xmlns:wps="http://schemas.microsoft.com/office/word/2010/wordprocessingShape" mc:Ignorable="w14 w15 wp14">
   <w:p>
     <w:pPr>
       <w:pStyle w:val="Rodap"/>
@@ -12380,7 +12337,7 @@
 </file>
 
 <file path=word/footnotes.xml><?xml version="1.0" encoding="utf-8"?>
-<w:footnotes xmlns:ve="http://schemas.openxmlformats.org/markup-compatibility/2006" xmlns:o="urn:schemas-microsoft-com:office:office" xmlns:r="http://schemas.openxmlformats.org/officeDocument/2006/relationships" xmlns:m="http://schemas.openxmlformats.org/officeDocument/2006/math" xmlns:v="urn:schemas-microsoft-com:vml" xmlns:wp="http://schemas.openxmlformats.org/drawingml/2006/wordprocessingDrawing" xmlns:w10="urn:schemas-microsoft-com:office:word" xmlns:w="http://schemas.openxmlformats.org/wordprocessingml/2006/main" xmlns:wne="http://schemas.microsoft.com/office/word/2006/wordml">
+<w:footnotes xmlns:wpc="http://schemas.microsoft.com/office/word/2010/wordprocessingCanvas" xmlns:mc="http://schemas.openxmlformats.org/markup-compatibility/2006" xmlns:o="urn:schemas-microsoft-com:office:office" xmlns:r="http://schemas.openxmlformats.org/officeDocument/2006/relationships" xmlns:m="http://schemas.openxmlformats.org/officeDocument/2006/math" xmlns:v="urn:schemas-microsoft-com:vml" xmlns:wp14="http://schemas.microsoft.com/office/word/2010/wordprocessingDrawing" xmlns:wp="http://schemas.openxmlformats.org/drawingml/2006/wordprocessingDrawing" xmlns:w10="urn:schemas-microsoft-com:office:word" xmlns:w="http://schemas.openxmlformats.org/wordprocessingml/2006/main" xmlns:w14="http://schemas.microsoft.com/office/word/2010/wordml" xmlns:w15="http://schemas.microsoft.com/office/word/2012/wordml" xmlns:wpg="http://schemas.microsoft.com/office/word/2010/wordprocessingGroup" xmlns:wpi="http://schemas.microsoft.com/office/word/2010/wordprocessingInk" xmlns:wne="http://schemas.microsoft.com/office/word/2006/wordml" xmlns:wps="http://schemas.microsoft.com/office/word/2010/wordprocessingShape" mc:Ignorable="w14 w15 wp14">
   <w:footnote w:type="separator" w:id="-1">
     <w:p>
       <w:pPr>
@@ -12405,7 +12362,7 @@
 </file>
 
 <file path=word/header1.xml><?xml version="1.0" encoding="utf-8"?>
-<w:hdr xmlns:ve="http://schemas.openxmlformats.org/markup-compatibility/2006" xmlns:o="urn:schemas-microsoft-com:office:office" xmlns:r="http://schemas.openxmlformats.org/officeDocument/2006/relationships" xmlns:m="http://schemas.openxmlformats.org/officeDocument/2006/math" xmlns:v="urn:schemas-microsoft-com:vml" xmlns:wp="http://schemas.openxmlformats.org/drawingml/2006/wordprocessingDrawing" xmlns:w10="urn:schemas-microsoft-com:office:word" xmlns:w="http://schemas.openxmlformats.org/wordprocessingml/2006/main" xmlns:wne="http://schemas.microsoft.com/office/word/2006/wordml">
+<w:hdr xmlns:wpc="http://schemas.microsoft.com/office/word/2010/wordprocessingCanvas" xmlns:mc="http://schemas.openxmlformats.org/markup-compatibility/2006" xmlns:o="urn:schemas-microsoft-com:office:office" xmlns:r="http://schemas.openxmlformats.org/officeDocument/2006/relationships" xmlns:m="http://schemas.openxmlformats.org/officeDocument/2006/math" xmlns:v="urn:schemas-microsoft-com:vml" xmlns:wp14="http://schemas.microsoft.com/office/word/2010/wordprocessingDrawing" xmlns:wp="http://schemas.openxmlformats.org/drawingml/2006/wordprocessingDrawing" xmlns:w10="urn:schemas-microsoft-com:office:word" xmlns:w="http://schemas.openxmlformats.org/wordprocessingml/2006/main" xmlns:w14="http://schemas.microsoft.com/office/word/2010/wordml" xmlns:w15="http://schemas.microsoft.com/office/word/2012/wordml" xmlns:wpg="http://schemas.microsoft.com/office/word/2010/wordprocessingGroup" xmlns:wpi="http://schemas.microsoft.com/office/word/2010/wordprocessingInk" xmlns:wne="http://schemas.microsoft.com/office/word/2006/wordml" xmlns:wps="http://schemas.microsoft.com/office/word/2010/wordprocessingShape" mc:Ignorable="w14 w15 wp14">
   <w:p>
     <w:pPr>
       <w:pStyle w:val="Cabealho"/>
@@ -12422,8 +12379,8 @@
 </file>
 
 <file path=word/numbering.xml><?xml version="1.0" encoding="utf-8"?>
-<w:numbering xmlns:ve="http://schemas.openxmlformats.org/markup-compatibility/2006" xmlns:o="urn:schemas-microsoft-com:office:office" xmlns:r="http://schemas.openxmlformats.org/officeDocument/2006/relationships" xmlns:m="http://schemas.openxmlformats.org/officeDocument/2006/math" xmlns:v="urn:schemas-microsoft-com:vml" xmlns:wp="http://schemas.openxmlformats.org/drawingml/2006/wordprocessingDrawing" xmlns:w10="urn:schemas-microsoft-com:office:word" xmlns:w="http://schemas.openxmlformats.org/wordprocessingml/2006/main" xmlns:wne="http://schemas.microsoft.com/office/word/2006/wordml">
-  <w:abstractNum w:abstractNumId="0">
+<w:numbering xmlns:wpc="http://schemas.microsoft.com/office/word/2010/wordprocessingCanvas" xmlns:mc="http://schemas.openxmlformats.org/markup-compatibility/2006" xmlns:o="urn:schemas-microsoft-com:office:office" xmlns:r="http://schemas.openxmlformats.org/officeDocument/2006/relationships" xmlns:m="http://schemas.openxmlformats.org/officeDocument/2006/math" xmlns:v="urn:schemas-microsoft-com:vml" xmlns:wp14="http://schemas.microsoft.com/office/word/2010/wordprocessingDrawing" xmlns:wp="http://schemas.openxmlformats.org/drawingml/2006/wordprocessingDrawing" xmlns:w10="urn:schemas-microsoft-com:office:word" xmlns:w="http://schemas.openxmlformats.org/wordprocessingml/2006/main" xmlns:w14="http://schemas.microsoft.com/office/word/2010/wordml" xmlns:w15="http://schemas.microsoft.com/office/word/2012/wordml" xmlns:wpg="http://schemas.microsoft.com/office/word/2010/wordprocessingGroup" xmlns:wpi="http://schemas.microsoft.com/office/word/2010/wordprocessingInk" xmlns:wne="http://schemas.microsoft.com/office/word/2006/wordml" xmlns:wps="http://schemas.microsoft.com/office/word/2010/wordprocessingShape" mc:Ignorable="w14 w15 wp14">
+  <w:abstractNum w:abstractNumId="0" w15:restartNumberingAfterBreak="0">
     <w:nsid w:val="0B061BA6"/>
     <w:multiLevelType w:val="hybridMultilevel"/>
     <w:tmpl w:val="7A42AF9E"/>
@@ -12512,7 +12469,120 @@
       </w:pPr>
     </w:lvl>
   </w:abstractNum>
-  <w:abstractNum w:abstractNumId="1">
+  <w:abstractNum w:abstractNumId="1" w15:restartNumberingAfterBreak="0">
+    <w:nsid w:val="1354256E"/>
+    <w:multiLevelType w:val="multilevel"/>
+    <w:tmpl w:val="47FE7346"/>
+    <w:lvl w:ilvl="0">
+      <w:start w:val="1"/>
+      <w:numFmt w:val="decimal"/>
+      <w:lvlText w:val="%1"/>
+      <w:lvlJc w:val="left"/>
+      <w:pPr>
+        <w:ind w:left="360" w:hanging="360"/>
+      </w:pPr>
+      <w:rPr>
+        <w:rFonts w:hint="default"/>
+      </w:rPr>
+    </w:lvl>
+    <w:lvl w:ilvl="1">
+      <w:start w:val="2"/>
+      <w:numFmt w:val="decimal"/>
+      <w:lvlText w:val="%1.%2"/>
+      <w:lvlJc w:val="left"/>
+      <w:pPr>
+        <w:ind w:left="360" w:hanging="360"/>
+      </w:pPr>
+      <w:rPr>
+        <w:rFonts w:hint="default"/>
+      </w:rPr>
+    </w:lvl>
+    <w:lvl w:ilvl="2">
+      <w:start w:val="1"/>
+      <w:numFmt w:val="decimal"/>
+      <w:lvlText w:val="%1.%2.%3"/>
+      <w:lvlJc w:val="left"/>
+      <w:pPr>
+        <w:ind w:left="720" w:hanging="720"/>
+      </w:pPr>
+      <w:rPr>
+        <w:rFonts w:hint="default"/>
+      </w:rPr>
+    </w:lvl>
+    <w:lvl w:ilvl="3">
+      <w:start w:val="1"/>
+      <w:numFmt w:val="decimal"/>
+      <w:lvlText w:val="%1.%2.%3.%4"/>
+      <w:lvlJc w:val="left"/>
+      <w:pPr>
+        <w:ind w:left="1080" w:hanging="1080"/>
+      </w:pPr>
+      <w:rPr>
+        <w:rFonts w:hint="default"/>
+      </w:rPr>
+    </w:lvl>
+    <w:lvl w:ilvl="4">
+      <w:start w:val="1"/>
+      <w:numFmt w:val="decimal"/>
+      <w:lvlText w:val="%1.%2.%3.%4.%5"/>
+      <w:lvlJc w:val="left"/>
+      <w:pPr>
+        <w:ind w:left="1080" w:hanging="1080"/>
+      </w:pPr>
+      <w:rPr>
+        <w:rFonts w:hint="default"/>
+      </w:rPr>
+    </w:lvl>
+    <w:lvl w:ilvl="5">
+      <w:start w:val="1"/>
+      <w:numFmt w:val="decimal"/>
+      <w:lvlText w:val="%1.%2.%3.%4.%5.%6"/>
+      <w:lvlJc w:val="left"/>
+      <w:pPr>
+        <w:ind w:left="1440" w:hanging="1440"/>
+      </w:pPr>
+      <w:rPr>
+        <w:rFonts w:hint="default"/>
+      </w:rPr>
+    </w:lvl>
+    <w:lvl w:ilvl="6">
+      <w:start w:val="1"/>
+      <w:numFmt w:val="decimal"/>
+      <w:lvlText w:val="%1.%2.%3.%4.%5.%6.%7"/>
+      <w:lvlJc w:val="left"/>
+      <w:pPr>
+        <w:ind w:left="1440" w:hanging="1440"/>
+      </w:pPr>
+      <w:rPr>
+        <w:rFonts w:hint="default"/>
+      </w:rPr>
+    </w:lvl>
+    <w:lvl w:ilvl="7">
+      <w:start w:val="1"/>
+      <w:numFmt w:val="decimal"/>
+      <w:lvlText w:val="%1.%2.%3.%4.%5.%6.%7.%8"/>
+      <w:lvlJc w:val="left"/>
+      <w:pPr>
+        <w:ind w:left="1800" w:hanging="1800"/>
+      </w:pPr>
+      <w:rPr>
+        <w:rFonts w:hint="default"/>
+      </w:rPr>
+    </w:lvl>
+    <w:lvl w:ilvl="8">
+      <w:start w:val="1"/>
+      <w:numFmt w:val="decimal"/>
+      <w:lvlText w:val="%1.%2.%3.%4.%5.%6.%7.%8.%9"/>
+      <w:lvlJc w:val="left"/>
+      <w:pPr>
+        <w:ind w:left="1800" w:hanging="1800"/>
+      </w:pPr>
+      <w:rPr>
+        <w:rFonts w:hint="default"/>
+      </w:rPr>
+    </w:lvl>
+  </w:abstractNum>
+  <w:abstractNum w:abstractNumId="2" w15:restartNumberingAfterBreak="0">
     <w:nsid w:val="24E4077D"/>
     <w:multiLevelType w:val="multilevel"/>
     <w:tmpl w:val="2820AFCE"/>
@@ -12625,7 +12695,7 @@
       </w:rPr>
     </w:lvl>
   </w:abstractNum>
-  <w:abstractNum w:abstractNumId="2">
+  <w:abstractNum w:abstractNumId="3" w15:restartNumberingAfterBreak="0">
     <w:nsid w:val="255C7123"/>
     <w:multiLevelType w:val="hybridMultilevel"/>
     <w:tmpl w:val="5040FDD4"/>
@@ -12738,7 +12808,7 @@
       </w:rPr>
     </w:lvl>
   </w:abstractNum>
-  <w:abstractNum w:abstractNumId="3">
+  <w:abstractNum w:abstractNumId="4" w15:restartNumberingAfterBreak="0">
     <w:nsid w:val="36023405"/>
     <w:multiLevelType w:val="multilevel"/>
     <w:tmpl w:val="2820AFCE"/>
@@ -12851,7 +12921,7 @@
       </w:rPr>
     </w:lvl>
   </w:abstractNum>
-  <w:abstractNum w:abstractNumId="4">
+  <w:abstractNum w:abstractNumId="5" w15:restartNumberingAfterBreak="0">
     <w:nsid w:val="36AD37A3"/>
     <w:multiLevelType w:val="multilevel"/>
     <w:tmpl w:val="D60C1E64"/>
@@ -12965,7 +13035,7 @@
       </w:rPr>
     </w:lvl>
   </w:abstractNum>
-  <w:abstractNum w:abstractNumId="5">
+  <w:abstractNum w:abstractNumId="6" w15:restartNumberingAfterBreak="0">
     <w:nsid w:val="460F669F"/>
     <w:multiLevelType w:val="multilevel"/>
     <w:tmpl w:val="2820AFCE"/>
@@ -13078,7 +13148,7 @@
       </w:rPr>
     </w:lvl>
   </w:abstractNum>
-  <w:abstractNum w:abstractNumId="6">
+  <w:abstractNum w:abstractNumId="7" w15:restartNumberingAfterBreak="0">
     <w:nsid w:val="729F0506"/>
     <w:multiLevelType w:val="multilevel"/>
     <w:tmpl w:val="74962644"/>
@@ -13197,28 +13267,31 @@
     <w:abstractNumId w:val="0"/>
   </w:num>
   <w:num w:numId="2">
+    <w:abstractNumId w:val="7"/>
+  </w:num>
+  <w:num w:numId="3">
     <w:abstractNumId w:val="6"/>
   </w:num>
-  <w:num w:numId="3">
+  <w:num w:numId="4">
+    <w:abstractNumId w:val="4"/>
+  </w:num>
+  <w:num w:numId="5">
+    <w:abstractNumId w:val="2"/>
+  </w:num>
+  <w:num w:numId="6">
     <w:abstractNumId w:val="5"/>
   </w:num>
-  <w:num w:numId="4">
+  <w:num w:numId="7">
     <w:abstractNumId w:val="3"/>
   </w:num>
-  <w:num w:numId="5">
+  <w:num w:numId="8">
     <w:abstractNumId w:val="1"/>
-  </w:num>
-  <w:num w:numId="6">
-    <w:abstractNumId w:val="4"/>
-  </w:num>
-  <w:num w:numId="7">
-    <w:abstractNumId w:val="2"/>
   </w:num>
 </w:numbering>
 </file>
 
 <file path=word/styles.xml><?xml version="1.0" encoding="utf-8"?>
-<w:styles xmlns:r="http://schemas.openxmlformats.org/officeDocument/2006/relationships" xmlns:w="http://schemas.openxmlformats.org/wordprocessingml/2006/main">
+<w:styles xmlns:mc="http://schemas.openxmlformats.org/markup-compatibility/2006" xmlns:r="http://schemas.openxmlformats.org/officeDocument/2006/relationships" xmlns:w="http://schemas.openxmlformats.org/wordprocessingml/2006/main" xmlns:w14="http://schemas.microsoft.com/office/word/2010/wordml" xmlns:w15="http://schemas.microsoft.com/office/word/2012/wordml" mc:Ignorable="w14 w15">
   <w:docDefaults>
     <w:rPrDefault>
       <w:rPr>
@@ -13234,144 +13307,378 @@
       </w:pPr>
     </w:pPrDefault>
   </w:docDefaults>
-  <w:latentStyles w:defLockedState="0" w:defUIPriority="99" w:defSemiHidden="1" w:defUnhideWhenUsed="1" w:defQFormat="0" w:count="267">
-    <w:lsdException w:name="Normal" w:semiHidden="0" w:uiPriority="0" w:unhideWhenUsed="0" w:qFormat="1"/>
-    <w:lsdException w:name="heading 1" w:semiHidden="0" w:uiPriority="9" w:unhideWhenUsed="0" w:qFormat="1"/>
-    <w:lsdException w:name="heading 2" w:uiPriority="9" w:qFormat="1"/>
-    <w:lsdException w:name="heading 3" w:uiPriority="9" w:qFormat="1"/>
-    <w:lsdException w:name="heading 4" w:uiPriority="9" w:qFormat="1"/>
-    <w:lsdException w:name="heading 5" w:uiPriority="9" w:qFormat="1"/>
-    <w:lsdException w:name="heading 6" w:uiPriority="9" w:qFormat="1"/>
-    <w:lsdException w:name="heading 7" w:uiPriority="9" w:qFormat="1"/>
-    <w:lsdException w:name="heading 8" w:uiPriority="9" w:qFormat="1"/>
-    <w:lsdException w:name="heading 9" w:uiPriority="9" w:qFormat="1"/>
-    <w:lsdException w:name="toc 1" w:uiPriority="39"/>
-    <w:lsdException w:name="toc 2" w:uiPriority="39"/>
-    <w:lsdException w:name="toc 3" w:uiPriority="39"/>
-    <w:lsdException w:name="toc 4" w:uiPriority="39"/>
-    <w:lsdException w:name="toc 5" w:uiPriority="39"/>
-    <w:lsdException w:name="toc 6" w:uiPriority="39"/>
-    <w:lsdException w:name="toc 7" w:uiPriority="39"/>
-    <w:lsdException w:name="toc 8" w:uiPriority="39"/>
-    <w:lsdException w:name="toc 9" w:uiPriority="39"/>
-    <w:lsdException w:name="caption" w:uiPriority="35" w:qFormat="1"/>
-    <w:lsdException w:name="Title" w:semiHidden="0" w:uiPriority="10" w:unhideWhenUsed="0" w:qFormat="1"/>
-    <w:lsdException w:name="Default Paragraph Font" w:uiPriority="1"/>
-    <w:lsdException w:name="Subtitle" w:semiHidden="0" w:uiPriority="11" w:unhideWhenUsed="0" w:qFormat="1"/>
-    <w:lsdException w:name="Strong" w:semiHidden="0" w:uiPriority="22" w:unhideWhenUsed="0" w:qFormat="1"/>
-    <w:lsdException w:name="Emphasis" w:semiHidden="0" w:uiPriority="20" w:unhideWhenUsed="0" w:qFormat="1"/>
-    <w:lsdException w:name="Table Grid" w:semiHidden="0" w:uiPriority="39" w:unhideWhenUsed="0"/>
-    <w:lsdException w:name="Placeholder Text" w:unhideWhenUsed="0"/>
-    <w:lsdException w:name="No Spacing" w:semiHidden="0" w:uiPriority="1" w:unhideWhenUsed="0" w:qFormat="1"/>
-    <w:lsdException w:name="Light Shading" w:semiHidden="0" w:uiPriority="60" w:unhideWhenUsed="0"/>
-    <w:lsdException w:name="Light List" w:semiHidden="0" w:uiPriority="61" w:unhideWhenUsed="0"/>
-    <w:lsdException w:name="Light Grid" w:semiHidden="0" w:uiPriority="62" w:unhideWhenUsed="0"/>
-    <w:lsdException w:name="Medium Shading 1" w:semiHidden="0" w:uiPriority="63" w:unhideWhenUsed="0"/>
-    <w:lsdException w:name="Medium Shading 2" w:semiHidden="0" w:uiPriority="64" w:unhideWhenUsed="0"/>
-    <w:lsdException w:name="Medium List 1" w:semiHidden="0" w:uiPriority="65" w:unhideWhenUsed="0"/>
-    <w:lsdException w:name="Medium List 2" w:semiHidden="0" w:uiPriority="66" w:unhideWhenUsed="0"/>
-    <w:lsdException w:name="Medium Grid 1" w:semiHidden="0" w:uiPriority="67" w:unhideWhenUsed="0"/>
-    <w:lsdException w:name="Medium Grid 2" w:semiHidden="0" w:uiPriority="68" w:unhideWhenUsed="0"/>
-    <w:lsdException w:name="Medium Grid 3" w:semiHidden="0" w:uiPriority="69" w:unhideWhenUsed="0"/>
-    <w:lsdException w:name="Dark List" w:semiHidden="0" w:uiPriority="70" w:unhideWhenUsed="0"/>
-    <w:lsdException w:name="Colorful Shading" w:semiHidden="0" w:uiPriority="71" w:unhideWhenUsed="0"/>
-    <w:lsdException w:name="Colorful List" w:semiHidden="0" w:uiPriority="72" w:unhideWhenUsed="0"/>
-    <w:lsdException w:name="Colorful Grid" w:semiHidden="0" w:uiPriority="73" w:unhideWhenUsed="0"/>
-    <w:lsdException w:name="Light Shading Accent 1" w:semiHidden="0" w:uiPriority="60" w:unhideWhenUsed="0"/>
-    <w:lsdException w:name="Light List Accent 1" w:semiHidden="0" w:uiPriority="61" w:unhideWhenUsed="0"/>
-    <w:lsdException w:name="Light Grid Accent 1" w:semiHidden="0" w:uiPriority="62" w:unhideWhenUsed="0"/>
-    <w:lsdException w:name="Medium Shading 1 Accent 1" w:semiHidden="0" w:uiPriority="63" w:unhideWhenUsed="0"/>
-    <w:lsdException w:name="Medium Shading 2 Accent 1" w:semiHidden="0" w:uiPriority="64" w:unhideWhenUsed="0"/>
-    <w:lsdException w:name="Medium List 1 Accent 1" w:semiHidden="0" w:uiPriority="65" w:unhideWhenUsed="0"/>
-    <w:lsdException w:name="Revision" w:unhideWhenUsed="0"/>
-    <w:lsdException w:name="List Paragraph" w:semiHidden="0" w:uiPriority="34" w:unhideWhenUsed="0" w:qFormat="1"/>
-    <w:lsdException w:name="Quote" w:semiHidden="0" w:uiPriority="29" w:unhideWhenUsed="0" w:qFormat="1"/>
-    <w:lsdException w:name="Intense Quote" w:semiHidden="0" w:uiPriority="30" w:unhideWhenUsed="0" w:qFormat="1"/>
-    <w:lsdException w:name="Medium List 2 Accent 1" w:semiHidden="0" w:uiPriority="66" w:unhideWhenUsed="0"/>
-    <w:lsdException w:name="Medium Grid 1 Accent 1" w:semiHidden="0" w:uiPriority="67" w:unhideWhenUsed="0"/>
-    <w:lsdException w:name="Medium Grid 2 Accent 1" w:semiHidden="0" w:uiPriority="68" w:unhideWhenUsed="0"/>
-    <w:lsdException w:name="Medium Grid 3 Accent 1" w:semiHidden="0" w:uiPriority="69" w:unhideWhenUsed="0"/>
-    <w:lsdException w:name="Dark List Accent 1" w:semiHidden="0" w:uiPriority="70" w:unhideWhenUsed="0"/>
-    <w:lsdException w:name="Colorful Shading Accent 1" w:semiHidden="0" w:uiPriority="71" w:unhideWhenUsed="0"/>
-    <w:lsdException w:name="Colorful List Accent 1" w:semiHidden="0" w:uiPriority="72" w:unhideWhenUsed="0"/>
-    <w:lsdException w:name="Colorful Grid Accent 1" w:semiHidden="0" w:uiPriority="73" w:unhideWhenUsed="0"/>
-    <w:lsdException w:name="Light Shading Accent 2" w:semiHidden="0" w:uiPriority="60" w:unhideWhenUsed="0"/>
-    <w:lsdException w:name="Light List Accent 2" w:semiHidden="0" w:uiPriority="61" w:unhideWhenUsed="0"/>
-    <w:lsdException w:name="Light Grid Accent 2" w:semiHidden="0" w:uiPriority="62" w:unhideWhenUsed="0"/>
-    <w:lsdException w:name="Medium Shading 1 Accent 2" w:semiHidden="0" w:uiPriority="63" w:unhideWhenUsed="0"/>
-    <w:lsdException w:name="Medium Shading 2 Accent 2" w:semiHidden="0" w:uiPriority="64" w:unhideWhenUsed="0"/>
-    <w:lsdException w:name="Medium List 1 Accent 2" w:semiHidden="0" w:uiPriority="65" w:unhideWhenUsed="0"/>
-    <w:lsdException w:name="Medium List 2 Accent 2" w:semiHidden="0" w:uiPriority="66" w:unhideWhenUsed="0"/>
-    <w:lsdException w:name="Medium Grid 1 Accent 2" w:semiHidden="0" w:uiPriority="67" w:unhideWhenUsed="0"/>
-    <w:lsdException w:name="Medium Grid 2 Accent 2" w:semiHidden="0" w:uiPriority="68" w:unhideWhenUsed="0"/>
-    <w:lsdException w:name="Medium Grid 3 Accent 2" w:semiHidden="0" w:uiPriority="69" w:unhideWhenUsed="0"/>
-    <w:lsdException w:name="Dark List Accent 2" w:semiHidden="0" w:uiPriority="70" w:unhideWhenUsed="0"/>
-    <w:lsdException w:name="Colorful Shading Accent 2" w:semiHidden="0" w:uiPriority="71" w:unhideWhenUsed="0"/>
-    <w:lsdException w:name="Colorful List Accent 2" w:semiHidden="0" w:uiPriority="72" w:unhideWhenUsed="0"/>
-    <w:lsdException w:name="Colorful Grid Accent 2" w:semiHidden="0" w:uiPriority="73" w:unhideWhenUsed="0"/>
-    <w:lsdException w:name="Light Shading Accent 3" w:semiHidden="0" w:uiPriority="60" w:unhideWhenUsed="0"/>
-    <w:lsdException w:name="Light List Accent 3" w:semiHidden="0" w:uiPriority="61" w:unhideWhenUsed="0"/>
-    <w:lsdException w:name="Light Grid Accent 3" w:semiHidden="0" w:uiPriority="62" w:unhideWhenUsed="0"/>
-    <w:lsdException w:name="Medium Shading 1 Accent 3" w:semiHidden="0" w:uiPriority="63" w:unhideWhenUsed="0"/>
-    <w:lsdException w:name="Medium Shading 2 Accent 3" w:semiHidden="0" w:uiPriority="64" w:unhideWhenUsed="0"/>
-    <w:lsdException w:name="Medium List 1 Accent 3" w:semiHidden="0" w:uiPriority="65" w:unhideWhenUsed="0"/>
-    <w:lsdException w:name="Medium List 2 Accent 3" w:semiHidden="0" w:uiPriority="66" w:unhideWhenUsed="0"/>
-    <w:lsdException w:name="Medium Grid 1 Accent 3" w:semiHidden="0" w:uiPriority="67" w:unhideWhenUsed="0"/>
-    <w:lsdException w:name="Medium Grid 2 Accent 3" w:semiHidden="0" w:uiPriority="68" w:unhideWhenUsed="0"/>
-    <w:lsdException w:name="Medium Grid 3 Accent 3" w:semiHidden="0" w:uiPriority="69" w:unhideWhenUsed="0"/>
-    <w:lsdException w:name="Dark List Accent 3" w:semiHidden="0" w:uiPriority="70" w:unhideWhenUsed="0"/>
-    <w:lsdException w:name="Colorful Shading Accent 3" w:semiHidden="0" w:uiPriority="71" w:unhideWhenUsed="0"/>
-    <w:lsdException w:name="Colorful List Accent 3" w:semiHidden="0" w:uiPriority="72" w:unhideWhenUsed="0"/>
-    <w:lsdException w:name="Colorful Grid Accent 3" w:semiHidden="0" w:uiPriority="73" w:unhideWhenUsed="0"/>
-    <w:lsdException w:name="Light Shading Accent 4" w:semiHidden="0" w:uiPriority="60" w:unhideWhenUsed="0"/>
-    <w:lsdException w:name="Light List Accent 4" w:semiHidden="0" w:uiPriority="61" w:unhideWhenUsed="0"/>
-    <w:lsdException w:name="Light Grid Accent 4" w:semiHidden="0" w:uiPriority="62" w:unhideWhenUsed="0"/>
-    <w:lsdException w:name="Medium Shading 1 Accent 4" w:semiHidden="0" w:uiPriority="63" w:unhideWhenUsed="0"/>
-    <w:lsdException w:name="Medium Shading 2 Accent 4" w:semiHidden="0" w:uiPriority="64" w:unhideWhenUsed="0"/>
-    <w:lsdException w:name="Medium List 1 Accent 4" w:semiHidden="0" w:uiPriority="65" w:unhideWhenUsed="0"/>
-    <w:lsdException w:name="Medium List 2 Accent 4" w:semiHidden="0" w:uiPriority="66" w:unhideWhenUsed="0"/>
-    <w:lsdException w:name="Medium Grid 1 Accent 4" w:semiHidden="0" w:uiPriority="67" w:unhideWhenUsed="0"/>
-    <w:lsdException w:name="Medium Grid 2 Accent 4" w:semiHidden="0" w:uiPriority="68" w:unhideWhenUsed="0"/>
-    <w:lsdException w:name="Medium Grid 3 Accent 4" w:semiHidden="0" w:uiPriority="69" w:unhideWhenUsed="0"/>
-    <w:lsdException w:name="Dark List Accent 4" w:semiHidden="0" w:uiPriority="70" w:unhideWhenUsed="0"/>
-    <w:lsdException w:name="Colorful Shading Accent 4" w:semiHidden="0" w:uiPriority="71" w:unhideWhenUsed="0"/>
-    <w:lsdException w:name="Colorful List Accent 4" w:semiHidden="0" w:uiPriority="72" w:unhideWhenUsed="0"/>
-    <w:lsdException w:name="Colorful Grid Accent 4" w:semiHidden="0" w:uiPriority="73" w:unhideWhenUsed="0"/>
-    <w:lsdException w:name="Light Shading Accent 5" w:semiHidden="0" w:uiPriority="60" w:unhideWhenUsed="0"/>
-    <w:lsdException w:name="Light List Accent 5" w:semiHidden="0" w:uiPriority="61" w:unhideWhenUsed="0"/>
-    <w:lsdException w:name="Light Grid Accent 5" w:semiHidden="0" w:uiPriority="62" w:unhideWhenUsed="0"/>
-    <w:lsdException w:name="Medium Shading 1 Accent 5" w:semiHidden="0" w:uiPriority="63" w:unhideWhenUsed="0"/>
-    <w:lsdException w:name="Medium Shading 2 Accent 5" w:semiHidden="0" w:uiPriority="64" w:unhideWhenUsed="0"/>
-    <w:lsdException w:name="Medium List 1 Accent 5" w:semiHidden="0" w:uiPriority="65" w:unhideWhenUsed="0"/>
-    <w:lsdException w:name="Medium List 2 Accent 5" w:semiHidden="0" w:uiPriority="66" w:unhideWhenUsed="0"/>
-    <w:lsdException w:name="Medium Grid 1 Accent 5" w:semiHidden="0" w:uiPriority="67" w:unhideWhenUsed="0"/>
-    <w:lsdException w:name="Medium Grid 2 Accent 5" w:semiHidden="0" w:uiPriority="68" w:unhideWhenUsed="0"/>
-    <w:lsdException w:name="Medium Grid 3 Accent 5" w:semiHidden="0" w:uiPriority="69" w:unhideWhenUsed="0"/>
-    <w:lsdException w:name="Dark List Accent 5" w:semiHidden="0" w:uiPriority="70" w:unhideWhenUsed="0"/>
-    <w:lsdException w:name="Colorful Shading Accent 5" w:semiHidden="0" w:uiPriority="71" w:unhideWhenUsed="0"/>
-    <w:lsdException w:name="Colorful List Accent 5" w:semiHidden="0" w:uiPriority="72" w:unhideWhenUsed="0"/>
-    <w:lsdException w:name="Colorful Grid Accent 5" w:semiHidden="0" w:uiPriority="73" w:unhideWhenUsed="0"/>
-    <w:lsdException w:name="Light Shading Accent 6" w:semiHidden="0" w:uiPriority="60" w:unhideWhenUsed="0"/>
-    <w:lsdException w:name="Light List Accent 6" w:semiHidden="0" w:uiPriority="61" w:unhideWhenUsed="0"/>
-    <w:lsdException w:name="Light Grid Accent 6" w:semiHidden="0" w:uiPriority="62" w:unhideWhenUsed="0"/>
-    <w:lsdException w:name="Medium Shading 1 Accent 6" w:semiHidden="0" w:uiPriority="63" w:unhideWhenUsed="0"/>
-    <w:lsdException w:name="Medium Shading 2 Accent 6" w:semiHidden="0" w:uiPriority="64" w:unhideWhenUsed="0"/>
-    <w:lsdException w:name="Medium List 1 Accent 6" w:semiHidden="0" w:uiPriority="65" w:unhideWhenUsed="0"/>
-    <w:lsdException w:name="Medium List 2 Accent 6" w:semiHidden="0" w:uiPriority="66" w:unhideWhenUsed="0"/>
-    <w:lsdException w:name="Medium Grid 1 Accent 6" w:semiHidden="0" w:uiPriority="67" w:unhideWhenUsed="0"/>
-    <w:lsdException w:name="Medium Grid 2 Accent 6" w:semiHidden="0" w:uiPriority="68" w:unhideWhenUsed="0"/>
-    <w:lsdException w:name="Medium Grid 3 Accent 6" w:semiHidden="0" w:uiPriority="69" w:unhideWhenUsed="0"/>
-    <w:lsdException w:name="Dark List Accent 6" w:semiHidden="0" w:uiPriority="70" w:unhideWhenUsed="0"/>
-    <w:lsdException w:name="Colorful Shading Accent 6" w:semiHidden="0" w:uiPriority="71" w:unhideWhenUsed="0"/>
-    <w:lsdException w:name="Colorful List Accent 6" w:semiHidden="0" w:uiPriority="72" w:unhideWhenUsed="0"/>
-    <w:lsdException w:name="Colorful Grid Accent 6" w:semiHidden="0" w:uiPriority="73" w:unhideWhenUsed="0"/>
-    <w:lsdException w:name="Subtle Emphasis" w:semiHidden="0" w:uiPriority="19" w:unhideWhenUsed="0" w:qFormat="1"/>
-    <w:lsdException w:name="Intense Emphasis" w:semiHidden="0" w:uiPriority="21" w:unhideWhenUsed="0" w:qFormat="1"/>
-    <w:lsdException w:name="Subtle Reference" w:semiHidden="0" w:uiPriority="31" w:unhideWhenUsed="0" w:qFormat="1"/>
-    <w:lsdException w:name="Intense Reference" w:semiHidden="0" w:uiPriority="32" w:unhideWhenUsed="0" w:qFormat="1"/>
-    <w:lsdException w:name="Book Title" w:semiHidden="0" w:uiPriority="33" w:unhideWhenUsed="0" w:qFormat="1"/>
-    <w:lsdException w:name="Bibliography" w:uiPriority="37"/>
-    <w:lsdException w:name="TOC Heading" w:uiPriority="39" w:qFormat="1"/>
+  <w:latentStyles w:defLockedState="0" w:defUIPriority="99" w:defSemiHidden="0" w:defUnhideWhenUsed="0" w:defQFormat="0" w:count="371">
+    <w:lsdException w:name="Normal" w:uiPriority="0" w:qFormat="1"/>
+    <w:lsdException w:name="heading 1" w:uiPriority="9" w:qFormat="1"/>
+    <w:lsdException w:name="heading 2" w:semiHidden="1" w:uiPriority="9" w:unhideWhenUsed="1" w:qFormat="1"/>
+    <w:lsdException w:name="heading 3" w:semiHidden="1" w:uiPriority="9" w:unhideWhenUsed="1" w:qFormat="1"/>
+    <w:lsdException w:name="heading 4" w:semiHidden="1" w:uiPriority="9" w:unhideWhenUsed="1" w:qFormat="1"/>
+    <w:lsdException w:name="heading 5" w:semiHidden="1" w:uiPriority="9" w:unhideWhenUsed="1" w:qFormat="1"/>
+    <w:lsdException w:name="heading 6" w:semiHidden="1" w:uiPriority="9" w:unhideWhenUsed="1" w:qFormat="1"/>
+    <w:lsdException w:name="heading 7" w:semiHidden="1" w:uiPriority="9" w:unhideWhenUsed="1" w:qFormat="1"/>
+    <w:lsdException w:name="heading 8" w:semiHidden="1" w:uiPriority="9" w:unhideWhenUsed="1" w:qFormat="1"/>
+    <w:lsdException w:name="heading 9" w:semiHidden="1" w:uiPriority="9" w:unhideWhenUsed="1" w:qFormat="1"/>
+    <w:lsdException w:name="index 1" w:semiHidden="1" w:unhideWhenUsed="1"/>
+    <w:lsdException w:name="index 2" w:semiHidden="1" w:unhideWhenUsed="1"/>
+    <w:lsdException w:name="index 3" w:semiHidden="1" w:unhideWhenUsed="1"/>
+    <w:lsdException w:name="index 4" w:semiHidden="1" w:unhideWhenUsed="1"/>
+    <w:lsdException w:name="index 5" w:semiHidden="1" w:unhideWhenUsed="1"/>
+    <w:lsdException w:name="index 6" w:semiHidden="1" w:unhideWhenUsed="1"/>
+    <w:lsdException w:name="index 7" w:semiHidden="1" w:unhideWhenUsed="1"/>
+    <w:lsdException w:name="index 8" w:semiHidden="1" w:unhideWhenUsed="1"/>
+    <w:lsdException w:name="index 9" w:semiHidden="1" w:unhideWhenUsed="1"/>
+    <w:lsdException w:name="toc 1" w:semiHidden="1" w:uiPriority="39" w:unhideWhenUsed="1"/>
+    <w:lsdException w:name="toc 2" w:semiHidden="1" w:uiPriority="39" w:unhideWhenUsed="1"/>
+    <w:lsdException w:name="toc 3" w:semiHidden="1" w:uiPriority="39" w:unhideWhenUsed="1"/>
+    <w:lsdException w:name="toc 4" w:semiHidden="1" w:uiPriority="39" w:unhideWhenUsed="1"/>
+    <w:lsdException w:name="toc 5" w:semiHidden="1" w:uiPriority="39" w:unhideWhenUsed="1"/>
+    <w:lsdException w:name="toc 6" w:semiHidden="1" w:uiPriority="39" w:unhideWhenUsed="1"/>
+    <w:lsdException w:name="toc 7" w:semiHidden="1" w:uiPriority="39" w:unhideWhenUsed="1"/>
+    <w:lsdException w:name="toc 8" w:semiHidden="1" w:uiPriority="39" w:unhideWhenUsed="1"/>
+    <w:lsdException w:name="toc 9" w:semiHidden="1" w:uiPriority="39" w:unhideWhenUsed="1"/>
+    <w:lsdException w:name="Normal Indent" w:semiHidden="1" w:unhideWhenUsed="1"/>
+    <w:lsdException w:name="footnote text" w:semiHidden="1" w:unhideWhenUsed="1"/>
+    <w:lsdException w:name="annotation text" w:semiHidden="1" w:unhideWhenUsed="1"/>
+    <w:lsdException w:name="header" w:semiHidden="1" w:unhideWhenUsed="1"/>
+    <w:lsdException w:name="footer" w:semiHidden="1" w:unhideWhenUsed="1"/>
+    <w:lsdException w:name="index heading" w:semiHidden="1" w:unhideWhenUsed="1"/>
+    <w:lsdException w:name="caption" w:semiHidden="1" w:uiPriority="35" w:unhideWhenUsed="1" w:qFormat="1"/>
+    <w:lsdException w:name="table of figures" w:semiHidden="1" w:unhideWhenUsed="1"/>
+    <w:lsdException w:name="envelope address" w:semiHidden="1" w:unhideWhenUsed="1"/>
+    <w:lsdException w:name="envelope return" w:semiHidden="1" w:unhideWhenUsed="1"/>
+    <w:lsdException w:name="footnote reference" w:semiHidden="1" w:unhideWhenUsed="1"/>
+    <w:lsdException w:name="annotation reference" w:semiHidden="1" w:unhideWhenUsed="1"/>
+    <w:lsdException w:name="line number" w:semiHidden="1" w:unhideWhenUsed="1"/>
+    <w:lsdException w:name="page number" w:semiHidden="1" w:unhideWhenUsed="1"/>
+    <w:lsdException w:name="endnote reference" w:semiHidden="1" w:unhideWhenUsed="1"/>
+    <w:lsdException w:name="endnote text" w:semiHidden="1" w:unhideWhenUsed="1"/>
+    <w:lsdException w:name="table of authorities" w:semiHidden="1" w:unhideWhenUsed="1"/>
+    <w:lsdException w:name="macro" w:semiHidden="1" w:unhideWhenUsed="1"/>
+    <w:lsdException w:name="toa heading" w:semiHidden="1" w:unhideWhenUsed="1"/>
+    <w:lsdException w:name="List" w:semiHidden="1" w:unhideWhenUsed="1"/>
+    <w:lsdException w:name="List Bullet" w:semiHidden="1" w:unhideWhenUsed="1"/>
+    <w:lsdException w:name="List Number" w:semiHidden="1" w:unhideWhenUsed="1"/>
+    <w:lsdException w:name="List 2" w:semiHidden="1" w:unhideWhenUsed="1"/>
+    <w:lsdException w:name="List 3" w:semiHidden="1" w:unhideWhenUsed="1"/>
+    <w:lsdException w:name="List 4" w:semiHidden="1" w:unhideWhenUsed="1"/>
+    <w:lsdException w:name="List 5" w:semiHidden="1" w:unhideWhenUsed="1"/>
+    <w:lsdException w:name="List Bullet 2" w:semiHidden="1" w:unhideWhenUsed="1"/>
+    <w:lsdException w:name="List Bullet 3" w:semiHidden="1" w:unhideWhenUsed="1"/>
+    <w:lsdException w:name="List Bullet 4" w:semiHidden="1" w:unhideWhenUsed="1"/>
+    <w:lsdException w:name="List Bullet 5" w:semiHidden="1" w:unhideWhenUsed="1"/>
+    <w:lsdException w:name="List Number 2" w:semiHidden="1" w:unhideWhenUsed="1"/>
+    <w:lsdException w:name="List Number 3" w:semiHidden="1" w:unhideWhenUsed="1"/>
+    <w:lsdException w:name="List Number 4" w:semiHidden="1" w:unhideWhenUsed="1"/>
+    <w:lsdException w:name="List Number 5" w:semiHidden="1" w:unhideWhenUsed="1"/>
+    <w:lsdException w:name="Title" w:uiPriority="10" w:qFormat="1"/>
+    <w:lsdException w:name="Closing" w:semiHidden="1" w:unhideWhenUsed="1"/>
+    <w:lsdException w:name="Signature" w:semiHidden="1" w:unhideWhenUsed="1"/>
+    <w:lsdException w:name="Default Paragraph Font" w:semiHidden="1" w:uiPriority="1" w:unhideWhenUsed="1"/>
+    <w:lsdException w:name="Body Text" w:semiHidden="1" w:unhideWhenUsed="1"/>
+    <w:lsdException w:name="Body Text Indent" w:semiHidden="1" w:unhideWhenUsed="1"/>
+    <w:lsdException w:name="List Continue" w:semiHidden="1" w:unhideWhenUsed="1"/>
+    <w:lsdException w:name="List Continue 2" w:semiHidden="1" w:unhideWhenUsed="1"/>
+    <w:lsdException w:name="List Continue 3" w:semiHidden="1" w:unhideWhenUsed="1"/>
+    <w:lsdException w:name="List Continue 4" w:semiHidden="1" w:unhideWhenUsed="1"/>
+    <w:lsdException w:name="List Continue 5" w:semiHidden="1" w:unhideWhenUsed="1"/>
+    <w:lsdException w:name="Message Header" w:semiHidden="1" w:unhideWhenUsed="1"/>
+    <w:lsdException w:name="Subtitle" w:uiPriority="11" w:qFormat="1"/>
+    <w:lsdException w:name="Salutation" w:semiHidden="1" w:unhideWhenUsed="1"/>
+    <w:lsdException w:name="Date" w:semiHidden="1" w:unhideWhenUsed="1"/>
+    <w:lsdException w:name="Body Text First Indent" w:semiHidden="1" w:unhideWhenUsed="1"/>
+    <w:lsdException w:name="Body Text First Indent 2" w:semiHidden="1" w:unhideWhenUsed="1"/>
+    <w:lsdException w:name="Note Heading" w:semiHidden="1" w:unhideWhenUsed="1"/>
+    <w:lsdException w:name="Body Text 2" w:semiHidden="1" w:unhideWhenUsed="1"/>
+    <w:lsdException w:name="Body Text 3" w:semiHidden="1" w:unhideWhenUsed="1"/>
+    <w:lsdException w:name="Body Text Indent 2" w:semiHidden="1" w:unhideWhenUsed="1"/>
+    <w:lsdException w:name="Body Text Indent 3" w:semiHidden="1" w:unhideWhenUsed="1"/>
+    <w:lsdException w:name="Block Text" w:semiHidden="1" w:unhideWhenUsed="1"/>
+    <w:lsdException w:name="Hyperlink" w:semiHidden="1" w:unhideWhenUsed="1"/>
+    <w:lsdException w:name="FollowedHyperlink" w:semiHidden="1" w:unhideWhenUsed="1"/>
+    <w:lsdException w:name="Strong" w:uiPriority="22" w:qFormat="1"/>
+    <w:lsdException w:name="Emphasis" w:uiPriority="20" w:qFormat="1"/>
+    <w:lsdException w:name="Document Map" w:semiHidden="1" w:unhideWhenUsed="1"/>
+    <w:lsdException w:name="Plain Text" w:semiHidden="1" w:unhideWhenUsed="1"/>
+    <w:lsdException w:name="E-mail Signature" w:semiHidden="1" w:unhideWhenUsed="1"/>
+    <w:lsdException w:name="HTML Top of Form" w:semiHidden="1" w:unhideWhenUsed="1"/>
+    <w:lsdException w:name="HTML Bottom of Form" w:semiHidden="1" w:unhideWhenUsed="1"/>
+    <w:lsdException w:name="Normal (Web)" w:semiHidden="1" w:unhideWhenUsed="1"/>
+    <w:lsdException w:name="HTML Acronym" w:semiHidden="1" w:unhideWhenUsed="1"/>
+    <w:lsdException w:name="HTML Address" w:semiHidden="1" w:unhideWhenUsed="1"/>
+    <w:lsdException w:name="HTML Cite" w:semiHidden="1" w:unhideWhenUsed="1"/>
+    <w:lsdException w:name="HTML Code" w:semiHidden="1" w:unhideWhenUsed="1"/>
+    <w:lsdException w:name="HTML Definition" w:semiHidden="1" w:unhideWhenUsed="1"/>
+    <w:lsdException w:name="HTML Keyboard" w:semiHidden="1" w:unhideWhenUsed="1"/>
+    <w:lsdException w:name="HTML Preformatted" w:semiHidden="1" w:unhideWhenUsed="1"/>
+    <w:lsdException w:name="HTML Sample" w:semiHidden="1" w:unhideWhenUsed="1"/>
+    <w:lsdException w:name="HTML Typewriter" w:semiHidden="1" w:unhideWhenUsed="1"/>
+    <w:lsdException w:name="HTML Variable" w:semiHidden="1" w:unhideWhenUsed="1"/>
+    <w:lsdException w:name="Normal Table" w:semiHidden="1" w:unhideWhenUsed="1"/>
+    <w:lsdException w:name="annotation subject" w:semiHidden="1" w:unhideWhenUsed="1"/>
+    <w:lsdException w:name="No List" w:semiHidden="1" w:unhideWhenUsed="1"/>
+    <w:lsdException w:name="Outline List 1" w:semiHidden="1" w:unhideWhenUsed="1"/>
+    <w:lsdException w:name="Outline List 2" w:semiHidden="1" w:unhideWhenUsed="1"/>
+    <w:lsdException w:name="Outline List 3" w:semiHidden="1" w:unhideWhenUsed="1"/>
+    <w:lsdException w:name="Table Simple 1" w:semiHidden="1" w:unhideWhenUsed="1"/>
+    <w:lsdException w:name="Table Simple 2" w:semiHidden="1" w:unhideWhenUsed="1"/>
+    <w:lsdException w:name="Table Simple 3" w:semiHidden="1" w:unhideWhenUsed="1"/>
+    <w:lsdException w:name="Table Classic 1" w:semiHidden="1" w:unhideWhenUsed="1"/>
+    <w:lsdException w:name="Table Classic 2" w:semiHidden="1" w:unhideWhenUsed="1"/>
+    <w:lsdException w:name="Table Classic 3" w:semiHidden="1" w:unhideWhenUsed="1"/>
+    <w:lsdException w:name="Table Classic 4" w:semiHidden="1" w:unhideWhenUsed="1"/>
+    <w:lsdException w:name="Table Colorful 1" w:semiHidden="1" w:unhideWhenUsed="1"/>
+    <w:lsdException w:name="Table Colorful 2" w:semiHidden="1" w:unhideWhenUsed="1"/>
+    <w:lsdException w:name="Table Colorful 3" w:semiHidden="1" w:unhideWhenUsed="1"/>
+    <w:lsdException w:name="Table Columns 1" w:semiHidden="1" w:unhideWhenUsed="1"/>
+    <w:lsdException w:name="Table Columns 2" w:semiHidden="1" w:unhideWhenUsed="1"/>
+    <w:lsdException w:name="Table Columns 3" w:semiHidden="1" w:unhideWhenUsed="1"/>
+    <w:lsdException w:name="Table Columns 4" w:semiHidden="1" w:unhideWhenUsed="1"/>
+    <w:lsdException w:name="Table Columns 5" w:semiHidden="1" w:unhideWhenUsed="1"/>
+    <w:lsdException w:name="Table Grid 1" w:semiHidden="1" w:unhideWhenUsed="1"/>
+    <w:lsdException w:name="Table Grid 2" w:semiHidden="1" w:unhideWhenUsed="1"/>
+    <w:lsdException w:name="Table Grid 3" w:semiHidden="1" w:unhideWhenUsed="1"/>
+    <w:lsdException w:name="Table Grid 4" w:semiHidden="1" w:unhideWhenUsed="1"/>
+    <w:lsdException w:name="Table Grid 5" w:semiHidden="1" w:unhideWhenUsed="1"/>
+    <w:lsdException w:name="Table Grid 6" w:semiHidden="1" w:unhideWhenUsed="1"/>
+    <w:lsdException w:name="Table Grid 7" w:semiHidden="1" w:unhideWhenUsed="1"/>
+    <w:lsdException w:name="Table Grid 8" w:semiHidden="1" w:unhideWhenUsed="1"/>
+    <w:lsdException w:name="Table List 1" w:semiHidden="1" w:unhideWhenUsed="1"/>
+    <w:lsdException w:name="Table List 2" w:semiHidden="1" w:unhideWhenUsed="1"/>
+    <w:lsdException w:name="Table List 3" w:semiHidden="1" w:unhideWhenUsed="1"/>
+    <w:lsdException w:name="Table List 4" w:semiHidden="1" w:unhideWhenUsed="1"/>
+    <w:lsdException w:name="Table List 5" w:semiHidden="1" w:unhideWhenUsed="1"/>
+    <w:lsdException w:name="Table List 6" w:semiHidden="1" w:unhideWhenUsed="1"/>
+    <w:lsdException w:name="Table List 7" w:semiHidden="1" w:unhideWhenUsed="1"/>
+    <w:lsdException w:name="Table List 8" w:semiHidden="1" w:unhideWhenUsed="1"/>
+    <w:lsdException w:name="Table 3D effects 1" w:semiHidden="1" w:unhideWhenUsed="1"/>
+    <w:lsdException w:name="Table 3D effects 2" w:semiHidden="1" w:unhideWhenUsed="1"/>
+    <w:lsdException w:name="Table 3D effects 3" w:semiHidden="1" w:unhideWhenUsed="1"/>
+    <w:lsdException w:name="Table Contemporary" w:semiHidden="1" w:unhideWhenUsed="1"/>
+    <w:lsdException w:name="Table Elegant" w:semiHidden="1" w:unhideWhenUsed="1"/>
+    <w:lsdException w:name="Table Professional" w:semiHidden="1" w:unhideWhenUsed="1"/>
+    <w:lsdException w:name="Table Subtle 1" w:semiHidden="1" w:unhideWhenUsed="1"/>
+    <w:lsdException w:name="Table Subtle 2" w:semiHidden="1" w:unhideWhenUsed="1"/>
+    <w:lsdException w:name="Table Web 1" w:semiHidden="1" w:unhideWhenUsed="1"/>
+    <w:lsdException w:name="Table Web 2" w:semiHidden="1" w:unhideWhenUsed="1"/>
+    <w:lsdException w:name="Table Web 3" w:semiHidden="1" w:unhideWhenUsed="1"/>
+    <w:lsdException w:name="Balloon Text" w:semiHidden="1" w:unhideWhenUsed="1"/>
+    <w:lsdException w:name="Table Grid" w:uiPriority="39"/>
+    <w:lsdException w:name="Table Theme" w:semiHidden="1" w:unhideWhenUsed="1"/>
+    <w:lsdException w:name="Placeholder Text" w:semiHidden="1"/>
+    <w:lsdException w:name="No Spacing" w:uiPriority="1" w:qFormat="1"/>
+    <w:lsdException w:name="Light Shading" w:uiPriority="60"/>
+    <w:lsdException w:name="Light List" w:uiPriority="61"/>
+    <w:lsdException w:name="Light Grid" w:uiPriority="62"/>
+    <w:lsdException w:name="Medium Shading 1" w:uiPriority="63"/>
+    <w:lsdException w:name="Medium Shading 2" w:uiPriority="64"/>
+    <w:lsdException w:name="Medium List 1" w:uiPriority="65"/>
+    <w:lsdException w:name="Medium List 2" w:uiPriority="66"/>
+    <w:lsdException w:name="Medium Grid 1" w:uiPriority="67"/>
+    <w:lsdException w:name="Medium Grid 2" w:uiPriority="68"/>
+    <w:lsdException w:name="Medium Grid 3" w:uiPriority="69"/>
+    <w:lsdException w:name="Dark List" w:uiPriority="70"/>
+    <w:lsdException w:name="Colorful Shading" w:uiPriority="71"/>
+    <w:lsdException w:name="Colorful List" w:uiPriority="72"/>
+    <w:lsdException w:name="Colorful Grid" w:uiPriority="73"/>
+    <w:lsdException w:name="Light Shading Accent 1" w:uiPriority="60"/>
+    <w:lsdException w:name="Light List Accent 1" w:uiPriority="61"/>
+    <w:lsdException w:name="Light Grid Accent 1" w:uiPriority="62"/>
+    <w:lsdException w:name="Medium Shading 1 Accent 1" w:uiPriority="63"/>
+    <w:lsdException w:name="Medium Shading 2 Accent 1" w:uiPriority="64"/>
+    <w:lsdException w:name="Medium List 1 Accent 1" w:uiPriority="65"/>
+    <w:lsdException w:name="Revision" w:semiHidden="1"/>
+    <w:lsdException w:name="List Paragraph" w:uiPriority="34" w:qFormat="1"/>
+    <w:lsdException w:name="Quote" w:uiPriority="29" w:qFormat="1"/>
+    <w:lsdException w:name="Intense Quote" w:uiPriority="30" w:qFormat="1"/>
+    <w:lsdException w:name="Medium List 2 Accent 1" w:uiPriority="66"/>
+    <w:lsdException w:name="Medium Grid 1 Accent 1" w:uiPriority="67"/>
+    <w:lsdException w:name="Medium Grid 2 Accent 1" w:uiPriority="68"/>
+    <w:lsdException w:name="Medium Grid 3 Accent 1" w:uiPriority="69"/>
+    <w:lsdException w:name="Dark List Accent 1" w:uiPriority="70"/>
+    <w:lsdException w:name="Colorful Shading Accent 1" w:uiPriority="71"/>
+    <w:lsdException w:name="Colorful List Accent 1" w:uiPriority="72"/>
+    <w:lsdException w:name="Colorful Grid Accent 1" w:uiPriority="73"/>
+    <w:lsdException w:name="Light Shading Accent 2" w:uiPriority="60"/>
+    <w:lsdException w:name="Light List Accent 2" w:uiPriority="61"/>
+    <w:lsdException w:name="Light Grid Accent 2" w:uiPriority="62"/>
+    <w:lsdException w:name="Medium Shading 1 Accent 2" w:uiPriority="63"/>
+    <w:lsdException w:name="Medium Shading 2 Accent 2" w:uiPriority="64"/>
+    <w:lsdException w:name="Medium List 1 Accent 2" w:uiPriority="65"/>
+    <w:lsdException w:name="Medium List 2 Accent 2" w:uiPriority="66"/>
+    <w:lsdException w:name="Medium Grid 1 Accent 2" w:uiPriority="67"/>
+    <w:lsdException w:name="Medium Grid 2 Accent 2" w:uiPriority="68"/>
+    <w:lsdException w:name="Medium Grid 3 Accent 2" w:uiPriority="69"/>
+    <w:lsdException w:name="Dark List Accent 2" w:uiPriority="70"/>
+    <w:lsdException w:name="Colorful Shading Accent 2" w:uiPriority="71"/>
+    <w:lsdException w:name="Colorful List Accent 2" w:uiPriority="72"/>
+    <w:lsdException w:name="Colorful Grid Accent 2" w:uiPriority="73"/>
+    <w:lsdException w:name="Light Shading Accent 3" w:uiPriority="60"/>
+    <w:lsdException w:name="Light List Accent 3" w:uiPriority="61"/>
+    <w:lsdException w:name="Light Grid Accent 3" w:uiPriority="62"/>
+    <w:lsdException w:name="Medium Shading 1 Accent 3" w:uiPriority="63"/>
+    <w:lsdException w:name="Medium Shading 2 Accent 3" w:uiPriority="64"/>
+    <w:lsdException w:name="Medium List 1 Accent 3" w:uiPriority="65"/>
+    <w:lsdException w:name="Medium List 2 Accent 3" w:uiPriority="66"/>
+    <w:lsdException w:name="Medium Grid 1 Accent 3" w:uiPriority="67"/>
+    <w:lsdException w:name="Medium Grid 2 Accent 3" w:uiPriority="68"/>
+    <w:lsdException w:name="Medium Grid 3 Accent 3" w:uiPriority="69"/>
+    <w:lsdException w:name="Dark List Accent 3" w:uiPriority="70"/>
+    <w:lsdException w:name="Colorful Shading Accent 3" w:uiPriority="71"/>
+    <w:lsdException w:name="Colorful List Accent 3" w:uiPriority="72"/>
+    <w:lsdException w:name="Colorful Grid Accent 3" w:uiPriority="73"/>
+    <w:lsdException w:name="Light Shading Accent 4" w:uiPriority="60"/>
+    <w:lsdException w:name="Light List Accent 4" w:uiPriority="61"/>
+    <w:lsdException w:name="Light Grid Accent 4" w:uiPriority="62"/>
+    <w:lsdException w:name="Medium Shading 1 Accent 4" w:uiPriority="63"/>
+    <w:lsdException w:name="Medium Shading 2 Accent 4" w:uiPriority="64"/>
+    <w:lsdException w:name="Medium List 1 Accent 4" w:uiPriority="65"/>
+    <w:lsdException w:name="Medium List 2 Accent 4" w:uiPriority="66"/>
+    <w:lsdException w:name="Medium Grid 1 Accent 4" w:uiPriority="67"/>
+    <w:lsdException w:name="Medium Grid 2 Accent 4" w:uiPriority="68"/>
+    <w:lsdException w:name="Medium Grid 3 Accent 4" w:uiPriority="69"/>
+    <w:lsdException w:name="Dark List Accent 4" w:uiPriority="70"/>
+    <w:lsdException w:name="Colorful Shading Accent 4" w:uiPriority="71"/>
+    <w:lsdException w:name="Colorful List Accent 4" w:uiPriority="72"/>
+    <w:lsdException w:name="Colorful Grid Accent 4" w:uiPriority="73"/>
+    <w:lsdException w:name="Light Shading Accent 5" w:uiPriority="60"/>
+    <w:lsdException w:name="Light List Accent 5" w:uiPriority="61"/>
+    <w:lsdException w:name="Light Grid Accent 5" w:uiPriority="62"/>
+    <w:lsdException w:name="Medium Shading 1 Accent 5" w:uiPriority="63"/>
+    <w:lsdException w:name="Medium Shading 2 Accent 5" w:uiPriority="64"/>
+    <w:lsdException w:name="Medium List 1 Accent 5" w:uiPriority="65"/>
+    <w:lsdException w:name="Medium List 2 Accent 5" w:uiPriority="66"/>
+    <w:lsdException w:name="Medium Grid 1 Accent 5" w:uiPriority="67"/>
+    <w:lsdException w:name="Medium Grid 2 Accent 5" w:uiPriority="68"/>
+    <w:lsdException w:name="Medium Grid 3 Accent 5" w:uiPriority="69"/>
+    <w:lsdException w:name="Dark List Accent 5" w:uiPriority="70"/>
+    <w:lsdException w:name="Colorful Shading Accent 5" w:uiPriority="71"/>
+    <w:lsdException w:name="Colorful List Accent 5" w:uiPriority="72"/>
+    <w:lsdException w:name="Colorful Grid Accent 5" w:uiPriority="73"/>
+    <w:lsdException w:name="Light Shading Accent 6" w:uiPriority="60"/>
+    <w:lsdException w:name="Light List Accent 6" w:uiPriority="61"/>
+    <w:lsdException w:name="Light Grid Accent 6" w:uiPriority="62"/>
+    <w:lsdException w:name="Medium Shading 1 Accent 6" w:uiPriority="63"/>
+    <w:lsdException w:name="Medium Shading 2 Accent 6" w:uiPriority="64"/>
+    <w:lsdException w:name="Medium List 1 Accent 6" w:uiPriority="65"/>
+    <w:lsdException w:name="Medium List 2 Accent 6" w:uiPriority="66"/>
+    <w:lsdException w:name="Medium Grid 1 Accent 6" w:uiPriority="67"/>
+    <w:lsdException w:name="Medium Grid 2 Accent 6" w:uiPriority="68"/>
+    <w:lsdException w:name="Medium Grid 3 Accent 6" w:uiPriority="69"/>
+    <w:lsdException w:name="Dark List Accent 6" w:uiPriority="70"/>
+    <w:lsdException w:name="Colorful Shading Accent 6" w:uiPriority="71"/>
+    <w:lsdException w:name="Colorful List Accent 6" w:uiPriority="72"/>
+    <w:lsdException w:name="Colorful Grid Accent 6" w:uiPriority="73"/>
+    <w:lsdException w:name="Subtle Emphasis" w:uiPriority="19" w:qFormat="1"/>
+    <w:lsdException w:name="Intense Emphasis" w:uiPriority="21" w:qFormat="1"/>
+    <w:lsdException w:name="Subtle Reference" w:uiPriority="31" w:qFormat="1"/>
+    <w:lsdException w:name="Intense Reference" w:uiPriority="32" w:qFormat="1"/>
+    <w:lsdException w:name="Book Title" w:uiPriority="33" w:qFormat="1"/>
+    <w:lsdException w:name="Bibliography" w:semiHidden="1" w:uiPriority="37" w:unhideWhenUsed="1"/>
+    <w:lsdException w:name="TOC Heading" w:semiHidden="1" w:uiPriority="39" w:unhideWhenUsed="1" w:qFormat="1"/>
+    <w:lsdException w:name="Plain Table 1" w:uiPriority="41"/>
+    <w:lsdException w:name="Plain Table 2" w:uiPriority="42"/>
+    <w:lsdException w:name="Plain Table 3" w:uiPriority="43"/>
+    <w:lsdException w:name="Plain Table 4" w:uiPriority="44"/>
+    <w:lsdException w:name="Plain Table 5" w:uiPriority="45"/>
+    <w:lsdException w:name="Grid Table Light" w:uiPriority="40"/>
+    <w:lsdException w:name="Grid Table 1 Light" w:uiPriority="46"/>
+    <w:lsdException w:name="Grid Table 2" w:uiPriority="47"/>
+    <w:lsdException w:name="Grid Table 3" w:uiPriority="48"/>
+    <w:lsdException w:name="Grid Table 4" w:uiPriority="49"/>
+    <w:lsdException w:name="Grid Table 5 Dark" w:uiPriority="50"/>
+    <w:lsdException w:name="Grid Table 6 Colorful" w:uiPriority="51"/>
+    <w:lsdException w:name="Grid Table 7 Colorful" w:uiPriority="52"/>
+    <w:lsdException w:name="Grid Table 1 Light Accent 1" w:uiPriority="46"/>
+    <w:lsdException w:name="Grid Table 2 Accent 1" w:uiPriority="47"/>
+    <w:lsdException w:name="Grid Table 3 Accent 1" w:uiPriority="48"/>
+    <w:lsdException w:name="Grid Table 4 Accent 1" w:uiPriority="49"/>
+    <w:lsdException w:name="Grid Table 5 Dark Accent 1" w:uiPriority="50"/>
+    <w:lsdException w:name="Grid Table 6 Colorful Accent 1" w:uiPriority="51"/>
+    <w:lsdException w:name="Grid Table 7 Colorful Accent 1" w:uiPriority="52"/>
+    <w:lsdException w:name="Grid Table 1 Light Accent 2" w:uiPriority="46"/>
+    <w:lsdException w:name="Grid Table 2 Accent 2" w:uiPriority="47"/>
+    <w:lsdException w:name="Grid Table 3 Accent 2" w:uiPriority="48"/>
+    <w:lsdException w:name="Grid Table 4 Accent 2" w:uiPriority="49"/>
+    <w:lsdException w:name="Grid Table 5 Dark Accent 2" w:uiPriority="50"/>
+    <w:lsdException w:name="Grid Table 6 Colorful Accent 2" w:uiPriority="51"/>
+    <w:lsdException w:name="Grid Table 7 Colorful Accent 2" w:uiPriority="52"/>
+    <w:lsdException w:name="Grid Table 1 Light Accent 3" w:uiPriority="46"/>
+    <w:lsdException w:name="Grid Table 2 Accent 3" w:uiPriority="47"/>
+    <w:lsdException w:name="Grid Table 3 Accent 3" w:uiPriority="48"/>
+    <w:lsdException w:name="Grid Table 4 Accent 3" w:uiPriority="49"/>
+    <w:lsdException w:name="Grid Table 5 Dark Accent 3" w:uiPriority="50"/>
+    <w:lsdException w:name="Grid Table 6 Colorful Accent 3" w:uiPriority="51"/>
+    <w:lsdException w:name="Grid Table 7 Colorful Accent 3" w:uiPriority="52"/>
+    <w:lsdException w:name="Grid Table 1 Light Accent 4" w:uiPriority="46"/>
+    <w:lsdException w:name="Grid Table 2 Accent 4" w:uiPriority="47"/>
+    <w:lsdException w:name="Grid Table 3 Accent 4" w:uiPriority="48"/>
+    <w:lsdException w:name="Grid Table 4 Accent 4" w:uiPriority="49"/>
+    <w:lsdException w:name="Grid Table 5 Dark Accent 4" w:uiPriority="50"/>
+    <w:lsdException w:name="Grid Table 6 Colorful Accent 4" w:uiPriority="51"/>
+    <w:lsdException w:name="Grid Table 7 Colorful Accent 4" w:uiPriority="52"/>
+    <w:lsdException w:name="Grid Table 1 Light Accent 5" w:uiPriority="46"/>
+    <w:lsdException w:name="Grid Table 2 Accent 5" w:uiPriority="47"/>
+    <w:lsdException w:name="Grid Table 3 Accent 5" w:uiPriority="48"/>
+    <w:lsdException w:name="Grid Table 4 Accent 5" w:uiPriority="49"/>
+    <w:lsdException w:name="Grid Table 5 Dark Accent 5" w:uiPriority="50"/>
+    <w:lsdException w:name="Grid Table 6 Colorful Accent 5" w:uiPriority="51"/>
+    <w:lsdException w:name="Grid Table 7 Colorful Accent 5" w:uiPriority="52"/>
+    <w:lsdException w:name="Grid Table 1 Light Accent 6" w:uiPriority="46"/>
+    <w:lsdException w:name="Grid Table 2 Accent 6" w:uiPriority="47"/>
+    <w:lsdException w:name="Grid Table 3 Accent 6" w:uiPriority="48"/>
+    <w:lsdException w:name="Grid Table 4 Accent 6" w:uiPriority="49"/>
+    <w:lsdException w:name="Grid Table 5 Dark Accent 6" w:uiPriority="50"/>
+    <w:lsdException w:name="Grid Table 6 Colorful Accent 6" w:uiPriority="51"/>
+    <w:lsdException w:name="Grid Table 7 Colorful Accent 6" w:uiPriority="52"/>
+    <w:lsdException w:name="List Table 1 Light" w:uiPriority="46"/>
+    <w:lsdException w:name="List Table 2" w:uiPriority="47"/>
+    <w:lsdException w:name="List Table 3" w:uiPriority="48"/>
+    <w:lsdException w:name="List Table 4" w:uiPriority="49"/>
+    <w:lsdException w:name="List Table 5 Dark" w:uiPriority="50"/>
+    <w:lsdException w:name="List Table 6 Colorful" w:uiPriority="51"/>
+    <w:lsdException w:name="List Table 7 Colorful" w:uiPriority="52"/>
+    <w:lsdException w:name="List Table 1 Light Accent 1" w:uiPriority="46"/>
+    <w:lsdException w:name="List Table 2 Accent 1" w:uiPriority="47"/>
+    <w:lsdException w:name="List Table 3 Accent 1" w:uiPriority="48"/>
+    <w:lsdException w:name="List Table 4 Accent 1" w:uiPriority="49"/>
+    <w:lsdException w:name="List Table 5 Dark Accent 1" w:uiPriority="50"/>
+    <w:lsdException w:name="List Table 6 Colorful Accent 1" w:uiPriority="51"/>
+    <w:lsdException w:name="List Table 7 Colorful Accent 1" w:uiPriority="52"/>
+    <w:lsdException w:name="List Table 1 Light Accent 2" w:uiPriority="46"/>
+    <w:lsdException w:name="List Table 2 Accent 2" w:uiPriority="47"/>
+    <w:lsdException w:name="List Table 3 Accent 2" w:uiPriority="48"/>
+    <w:lsdException w:name="List Table 4 Accent 2" w:uiPriority="49"/>
+    <w:lsdException w:name="List Table 5 Dark Accent 2" w:uiPriority="50"/>
+    <w:lsdException w:name="List Table 6 Colorful Accent 2" w:uiPriority="51"/>
+    <w:lsdException w:name="List Table 7 Colorful Accent 2" w:uiPriority="52"/>
+    <w:lsdException w:name="List Table 1 Light Accent 3" w:uiPriority="46"/>
+    <w:lsdException w:name="List Table 2 Accent 3" w:uiPriority="47"/>
+    <w:lsdException w:name="List Table 3 Accent 3" w:uiPriority="48"/>
+    <w:lsdException w:name="List Table 4 Accent 3" w:uiPriority="49"/>
+    <w:lsdException w:name="List Table 5 Dark Accent 3" w:uiPriority="50"/>
+    <w:lsdException w:name="List Table 6 Colorful Accent 3" w:uiPriority="51"/>
+    <w:lsdException w:name="List Table 7 Colorful Accent 3" w:uiPriority="52"/>
+    <w:lsdException w:name="List Table 1 Light Accent 4" w:uiPriority="46"/>
+    <w:lsdException w:name="List Table 2 Accent 4" w:uiPriority="47"/>
+    <w:lsdException w:name="List Table 3 Accent 4" w:uiPriority="48"/>
+    <w:lsdException w:name="List Table 4 Accent 4" w:uiPriority="49"/>
+    <w:lsdException w:name="List Table 5 Dark Accent 4" w:uiPriority="50"/>
+    <w:lsdException w:name="List Table 6 Colorful Accent 4" w:uiPriority="51"/>
+    <w:lsdException w:name="List Table 7 Colorful Accent 4" w:uiPriority="52"/>
+    <w:lsdException w:name="List Table 1 Light Accent 5" w:uiPriority="46"/>
+    <w:lsdException w:name="List Table 2 Accent 5" w:uiPriority="47"/>
+    <w:lsdException w:name="List Table 3 Accent 5" w:uiPriority="48"/>
+    <w:lsdException w:name="List Table 4 Accent 5" w:uiPriority="49"/>
+    <w:lsdException w:name="List Table 5 Dark Accent 5" w:uiPriority="50"/>
+    <w:lsdException w:name="List Table 6 Colorful Accent 5" w:uiPriority="51"/>
+    <w:lsdException w:name="List Table 7 Colorful Accent 5" w:uiPriority="52"/>
+    <w:lsdException w:name="List Table 1 Light Accent 6" w:uiPriority="46"/>
+    <w:lsdException w:name="List Table 2 Accent 6" w:uiPriority="47"/>
+    <w:lsdException w:name="List Table 3 Accent 6" w:uiPriority="48"/>
+    <w:lsdException w:name="List Table 4 Accent 6" w:uiPriority="49"/>
+    <w:lsdException w:name="List Table 5 Dark Accent 6" w:uiPriority="50"/>
+    <w:lsdException w:name="List Table 6 Colorful Accent 6" w:uiPriority="51"/>
+    <w:lsdException w:name="List Table 7 Colorful Accent 6" w:uiPriority="52"/>
   </w:latentStyles>
   <w:style w:type="paragraph" w:default="1" w:styleId="Normal">
     <w:name w:val="Normal"/>
@@ -13399,6 +13706,26 @@
       <w:szCs w:val="32"/>
     </w:rPr>
   </w:style>
+  <w:style w:type="paragraph" w:styleId="Ttulo3">
+    <w:name w:val="heading 3"/>
+    <w:basedOn w:val="Normal"/>
+    <w:link w:val="Ttulo3Char"/>
+    <w:uiPriority w:val="9"/>
+    <w:qFormat/>
+    <w:rsid w:val="00CC2C5F"/>
+    <w:pPr>
+      <w:spacing w:before="100" w:beforeAutospacing="1" w:after="100" w:afterAutospacing="1" w:line="240" w:lineRule="auto"/>
+      <w:outlineLvl w:val="2"/>
+    </w:pPr>
+    <w:rPr>
+      <w:rFonts w:ascii="Times New Roman" w:eastAsia="Times New Roman" w:hAnsi="Times New Roman" w:cs="Times New Roman"/>
+      <w:b/>
+      <w:bCs/>
+      <w:sz w:val="27"/>
+      <w:szCs w:val="27"/>
+      <w:lang w:eastAsia="pt-BR"/>
+    </w:rPr>
+  </w:style>
   <w:style w:type="character" w:default="1" w:styleId="Fontepargpadro">
     <w:name w:val="Default Paragraph Font"/>
     <w:uiPriority w:val="1"/>
@@ -13410,7 +13737,6 @@
     <w:uiPriority w:val="99"/>
     <w:semiHidden/>
     <w:unhideWhenUsed/>
-    <w:qFormat/>
     <w:tblPr>
       <w:tblInd w:w="0" w:type="dxa"/>
       <w:tblCellMar>
@@ -13436,7 +13762,6 @@
       <w:spacing w:after="0" w:line="240" w:lineRule="auto"/>
     </w:pPr>
     <w:tblPr>
-      <w:tblInd w:w="0" w:type="dxa"/>
       <w:tblBorders>
         <w:top w:val="single" w:sz="4" w:space="0" w:color="auto"/>
         <w:left w:val="single" w:sz="4" w:space="0" w:color="auto"/>
@@ -13445,12 +13770,6 @@
         <w:insideH w:val="single" w:sz="4" w:space="0" w:color="auto"/>
         <w:insideV w:val="single" w:sz="4" w:space="0" w:color="auto"/>
       </w:tblBorders>
-      <w:tblCellMar>
-        <w:top w:w="0" w:type="dxa"/>
-        <w:left w:w="108" w:type="dxa"/>
-        <w:bottom w:w="0" w:type="dxa"/>
-        <w:right w:w="108" w:type="dxa"/>
-      </w:tblCellMar>
     </w:tblPr>
   </w:style>
   <w:style w:type="paragraph" w:styleId="PargrafodaLista">
@@ -13602,6 +13921,21 @@
     <w:rPr>
       <w:color w:val="954F72" w:themeColor="followedHyperlink"/>
       <w:u w:val="single"/>
+    </w:rPr>
+  </w:style>
+  <w:style w:type="character" w:customStyle="1" w:styleId="Ttulo3Char">
+    <w:name w:val="Título 3 Char"/>
+    <w:basedOn w:val="Fontepargpadro"/>
+    <w:link w:val="Ttulo3"/>
+    <w:uiPriority w:val="9"/>
+    <w:rsid w:val="00CC2C5F"/>
+    <w:rPr>
+      <w:rFonts w:ascii="Times New Roman" w:eastAsia="Times New Roman" w:hAnsi="Times New Roman" w:cs="Times New Roman"/>
+      <w:b/>
+      <w:bCs/>
+      <w:sz w:val="27"/>
+      <w:szCs w:val="27"/>
+      <w:lang w:eastAsia="pt-BR"/>
     </w:rPr>
   </w:style>
 </w:styles>
@@ -13862,7 +14196,7 @@
   <a:extraClrSchemeLst/>
   <a:extLst>
     <a:ext uri="{05A4C25C-085E-4340-85A3-A5531E510DB2}">
-      <thm15:themeFamily xmlns:thm15="http://schemas.microsoft.com/office/thememl/2012/main" xmlns="" name="Office Theme" id="{62F939B6-93AF-4DB8-9C6B-D6C7DFDC589F}" vid="{4A3C46E8-61CC-4603-A589-7422A47A8E4A}"/>
+      <thm15:themeFamily xmlns:thm15="http://schemas.microsoft.com/office/thememl/2012/main" name="Office Theme" id="{62F939B6-93AF-4DB8-9C6B-D6C7DFDC589F}" vid="{4A3C46E8-61CC-4603-A589-7422A47A8E4A}"/>
     </a:ext>
   </a:extLst>
 </a:theme>
@@ -13873,7 +14207,7 @@
 </file>
 
 <file path=customXml/itemProps1.xml><?xml version="1.0" encoding="utf-8"?>
-<ds:datastoreItem xmlns:ds="http://schemas.openxmlformats.org/officeDocument/2006/customXml" ds:itemID="{CC1952BF-97EF-499D-BDA3-9CF96844ACB4}">
+<ds:datastoreItem xmlns:ds="http://schemas.openxmlformats.org/officeDocument/2006/customXml" ds:itemID="{57610E3D-9515-4690-881B-659253D26749}">
   <ds:schemaRefs>
     <ds:schemaRef ds:uri="http://schemas.openxmlformats.org/officeDocument/2006/bibliography"/>
   </ds:schemaRefs>

</xml_diff>

<commit_message>
2a correção Dora, cap. 1 - #34
</commit_message>
<xml_diff>
--- a/tcc/tcc-adam-flavia-ramon-v1.docx
+++ b/tcc/tcc-adam-flavia-ramon-v1.docx
@@ -22,15 +22,6 @@
           <w:szCs w:val="24"/>
         </w:rPr>
         <w:t>CENTRO ESTADUAL DE EDUCAÇÃO TECNOLÓGICA</w:t>
-      </w:r>
-      <w:r>
-        <w:rPr>
-          <w:rFonts w:ascii="Arial" w:hAnsi="Arial" w:cs="Arial"/>
-          <w:b/>
-          <w:sz w:val="24"/>
-          <w:szCs w:val="24"/>
-        </w:rPr>
-        <w:t xml:space="preserve"> </w:t>
       </w:r>
       <w:r>
         <w:rPr>
@@ -637,15 +628,16 @@
           <w:sz w:val="24"/>
           <w:szCs w:val="24"/>
         </w:rPr>
-        <w:t>Trabalho de Conclusão de Curso apresentado à Faculdade de Tecnologia</w:t>
-      </w:r>
-      <w:r>
-        <w:rPr>
-          <w:rFonts w:ascii="Arial" w:hAnsi="Arial" w:cs="Arial"/>
-          <w:sz w:val="24"/>
-          <w:szCs w:val="24"/>
-        </w:rPr>
-        <w:t xml:space="preserve"> </w:t>
+        <w:t xml:space="preserve">Trabalho de Conclusão de Curso apresentado à Faculdade de </w:t>
+      </w:r>
+      <w:proofErr w:type="spellStart"/>
+      <w:r>
+        <w:rPr>
+          <w:rFonts w:ascii="Arial" w:hAnsi="Arial" w:cs="Arial"/>
+          <w:sz w:val="24"/>
+          <w:szCs w:val="24"/>
+        </w:rPr>
+        <w:t>Tecnologia</w:t>
       </w:r>
       <w:r>
         <w:rPr>
@@ -661,15 +653,16 @@
           <w:sz w:val="24"/>
           <w:szCs w:val="24"/>
         </w:rPr>
-        <w:t xml:space="preserve"> </w:t>
-      </w:r>
-      <w:r>
-        <w:rPr>
-          <w:rFonts w:ascii="Arial" w:hAnsi="Arial" w:cs="Arial"/>
-          <w:sz w:val="24"/>
-          <w:szCs w:val="24"/>
-        </w:rPr>
-        <w:t>Baixada Santista “</w:t>
+        <w:t>Baixada</w:t>
+      </w:r>
+      <w:proofErr w:type="spellEnd"/>
+      <w:r>
+        <w:rPr>
+          <w:rFonts w:ascii="Arial" w:hAnsi="Arial" w:cs="Arial"/>
+          <w:sz w:val="24"/>
+          <w:szCs w:val="24"/>
+        </w:rPr>
+        <w:t xml:space="preserve"> Santista “</w:t>
       </w:r>
       <w:r>
         <w:rPr>
@@ -767,7 +760,29 @@
           <w:sz w:val="24"/>
           <w:szCs w:val="24"/>
         </w:rPr>
-        <w:t xml:space="preserve"> Dorotéa Vilanova Garcia.</w:t>
+        <w:t xml:space="preserve"> </w:t>
+      </w:r>
+      <w:proofErr w:type="spellStart"/>
+      <w:r>
+        <w:rPr>
+          <w:rFonts w:ascii="Arial" w:hAnsi="Arial" w:cs="Arial"/>
+          <w:b/>
+          <w:color w:val="000000" w:themeColor="text1"/>
+          <w:sz w:val="24"/>
+          <w:szCs w:val="24"/>
+        </w:rPr>
+        <w:t>Dorotéa</w:t>
+      </w:r>
+      <w:proofErr w:type="spellEnd"/>
+      <w:r>
+        <w:rPr>
+          <w:rFonts w:ascii="Arial" w:hAnsi="Arial" w:cs="Arial"/>
+          <w:b/>
+          <w:color w:val="000000" w:themeColor="text1"/>
+          <w:sz w:val="24"/>
+          <w:szCs w:val="24"/>
+        </w:rPr>
+        <w:t xml:space="preserve"> Vilanova Garcia.</w:t>
       </w:r>
     </w:p>
     <w:p>
@@ -1078,281 +1093,782 @@
           <w:szCs w:val="24"/>
           <w:lang w:eastAsia="pt-BR"/>
         </w:rPr>
-        <w:pict>
-          <v:shapetype id="_x0000_t202" coordsize="21600,21600" o:spt="202" path="m,l,21600r21600,l21600,xe">
-            <v:stroke joinstyle="miter"/>
-            <v:path gradientshapeok="t" o:connecttype="rect"/>
-          </v:shapetype>
-          <v:shape id="Caixa de texto 1" o:spid="_x0000_s1026" type="#_x0000_t202" style="position:absolute;left:0;text-align:left;margin-left:-3.15pt;margin-top:9.45pt;width:420pt;height:173.25pt;z-index:251659264;visibility:visible;mso-wrap-style:square;mso-width-percent:0;mso-height-percent:0;mso-wrap-distance-left:9pt;mso-wrap-distance-top:0;mso-wrap-distance-right:9pt;mso-wrap-distance-bottom:0;mso-position-horizontal:absolute;mso-position-horizontal-relative:text;mso-position-vertical:absolute;mso-position-vertical-relative:text;mso-width-percent:0;mso-height-percent:0;mso-width-relative:page;mso-height-relative:page;v-text-anchor:top" o:gfxdata="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" fillcolor="white [3201]" strokeweight=".5pt">
-            <v:path arrowok="t"/>
-            <v:textbox>
-              <w:txbxContent>
-                <w:p>
-                  <w:pPr>
-                    <w:rPr>
-                      <w:rFonts w:ascii="Arial" w:hAnsi="Arial" w:cs="Arial"/>
-                      <w:sz w:val="20"/>
-                      <w:szCs w:val="20"/>
-                    </w:rPr>
-                  </w:pPr>
-                  <w:r>
-                    <w:rPr>
-                      <w:rFonts w:ascii="Arial" w:hAnsi="Arial" w:cs="Arial"/>
-                      <w:sz w:val="20"/>
-                      <w:szCs w:val="20"/>
-                    </w:rPr>
-                    <w:t>Macias</w:t>
-                  </w:r>
-                  <w:r>
-                    <w:rPr>
-                      <w:rFonts w:ascii="Arial" w:hAnsi="Arial" w:cs="Arial"/>
-                      <w:sz w:val="20"/>
-                      <w:szCs w:val="20"/>
-                    </w:rPr>
-                    <w:t>,</w:t>
-                  </w:r>
-                  <w:r>
-                    <w:rPr>
-                      <w:rFonts w:ascii="Arial" w:hAnsi="Arial" w:cs="Arial"/>
-                      <w:sz w:val="20"/>
-                      <w:szCs w:val="20"/>
-                    </w:rPr>
-                    <w:t xml:space="preserve"> Adam Requena; Souza, Flavia Carolina; Perez, Ramon Duran.</w:t>
-                  </w:r>
-                </w:p>
-                <w:p>
-                  <w:pPr>
-                    <w:ind w:firstLine="708"/>
-                    <w:rPr>
-                      <w:rFonts w:ascii="Arial" w:hAnsi="Arial" w:cs="Arial"/>
-                      <w:sz w:val="20"/>
-                      <w:szCs w:val="20"/>
-                    </w:rPr>
-                  </w:pPr>
-                  <w:r>
-                    <w:rPr>
-                      <w:rFonts w:ascii="Arial" w:hAnsi="Arial" w:cs="Arial"/>
-                      <w:b/>
-                      <w:sz w:val="20"/>
-                      <w:szCs w:val="20"/>
-                    </w:rPr>
-                    <w:t>Centro Paula Souza Styleguide</w:t>
-                  </w:r>
-                  <w:r>
-                    <w:rPr>
-                      <w:rFonts w:ascii="Arial" w:hAnsi="Arial" w:cs="Arial"/>
-                      <w:b/>
-                      <w:sz w:val="20"/>
-                      <w:szCs w:val="20"/>
-                    </w:rPr>
-                    <w:t xml:space="preserve"> / </w:t>
-                  </w:r>
-                  <w:r>
-                    <w:rPr>
-                      <w:rFonts w:ascii="Arial" w:hAnsi="Arial" w:cs="Arial"/>
-                      <w:sz w:val="20"/>
-                      <w:szCs w:val="20"/>
-                    </w:rPr>
-                    <w:t>Adam Requena Macias, Flávia Carolina de Souza, Ramon Duran Perez</w:t>
-                  </w:r>
-                  <w:r>
-                    <w:rPr>
-                      <w:rFonts w:ascii="Arial" w:hAnsi="Arial" w:cs="Arial"/>
-                      <w:sz w:val="20"/>
-                      <w:szCs w:val="20"/>
-                    </w:rPr>
-                    <w:t>; orientador:</w:t>
-                  </w:r>
-                  <w:r>
-                    <w:rPr>
-                      <w:rFonts w:ascii="Arial" w:hAnsi="Arial" w:cs="Arial"/>
-                      <w:sz w:val="20"/>
-                      <w:szCs w:val="20"/>
-                    </w:rPr>
-                    <w:t xml:space="preserve"> Profa. </w:t>
-                  </w:r>
-                  <w:r>
-                    <w:rPr>
-                      <w:rFonts w:ascii="Arial" w:hAnsi="Arial" w:cs="Arial"/>
-                      <w:sz w:val="20"/>
-                      <w:szCs w:val="20"/>
-                    </w:rPr>
-                    <w:t xml:space="preserve">Ma. </w:t>
-                  </w:r>
-                  <w:r>
-                    <w:rPr>
-                      <w:rFonts w:ascii="Arial" w:hAnsi="Arial" w:cs="Arial"/>
-                      <w:sz w:val="20"/>
-                      <w:szCs w:val="20"/>
-                    </w:rPr>
-                    <w:t>Dorotéa Vilanova Garcia</w:t>
-                  </w:r>
-                  <w:r>
-                    <w:rPr>
-                      <w:rFonts w:ascii="Arial" w:hAnsi="Arial" w:cs="Arial"/>
-                      <w:sz w:val="20"/>
-                      <w:szCs w:val="20"/>
-                    </w:rPr>
-                    <w:t xml:space="preserve"> –   </w:t>
-                  </w:r>
-                  <w:r>
-                    <w:rPr>
-                      <w:rFonts w:ascii="Arial" w:hAnsi="Arial" w:cs="Arial"/>
-                      <w:sz w:val="20"/>
-                      <w:szCs w:val="20"/>
-                    </w:rPr>
-                    <w:t>FATEC Rubens Lara, 2015.</w:t>
-                  </w:r>
-                </w:p>
-                <w:p>
-                  <w:pPr>
-                    <w:ind w:firstLine="708"/>
-                    <w:rPr>
-                      <w:rFonts w:ascii="Arial" w:hAnsi="Arial" w:cs="Arial"/>
-                      <w:b/>
-                      <w:sz w:val="20"/>
-                      <w:szCs w:val="20"/>
-                    </w:rPr>
-                  </w:pPr>
-                  <w:r>
-                    <w:rPr>
-                      <w:rFonts w:ascii="Arial" w:hAnsi="Arial" w:cs="Arial"/>
-                      <w:color w:val="FF0000"/>
-                      <w:sz w:val="20"/>
-                      <w:szCs w:val="20"/>
-                    </w:rPr>
-                    <w:t>x</w:t>
-                  </w:r>
-                  <w:r>
-                    <w:rPr>
-                      <w:rFonts w:ascii="Arial" w:hAnsi="Arial" w:cs="Arial"/>
-                      <w:sz w:val="20"/>
-                      <w:szCs w:val="20"/>
-                    </w:rPr>
-                    <w:t>f</w:t>
-                  </w:r>
-                  <w:r>
-                    <w:rPr>
-                      <w:rFonts w:ascii="Arial" w:hAnsi="Arial" w:cs="Arial"/>
-                      <w:color w:val="00B0F0"/>
-                      <w:sz w:val="20"/>
-                      <w:szCs w:val="20"/>
-                    </w:rPr>
-                    <w:t>.</w:t>
-                  </w:r>
-                  <w:r>
-                    <w:rPr>
-                      <w:rFonts w:ascii="Arial" w:hAnsi="Arial" w:cs="Arial"/>
-                      <w:color w:val="00B0F0"/>
-                      <w:sz w:val="20"/>
-                      <w:szCs w:val="20"/>
-                    </w:rPr>
-                    <w:t>-</w:t>
-                  </w:r>
-                  <w:r>
-                    <w:rPr>
-                      <w:rFonts w:ascii="Arial" w:hAnsi="Arial" w:cs="Arial"/>
-                      <w:b/>
-                      <w:color w:val="00B0F0"/>
-                      <w:sz w:val="20"/>
-                      <w:szCs w:val="20"/>
-                    </w:rPr>
-                    <w:sym w:font="Wingdings" w:char="F0E0"/>
-                  </w:r>
-                  <w:r>
-                    <w:rPr>
-                      <w:rFonts w:ascii="Arial" w:hAnsi="Arial" w:cs="Arial"/>
-                      <w:b/>
-                      <w:color w:val="00B0F0"/>
-                      <w:sz w:val="20"/>
-                      <w:szCs w:val="20"/>
-                    </w:rPr>
-                    <w:t xml:space="preserve"> onde x é a quantidade de folhas do seu TCC, quando concluído</w:t>
-                  </w:r>
-                  <w:r>
-                    <w:rPr>
-                      <w:rFonts w:ascii="Arial" w:hAnsi="Arial" w:cs="Arial"/>
-                      <w:b/>
-                      <w:sz w:val="20"/>
-                      <w:szCs w:val="20"/>
-                    </w:rPr>
-                    <w:t>.</w:t>
-                  </w:r>
-                </w:p>
-                <w:p>
-                  <w:pPr>
-                    <w:jc w:val="both"/>
-                    <w:rPr>
-                      <w:rFonts w:ascii="Arial" w:hAnsi="Arial" w:cs="Arial"/>
-                      <w:sz w:val="20"/>
-                      <w:szCs w:val="20"/>
-                    </w:rPr>
-                  </w:pPr>
-                  <w:r>
-                    <w:rPr>
-                      <w:rFonts w:ascii="Arial" w:hAnsi="Arial" w:cs="Arial"/>
-                      <w:sz w:val="20"/>
-                      <w:szCs w:val="20"/>
-                    </w:rPr>
-                    <w:t>Trabalho de Conclusão de Curso – Centro de Educação Tecnológica Paula Souza, Faculdade de Tecnologia da Baixada Santista “Rubens Lara”, Curso de Sistemas para Internet.</w:t>
-                  </w:r>
-                </w:p>
-                <w:p>
-                  <w:pPr>
-                    <w:rPr>
-                      <w:rFonts w:ascii="Arial" w:hAnsi="Arial" w:cs="Arial"/>
-                      <w:color w:val="FF0000"/>
-                      <w:sz w:val="20"/>
-                      <w:szCs w:val="20"/>
-                    </w:rPr>
-                  </w:pPr>
-                  <w:r>
-                    <w:rPr>
-                      <w:rFonts w:ascii="Arial" w:hAnsi="Arial" w:cs="Arial"/>
-                      <w:color w:val="FF0000"/>
-                      <w:sz w:val="20"/>
-                      <w:szCs w:val="20"/>
-                    </w:rPr>
-                    <w:t>1.________, 2. ___________, 3. ________________ (áreas de concentração)</w:t>
-                  </w:r>
-                </w:p>
-                <w:p>
-                  <w:pPr>
-                    <w:rPr>
-                      <w:rFonts w:ascii="Arial" w:hAnsi="Arial" w:cs="Arial"/>
-                      <w:sz w:val="20"/>
-                      <w:szCs w:val="20"/>
-                    </w:rPr>
-                  </w:pPr>
-                  <w:r>
-                    <w:rPr>
-                      <w:rFonts w:ascii="Arial" w:hAnsi="Arial" w:cs="Arial"/>
-                      <w:sz w:val="20"/>
-                      <w:szCs w:val="20"/>
-                    </w:rPr>
-                    <w:t>Macias</w:t>
-                  </w:r>
-                  <w:r>
-                    <w:rPr>
-                      <w:rFonts w:ascii="Arial" w:hAnsi="Arial" w:cs="Arial"/>
-                      <w:sz w:val="20"/>
-                      <w:szCs w:val="20"/>
-                    </w:rPr>
-                    <w:t>,</w:t>
-                  </w:r>
-                  <w:r>
-                    <w:rPr>
-                      <w:rFonts w:ascii="Arial" w:hAnsi="Arial" w:cs="Arial"/>
-                      <w:sz w:val="20"/>
-                      <w:szCs w:val="20"/>
-                    </w:rPr>
-                    <w:t xml:space="preserve"> Adam Requena; Souza, Flavia Carolina; Perez, Ramon Duran.</w:t>
-                  </w:r>
-                </w:p>
-              </w:txbxContent>
-            </v:textbox>
-          </v:shape>
-        </w:pict>
+        <mc:AlternateContent>
+          <mc:Choice Requires="wps">
+            <w:drawing>
+              <wp:anchor distT="0" distB="0" distL="114300" distR="114300" simplePos="0" relativeHeight="251659264" behindDoc="0" locked="0" layoutInCell="1" allowOverlap="1">
+                <wp:simplePos x="0" y="0"/>
+                <wp:positionH relativeFrom="column">
+                  <wp:posOffset>-40005</wp:posOffset>
+                </wp:positionH>
+                <wp:positionV relativeFrom="paragraph">
+                  <wp:posOffset>120015</wp:posOffset>
+                </wp:positionV>
+                <wp:extent cx="5334000" cy="2200275"/>
+                <wp:effectExtent l="0" t="0" r="19050" b="28575"/>
+                <wp:wrapNone/>
+                <wp:docPr id="1" name="Caixa de texto 1"/>
+                <wp:cNvGraphicFramePr>
+                  <a:graphicFrameLocks xmlns:a="http://schemas.openxmlformats.org/drawingml/2006/main"/>
+                </wp:cNvGraphicFramePr>
+                <a:graphic xmlns:a="http://schemas.openxmlformats.org/drawingml/2006/main">
+                  <a:graphicData uri="http://schemas.microsoft.com/office/word/2010/wordprocessingShape">
+                    <wps:wsp>
+                      <wps:cNvSpPr txBox="1">
+                        <a:spLocks/>
+                      </wps:cNvSpPr>
+                      <wps:spPr>
+                        <a:xfrm>
+                          <a:off x="0" y="0"/>
+                          <a:ext cx="5334000" cy="2200275"/>
+                        </a:xfrm>
+                        <a:prstGeom prst="rect">
+                          <a:avLst/>
+                        </a:prstGeom>
+                        <a:solidFill>
+                          <a:schemeClr val="lt1"/>
+                        </a:solidFill>
+                        <a:ln w="6350">
+                          <a:solidFill>
+                            <a:prstClr val="black"/>
+                          </a:solidFill>
+                        </a:ln>
+                        <a:effectLst/>
+                      </wps:spPr>
+                      <wps:style>
+                        <a:lnRef idx="0">
+                          <a:schemeClr val="accent1"/>
+                        </a:lnRef>
+                        <a:fillRef idx="0">
+                          <a:schemeClr val="accent1"/>
+                        </a:fillRef>
+                        <a:effectRef idx="0">
+                          <a:schemeClr val="accent1"/>
+                        </a:effectRef>
+                        <a:fontRef idx="minor">
+                          <a:schemeClr val="dk1"/>
+                        </a:fontRef>
+                      </wps:style>
+                      <wps:txbx>
+                        <w:txbxContent>
+                          <w:p>
+                            <w:pPr>
+                              <w:rPr>
+                                <w:rFonts w:ascii="Arial" w:hAnsi="Arial" w:cs="Arial"/>
+                                <w:sz w:val="20"/>
+                                <w:szCs w:val="20"/>
+                              </w:rPr>
+                            </w:pPr>
+                            <w:r>
+                              <w:rPr>
+                                <w:rFonts w:ascii="Arial" w:hAnsi="Arial" w:cs="Arial"/>
+                                <w:sz w:val="20"/>
+                                <w:szCs w:val="20"/>
+                              </w:rPr>
+                              <w:t>Macias</w:t>
+                            </w:r>
+                            <w:r>
+                              <w:rPr>
+                                <w:rFonts w:ascii="Arial" w:hAnsi="Arial" w:cs="Arial"/>
+                                <w:sz w:val="20"/>
+                                <w:szCs w:val="20"/>
+                              </w:rPr>
+                              <w:t>,</w:t>
+                            </w:r>
+                            <w:r>
+                              <w:rPr>
+                                <w:rFonts w:ascii="Arial" w:hAnsi="Arial" w:cs="Arial"/>
+                                <w:sz w:val="20"/>
+                                <w:szCs w:val="20"/>
+                              </w:rPr>
+                              <w:t xml:space="preserve"> Adam </w:t>
+                            </w:r>
+                            <w:proofErr w:type="spellStart"/>
+                            <w:r>
+                              <w:rPr>
+                                <w:rFonts w:ascii="Arial" w:hAnsi="Arial" w:cs="Arial"/>
+                                <w:sz w:val="20"/>
+                                <w:szCs w:val="20"/>
+                              </w:rPr>
+                              <w:t>Requena</w:t>
+                            </w:r>
+                            <w:proofErr w:type="spellEnd"/>
+                            <w:r>
+                              <w:rPr>
+                                <w:rFonts w:ascii="Arial" w:hAnsi="Arial" w:cs="Arial"/>
+                                <w:sz w:val="20"/>
+                                <w:szCs w:val="20"/>
+                              </w:rPr>
+                              <w:t>; Souza, Flavia Carolina; Perez, Ramon Duran.</w:t>
+                            </w:r>
+                          </w:p>
+                          <w:p>
+                            <w:pPr>
+                              <w:ind w:firstLine="708"/>
+                              <w:rPr>
+                                <w:rFonts w:ascii="Arial" w:hAnsi="Arial" w:cs="Arial"/>
+                                <w:sz w:val="20"/>
+                                <w:szCs w:val="20"/>
+                              </w:rPr>
+                            </w:pPr>
+                            <w:r>
+                              <w:rPr>
+                                <w:rFonts w:ascii="Arial" w:hAnsi="Arial" w:cs="Arial"/>
+                                <w:b/>
+                                <w:sz w:val="20"/>
+                                <w:szCs w:val="20"/>
+                              </w:rPr>
+                              <w:t xml:space="preserve">Centro Paula Souza </w:t>
+                            </w:r>
+                            <w:proofErr w:type="spellStart"/>
+                            <w:r>
+                              <w:rPr>
+                                <w:rFonts w:ascii="Arial" w:hAnsi="Arial" w:cs="Arial"/>
+                                <w:b/>
+                                <w:sz w:val="20"/>
+                                <w:szCs w:val="20"/>
+                              </w:rPr>
+                              <w:t>Styleguide</w:t>
+                            </w:r>
+                            <w:proofErr w:type="spellEnd"/>
+                            <w:r>
+                              <w:rPr>
+                                <w:rFonts w:ascii="Arial" w:hAnsi="Arial" w:cs="Arial"/>
+                                <w:b/>
+                                <w:sz w:val="20"/>
+                                <w:szCs w:val="20"/>
+                              </w:rPr>
+                              <w:t xml:space="preserve"> / </w:t>
+                            </w:r>
+                            <w:r>
+                              <w:rPr>
+                                <w:rFonts w:ascii="Arial" w:hAnsi="Arial" w:cs="Arial"/>
+                                <w:sz w:val="20"/>
+                                <w:szCs w:val="20"/>
+                              </w:rPr>
+                              <w:t xml:space="preserve">Adam </w:t>
+                            </w:r>
+                            <w:proofErr w:type="spellStart"/>
+                            <w:r>
+                              <w:rPr>
+                                <w:rFonts w:ascii="Arial" w:hAnsi="Arial" w:cs="Arial"/>
+                                <w:sz w:val="20"/>
+                                <w:szCs w:val="20"/>
+                              </w:rPr>
+                              <w:t>Requena</w:t>
+                            </w:r>
+                            <w:proofErr w:type="spellEnd"/>
+                            <w:r>
+                              <w:rPr>
+                                <w:rFonts w:ascii="Arial" w:hAnsi="Arial" w:cs="Arial"/>
+                                <w:sz w:val="20"/>
+                                <w:szCs w:val="20"/>
+                              </w:rPr>
+                              <w:t xml:space="preserve"> Macias, Flávia Carolina de Souza, Ramon Duran Perez</w:t>
+                            </w:r>
+                            <w:r>
+                              <w:rPr>
+                                <w:rFonts w:ascii="Arial" w:hAnsi="Arial" w:cs="Arial"/>
+                                <w:sz w:val="20"/>
+                                <w:szCs w:val="20"/>
+                              </w:rPr>
+                              <w:t>; orientador:</w:t>
+                            </w:r>
+                            <w:r>
+                              <w:rPr>
+                                <w:rFonts w:ascii="Arial" w:hAnsi="Arial" w:cs="Arial"/>
+                                <w:sz w:val="20"/>
+                                <w:szCs w:val="20"/>
+                              </w:rPr>
+                              <w:t xml:space="preserve"> Profa. </w:t>
+                            </w:r>
+                            <w:r>
+                              <w:rPr>
+                                <w:rFonts w:ascii="Arial" w:hAnsi="Arial" w:cs="Arial"/>
+                                <w:sz w:val="20"/>
+                                <w:szCs w:val="20"/>
+                              </w:rPr>
+                              <w:t xml:space="preserve">Ma. </w:t>
+                            </w:r>
+                            <w:proofErr w:type="spellStart"/>
+                            <w:r>
+                              <w:rPr>
+                                <w:rFonts w:ascii="Arial" w:hAnsi="Arial" w:cs="Arial"/>
+                                <w:sz w:val="20"/>
+                                <w:szCs w:val="20"/>
+                              </w:rPr>
+                              <w:t>Dorotéa</w:t>
+                            </w:r>
+                            <w:proofErr w:type="spellEnd"/>
+                            <w:r>
+                              <w:rPr>
+                                <w:rFonts w:ascii="Arial" w:hAnsi="Arial" w:cs="Arial"/>
+                                <w:sz w:val="20"/>
+                                <w:szCs w:val="20"/>
+                              </w:rPr>
+                              <w:t xml:space="preserve"> Vilanova Garcia</w:t>
+                            </w:r>
+                            <w:r>
+                              <w:rPr>
+                                <w:rFonts w:ascii="Arial" w:hAnsi="Arial" w:cs="Arial"/>
+                                <w:sz w:val="20"/>
+                                <w:szCs w:val="20"/>
+                              </w:rPr>
+                              <w:t xml:space="preserve"> –   </w:t>
+                            </w:r>
+                            <w:r>
+                              <w:rPr>
+                                <w:rFonts w:ascii="Arial" w:hAnsi="Arial" w:cs="Arial"/>
+                                <w:sz w:val="20"/>
+                                <w:szCs w:val="20"/>
+                              </w:rPr>
+                              <w:t>FATEC Rubens Lara, 2015.</w:t>
+                            </w:r>
+                          </w:p>
+                          <w:p>
+                            <w:pPr>
+                              <w:ind w:firstLine="708"/>
+                              <w:rPr>
+                                <w:rFonts w:ascii="Arial" w:hAnsi="Arial" w:cs="Arial"/>
+                                <w:b/>
+                                <w:sz w:val="20"/>
+                                <w:szCs w:val="20"/>
+                              </w:rPr>
+                            </w:pPr>
+                            <w:proofErr w:type="spellStart"/>
+                            <w:proofErr w:type="gramStart"/>
+                            <w:r>
+                              <w:rPr>
+                                <w:rFonts w:ascii="Arial" w:hAnsi="Arial" w:cs="Arial"/>
+                                <w:color w:val="FF0000"/>
+                                <w:sz w:val="20"/>
+                                <w:szCs w:val="20"/>
+                              </w:rPr>
+                              <w:t>x</w:t>
+                            </w:r>
+                            <w:r>
+                              <w:rPr>
+                                <w:rFonts w:ascii="Arial" w:hAnsi="Arial" w:cs="Arial"/>
+                                <w:sz w:val="20"/>
+                                <w:szCs w:val="20"/>
+                              </w:rPr>
+                              <w:t>f</w:t>
+                            </w:r>
+                            <w:proofErr w:type="spellEnd"/>
+                            <w:proofErr w:type="gramEnd"/>
+                            <w:r>
+                              <w:rPr>
+                                <w:rFonts w:ascii="Arial" w:hAnsi="Arial" w:cs="Arial"/>
+                                <w:color w:val="00B0F0"/>
+                                <w:sz w:val="20"/>
+                                <w:szCs w:val="20"/>
+                              </w:rPr>
+                              <w:t>.</w:t>
+                            </w:r>
+                            <w:r>
+                              <w:rPr>
+                                <w:rFonts w:ascii="Arial" w:hAnsi="Arial" w:cs="Arial"/>
+                                <w:color w:val="00B0F0"/>
+                                <w:sz w:val="20"/>
+                                <w:szCs w:val="20"/>
+                              </w:rPr>
+                              <w:t>-</w:t>
+                            </w:r>
+                            <w:r>
+                              <w:rPr>
+                                <w:rFonts w:ascii="Arial" w:hAnsi="Arial" w:cs="Arial"/>
+                                <w:b/>
+                                <w:color w:val="00B0F0"/>
+                                <w:sz w:val="20"/>
+                                <w:szCs w:val="20"/>
+                              </w:rPr>
+                              <w:sym w:font="Wingdings" w:char="F0E0"/>
+                            </w:r>
+                            <w:r>
+                              <w:rPr>
+                                <w:rFonts w:ascii="Arial" w:hAnsi="Arial" w:cs="Arial"/>
+                                <w:b/>
+                                <w:color w:val="00B0F0"/>
+                                <w:sz w:val="20"/>
+                                <w:szCs w:val="20"/>
+                              </w:rPr>
+                              <w:t xml:space="preserve"> onde x é a quantidade de folhas do seu TCC, quando concluído</w:t>
+                            </w:r>
+                            <w:r>
+                              <w:rPr>
+                                <w:rFonts w:ascii="Arial" w:hAnsi="Arial" w:cs="Arial"/>
+                                <w:b/>
+                                <w:sz w:val="20"/>
+                                <w:szCs w:val="20"/>
+                              </w:rPr>
+                              <w:t>.</w:t>
+                            </w:r>
+                          </w:p>
+                          <w:p>
+                            <w:pPr>
+                              <w:jc w:val="both"/>
+                              <w:rPr>
+                                <w:rFonts w:ascii="Arial" w:hAnsi="Arial" w:cs="Arial"/>
+                                <w:sz w:val="20"/>
+                                <w:szCs w:val="20"/>
+                              </w:rPr>
+                            </w:pPr>
+                            <w:r>
+                              <w:rPr>
+                                <w:rFonts w:ascii="Arial" w:hAnsi="Arial" w:cs="Arial"/>
+                                <w:sz w:val="20"/>
+                                <w:szCs w:val="20"/>
+                              </w:rPr>
+                              <w:t>Trabalho de Conclusão de Curso – Centro de Educação Tecnológica Paula Souza, Faculdade de Tecnologia da Baixada Santista “Rubens Lara”, Curso de Sistemas para Internet.</w:t>
+                            </w:r>
+                          </w:p>
+                          <w:p>
+                            <w:pPr>
+                              <w:rPr>
+                                <w:rFonts w:ascii="Arial" w:hAnsi="Arial" w:cs="Arial"/>
+                                <w:color w:val="FF0000"/>
+                                <w:sz w:val="20"/>
+                                <w:szCs w:val="20"/>
+                              </w:rPr>
+                            </w:pPr>
+                            <w:r>
+                              <w:rPr>
+                                <w:rFonts w:ascii="Arial" w:hAnsi="Arial" w:cs="Arial"/>
+                                <w:color w:val="FF0000"/>
+                                <w:sz w:val="20"/>
+                                <w:szCs w:val="20"/>
+                              </w:rPr>
+                              <w:t>1.________, 2. ___________, 3. ________________ (áreas de concentração)</w:t>
+                            </w:r>
+                          </w:p>
+                          <w:p>
+                            <w:pPr>
+                              <w:rPr>
+                                <w:rFonts w:ascii="Arial" w:hAnsi="Arial" w:cs="Arial"/>
+                                <w:sz w:val="20"/>
+                                <w:szCs w:val="20"/>
+                              </w:rPr>
+                            </w:pPr>
+                            <w:r>
+                              <w:rPr>
+                                <w:rFonts w:ascii="Arial" w:hAnsi="Arial" w:cs="Arial"/>
+                                <w:sz w:val="20"/>
+                                <w:szCs w:val="20"/>
+                              </w:rPr>
+                              <w:t>Macias</w:t>
+                            </w:r>
+                            <w:r>
+                              <w:rPr>
+                                <w:rFonts w:ascii="Arial" w:hAnsi="Arial" w:cs="Arial"/>
+                                <w:sz w:val="20"/>
+                                <w:szCs w:val="20"/>
+                              </w:rPr>
+                              <w:t>,</w:t>
+                            </w:r>
+                            <w:r>
+                              <w:rPr>
+                                <w:rFonts w:ascii="Arial" w:hAnsi="Arial" w:cs="Arial"/>
+                                <w:sz w:val="20"/>
+                                <w:szCs w:val="20"/>
+                              </w:rPr>
+                              <w:t xml:space="preserve"> Adam </w:t>
+                            </w:r>
+                            <w:proofErr w:type="spellStart"/>
+                            <w:r>
+                              <w:rPr>
+                                <w:rFonts w:ascii="Arial" w:hAnsi="Arial" w:cs="Arial"/>
+                                <w:sz w:val="20"/>
+                                <w:szCs w:val="20"/>
+                              </w:rPr>
+                              <w:t>Requena</w:t>
+                            </w:r>
+                            <w:proofErr w:type="spellEnd"/>
+                            <w:r>
+                              <w:rPr>
+                                <w:rFonts w:ascii="Arial" w:hAnsi="Arial" w:cs="Arial"/>
+                                <w:sz w:val="20"/>
+                                <w:szCs w:val="20"/>
+                              </w:rPr>
+                              <w:t>; Souza, Flavia Carolina; Perez, Ramon Duran.</w:t>
+                            </w:r>
+                          </w:p>
+                        </w:txbxContent>
+                      </wps:txbx>
+                      <wps:bodyPr rot="0" spcFirstLastPara="0" vertOverflow="overflow" horzOverflow="overflow" vert="horz" wrap="square" lIns="91440" tIns="45720" rIns="91440" bIns="45720" numCol="1" spcCol="0" rtlCol="0" fromWordArt="0" anchor="t" anchorCtr="0" forceAA="0" compatLnSpc="1">
+                        <a:prstTxWarp prst="textNoShape">
+                          <a:avLst/>
+                        </a:prstTxWarp>
+                        <a:noAutofit/>
+                      </wps:bodyPr>
+                    </wps:wsp>
+                  </a:graphicData>
+                </a:graphic>
+                <wp14:sizeRelH relativeFrom="page">
+                  <wp14:pctWidth>0</wp14:pctWidth>
+                </wp14:sizeRelH>
+                <wp14:sizeRelV relativeFrom="page">
+                  <wp14:pctHeight>0</wp14:pctHeight>
+                </wp14:sizeRelV>
+              </wp:anchor>
+            </w:drawing>
+          </mc:Choice>
+          <mc:Fallback>
+            <w:pict>
+              <v:shapetype id="_x0000_t202" coordsize="21600,21600" o:spt="202" path="m,l,21600r21600,l21600,xe">
+                <v:stroke joinstyle="miter"/>
+                <v:path gradientshapeok="t" o:connecttype="rect"/>
+              </v:shapetype>
+              <v:shape id="Caixa de texto 1" o:spid="_x0000_s1026" type="#_x0000_t202" style="position:absolute;left:0;text-align:left;margin-left:-3.15pt;margin-top:9.45pt;width:420pt;height:173.25pt;z-index:251659264;visibility:visible;mso-wrap-style:square;mso-width-percent:0;mso-height-percent:0;mso-wrap-distance-left:9pt;mso-wrap-distance-top:0;mso-wrap-distance-right:9pt;mso-wrap-distance-bottom:0;mso-position-horizontal:absolute;mso-position-horizontal-relative:text;mso-position-vertical:absolute;mso-position-vertical-relative:text;mso-width-percent:0;mso-height-percent:0;mso-width-relative:page;mso-height-relative:page;v-text-anchor:top" o:gfxdata="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" fillcolor="white [3201]" strokeweight=".5pt">
+                <v:path arrowok="t"/>
+                <v:textbox>
+                  <w:txbxContent>
+                    <w:p>
+                      <w:pPr>
+                        <w:rPr>
+                          <w:rFonts w:ascii="Arial" w:hAnsi="Arial" w:cs="Arial"/>
+                          <w:sz w:val="20"/>
+                          <w:szCs w:val="20"/>
+                        </w:rPr>
+                      </w:pPr>
+                      <w:r>
+                        <w:rPr>
+                          <w:rFonts w:ascii="Arial" w:hAnsi="Arial" w:cs="Arial"/>
+                          <w:sz w:val="20"/>
+                          <w:szCs w:val="20"/>
+                        </w:rPr>
+                        <w:t>Macias</w:t>
+                      </w:r>
+                      <w:r>
+                        <w:rPr>
+                          <w:rFonts w:ascii="Arial" w:hAnsi="Arial" w:cs="Arial"/>
+                          <w:sz w:val="20"/>
+                          <w:szCs w:val="20"/>
+                        </w:rPr>
+                        <w:t>,</w:t>
+                      </w:r>
+                      <w:r>
+                        <w:rPr>
+                          <w:rFonts w:ascii="Arial" w:hAnsi="Arial" w:cs="Arial"/>
+                          <w:sz w:val="20"/>
+                          <w:szCs w:val="20"/>
+                        </w:rPr>
+                        <w:t xml:space="preserve"> Adam </w:t>
+                      </w:r>
+                      <w:proofErr w:type="spellStart"/>
+                      <w:r>
+                        <w:rPr>
+                          <w:rFonts w:ascii="Arial" w:hAnsi="Arial" w:cs="Arial"/>
+                          <w:sz w:val="20"/>
+                          <w:szCs w:val="20"/>
+                        </w:rPr>
+                        <w:t>Requena</w:t>
+                      </w:r>
+                      <w:proofErr w:type="spellEnd"/>
+                      <w:r>
+                        <w:rPr>
+                          <w:rFonts w:ascii="Arial" w:hAnsi="Arial" w:cs="Arial"/>
+                          <w:sz w:val="20"/>
+                          <w:szCs w:val="20"/>
+                        </w:rPr>
+                        <w:t>; Souza, Flavia Carolina; Perez, Ramon Duran.</w:t>
+                      </w:r>
+                    </w:p>
+                    <w:p>
+                      <w:pPr>
+                        <w:ind w:firstLine="708"/>
+                        <w:rPr>
+                          <w:rFonts w:ascii="Arial" w:hAnsi="Arial" w:cs="Arial"/>
+                          <w:sz w:val="20"/>
+                          <w:szCs w:val="20"/>
+                        </w:rPr>
+                      </w:pPr>
+                      <w:r>
+                        <w:rPr>
+                          <w:rFonts w:ascii="Arial" w:hAnsi="Arial" w:cs="Arial"/>
+                          <w:b/>
+                          <w:sz w:val="20"/>
+                          <w:szCs w:val="20"/>
+                        </w:rPr>
+                        <w:t xml:space="preserve">Centro Paula Souza </w:t>
+                      </w:r>
+                      <w:proofErr w:type="spellStart"/>
+                      <w:r>
+                        <w:rPr>
+                          <w:rFonts w:ascii="Arial" w:hAnsi="Arial" w:cs="Arial"/>
+                          <w:b/>
+                          <w:sz w:val="20"/>
+                          <w:szCs w:val="20"/>
+                        </w:rPr>
+                        <w:t>Styleguide</w:t>
+                      </w:r>
+                      <w:proofErr w:type="spellEnd"/>
+                      <w:r>
+                        <w:rPr>
+                          <w:rFonts w:ascii="Arial" w:hAnsi="Arial" w:cs="Arial"/>
+                          <w:b/>
+                          <w:sz w:val="20"/>
+                          <w:szCs w:val="20"/>
+                        </w:rPr>
+                        <w:t xml:space="preserve"> / </w:t>
+                      </w:r>
+                      <w:r>
+                        <w:rPr>
+                          <w:rFonts w:ascii="Arial" w:hAnsi="Arial" w:cs="Arial"/>
+                          <w:sz w:val="20"/>
+                          <w:szCs w:val="20"/>
+                        </w:rPr>
+                        <w:t xml:space="preserve">Adam </w:t>
+                      </w:r>
+                      <w:proofErr w:type="spellStart"/>
+                      <w:r>
+                        <w:rPr>
+                          <w:rFonts w:ascii="Arial" w:hAnsi="Arial" w:cs="Arial"/>
+                          <w:sz w:val="20"/>
+                          <w:szCs w:val="20"/>
+                        </w:rPr>
+                        <w:t>Requena</w:t>
+                      </w:r>
+                      <w:proofErr w:type="spellEnd"/>
+                      <w:r>
+                        <w:rPr>
+                          <w:rFonts w:ascii="Arial" w:hAnsi="Arial" w:cs="Arial"/>
+                          <w:sz w:val="20"/>
+                          <w:szCs w:val="20"/>
+                        </w:rPr>
+                        <w:t xml:space="preserve"> Macias, Flávia Carolina de Souza, Ramon Duran Perez</w:t>
+                      </w:r>
+                      <w:r>
+                        <w:rPr>
+                          <w:rFonts w:ascii="Arial" w:hAnsi="Arial" w:cs="Arial"/>
+                          <w:sz w:val="20"/>
+                          <w:szCs w:val="20"/>
+                        </w:rPr>
+                        <w:t>; orientador:</w:t>
+                      </w:r>
+                      <w:r>
+                        <w:rPr>
+                          <w:rFonts w:ascii="Arial" w:hAnsi="Arial" w:cs="Arial"/>
+                          <w:sz w:val="20"/>
+                          <w:szCs w:val="20"/>
+                        </w:rPr>
+                        <w:t xml:space="preserve"> Profa. </w:t>
+                      </w:r>
+                      <w:r>
+                        <w:rPr>
+                          <w:rFonts w:ascii="Arial" w:hAnsi="Arial" w:cs="Arial"/>
+                          <w:sz w:val="20"/>
+                          <w:szCs w:val="20"/>
+                        </w:rPr>
+                        <w:t xml:space="preserve">Ma. </w:t>
+                      </w:r>
+                      <w:proofErr w:type="spellStart"/>
+                      <w:r>
+                        <w:rPr>
+                          <w:rFonts w:ascii="Arial" w:hAnsi="Arial" w:cs="Arial"/>
+                          <w:sz w:val="20"/>
+                          <w:szCs w:val="20"/>
+                        </w:rPr>
+                        <w:t>Dorotéa</w:t>
+                      </w:r>
+                      <w:proofErr w:type="spellEnd"/>
+                      <w:r>
+                        <w:rPr>
+                          <w:rFonts w:ascii="Arial" w:hAnsi="Arial" w:cs="Arial"/>
+                          <w:sz w:val="20"/>
+                          <w:szCs w:val="20"/>
+                        </w:rPr>
+                        <w:t xml:space="preserve"> Vilanova Garcia</w:t>
+                      </w:r>
+                      <w:r>
+                        <w:rPr>
+                          <w:rFonts w:ascii="Arial" w:hAnsi="Arial" w:cs="Arial"/>
+                          <w:sz w:val="20"/>
+                          <w:szCs w:val="20"/>
+                        </w:rPr>
+                        <w:t xml:space="preserve"> –   </w:t>
+                      </w:r>
+                      <w:r>
+                        <w:rPr>
+                          <w:rFonts w:ascii="Arial" w:hAnsi="Arial" w:cs="Arial"/>
+                          <w:sz w:val="20"/>
+                          <w:szCs w:val="20"/>
+                        </w:rPr>
+                        <w:t>FATEC Rubens Lara, 2015.</w:t>
+                      </w:r>
+                    </w:p>
+                    <w:p>
+                      <w:pPr>
+                        <w:ind w:firstLine="708"/>
+                        <w:rPr>
+                          <w:rFonts w:ascii="Arial" w:hAnsi="Arial" w:cs="Arial"/>
+                          <w:b/>
+                          <w:sz w:val="20"/>
+                          <w:szCs w:val="20"/>
+                        </w:rPr>
+                      </w:pPr>
+                      <w:proofErr w:type="spellStart"/>
+                      <w:proofErr w:type="gramStart"/>
+                      <w:r>
+                        <w:rPr>
+                          <w:rFonts w:ascii="Arial" w:hAnsi="Arial" w:cs="Arial"/>
+                          <w:color w:val="FF0000"/>
+                          <w:sz w:val="20"/>
+                          <w:szCs w:val="20"/>
+                        </w:rPr>
+                        <w:t>x</w:t>
+                      </w:r>
+                      <w:r>
+                        <w:rPr>
+                          <w:rFonts w:ascii="Arial" w:hAnsi="Arial" w:cs="Arial"/>
+                          <w:sz w:val="20"/>
+                          <w:szCs w:val="20"/>
+                        </w:rPr>
+                        <w:t>f</w:t>
+                      </w:r>
+                      <w:proofErr w:type="spellEnd"/>
+                      <w:proofErr w:type="gramEnd"/>
+                      <w:r>
+                        <w:rPr>
+                          <w:rFonts w:ascii="Arial" w:hAnsi="Arial" w:cs="Arial"/>
+                          <w:color w:val="00B0F0"/>
+                          <w:sz w:val="20"/>
+                          <w:szCs w:val="20"/>
+                        </w:rPr>
+                        <w:t>.</w:t>
+                      </w:r>
+                      <w:r>
+                        <w:rPr>
+                          <w:rFonts w:ascii="Arial" w:hAnsi="Arial" w:cs="Arial"/>
+                          <w:color w:val="00B0F0"/>
+                          <w:sz w:val="20"/>
+                          <w:szCs w:val="20"/>
+                        </w:rPr>
+                        <w:t>-</w:t>
+                      </w:r>
+                      <w:r>
+                        <w:rPr>
+                          <w:rFonts w:ascii="Arial" w:hAnsi="Arial" w:cs="Arial"/>
+                          <w:b/>
+                          <w:color w:val="00B0F0"/>
+                          <w:sz w:val="20"/>
+                          <w:szCs w:val="20"/>
+                        </w:rPr>
+                        <w:sym w:font="Wingdings" w:char="F0E0"/>
+                      </w:r>
+                      <w:r>
+                        <w:rPr>
+                          <w:rFonts w:ascii="Arial" w:hAnsi="Arial" w:cs="Arial"/>
+                          <w:b/>
+                          <w:color w:val="00B0F0"/>
+                          <w:sz w:val="20"/>
+                          <w:szCs w:val="20"/>
+                        </w:rPr>
+                        <w:t xml:space="preserve"> onde x é a quantidade de folhas do seu TCC, quando concluído</w:t>
+                      </w:r>
+                      <w:r>
+                        <w:rPr>
+                          <w:rFonts w:ascii="Arial" w:hAnsi="Arial" w:cs="Arial"/>
+                          <w:b/>
+                          <w:sz w:val="20"/>
+                          <w:szCs w:val="20"/>
+                        </w:rPr>
+                        <w:t>.</w:t>
+                      </w:r>
+                    </w:p>
+                    <w:p>
+                      <w:pPr>
+                        <w:jc w:val="both"/>
+                        <w:rPr>
+                          <w:rFonts w:ascii="Arial" w:hAnsi="Arial" w:cs="Arial"/>
+                          <w:sz w:val="20"/>
+                          <w:szCs w:val="20"/>
+                        </w:rPr>
+                      </w:pPr>
+                      <w:r>
+                        <w:rPr>
+                          <w:rFonts w:ascii="Arial" w:hAnsi="Arial" w:cs="Arial"/>
+                          <w:sz w:val="20"/>
+                          <w:szCs w:val="20"/>
+                        </w:rPr>
+                        <w:t>Trabalho de Conclusão de Curso – Centro de Educação Tecnológica Paula Souza, Faculdade de Tecnologia da Baixada Santista “Rubens Lara”, Curso de Sistemas para Internet.</w:t>
+                      </w:r>
+                    </w:p>
+                    <w:p>
+                      <w:pPr>
+                        <w:rPr>
+                          <w:rFonts w:ascii="Arial" w:hAnsi="Arial" w:cs="Arial"/>
+                          <w:color w:val="FF0000"/>
+                          <w:sz w:val="20"/>
+                          <w:szCs w:val="20"/>
+                        </w:rPr>
+                      </w:pPr>
+                      <w:r>
+                        <w:rPr>
+                          <w:rFonts w:ascii="Arial" w:hAnsi="Arial" w:cs="Arial"/>
+                          <w:color w:val="FF0000"/>
+                          <w:sz w:val="20"/>
+                          <w:szCs w:val="20"/>
+                        </w:rPr>
+                        <w:t>1.________, 2. ___________, 3. ________________ (áreas de concentração)</w:t>
+                      </w:r>
+                    </w:p>
+                    <w:p>
+                      <w:pPr>
+                        <w:rPr>
+                          <w:rFonts w:ascii="Arial" w:hAnsi="Arial" w:cs="Arial"/>
+                          <w:sz w:val="20"/>
+                          <w:szCs w:val="20"/>
+                        </w:rPr>
+                      </w:pPr>
+                      <w:r>
+                        <w:rPr>
+                          <w:rFonts w:ascii="Arial" w:hAnsi="Arial" w:cs="Arial"/>
+                          <w:sz w:val="20"/>
+                          <w:szCs w:val="20"/>
+                        </w:rPr>
+                        <w:t>Macias</w:t>
+                      </w:r>
+                      <w:r>
+                        <w:rPr>
+                          <w:rFonts w:ascii="Arial" w:hAnsi="Arial" w:cs="Arial"/>
+                          <w:sz w:val="20"/>
+                          <w:szCs w:val="20"/>
+                        </w:rPr>
+                        <w:t>,</w:t>
+                      </w:r>
+                      <w:r>
+                        <w:rPr>
+                          <w:rFonts w:ascii="Arial" w:hAnsi="Arial" w:cs="Arial"/>
+                          <w:sz w:val="20"/>
+                          <w:szCs w:val="20"/>
+                        </w:rPr>
+                        <w:t xml:space="preserve"> Adam </w:t>
+                      </w:r>
+                      <w:proofErr w:type="spellStart"/>
+                      <w:r>
+                        <w:rPr>
+                          <w:rFonts w:ascii="Arial" w:hAnsi="Arial" w:cs="Arial"/>
+                          <w:sz w:val="20"/>
+                          <w:szCs w:val="20"/>
+                        </w:rPr>
+                        <w:t>Requena</w:t>
+                      </w:r>
+                      <w:proofErr w:type="spellEnd"/>
+                      <w:r>
+                        <w:rPr>
+                          <w:rFonts w:ascii="Arial" w:hAnsi="Arial" w:cs="Arial"/>
+                          <w:sz w:val="20"/>
+                          <w:szCs w:val="20"/>
+                        </w:rPr>
+                        <w:t>; Souza, Flavia Carolina; Perez, Ramon Duran.</w:t>
+                      </w:r>
+                    </w:p>
+                  </w:txbxContent>
+                </v:textbox>
+              </v:shape>
+            </w:pict>
+          </mc:Fallback>
+        </mc:AlternateContent>
       </w:r>
       <w:r>
         <w:rPr>
@@ -1369,7 +1885,6 @@
           <w:sz w:val="24"/>
           <w:szCs w:val="24"/>
         </w:rPr>
-        <w:lastRenderedPageBreak/>
         <w:t>ADAM REQUENA MACIAS</w:t>
       </w:r>
     </w:p>
@@ -1564,7 +2079,25 @@
           <w:sz w:val="24"/>
           <w:szCs w:val="24"/>
         </w:rPr>
-        <w:t>Santos, ___ de ________________ de ______</w:t>
+        <w:t xml:space="preserve">Santos, ___ de ________________ </w:t>
+      </w:r>
+      <w:proofErr w:type="spellStart"/>
+      <w:r>
+        <w:rPr>
+          <w:rFonts w:ascii="Arial" w:hAnsi="Arial" w:cs="Arial"/>
+          <w:sz w:val="24"/>
+          <w:szCs w:val="24"/>
+        </w:rPr>
+        <w:t>de</w:t>
+      </w:r>
+      <w:proofErr w:type="spellEnd"/>
+      <w:r>
+        <w:rPr>
+          <w:rFonts w:ascii="Arial" w:hAnsi="Arial" w:cs="Arial"/>
+          <w:sz w:val="24"/>
+          <w:szCs w:val="24"/>
+        </w:rPr>
+        <w:t xml:space="preserve"> ______</w:t>
       </w:r>
     </w:p>
     <w:p>
@@ -1680,7 +2213,29 @@
           <w:sz w:val="24"/>
           <w:szCs w:val="24"/>
         </w:rPr>
-        <w:t xml:space="preserve"> Dorotéa Vilanova Garcia</w:t>
+        <w:t xml:space="preserve"> </w:t>
+      </w:r>
+      <w:proofErr w:type="spellStart"/>
+      <w:r>
+        <w:rPr>
+          <w:rFonts w:ascii="Arial" w:hAnsi="Arial" w:cs="Arial"/>
+          <w:b/>
+          <w:color w:val="000000" w:themeColor="text1"/>
+          <w:sz w:val="24"/>
+          <w:szCs w:val="24"/>
+        </w:rPr>
+        <w:t>Dorotéa</w:t>
+      </w:r>
+      <w:proofErr w:type="spellEnd"/>
+      <w:r>
+        <w:rPr>
+          <w:rFonts w:ascii="Arial" w:hAnsi="Arial" w:cs="Arial"/>
+          <w:b/>
+          <w:color w:val="000000" w:themeColor="text1"/>
+          <w:sz w:val="24"/>
+          <w:szCs w:val="24"/>
+        </w:rPr>
+        <w:t xml:space="preserve"> Vilanova Garcia</w:t>
       </w:r>
       <w:r>
         <w:rPr>
@@ -2225,15 +2780,6 @@
           <w:szCs w:val="24"/>
         </w:rPr>
         <w:br w:type="page"/>
-      </w:r>
-      <w:r>
-        <w:rPr>
-          <w:rFonts w:ascii="Arial" w:hAnsi="Arial" w:cs="Arial"/>
-          <w:b/>
-          <w:sz w:val="24"/>
-          <w:szCs w:val="24"/>
-        </w:rPr>
-        <w:lastRenderedPageBreak/>
         <w:t>AGRADECIMENTOS</w:t>
       </w:r>
     </w:p>
@@ -2305,11 +2851,47 @@
       <w:r>
         <w:rPr>
           <w:rFonts w:ascii="Arial" w:hAnsi="Arial" w:cs="Arial"/>
-          <w:color w:val="FF0000"/>
-          <w:sz w:val="24"/>
-          <w:szCs w:val="24"/>
-        </w:rPr>
-        <w:t xml:space="preserve">Ao meu orientador, </w:t>
+          <w:color w:val="00B0F0"/>
+          <w:sz w:val="24"/>
+          <w:szCs w:val="24"/>
+        </w:rPr>
+        <w:t>A</w:t>
+      </w:r>
+      <w:r>
+        <w:rPr>
+          <w:rFonts w:ascii="Arial" w:hAnsi="Arial" w:cs="Arial"/>
+          <w:color w:val="00B0F0"/>
+          <w:sz w:val="24"/>
+          <w:szCs w:val="24"/>
+        </w:rPr>
+        <w:t xml:space="preserve"> </w:t>
+      </w:r>
+      <w:r>
+        <w:rPr>
+          <w:rFonts w:ascii="Arial" w:hAnsi="Arial" w:cs="Arial"/>
+          <w:color w:val="00B0F0"/>
+          <w:sz w:val="24"/>
+          <w:szCs w:val="24"/>
+        </w:rPr>
+        <w:t>minha orientadora</w:t>
+      </w:r>
+      <w:r>
+        <w:rPr>
+          <w:rFonts w:ascii="Arial" w:hAnsi="Arial" w:cs="Arial"/>
+          <w:color w:val="00B0F0"/>
+          <w:sz w:val="24"/>
+          <w:szCs w:val="24"/>
+        </w:rPr>
+        <w:t>,</w:t>
+      </w:r>
+      <w:r>
+        <w:rPr>
+          <w:rFonts w:ascii="Arial" w:hAnsi="Arial" w:cs="Arial"/>
+          <w:color w:val="FF0000"/>
+          <w:sz w:val="24"/>
+          <w:szCs w:val="24"/>
+        </w:rPr>
+        <w:t xml:space="preserve"> </w:t>
       </w:r>
       <w:r>
         <w:rPr>
@@ -2678,7 +3260,6 @@
           <w:sz w:val="24"/>
           <w:szCs w:val="24"/>
         </w:rPr>
-        <w:lastRenderedPageBreak/>
         <w:t>RESUMO</w:t>
       </w:r>
     </w:p>
@@ -2704,14 +3285,6 @@
       <w:r>
         <w:rPr>
           <w:rFonts w:ascii="Arial" w:hAnsi="Arial" w:cs="Arial"/>
-          <w:sz w:val="24"/>
-          <w:szCs w:val="24"/>
-        </w:rPr>
-        <w:t xml:space="preserve"> </w:t>
-      </w:r>
-      <w:r>
-        <w:rPr>
-          <w:rFonts w:ascii="Arial" w:hAnsi="Arial" w:cs="Arial"/>
           <w:b/>
           <w:sz w:val="24"/>
           <w:szCs w:val="24"/>
@@ -2731,20 +3304,10 @@
       <w:r>
         <w:rPr>
           <w:rFonts w:ascii="Arial" w:hAnsi="Arial" w:cs="Arial"/>
-          <w:b/>
           <w:bCs/>
           <w:sz w:val="24"/>
           <w:szCs w:val="24"/>
         </w:rPr>
-        <w:t xml:space="preserve"> </w:t>
-      </w:r>
-      <w:r>
-        <w:rPr>
-          <w:rFonts w:ascii="Arial" w:hAnsi="Arial" w:cs="Arial"/>
-          <w:bCs/>
-          <w:sz w:val="24"/>
-          <w:szCs w:val="24"/>
-        </w:rPr>
         <w:t>2015</w:t>
       </w:r>
       <w:r>
@@ -2787,19 +3350,6 @@
         </w:rPr>
         <w:t>.</w:t>
       </w:r>
-    </w:p>
-    <w:p>
-      <w:pPr>
-        <w:spacing w:line="360" w:lineRule="auto"/>
-        <w:ind w:right="1134"/>
-        <w:jc w:val="center"/>
-        <w:rPr>
-          <w:rFonts w:ascii="Arial" w:hAnsi="Arial" w:cs="Arial"/>
-          <w:b/>
-          <w:sz w:val="24"/>
-          <w:szCs w:val="24"/>
-        </w:rPr>
-      </w:pPr>
     </w:p>
     <w:p>
       <w:pPr>
@@ -2813,15 +3363,6 @@
           <w:szCs w:val="20"/>
         </w:rPr>
       </w:pPr>
-      <w:r>
-        <w:rPr>
-          <w:rFonts w:ascii="Arial" w:hAnsi="Arial" w:cs="Arial"/>
-          <w:color w:val="00B0F0"/>
-          <w:sz w:val="24"/>
-          <w:szCs w:val="20"/>
-        </w:rPr>
-        <w:t>Antes de descrever qual é o objetivo do TCC deve ter a apresentação do conteúdo para chegar ao objetivo.</w:t>
-      </w:r>
     </w:p>
     <w:p>
       <w:pPr>
@@ -2830,24 +3371,20 @@
         <w:jc w:val="both"/>
         <w:rPr>
           <w:rFonts w:ascii="Arial" w:hAnsi="Arial" w:cs="Arial"/>
-          <w:color w:val="00B0F0"/>
+          <w:color w:val="FF0000"/>
+          <w:sz w:val="32"/>
+          <w:szCs w:val="24"/>
+        </w:rPr>
+      </w:pPr>
+      <w:r>
+        <w:rPr>
+          <w:rFonts w:ascii="Arial" w:hAnsi="Arial" w:cs="Arial"/>
+          <w:color w:val="4472C4" w:themeColor="accent5"/>
           <w:sz w:val="24"/>
           <w:szCs w:val="20"/>
         </w:rPr>
-      </w:pPr>
-    </w:p>
-    <w:p>
-      <w:pPr>
-        <w:spacing w:line="360" w:lineRule="auto"/>
-        <w:ind w:right="-1"/>
-        <w:jc w:val="both"/>
-        <w:rPr>
-          <w:rFonts w:ascii="Arial" w:hAnsi="Arial" w:cs="Arial"/>
-          <w:color w:val="FF0000"/>
-          <w:sz w:val="32"/>
-          <w:szCs w:val="24"/>
-        </w:rPr>
-      </w:pPr>
+        <w:t xml:space="preserve">O seguinte trabalho </w:t>
+      </w:r>
       <w:r>
         <w:rPr>
           <w:rFonts w:ascii="Arial" w:hAnsi="Arial" w:cs="Arial"/>
@@ -2855,7 +3392,7 @@
           <w:sz w:val="24"/>
           <w:szCs w:val="20"/>
         </w:rPr>
-        <w:t xml:space="preserve">O seguinte trabalho </w:t>
+        <w:t xml:space="preserve">faz uma análise dos sites das instituições de ensino mantidas </w:t>
       </w:r>
       <w:r>
         <w:rPr>
@@ -2864,7 +3401,7 @@
           <w:sz w:val="24"/>
           <w:szCs w:val="20"/>
         </w:rPr>
-        <w:t xml:space="preserve">faz uma análise dos sites das instituições de ensino mantidas </w:t>
+        <w:t>pelo C</w:t>
       </w:r>
       <w:r>
         <w:rPr>
@@ -2873,7 +3410,7 @@
           <w:sz w:val="24"/>
           <w:szCs w:val="20"/>
         </w:rPr>
-        <w:t>pelo C</w:t>
+        <w:t>entro Paula Souza</w:t>
       </w:r>
       <w:r>
         <w:rPr>
@@ -2882,7 +3419,7 @@
           <w:sz w:val="24"/>
           <w:szCs w:val="20"/>
         </w:rPr>
-        <w:t>entro Paula Souza</w:t>
+        <w:t xml:space="preserve">, </w:t>
       </w:r>
       <w:r>
         <w:rPr>
@@ -2891,16 +3428,15 @@
           <w:sz w:val="24"/>
           <w:szCs w:val="20"/>
         </w:rPr>
-        <w:t xml:space="preserve">, </w:t>
-      </w:r>
-      <w:r>
-        <w:rPr>
-          <w:rFonts w:ascii="Arial" w:hAnsi="Arial" w:cs="Arial"/>
-          <w:color w:val="4472C4" w:themeColor="accent5"/>
+        <w:t xml:space="preserve">apresentando uma nova proposta para desenvolvimento de maneira que ofereça padronização e normalização dos websites. </w:t>
+      </w:r>
+      <w:r>
+        <w:rPr>
+          <w:rFonts w:ascii="Arial" w:hAnsi="Arial" w:cs="Arial"/>
           <w:sz w:val="24"/>
           <w:szCs w:val="20"/>
         </w:rPr>
-        <w:t xml:space="preserve">apresentando uma nova proposta para desenvolvimento de maneira que ofereça padronização e normalização dos websites. </w:t>
+        <w:t>Te</w:t>
       </w:r>
       <w:r>
         <w:rPr>
@@ -2908,7 +3444,7 @@
           <w:sz w:val="24"/>
           <w:szCs w:val="20"/>
         </w:rPr>
-        <w:t>Te</w:t>
+        <w:t>m como objetivo oferecer uma nova ferramenta para desenvolvimento institucional que, quando aplic</w:t>
       </w:r>
       <w:r>
         <w:rPr>
@@ -2916,7 +3452,7 @@
           <w:sz w:val="24"/>
           <w:szCs w:val="20"/>
         </w:rPr>
-        <w:t>m como objetivo oferecer uma nova ferramenta para desenvolvimento institucional que, quando aplic</w:t>
+        <w:t>ada, ajudará a unificação do Centro, possibilitando</w:t>
       </w:r>
       <w:r>
         <w:rPr>
@@ -2924,7 +3460,7 @@
           <w:sz w:val="24"/>
           <w:szCs w:val="20"/>
         </w:rPr>
-        <w:t>ada, ajudará a unificação do Centro, possibilitando</w:t>
+        <w:t xml:space="preserve"> </w:t>
       </w:r>
       <w:r>
         <w:rPr>
@@ -2932,7 +3468,7 @@
           <w:sz w:val="24"/>
           <w:szCs w:val="20"/>
         </w:rPr>
-        <w:t xml:space="preserve"> </w:t>
+        <w:t xml:space="preserve">que </w:t>
       </w:r>
       <w:r>
         <w:rPr>
@@ -2940,7 +3476,7 @@
           <w:sz w:val="24"/>
           <w:szCs w:val="20"/>
         </w:rPr>
-        <w:t xml:space="preserve">que </w:t>
+        <w:t>o site</w:t>
       </w:r>
       <w:r>
         <w:rPr>
@@ -2948,7 +3484,7 @@
           <w:sz w:val="24"/>
           <w:szCs w:val="20"/>
         </w:rPr>
-        <w:t>o site</w:t>
+        <w:t xml:space="preserve"> seja</w:t>
       </w:r>
       <w:r>
         <w:rPr>
@@ -2956,100 +3492,7 @@
           <w:sz w:val="24"/>
           <w:szCs w:val="20"/>
         </w:rPr>
-        <w:t xml:space="preserve"> seja</w:t>
-      </w:r>
-      <w:r>
-        <w:rPr>
-          <w:rFonts w:ascii="Arial" w:hAnsi="Arial" w:cs="Arial"/>
-          <w:sz w:val="24"/>
-          <w:szCs w:val="20"/>
-        </w:rPr>
         <w:t xml:space="preserve"> adaptável a todas as telas, facilitando acesso de todos.</w:t>
-      </w:r>
-    </w:p>
-    <w:p>
-      <w:pPr>
-        <w:spacing w:line="360" w:lineRule="auto"/>
-        <w:ind w:right="-1"/>
-        <w:jc w:val="both"/>
-        <w:rPr>
-          <w:rFonts w:ascii="Arial" w:hAnsi="Arial" w:cs="Arial"/>
-          <w:color w:val="FF0000"/>
-          <w:sz w:val="24"/>
-          <w:szCs w:val="24"/>
-        </w:rPr>
-      </w:pPr>
-      <w:r>
-        <w:rPr>
-          <w:rFonts w:ascii="Arial" w:hAnsi="Arial" w:cs="Arial"/>
-          <w:color w:val="FF0000"/>
-          <w:sz w:val="24"/>
-          <w:szCs w:val="24"/>
-        </w:rPr>
-        <w:t>Parágrafo único, sem recuo na primeira linha, verbo na terceira pessoa do singular, resumo de 150 a 500 palavras – redação concisa</w:t>
-      </w:r>
-      <w:r>
-        <w:rPr>
-          <w:rFonts w:ascii="Arial" w:hAnsi="Arial" w:cs="Arial"/>
-          <w:color w:val="FF0000"/>
-          <w:sz w:val="24"/>
-          <w:szCs w:val="24"/>
-        </w:rPr>
-        <w:t xml:space="preserve"> </w:t>
-      </w:r>
-      <w:r>
-        <w:rPr>
-          <w:rFonts w:ascii="Arial" w:hAnsi="Arial" w:cs="Arial"/>
-          <w:color w:val="FF0000"/>
-          <w:sz w:val="24"/>
-          <w:szCs w:val="24"/>
-        </w:rPr>
-        <w:t xml:space="preserve">, não deve conter citações bibliográficas, evitar frases </w:t>
-      </w:r>
-      <w:r>
-        <w:rPr>
-          <w:rFonts w:ascii="Arial" w:hAnsi="Arial" w:cs="Arial"/>
-          <w:color w:val="FF0000"/>
-          <w:sz w:val="24"/>
-          <w:szCs w:val="24"/>
-        </w:rPr>
-        <w:t>negativas, símbolos, equações, fórmulas e verbo na voz ativa e na terceira pessoa do singular.</w:t>
-      </w:r>
-      <w:r>
-        <w:rPr>
-          <w:rFonts w:ascii="Arial" w:hAnsi="Arial" w:cs="Arial"/>
-          <w:color w:val="FF0000"/>
-          <w:sz w:val="24"/>
-          <w:szCs w:val="24"/>
-        </w:rPr>
-        <w:t xml:space="preserve">  </w:t>
-      </w:r>
-      <w:r>
-        <w:rPr>
-          <w:rFonts w:ascii="Arial" w:hAnsi="Arial" w:cs="Arial"/>
-          <w:color w:val="FF0000"/>
-          <w:sz w:val="24"/>
-          <w:szCs w:val="24"/>
-        </w:rPr>
-        <w:sym w:font="Wingdings" w:char="F04A"/>
-      </w:r>
-      <w:r>
-        <w:rPr>
-          <w:rFonts w:ascii="Arial" w:hAnsi="Arial" w:cs="Arial"/>
-          <w:color w:val="FF0000"/>
-          <w:sz w:val="24"/>
-          <w:szCs w:val="24"/>
-        </w:rPr>
-        <w:t xml:space="preserve"> FAZER POR ÚLTIMO! </w:t>
-      </w:r>
-      <w:r>
-        <w:rPr>
-          <w:rFonts w:ascii="Arial" w:hAnsi="Arial" w:cs="Arial"/>
-          <w:color w:val="FF0000"/>
-          <w:sz w:val="24"/>
-          <w:szCs w:val="24"/>
-        </w:rPr>
-        <w:sym w:font="Wingdings" w:char="F04A"/>
       </w:r>
     </w:p>
     <w:p>
@@ -3091,41 +3534,74 @@
           <w:szCs w:val="24"/>
         </w:rPr>
       </w:pPr>
-      <w:r>
-        <w:rPr>
-          <w:rFonts w:ascii="Arial" w:hAnsi="Arial" w:cs="Arial"/>
-          <w:b/>
-          <w:sz w:val="24"/>
-          <w:szCs w:val="24"/>
-        </w:rPr>
-        <w:t>Palavra-Chave:</w:t>
-      </w:r>
-      <w:r>
-        <w:rPr>
-          <w:rFonts w:ascii="Arial" w:hAnsi="Arial" w:cs="Arial"/>
-          <w:b/>
-          <w:sz w:val="24"/>
-          <w:szCs w:val="24"/>
-        </w:rPr>
-        <w:t xml:space="preserve"> </w:t>
-      </w:r>
-      <w:r>
-        <w:rPr>
-          <w:rFonts w:ascii="Arial" w:hAnsi="Arial" w:cs="Arial"/>
-          <w:color w:val="FF0000"/>
-          <w:sz w:val="24"/>
-          <w:szCs w:val="24"/>
-        </w:rPr>
-        <w:t>separadas por ponto.</w:t>
-      </w:r>
-      <w:r>
-        <w:rPr>
-          <w:rFonts w:ascii="Arial" w:hAnsi="Arial" w:cs="Arial"/>
-          <w:color w:val="FF0000"/>
-          <w:sz w:val="24"/>
-          <w:szCs w:val="24"/>
-        </w:rPr>
-        <w:t xml:space="preserve"> (de 3 a 5 palavras)</w:t>
+      <w:proofErr w:type="spellStart"/>
+      <w:r>
+        <w:rPr>
+          <w:rFonts w:ascii="Arial" w:hAnsi="Arial" w:cs="Arial"/>
+          <w:b/>
+          <w:sz w:val="24"/>
+          <w:szCs w:val="24"/>
+        </w:rPr>
+        <w:t>Palavra-</w:t>
+      </w:r>
+      <w:proofErr w:type="gramStart"/>
+      <w:r>
+        <w:rPr>
+          <w:rFonts w:ascii="Arial" w:hAnsi="Arial" w:cs="Arial"/>
+          <w:b/>
+          <w:sz w:val="24"/>
+          <w:szCs w:val="24"/>
+        </w:rPr>
+        <w:t>Chave:</w:t>
+      </w:r>
+      <w:r>
+        <w:rPr>
+          <w:rFonts w:ascii="Arial" w:hAnsi="Arial" w:cs="Arial"/>
+          <w:color w:val="FF0000"/>
+          <w:sz w:val="24"/>
+          <w:szCs w:val="24"/>
+        </w:rPr>
+        <w:t>separadas</w:t>
+      </w:r>
+      <w:proofErr w:type="spellEnd"/>
+      <w:proofErr w:type="gramEnd"/>
+      <w:r>
+        <w:rPr>
+          <w:rFonts w:ascii="Arial" w:hAnsi="Arial" w:cs="Arial"/>
+          <w:color w:val="FF0000"/>
+          <w:sz w:val="24"/>
+          <w:szCs w:val="24"/>
+        </w:rPr>
+        <w:t xml:space="preserve"> por ponto.</w:t>
+      </w:r>
+      <w:r>
+        <w:rPr>
+          <w:rFonts w:ascii="Arial" w:hAnsi="Arial" w:cs="Arial"/>
+          <w:color w:val="FF0000"/>
+          <w:sz w:val="24"/>
+          <w:szCs w:val="24"/>
+        </w:rPr>
+        <w:t xml:space="preserve"> (</w:t>
+      </w:r>
+      <w:proofErr w:type="gramStart"/>
+      <w:r>
+        <w:rPr>
+          <w:rFonts w:ascii="Arial" w:hAnsi="Arial" w:cs="Arial"/>
+          <w:color w:val="FF0000"/>
+          <w:sz w:val="24"/>
+          <w:szCs w:val="24"/>
+        </w:rPr>
+        <w:t>de</w:t>
+      </w:r>
+      <w:proofErr w:type="gramEnd"/>
+      <w:r>
+        <w:rPr>
+          <w:rFonts w:ascii="Arial" w:hAnsi="Arial" w:cs="Arial"/>
+          <w:color w:val="FF0000"/>
+          <w:sz w:val="24"/>
+          <w:szCs w:val="24"/>
+        </w:rPr>
+        <w:t xml:space="preserve"> 3 a 5 palavras)</w:t>
       </w:r>
     </w:p>
     <w:p>
@@ -3239,6 +3715,30 @@
     <w:p>
       <w:pPr>
         <w:spacing w:line="360" w:lineRule="auto"/>
+        <w:ind w:right="1134"/>
+        <w:jc w:val="both"/>
+        <w:rPr>
+          <w:rFonts w:ascii="Arial" w:hAnsi="Arial" w:cs="Arial"/>
+          <w:sz w:val="24"/>
+          <w:szCs w:val="24"/>
+        </w:rPr>
+      </w:pPr>
+    </w:p>
+    <w:p>
+      <w:pPr>
+        <w:spacing w:line="360" w:lineRule="auto"/>
+        <w:ind w:right="1134"/>
+        <w:jc w:val="both"/>
+        <w:rPr>
+          <w:rFonts w:ascii="Arial" w:hAnsi="Arial" w:cs="Arial"/>
+          <w:sz w:val="24"/>
+          <w:szCs w:val="24"/>
+        </w:rPr>
+      </w:pPr>
+    </w:p>
+    <w:p>
+      <w:pPr>
+        <w:spacing w:line="360" w:lineRule="auto"/>
         <w:ind w:right="-1"/>
         <w:jc w:val="center"/>
         <w:rPr>
@@ -3305,16 +3805,6 @@
           <w:szCs w:val="24"/>
         </w:rPr>
         <w:t>.</w:t>
-      </w:r>
-      <w:r>
-        <w:rPr>
-          <w:rFonts w:ascii="Arial" w:hAnsi="Arial" w:cs="Arial"/>
-          <w:b/>
-          <w:bCs/>
-          <w:sz w:val="24"/>
-          <w:szCs w:val="24"/>
-        </w:rPr>
-        <w:t xml:space="preserve"> </w:t>
       </w:r>
       <w:r>
         <w:rPr>
@@ -3452,6 +3942,8 @@
           <w:szCs w:val="24"/>
         </w:rPr>
       </w:pPr>
+      <w:proofErr w:type="spellStart"/>
+      <w:proofErr w:type="gramStart"/>
       <w:r>
         <w:rPr>
           <w:rFonts w:ascii="Arial" w:hAnsi="Arial" w:cs="Arial"/>
@@ -3464,39 +3956,71 @@
       <w:r>
         <w:rPr>
           <w:rFonts w:ascii="Arial" w:hAnsi="Arial" w:cs="Arial"/>
-          <w:b/>
+          <w:color w:val="FF0000"/>
+          <w:sz w:val="24"/>
+          <w:szCs w:val="24"/>
+        </w:rPr>
+        <w:t>em</w:t>
+      </w:r>
+      <w:proofErr w:type="spellEnd"/>
+      <w:proofErr w:type="gramEnd"/>
+      <w:r>
+        <w:rPr>
+          <w:rFonts w:ascii="Arial" w:hAnsi="Arial" w:cs="Arial"/>
+          <w:color w:val="FF0000"/>
           <w:sz w:val="24"/>
           <w:szCs w:val="24"/>
         </w:rPr>
         <w:t xml:space="preserve"> </w:t>
       </w:r>
-      <w:r>
-        <w:rPr>
-          <w:rFonts w:ascii="Arial" w:hAnsi="Arial" w:cs="Arial"/>
-          <w:color w:val="FF0000"/>
-          <w:sz w:val="24"/>
-          <w:szCs w:val="24"/>
-        </w:rPr>
-        <w:t>em inglês</w:t>
-      </w:r>
-      <w:r>
-        <w:rPr>
-          <w:rFonts w:ascii="Arial" w:hAnsi="Arial" w:cs="Arial"/>
-          <w:b/>
-          <w:color w:val="FF0000"/>
-          <w:sz w:val="24"/>
-          <w:szCs w:val="24"/>
-        </w:rPr>
-        <w:t xml:space="preserve"> </w:t>
-      </w:r>
-      <w:r>
-        <w:rPr>
-          <w:rFonts w:ascii="Arial" w:hAnsi="Arial" w:cs="Arial"/>
-          <w:color w:val="FF0000"/>
-          <w:sz w:val="24"/>
-          <w:szCs w:val="24"/>
-        </w:rPr>
-        <w:t>separadas por ponto. (de 3 a 5 palavras)</w:t>
+      <w:proofErr w:type="spellStart"/>
+      <w:r>
+        <w:rPr>
+          <w:rFonts w:ascii="Arial" w:hAnsi="Arial" w:cs="Arial"/>
+          <w:color w:val="FF0000"/>
+          <w:sz w:val="24"/>
+          <w:szCs w:val="24"/>
+        </w:rPr>
+        <w:t>inglês</w:t>
+      </w:r>
+      <w:r>
+        <w:rPr>
+          <w:rFonts w:ascii="Arial" w:hAnsi="Arial" w:cs="Arial"/>
+          <w:color w:val="FF0000"/>
+          <w:sz w:val="24"/>
+          <w:szCs w:val="24"/>
+        </w:rPr>
+        <w:t>separadas</w:t>
+      </w:r>
+      <w:proofErr w:type="spellEnd"/>
+      <w:r>
+        <w:rPr>
+          <w:rFonts w:ascii="Arial" w:hAnsi="Arial" w:cs="Arial"/>
+          <w:color w:val="FF0000"/>
+          <w:sz w:val="24"/>
+          <w:szCs w:val="24"/>
+        </w:rPr>
+        <w:t xml:space="preserve"> por ponto. (</w:t>
+      </w:r>
+      <w:proofErr w:type="gramStart"/>
+      <w:r>
+        <w:rPr>
+          <w:rFonts w:ascii="Arial" w:hAnsi="Arial" w:cs="Arial"/>
+          <w:color w:val="FF0000"/>
+          <w:sz w:val="24"/>
+          <w:szCs w:val="24"/>
+        </w:rPr>
+        <w:t>de</w:t>
+      </w:r>
+      <w:proofErr w:type="gramEnd"/>
+      <w:r>
+        <w:rPr>
+          <w:rFonts w:ascii="Arial" w:hAnsi="Arial" w:cs="Arial"/>
+          <w:color w:val="FF0000"/>
+          <w:sz w:val="24"/>
+          <w:szCs w:val="24"/>
+        </w:rPr>
+        <w:t xml:space="preserve"> 3 a 5 palavras)</w:t>
       </w:r>
     </w:p>
     <w:p>
@@ -3628,6 +4152,14 @@
           <w:szCs w:val="24"/>
         </w:rPr>
       </w:pPr>
+      <w:r>
+        <w:rPr>
+          <w:rFonts w:ascii="Arial" w:hAnsi="Arial" w:cs="Arial"/>
+          <w:sz w:val="24"/>
+          <w:szCs w:val="24"/>
+        </w:rPr>
+        <w:br w:type="page"/>
+      </w:r>
     </w:p>
     <w:p>
       <w:pPr>
@@ -3975,8 +4507,21 @@
           <w:shd w:val="clear" w:color="auto" w:fill="FFFFFF"/>
         </w:rPr>
         <w:tab/>
-        <w:t>Pesquisa Nacional por Amostra de Docmicílios</w:t>
-      </w:r>
+        <w:t xml:space="preserve">Pesquisa Nacional por Amostra de </w:t>
+      </w:r>
+      <w:proofErr w:type="spellStart"/>
+      <w:r>
+        <w:rPr>
+          <w:rFonts w:ascii="Arial" w:hAnsi="Arial" w:cs="Arial"/>
+          <w:color w:val="333333"/>
+          <w:spacing w:val="-5"/>
+          <w:sz w:val="24"/>
+          <w:szCs w:val="24"/>
+          <w:shd w:val="clear" w:color="auto" w:fill="FFFFFF"/>
+        </w:rPr>
+        <w:t>Docmicílios</w:t>
+      </w:r>
+      <w:proofErr w:type="spellEnd"/>
     </w:p>
     <w:p>
       <w:pPr>
@@ -4032,7 +4577,6 @@
           <w:sz w:val="24"/>
           <w:szCs w:val="24"/>
         </w:rPr>
-        <w:lastRenderedPageBreak/>
         <w:t>LISTA DE FIGURAS</w:t>
       </w:r>
       <w:r>
@@ -4094,8 +4638,8 @@
         <w:tblLook w:val="04A0" w:firstRow="1" w:lastRow="0" w:firstColumn="1" w:lastColumn="0" w:noHBand="0" w:noVBand="1"/>
       </w:tblPr>
       <w:tblGrid>
-        <w:gridCol w:w="1526"/>
-        <w:gridCol w:w="7685"/>
+        <w:gridCol w:w="1514"/>
+        <w:gridCol w:w="7557"/>
       </w:tblGrid>
       <w:tr>
         <w:tc>
@@ -5774,7 +6318,6 @@
           <w:sz w:val="24"/>
           <w:szCs w:val="24"/>
         </w:rPr>
-        <w:lastRenderedPageBreak/>
         <w:t>LISTA DE TABELAS</w:t>
       </w:r>
       <w:r>
@@ -5872,7 +6415,6 @@
           <w:sz w:val="24"/>
           <w:szCs w:val="24"/>
         </w:rPr>
-        <w:lastRenderedPageBreak/>
         <w:t>SUMÁRIO</w:t>
       </w:r>
     </w:p>
@@ -6035,14 +6577,6 @@
           <w:sz w:val="24"/>
           <w:szCs w:val="24"/>
         </w:rPr>
-        <w:t xml:space="preserve">   </w:t>
-      </w:r>
-      <w:r>
-        <w:rPr>
-          <w:rFonts w:ascii="Arial" w:hAnsi="Arial" w:cs="Arial"/>
-          <w:sz w:val="24"/>
-          <w:szCs w:val="24"/>
-        </w:rPr>
         <w:t>1.1JUSTIFICATIVA DO TEMA</w:t>
       </w:r>
       <w:r>
@@ -6137,14 +6671,6 @@
       <w:r>
         <w:rPr>
           <w:rFonts w:ascii="Arial" w:hAnsi="Arial" w:cs="Arial"/>
-          <w:sz w:val="24"/>
-          <w:szCs w:val="24"/>
-        </w:rPr>
-        <w:t xml:space="preserve"> </w:t>
-      </w:r>
-      <w:r>
-        <w:rPr>
-          <w:rFonts w:ascii="Arial" w:hAnsi="Arial" w:cs="Arial"/>
           <w:b/>
           <w:sz w:val="24"/>
           <w:szCs w:val="24"/>
@@ -6229,24 +6755,6 @@
           <w:sz w:val="24"/>
           <w:szCs w:val="24"/>
         </w:rPr>
-        <w:t xml:space="preserve">     </w:t>
-      </w:r>
-      <w:r>
-        <w:rPr>
-          <w:rFonts w:ascii="Arial" w:hAnsi="Arial" w:cs="Arial"/>
-          <w:b/>
-          <w:sz w:val="24"/>
-          <w:szCs w:val="24"/>
-        </w:rPr>
-        <w:t xml:space="preserve"> </w:t>
-      </w:r>
-      <w:r>
-        <w:rPr>
-          <w:rFonts w:ascii="Arial" w:hAnsi="Arial" w:cs="Arial"/>
-          <w:b/>
-          <w:sz w:val="24"/>
-          <w:szCs w:val="24"/>
-        </w:rPr>
         <w:t xml:space="preserve">1.2.1 Hipóteses ou suposições </w:t>
       </w:r>
       <w:r>
@@ -6332,15 +6840,6 @@
       <w:r>
         <w:rPr>
           <w:rFonts w:ascii="Arial" w:hAnsi="Arial" w:cs="Arial"/>
-          <w:b/>
-          <w:sz w:val="24"/>
-          <w:szCs w:val="24"/>
-        </w:rPr>
-        <w:t xml:space="preserve">   </w:t>
-      </w:r>
-      <w:r>
-        <w:rPr>
-          <w:rFonts w:ascii="Arial" w:hAnsi="Arial" w:cs="Arial"/>
           <w:sz w:val="24"/>
           <w:szCs w:val="24"/>
         </w:rPr>
@@ -6441,30 +6940,6 @@
       <w:r>
         <w:rPr>
           <w:rFonts w:ascii="Arial" w:hAnsi="Arial" w:cs="Arial"/>
-          <w:sz w:val="24"/>
-          <w:szCs w:val="24"/>
-        </w:rPr>
-        <w:t xml:space="preserve">  </w:t>
-      </w:r>
-      <w:r>
-        <w:rPr>
-          <w:rFonts w:ascii="Arial" w:hAnsi="Arial" w:cs="Arial"/>
-          <w:sz w:val="24"/>
-          <w:szCs w:val="24"/>
-        </w:rPr>
-        <w:t xml:space="preserve"> </w:t>
-      </w:r>
-      <w:r>
-        <w:rPr>
-          <w:rFonts w:ascii="Arial" w:hAnsi="Arial" w:cs="Arial"/>
-          <w:sz w:val="24"/>
-          <w:szCs w:val="24"/>
-        </w:rPr>
-        <w:t xml:space="preserve">   </w:t>
-      </w:r>
-      <w:r>
-        <w:rPr>
-          <w:rFonts w:ascii="Arial" w:hAnsi="Arial" w:cs="Arial"/>
           <w:b/>
           <w:sz w:val="24"/>
           <w:szCs w:val="24"/>
@@ -6569,34 +7044,7 @@
           <w:sz w:val="24"/>
           <w:szCs w:val="24"/>
         </w:rPr>
-        <w:t xml:space="preserve"> </w:t>
-      </w:r>
-      <w:r>
-        <w:rPr>
-          <w:rFonts w:ascii="Arial" w:hAnsi="Arial" w:cs="Arial"/>
-          <w:b/>
-          <w:sz w:val="24"/>
-          <w:szCs w:val="24"/>
-        </w:rPr>
-        <w:t xml:space="preserve"> </w:t>
-      </w:r>
-      <w:r>
-        <w:rPr>
-          <w:rFonts w:ascii="Arial" w:hAnsi="Arial" w:cs="Arial"/>
-          <w:b/>
-          <w:sz w:val="24"/>
-          <w:szCs w:val="24"/>
-        </w:rPr>
         <w:t xml:space="preserve">    1.3.2 Objetivos específicos</w:t>
-      </w:r>
-      <w:r>
-        <w:rPr>
-          <w:rFonts w:ascii="Arial" w:hAnsi="Arial" w:cs="Arial"/>
-          <w:b/>
-          <w:sz w:val="24"/>
-          <w:szCs w:val="24"/>
-        </w:rPr>
-        <w:t xml:space="preserve"> </w:t>
       </w:r>
       <w:r>
         <w:rPr>
@@ -6684,14 +7132,6 @@
           <w:sz w:val="24"/>
           <w:szCs w:val="24"/>
         </w:rPr>
-        <w:t xml:space="preserve">   </w:t>
-      </w:r>
-      <w:r>
-        <w:rPr>
-          <w:rFonts w:ascii="Arial" w:hAnsi="Arial" w:cs="Arial"/>
-          <w:sz w:val="24"/>
-          <w:szCs w:val="24"/>
-        </w:rPr>
         <w:t xml:space="preserve">1.4 PROCEDIMENTOS METODOLÓGICOS </w:t>
       </w:r>
       <w:r>
@@ -6764,7 +7204,7 @@
           <w:sz w:val="24"/>
           <w:szCs w:val="24"/>
         </w:rPr>
-        <w:t xml:space="preserve">   1.5 ORGANIZAÇÃO DO TRABALHO DE CONCLUSÃO DE CURSO</w:t>
+        <w:t>1.5 ORGANIZAÇÃO DO TRABALHO DE CONCLUSÃO DE CURSO</w:t>
       </w:r>
       <w:r>
         <w:rPr>
@@ -6914,16 +7354,6 @@
           <w:szCs w:val="24"/>
         </w:rPr>
       </w:pPr>
-      <w:r>
-        <w:rPr>
-          <w:rFonts w:ascii="Arial" w:hAnsi="Arial" w:cs="Arial"/>
-          <w:b/>
-          <w:color w:val="808080" w:themeColor="background1" w:themeShade="80"/>
-          <w:sz w:val="24"/>
-          <w:szCs w:val="24"/>
-        </w:rPr>
-        <w:t xml:space="preserve">  </w:t>
-      </w:r>
       <w:r>
         <w:rPr>
           <w:rFonts w:ascii="Arial" w:hAnsi="Arial" w:cs="Arial"/>
@@ -7171,20 +7601,23 @@
       <w:r>
         <w:rPr>
           <w:rFonts w:ascii="Arial" w:hAnsi="Arial" w:cs="Arial"/>
+          <w:b/>
           <w:color w:val="808080" w:themeColor="background1" w:themeShade="80"/>
           <w:sz w:val="24"/>
           <w:szCs w:val="24"/>
         </w:rPr>
-        <w:t xml:space="preserve"> </w:t>
-      </w:r>
-      <w:r>
-        <w:rPr>
-          <w:rFonts w:ascii="Arial" w:hAnsi="Arial" w:cs="Arial"/>
+        <w:t xml:space="preserve">2.2.1 </w:t>
+      </w:r>
+      <w:proofErr w:type="spellStart"/>
+      <w:r>
+        <w:rPr>
+          <w:rFonts w:ascii="Arial" w:hAnsi="Arial" w:cs="Arial"/>
+          <w:b/>
           <w:color w:val="808080" w:themeColor="background1" w:themeShade="80"/>
           <w:sz w:val="24"/>
           <w:szCs w:val="24"/>
         </w:rPr>
-        <w:t xml:space="preserve">     </w:t>
+        <w:t>Fatec</w:t>
       </w:r>
       <w:r>
         <w:rPr>
@@ -7194,8 +7627,9 @@
           <w:sz w:val="24"/>
           <w:szCs w:val="24"/>
         </w:rPr>
-        <w:t>2.2.1 Fatec</w:t>
-      </w:r>
+        <w:t>Rubens</w:t>
+      </w:r>
+      <w:proofErr w:type="spellEnd"/>
       <w:r>
         <w:rPr>
           <w:rFonts w:ascii="Arial" w:hAnsi="Arial" w:cs="Arial"/>
@@ -7204,7 +7638,7 @@
           <w:sz w:val="24"/>
           <w:szCs w:val="24"/>
         </w:rPr>
-        <w:t xml:space="preserve"> </w:t>
+        <w:t xml:space="preserve"> Lara</w:t>
       </w:r>
       <w:r>
         <w:rPr>
@@ -7214,7 +7648,7 @@
           <w:sz w:val="24"/>
           <w:szCs w:val="24"/>
         </w:rPr>
-        <w:t>Rubens Lara</w:t>
+        <w:t xml:space="preserve"> - </w:t>
       </w:r>
       <w:r>
         <w:rPr>
@@ -7224,38 +7658,7 @@
           <w:sz w:val="24"/>
           <w:szCs w:val="24"/>
         </w:rPr>
-        <w:t xml:space="preserve"> - </w:t>
-      </w:r>
-      <w:r>
-        <w:rPr>
-          <w:rFonts w:ascii="Arial" w:hAnsi="Arial" w:cs="Arial"/>
-          <w:b/>
-          <w:color w:val="808080" w:themeColor="background1" w:themeShade="80"/>
-          <w:sz w:val="24"/>
-          <w:szCs w:val="24"/>
-        </w:rPr>
         <w:t>Santos.</w:t>
-      </w:r>
-      <w:r>
-        <w:rPr>
-          <w:rFonts w:ascii="Arial" w:hAnsi="Arial" w:cs="Arial"/>
-          <w:b/>
-          <w:color w:val="808080" w:themeColor="background1" w:themeShade="80"/>
-          <w:sz w:val="24"/>
-          <w:szCs w:val="24"/>
-        </w:rPr>
-        <w:t xml:space="preserve"> </w:t>
-      </w:r>
-      <w:r>
-        <w:rPr>
-          <w:rFonts w:ascii="Arial" w:hAnsi="Arial" w:cs="Arial"/>
-          <w:b/>
-          <w:color w:val="808080" w:themeColor="background1" w:themeShade="80"/>
-          <w:sz w:val="24"/>
-          <w:szCs w:val="24"/>
-          <w:u w:val="dotted"/>
-        </w:rPr>
-        <w:t xml:space="preserve"> </w:t>
       </w:r>
       <w:r>
         <w:rPr>
@@ -7506,16 +7909,6 @@
       <w:r>
         <w:rPr>
           <w:rFonts w:ascii="Arial" w:hAnsi="Arial" w:cs="Arial"/>
-          <w:color w:val="FF0000"/>
-          <w:sz w:val="24"/>
-          <w:szCs w:val="24"/>
-          <w:lang w:val="en-US"/>
-        </w:rPr>
-        <w:t xml:space="preserve"> </w:t>
-      </w:r>
-      <w:r>
-        <w:rPr>
-          <w:rFonts w:ascii="Arial" w:hAnsi="Arial" w:cs="Arial"/>
           <w:b/>
           <w:color w:val="FF0000"/>
           <w:sz w:val="24"/>
@@ -7925,17 +8318,6 @@
           <w:color w:val="FF0000"/>
           <w:sz w:val="24"/>
           <w:szCs w:val="24"/>
-          <w:lang w:val="en-US"/>
-        </w:rPr>
-        <w:t xml:space="preserve"> </w:t>
-      </w:r>
-      <w:r>
-        <w:rPr>
-          <w:rFonts w:ascii="Arial" w:hAnsi="Arial" w:cs="Arial"/>
-          <w:b/>
-          <w:color w:val="FF0000"/>
-          <w:sz w:val="24"/>
-          <w:szCs w:val="24"/>
           <w:u w:val="dotted"/>
           <w:lang w:val="en-US"/>
         </w:rPr>
@@ -8224,17 +8606,6 @@
           <w:color w:val="FF0000"/>
           <w:sz w:val="24"/>
           <w:szCs w:val="24"/>
-          <w:lang w:val="en-US"/>
-        </w:rPr>
-        <w:t xml:space="preserve"> </w:t>
-      </w:r>
-      <w:r>
-        <w:rPr>
-          <w:rFonts w:ascii="Arial" w:hAnsi="Arial" w:cs="Arial"/>
-          <w:b/>
-          <w:color w:val="FF0000"/>
-          <w:sz w:val="24"/>
-          <w:szCs w:val="24"/>
           <w:u w:val="dotted"/>
           <w:lang w:val="en-US"/>
         </w:rPr>
@@ -8353,16 +8724,6 @@
           <w:color w:val="FF0000"/>
           <w:sz w:val="24"/>
           <w:szCs w:val="24"/>
-          <w:lang w:val="en-US"/>
-        </w:rPr>
-        <w:t xml:space="preserve">   </w:t>
-      </w:r>
-      <w:r>
-        <w:rPr>
-          <w:rFonts w:ascii="Arial" w:hAnsi="Arial" w:cs="Arial"/>
-          <w:color w:val="FF0000"/>
-          <w:sz w:val="24"/>
-          <w:szCs w:val="24"/>
         </w:rPr>
         <w:t xml:space="preserve">4.2 ACESSIBILIDADE </w:t>
       </w:r>
@@ -9537,7 +9898,6 @@
           <w:sz w:val="28"/>
           <w:szCs w:val="24"/>
         </w:rPr>
-        <w:lastRenderedPageBreak/>
         <w:t>1 INTRODUÇÃ</w:t>
       </w:r>
       <w:r>
@@ -9557,513 +9917,312 @@
         <w:jc w:val="both"/>
         <w:rPr>
           <w:rFonts w:ascii="Arial" w:hAnsi="Arial" w:cs="Arial"/>
+          <w:sz w:val="24"/>
+          <w:szCs w:val="24"/>
+        </w:rPr>
+      </w:pPr>
+      <w:r>
+        <w:rPr>
+          <w:rFonts w:ascii="Arial" w:hAnsi="Arial" w:cs="Arial"/>
+          <w:sz w:val="24"/>
+          <w:szCs w:val="24"/>
+        </w:rPr>
+        <w:t>A internet hoje é um meio fundamental para aprendizagem.</w:t>
+      </w:r>
+      <w:r>
+        <w:rPr>
+          <w:rFonts w:ascii="Arial" w:hAnsi="Arial" w:cs="Arial"/>
+          <w:sz w:val="24"/>
+          <w:szCs w:val="24"/>
+        </w:rPr>
+        <w:t xml:space="preserve"> Segundo Moura </w:t>
+      </w:r>
+      <w:r>
+        <w:rPr>
+          <w:rFonts w:ascii="Arial" w:hAnsi="Arial" w:cs="Arial"/>
+          <w:sz w:val="24"/>
+        </w:rPr>
+        <w:t>(</w:t>
+      </w:r>
+      <w:r>
+        <w:rPr>
+          <w:rFonts w:ascii="Arial" w:hAnsi="Arial" w:cs="Arial"/>
+          <w:sz w:val="24"/>
+        </w:rPr>
+        <w:t>1998, p. 10</w:t>
+      </w:r>
+      <w:r>
+        <w:rPr>
+          <w:rFonts w:ascii="Arial" w:hAnsi="Arial" w:cs="Arial"/>
+          <w:sz w:val="24"/>
+        </w:rPr>
+        <w:t>)</w:t>
+      </w:r>
+      <w:r>
+        <w:rPr>
+          <w:rFonts w:ascii="Arial" w:hAnsi="Arial" w:cs="Arial"/>
+          <w:sz w:val="24"/>
+          <w:szCs w:val="24"/>
+        </w:rPr>
+        <w:t xml:space="preserve">, ela </w:t>
+      </w:r>
+      <w:r>
+        <w:rPr>
+          <w:rFonts w:ascii="Arial" w:hAnsi="Arial" w:cs="Arial"/>
+          <w:sz w:val="24"/>
+        </w:rPr>
+        <w:t>"faz hoje parte do nosso mundo, incluindo o espaço escolar, e a educação não pode passar ao lado desta realidade</w:t>
+      </w:r>
+      <w:r>
+        <w:rPr>
+          <w:rFonts w:ascii="Arial" w:hAnsi="Arial" w:cs="Arial"/>
+          <w:sz w:val="24"/>
+        </w:rPr>
+        <w:t>”</w:t>
+      </w:r>
+      <w:r>
+        <w:rPr>
+          <w:rFonts w:ascii="Arial" w:hAnsi="Arial" w:cs="Arial"/>
+          <w:sz w:val="24"/>
+        </w:rPr>
+        <w:t>.</w:t>
+      </w:r>
+      <w:r>
+        <w:rPr>
+          <w:rFonts w:ascii="Arial" w:hAnsi="Arial" w:cs="Arial"/>
+          <w:sz w:val="24"/>
+          <w:szCs w:val="24"/>
+        </w:rPr>
+        <w:t xml:space="preserve"> Através </w:t>
+      </w:r>
+      <w:r>
+        <w:rPr>
+          <w:rFonts w:ascii="Arial" w:hAnsi="Arial" w:cs="Arial"/>
+          <w:sz w:val="24"/>
+          <w:szCs w:val="24"/>
+        </w:rPr>
+        <w:t>da rede</w:t>
+      </w:r>
+      <w:r>
+        <w:rPr>
+          <w:rFonts w:ascii="Arial" w:hAnsi="Arial" w:cs="Arial"/>
+          <w:sz w:val="24"/>
+          <w:szCs w:val="24"/>
+        </w:rPr>
+        <w:t xml:space="preserve"> </w:t>
+      </w:r>
+      <w:r>
+        <w:rPr>
+          <w:rFonts w:ascii="Arial" w:hAnsi="Arial" w:cs="Arial"/>
           <w:color w:val="00B0F0"/>
           <w:sz w:val="24"/>
           <w:szCs w:val="24"/>
         </w:rPr>
-      </w:pPr>
-      <w:r>
-        <w:rPr>
-          <w:rFonts w:ascii="Arial" w:hAnsi="Arial" w:cs="Arial"/>
-          <w:sz w:val="24"/>
-          <w:szCs w:val="24"/>
-        </w:rPr>
-        <w:t>A internet hoje é um meio fundamental para aprendizagem.</w:t>
-      </w:r>
-      <w:r>
-        <w:rPr>
-          <w:rFonts w:ascii="Arial" w:hAnsi="Arial" w:cs="Arial"/>
-          <w:sz w:val="24"/>
-          <w:szCs w:val="24"/>
-        </w:rPr>
-        <w:t xml:space="preserve"> Segundo Moura </w:t>
-      </w:r>
-      <w:r>
-        <w:rPr>
-          <w:rFonts w:ascii="Arial" w:hAnsi="Arial" w:cs="Arial"/>
-          <w:sz w:val="24"/>
-        </w:rPr>
-        <w:t>(</w:t>
-      </w:r>
-      <w:r>
-        <w:rPr>
-          <w:rFonts w:ascii="Arial" w:hAnsi="Arial" w:cs="Arial"/>
-          <w:sz w:val="24"/>
-        </w:rPr>
-        <w:t>1998, p. 10</w:t>
-      </w:r>
-      <w:r>
-        <w:rPr>
-          <w:rFonts w:ascii="Arial" w:hAnsi="Arial" w:cs="Arial"/>
-          <w:sz w:val="24"/>
-        </w:rPr>
-        <w:t>)</w:t>
-      </w:r>
-      <w:r>
-        <w:rPr>
-          <w:rFonts w:ascii="Arial" w:hAnsi="Arial" w:cs="Arial"/>
-          <w:sz w:val="24"/>
-          <w:szCs w:val="24"/>
-        </w:rPr>
-        <w:t xml:space="preserve">, ela </w:t>
-      </w:r>
-      <w:r>
-        <w:rPr>
-          <w:rFonts w:ascii="Arial" w:hAnsi="Arial" w:cs="Arial"/>
-          <w:sz w:val="24"/>
-        </w:rPr>
-        <w:t>"faz hoje parte do nosso mundo, incluindo o espaço escolar, e a educação não pode passar ao lado desta realidade</w:t>
-      </w:r>
-      <w:r>
-        <w:rPr>
-          <w:rFonts w:ascii="Arial" w:hAnsi="Arial" w:cs="Arial"/>
-          <w:sz w:val="24"/>
-        </w:rPr>
-        <w:t>”</w:t>
-      </w:r>
-      <w:r>
-        <w:rPr>
-          <w:rFonts w:ascii="Arial" w:hAnsi="Arial" w:cs="Arial"/>
-          <w:sz w:val="24"/>
-        </w:rPr>
-        <w:t>.</w:t>
-      </w:r>
-      <w:r>
-        <w:rPr>
-          <w:rFonts w:ascii="Arial" w:hAnsi="Arial" w:cs="Arial"/>
-          <w:sz w:val="24"/>
-          <w:szCs w:val="24"/>
-        </w:rPr>
-        <w:t xml:space="preserve"> Através </w:t>
-      </w:r>
-      <w:r>
-        <w:rPr>
-          <w:rFonts w:ascii="Arial" w:hAnsi="Arial" w:cs="Arial"/>
-          <w:sz w:val="24"/>
-          <w:szCs w:val="24"/>
-        </w:rPr>
-        <w:t>da rede</w:t>
-      </w:r>
-      <w:r>
-        <w:rPr>
-          <w:rFonts w:ascii="Arial" w:hAnsi="Arial" w:cs="Arial"/>
-          <w:sz w:val="24"/>
-          <w:szCs w:val="24"/>
-        </w:rPr>
-        <w:t xml:space="preserve"> temos acesso a um imenso mundo de informações dispon</w:t>
-      </w:r>
-      <w:r>
-        <w:rPr>
-          <w:rFonts w:ascii="Arial" w:hAnsi="Arial" w:cs="Arial"/>
-          <w:sz w:val="24"/>
-          <w:szCs w:val="24"/>
-        </w:rPr>
-        <w:t>ível de forma rápida e gratuita, e ainda de acordo com Moura, “e</w:t>
-      </w:r>
-      <w:r>
-        <w:rPr>
-          <w:rFonts w:ascii="Arial" w:hAnsi="Arial" w:cs="Arial"/>
-          <w:sz w:val="24"/>
-        </w:rPr>
-        <w:t>ste novo recurso põe à disposição um novo mar de possibilidades para novas aprendizagens, permite a interação com outras pessoas das mais variadas culturas, possibilita o intercâmbio de diferentes visões e realidades, e auxilia a procura</w:t>
-      </w:r>
-      <w:r>
-        <w:rPr>
-          <w:rFonts w:ascii="Arial" w:hAnsi="Arial" w:cs="Arial"/>
-          <w:sz w:val="24"/>
-        </w:rPr>
-        <w:t xml:space="preserve"> de </w:t>
-      </w:r>
-      <w:r>
-        <w:rPr>
-          <w:rFonts w:ascii="Arial" w:hAnsi="Arial" w:cs="Arial"/>
-          <w:sz w:val="24"/>
-        </w:rPr>
-        <w:t>respostas</w:t>
-      </w:r>
-      <w:r>
-        <w:rPr>
-          <w:rFonts w:ascii="Arial" w:hAnsi="Arial" w:cs="Arial"/>
-          <w:sz w:val="24"/>
-        </w:rPr>
-        <w:t xml:space="preserve"> para os problemas</w:t>
-      </w:r>
-      <w:r>
-        <w:rPr>
-          <w:rFonts w:ascii="Arial" w:hAnsi="Arial" w:cs="Arial"/>
-          <w:sz w:val="24"/>
-          <w:szCs w:val="24"/>
-        </w:rPr>
-        <w:t>”. Por isso, é</w:t>
-      </w:r>
-      <w:r>
-        <w:rPr>
-          <w:rFonts w:ascii="Arial" w:hAnsi="Arial" w:cs="Arial"/>
-          <w:sz w:val="24"/>
-          <w:szCs w:val="24"/>
-        </w:rPr>
-        <w:t xml:space="preserve"> fundamental estar </w:t>
-      </w:r>
-      <w:r>
-        <w:rPr>
-          <w:rFonts w:ascii="Arial" w:hAnsi="Arial" w:cs="Arial"/>
-          <w:sz w:val="24"/>
-          <w:szCs w:val="24"/>
-        </w:rPr>
-        <w:t>conectado, através dela podemos ficar</w:t>
-      </w:r>
-      <w:r>
-        <w:rPr>
-          <w:rFonts w:ascii="Arial" w:hAnsi="Arial" w:cs="Arial"/>
-          <w:sz w:val="24"/>
-          <w:szCs w:val="24"/>
-        </w:rPr>
-        <w:t xml:space="preserve"> por dentro de </w:t>
-      </w:r>
-      <w:r>
-        <w:rPr>
-          <w:rFonts w:ascii="Arial" w:hAnsi="Arial" w:cs="Arial"/>
-          <w:sz w:val="24"/>
-          <w:szCs w:val="24"/>
-        </w:rPr>
-        <w:t>inovações tecnoló</w:t>
-      </w:r>
-      <w:r>
-        <w:rPr>
-          <w:rFonts w:ascii="Arial" w:hAnsi="Arial" w:cs="Arial"/>
-          <w:sz w:val="24"/>
-          <w:szCs w:val="24"/>
-        </w:rPr>
-        <w:t>gi</w:t>
-      </w:r>
-      <w:r>
-        <w:rPr>
-          <w:rFonts w:ascii="Arial" w:hAnsi="Arial" w:cs="Arial"/>
-          <w:sz w:val="24"/>
-          <w:szCs w:val="24"/>
-        </w:rPr>
-        <w:t>c</w:t>
-      </w:r>
-      <w:r>
-        <w:rPr>
-          <w:rFonts w:ascii="Arial" w:hAnsi="Arial" w:cs="Arial"/>
-          <w:sz w:val="24"/>
-          <w:szCs w:val="24"/>
-        </w:rPr>
-        <w:t xml:space="preserve">as e </w:t>
-      </w:r>
-      <w:r>
-        <w:rPr>
-          <w:rFonts w:ascii="Arial" w:hAnsi="Arial" w:cs="Arial"/>
-          <w:sz w:val="24"/>
-          <w:szCs w:val="24"/>
-        </w:rPr>
-        <w:t xml:space="preserve">acompanhar </w:t>
-      </w:r>
-      <w:r>
-        <w:rPr>
-          <w:rFonts w:ascii="Arial" w:hAnsi="Arial" w:cs="Arial"/>
-          <w:sz w:val="24"/>
-          <w:szCs w:val="24"/>
-        </w:rPr>
-        <w:t>as mudanças que no merca</w:t>
-      </w:r>
-      <w:r>
-        <w:rPr>
-          <w:rFonts w:ascii="Arial" w:hAnsi="Arial" w:cs="Arial"/>
-          <w:sz w:val="24"/>
-          <w:szCs w:val="24"/>
-        </w:rPr>
-        <w:t>do existem e surgem a cada dia.</w:t>
-      </w:r>
-    </w:p>
-    <w:p>
-      <w:pPr>
-        <w:spacing w:line="360" w:lineRule="auto"/>
+        <w:t>se tem</w:t>
+      </w:r>
+      <w:r>
+        <w:rPr>
+          <w:rFonts w:ascii="Arial" w:hAnsi="Arial" w:cs="Arial"/>
+          <w:color w:val="00B0F0"/>
+          <w:sz w:val="24"/>
+          <w:szCs w:val="24"/>
+        </w:rPr>
+        <w:t xml:space="preserve"> </w:t>
+      </w:r>
+      <w:r>
+        <w:rPr>
+          <w:rFonts w:ascii="Arial" w:hAnsi="Arial" w:cs="Arial"/>
+          <w:sz w:val="24"/>
+          <w:szCs w:val="24"/>
+        </w:rPr>
+        <w:t>acesso a um imenso mundo de informações dispon</w:t>
+      </w:r>
+      <w:r>
+        <w:rPr>
+          <w:rFonts w:ascii="Arial" w:hAnsi="Arial" w:cs="Arial"/>
+          <w:sz w:val="24"/>
+          <w:szCs w:val="24"/>
+        </w:rPr>
+        <w:t xml:space="preserve">ível de forma rápida e gratuita, e ainda de acordo com Moura, </w:t>
+      </w:r>
+    </w:p>
+    <w:p>
+      <w:pPr>
+        <w:spacing w:line="240" w:lineRule="auto"/>
+        <w:ind w:left="2552"/>
+        <w:jc w:val="both"/>
+        <w:rPr>
+          <w:rFonts w:ascii="Arial" w:hAnsi="Arial" w:cs="Arial"/>
+          <w:sz w:val="20"/>
+          <w:szCs w:val="20"/>
+        </w:rPr>
+      </w:pPr>
+      <w:r>
+        <w:rPr>
+          <w:rFonts w:ascii="Arial" w:hAnsi="Arial" w:cs="Arial"/>
+          <w:sz w:val="20"/>
+          <w:szCs w:val="20"/>
+        </w:rPr>
+        <w:t>“</w:t>
+      </w:r>
+      <w:r>
+        <w:rPr>
+          <w:rFonts w:ascii="Arial" w:hAnsi="Arial" w:cs="Arial"/>
+          <w:sz w:val="20"/>
+          <w:szCs w:val="20"/>
+        </w:rPr>
+        <w:t>Este</w:t>
+      </w:r>
+      <w:r>
+        <w:rPr>
+          <w:rFonts w:ascii="Arial" w:hAnsi="Arial" w:cs="Arial"/>
+          <w:sz w:val="20"/>
+          <w:szCs w:val="20"/>
+        </w:rPr>
+        <w:t xml:space="preserve"> novo recurso põe à disposição um novo mar de possibilidades para novas aprendizagens, permite a interação com outras pessoas das mais variadas culturas, possibilita o intercâmbio de diferentes visões e realidades, e auxilia a procura de respostas para os problemas”.</w:t>
+      </w:r>
+    </w:p>
+    <w:p>
+      <w:pPr>
+        <w:spacing w:line="240" w:lineRule="auto"/>
+        <w:ind w:left="2552"/>
+        <w:jc w:val="both"/>
+        <w:rPr>
+          <w:rFonts w:ascii="Arial" w:hAnsi="Arial" w:cs="Arial"/>
+          <w:sz w:val="20"/>
+          <w:szCs w:val="20"/>
+        </w:rPr>
+      </w:pPr>
+      <w:r>
+        <w:rPr>
+          <w:rFonts w:ascii="Arial" w:hAnsi="Arial" w:cs="Arial"/>
+          <w:sz w:val="20"/>
+          <w:szCs w:val="20"/>
+        </w:rPr>
+        <w:t xml:space="preserve"> </w:t>
+      </w:r>
+    </w:p>
+    <w:p>
+      <w:pPr>
+        <w:spacing w:after="0" w:line="360" w:lineRule="auto"/>
         <w:ind w:firstLine="851"/>
         <w:jc w:val="both"/>
         <w:rPr>
           <w:rFonts w:ascii="Arial" w:hAnsi="Arial" w:cs="Arial"/>
-          <w:sz w:val="24"/>
-          <w:szCs w:val="24"/>
-        </w:rPr>
-      </w:pPr>
-      <w:r>
-        <w:rPr>
-          <w:rFonts w:ascii="Arial" w:hAnsi="Arial" w:cs="Arial"/>
-          <w:sz w:val="24"/>
-          <w:szCs w:val="24"/>
-        </w:rPr>
-        <w:t xml:space="preserve">Desta maneira, a internet </w:t>
-      </w:r>
-      <w:r>
-        <w:rPr>
-          <w:rFonts w:ascii="Arial" w:hAnsi="Arial" w:cs="Arial"/>
-          <w:sz w:val="24"/>
-          <w:szCs w:val="24"/>
-        </w:rPr>
-        <w:t xml:space="preserve">é muito </w:t>
-      </w:r>
-      <w:r>
-        <w:rPr>
-          <w:rFonts w:ascii="Arial" w:hAnsi="Arial" w:cs="Arial"/>
-          <w:sz w:val="24"/>
-          <w:szCs w:val="24"/>
-        </w:rPr>
-        <w:t>utilizada</w:t>
-      </w:r>
-      <w:r>
-        <w:rPr>
-          <w:rFonts w:ascii="Arial" w:hAnsi="Arial" w:cs="Arial"/>
-          <w:sz w:val="24"/>
-          <w:szCs w:val="24"/>
-        </w:rPr>
-        <w:t xml:space="preserve"> por escolas e faculdades para se </w:t>
-      </w:r>
-      <w:r>
-        <w:rPr>
-          <w:rFonts w:ascii="Arial" w:hAnsi="Arial" w:cs="Arial"/>
-          <w:sz w:val="24"/>
-          <w:szCs w:val="24"/>
-        </w:rPr>
-        <w:t>manterem</w:t>
-      </w:r>
-      <w:r>
-        <w:rPr>
-          <w:rFonts w:ascii="Arial" w:hAnsi="Arial" w:cs="Arial"/>
-          <w:sz w:val="24"/>
-          <w:szCs w:val="24"/>
-        </w:rPr>
-        <w:t xml:space="preserve"> em contato com seus alunos e assim também passar mais informações sobre o que oferecem</w:t>
-      </w:r>
-      <w:r>
-        <w:rPr>
-          <w:rFonts w:ascii="Arial" w:hAnsi="Arial" w:cs="Arial"/>
-          <w:sz w:val="24"/>
-          <w:szCs w:val="24"/>
-        </w:rPr>
-        <w:t>, além de oferecerem aulas online</w:t>
-      </w:r>
-      <w:r>
-        <w:rPr>
-          <w:rFonts w:ascii="Arial" w:hAnsi="Arial" w:cs="Arial"/>
-          <w:sz w:val="24"/>
-          <w:szCs w:val="24"/>
-        </w:rPr>
-        <w:t xml:space="preserve">. </w:t>
-      </w:r>
-      <w:r>
-        <w:rPr>
-          <w:rFonts w:ascii="Arial" w:hAnsi="Arial" w:cs="Arial"/>
-          <w:sz w:val="24"/>
-          <w:szCs w:val="24"/>
-        </w:rPr>
-        <w:t>O Centro Paula Souza (CPS)</w:t>
-      </w:r>
-      <w:r>
-        <w:rPr>
-          <w:rFonts w:ascii="Arial" w:hAnsi="Arial" w:cs="Arial"/>
-          <w:sz w:val="24"/>
-          <w:szCs w:val="24"/>
-        </w:rPr>
-        <w:t>, que</w:t>
-      </w:r>
-      <w:r>
-        <w:rPr>
-          <w:rFonts w:ascii="Arial" w:hAnsi="Arial" w:cs="Arial"/>
-          <w:sz w:val="24"/>
-          <w:szCs w:val="24"/>
-        </w:rPr>
-        <w:t xml:space="preserve"> é uma</w:t>
-      </w:r>
-      <w:r>
-        <w:rPr>
-          <w:rFonts w:ascii="Arial" w:hAnsi="Arial" w:cs="Arial"/>
-          <w:sz w:val="24"/>
-          <w:szCs w:val="24"/>
-        </w:rPr>
-        <w:t xml:space="preserve"> autarquia do Governo do Estado</w:t>
-      </w:r>
-      <w:r>
-        <w:rPr>
-          <w:rFonts w:ascii="Arial" w:hAnsi="Arial" w:cs="Arial"/>
-          <w:sz w:val="24"/>
-          <w:szCs w:val="24"/>
-        </w:rPr>
-        <w:t xml:space="preserve"> de São Paulo que administra 207</w:t>
-      </w:r>
-      <w:r>
-        <w:rPr>
-          <w:rFonts w:ascii="Arial" w:hAnsi="Arial" w:cs="Arial"/>
-          <w:sz w:val="24"/>
-          <w:szCs w:val="24"/>
-        </w:rPr>
-        <w:t xml:space="preserve"> cursos de nív</w:t>
-      </w:r>
-      <w:r>
-        <w:rPr>
-          <w:rFonts w:ascii="Arial" w:hAnsi="Arial" w:cs="Arial"/>
-          <w:sz w:val="24"/>
-          <w:szCs w:val="24"/>
-        </w:rPr>
-        <w:t>eis técnico e superior, em ETEC</w:t>
-      </w:r>
-      <w:r>
-        <w:rPr>
-          <w:rFonts w:ascii="Arial" w:hAnsi="Arial" w:cs="Arial"/>
-          <w:sz w:val="24"/>
-          <w:szCs w:val="24"/>
-        </w:rPr>
-        <w:t>s</w:t>
-      </w:r>
-      <w:r>
-        <w:rPr>
-          <w:rFonts w:ascii="Arial" w:hAnsi="Arial" w:cs="Arial"/>
-          <w:sz w:val="24"/>
-          <w:szCs w:val="24"/>
-        </w:rPr>
-        <w:t xml:space="preserve"> e FATEC</w:t>
-      </w:r>
-      <w:r>
-        <w:rPr>
-          <w:rFonts w:ascii="Arial" w:hAnsi="Arial" w:cs="Arial"/>
-          <w:sz w:val="24"/>
-          <w:szCs w:val="24"/>
-        </w:rPr>
-        <w:t>s</w:t>
-      </w:r>
-      <w:r>
-        <w:rPr>
-          <w:rFonts w:ascii="Arial" w:hAnsi="Arial" w:cs="Arial"/>
-          <w:sz w:val="24"/>
-          <w:szCs w:val="24"/>
-        </w:rPr>
-        <w:t>, totalizando 283</w:t>
-      </w:r>
-      <w:r>
-        <w:rPr>
-          <w:rFonts w:ascii="Arial" w:hAnsi="Arial" w:cs="Arial"/>
-          <w:sz w:val="24"/>
-          <w:szCs w:val="24"/>
-        </w:rPr>
-        <w:t xml:space="preserve"> unidades educacionais</w:t>
-      </w:r>
-      <w:r>
-        <w:rPr>
-          <w:rFonts w:ascii="Arial" w:hAnsi="Arial" w:cs="Arial"/>
-          <w:sz w:val="24"/>
-          <w:szCs w:val="24"/>
-        </w:rPr>
-        <w:t>,</w:t>
-      </w:r>
-      <w:r>
-        <w:rPr>
-          <w:rFonts w:ascii="Arial" w:hAnsi="Arial" w:cs="Arial"/>
-          <w:sz w:val="24"/>
-          <w:szCs w:val="24"/>
-        </w:rPr>
-        <w:t xml:space="preserve"> </w:t>
-      </w:r>
-      <w:r>
-        <w:rPr>
-          <w:rFonts w:ascii="Arial" w:hAnsi="Arial" w:cs="Arial"/>
-          <w:sz w:val="24"/>
-          <w:szCs w:val="24"/>
-        </w:rPr>
-        <w:t>também está conectado</w:t>
-      </w:r>
-      <w:r>
-        <w:rPr>
-          <w:rFonts w:ascii="Arial" w:hAnsi="Arial" w:cs="Arial"/>
-          <w:sz w:val="24"/>
-          <w:szCs w:val="24"/>
-        </w:rPr>
-        <w:t>, tendo já a maioria de</w:t>
-      </w:r>
-      <w:r>
-        <w:rPr>
-          <w:rFonts w:ascii="Arial" w:hAnsi="Arial" w:cs="Arial"/>
-          <w:sz w:val="24"/>
-          <w:szCs w:val="24"/>
-        </w:rPr>
-        <w:t xml:space="preserve"> suas unidades contendo </w:t>
-      </w:r>
-      <w:r>
-        <w:rPr>
-          <w:rFonts w:ascii="Arial" w:hAnsi="Arial" w:cs="Arial"/>
-          <w:sz w:val="24"/>
-          <w:szCs w:val="24"/>
-        </w:rPr>
-        <w:t>website</w:t>
-      </w:r>
-      <w:r>
-        <w:rPr>
-          <w:rFonts w:ascii="Arial" w:hAnsi="Arial" w:cs="Arial"/>
-          <w:sz w:val="24"/>
-          <w:szCs w:val="24"/>
-        </w:rPr>
-        <w:t>s</w:t>
-      </w:r>
-      <w:r>
-        <w:rPr>
-          <w:rFonts w:ascii="Arial" w:hAnsi="Arial" w:cs="Arial"/>
-          <w:sz w:val="24"/>
-          <w:szCs w:val="24"/>
-        </w:rPr>
-        <w:t xml:space="preserve"> instituciona</w:t>
-      </w:r>
-      <w:r>
-        <w:rPr>
-          <w:rFonts w:ascii="Arial" w:hAnsi="Arial" w:cs="Arial"/>
-          <w:sz w:val="24"/>
-          <w:szCs w:val="24"/>
-        </w:rPr>
-        <w:t>is</w:t>
-      </w:r>
-      <w:r>
-        <w:rPr>
-          <w:rFonts w:ascii="Arial" w:hAnsi="Arial" w:cs="Arial"/>
-          <w:sz w:val="24"/>
-          <w:szCs w:val="24"/>
-        </w:rPr>
-        <w:t xml:space="preserve"> </w:t>
-      </w:r>
-      <w:r>
-        <w:rPr>
-          <w:rFonts w:ascii="Arial" w:hAnsi="Arial" w:cs="Arial"/>
-          <w:sz w:val="24"/>
-          <w:szCs w:val="24"/>
-        </w:rPr>
-        <w:t xml:space="preserve">que disponibilizam </w:t>
-      </w:r>
-      <w:r>
-        <w:rPr>
-          <w:rFonts w:ascii="Arial" w:hAnsi="Arial" w:cs="Arial"/>
-          <w:sz w:val="24"/>
-          <w:szCs w:val="24"/>
-        </w:rPr>
-        <w:t>informações como cursos, vestibular, sua história, eventos etc</w:t>
-      </w:r>
-      <w:r>
-        <w:rPr>
-          <w:rFonts w:ascii="Arial" w:hAnsi="Arial" w:cs="Arial"/>
-          <w:sz w:val="24"/>
-          <w:szCs w:val="24"/>
-        </w:rPr>
-        <w:t>, além de seu sistema de ensino à distância</w:t>
-      </w:r>
-      <w:r>
-        <w:rPr>
-          <w:rFonts w:ascii="Arial" w:hAnsi="Arial" w:cs="Arial"/>
-          <w:sz w:val="24"/>
-          <w:szCs w:val="24"/>
-        </w:rPr>
-        <w:t>.</w:t>
-      </w:r>
-    </w:p>
-    <w:p>
-      <w:pPr>
-        <w:spacing w:line="360" w:lineRule="auto"/>
+          <w:color w:val="00B0F0"/>
+          <w:sz w:val="24"/>
+          <w:szCs w:val="24"/>
+        </w:rPr>
+      </w:pPr>
+      <w:r>
+        <w:rPr>
+          <w:rFonts w:ascii="Arial" w:hAnsi="Arial" w:cs="Arial"/>
+          <w:sz w:val="24"/>
+          <w:szCs w:val="24"/>
+        </w:rPr>
+        <w:t>Por isso, é</w:t>
+      </w:r>
+      <w:r>
+        <w:rPr>
+          <w:rFonts w:ascii="Arial" w:hAnsi="Arial" w:cs="Arial"/>
+          <w:sz w:val="24"/>
+          <w:szCs w:val="24"/>
+        </w:rPr>
+        <w:t xml:space="preserve"> fundamental estar </w:t>
+      </w:r>
+      <w:r>
+        <w:rPr>
+          <w:rFonts w:ascii="Arial" w:hAnsi="Arial" w:cs="Arial"/>
+          <w:sz w:val="24"/>
+          <w:szCs w:val="24"/>
+        </w:rPr>
+        <w:t xml:space="preserve">conectado, através dela </w:t>
+      </w:r>
+      <w:r>
+        <w:rPr>
+          <w:rFonts w:ascii="Arial" w:hAnsi="Arial" w:cs="Arial"/>
+          <w:color w:val="00B0F0"/>
+          <w:sz w:val="24"/>
+          <w:szCs w:val="24"/>
+        </w:rPr>
+        <w:t xml:space="preserve">se pode </w:t>
+      </w:r>
+      <w:r>
+        <w:rPr>
+          <w:rFonts w:ascii="Arial" w:hAnsi="Arial" w:cs="Arial"/>
+          <w:sz w:val="24"/>
+          <w:szCs w:val="24"/>
+        </w:rPr>
+        <w:t>ficar</w:t>
+      </w:r>
+      <w:r>
+        <w:rPr>
+          <w:rFonts w:ascii="Arial" w:hAnsi="Arial" w:cs="Arial"/>
+          <w:sz w:val="24"/>
+          <w:szCs w:val="24"/>
+        </w:rPr>
+        <w:t xml:space="preserve"> por dentro de </w:t>
+      </w:r>
+      <w:r>
+        <w:rPr>
+          <w:rFonts w:ascii="Arial" w:hAnsi="Arial" w:cs="Arial"/>
+          <w:sz w:val="24"/>
+          <w:szCs w:val="24"/>
+        </w:rPr>
+        <w:t>inovações tecnoló</w:t>
+      </w:r>
+      <w:r>
+        <w:rPr>
+          <w:rFonts w:ascii="Arial" w:hAnsi="Arial" w:cs="Arial"/>
+          <w:sz w:val="24"/>
+          <w:szCs w:val="24"/>
+        </w:rPr>
+        <w:t>gi</w:t>
+      </w:r>
+      <w:r>
+        <w:rPr>
+          <w:rFonts w:ascii="Arial" w:hAnsi="Arial" w:cs="Arial"/>
+          <w:sz w:val="24"/>
+          <w:szCs w:val="24"/>
+        </w:rPr>
+        <w:t>c</w:t>
+      </w:r>
+      <w:r>
+        <w:rPr>
+          <w:rFonts w:ascii="Arial" w:hAnsi="Arial" w:cs="Arial"/>
+          <w:sz w:val="24"/>
+          <w:szCs w:val="24"/>
+        </w:rPr>
+        <w:t xml:space="preserve">as e </w:t>
+      </w:r>
+      <w:r>
+        <w:rPr>
+          <w:rFonts w:ascii="Arial" w:hAnsi="Arial" w:cs="Arial"/>
+          <w:sz w:val="24"/>
+          <w:szCs w:val="24"/>
+        </w:rPr>
+        <w:t xml:space="preserve">acompanhar </w:t>
+      </w:r>
+      <w:r>
+        <w:rPr>
+          <w:rFonts w:ascii="Arial" w:hAnsi="Arial" w:cs="Arial"/>
+          <w:sz w:val="24"/>
+          <w:szCs w:val="24"/>
+        </w:rPr>
+        <w:t>as mudanças que no merca</w:t>
+      </w:r>
+      <w:r>
+        <w:rPr>
+          <w:rFonts w:ascii="Arial" w:hAnsi="Arial" w:cs="Arial"/>
+          <w:sz w:val="24"/>
+          <w:szCs w:val="24"/>
+        </w:rPr>
+        <w:t>do existem e surgem a cada dia.</w:t>
+      </w:r>
+    </w:p>
+    <w:p>
+      <w:pPr>
+        <w:spacing w:after="0" w:line="360" w:lineRule="auto"/>
         <w:ind w:firstLine="851"/>
         <w:jc w:val="both"/>
         <w:rPr>
@@ -10078,15 +10237,187 @@
           <w:sz w:val="24"/>
           <w:szCs w:val="24"/>
         </w:rPr>
-        <w:t xml:space="preserve">Claro que esse contato também é, por vezes, possível </w:t>
-      </w:r>
-      <w:r>
-        <w:rPr>
-          <w:rFonts w:ascii="Arial" w:hAnsi="Arial" w:cs="Arial"/>
-          <w:sz w:val="24"/>
-          <w:szCs w:val="24"/>
-        </w:rPr>
-        <w:t>por meio</w:t>
+        <w:t xml:space="preserve">Desta maneira, a internet </w:t>
+      </w:r>
+      <w:r>
+        <w:rPr>
+          <w:rFonts w:ascii="Arial" w:hAnsi="Arial" w:cs="Arial"/>
+          <w:sz w:val="24"/>
+          <w:szCs w:val="24"/>
+        </w:rPr>
+        <w:t xml:space="preserve">é muito </w:t>
+      </w:r>
+      <w:r>
+        <w:rPr>
+          <w:rFonts w:ascii="Arial" w:hAnsi="Arial" w:cs="Arial"/>
+          <w:sz w:val="24"/>
+          <w:szCs w:val="24"/>
+        </w:rPr>
+        <w:t>utilizada</w:t>
+      </w:r>
+      <w:r>
+        <w:rPr>
+          <w:rFonts w:ascii="Arial" w:hAnsi="Arial" w:cs="Arial"/>
+          <w:sz w:val="24"/>
+          <w:szCs w:val="24"/>
+        </w:rPr>
+        <w:t xml:space="preserve"> por escolas e faculdades para se </w:t>
+      </w:r>
+      <w:r>
+        <w:rPr>
+          <w:rFonts w:ascii="Arial" w:hAnsi="Arial" w:cs="Arial"/>
+          <w:sz w:val="24"/>
+          <w:szCs w:val="24"/>
+        </w:rPr>
+        <w:t>manterem</w:t>
+      </w:r>
+      <w:r>
+        <w:rPr>
+          <w:rFonts w:ascii="Arial" w:hAnsi="Arial" w:cs="Arial"/>
+          <w:sz w:val="24"/>
+          <w:szCs w:val="24"/>
+        </w:rPr>
+        <w:t xml:space="preserve"> em contato com seus alunos e assim também passar mais informações sobre o que oferecem</w:t>
+      </w:r>
+      <w:r>
+        <w:rPr>
+          <w:rFonts w:ascii="Arial" w:hAnsi="Arial" w:cs="Arial"/>
+          <w:sz w:val="24"/>
+          <w:szCs w:val="24"/>
+        </w:rPr>
+        <w:t>, além de oferecerem aulas online</w:t>
+      </w:r>
+      <w:r>
+        <w:rPr>
+          <w:rFonts w:ascii="Arial" w:hAnsi="Arial" w:cs="Arial"/>
+          <w:sz w:val="24"/>
+          <w:szCs w:val="24"/>
+        </w:rPr>
+        <w:t xml:space="preserve">. </w:t>
+      </w:r>
+      <w:r>
+        <w:rPr>
+          <w:rFonts w:ascii="Arial" w:hAnsi="Arial" w:cs="Arial"/>
+          <w:sz w:val="24"/>
+          <w:szCs w:val="24"/>
+        </w:rPr>
+        <w:t>O Centro Paula Souza (CPS)</w:t>
+      </w:r>
+      <w:r>
+        <w:rPr>
+          <w:rFonts w:ascii="Arial" w:hAnsi="Arial" w:cs="Arial"/>
+          <w:sz w:val="24"/>
+          <w:szCs w:val="24"/>
+        </w:rPr>
+        <w:t>, que</w:t>
+      </w:r>
+      <w:r>
+        <w:rPr>
+          <w:rFonts w:ascii="Arial" w:hAnsi="Arial" w:cs="Arial"/>
+          <w:sz w:val="24"/>
+          <w:szCs w:val="24"/>
+        </w:rPr>
+        <w:t xml:space="preserve"> é uma</w:t>
+      </w:r>
+      <w:r>
+        <w:rPr>
+          <w:rFonts w:ascii="Arial" w:hAnsi="Arial" w:cs="Arial"/>
+          <w:sz w:val="24"/>
+          <w:szCs w:val="24"/>
+        </w:rPr>
+        <w:t xml:space="preserve"> autarquia do Governo do Estado</w:t>
+      </w:r>
+      <w:r>
+        <w:rPr>
+          <w:rFonts w:ascii="Arial" w:hAnsi="Arial" w:cs="Arial"/>
+          <w:sz w:val="24"/>
+          <w:szCs w:val="24"/>
+        </w:rPr>
+        <w:t xml:space="preserve"> de São Paulo que administra 207</w:t>
+      </w:r>
+      <w:r>
+        <w:rPr>
+          <w:rFonts w:ascii="Arial" w:hAnsi="Arial" w:cs="Arial"/>
+          <w:sz w:val="24"/>
+          <w:szCs w:val="24"/>
+        </w:rPr>
+        <w:t xml:space="preserve"> cursos de nív</w:t>
+      </w:r>
+      <w:r>
+        <w:rPr>
+          <w:rFonts w:ascii="Arial" w:hAnsi="Arial" w:cs="Arial"/>
+          <w:sz w:val="24"/>
+          <w:szCs w:val="24"/>
+        </w:rPr>
+        <w:t xml:space="preserve">eis técnico e superior, em </w:t>
+      </w:r>
+      <w:proofErr w:type="spellStart"/>
+      <w:r>
+        <w:rPr>
+          <w:rFonts w:ascii="Arial" w:hAnsi="Arial" w:cs="Arial"/>
+          <w:sz w:val="24"/>
+          <w:szCs w:val="24"/>
+        </w:rPr>
+        <w:t>ETEC</w:t>
+      </w:r>
+      <w:r>
+        <w:rPr>
+          <w:rFonts w:ascii="Arial" w:hAnsi="Arial" w:cs="Arial"/>
+          <w:sz w:val="24"/>
+          <w:szCs w:val="24"/>
+        </w:rPr>
+        <w:t>s</w:t>
+      </w:r>
+      <w:proofErr w:type="spellEnd"/>
+      <w:r>
+        <w:rPr>
+          <w:rFonts w:ascii="Arial" w:hAnsi="Arial" w:cs="Arial"/>
+          <w:sz w:val="24"/>
+          <w:szCs w:val="24"/>
+        </w:rPr>
+        <w:t xml:space="preserve"> e </w:t>
+      </w:r>
+      <w:proofErr w:type="spellStart"/>
+      <w:r>
+        <w:rPr>
+          <w:rFonts w:ascii="Arial" w:hAnsi="Arial" w:cs="Arial"/>
+          <w:sz w:val="24"/>
+          <w:szCs w:val="24"/>
+        </w:rPr>
+        <w:t>FATEC</w:t>
+      </w:r>
+      <w:r>
+        <w:rPr>
+          <w:rFonts w:ascii="Arial" w:hAnsi="Arial" w:cs="Arial"/>
+          <w:sz w:val="24"/>
+          <w:szCs w:val="24"/>
+        </w:rPr>
+        <w:t>s</w:t>
+      </w:r>
+      <w:proofErr w:type="spellEnd"/>
+      <w:r>
+        <w:rPr>
+          <w:rFonts w:ascii="Arial" w:hAnsi="Arial" w:cs="Arial"/>
+          <w:sz w:val="24"/>
+          <w:szCs w:val="24"/>
+        </w:rPr>
+        <w:t>, totalizando 283</w:t>
+      </w:r>
+      <w:r>
+        <w:rPr>
+          <w:rFonts w:ascii="Arial" w:hAnsi="Arial" w:cs="Arial"/>
+          <w:sz w:val="24"/>
+          <w:szCs w:val="24"/>
+        </w:rPr>
+        <w:t xml:space="preserve"> unidades educacionais</w:t>
+      </w:r>
+      <w:r>
+        <w:rPr>
+          <w:rFonts w:ascii="Arial" w:hAnsi="Arial" w:cs="Arial"/>
+          <w:sz w:val="24"/>
+          <w:szCs w:val="24"/>
+        </w:rPr>
+        <w:t>,</w:t>
       </w:r>
       <w:r>
         <w:rPr>
@@ -10102,11 +10433,39 @@
           <w:sz w:val="24"/>
           <w:szCs w:val="24"/>
         </w:rPr>
-        <w:t>da</w:t>
-      </w:r>
-      <w:r>
-        <w:rPr>
-          <w:rFonts w:ascii="Arial" w:hAnsi="Arial" w:cs="Arial"/>
+        <w:t>também está conectado</w:t>
+      </w:r>
+      <w:r>
+        <w:rPr>
+          <w:rFonts w:ascii="Arial" w:hAnsi="Arial" w:cs="Arial"/>
+          <w:sz w:val="24"/>
+          <w:szCs w:val="24"/>
+        </w:rPr>
+        <w:t>, tendo já a maioria de</w:t>
+      </w:r>
+      <w:r>
+        <w:rPr>
+          <w:rFonts w:ascii="Arial" w:hAnsi="Arial" w:cs="Arial"/>
+          <w:sz w:val="24"/>
+          <w:szCs w:val="24"/>
+        </w:rPr>
+        <w:t xml:space="preserve"> suas unidades contendo </w:t>
+      </w:r>
+      <w:r>
+        <w:rPr>
+          <w:rFonts w:ascii="Arial" w:hAnsi="Arial" w:cs="Arial"/>
+          <w:i/>
+          <w:color w:val="00B0F0"/>
+          <w:sz w:val="24"/>
+          <w:szCs w:val="24"/>
+        </w:rPr>
+        <w:t>website</w:t>
+      </w:r>
+      <w:r>
+        <w:rPr>
+          <w:rFonts w:ascii="Arial" w:hAnsi="Arial" w:cs="Arial"/>
+          <w:i/>
+          <w:color w:val="00B0F0"/>
           <w:sz w:val="24"/>
           <w:szCs w:val="24"/>
         </w:rPr>
@@ -10115,63 +10474,83 @@
       <w:r>
         <w:rPr>
           <w:rFonts w:ascii="Arial" w:hAnsi="Arial" w:cs="Arial"/>
-          <w:sz w:val="24"/>
-          <w:szCs w:val="24"/>
-        </w:rPr>
-        <w:t xml:space="preserve"> redes sociais, mas mesmo com sua gra</w:t>
-      </w:r>
-      <w:r>
-        <w:rPr>
-          <w:rFonts w:ascii="Arial" w:hAnsi="Arial" w:cs="Arial"/>
-          <w:sz w:val="24"/>
-          <w:szCs w:val="24"/>
-        </w:rPr>
-        <w:t>nde abrangência, uma página no F</w:t>
-      </w:r>
-      <w:r>
-        <w:rPr>
-          <w:rFonts w:ascii="Arial" w:hAnsi="Arial" w:cs="Arial"/>
-          <w:sz w:val="24"/>
-          <w:szCs w:val="24"/>
-        </w:rPr>
-        <w:t>acebook não consegue substituir o domínio oficial da instituição. E</w:t>
-      </w:r>
-      <w:r>
-        <w:rPr>
-          <w:rFonts w:ascii="Arial" w:hAnsi="Arial" w:cs="Arial"/>
-          <w:sz w:val="24"/>
-          <w:szCs w:val="24"/>
-        </w:rPr>
-        <w:t xml:space="preserve"> nesta situação</w:t>
-      </w:r>
-      <w:r>
-        <w:rPr>
-          <w:rFonts w:ascii="Arial" w:hAnsi="Arial" w:cs="Arial"/>
-          <w:sz w:val="24"/>
-          <w:szCs w:val="24"/>
-        </w:rPr>
-        <w:t xml:space="preserve">, sim, a aparência conta muito. Diariamente surgem novos sites na rede, as pessoas estão ficando muito mais experientes em navegar e com isso também cresce a exigência de mais qualidade, tanto em conteúdo quanto na navegação. Um site bem estruturado é fundamental. Estar dentro de padrões de cores, fontes e tamanhos também. Não é nada agradável entrar em um site e ao mudar </w:t>
-      </w:r>
-      <w:r>
-        <w:rPr>
-          <w:rFonts w:ascii="Arial" w:hAnsi="Arial" w:cs="Arial"/>
-          <w:sz w:val="24"/>
-          <w:szCs w:val="24"/>
-        </w:rPr>
-        <w:t xml:space="preserve">de </w:t>
-      </w:r>
-      <w:r>
-        <w:rPr>
-          <w:rFonts w:ascii="Arial" w:hAnsi="Arial" w:cs="Arial"/>
-          <w:sz w:val="24"/>
-          <w:szCs w:val="24"/>
-        </w:rPr>
-        <w:t>página ter a sensação de estar em um lugar completamente desconhecido.</w:t>
-      </w:r>
-    </w:p>
-    <w:p>
-      <w:pPr>
-        <w:spacing w:line="360" w:lineRule="auto"/>
+          <w:i/>
+          <w:color w:val="00B0F0"/>
+          <w:sz w:val="24"/>
+          <w:szCs w:val="24"/>
+        </w:rPr>
+        <w:t xml:space="preserve"> </w:t>
+      </w:r>
+      <w:r>
+        <w:rPr>
+          <w:rFonts w:ascii="Arial" w:hAnsi="Arial" w:cs="Arial"/>
+          <w:sz w:val="24"/>
+          <w:szCs w:val="24"/>
+        </w:rPr>
+        <w:t>instituciona</w:t>
+      </w:r>
+      <w:r>
+        <w:rPr>
+          <w:rFonts w:ascii="Arial" w:hAnsi="Arial" w:cs="Arial"/>
+          <w:sz w:val="24"/>
+          <w:szCs w:val="24"/>
+        </w:rPr>
+        <w:t>is</w:t>
+      </w:r>
+      <w:r>
+        <w:rPr>
+          <w:rFonts w:ascii="Arial" w:hAnsi="Arial" w:cs="Arial"/>
+          <w:sz w:val="24"/>
+          <w:szCs w:val="24"/>
+        </w:rPr>
+        <w:t xml:space="preserve"> </w:t>
+      </w:r>
+      <w:r>
+        <w:rPr>
+          <w:rFonts w:ascii="Arial" w:hAnsi="Arial" w:cs="Arial"/>
+          <w:sz w:val="24"/>
+          <w:szCs w:val="24"/>
+        </w:rPr>
+        <w:t xml:space="preserve">que disponibilizam </w:t>
+      </w:r>
+      <w:r>
+        <w:rPr>
+          <w:rFonts w:ascii="Arial" w:hAnsi="Arial" w:cs="Arial"/>
+          <w:sz w:val="24"/>
+          <w:szCs w:val="24"/>
+        </w:rPr>
+        <w:t xml:space="preserve">informações como cursos, vestibular, sua história, eventos </w:t>
+      </w:r>
+      <w:proofErr w:type="spellStart"/>
+      <w:r>
+        <w:rPr>
+          <w:rFonts w:ascii="Arial" w:hAnsi="Arial" w:cs="Arial"/>
+          <w:sz w:val="24"/>
+          <w:szCs w:val="24"/>
+        </w:rPr>
+        <w:t>etc</w:t>
+      </w:r>
+      <w:proofErr w:type="spellEnd"/>
+      <w:r>
+        <w:rPr>
+          <w:rFonts w:ascii="Arial" w:hAnsi="Arial" w:cs="Arial"/>
+          <w:sz w:val="24"/>
+          <w:szCs w:val="24"/>
+        </w:rPr>
+        <w:t>, além de seu sistema de ensino à distância</w:t>
+      </w:r>
+      <w:r>
+        <w:rPr>
+          <w:rFonts w:ascii="Arial" w:hAnsi="Arial" w:cs="Arial"/>
+          <w:sz w:val="24"/>
+          <w:szCs w:val="24"/>
+        </w:rPr>
+        <w:t>.</w:t>
+      </w:r>
+    </w:p>
+    <w:p>
+      <w:pPr>
+        <w:spacing w:after="0" w:line="360" w:lineRule="auto"/>
         <w:ind w:firstLine="851"/>
         <w:jc w:val="both"/>
         <w:rPr>
@@ -10186,7 +10565,136 @@
           <w:sz w:val="24"/>
           <w:szCs w:val="24"/>
         </w:rPr>
-        <w:lastRenderedPageBreak/>
+        <w:t xml:space="preserve">Claro que esse contato também é, por vezes, possível </w:t>
+      </w:r>
+      <w:r>
+        <w:rPr>
+          <w:rFonts w:ascii="Arial" w:hAnsi="Arial" w:cs="Arial"/>
+          <w:sz w:val="24"/>
+          <w:szCs w:val="24"/>
+        </w:rPr>
+        <w:t>por meio</w:t>
+      </w:r>
+      <w:r>
+        <w:rPr>
+          <w:rFonts w:ascii="Arial" w:hAnsi="Arial" w:cs="Arial"/>
+          <w:sz w:val="24"/>
+          <w:szCs w:val="24"/>
+        </w:rPr>
+        <w:t xml:space="preserve"> </w:t>
+      </w:r>
+      <w:r>
+        <w:rPr>
+          <w:rFonts w:ascii="Arial" w:hAnsi="Arial" w:cs="Arial"/>
+          <w:sz w:val="24"/>
+          <w:szCs w:val="24"/>
+        </w:rPr>
+        <w:t>da</w:t>
+      </w:r>
+      <w:r>
+        <w:rPr>
+          <w:rFonts w:ascii="Arial" w:hAnsi="Arial" w:cs="Arial"/>
+          <w:sz w:val="24"/>
+          <w:szCs w:val="24"/>
+        </w:rPr>
+        <w:t>s</w:t>
+      </w:r>
+      <w:r>
+        <w:rPr>
+          <w:rFonts w:ascii="Arial" w:hAnsi="Arial" w:cs="Arial"/>
+          <w:sz w:val="24"/>
+          <w:szCs w:val="24"/>
+        </w:rPr>
+        <w:t xml:space="preserve"> redes sociais, mas mesmo com sua gra</w:t>
+      </w:r>
+      <w:r>
+        <w:rPr>
+          <w:rFonts w:ascii="Arial" w:hAnsi="Arial" w:cs="Arial"/>
+          <w:sz w:val="24"/>
+          <w:szCs w:val="24"/>
+        </w:rPr>
+        <w:t xml:space="preserve">nde abrangência, uma página no </w:t>
+      </w:r>
+      <w:proofErr w:type="spellStart"/>
+      <w:r>
+        <w:rPr>
+          <w:rFonts w:ascii="Arial" w:hAnsi="Arial" w:cs="Arial"/>
+          <w:i/>
+          <w:color w:val="00B0F0"/>
+          <w:sz w:val="24"/>
+          <w:szCs w:val="24"/>
+        </w:rPr>
+        <w:t>F</w:t>
+      </w:r>
+      <w:r>
+        <w:rPr>
+          <w:rFonts w:ascii="Arial" w:hAnsi="Arial" w:cs="Arial"/>
+          <w:i/>
+          <w:color w:val="00B0F0"/>
+          <w:sz w:val="24"/>
+          <w:szCs w:val="24"/>
+        </w:rPr>
+        <w:t>acebook</w:t>
+      </w:r>
+      <w:proofErr w:type="spellEnd"/>
+      <w:r>
+        <w:rPr>
+          <w:rFonts w:ascii="Arial" w:hAnsi="Arial" w:cs="Arial"/>
+          <w:sz w:val="24"/>
+          <w:szCs w:val="24"/>
+        </w:rPr>
+        <w:t xml:space="preserve"> não consegue substituir o domínio oficial da instituição. E</w:t>
+      </w:r>
+      <w:r>
+        <w:rPr>
+          <w:rFonts w:ascii="Arial" w:hAnsi="Arial" w:cs="Arial"/>
+          <w:sz w:val="24"/>
+          <w:szCs w:val="24"/>
+        </w:rPr>
+        <w:t xml:space="preserve"> nesta situação</w:t>
+      </w:r>
+      <w:r>
+        <w:rPr>
+          <w:rFonts w:ascii="Arial" w:hAnsi="Arial" w:cs="Arial"/>
+          <w:sz w:val="24"/>
+          <w:szCs w:val="24"/>
+        </w:rPr>
+        <w:t xml:space="preserve">, sim, a aparência conta muito. Diariamente surgem novos sites na rede, as pessoas estão ficando muito mais experientes em navegar e com isso também cresce a exigência de mais qualidade, tanto em conteúdo quanto na navegação. Um site bem estruturado é fundamental. Estar dentro de padrões de cores, fontes e tamanhos também. Não é nada agradável entrar em um site e ao mudar </w:t>
+      </w:r>
+      <w:r>
+        <w:rPr>
+          <w:rFonts w:ascii="Arial" w:hAnsi="Arial" w:cs="Arial"/>
+          <w:sz w:val="24"/>
+          <w:szCs w:val="24"/>
+        </w:rPr>
+        <w:t xml:space="preserve">de </w:t>
+      </w:r>
+      <w:r>
+        <w:rPr>
+          <w:rFonts w:ascii="Arial" w:hAnsi="Arial" w:cs="Arial"/>
+          <w:sz w:val="24"/>
+          <w:szCs w:val="24"/>
+        </w:rPr>
+        <w:t>página ter a sensação de estar em um lugar completamente desconhecido.</w:t>
+      </w:r>
+    </w:p>
+    <w:p>
+      <w:pPr>
+        <w:spacing w:after="0" w:line="360" w:lineRule="auto"/>
+        <w:ind w:firstLine="851"/>
+        <w:jc w:val="both"/>
+        <w:rPr>
+          <w:rFonts w:ascii="Arial" w:hAnsi="Arial" w:cs="Arial"/>
+          <w:sz w:val="24"/>
+          <w:szCs w:val="24"/>
+        </w:rPr>
+      </w:pPr>
+      <w:r>
+        <w:rPr>
+          <w:rFonts w:ascii="Arial" w:hAnsi="Arial" w:cs="Arial"/>
+          <w:sz w:val="24"/>
+          <w:szCs w:val="24"/>
+        </w:rPr>
         <w:t xml:space="preserve">Existem dezenas de </w:t>
       </w:r>
       <w:r>
@@ -10229,6 +10737,7 @@
         </w:rPr>
         <w:t xml:space="preserve">Segundo </w:t>
       </w:r>
+      <w:proofErr w:type="spellStart"/>
       <w:r>
         <w:rPr>
           <w:rFonts w:ascii="Arial" w:hAnsi="Arial" w:cs="Arial"/>
@@ -10237,10 +10746,10 @@
         </w:rPr>
         <w:t>Krug</w:t>
       </w:r>
-      <w:r>
-        <w:rPr>
-          <w:rFonts w:ascii="Arial" w:hAnsi="Arial" w:cs="Arial"/>
-          <w:color w:val="5B9BD5" w:themeColor="accent1"/>
+      <w:proofErr w:type="spellEnd"/>
+      <w:r>
+        <w:rPr>
+          <w:rFonts w:ascii="Arial" w:hAnsi="Arial" w:cs="Arial"/>
           <w:sz w:val="24"/>
           <w:szCs w:val="24"/>
         </w:rPr>
@@ -10324,7 +10833,34 @@
           <w:sz w:val="24"/>
           <w:szCs w:val="24"/>
         </w:rPr>
-        <w:t xml:space="preserve"> layout único</w:t>
+        <w:t xml:space="preserve"> </w:t>
+      </w:r>
+      <w:r>
+        <w:rPr>
+          <w:rFonts w:ascii="Arial" w:hAnsi="Arial" w:cs="Arial"/>
+          <w:i/>
+          <w:color w:val="00B0F0"/>
+          <w:sz w:val="24"/>
+          <w:szCs w:val="24"/>
+        </w:rPr>
+        <w:t>layout</w:t>
+      </w:r>
+      <w:r>
+        <w:rPr>
+          <w:rFonts w:ascii="Arial" w:hAnsi="Arial" w:cs="Arial"/>
+          <w:color w:val="00B0F0"/>
+          <w:sz w:val="24"/>
+          <w:szCs w:val="24"/>
+        </w:rPr>
+        <w:t xml:space="preserve"> </w:t>
+      </w:r>
+      <w:r>
+        <w:rPr>
+          <w:rFonts w:ascii="Arial" w:hAnsi="Arial" w:cs="Arial"/>
+          <w:sz w:val="24"/>
+          <w:szCs w:val="24"/>
+        </w:rPr>
+        <w:t>único</w:t>
       </w:r>
       <w:r>
         <w:rPr>
@@ -10377,7 +10913,258 @@
     </w:p>
     <w:p>
       <w:pPr>
-        <w:spacing w:line="360" w:lineRule="auto"/>
+        <w:spacing w:after="0" w:line="360" w:lineRule="auto"/>
+        <w:ind w:firstLine="851"/>
+        <w:jc w:val="both"/>
+        <w:rPr>
+          <w:rFonts w:ascii="Arial" w:hAnsi="Arial" w:cs="Arial"/>
+          <w:sz w:val="24"/>
+          <w:szCs w:val="24"/>
+        </w:rPr>
+      </w:pPr>
+      <w:r>
+        <w:rPr>
+          <w:rFonts w:ascii="Arial" w:hAnsi="Arial" w:cs="Arial"/>
+          <w:sz w:val="24"/>
+          <w:szCs w:val="24"/>
+        </w:rPr>
+        <w:t>Além disso,</w:t>
+      </w:r>
+      <w:r>
+        <w:rPr>
+          <w:rFonts w:ascii="Arial" w:hAnsi="Arial" w:cs="Arial"/>
+          <w:sz w:val="24"/>
+          <w:szCs w:val="24"/>
+        </w:rPr>
+        <w:t xml:space="preserve"> </w:t>
+      </w:r>
+      <w:r>
+        <w:rPr>
+          <w:rFonts w:ascii="Arial" w:hAnsi="Arial" w:cs="Arial"/>
+          <w:sz w:val="24"/>
+          <w:szCs w:val="24"/>
+        </w:rPr>
+        <w:t>o</w:t>
+      </w:r>
+      <w:r>
+        <w:rPr>
+          <w:rFonts w:ascii="Arial" w:hAnsi="Arial" w:cs="Arial"/>
+          <w:sz w:val="24"/>
+          <w:szCs w:val="24"/>
+        </w:rPr>
+        <w:t xml:space="preserve"> mercado atual está migra</w:t>
+      </w:r>
+      <w:r>
+        <w:rPr>
+          <w:rFonts w:ascii="Arial" w:hAnsi="Arial" w:cs="Arial"/>
+          <w:sz w:val="24"/>
+          <w:szCs w:val="24"/>
+        </w:rPr>
+        <w:t>n</w:t>
+      </w:r>
+      <w:r>
+        <w:rPr>
+          <w:rFonts w:ascii="Arial" w:hAnsi="Arial" w:cs="Arial"/>
+          <w:sz w:val="24"/>
+          <w:szCs w:val="24"/>
+        </w:rPr>
+        <w:t>do para os dispos</w:t>
+      </w:r>
+      <w:r>
+        <w:rPr>
+          <w:rFonts w:ascii="Arial" w:hAnsi="Arial" w:cs="Arial"/>
+          <w:sz w:val="24"/>
+          <w:szCs w:val="24"/>
+        </w:rPr>
+        <w:t>itivos móveis. No mundo,</w:t>
+      </w:r>
+      <w:r>
+        <w:rPr>
+          <w:rFonts w:ascii="Arial" w:hAnsi="Arial" w:cs="Arial"/>
+          <w:sz w:val="24"/>
+          <w:szCs w:val="24"/>
+        </w:rPr>
+        <w:t xml:space="preserve"> de acordo com uma pesquisa realizada pelo um grupo estrangeiro </w:t>
+      </w:r>
+      <w:proofErr w:type="spellStart"/>
+      <w:r>
+        <w:rPr>
+          <w:rFonts w:ascii="Arial" w:hAnsi="Arial" w:cs="Arial"/>
+          <w:i/>
+          <w:sz w:val="24"/>
+          <w:szCs w:val="24"/>
+        </w:rPr>
+        <w:t>We</w:t>
+      </w:r>
+      <w:proofErr w:type="spellEnd"/>
+      <w:r>
+        <w:rPr>
+          <w:rFonts w:ascii="Arial" w:hAnsi="Arial" w:cs="Arial"/>
+          <w:i/>
+          <w:sz w:val="24"/>
+          <w:szCs w:val="24"/>
+        </w:rPr>
+        <w:t xml:space="preserve"> are social </w:t>
+      </w:r>
+      <w:r>
+        <w:rPr>
+          <w:rFonts w:ascii="Arial" w:hAnsi="Arial" w:cs="Arial"/>
+          <w:sz w:val="24"/>
+          <w:szCs w:val="24"/>
+        </w:rPr>
+        <w:t>(2015),</w:t>
+      </w:r>
+      <w:r>
+        <w:rPr>
+          <w:rFonts w:ascii="Arial" w:hAnsi="Arial" w:cs="Arial"/>
+          <w:sz w:val="24"/>
+          <w:szCs w:val="24"/>
+        </w:rPr>
+        <w:t xml:space="preserve"> o número de dispositivos móveis ultrapassou cerca de 50% da população mundial em 2014, crescendo cerca de 5% ao ano. </w:t>
+      </w:r>
+      <w:r>
+        <w:rPr>
+          <w:rFonts w:ascii="Arial" w:hAnsi="Arial" w:cs="Arial"/>
+          <w:sz w:val="24"/>
+          <w:szCs w:val="24"/>
+        </w:rPr>
+        <w:t>No Brasil, s</w:t>
+      </w:r>
+      <w:r>
+        <w:rPr>
+          <w:rFonts w:ascii="Arial" w:hAnsi="Arial" w:cs="Arial"/>
+          <w:sz w:val="24"/>
+          <w:szCs w:val="24"/>
+        </w:rPr>
+        <w:t>egundo a mais recente pesquisa realizada pelo Pnad</w:t>
+      </w:r>
+      <w:r>
+        <w:rPr>
+          <w:rFonts w:ascii="Arial" w:hAnsi="Arial" w:cs="Arial"/>
+          <w:sz w:val="24"/>
+          <w:szCs w:val="24"/>
+        </w:rPr>
+        <w:t>-IBGE</w:t>
+      </w:r>
+      <w:r>
+        <w:rPr>
+          <w:rFonts w:ascii="Arial" w:hAnsi="Arial" w:cs="Arial"/>
+          <w:sz w:val="24"/>
+          <w:szCs w:val="24"/>
+        </w:rPr>
+        <w:t xml:space="preserve"> e Ministério das </w:t>
+      </w:r>
+      <w:r>
+        <w:rPr>
+          <w:rFonts w:ascii="Arial" w:hAnsi="Arial" w:cs="Arial"/>
+          <w:sz w:val="24"/>
+          <w:szCs w:val="24"/>
+        </w:rPr>
+        <w:t>C</w:t>
+      </w:r>
+      <w:r>
+        <w:rPr>
+          <w:rFonts w:ascii="Arial" w:hAnsi="Arial" w:cs="Arial"/>
+          <w:sz w:val="24"/>
+          <w:szCs w:val="24"/>
+        </w:rPr>
+        <w:t xml:space="preserve">omunicações, sobre o acesso à internet no </w:t>
+      </w:r>
+      <w:r>
+        <w:rPr>
+          <w:rFonts w:ascii="Arial" w:hAnsi="Arial" w:cs="Arial"/>
+          <w:sz w:val="24"/>
+          <w:szCs w:val="24"/>
+        </w:rPr>
+        <w:t>Brasil</w:t>
+      </w:r>
+      <w:r>
+        <w:rPr>
+          <w:rFonts w:ascii="Arial" w:hAnsi="Arial" w:cs="Arial"/>
+          <w:sz w:val="24"/>
+          <w:szCs w:val="24"/>
+        </w:rPr>
+        <w:t xml:space="preserve"> (2013), cerca de 88% dos usuários brasileiros utilizavam computador, 53,6% utilizavam celulares e 17,2% acessavam através de </w:t>
+      </w:r>
+      <w:proofErr w:type="spellStart"/>
+      <w:r>
+        <w:rPr>
+          <w:rFonts w:ascii="Arial" w:hAnsi="Arial" w:cs="Arial"/>
+          <w:i/>
+          <w:color w:val="00B0F0"/>
+          <w:sz w:val="24"/>
+          <w:szCs w:val="24"/>
+        </w:rPr>
+        <w:t>tablets</w:t>
+      </w:r>
+      <w:proofErr w:type="spellEnd"/>
+      <w:r>
+        <w:rPr>
+          <w:rFonts w:ascii="Arial" w:hAnsi="Arial" w:cs="Arial"/>
+          <w:sz w:val="24"/>
+          <w:szCs w:val="24"/>
+        </w:rPr>
+        <w:t xml:space="preserve">. Sendo que destes, 40% tem acesso apenas através de computadores e 11,5% através de celulares e </w:t>
+      </w:r>
+      <w:proofErr w:type="spellStart"/>
+      <w:r>
+        <w:rPr>
+          <w:rFonts w:ascii="Arial" w:hAnsi="Arial" w:cs="Arial"/>
+          <w:i/>
+          <w:color w:val="00B0F0"/>
+          <w:sz w:val="24"/>
+          <w:szCs w:val="24"/>
+        </w:rPr>
+        <w:t>tablets</w:t>
+      </w:r>
+      <w:proofErr w:type="spellEnd"/>
+      <w:r>
+        <w:rPr>
+          <w:rFonts w:ascii="Arial" w:hAnsi="Arial" w:cs="Arial"/>
+          <w:sz w:val="24"/>
+          <w:szCs w:val="24"/>
+        </w:rPr>
+        <w:t>. Essa é uma margem muito expressi</w:t>
+      </w:r>
+      <w:r>
+        <w:rPr>
+          <w:rFonts w:ascii="Arial" w:hAnsi="Arial" w:cs="Arial"/>
+          <w:sz w:val="24"/>
+          <w:szCs w:val="24"/>
+        </w:rPr>
+        <w:t xml:space="preserve">va, e os </w:t>
+      </w:r>
+      <w:r>
+        <w:rPr>
+          <w:rFonts w:ascii="Arial" w:hAnsi="Arial" w:cs="Arial"/>
+          <w:i/>
+          <w:color w:val="00B0F0"/>
+          <w:sz w:val="24"/>
+          <w:szCs w:val="24"/>
+        </w:rPr>
+        <w:t>websites</w:t>
+      </w:r>
+      <w:r>
+        <w:rPr>
+          <w:rFonts w:ascii="Arial" w:hAnsi="Arial" w:cs="Arial"/>
+          <w:color w:val="00B0F0"/>
+          <w:sz w:val="24"/>
+          <w:szCs w:val="24"/>
+        </w:rPr>
+        <w:t xml:space="preserve"> </w:t>
+      </w:r>
+      <w:r>
+        <w:rPr>
+          <w:rFonts w:ascii="Arial" w:hAnsi="Arial" w:cs="Arial"/>
+          <w:sz w:val="24"/>
+          <w:szCs w:val="24"/>
+        </w:rPr>
+        <w:t>precisam estar preparados para essa mudança e proporcionar um ambiente amigável a todos.</w:t>
+      </w:r>
+    </w:p>
+    <w:p>
+      <w:pPr>
+        <w:spacing w:after="0" w:line="360" w:lineRule="auto"/>
         <w:ind w:firstLine="851"/>
         <w:jc w:val="both"/>
         <w:rPr>
@@ -10389,169 +11176,6 @@
           <w:shd w:val="clear" w:color="auto" w:fill="FFFFFF"/>
         </w:rPr>
       </w:pPr>
-      <w:r>
-        <w:rPr>
-          <w:rFonts w:ascii="Arial" w:hAnsi="Arial" w:cs="Arial"/>
-          <w:sz w:val="24"/>
-          <w:szCs w:val="24"/>
-        </w:rPr>
-        <w:t>Além disso,</w:t>
-      </w:r>
-      <w:r>
-        <w:rPr>
-          <w:rFonts w:ascii="Arial" w:hAnsi="Arial" w:cs="Arial"/>
-          <w:sz w:val="24"/>
-          <w:szCs w:val="24"/>
-        </w:rPr>
-        <w:t xml:space="preserve"> </w:t>
-      </w:r>
-      <w:r>
-        <w:rPr>
-          <w:rFonts w:ascii="Arial" w:hAnsi="Arial" w:cs="Arial"/>
-          <w:sz w:val="24"/>
-          <w:szCs w:val="24"/>
-        </w:rPr>
-        <w:t>o</w:t>
-      </w:r>
-      <w:r>
-        <w:rPr>
-          <w:rFonts w:ascii="Arial" w:hAnsi="Arial" w:cs="Arial"/>
-          <w:sz w:val="24"/>
-          <w:szCs w:val="24"/>
-        </w:rPr>
-        <w:t xml:space="preserve"> mercado atual está migra</w:t>
-      </w:r>
-      <w:r>
-        <w:rPr>
-          <w:rFonts w:ascii="Arial" w:hAnsi="Arial" w:cs="Arial"/>
-          <w:sz w:val="24"/>
-          <w:szCs w:val="24"/>
-        </w:rPr>
-        <w:t>n</w:t>
-      </w:r>
-      <w:r>
-        <w:rPr>
-          <w:rFonts w:ascii="Arial" w:hAnsi="Arial" w:cs="Arial"/>
-          <w:sz w:val="24"/>
-          <w:szCs w:val="24"/>
-        </w:rPr>
-        <w:t>do para os dispos</w:t>
-      </w:r>
-      <w:r>
-        <w:rPr>
-          <w:rFonts w:ascii="Arial" w:hAnsi="Arial" w:cs="Arial"/>
-          <w:sz w:val="24"/>
-          <w:szCs w:val="24"/>
-        </w:rPr>
-        <w:t>itivos móveis. No mundo,</w:t>
-      </w:r>
-      <w:r>
-        <w:rPr>
-          <w:rFonts w:ascii="Arial" w:hAnsi="Arial" w:cs="Arial"/>
-          <w:sz w:val="24"/>
-          <w:szCs w:val="24"/>
-        </w:rPr>
-        <w:t xml:space="preserve"> de acordo com uma pesquisa realizada pelo um grupo estrangeiro </w:t>
-      </w:r>
-      <w:r>
-        <w:rPr>
-          <w:rFonts w:ascii="Arial" w:hAnsi="Arial" w:cs="Arial"/>
-          <w:i/>
-          <w:sz w:val="24"/>
-          <w:szCs w:val="24"/>
-        </w:rPr>
-        <w:t xml:space="preserve">We are social </w:t>
-      </w:r>
-      <w:r>
-        <w:rPr>
-          <w:rFonts w:ascii="Arial" w:hAnsi="Arial" w:cs="Arial"/>
-          <w:sz w:val="24"/>
-          <w:szCs w:val="24"/>
-        </w:rPr>
-        <w:t>(2015),</w:t>
-      </w:r>
-      <w:r>
-        <w:rPr>
-          <w:rFonts w:ascii="Arial" w:hAnsi="Arial" w:cs="Arial"/>
-          <w:sz w:val="24"/>
-          <w:szCs w:val="24"/>
-        </w:rPr>
-        <w:t xml:space="preserve"> o número de dispositivos móveis ultrapassou cerca de 50% da população mundial em 2014, crescendo cerca de 5% ao ano. </w:t>
-      </w:r>
-      <w:r>
-        <w:rPr>
-          <w:rFonts w:ascii="Arial" w:hAnsi="Arial" w:cs="Arial"/>
-          <w:sz w:val="24"/>
-          <w:szCs w:val="24"/>
-        </w:rPr>
-        <w:t>No Brasil, s</w:t>
-      </w:r>
-      <w:r>
-        <w:rPr>
-          <w:rFonts w:ascii="Arial" w:hAnsi="Arial" w:cs="Arial"/>
-          <w:sz w:val="24"/>
-          <w:szCs w:val="24"/>
-        </w:rPr>
-        <w:t>egundo a mais recente pesquisa realizada pelo Pnad</w:t>
-      </w:r>
-      <w:r>
-        <w:rPr>
-          <w:rFonts w:ascii="Arial" w:hAnsi="Arial" w:cs="Arial"/>
-          <w:sz w:val="24"/>
-          <w:szCs w:val="24"/>
-        </w:rPr>
-        <w:t>-IBGE</w:t>
-      </w:r>
-      <w:r>
-        <w:rPr>
-          <w:rFonts w:ascii="Arial" w:hAnsi="Arial" w:cs="Arial"/>
-          <w:sz w:val="24"/>
-          <w:szCs w:val="24"/>
-        </w:rPr>
-        <w:t xml:space="preserve"> e Ministério das </w:t>
-      </w:r>
-      <w:r>
-        <w:rPr>
-          <w:rFonts w:ascii="Arial" w:hAnsi="Arial" w:cs="Arial"/>
-          <w:sz w:val="24"/>
-          <w:szCs w:val="24"/>
-        </w:rPr>
-        <w:t>C</w:t>
-      </w:r>
-      <w:bookmarkStart w:id="0" w:name="_GoBack"/>
-      <w:bookmarkEnd w:id="0"/>
-      <w:r>
-        <w:rPr>
-          <w:rFonts w:ascii="Arial" w:hAnsi="Arial" w:cs="Arial"/>
-          <w:sz w:val="24"/>
-          <w:szCs w:val="24"/>
-        </w:rPr>
-        <w:t>omunicações, sobre o acesso à internet no brasil (2013), cerca de 88% dos usuários brasileiros utilizavam computador, 53,6% utilizavam celulares e 17,2% acessavam através de tablets. Sendo que destes, 40% tem acesso apenas através de computadores e 11,5% através de celulares e tablets</w:t>
-      </w:r>
-      <w:r>
-        <w:rPr>
-          <w:rFonts w:ascii="Arial" w:hAnsi="Arial" w:cs="Arial"/>
-          <w:sz w:val="24"/>
-          <w:szCs w:val="24"/>
-        </w:rPr>
-        <w:t>. Essa é uma margem muito expressi</w:t>
-      </w:r>
-      <w:r>
-        <w:rPr>
-          <w:rFonts w:ascii="Arial" w:hAnsi="Arial" w:cs="Arial"/>
-          <w:sz w:val="24"/>
-          <w:szCs w:val="24"/>
-        </w:rPr>
-        <w:t>va, e os websites precisam estar preparados para essa mudança e proporcionar um ambiente amigável a todos.</w:t>
-      </w:r>
-      <w:r>
-        <w:rPr>
-          <w:rFonts w:ascii="Arial" w:hAnsi="Arial" w:cs="Arial"/>
-          <w:sz w:val="24"/>
-          <w:szCs w:val="24"/>
-        </w:rPr>
-        <w:t xml:space="preserve"> </w:t>
-      </w:r>
     </w:p>
     <w:p>
       <w:pPr>
@@ -10567,12 +11191,6 @@
           <w:b/>
         </w:rPr>
         <w:t>1.1</w:t>
-      </w:r>
-      <w:r>
-        <w:rPr>
-          <w:b/>
-        </w:rPr>
-        <w:t xml:space="preserve"> </w:t>
       </w:r>
       <w:r>
         <w:rPr>
@@ -10594,11 +11212,49 @@
         <w:ind w:firstLine="851"/>
         <w:jc w:val="both"/>
         <w:rPr>
-          <w:b/>
-        </w:rPr>
-      </w:pPr>
-      <w:r>
-        <w:t xml:space="preserve">Identificamos a falta de padronização em websites institucionais do CPS. Muitos deles têm design e organização diferentes, distinguindo em cores, disposição, fontes. </w:t>
+          <w:color w:val="auto"/>
+        </w:rPr>
+      </w:pPr>
+      <w:r>
+        <w:rPr>
+          <w:color w:val="00B0F0"/>
+        </w:rPr>
+        <w:t>Identificou-se</w:t>
+      </w:r>
+      <w:r>
+        <w:rPr>
+          <w:color w:val="00B0F0"/>
+        </w:rPr>
+        <w:t xml:space="preserve"> </w:t>
+      </w:r>
+      <w:r>
+        <w:t xml:space="preserve">a falta de padronização em </w:t>
+      </w:r>
+      <w:r>
+        <w:rPr>
+          <w:i/>
+          <w:color w:val="00B0F0"/>
+        </w:rPr>
+        <w:t>websites</w:t>
+      </w:r>
+      <w:r>
+        <w:t xml:space="preserve"> institucionais do CPS. Muitos deles têm </w:t>
+      </w:r>
+      <w:r>
+        <w:rPr>
+          <w:i/>
+          <w:color w:val="00B0F0"/>
+        </w:rPr>
+        <w:t>design</w:t>
+      </w:r>
+      <w:r>
+        <w:rPr>
+          <w:color w:val="00B0F0"/>
+        </w:rPr>
+        <w:t xml:space="preserve"> </w:t>
+      </w:r>
+      <w:r>
+        <w:t xml:space="preserve">e organização diferentes, distinguindo em cores, disposição, fontes. </w:t>
       </w:r>
       <w:r>
         <w:t xml:space="preserve">Algumas dessas instituições, inclusive, </w:t>
@@ -10611,7 +11267,7 @@
       </w:r>
       <w:r>
         <w:rPr>
-          <w:color w:val="FF0000"/>
+          <w:color w:val="auto"/>
         </w:rPr>
         <w:t xml:space="preserve"> </w:t>
       </w:r>
@@ -10652,9 +11308,6 @@
         <w:t>Souza</w:t>
       </w:r>
       <w:r>
-        <w:rPr>
-          <w:color w:val="00B0F0"/>
-        </w:rPr>
         <w:t xml:space="preserve"> </w:t>
       </w:r>
       <w:r>
@@ -10663,12 +11316,17 @@
         </w:rPr>
         <w:t>que está disponibilizada em seu site.</w:t>
       </w:r>
-      <w:r>
-        <w:rPr>
-          <w:color w:val="00B0F0"/>
-        </w:rPr>
-        <w:t xml:space="preserve"> </w:t>
-      </w:r>
+    </w:p>
+    <w:p>
+      <w:pPr>
+        <w:pStyle w:val="Default"/>
+        <w:spacing w:line="360" w:lineRule="auto"/>
+        <w:ind w:firstLine="851"/>
+        <w:jc w:val="both"/>
+        <w:rPr>
+          <w:b/>
+        </w:rPr>
+      </w:pPr>
     </w:p>
     <w:p>
       <w:pPr>
@@ -10687,12 +11345,6 @@
         <w:rPr>
           <w:b/>
         </w:rPr>
-        <w:t xml:space="preserve"> </w:t>
-      </w:r>
-      <w:r>
-        <w:rPr>
-          <w:b/>
-        </w:rPr>
         <w:t>Problema da pesquisa</w:t>
       </w:r>
     </w:p>
@@ -10707,8 +11359,23 @@
         </w:rPr>
       </w:pPr>
       <w:r>
-        <w:lastRenderedPageBreak/>
-        <w:t>Fornecer uma ferramenta de desenvolvimento para websites institucionais do Centro Paula Souza que esteja de acordo com suas regras de identidade e resolva o problema de falta de padronização de seus portais.</w:t>
+        <w:t xml:space="preserve">Fornecer uma ferramenta de desenvolvimento para </w:t>
+      </w:r>
+      <w:r>
+        <w:rPr>
+          <w:i/>
+          <w:color w:val="00B0F0"/>
+        </w:rPr>
+        <w:t>websites</w:t>
+      </w:r>
+      <w:r>
+        <w:rPr>
+          <w:color w:val="00B0F0"/>
+        </w:rPr>
+        <w:t xml:space="preserve"> </w:t>
+      </w:r>
+      <w:r>
+        <w:t>institucionais do Centro Paula Souza que esteja de acordo com suas regras de identidade e resolva o problema de falta de padronização de seus portais.</w:t>
       </w:r>
     </w:p>
     <w:p>
@@ -10722,12 +11389,6 @@
           <w:bCs/>
         </w:rPr>
         <w:t>1.2.1</w:t>
-      </w:r>
-      <w:r>
-        <w:rPr>
-          <w:bCs/>
-        </w:rPr>
-        <w:t xml:space="preserve"> </w:t>
       </w:r>
       <w:r>
         <w:rPr>
@@ -10762,7 +11423,17 @@
         <w:t>traz</w:t>
       </w:r>
       <w:r>
-        <w:t xml:space="preserve"> mais credibilidade ao website, tornando-o </w:t>
+        <w:t xml:space="preserve"> mais credibilidade ao </w:t>
+      </w:r>
+      <w:r>
+        <w:rPr>
+          <w:i/>
+          <w:color w:val="00B0F0"/>
+        </w:rPr>
+        <w:t>website</w:t>
+      </w:r>
+      <w:r>
+        <w:t xml:space="preserve">, tornando-o </w:t>
       </w:r>
       <w:r>
         <w:t xml:space="preserve">mais </w:t>
@@ -10796,12 +11467,6 @@
       </w:r>
       <w:r>
         <w:t>.</w:t>
-      </w:r>
-      <w:r>
-        <w:rPr>
-          <w:color w:val="00B0F0"/>
-        </w:rPr>
-        <w:t xml:space="preserve"> </w:t>
       </w:r>
     </w:p>
     <w:p>
@@ -10817,7 +11482,7 @@
     <w:p>
       <w:pPr>
         <w:pStyle w:val="Default"/>
-        <w:spacing w:line="360" w:lineRule="auto"/>
+        <w:spacing w:before="240" w:line="360" w:lineRule="auto"/>
         <w:jc w:val="both"/>
         <w:rPr>
           <w:b/>
@@ -10838,7 +11503,7 @@
     </w:p>
     <w:p>
       <w:pPr>
-        <w:spacing w:line="360" w:lineRule="auto"/>
+        <w:spacing w:before="240" w:line="360" w:lineRule="auto"/>
         <w:ind w:firstLine="851"/>
         <w:jc w:val="both"/>
         <w:rPr>
@@ -10921,14 +11586,6 @@
           <w:szCs w:val="24"/>
         </w:rPr>
         <w:t>1.3.1</w:t>
-      </w:r>
-      <w:r>
-        <w:rPr>
-          <w:rFonts w:ascii="Arial" w:hAnsi="Arial" w:cs="Arial"/>
-          <w:sz w:val="24"/>
-          <w:szCs w:val="24"/>
-        </w:rPr>
-        <w:t xml:space="preserve"> </w:t>
       </w:r>
       <w:r>
         <w:rPr>
@@ -11099,7 +11756,34 @@
           <w:sz w:val="24"/>
           <w:szCs w:val="24"/>
         </w:rPr>
-        <w:t>Padronização do design das instituições no contexto de autarquia do Centro Paula Souza;</w:t>
+        <w:t xml:space="preserve">Padronização do </w:t>
+      </w:r>
+      <w:r>
+        <w:rPr>
+          <w:rFonts w:ascii="Arial" w:hAnsi="Arial" w:cs="Arial"/>
+          <w:i/>
+          <w:color w:val="00B0F0"/>
+          <w:sz w:val="24"/>
+          <w:szCs w:val="24"/>
+        </w:rPr>
+        <w:t>design</w:t>
+      </w:r>
+      <w:r>
+        <w:rPr>
+          <w:rFonts w:ascii="Arial" w:hAnsi="Arial" w:cs="Arial"/>
+          <w:color w:val="00B0F0"/>
+          <w:sz w:val="24"/>
+          <w:szCs w:val="24"/>
+        </w:rPr>
+        <w:t xml:space="preserve"> </w:t>
+      </w:r>
+      <w:r>
+        <w:rPr>
+          <w:rFonts w:ascii="Arial" w:hAnsi="Arial" w:cs="Arial"/>
+          <w:sz w:val="24"/>
+          <w:szCs w:val="24"/>
+        </w:rPr>
+        <w:t>das instituições no contexto de autarquia do Centro Paula Souza;</w:t>
       </w:r>
     </w:p>
     <w:p>
@@ -11184,6 +11868,19 @@
     </w:p>
     <w:p>
       <w:pPr>
+        <w:pStyle w:val="PargrafodaLista"/>
+        <w:spacing w:line="360" w:lineRule="auto"/>
+        <w:ind w:left="1571"/>
+        <w:jc w:val="both"/>
+        <w:rPr>
+          <w:rFonts w:ascii="Arial" w:hAnsi="Arial" w:cs="Arial"/>
+          <w:sz w:val="24"/>
+          <w:szCs w:val="24"/>
+        </w:rPr>
+      </w:pPr>
+    </w:p>
+    <w:p>
+      <w:pPr>
         <w:spacing w:before="240" w:line="360" w:lineRule="auto"/>
         <w:jc w:val="both"/>
         <w:rPr>
@@ -11245,21 +11942,39 @@
           <w:sz w:val="24"/>
           <w:szCs w:val="24"/>
         </w:rPr>
-        <w:t xml:space="preserve">pesquisas bibliográfica, documental e quantitativa, através de livros, sites/blogs técnicos e dados de pesquisa de mercado através da análise do site desenvolvido para a </w:t>
-      </w:r>
-      <w:r>
-        <w:rPr>
-          <w:rFonts w:ascii="Arial" w:hAnsi="Arial" w:cs="Arial"/>
-          <w:sz w:val="24"/>
-          <w:szCs w:val="24"/>
-        </w:rPr>
-        <w:lastRenderedPageBreak/>
-        <w:t>FATEC Rubens Lara, explorando opiniões de profissionais da área além de alunos e professores das instituições.</w:t>
-      </w:r>
-    </w:p>
-    <w:p>
-      <w:pPr>
-        <w:spacing w:before="240" w:line="360" w:lineRule="auto"/>
+        <w:t>pesquisas bibliográfica, documental e quantitativa, através de livros, sites/</w:t>
+      </w:r>
+      <w:r>
+        <w:rPr>
+          <w:rFonts w:ascii="Arial" w:hAnsi="Arial" w:cs="Arial"/>
+          <w:i/>
+          <w:color w:val="00B0F0"/>
+          <w:sz w:val="24"/>
+          <w:szCs w:val="24"/>
+        </w:rPr>
+        <w:t>blogs</w:t>
+      </w:r>
+      <w:r>
+        <w:rPr>
+          <w:rFonts w:ascii="Arial" w:hAnsi="Arial" w:cs="Arial"/>
+          <w:color w:val="00B0F0"/>
+          <w:sz w:val="24"/>
+          <w:szCs w:val="24"/>
+        </w:rPr>
+        <w:t xml:space="preserve"> </w:t>
+      </w:r>
+      <w:r>
+        <w:rPr>
+          <w:rFonts w:ascii="Arial" w:hAnsi="Arial" w:cs="Arial"/>
+          <w:sz w:val="24"/>
+          <w:szCs w:val="24"/>
+        </w:rPr>
+        <w:t>técnicos e dados de pesquisa de mercado através da análise do site desenvolvido para a FATEC Rubens Lara, explorando opiniões de profissionais da área além de alunos e professores das instituições.</w:t>
+      </w:r>
+    </w:p>
+    <w:p>
+      <w:pPr>
+        <w:spacing w:line="360" w:lineRule="auto"/>
         <w:jc w:val="both"/>
         <w:rPr>
           <w:rFonts w:ascii="Arial" w:hAnsi="Arial" w:cs="Arial"/>
@@ -11344,7 +12059,6 @@
       <w:r>
         <w:rPr>
           <w:rFonts w:ascii="Arial" w:hAnsi="Arial" w:cs="Arial"/>
-          <w:color w:val="FF0000"/>
           <w:sz w:val="24"/>
           <w:szCs w:val="24"/>
         </w:rPr>
@@ -11389,6 +12103,22 @@
           <w:szCs w:val="24"/>
         </w:rPr>
       </w:pPr>
+      <w:r>
+        <w:rPr>
+          <w:rFonts w:ascii="Arial" w:hAnsi="Arial" w:cs="Arial"/>
+          <w:sz w:val="24"/>
+          <w:szCs w:val="24"/>
+        </w:rPr>
+        <w:t>No capítulo dois</w:t>
+      </w:r>
+      <w:r>
+        <w:rPr>
+          <w:rFonts w:ascii="Arial" w:hAnsi="Arial" w:cs="Arial"/>
+          <w:sz w:val="24"/>
+          <w:szCs w:val="24"/>
+        </w:rPr>
+        <w:t xml:space="preserve"> é apresentado o estado da arte, ....</w:t>
+      </w:r>
     </w:p>
     <w:p>
       <w:pPr>
@@ -11404,9 +12134,20 @@
           <w:szCs w:val="24"/>
         </w:rPr>
       </w:pPr>
-    </w:p>
-    <w:p>
-      <w:pPr>
+      <w:r>
+        <w:rPr>
+          <w:rFonts w:ascii="Arial" w:hAnsi="Arial" w:cs="Arial"/>
+          <w:sz w:val="24"/>
+          <w:szCs w:val="24"/>
+        </w:rPr>
+        <w:t>Será apresentado no capítulo três, ....</w:t>
+      </w:r>
+    </w:p>
+    <w:p>
+      <w:pPr>
+        <w:tabs>
+          <w:tab w:val="left" w:pos="0"/>
+        </w:tabs>
         <w:spacing w:line="360" w:lineRule="auto"/>
         <w:ind w:firstLine="851"/>
         <w:jc w:val="both"/>
@@ -11422,6 +12163,132 @@
           <w:sz w:val="24"/>
           <w:szCs w:val="24"/>
         </w:rPr>
+        <w:t>No capítulo quatro, ...</w:t>
+      </w:r>
+    </w:p>
+    <w:p>
+      <w:pPr>
+        <w:tabs>
+          <w:tab w:val="left" w:pos="0"/>
+        </w:tabs>
+        <w:spacing w:line="360" w:lineRule="auto"/>
+        <w:ind w:firstLine="851"/>
+        <w:jc w:val="both"/>
+        <w:rPr>
+          <w:rFonts w:ascii="Arial" w:hAnsi="Arial" w:cs="Arial"/>
+          <w:sz w:val="24"/>
+          <w:szCs w:val="24"/>
+        </w:rPr>
+      </w:pPr>
+      <w:r>
+        <w:rPr>
+          <w:rFonts w:ascii="Arial" w:hAnsi="Arial" w:cs="Arial"/>
+          <w:sz w:val="24"/>
+          <w:szCs w:val="24"/>
+        </w:rPr>
+        <w:t>O foco do capítulo cinco é ....</w:t>
+      </w:r>
+    </w:p>
+    <w:p>
+      <w:pPr>
+        <w:tabs>
+          <w:tab w:val="left" w:pos="0"/>
+        </w:tabs>
+        <w:spacing w:line="360" w:lineRule="auto"/>
+        <w:ind w:firstLine="851"/>
+        <w:jc w:val="both"/>
+        <w:rPr>
+          <w:rFonts w:ascii="Arial" w:hAnsi="Arial" w:cs="Arial"/>
+          <w:sz w:val="24"/>
+          <w:szCs w:val="24"/>
+        </w:rPr>
+      </w:pPr>
+      <w:r>
+        <w:rPr>
+          <w:rFonts w:ascii="Arial" w:hAnsi="Arial" w:cs="Arial"/>
+          <w:sz w:val="24"/>
+          <w:szCs w:val="24"/>
+        </w:rPr>
+        <w:t>No capítulo seis a atenção é direcionada para ...</w:t>
+      </w:r>
+    </w:p>
+    <w:p>
+      <w:pPr>
+        <w:tabs>
+          <w:tab w:val="left" w:pos="0"/>
+        </w:tabs>
+        <w:spacing w:line="360" w:lineRule="auto"/>
+        <w:ind w:firstLine="851"/>
+        <w:jc w:val="both"/>
+        <w:rPr>
+          <w:rFonts w:ascii="Arial" w:hAnsi="Arial" w:cs="Arial"/>
+          <w:sz w:val="24"/>
+          <w:szCs w:val="24"/>
+        </w:rPr>
+      </w:pPr>
+    </w:p>
+    <w:p>
+      <w:pPr>
+        <w:tabs>
+          <w:tab w:val="left" w:pos="0"/>
+        </w:tabs>
+        <w:spacing w:line="360" w:lineRule="auto"/>
+        <w:ind w:firstLine="851"/>
+        <w:jc w:val="both"/>
+        <w:rPr>
+          <w:rFonts w:ascii="Arial" w:hAnsi="Arial" w:cs="Arial"/>
+          <w:sz w:val="24"/>
+          <w:szCs w:val="24"/>
+        </w:rPr>
+      </w:pPr>
+    </w:p>
+    <w:p>
+      <w:pPr>
+        <w:tabs>
+          <w:tab w:val="left" w:pos="0"/>
+        </w:tabs>
+        <w:spacing w:line="360" w:lineRule="auto"/>
+        <w:ind w:firstLine="851"/>
+        <w:jc w:val="both"/>
+        <w:rPr>
+          <w:rFonts w:ascii="Arial" w:hAnsi="Arial" w:cs="Arial"/>
+          <w:sz w:val="24"/>
+          <w:szCs w:val="24"/>
+        </w:rPr>
+      </w:pPr>
+    </w:p>
+    <w:p>
+      <w:pPr>
+        <w:tabs>
+          <w:tab w:val="left" w:pos="0"/>
+        </w:tabs>
+        <w:spacing w:line="360" w:lineRule="auto"/>
+        <w:ind w:firstLine="851"/>
+        <w:jc w:val="both"/>
+        <w:rPr>
+          <w:rFonts w:ascii="Arial" w:hAnsi="Arial" w:cs="Arial"/>
+          <w:sz w:val="24"/>
+          <w:szCs w:val="24"/>
+        </w:rPr>
+      </w:pPr>
+    </w:p>
+    <w:p>
+      <w:pPr>
+        <w:spacing w:line="360" w:lineRule="auto"/>
+        <w:ind w:firstLine="851"/>
+        <w:jc w:val="both"/>
+        <w:rPr>
+          <w:rFonts w:ascii="Arial" w:hAnsi="Arial" w:cs="Arial"/>
+          <w:sz w:val="24"/>
+          <w:szCs w:val="24"/>
+        </w:rPr>
+      </w:pPr>
+      <w:r>
+        <w:rPr>
+          <w:rFonts w:ascii="Arial" w:hAnsi="Arial" w:cs="Arial"/>
+          <w:sz w:val="24"/>
+          <w:szCs w:val="24"/>
+        </w:rPr>
         <w:br w:type="page"/>
       </w:r>
     </w:p>
@@ -11430,7 +12297,7 @@
         <w:pStyle w:val="PargrafodaLista"/>
         <w:numPr>
           <w:ilvl w:val="0"/>
-          <w:numId w:val="6"/>
+          <w:numId w:val="8"/>
         </w:numPr>
         <w:tabs>
           <w:tab w:val="left" w:pos="0"/>
@@ -11453,7 +12320,6 @@
           <w:sz w:val="24"/>
           <w:szCs w:val="24"/>
         </w:rPr>
-        <w:lastRenderedPageBreak/>
         <w:t xml:space="preserve">O </w:t>
       </w:r>
       <w:r>
@@ -11489,8 +12355,9 @@
           <w:sz w:val="24"/>
           <w:szCs w:val="24"/>
         </w:rPr>
-        <w:t>O Centro Paula Souza Ele é uma autarquia do Governo do Estado de São Paulo, é a instituição responsável pela administração das unidades educacionais Etec e Fatec. Ao todo, existem 282 unidades escol</w:t>
-      </w:r>
+        <w:t xml:space="preserve">O Centro Paula Souza Ele é uma autarquia do Governo do Estado de São Paulo, é a instituição responsável pela administração das unidades educacionais </w:t>
+      </w:r>
+      <w:proofErr w:type="spellStart"/>
       <w:r>
         <w:rPr>
           <w:rFonts w:ascii="Arial" w:hAnsi="Arial" w:cs="Arial"/>
@@ -11498,7 +12365,46 @@
           <w:sz w:val="24"/>
           <w:szCs w:val="24"/>
         </w:rPr>
-        <w:t>ares, sendo 218 Etec e 65 Fatec</w:t>
+        <w:t>Etec</w:t>
+      </w:r>
+      <w:proofErr w:type="spellEnd"/>
+      <w:r>
+        <w:rPr>
+          <w:rFonts w:ascii="Arial" w:hAnsi="Arial" w:cs="Arial"/>
+          <w:color w:val="808080" w:themeColor="background1" w:themeShade="80"/>
+          <w:sz w:val="24"/>
+          <w:szCs w:val="24"/>
+        </w:rPr>
+        <w:t xml:space="preserve"> e Fatec. Ao todo, existem 282 unidades escol</w:t>
+      </w:r>
+      <w:r>
+        <w:rPr>
+          <w:rFonts w:ascii="Arial" w:hAnsi="Arial" w:cs="Arial"/>
+          <w:color w:val="808080" w:themeColor="background1" w:themeShade="80"/>
+          <w:sz w:val="24"/>
+          <w:szCs w:val="24"/>
+        </w:rPr>
+        <w:t xml:space="preserve">ares, sendo 218 </w:t>
+      </w:r>
+      <w:proofErr w:type="spellStart"/>
+      <w:r>
+        <w:rPr>
+          <w:rFonts w:ascii="Arial" w:hAnsi="Arial" w:cs="Arial"/>
+          <w:color w:val="808080" w:themeColor="background1" w:themeShade="80"/>
+          <w:sz w:val="24"/>
+          <w:szCs w:val="24"/>
+        </w:rPr>
+        <w:t>Etec</w:t>
+      </w:r>
+      <w:proofErr w:type="spellEnd"/>
+      <w:r>
+        <w:rPr>
+          <w:rFonts w:ascii="Arial" w:hAnsi="Arial" w:cs="Arial"/>
+          <w:color w:val="808080" w:themeColor="background1" w:themeShade="80"/>
+          <w:sz w:val="24"/>
+          <w:szCs w:val="24"/>
+        </w:rPr>
+        <w:t xml:space="preserve"> e 65 Fatec</w:t>
       </w:r>
       <w:r>
         <w:rPr>
@@ -11579,15 +12485,6 @@
         </w:rPr>
         <w:t>Roberto Costa de Abreu Sodré, por meio de um decreto de lei e começou a operar no ano seguinte com o nome de Centro Estadual de Educação Tecnológica de São Paulo (CEET).</w:t>
       </w:r>
-      <w:r>
-        <w:rPr>
-          <w:rFonts w:ascii="Arial" w:hAnsi="Arial" w:cs="Arial"/>
-          <w:color w:val="808080" w:themeColor="background1" w:themeShade="80"/>
-          <w:sz w:val="24"/>
-          <w:szCs w:val="24"/>
-        </w:rPr>
-        <w:t xml:space="preserve"> </w:t>
-      </w:r>
     </w:p>
     <w:p>
       <w:pPr>
@@ -11752,7 +12649,7 @@
         <w:pStyle w:val="PargrafodaLista"/>
         <w:numPr>
           <w:ilvl w:val="1"/>
-          <w:numId w:val="6"/>
+          <w:numId w:val="8"/>
         </w:numPr>
         <w:tabs>
           <w:tab w:val="left" w:pos="0"/>
@@ -11777,6 +12674,7 @@
         </w:rPr>
         <w:t xml:space="preserve"> </w:t>
       </w:r>
+      <w:proofErr w:type="spellStart"/>
       <w:r>
         <w:rPr>
           <w:rFonts w:ascii="Arial" w:hAnsi="Arial" w:cs="Arial"/>
@@ -11787,6 +12685,7 @@
         </w:rPr>
         <w:t>Etec</w:t>
       </w:r>
+      <w:proofErr w:type="spellEnd"/>
     </w:p>
     <w:p>
       <w:pPr>
@@ -11818,7 +12717,7 @@
         <w:pStyle w:val="PargrafodaLista"/>
         <w:numPr>
           <w:ilvl w:val="1"/>
-          <w:numId w:val="6"/>
+          <w:numId w:val="8"/>
         </w:numPr>
         <w:tabs>
           <w:tab w:val="left" w:pos="0"/>
@@ -11885,17 +12784,7 @@
           <w:sz w:val="24"/>
           <w:szCs w:val="24"/>
         </w:rPr>
-        <w:t xml:space="preserve">nologia possui mais de 73 mil alunos em 72 cursos de graduação tecnológica com duração de 3 anos. As 65 unidades estão distribuídas em 59 municípios do estado de São Paulo e contemplam diversas áreas desde tecnologia da informação, construção civil, turismo à produção. Além disso, </w:t>
-      </w:r>
-      <w:r>
-        <w:rPr>
-          <w:rFonts w:ascii="Arial" w:hAnsi="Arial" w:cs="Arial"/>
-          <w:color w:val="808080" w:themeColor="background1" w:themeShade="80"/>
-          <w:sz w:val="24"/>
-          <w:szCs w:val="24"/>
-        </w:rPr>
-        <w:lastRenderedPageBreak/>
-        <w:t>atualmente existe o sistema de educação à distância contemplando o curso de gestão empresarial.</w:t>
+        <w:t>nologia possui mais de 73 mil alunos em 72 cursos de graduação tecnológica com duração de 3 anos. As 65 unidades estão distribuídas em 59 municípios do estado de São Paulo e contemplam diversas áreas desde tecnologia da informação, construção civil, turismo à produção. Além disso, atualmente existe o sistema de educação à distância contemplando o curso de gestão empresarial.</w:t>
       </w:r>
     </w:p>
     <w:p>
@@ -12077,6 +12966,8 @@
         </w:rPr>
         <w:t xml:space="preserve"> </w:t>
       </w:r>
+      <w:bookmarkStart w:id="0" w:name="_GoBack"/>
+      <w:bookmarkEnd w:id="0"/>
       <w:r>
         <w:rPr>
           <w:rFonts w:ascii="Arial" w:hAnsi="Arial" w:cs="Arial"/>
@@ -14207,7 +15098,7 @@
 </file>
 
 <file path=customXml/itemProps1.xml><?xml version="1.0" encoding="utf-8"?>
-<ds:datastoreItem xmlns:ds="http://schemas.openxmlformats.org/officeDocument/2006/customXml" ds:itemID="{57610E3D-9515-4690-881B-659253D26749}">
+<ds:datastoreItem xmlns:ds="http://schemas.openxmlformats.org/officeDocument/2006/customXml" ds:itemID="{7D9E8DE9-1A14-47F2-95FF-A04DCE2F44F9}">
   <ds:schemaRefs>
     <ds:schemaRef ds:uri="http://schemas.openxmlformats.org/officeDocument/2006/bibliography"/>
   </ds:schemaRefs>

</xml_diff>

<commit_message>
Capítulo 1 finalizado - #23
</commit_message>
<xml_diff>
--- a/tcc/tcc-adam-flavia-ramon-v1.docx
+++ b/tcc/tcc-adam-flavia-ramon-v1.docx
@@ -628,16 +628,7 @@
           <w:sz w:val="24"/>
           <w:szCs w:val="24"/>
         </w:rPr>
-        <w:t xml:space="preserve">Trabalho de Conclusão de Curso apresentado à Faculdade de </w:t>
-      </w:r>
-      <w:proofErr w:type="spellStart"/>
-      <w:r>
-        <w:rPr>
-          <w:rFonts w:ascii="Arial" w:hAnsi="Arial" w:cs="Arial"/>
-          <w:sz w:val="24"/>
-          <w:szCs w:val="24"/>
-        </w:rPr>
-        <w:t>Tecnologia</w:t>
+        <w:t>Trabalho de Conclusão de Curso apresentado à Faculdade de Tecnologia</w:t>
       </w:r>
       <w:r>
         <w:rPr>
@@ -653,16 +644,7 @@
           <w:sz w:val="24"/>
           <w:szCs w:val="24"/>
         </w:rPr>
-        <w:t>Baixada</w:t>
-      </w:r>
-      <w:proofErr w:type="spellEnd"/>
-      <w:r>
-        <w:rPr>
-          <w:rFonts w:ascii="Arial" w:hAnsi="Arial" w:cs="Arial"/>
-          <w:sz w:val="24"/>
-          <w:szCs w:val="24"/>
-        </w:rPr>
-        <w:t xml:space="preserve"> Santista “</w:t>
+        <w:t>Baixada Santista “</w:t>
       </w:r>
       <w:r>
         <w:rPr>
@@ -760,29 +742,7 @@
           <w:sz w:val="24"/>
           <w:szCs w:val="24"/>
         </w:rPr>
-        <w:t xml:space="preserve"> </w:t>
-      </w:r>
-      <w:proofErr w:type="spellStart"/>
-      <w:r>
-        <w:rPr>
-          <w:rFonts w:ascii="Arial" w:hAnsi="Arial" w:cs="Arial"/>
-          <w:b/>
-          <w:color w:val="000000" w:themeColor="text1"/>
-          <w:sz w:val="24"/>
-          <w:szCs w:val="24"/>
-        </w:rPr>
-        <w:t>Dorotéa</w:t>
-      </w:r>
-      <w:proofErr w:type="spellEnd"/>
-      <w:r>
-        <w:rPr>
-          <w:rFonts w:ascii="Arial" w:hAnsi="Arial" w:cs="Arial"/>
-          <w:b/>
-          <w:color w:val="000000" w:themeColor="text1"/>
-          <w:sz w:val="24"/>
-          <w:szCs w:val="24"/>
-        </w:rPr>
-        <w:t xml:space="preserve"> Vilanova Garcia.</w:t>
+        <w:t xml:space="preserve"> Dorotéa Vilanova Garcia.</w:t>
       </w:r>
     </w:p>
     <w:p>
@@ -1181,25 +1141,7 @@
                                 <w:sz w:val="20"/>
                                 <w:szCs w:val="20"/>
                               </w:rPr>
-                              <w:t xml:space="preserve"> Adam </w:t>
-                            </w:r>
-                            <w:proofErr w:type="spellStart"/>
-                            <w:r>
-                              <w:rPr>
-                                <w:rFonts w:ascii="Arial" w:hAnsi="Arial" w:cs="Arial"/>
-                                <w:sz w:val="20"/>
-                                <w:szCs w:val="20"/>
-                              </w:rPr>
-                              <w:t>Requena</w:t>
-                            </w:r>
-                            <w:proofErr w:type="spellEnd"/>
-                            <w:r>
-                              <w:rPr>
-                                <w:rFonts w:ascii="Arial" w:hAnsi="Arial" w:cs="Arial"/>
-                                <w:sz w:val="20"/>
-                                <w:szCs w:val="20"/>
-                              </w:rPr>
-                              <w:t>; Souza, Flavia Carolina; Perez, Ramon Duran.</w:t>
+                              <w:t xml:space="preserve"> Adam Requena; Souza, Flavia Carolina; Perez, Ramon Duran.</w:t>
                             </w:r>
                           </w:p>
                           <w:p>
@@ -1218,19 +1160,8 @@
                                 <w:sz w:val="20"/>
                                 <w:szCs w:val="20"/>
                               </w:rPr>
-                              <w:t xml:space="preserve">Centro Paula Souza </w:t>
+                              <w:t>Centro Paula Souza Styleguide</w:t>
                             </w:r>
-                            <w:proofErr w:type="spellStart"/>
-                            <w:r>
-                              <w:rPr>
-                                <w:rFonts w:ascii="Arial" w:hAnsi="Arial" w:cs="Arial"/>
-                                <w:b/>
-                                <w:sz w:val="20"/>
-                                <w:szCs w:val="20"/>
-                              </w:rPr>
-                              <w:t>Styleguide</w:t>
-                            </w:r>
-                            <w:proofErr w:type="spellEnd"/>
                             <w:r>
                               <w:rPr>
                                 <w:rFonts w:ascii="Arial" w:hAnsi="Arial" w:cs="Arial"/>
@@ -1246,25 +1177,7 @@
                                 <w:sz w:val="20"/>
                                 <w:szCs w:val="20"/>
                               </w:rPr>
-                              <w:t xml:space="preserve">Adam </w:t>
-                            </w:r>
-                            <w:proofErr w:type="spellStart"/>
-                            <w:r>
-                              <w:rPr>
-                                <w:rFonts w:ascii="Arial" w:hAnsi="Arial" w:cs="Arial"/>
-                                <w:sz w:val="20"/>
-                                <w:szCs w:val="20"/>
-                              </w:rPr>
-                              <w:t>Requena</w:t>
-                            </w:r>
-                            <w:proofErr w:type="spellEnd"/>
-                            <w:r>
-                              <w:rPr>
-                                <w:rFonts w:ascii="Arial" w:hAnsi="Arial" w:cs="Arial"/>
-                                <w:sz w:val="20"/>
-                                <w:szCs w:val="20"/>
-                              </w:rPr>
-                              <w:t xml:space="preserve"> Macias, Flávia Carolina de Souza, Ramon Duran Perez</w:t>
+                              <w:t>Adam Requena Macias, Flávia Carolina de Souza, Ramon Duran Perez</w:t>
                             </w:r>
                             <w:r>
                               <w:rPr>
@@ -1290,23 +1203,13 @@
                               </w:rPr>
                               <w:t xml:space="preserve">Ma. </w:t>
                             </w:r>
-                            <w:proofErr w:type="spellStart"/>
                             <w:r>
                               <w:rPr>
                                 <w:rFonts w:ascii="Arial" w:hAnsi="Arial" w:cs="Arial"/>
                                 <w:sz w:val="20"/>
                                 <w:szCs w:val="20"/>
                               </w:rPr>
-                              <w:t>Dorotéa</w:t>
-                            </w:r>
-                            <w:proofErr w:type="spellEnd"/>
-                            <w:r>
-                              <w:rPr>
-                                <w:rFonts w:ascii="Arial" w:hAnsi="Arial" w:cs="Arial"/>
-                                <w:sz w:val="20"/>
-                                <w:szCs w:val="20"/>
-                              </w:rPr>
-                              <w:t xml:space="preserve"> Vilanova Garcia</w:t>
+                              <w:t>Dorotéa Vilanova Garcia</w:t>
                             </w:r>
                             <w:r>
                               <w:rPr>
@@ -1335,8 +1238,6 @@
                                 <w:szCs w:val="20"/>
                               </w:rPr>
                             </w:pPr>
-                            <w:proofErr w:type="spellStart"/>
-                            <w:proofErr w:type="gramStart"/>
                             <w:r>
                               <w:rPr>
                                 <w:rFonts w:ascii="Arial" w:hAnsi="Arial" w:cs="Arial"/>
@@ -1354,8 +1255,6 @@
                               </w:rPr>
                               <w:t>f</w:t>
                             </w:r>
-                            <w:proofErr w:type="spellEnd"/>
-                            <w:proofErr w:type="gramEnd"/>
                             <w:r>
                               <w:rPr>
                                 <w:rFonts w:ascii="Arial" w:hAnsi="Arial" w:cs="Arial"/>
@@ -1471,25 +1370,7 @@
                                 <w:sz w:val="20"/>
                                 <w:szCs w:val="20"/>
                               </w:rPr>
-                              <w:t xml:space="preserve"> Adam </w:t>
-                            </w:r>
-                            <w:proofErr w:type="spellStart"/>
-                            <w:r>
-                              <w:rPr>
-                                <w:rFonts w:ascii="Arial" w:hAnsi="Arial" w:cs="Arial"/>
-                                <w:sz w:val="20"/>
-                                <w:szCs w:val="20"/>
-                              </w:rPr>
-                              <w:t>Requena</w:t>
-                            </w:r>
-                            <w:proofErr w:type="spellEnd"/>
-                            <w:r>
-                              <w:rPr>
-                                <w:rFonts w:ascii="Arial" w:hAnsi="Arial" w:cs="Arial"/>
-                                <w:sz w:val="20"/>
-                                <w:szCs w:val="20"/>
-                              </w:rPr>
-                              <w:t>; Souza, Flavia Carolina; Perez, Ramon Duran.</w:t>
+                              <w:t xml:space="preserve"> Adam Requena; Souza, Flavia Carolina; Perez, Ramon Duran.</w:t>
                             </w:r>
                           </w:p>
                         </w:txbxContent>
@@ -1885,6 +1766,7 @@
           <w:sz w:val="24"/>
           <w:szCs w:val="24"/>
         </w:rPr>
+        <w:lastRenderedPageBreak/>
         <w:t>ADAM REQUENA MACIAS</w:t>
       </w:r>
     </w:p>
@@ -2079,25 +1961,7 @@
           <w:sz w:val="24"/>
           <w:szCs w:val="24"/>
         </w:rPr>
-        <w:t xml:space="preserve">Santos, ___ de ________________ </w:t>
-      </w:r>
-      <w:proofErr w:type="spellStart"/>
-      <w:r>
-        <w:rPr>
-          <w:rFonts w:ascii="Arial" w:hAnsi="Arial" w:cs="Arial"/>
-          <w:sz w:val="24"/>
-          <w:szCs w:val="24"/>
-        </w:rPr>
-        <w:t>de</w:t>
-      </w:r>
-      <w:proofErr w:type="spellEnd"/>
-      <w:r>
-        <w:rPr>
-          <w:rFonts w:ascii="Arial" w:hAnsi="Arial" w:cs="Arial"/>
-          <w:sz w:val="24"/>
-          <w:szCs w:val="24"/>
-        </w:rPr>
-        <w:t xml:space="preserve"> ______</w:t>
+        <w:t>Santos, ___ de ________________ de ______</w:t>
       </w:r>
     </w:p>
     <w:p>
@@ -2213,29 +2077,7 @@
           <w:sz w:val="24"/>
           <w:szCs w:val="24"/>
         </w:rPr>
-        <w:t xml:space="preserve"> </w:t>
-      </w:r>
-      <w:proofErr w:type="spellStart"/>
-      <w:r>
-        <w:rPr>
-          <w:rFonts w:ascii="Arial" w:hAnsi="Arial" w:cs="Arial"/>
-          <w:b/>
-          <w:color w:val="000000" w:themeColor="text1"/>
-          <w:sz w:val="24"/>
-          <w:szCs w:val="24"/>
-        </w:rPr>
-        <w:t>Dorotéa</w:t>
-      </w:r>
-      <w:proofErr w:type="spellEnd"/>
-      <w:r>
-        <w:rPr>
-          <w:rFonts w:ascii="Arial" w:hAnsi="Arial" w:cs="Arial"/>
-          <w:b/>
-          <w:color w:val="000000" w:themeColor="text1"/>
-          <w:sz w:val="24"/>
-          <w:szCs w:val="24"/>
-        </w:rPr>
-        <w:t xml:space="preserve"> Vilanova Garcia</w:t>
+        <w:t xml:space="preserve"> Dorotéa Vilanova Garcia</w:t>
       </w:r>
       <w:r>
         <w:rPr>
@@ -2780,6 +2622,15 @@
           <w:szCs w:val="24"/>
         </w:rPr>
         <w:br w:type="page"/>
+      </w:r>
+      <w:r>
+        <w:rPr>
+          <w:rFonts w:ascii="Arial" w:hAnsi="Arial" w:cs="Arial"/>
+          <w:b/>
+          <w:sz w:val="24"/>
+          <w:szCs w:val="24"/>
+        </w:rPr>
+        <w:lastRenderedPageBreak/>
         <w:t>AGRADECIMENTOS</w:t>
       </w:r>
     </w:p>
@@ -3260,6 +3111,7 @@
           <w:sz w:val="24"/>
           <w:szCs w:val="24"/>
         </w:rPr>
+        <w:lastRenderedPageBreak/>
         <w:t>RESUMO</w:t>
       </w:r>
     </w:p>
@@ -3534,74 +3386,41 @@
           <w:szCs w:val="24"/>
         </w:rPr>
       </w:pPr>
-      <w:proofErr w:type="spellStart"/>
-      <w:r>
-        <w:rPr>
-          <w:rFonts w:ascii="Arial" w:hAnsi="Arial" w:cs="Arial"/>
-          <w:b/>
-          <w:sz w:val="24"/>
-          <w:szCs w:val="24"/>
-        </w:rPr>
-        <w:t>Palavra-</w:t>
-      </w:r>
-      <w:proofErr w:type="gramStart"/>
-      <w:r>
-        <w:rPr>
-          <w:rFonts w:ascii="Arial" w:hAnsi="Arial" w:cs="Arial"/>
-          <w:b/>
-          <w:sz w:val="24"/>
-          <w:szCs w:val="24"/>
-        </w:rPr>
-        <w:t>Chave:</w:t>
-      </w:r>
-      <w:r>
-        <w:rPr>
-          <w:rFonts w:ascii="Arial" w:hAnsi="Arial" w:cs="Arial"/>
-          <w:color w:val="FF0000"/>
-          <w:sz w:val="24"/>
-          <w:szCs w:val="24"/>
-        </w:rPr>
-        <w:t>separadas</w:t>
-      </w:r>
-      <w:proofErr w:type="spellEnd"/>
-      <w:proofErr w:type="gramEnd"/>
-      <w:r>
-        <w:rPr>
-          <w:rFonts w:ascii="Arial" w:hAnsi="Arial" w:cs="Arial"/>
-          <w:color w:val="FF0000"/>
-          <w:sz w:val="24"/>
-          <w:szCs w:val="24"/>
-        </w:rPr>
-        <w:t xml:space="preserve"> por ponto.</w:t>
-      </w:r>
-      <w:r>
-        <w:rPr>
-          <w:rFonts w:ascii="Arial" w:hAnsi="Arial" w:cs="Arial"/>
-          <w:color w:val="FF0000"/>
-          <w:sz w:val="24"/>
-          <w:szCs w:val="24"/>
-        </w:rPr>
-        <w:t xml:space="preserve"> (</w:t>
-      </w:r>
-      <w:proofErr w:type="gramStart"/>
-      <w:r>
-        <w:rPr>
-          <w:rFonts w:ascii="Arial" w:hAnsi="Arial" w:cs="Arial"/>
-          <w:color w:val="FF0000"/>
-          <w:sz w:val="24"/>
-          <w:szCs w:val="24"/>
-        </w:rPr>
-        <w:t>de</w:t>
-      </w:r>
-      <w:proofErr w:type="gramEnd"/>
-      <w:r>
-        <w:rPr>
-          <w:rFonts w:ascii="Arial" w:hAnsi="Arial" w:cs="Arial"/>
-          <w:color w:val="FF0000"/>
-          <w:sz w:val="24"/>
-          <w:szCs w:val="24"/>
-        </w:rPr>
-        <w:t xml:space="preserve"> 3 a 5 palavras)</w:t>
+      <w:r>
+        <w:rPr>
+          <w:rFonts w:ascii="Arial" w:hAnsi="Arial" w:cs="Arial"/>
+          <w:b/>
+          <w:sz w:val="24"/>
+          <w:szCs w:val="24"/>
+        </w:rPr>
+        <w:t>Palavra-Chave:</w:t>
+      </w:r>
+      <w:r>
+        <w:rPr>
+          <w:rFonts w:ascii="Arial" w:hAnsi="Arial" w:cs="Arial"/>
+          <w:b/>
+          <w:sz w:val="24"/>
+          <w:szCs w:val="24"/>
+        </w:rPr>
+        <w:t xml:space="preserve"> </w:t>
+      </w:r>
+      <w:r>
+        <w:rPr>
+          <w:rFonts w:ascii="Arial" w:hAnsi="Arial" w:cs="Arial"/>
+          <w:color w:val="FF0000"/>
+          <w:sz w:val="24"/>
+          <w:szCs w:val="24"/>
+        </w:rPr>
+        <w:t>separadas por ponto.</w:t>
+      </w:r>
+      <w:r>
+        <w:rPr>
+          <w:rFonts w:ascii="Arial" w:hAnsi="Arial" w:cs="Arial"/>
+          <w:color w:val="FF0000"/>
+          <w:sz w:val="24"/>
+          <w:szCs w:val="24"/>
+        </w:rPr>
+        <w:t xml:space="preserve"> (de 3 a 5 palavras)</w:t>
       </w:r>
     </w:p>
     <w:p>
@@ -3755,6 +3574,7 @@
           <w:sz w:val="24"/>
           <w:szCs w:val="24"/>
         </w:rPr>
+        <w:lastRenderedPageBreak/>
         <w:t>ABSTRACT</w:t>
       </w:r>
     </w:p>
@@ -3942,8 +3762,6 @@
           <w:szCs w:val="24"/>
         </w:rPr>
       </w:pPr>
-      <w:proofErr w:type="spellStart"/>
-      <w:proofErr w:type="gramStart"/>
       <w:r>
         <w:rPr>
           <w:rFonts w:ascii="Arial" w:hAnsi="Arial" w:cs="Arial"/>
@@ -3960,67 +3778,16 @@
           <w:sz w:val="24"/>
           <w:szCs w:val="24"/>
         </w:rPr>
-        <w:t>em</w:t>
-      </w:r>
-      <w:proofErr w:type="spellEnd"/>
-      <w:proofErr w:type="gramEnd"/>
-      <w:r>
-        <w:rPr>
-          <w:rFonts w:ascii="Arial" w:hAnsi="Arial" w:cs="Arial"/>
-          <w:color w:val="FF0000"/>
-          <w:sz w:val="24"/>
-          <w:szCs w:val="24"/>
-        </w:rPr>
-        <w:t xml:space="preserve"> </w:t>
-      </w:r>
-      <w:proofErr w:type="spellStart"/>
-      <w:r>
-        <w:rPr>
-          <w:rFonts w:ascii="Arial" w:hAnsi="Arial" w:cs="Arial"/>
-          <w:color w:val="FF0000"/>
-          <w:sz w:val="24"/>
-          <w:szCs w:val="24"/>
-        </w:rPr>
-        <w:t>inglês</w:t>
-      </w:r>
-      <w:r>
-        <w:rPr>
-          <w:rFonts w:ascii="Arial" w:hAnsi="Arial" w:cs="Arial"/>
-          <w:color w:val="FF0000"/>
-          <w:sz w:val="24"/>
-          <w:szCs w:val="24"/>
-        </w:rPr>
-        <w:t>separadas</w:t>
-      </w:r>
-      <w:proofErr w:type="spellEnd"/>
-      <w:r>
-        <w:rPr>
-          <w:rFonts w:ascii="Arial" w:hAnsi="Arial" w:cs="Arial"/>
-          <w:color w:val="FF0000"/>
-          <w:sz w:val="24"/>
-          <w:szCs w:val="24"/>
-        </w:rPr>
-        <w:t xml:space="preserve"> por ponto. (</w:t>
-      </w:r>
-      <w:proofErr w:type="gramStart"/>
-      <w:r>
-        <w:rPr>
-          <w:rFonts w:ascii="Arial" w:hAnsi="Arial" w:cs="Arial"/>
-          <w:color w:val="FF0000"/>
-          <w:sz w:val="24"/>
-          <w:szCs w:val="24"/>
-        </w:rPr>
-        <w:t>de</w:t>
-      </w:r>
-      <w:proofErr w:type="gramEnd"/>
-      <w:r>
-        <w:rPr>
-          <w:rFonts w:ascii="Arial" w:hAnsi="Arial" w:cs="Arial"/>
-          <w:color w:val="FF0000"/>
-          <w:sz w:val="24"/>
-          <w:szCs w:val="24"/>
-        </w:rPr>
-        <w:t xml:space="preserve"> 3 a 5 palavras)</w:t>
+        <w:t>em inglês</w:t>
+      </w:r>
+      <w:r>
+        <w:rPr>
+          <w:rFonts w:ascii="Arial" w:hAnsi="Arial" w:cs="Arial"/>
+          <w:color w:val="FF0000"/>
+          <w:sz w:val="24"/>
+          <w:szCs w:val="24"/>
+        </w:rPr>
+        <w:t>separadas por ponto. (de 3 a 5 palavras)</w:t>
       </w:r>
     </w:p>
     <w:p>
@@ -4180,6 +3947,7 @@
           <w:sz w:val="24"/>
           <w:szCs w:val="24"/>
         </w:rPr>
+        <w:lastRenderedPageBreak/>
         <w:t>LISTA DE ABREVIATURAS E SIGLAS</w:t>
       </w:r>
     </w:p>
@@ -4507,21 +4275,8 @@
           <w:shd w:val="clear" w:color="auto" w:fill="FFFFFF"/>
         </w:rPr>
         <w:tab/>
-        <w:t xml:space="preserve">Pesquisa Nacional por Amostra de </w:t>
-      </w:r>
-      <w:proofErr w:type="spellStart"/>
-      <w:r>
-        <w:rPr>
-          <w:rFonts w:ascii="Arial" w:hAnsi="Arial" w:cs="Arial"/>
-          <w:color w:val="333333"/>
-          <w:spacing w:val="-5"/>
-          <w:sz w:val="24"/>
-          <w:szCs w:val="24"/>
-          <w:shd w:val="clear" w:color="auto" w:fill="FFFFFF"/>
-        </w:rPr>
-        <w:t>Docmicílios</w:t>
-      </w:r>
-      <w:proofErr w:type="spellEnd"/>
+        <w:t>Pesquisa Nacional por Amostra de Domicílios</w:t>
+      </w:r>
     </w:p>
     <w:p>
       <w:pPr>
@@ -4577,6 +4332,7 @@
           <w:sz w:val="24"/>
           <w:szCs w:val="24"/>
         </w:rPr>
+        <w:lastRenderedPageBreak/>
         <w:t>LISTA DE FIGURAS</w:t>
       </w:r>
       <w:r>
@@ -6318,6 +6074,7 @@
           <w:sz w:val="24"/>
           <w:szCs w:val="24"/>
         </w:rPr>
+        <w:lastRenderedPageBreak/>
         <w:t>LISTA DE TABELAS</w:t>
       </w:r>
       <w:r>
@@ -6415,6 +6172,7 @@
           <w:sz w:val="24"/>
           <w:szCs w:val="24"/>
         </w:rPr>
+        <w:lastRenderedPageBreak/>
         <w:t>SUMÁRIO</w:t>
       </w:r>
     </w:p>
@@ -6646,6 +6404,15 @@
           <w:rFonts w:ascii="Arial" w:hAnsi="Arial" w:cs="Arial"/>
           <w:sz w:val="24"/>
           <w:szCs w:val="24"/>
+          <w:u w:val="dotted"/>
+        </w:rPr>
+        <w:tab/>
+      </w:r>
+      <w:r>
+        <w:rPr>
+          <w:rFonts w:ascii="Arial" w:hAnsi="Arial" w:cs="Arial"/>
+          <w:sz w:val="24"/>
+          <w:szCs w:val="24"/>
         </w:rPr>
         <w:t>16</w:t>
       </w:r>
@@ -7022,6 +6789,16 @@
           <w:b/>
           <w:sz w:val="24"/>
           <w:szCs w:val="24"/>
+          <w:u w:val="dotted"/>
+        </w:rPr>
+        <w:tab/>
+      </w:r>
+      <w:r>
+        <w:rPr>
+          <w:rFonts w:ascii="Arial" w:hAnsi="Arial" w:cs="Arial"/>
+          <w:b/>
+          <w:sz w:val="24"/>
+          <w:szCs w:val="24"/>
         </w:rPr>
         <w:t>16</w:t>
       </w:r>
@@ -7045,6 +6822,16 @@
           <w:szCs w:val="24"/>
         </w:rPr>
         <w:t xml:space="preserve">    1.3.2 Objetivos específicos</w:t>
+      </w:r>
+      <w:r>
+        <w:rPr>
+          <w:rFonts w:ascii="Arial" w:hAnsi="Arial" w:cs="Arial"/>
+          <w:b/>
+          <w:sz w:val="24"/>
+          <w:szCs w:val="24"/>
+          <w:u w:val="dotted"/>
+        </w:rPr>
+        <w:tab/>
       </w:r>
       <w:r>
         <w:rPr>
@@ -7606,9 +7393,8 @@
           <w:sz w:val="24"/>
           <w:szCs w:val="24"/>
         </w:rPr>
-        <w:t xml:space="preserve">2.2.1 </w:t>
-      </w:r>
-      <w:proofErr w:type="spellStart"/>
+        <w:t>2.2.1 Fatec</w:t>
+      </w:r>
       <w:r>
         <w:rPr>
           <w:rFonts w:ascii="Arial" w:hAnsi="Arial" w:cs="Arial"/>
@@ -7617,7 +7403,7 @@
           <w:sz w:val="24"/>
           <w:szCs w:val="24"/>
         </w:rPr>
-        <w:t>Fatec</w:t>
+        <w:t>Rubens Lara</w:t>
       </w:r>
       <w:r>
         <w:rPr>
@@ -7627,9 +7413,8 @@
           <w:sz w:val="24"/>
           <w:szCs w:val="24"/>
         </w:rPr>
-        <w:t>Rubens</w:t>
-      </w:r>
-      <w:proofErr w:type="spellEnd"/>
+        <w:t xml:space="preserve"> - </w:t>
+      </w:r>
       <w:r>
         <w:rPr>
           <w:rFonts w:ascii="Arial" w:hAnsi="Arial" w:cs="Arial"/>
@@ -7638,7 +7423,7 @@
           <w:sz w:val="24"/>
           <w:szCs w:val="24"/>
         </w:rPr>
-        <w:t xml:space="preserve"> Lara</w:t>
+        <w:t>Santos.</w:t>
       </w:r>
       <w:r>
         <w:rPr>
@@ -7647,8 +7432,9 @@
           <w:color w:val="808080" w:themeColor="background1" w:themeShade="80"/>
           <w:sz w:val="24"/>
           <w:szCs w:val="24"/>
-        </w:rPr>
-        <w:t xml:space="preserve"> - </w:t>
+          <w:u w:val="dotted"/>
+        </w:rPr>
+        <w:tab/>
       </w:r>
       <w:r>
         <w:rPr>
@@ -7657,8 +7443,9 @@
           <w:color w:val="808080" w:themeColor="background1" w:themeShade="80"/>
           <w:sz w:val="24"/>
           <w:szCs w:val="24"/>
-        </w:rPr>
-        <w:t>Santos.</w:t>
+          <w:u w:val="dotted"/>
+        </w:rPr>
+        <w:tab/>
       </w:r>
       <w:r>
         <w:rPr>
@@ -7985,6 +7772,18 @@
           <w:color w:val="FF0000"/>
           <w:sz w:val="24"/>
           <w:szCs w:val="24"/>
+          <w:u w:val="dotted"/>
+          <w:lang w:val="en-US"/>
+        </w:rPr>
+        <w:tab/>
+      </w:r>
+      <w:r>
+        <w:rPr>
+          <w:rFonts w:ascii="Arial" w:hAnsi="Arial" w:cs="Arial"/>
+          <w:b/>
+          <w:color w:val="FF0000"/>
+          <w:sz w:val="24"/>
+          <w:szCs w:val="24"/>
           <w:lang w:val="en-US"/>
         </w:rPr>
         <w:t>$$</w:t>
@@ -8803,6 +8602,16 @@
           <w:color w:val="FF0000"/>
           <w:sz w:val="24"/>
           <w:szCs w:val="24"/>
+          <w:u w:val="dotted"/>
+        </w:rPr>
+        <w:tab/>
+      </w:r>
+      <w:r>
+        <w:rPr>
+          <w:rFonts w:ascii="Arial" w:hAnsi="Arial" w:cs="Arial"/>
+          <w:color w:val="FF0000"/>
+          <w:sz w:val="24"/>
+          <w:szCs w:val="24"/>
         </w:rPr>
         <w:t>$$</w:t>
       </w:r>
@@ -9792,6 +9601,8 @@
         </w:rPr>
         <w:tab/>
       </w:r>
+      <w:bookmarkStart w:id="0" w:name="_GoBack"/>
+      <w:bookmarkEnd w:id="0"/>
       <w:r>
         <w:rPr>
           <w:rFonts w:ascii="Arial" w:hAnsi="Arial" w:cs="Arial"/>
@@ -9898,6 +9709,7 @@
           <w:sz w:val="28"/>
           <w:szCs w:val="24"/>
         </w:rPr>
+        <w:lastRenderedPageBreak/>
         <w:t>1 INTRODUÇÃ</w:t>
       </w:r>
       <w:r>
@@ -10014,7 +9826,6 @@
       <w:r>
         <w:rPr>
           <w:rFonts w:ascii="Arial" w:hAnsi="Arial" w:cs="Arial"/>
-          <w:color w:val="00B0F0"/>
           <w:sz w:val="24"/>
           <w:szCs w:val="24"/>
         </w:rPr>
@@ -10136,7 +9947,7 @@
           <w:sz w:val="24"/>
           <w:szCs w:val="24"/>
         </w:rPr>
-        <w:t xml:space="preserve">conectado, através dela </w:t>
+        <w:t>conectado, através dela</w:t>
       </w:r>
       <w:r>
         <w:rPr>
@@ -10145,7 +9956,31 @@
           <w:sz w:val="24"/>
           <w:szCs w:val="24"/>
         </w:rPr>
-        <w:t xml:space="preserve">se pode </w:t>
+        <w:t xml:space="preserve"> </w:t>
+      </w:r>
+      <w:r>
+        <w:rPr>
+          <w:rFonts w:ascii="Arial" w:hAnsi="Arial" w:cs="Arial"/>
+          <w:sz w:val="24"/>
+          <w:szCs w:val="24"/>
+        </w:rPr>
+        <w:t>pode</w:t>
+      </w:r>
+      <w:r>
+        <w:rPr>
+          <w:rFonts w:ascii="Arial" w:hAnsi="Arial" w:cs="Arial"/>
+          <w:sz w:val="24"/>
+          <w:szCs w:val="24"/>
+        </w:rPr>
+        <w:t>-se</w:t>
+      </w:r>
+      <w:r>
+        <w:rPr>
+          <w:rFonts w:ascii="Arial" w:hAnsi="Arial" w:cs="Arial"/>
+          <w:sz w:val="24"/>
+          <w:szCs w:val="24"/>
+        </w:rPr>
+        <w:t xml:space="preserve"> </w:t>
       </w:r>
       <w:r>
         <w:rPr>
@@ -10349,16 +10184,7 @@
           <w:sz w:val="24"/>
           <w:szCs w:val="24"/>
         </w:rPr>
-        <w:t xml:space="preserve">eis técnico e superior, em </w:t>
-      </w:r>
-      <w:proofErr w:type="spellStart"/>
-      <w:r>
-        <w:rPr>
-          <w:rFonts w:ascii="Arial" w:hAnsi="Arial" w:cs="Arial"/>
-          <w:sz w:val="24"/>
-          <w:szCs w:val="24"/>
-        </w:rPr>
-        <w:t>ETEC</w:t>
+        <w:t>eis técnico e superior, em ETEC</w:t>
       </w:r>
       <w:r>
         <w:rPr>
@@ -10368,23 +10194,13 @@
         </w:rPr>
         <w:t>s</w:t>
       </w:r>
-      <w:proofErr w:type="spellEnd"/>
-      <w:r>
-        <w:rPr>
-          <w:rFonts w:ascii="Arial" w:hAnsi="Arial" w:cs="Arial"/>
-          <w:sz w:val="24"/>
-          <w:szCs w:val="24"/>
-        </w:rPr>
-        <w:t xml:space="preserve"> e </w:t>
-      </w:r>
-      <w:proofErr w:type="spellStart"/>
-      <w:r>
-        <w:rPr>
-          <w:rFonts w:ascii="Arial" w:hAnsi="Arial" w:cs="Arial"/>
-          <w:sz w:val="24"/>
-          <w:szCs w:val="24"/>
-        </w:rPr>
-        <w:t>FATEC</w:t>
+      <w:r>
+        <w:rPr>
+          <w:rFonts w:ascii="Arial" w:hAnsi="Arial" w:cs="Arial"/>
+          <w:sz w:val="24"/>
+          <w:szCs w:val="24"/>
+        </w:rPr>
+        <w:t xml:space="preserve"> e FATEC</w:t>
       </w:r>
       <w:r>
         <w:rPr>
@@ -10394,7 +10210,6 @@
         </w:rPr>
         <w:t>s</w:t>
       </w:r>
-      <w:proofErr w:type="spellEnd"/>
       <w:r>
         <w:rPr>
           <w:rFonts w:ascii="Arial" w:hAnsi="Arial" w:cs="Arial"/>
@@ -10450,6 +10265,24 @@
           <w:szCs w:val="24"/>
         </w:rPr>
         <w:t xml:space="preserve"> suas unidades contendo </w:t>
+      </w:r>
+      <w:r>
+        <w:rPr>
+          <w:rFonts w:ascii="Arial" w:hAnsi="Arial" w:cs="Arial"/>
+          <w:i/>
+          <w:sz w:val="24"/>
+          <w:szCs w:val="24"/>
+        </w:rPr>
+        <w:t>website</w:t>
+      </w:r>
+      <w:r>
+        <w:rPr>
+          <w:rFonts w:ascii="Arial" w:hAnsi="Arial" w:cs="Arial"/>
+          <w:i/>
+          <w:sz w:val="24"/>
+          <w:szCs w:val="24"/>
+        </w:rPr>
+        <w:t>s</w:t>
       </w:r>
       <w:r>
         <w:rPr>
@@ -10459,26 +10292,6 @@
           <w:sz w:val="24"/>
           <w:szCs w:val="24"/>
         </w:rPr>
-        <w:t>website</w:t>
-      </w:r>
-      <w:r>
-        <w:rPr>
-          <w:rFonts w:ascii="Arial" w:hAnsi="Arial" w:cs="Arial"/>
-          <w:i/>
-          <w:color w:val="00B0F0"/>
-          <w:sz w:val="24"/>
-          <w:szCs w:val="24"/>
-        </w:rPr>
-        <w:t>s</w:t>
-      </w:r>
-      <w:r>
-        <w:rPr>
-          <w:rFonts w:ascii="Arial" w:hAnsi="Arial" w:cs="Arial"/>
-          <w:i/>
-          <w:color w:val="00B0F0"/>
-          <w:sz w:val="24"/>
-          <w:szCs w:val="24"/>
-        </w:rPr>
         <w:t xml:space="preserve"> </w:t>
       </w:r>
       <w:r>
@@ -10519,18 +10332,8 @@
           <w:sz w:val="24"/>
           <w:szCs w:val="24"/>
         </w:rPr>
-        <w:t xml:space="preserve">informações como cursos, vestibular, sua história, eventos </w:t>
-      </w:r>
-      <w:proofErr w:type="spellStart"/>
-      <w:r>
-        <w:rPr>
-          <w:rFonts w:ascii="Arial" w:hAnsi="Arial" w:cs="Arial"/>
-          <w:sz w:val="24"/>
-          <w:szCs w:val="24"/>
-        </w:rPr>
-        <w:t>etc</w:t>
-      </w:r>
-      <w:proofErr w:type="spellEnd"/>
+        <w:t>informações como cursos, vestibular, sua história, eventos etc</w:t>
+      </w:r>
       <w:r>
         <w:rPr>
           <w:rFonts w:ascii="Arial" w:hAnsi="Arial" w:cs="Arial"/>
@@ -10615,12 +10418,10 @@
         </w:rPr>
         <w:t xml:space="preserve">nde abrangência, uma página no </w:t>
       </w:r>
-      <w:proofErr w:type="spellStart"/>
       <w:r>
         <w:rPr>
           <w:rFonts w:ascii="Arial" w:hAnsi="Arial" w:cs="Arial"/>
           <w:i/>
-          <w:color w:val="00B0F0"/>
           <w:sz w:val="24"/>
           <w:szCs w:val="24"/>
         </w:rPr>
@@ -10630,20 +10431,26 @@
         <w:rPr>
           <w:rFonts w:ascii="Arial" w:hAnsi="Arial" w:cs="Arial"/>
           <w:i/>
-          <w:color w:val="00B0F0"/>
           <w:sz w:val="24"/>
           <w:szCs w:val="24"/>
         </w:rPr>
         <w:t>acebook</w:t>
       </w:r>
-      <w:proofErr w:type="spellEnd"/>
-      <w:r>
-        <w:rPr>
-          <w:rFonts w:ascii="Arial" w:hAnsi="Arial" w:cs="Arial"/>
-          <w:sz w:val="24"/>
-          <w:szCs w:val="24"/>
-        </w:rPr>
-        <w:t xml:space="preserve"> não consegue substituir o domínio oficial da instituição. E</w:t>
+      <w:r>
+        <w:rPr>
+          <w:rFonts w:ascii="Arial" w:hAnsi="Arial" w:cs="Arial"/>
+          <w:sz w:val="24"/>
+          <w:szCs w:val="24"/>
+        </w:rPr>
+        <w:t xml:space="preserve"> </w:t>
+      </w:r>
+      <w:r>
+        <w:rPr>
+          <w:rFonts w:ascii="Arial" w:hAnsi="Arial" w:cs="Arial"/>
+          <w:sz w:val="24"/>
+          <w:szCs w:val="24"/>
+        </w:rPr>
+        <w:t>não consegue substituir o domínio oficial da instituição. E</w:t>
       </w:r>
       <w:r>
         <w:rPr>
@@ -10737,7 +10544,6 @@
         </w:rPr>
         <w:t xml:space="preserve">Segundo </w:t>
       </w:r>
-      <w:proofErr w:type="spellStart"/>
       <w:r>
         <w:rPr>
           <w:rFonts w:ascii="Arial" w:hAnsi="Arial" w:cs="Arial"/>
@@ -10746,7 +10552,6 @@
         </w:rPr>
         <w:t>Krug</w:t>
       </w:r>
-      <w:proofErr w:type="spellEnd"/>
       <w:r>
         <w:rPr>
           <w:rFonts w:ascii="Arial" w:hAnsi="Arial" w:cs="Arial"/>
@@ -10793,7 +10598,16 @@
           <w:sz w:val="24"/>
           <w:szCs w:val="24"/>
         </w:rPr>
-        <w:t xml:space="preserve"> aparência das coisas, seus nomes bem escolhidos, a organização da página, </w:t>
+        <w:t xml:space="preserve"> aparência das coisas, </w:t>
+      </w:r>
+      <w:r>
+        <w:rPr>
+          <w:rFonts w:ascii="Arial" w:hAnsi="Arial" w:cs="Arial"/>
+          <w:sz w:val="24"/>
+          <w:szCs w:val="24"/>
+        </w:rPr>
+        <w:lastRenderedPageBreak/>
+        <w:t xml:space="preserve">seus nomes bem escolhidos, a organização da página, </w:t>
       </w:r>
       <w:r>
         <w:rPr>
@@ -10839,7 +10653,6 @@
         <w:rPr>
           <w:rFonts w:ascii="Arial" w:hAnsi="Arial" w:cs="Arial"/>
           <w:i/>
-          <w:color w:val="00B0F0"/>
           <w:sz w:val="24"/>
           <w:szCs w:val="24"/>
         </w:rPr>
@@ -10848,7 +10661,6 @@
       <w:r>
         <w:rPr>
           <w:rFonts w:ascii="Arial" w:hAnsi="Arial" w:cs="Arial"/>
-          <w:color w:val="00B0F0"/>
           <w:sz w:val="24"/>
           <w:szCs w:val="24"/>
         </w:rPr>
@@ -10986,7 +10798,6 @@
         </w:rPr>
         <w:t xml:space="preserve"> de acordo com uma pesquisa realizada pelo um grupo estrangeiro </w:t>
       </w:r>
-      <w:proofErr w:type="spellStart"/>
       <w:r>
         <w:rPr>
           <w:rFonts w:ascii="Arial" w:hAnsi="Arial" w:cs="Arial"/>
@@ -10994,9 +10805,88 @@
           <w:sz w:val="24"/>
           <w:szCs w:val="24"/>
         </w:rPr>
-        <w:t>We</w:t>
-      </w:r>
-      <w:proofErr w:type="spellEnd"/>
+        <w:t xml:space="preserve">We are social </w:t>
+      </w:r>
+      <w:r>
+        <w:rPr>
+          <w:rFonts w:ascii="Arial" w:hAnsi="Arial" w:cs="Arial"/>
+          <w:sz w:val="24"/>
+          <w:szCs w:val="24"/>
+        </w:rPr>
+        <w:t>(2015),</w:t>
+      </w:r>
+      <w:r>
+        <w:rPr>
+          <w:rFonts w:ascii="Arial" w:hAnsi="Arial" w:cs="Arial"/>
+          <w:sz w:val="24"/>
+          <w:szCs w:val="24"/>
+        </w:rPr>
+        <w:t xml:space="preserve"> o número de dispositivos móveis ultrapassou cerca de 50% da população mundial em 2014, crescendo cerca de 5% ao ano. </w:t>
+      </w:r>
+      <w:r>
+        <w:rPr>
+          <w:rFonts w:ascii="Arial" w:hAnsi="Arial" w:cs="Arial"/>
+          <w:sz w:val="24"/>
+          <w:szCs w:val="24"/>
+        </w:rPr>
+        <w:t>No Brasil, s</w:t>
+      </w:r>
+      <w:r>
+        <w:rPr>
+          <w:rFonts w:ascii="Arial" w:hAnsi="Arial" w:cs="Arial"/>
+          <w:sz w:val="24"/>
+          <w:szCs w:val="24"/>
+        </w:rPr>
+        <w:t>egundo a mais recente pesquisa realizada pelo Pnad</w:t>
+      </w:r>
+      <w:r>
+        <w:rPr>
+          <w:rFonts w:ascii="Arial" w:hAnsi="Arial" w:cs="Arial"/>
+          <w:sz w:val="24"/>
+          <w:szCs w:val="24"/>
+        </w:rPr>
+        <w:t>-IBGE</w:t>
+      </w:r>
+      <w:r>
+        <w:rPr>
+          <w:rFonts w:ascii="Arial" w:hAnsi="Arial" w:cs="Arial"/>
+          <w:sz w:val="24"/>
+          <w:szCs w:val="24"/>
+        </w:rPr>
+        <w:t xml:space="preserve"> e Ministério das </w:t>
+      </w:r>
+      <w:r>
+        <w:rPr>
+          <w:rFonts w:ascii="Arial" w:hAnsi="Arial" w:cs="Arial"/>
+          <w:sz w:val="24"/>
+          <w:szCs w:val="24"/>
+        </w:rPr>
+        <w:t>C</w:t>
+      </w:r>
+      <w:r>
+        <w:rPr>
+          <w:rFonts w:ascii="Arial" w:hAnsi="Arial" w:cs="Arial"/>
+          <w:sz w:val="24"/>
+          <w:szCs w:val="24"/>
+        </w:rPr>
+        <w:t xml:space="preserve">omunicações, sobre o acesso à internet no </w:t>
+      </w:r>
+      <w:r>
+        <w:rPr>
+          <w:rFonts w:ascii="Arial" w:hAnsi="Arial" w:cs="Arial"/>
+          <w:sz w:val="24"/>
+          <w:szCs w:val="24"/>
+        </w:rPr>
+        <w:t>Brasil</w:t>
+      </w:r>
+      <w:r>
+        <w:rPr>
+          <w:rFonts w:ascii="Arial" w:hAnsi="Arial" w:cs="Arial"/>
+          <w:sz w:val="24"/>
+          <w:szCs w:val="24"/>
+        </w:rPr>
+        <w:t xml:space="preserve"> (2013), cerca de 88% dos usuários brasileiros utilizavam computador, 53,6% utilizavam celulares e 17,2% acessavam através de </w:t>
+      </w:r>
       <w:r>
         <w:rPr>
           <w:rFonts w:ascii="Arial" w:hAnsi="Arial" w:cs="Arial"/>
@@ -11004,141 +10894,45 @@
           <w:sz w:val="24"/>
           <w:szCs w:val="24"/>
         </w:rPr>
-        <w:t xml:space="preserve"> are social </w:t>
-      </w:r>
-      <w:r>
-        <w:rPr>
-          <w:rFonts w:ascii="Arial" w:hAnsi="Arial" w:cs="Arial"/>
-          <w:sz w:val="24"/>
-          <w:szCs w:val="24"/>
-        </w:rPr>
-        <w:t>(2015),</w:t>
-      </w:r>
-      <w:r>
-        <w:rPr>
-          <w:rFonts w:ascii="Arial" w:hAnsi="Arial" w:cs="Arial"/>
-          <w:sz w:val="24"/>
-          <w:szCs w:val="24"/>
-        </w:rPr>
-        <w:t xml:space="preserve"> o número de dispositivos móveis ultrapassou cerca de 50% da população mundial em 2014, crescendo cerca de 5% ao ano. </w:t>
-      </w:r>
-      <w:r>
-        <w:rPr>
-          <w:rFonts w:ascii="Arial" w:hAnsi="Arial" w:cs="Arial"/>
-          <w:sz w:val="24"/>
-          <w:szCs w:val="24"/>
-        </w:rPr>
-        <w:t>No Brasil, s</w:t>
-      </w:r>
-      <w:r>
-        <w:rPr>
-          <w:rFonts w:ascii="Arial" w:hAnsi="Arial" w:cs="Arial"/>
-          <w:sz w:val="24"/>
-          <w:szCs w:val="24"/>
-        </w:rPr>
-        <w:t>egundo a mais recente pesquisa realizada pelo Pnad</w:t>
-      </w:r>
-      <w:r>
-        <w:rPr>
-          <w:rFonts w:ascii="Arial" w:hAnsi="Arial" w:cs="Arial"/>
-          <w:sz w:val="24"/>
-          <w:szCs w:val="24"/>
-        </w:rPr>
-        <w:t>-IBGE</w:t>
-      </w:r>
-      <w:r>
-        <w:rPr>
-          <w:rFonts w:ascii="Arial" w:hAnsi="Arial" w:cs="Arial"/>
-          <w:sz w:val="24"/>
-          <w:szCs w:val="24"/>
-        </w:rPr>
-        <w:t xml:space="preserve"> e Ministério das </w:t>
-      </w:r>
-      <w:r>
-        <w:rPr>
-          <w:rFonts w:ascii="Arial" w:hAnsi="Arial" w:cs="Arial"/>
-          <w:sz w:val="24"/>
-          <w:szCs w:val="24"/>
-        </w:rPr>
-        <w:t>C</w:t>
-      </w:r>
-      <w:r>
-        <w:rPr>
-          <w:rFonts w:ascii="Arial" w:hAnsi="Arial" w:cs="Arial"/>
-          <w:sz w:val="24"/>
-          <w:szCs w:val="24"/>
-        </w:rPr>
-        <w:t xml:space="preserve">omunicações, sobre o acesso à internet no </w:t>
-      </w:r>
-      <w:r>
-        <w:rPr>
-          <w:rFonts w:ascii="Arial" w:hAnsi="Arial" w:cs="Arial"/>
-          <w:sz w:val="24"/>
-          <w:szCs w:val="24"/>
-        </w:rPr>
-        <w:t>Brasil</w:t>
-      </w:r>
-      <w:r>
-        <w:rPr>
-          <w:rFonts w:ascii="Arial" w:hAnsi="Arial" w:cs="Arial"/>
-          <w:sz w:val="24"/>
-          <w:szCs w:val="24"/>
-        </w:rPr>
-        <w:t xml:space="preserve"> (2013), cerca de 88% dos usuários brasileiros utilizavam computador, 53,6% utilizavam celulares e 17,2% acessavam através de </w:t>
-      </w:r>
-      <w:proofErr w:type="spellStart"/>
+        <w:t>tablets</w:t>
+      </w:r>
+      <w:r>
+        <w:rPr>
+          <w:rFonts w:ascii="Arial" w:hAnsi="Arial" w:cs="Arial"/>
+          <w:sz w:val="24"/>
+          <w:szCs w:val="24"/>
+        </w:rPr>
+        <w:t xml:space="preserve">. Sendo que destes, 40% tem acesso apenas através de computadores e 11,5% através de celulares e </w:t>
+      </w:r>
       <w:r>
         <w:rPr>
           <w:rFonts w:ascii="Arial" w:hAnsi="Arial" w:cs="Arial"/>
           <w:i/>
-          <w:color w:val="00B0F0"/>
           <w:sz w:val="24"/>
           <w:szCs w:val="24"/>
         </w:rPr>
         <w:t>tablets</w:t>
       </w:r>
-      <w:proofErr w:type="spellEnd"/>
-      <w:r>
-        <w:rPr>
-          <w:rFonts w:ascii="Arial" w:hAnsi="Arial" w:cs="Arial"/>
-          <w:sz w:val="24"/>
-          <w:szCs w:val="24"/>
-        </w:rPr>
-        <w:t xml:space="preserve">. Sendo que destes, 40% tem acesso apenas através de computadores e 11,5% através de celulares e </w:t>
-      </w:r>
-      <w:proofErr w:type="spellStart"/>
+      <w:r>
+        <w:rPr>
+          <w:rFonts w:ascii="Arial" w:hAnsi="Arial" w:cs="Arial"/>
+          <w:sz w:val="24"/>
+          <w:szCs w:val="24"/>
+        </w:rPr>
+        <w:t>. Essa é uma margem muito expressi</w:t>
+      </w:r>
+      <w:r>
+        <w:rPr>
+          <w:rFonts w:ascii="Arial" w:hAnsi="Arial" w:cs="Arial"/>
+          <w:sz w:val="24"/>
+          <w:szCs w:val="24"/>
+        </w:rPr>
+        <w:t xml:space="preserve">va, e os </w:t>
+      </w:r>
       <w:r>
         <w:rPr>
           <w:rFonts w:ascii="Arial" w:hAnsi="Arial" w:cs="Arial"/>
           <w:i/>
-          <w:color w:val="00B0F0"/>
-          <w:sz w:val="24"/>
-          <w:szCs w:val="24"/>
-        </w:rPr>
-        <w:t>tablets</w:t>
-      </w:r>
-      <w:proofErr w:type="spellEnd"/>
-      <w:r>
-        <w:rPr>
-          <w:rFonts w:ascii="Arial" w:hAnsi="Arial" w:cs="Arial"/>
-          <w:sz w:val="24"/>
-          <w:szCs w:val="24"/>
-        </w:rPr>
-        <w:t>. Essa é uma margem muito expressi</w:t>
-      </w:r>
-      <w:r>
-        <w:rPr>
-          <w:rFonts w:ascii="Arial" w:hAnsi="Arial" w:cs="Arial"/>
-          <w:sz w:val="24"/>
-          <w:szCs w:val="24"/>
-        </w:rPr>
-        <w:t xml:space="preserve">va, e os </w:t>
-      </w:r>
-      <w:r>
-        <w:rPr>
-          <w:rFonts w:ascii="Arial" w:hAnsi="Arial" w:cs="Arial"/>
-          <w:i/>
-          <w:color w:val="00B0F0"/>
           <w:sz w:val="24"/>
           <w:szCs w:val="24"/>
         </w:rPr>
@@ -11147,7 +10941,6 @@
       <w:r>
         <w:rPr>
           <w:rFonts w:ascii="Arial" w:hAnsi="Arial" w:cs="Arial"/>
-          <w:color w:val="00B0F0"/>
           <w:sz w:val="24"/>
           <w:szCs w:val="24"/>
         </w:rPr>
@@ -11217,14 +11010,14 @@
       </w:pPr>
       <w:r>
         <w:rPr>
+          <w:color w:val="auto"/>
+        </w:rPr>
+        <w:t>Identificou-se</w:t>
+      </w:r>
+      <w:r>
+        <w:rPr>
           <w:color w:val="00B0F0"/>
         </w:rPr>
-        <w:t>Identificou-se</w:t>
-      </w:r>
-      <w:r>
-        <w:rPr>
-          <w:color w:val="00B0F0"/>
-        </w:rPr>
         <w:t xml:space="preserve"> </w:t>
       </w:r>
       <w:r>
@@ -11233,23 +11026,29 @@
       <w:r>
         <w:rPr>
           <w:i/>
-          <w:color w:val="00B0F0"/>
+          <w:color w:val="auto"/>
         </w:rPr>
         <w:t>websites</w:t>
       </w:r>
       <w:r>
-        <w:t xml:space="preserve"> institucionais do CPS. Muitos deles têm </w:t>
+        <w:rPr>
+          <w:color w:val="auto"/>
+        </w:rPr>
+        <w:t xml:space="preserve"> </w:t>
+      </w:r>
+      <w:r>
+        <w:t xml:space="preserve">institucionais do CPS. Muitos deles têm </w:t>
       </w:r>
       <w:r>
         <w:rPr>
           <w:i/>
-          <w:color w:val="00B0F0"/>
+          <w:color w:val="auto"/>
         </w:rPr>
         <w:t>design</w:t>
       </w:r>
       <w:r>
         <w:rPr>
-          <w:color w:val="00B0F0"/>
+          <w:color w:val="auto"/>
         </w:rPr>
         <w:t xml:space="preserve"> </w:t>
       </w:r>
@@ -11364,13 +11163,13 @@
       <w:r>
         <w:rPr>
           <w:i/>
-          <w:color w:val="00B0F0"/>
+          <w:color w:val="auto"/>
         </w:rPr>
         <w:t>websites</w:t>
       </w:r>
       <w:r>
         <w:rPr>
-          <w:color w:val="00B0F0"/>
+          <w:color w:val="auto"/>
         </w:rPr>
         <w:t xml:space="preserve"> </w:t>
       </w:r>
@@ -11388,6 +11187,7 @@
         <w:rPr>
           <w:bCs/>
         </w:rPr>
+        <w:lastRenderedPageBreak/>
         <w:t>1.2.1</w:t>
       </w:r>
       <w:r>
@@ -11428,7 +11228,7 @@
       <w:r>
         <w:rPr>
           <w:i/>
-          <w:color w:val="00B0F0"/>
+          <w:color w:val="auto"/>
         </w:rPr>
         <w:t>website</w:t>
       </w:r>
@@ -11762,7 +11562,6 @@
         <w:rPr>
           <w:rFonts w:ascii="Arial" w:hAnsi="Arial" w:cs="Arial"/>
           <w:i/>
-          <w:color w:val="00B0F0"/>
           <w:sz w:val="24"/>
           <w:szCs w:val="24"/>
         </w:rPr>
@@ -11771,7 +11570,6 @@
       <w:r>
         <w:rPr>
           <w:rFonts w:ascii="Arial" w:hAnsi="Arial" w:cs="Arial"/>
-          <w:color w:val="00B0F0"/>
           <w:sz w:val="24"/>
           <w:szCs w:val="24"/>
         </w:rPr>
@@ -11942,13 +11740,29 @@
           <w:sz w:val="24"/>
           <w:szCs w:val="24"/>
         </w:rPr>
-        <w:t>pesquisas bibliográfica, documental e quantitativa, através de livros, sites/</w:t>
+        <w:t xml:space="preserve">pesquisas bibliográfica, documental e quantitativa, através de livros, </w:t>
       </w:r>
       <w:r>
         <w:rPr>
           <w:rFonts w:ascii="Arial" w:hAnsi="Arial" w:cs="Arial"/>
           <w:i/>
-          <w:color w:val="00B0F0"/>
+          <w:sz w:val="24"/>
+          <w:szCs w:val="24"/>
+        </w:rPr>
+        <w:t>sites</w:t>
+      </w:r>
+      <w:r>
+        <w:rPr>
+          <w:rFonts w:ascii="Arial" w:hAnsi="Arial" w:cs="Arial"/>
+          <w:sz w:val="24"/>
+          <w:szCs w:val="24"/>
+        </w:rPr>
+        <w:t>/</w:t>
+      </w:r>
+      <w:r>
+        <w:rPr>
+          <w:rFonts w:ascii="Arial" w:hAnsi="Arial" w:cs="Arial"/>
+          <w:i/>
           <w:sz w:val="24"/>
           <w:szCs w:val="24"/>
         </w:rPr>
@@ -11957,7 +11771,6 @@
       <w:r>
         <w:rPr>
           <w:rFonts w:ascii="Arial" w:hAnsi="Arial" w:cs="Arial"/>
-          <w:color w:val="00B0F0"/>
           <w:sz w:val="24"/>
           <w:szCs w:val="24"/>
         </w:rPr>
@@ -11989,6 +11802,7 @@
           <w:sz w:val="24"/>
           <w:szCs w:val="24"/>
         </w:rPr>
+        <w:lastRenderedPageBreak/>
         <w:t>1.5</w:t>
       </w:r>
       <w:r>
@@ -12320,6 +12134,7 @@
           <w:sz w:val="24"/>
           <w:szCs w:val="24"/>
         </w:rPr>
+        <w:lastRenderedPageBreak/>
         <w:t xml:space="preserve">O </w:t>
       </w:r>
       <w:r>
@@ -12355,9 +12170,8 @@
           <w:sz w:val="24"/>
           <w:szCs w:val="24"/>
         </w:rPr>
-        <w:t xml:space="preserve">O Centro Paula Souza Ele é uma autarquia do Governo do Estado de São Paulo, é a instituição responsável pela administração das unidades educacionais </w:t>
-      </w:r>
-      <w:proofErr w:type="spellStart"/>
+        <w:t>O Centro Paula Souza Ele é uma autarquia do Governo do Estado de São Paulo, é a instituição responsável pela administração das unidades educacionais Etec e Fatec. Ao todo, existem 282 unidades escol</w:t>
+      </w:r>
       <w:r>
         <w:rPr>
           <w:rFonts w:ascii="Arial" w:hAnsi="Arial" w:cs="Arial"/>
@@ -12365,46 +12179,7 @@
           <w:sz w:val="24"/>
           <w:szCs w:val="24"/>
         </w:rPr>
-        <w:t>Etec</w:t>
-      </w:r>
-      <w:proofErr w:type="spellEnd"/>
-      <w:r>
-        <w:rPr>
-          <w:rFonts w:ascii="Arial" w:hAnsi="Arial" w:cs="Arial"/>
-          <w:color w:val="808080" w:themeColor="background1" w:themeShade="80"/>
-          <w:sz w:val="24"/>
-          <w:szCs w:val="24"/>
-        </w:rPr>
-        <w:t xml:space="preserve"> e Fatec. Ao todo, existem 282 unidades escol</w:t>
-      </w:r>
-      <w:r>
-        <w:rPr>
-          <w:rFonts w:ascii="Arial" w:hAnsi="Arial" w:cs="Arial"/>
-          <w:color w:val="808080" w:themeColor="background1" w:themeShade="80"/>
-          <w:sz w:val="24"/>
-          <w:szCs w:val="24"/>
-        </w:rPr>
-        <w:t xml:space="preserve">ares, sendo 218 </w:t>
-      </w:r>
-      <w:proofErr w:type="spellStart"/>
-      <w:r>
-        <w:rPr>
-          <w:rFonts w:ascii="Arial" w:hAnsi="Arial" w:cs="Arial"/>
-          <w:color w:val="808080" w:themeColor="background1" w:themeShade="80"/>
-          <w:sz w:val="24"/>
-          <w:szCs w:val="24"/>
-        </w:rPr>
-        <w:t>Etec</w:t>
-      </w:r>
-      <w:proofErr w:type="spellEnd"/>
-      <w:r>
-        <w:rPr>
-          <w:rFonts w:ascii="Arial" w:hAnsi="Arial" w:cs="Arial"/>
-          <w:color w:val="808080" w:themeColor="background1" w:themeShade="80"/>
-          <w:sz w:val="24"/>
-          <w:szCs w:val="24"/>
-        </w:rPr>
-        <w:t xml:space="preserve"> e 65 Fatec</w:t>
+        <w:t>ares, sendo 218 Etec e 65 Fatec</w:t>
       </w:r>
       <w:r>
         <w:rPr>
@@ -12674,7 +12449,6 @@
         </w:rPr>
         <w:t xml:space="preserve"> </w:t>
       </w:r>
-      <w:proofErr w:type="spellStart"/>
       <w:r>
         <w:rPr>
           <w:rFonts w:ascii="Arial" w:hAnsi="Arial" w:cs="Arial"/>
@@ -12685,7 +12459,6 @@
         </w:rPr>
         <w:t>Etec</w:t>
       </w:r>
-      <w:proofErr w:type="spellEnd"/>
     </w:p>
     <w:p>
       <w:pPr>
@@ -12808,6 +12581,7 @@
           <w:sz w:val="24"/>
           <w:szCs w:val="24"/>
         </w:rPr>
+        <w:lastRenderedPageBreak/>
         <w:t>2.2.1</w:t>
       </w:r>
       <w:r>
@@ -12966,8 +12740,6 @@
         </w:rPr>
         <w:t xml:space="preserve"> </w:t>
       </w:r>
-      <w:bookmarkStart w:id="0" w:name="_GoBack"/>
-      <w:bookmarkEnd w:id="0"/>
       <w:r>
         <w:rPr>
           <w:rFonts w:ascii="Arial" w:hAnsi="Arial" w:cs="Arial"/>
@@ -15098,7 +14870,7 @@
 </file>
 
 <file path=customXml/itemProps1.xml><?xml version="1.0" encoding="utf-8"?>
-<ds:datastoreItem xmlns:ds="http://schemas.openxmlformats.org/officeDocument/2006/customXml" ds:itemID="{7D9E8DE9-1A14-47F2-95FF-A04DCE2F44F9}">
+<ds:datastoreItem xmlns:ds="http://schemas.openxmlformats.org/officeDocument/2006/customXml" ds:itemID="{773DBEF7-303D-45F1-BB54-1FA33003AADA}">
   <ds:schemaRefs>
     <ds:schemaRef ds:uri="http://schemas.openxmlformats.org/officeDocument/2006/bibliography"/>
   </ds:schemaRefs>

</xml_diff>